<commit_message>
Update: Qbot documentations survey project
</commit_message>
<xml_diff>
--- a/docs/Qbot.docx
+++ b/docs/Qbot.docx
@@ -22,10 +22,10 @@
           <w:color w:val="2A62A6"/>
           <w:sz w:val="32"/>
           <w:szCs w:val="32"/>
-          <w:lang w:eastAsia="ja-JP" w:bidi="ar-SA"/>
+          <w:lang w:eastAsia="en-US" w:bidi="ar-SA"/>
         </w:rPr>
         <w:drawing>
-          <wp:inline distT="0" distB="0" distL="0" distR="0" wp14:anchorId="278134F4" wp14:editId="425D326F">
+          <wp:inline distT="0" distB="0" distL="0" distR="0" wp14:anchorId="278134F4" wp14:editId="0A781F8E">
             <wp:extent cx="885825" cy="885825"/>
             <wp:effectExtent l="0" t="0" r="9525" b="0"/>
             <wp:docPr id="2" name="Ảnh 2"/>
@@ -54,7 +54,7 @@
                   <pic:spPr>
                     <a:xfrm>
                       <a:off x="0" y="0"/>
-                      <a:ext cx="885961" cy="885961"/>
+                      <a:ext cx="885825" cy="885825"/>
                     </a:xfrm>
                     <a:prstGeom prst="rect">
                       <a:avLst/>
@@ -3162,7 +3162,11 @@
             <w:cnfStyle w:val="001000000000" w:firstRow="0" w:lastRow="0" w:firstColumn="1" w:lastColumn="0" w:oddVBand="0" w:evenVBand="0" w:oddHBand="0" w:evenHBand="0" w:firstRowFirstColumn="0" w:firstRowLastColumn="0" w:lastRowFirstColumn="0" w:lastRowLastColumn="0"/>
             <w:tcW w:w="1495" w:type="dxa"/>
           </w:tcPr>
-          <w:p/>
+          <w:p>
+            <w:r>
+              <w:t>19/03/2019</w:t>
+            </w:r>
+          </w:p>
         </w:tc>
         <w:tc>
           <w:tcPr>
@@ -3182,6 +3186,9 @@
             <w:pPr>
               <w:cnfStyle w:val="000000000000" w:firstRow="0" w:lastRow="0" w:firstColumn="0" w:lastColumn="0" w:oddVBand="0" w:evenVBand="0" w:oddHBand="0" w:evenHBand="0" w:firstRowFirstColumn="0" w:firstRowLastColumn="0" w:lastRowFirstColumn="0" w:lastRowLastColumn="0"/>
             </w:pPr>
+            <w:r>
+              <w:t>02</w:t>
+            </w:r>
           </w:p>
         </w:tc>
         <w:tc>
@@ -3192,6 +3199,9 @@
             <w:pPr>
               <w:cnfStyle w:val="000000000000" w:firstRow="0" w:lastRow="0" w:firstColumn="0" w:lastColumn="0" w:oddVBand="0" w:evenVBand="0" w:oddHBand="0" w:evenHBand="0" w:firstRowFirstColumn="0" w:firstRowLastColumn="0" w:lastRowFirstColumn="0" w:lastRowLastColumn="0"/>
             </w:pPr>
+            <w:r>
+              <w:t>Hoàng Trung Kiên</w:t>
+            </w:r>
           </w:p>
         </w:tc>
         <w:tc>
@@ -3637,88 +3647,116 @@
           <w:docGrid w:linePitch="360"/>
         </w:sectPr>
       </w:pPr>
-      <w:bookmarkStart w:id="0" w:name="_GoBack"/>
-      <w:bookmarkEnd w:id="0"/>
     </w:p>
     <w:p>
       <w:pPr>
         <w:pStyle w:val="u1"/>
       </w:pPr>
-      <w:bookmarkStart w:id="1" w:name="_Toc527975125"/>
+      <w:bookmarkStart w:id="0" w:name="_Toc527975125"/>
       <w:r>
         <w:lastRenderedPageBreak/>
         <w:t>Giới thiệu dự án</w:t>
       </w:r>
+      <w:bookmarkEnd w:id="0"/>
+    </w:p>
+    <w:p>
+      <w:r>
+        <w:t>Robot dò đườ</w:t>
+      </w:r>
+      <w:r>
+        <w:t xml:space="preserve">ng: Dựa vào Arduino Programmable Robot Kit. </w:t>
+      </w:r>
+      <w:r>
+        <w:t>Mục tiêu của dự án tạo ra robot có thể đo khoảng cách vật thể, giứ khoảng cách nhật định với vật thể khảc, tạo rada quét vật thể.</w:t>
+      </w:r>
+    </w:p>
+    <w:p>
+      <w:pPr>
+        <w:pStyle w:val="u1"/>
+      </w:pPr>
+      <w:bookmarkStart w:id="1" w:name="_Toc527975126"/>
+      <w:r>
+        <w:t>Các nhân sự tham gia dự án</w:t>
+      </w:r>
       <w:bookmarkEnd w:id="1"/>
     </w:p>
     <w:p>
-      <w:r>
-        <w:t>Robot dò đườ</w:t>
-      </w:r>
-      <w:r>
-        <w:t xml:space="preserve">ng: Dựa vào Arduino Programmable Robot Kit. </w:t>
-      </w:r>
-      <w:r>
-        <w:t>Mục tiêu của dự án tạo ra robot có thể đo khoảng cách vật thể, giứ khoảng cách nhật định với vật thể khảc, tạo rada quét vật thể.</w:t>
-      </w:r>
-    </w:p>
-    <w:p>
-      <w:pPr>
-        <w:pStyle w:val="u1"/>
-      </w:pPr>
-      <w:bookmarkStart w:id="2" w:name="_Toc527975126"/>
-      <w:r>
-        <w:t>Các nhân sự tham gia dự án</w:t>
+      <w:pPr>
+        <w:pStyle w:val="u2"/>
+      </w:pPr>
+      <w:bookmarkStart w:id="2" w:name="_Toc527975127"/>
+      <w:r>
+        <w:t>Thông tin liên hệ phía khách hàng</w:t>
       </w:r>
       <w:bookmarkEnd w:id="2"/>
     </w:p>
     <w:p>
+      <w:r>
+        <w:t>Thầy Nguyễn Đức Tiến</w:t>
+      </w:r>
+    </w:p>
+    <w:p>
+      <w:r>
+        <w:t xml:space="preserve">Số điện thoại: </w:t>
+      </w:r>
+    </w:p>
+    <w:p>
       <w:pPr>
         <w:pStyle w:val="u2"/>
       </w:pPr>
-      <w:bookmarkStart w:id="3" w:name="_Toc527975127"/>
-      <w:r>
-        <w:t>Thông tin liên hệ phía khách hàng</w:t>
+      <w:bookmarkStart w:id="3" w:name="_Toc527975128"/>
+      <w:r>
+        <w:t>Thông tin liên hệ phía công ty</w:t>
       </w:r>
       <w:bookmarkEnd w:id="3"/>
     </w:p>
     <w:p>
       <w:r>
-        <w:t>Thầy Nguyễn Đức Tiến</w:t>
-      </w:r>
-    </w:p>
-    <w:p>
-      <w:r>
-        <w:t xml:space="preserve">Số điện thoại: </w:t>
+        <w:t xml:space="preserve">Lập trình viên:  </w:t>
+      </w:r>
+    </w:p>
+    <w:p>
+      <w:pPr>
+        <w:ind w:firstLine="576"/>
+      </w:pPr>
+      <w:r>
+        <w:t>Hoàng Trung Kiên</w:t>
+      </w:r>
+      <w:r>
+        <w:t xml:space="preserve"> – mail: mufc1997@gmail.com</w:t>
+      </w:r>
+    </w:p>
+    <w:p>
+      <w:pPr>
+        <w:ind w:firstLine="576"/>
+      </w:pPr>
+      <w:r>
+        <w:t>Nguyễn Viết Thái</w:t>
+      </w:r>
+      <w:r>
+        <w:t xml:space="preserve"> – mail: nguyenvietthai351997@gmail.com</w:t>
+      </w:r>
+    </w:p>
+    <w:p>
+      <w:pPr>
+        <w:ind w:firstLine="576"/>
+      </w:pPr>
+      <w:r>
+        <w:t>Nguyễn Xuân Thiên</w:t>
+      </w:r>
+      <w:r>
+        <w:t xml:space="preserve"> – mail: menkisede2@gmail.com</w:t>
       </w:r>
     </w:p>
     <w:p>
       <w:pPr>
         <w:pStyle w:val="u2"/>
       </w:pPr>
-      <w:bookmarkStart w:id="4" w:name="_Toc527975128"/>
-      <w:r>
-        <w:t>Thông tin liên hệ phía công ty</w:t>
+      <w:bookmarkStart w:id="4" w:name="_Toc527975129"/>
+      <w:r>
+        <w:t>Phân chia vai trò của thành viên dự án và khách hàng</w:t>
       </w:r>
       <w:bookmarkEnd w:id="4"/>
-    </w:p>
-    <w:p>
-      <w:r>
-        <w:t xml:space="preserve">Lập trình viên:  </w:t>
-      </w:r>
-      <w:r>
-        <w:t>Hoàng Trung Kiên, Nguyễn Viết Thái, Nguyễn Xuân Thiên</w:t>
-      </w:r>
-    </w:p>
-    <w:p>
-      <w:pPr>
-        <w:pStyle w:val="u2"/>
-      </w:pPr>
-      <w:bookmarkStart w:id="5" w:name="_Toc527975129"/>
-      <w:r>
-        <w:t>Phân chia vai trò của thành viên dự án và khách hàng</w:t>
-      </w:r>
-      <w:bookmarkEnd w:id="5"/>
     </w:p>
     <w:p>
       <w:r>
@@ -3749,61 +3787,210 @@
       <w:pPr>
         <w:pStyle w:val="u1"/>
       </w:pPr>
-      <w:bookmarkStart w:id="6" w:name="_Toc527975130"/>
+      <w:bookmarkStart w:id="5" w:name="_Toc527975130"/>
+      <w:r>
+        <w:t>Khảo sát dự án</w:t>
+      </w:r>
+      <w:bookmarkEnd w:id="5"/>
+    </w:p>
+    <w:p>
+      <w:pPr>
+        <w:pStyle w:val="u2"/>
+      </w:pPr>
+      <w:bookmarkStart w:id="6" w:name="_Toc527975131"/>
+      <w:r>
+        <w:t>Yêu cầu khách hàng</w:t>
+      </w:r>
+      <w:bookmarkEnd w:id="6"/>
+    </w:p>
+    <w:p>
+      <w:pPr>
+        <w:pStyle w:val="oancuaDanhsach"/>
+        <w:numPr>
+          <w:ilvl w:val="0"/>
+          <w:numId w:val="33"/>
+        </w:numPr>
+      </w:pPr>
+      <w:r>
+        <w:t>Robot có thể chạy ổn định.</w:t>
+      </w:r>
+    </w:p>
+    <w:p>
+      <w:pPr>
+        <w:pStyle w:val="oancuaDanhsach"/>
+        <w:numPr>
+          <w:ilvl w:val="0"/>
+          <w:numId w:val="33"/>
+        </w:numPr>
+      </w:pPr>
+      <w:r>
+        <w:t>Robot có thể đo khoảng cách và bám sát vật thể đứng trước. Vật thể đứng trước chỉ cẩn đi theo một đường thẳng.</w:t>
+      </w:r>
+    </w:p>
+    <w:p>
+      <w:pPr>
+        <w:pStyle w:val="oancuaDanhsach"/>
+        <w:numPr>
+          <w:ilvl w:val="0"/>
+          <w:numId w:val="33"/>
+        </w:numPr>
+      </w:pPr>
+      <w:r>
+        <w:t>Robot có thể được tạo ra như máy rada dò vật thể.</w:t>
+      </w:r>
+    </w:p>
+    <w:p>
+      <w:pPr>
+        <w:pStyle w:val="u2"/>
+      </w:pPr>
+      <w:bookmarkStart w:id="7" w:name="_Toc527975132"/>
+      <w:r>
+        <w:t xml:space="preserve">Mô hình </w:t>
+      </w:r>
+      <w:r>
+        <w:t>hoạt động</w:t>
+      </w:r>
+      <w:r>
+        <w:t xml:space="preserve"> hiện thời</w:t>
+      </w:r>
+      <w:r>
+        <w:t xml:space="preserve"> – nghiệp vụ</w:t>
+      </w:r>
+      <w:bookmarkEnd w:id="7"/>
+    </w:p>
+    <w:p>
+      <w:pPr>
+        <w:pStyle w:val="oancuaDanhsach"/>
+        <w:numPr>
+          <w:ilvl w:val="0"/>
+          <w:numId w:val="35"/>
+        </w:numPr>
+      </w:pPr>
+      <w:r>
+        <w:t xml:space="preserve">Mô hình Agile. </w:t>
+      </w:r>
+    </w:p>
+    <w:p>
+      <w:pPr>
+        <w:pStyle w:val="oancuaDanhsach"/>
+        <w:numPr>
+          <w:ilvl w:val="0"/>
+          <w:numId w:val="35"/>
+        </w:numPr>
+      </w:pPr>
+      <w:r>
+        <w:t>Chia nhỏ phần mềm thành những giai đoạn nhỏ:</w:t>
+      </w:r>
+    </w:p>
+    <w:p>
+      <w:pPr>
+        <w:pStyle w:val="oancuaDanhsach"/>
+        <w:numPr>
+          <w:ilvl w:val="1"/>
+          <w:numId w:val="35"/>
+        </w:numPr>
+      </w:pPr>
+      <w:r>
+        <w:t>Sử dụng cảm biến để đo khoảng cách vật thể</w:t>
+      </w:r>
+      <w:r>
+        <w:t>,</w:t>
+      </w:r>
+      <w:r>
+        <w:t xml:space="preserve"> </w:t>
+      </w:r>
+      <w:r>
+        <w:t xml:space="preserve"> t</w:t>
+      </w:r>
+      <w:r>
+        <w:t>ạo rada dò tìm vật thể</w:t>
+      </w:r>
+      <w:bookmarkStart w:id="8" w:name="_GoBack"/>
+      <w:bookmarkEnd w:id="8"/>
+    </w:p>
+    <w:p>
+      <w:pPr>
+        <w:pStyle w:val="oancuaDanhsach"/>
+        <w:numPr>
+          <w:ilvl w:val="1"/>
+          <w:numId w:val="35"/>
+        </w:numPr>
+      </w:pPr>
+      <w:r>
+        <w:t>T</w:t>
+      </w:r>
+      <w:r>
+        <w:t>heo sát vật thể đứng trước</w:t>
+      </w:r>
+    </w:p>
+    <w:p>
+      <w:pPr>
+        <w:pStyle w:val="u2"/>
+      </w:pPr>
+      <w:bookmarkStart w:id="9" w:name="_Toc527975133"/>
       <w:r>
         <w:lastRenderedPageBreak/>
-        <w:t>Khảo sát dự án</w:t>
-      </w:r>
-      <w:bookmarkEnd w:id="6"/>
+        <w:t>Mô hình hoạt động dự kiến sau khi áp dụng sản phẩm mới</w:t>
+      </w:r>
+      <w:bookmarkEnd w:id="9"/>
+    </w:p>
+    <w:p>
+      <w:pPr>
+        <w:pStyle w:val="oancuaDanhsach"/>
+        <w:numPr>
+          <w:ilvl w:val="0"/>
+          <w:numId w:val="35"/>
+        </w:numPr>
+      </w:pPr>
+      <w:r>
+        <w:t>Mô hình Agile</w:t>
+      </w:r>
     </w:p>
     <w:p>
       <w:pPr>
         <w:pStyle w:val="u2"/>
       </w:pPr>
-      <w:bookmarkStart w:id="7" w:name="_Toc527975131"/>
-      <w:r>
-        <w:t>Yêu cầu khách hàng</w:t>
-      </w:r>
-      <w:bookmarkEnd w:id="7"/>
-    </w:p>
-    <w:p>
-      <w:pPr>
-        <w:pStyle w:val="u2"/>
-      </w:pPr>
-      <w:bookmarkStart w:id="8" w:name="_Toc527975132"/>
-      <w:r>
-        <w:t xml:space="preserve">Mô hình </w:t>
-      </w:r>
-      <w:r>
-        <w:t>hoạt động</w:t>
-      </w:r>
-      <w:r>
-        <w:t xml:space="preserve"> hiện thời</w:t>
-      </w:r>
-      <w:r>
-        <w:t xml:space="preserve"> – nghiệp vụ</w:t>
-      </w:r>
-      <w:bookmarkEnd w:id="8"/>
-    </w:p>
-    <w:p>
-      <w:pPr>
-        <w:pStyle w:val="u2"/>
-      </w:pPr>
-      <w:bookmarkStart w:id="9" w:name="_Toc527975133"/>
-      <w:r>
-        <w:t>Mô hình hoạt động dự kiến sau khi áp dụng sản phẩm mới</w:t>
-      </w:r>
-      <w:bookmarkEnd w:id="9"/>
-    </w:p>
-    <w:p>
-      <w:pPr>
-        <w:pStyle w:val="u2"/>
-      </w:pPr>
       <w:bookmarkStart w:id="10" w:name="_Toc527975134"/>
       <w:r>
         <w:t>Phân tích ưu điểm/nhược điểm/lợi ích khách hàng</w:t>
       </w:r>
       <w:bookmarkEnd w:id="10"/>
+    </w:p>
+    <w:p>
+      <w:pPr>
+        <w:pStyle w:val="oancuaDanhsach"/>
+        <w:numPr>
+          <w:ilvl w:val="0"/>
+          <w:numId w:val="34"/>
+        </w:numPr>
+      </w:pPr>
+      <w:r>
+        <w:t>Ưu điểm:</w:t>
+      </w:r>
+    </w:p>
+    <w:p>
+      <w:pPr>
+        <w:pStyle w:val="oancuaDanhsach"/>
+        <w:numPr>
+          <w:ilvl w:val="1"/>
+          <w:numId w:val="34"/>
+        </w:numPr>
+      </w:pPr>
+      <w:r>
+        <w:t>Khách hàng liên tục tiếp cận phản hồi nhanh, liên tục để tham gia trực tiếp vào điều chỉnh chất lượng phần mềm.</w:t>
+      </w:r>
+    </w:p>
+    <w:p>
+      <w:pPr>
+        <w:pStyle w:val="oancuaDanhsach"/>
+        <w:numPr>
+          <w:ilvl w:val="1"/>
+          <w:numId w:val="34"/>
+        </w:numPr>
+      </w:pPr>
+      <w:r>
+        <w:t>Tăng mức độ hài lòng của khách hàng</w:t>
+      </w:r>
     </w:p>
     <w:p>
       <w:pPr>
@@ -4732,7 +4919,7 @@
         <w:color w:val="2A62A6"/>
         <w:sz w:val="32"/>
         <w:szCs w:val="32"/>
-        <w:lang w:eastAsia="ja-JP" w:bidi="ar-SA"/>
+        <w:lang w:eastAsia="en-US" w:bidi="ar-SA"/>
       </w:rPr>
       <mc:AlternateContent>
         <mc:Choice Requires="wps">
@@ -4789,7 +4976,7 @@
                               <w:noProof/>
                               <w:color w:val="C00000"/>
                               <w:sz w:val="16"/>
-                              <w:lang w:eastAsia="ja-JP" w:bidi="ar-SA"/>
+                              <w:lang w:eastAsia="en-US" w:bidi="ar-SA"/>
                             </w:rPr>
                             <w:drawing>
                               <wp:inline distT="0" distB="0" distL="0" distR="0" wp14:anchorId="03354B99" wp14:editId="2D5B7580">
@@ -4879,7 +5066,7 @@
                         <w:noProof/>
                         <w:color w:val="C00000"/>
                         <w:sz w:val="16"/>
-                        <w:lang w:eastAsia="ja-JP" w:bidi="ar-SA"/>
+                        <w:lang w:eastAsia="en-US" w:bidi="ar-SA"/>
                       </w:rPr>
                       <w:drawing>
                         <wp:inline distT="0" distB="0" distL="0" distR="0" wp14:anchorId="03354B99" wp14:editId="2D5B7580">
@@ -4969,7 +5156,7 @@
 
 <file path=word/numbering.xml><?xml version="1.0" encoding="utf-8"?>
 <w:numbering xmlns:wpc="http://schemas.microsoft.com/office/word/2010/wordprocessingCanvas" xmlns:mc="http://schemas.openxmlformats.org/markup-compatibility/2006" xmlns:o="urn:schemas-microsoft-com:office:office" xmlns:r="http://schemas.openxmlformats.org/officeDocument/2006/relationships" xmlns:m="http://schemas.openxmlformats.org/officeDocument/2006/math" xmlns:v="urn:schemas-microsoft-com:vml" xmlns:wp14="http://schemas.microsoft.com/office/word/2010/wordprocessingDrawing" xmlns:wp="http://schemas.openxmlformats.org/drawingml/2006/wordprocessingDrawing" xmlns:w10="urn:schemas-microsoft-com:office:word" xmlns:w="http://schemas.openxmlformats.org/wordprocessingml/2006/main" xmlns:w14="http://schemas.microsoft.com/office/word/2010/wordml" xmlns:w15="http://schemas.microsoft.com/office/word/2012/wordml" xmlns:wpg="http://schemas.microsoft.com/office/word/2010/wordprocessingGroup" xmlns:wpi="http://schemas.microsoft.com/office/word/2010/wordprocessingInk" xmlns:wne="http://schemas.microsoft.com/office/word/2006/wordml" xmlns:wps="http://schemas.microsoft.com/office/word/2010/wordprocessingShape" mc:Ignorable="w14 w15 wp14">
-  <w:abstractNum w:abstractNumId="0" w15:restartNumberingAfterBreak="0">
+  <w:abstractNum w:abstractNumId="0">
     <w:nsid w:val="00000001"/>
     <w:multiLevelType w:val="multilevel"/>
     <w:tmpl w:val="AC12CE28"/>
@@ -5088,7 +5275,7 @@
       </w:pPr>
     </w:lvl>
   </w:abstractNum>
-  <w:abstractNum w:abstractNumId="1" w15:restartNumberingAfterBreak="0">
+  <w:abstractNum w:abstractNumId="1">
     <w:nsid w:val="00000002"/>
     <w:multiLevelType w:val="singleLevel"/>
     <w:tmpl w:val="00000002"/>
@@ -5109,7 +5296,7 @@
       </w:rPr>
     </w:lvl>
   </w:abstractNum>
-  <w:abstractNum w:abstractNumId="2" w15:restartNumberingAfterBreak="0">
+  <w:abstractNum w:abstractNumId="2">
     <w:nsid w:val="00000003"/>
     <w:multiLevelType w:val="multilevel"/>
     <w:tmpl w:val="00000003"/>
@@ -5223,7 +5410,7 @@
       </w:pPr>
     </w:lvl>
   </w:abstractNum>
-  <w:abstractNum w:abstractNumId="3" w15:restartNumberingAfterBreak="0">
+  <w:abstractNum w:abstractNumId="3">
     <w:nsid w:val="00000004"/>
     <w:multiLevelType w:val="singleLevel"/>
     <w:tmpl w:val="00000004"/>
@@ -5240,7 +5427,7 @@
       </w:pPr>
     </w:lvl>
   </w:abstractNum>
-  <w:abstractNum w:abstractNumId="4" w15:restartNumberingAfterBreak="0">
+  <w:abstractNum w:abstractNumId="4">
     <w:nsid w:val="00000005"/>
     <w:multiLevelType w:val="singleLevel"/>
     <w:tmpl w:val="00000005"/>
@@ -5263,7 +5450,7 @@
       </w:rPr>
     </w:lvl>
   </w:abstractNum>
-  <w:abstractNum w:abstractNumId="5" w15:restartNumberingAfterBreak="0">
+  <w:abstractNum w:abstractNumId="5">
     <w:nsid w:val="00000006"/>
     <w:multiLevelType w:val="singleLevel"/>
     <w:tmpl w:val="00000006"/>
@@ -5284,7 +5471,7 @@
       </w:rPr>
     </w:lvl>
   </w:abstractNum>
-  <w:abstractNum w:abstractNumId="6" w15:restartNumberingAfterBreak="0">
+  <w:abstractNum w:abstractNumId="6">
     <w:nsid w:val="00000007"/>
     <w:multiLevelType w:val="singleLevel"/>
     <w:tmpl w:val="00000007"/>
@@ -5302,7 +5489,7 @@
       </w:pPr>
     </w:lvl>
   </w:abstractNum>
-  <w:abstractNum w:abstractNumId="7" w15:restartNumberingAfterBreak="0">
+  <w:abstractNum w:abstractNumId="7">
     <w:nsid w:val="00000008"/>
     <w:multiLevelType w:val="singleLevel"/>
     <w:tmpl w:val="00000008"/>
@@ -5325,7 +5512,7 @@
       </w:rPr>
     </w:lvl>
   </w:abstractNum>
-  <w:abstractNum w:abstractNumId="8" w15:restartNumberingAfterBreak="0">
+  <w:abstractNum w:abstractNumId="8">
     <w:nsid w:val="00000009"/>
     <w:multiLevelType w:val="singleLevel"/>
     <w:tmpl w:val="00000009"/>
@@ -5343,7 +5530,7 @@
       </w:pPr>
     </w:lvl>
   </w:abstractNum>
-  <w:abstractNum w:abstractNumId="9" w15:restartNumberingAfterBreak="0">
+  <w:abstractNum w:abstractNumId="9">
     <w:nsid w:val="0000000A"/>
     <w:multiLevelType w:val="singleLevel"/>
     <w:tmpl w:val="0000000A"/>
@@ -5361,7 +5548,7 @@
       </w:pPr>
     </w:lvl>
   </w:abstractNum>
-  <w:abstractNum w:abstractNumId="10" w15:restartNumberingAfterBreak="0">
+  <w:abstractNum w:abstractNumId="10">
     <w:nsid w:val="0000000B"/>
     <w:multiLevelType w:val="singleLevel"/>
     <w:tmpl w:val="0000000B"/>
@@ -5382,7 +5569,7 @@
       </w:rPr>
     </w:lvl>
   </w:abstractNum>
-  <w:abstractNum w:abstractNumId="11" w15:restartNumberingAfterBreak="0">
+  <w:abstractNum w:abstractNumId="11">
     <w:nsid w:val="0000000C"/>
     <w:multiLevelType w:val="singleLevel"/>
     <w:tmpl w:val="0000000C"/>
@@ -5405,7 +5592,7 @@
       </w:rPr>
     </w:lvl>
   </w:abstractNum>
-  <w:abstractNum w:abstractNumId="12" w15:restartNumberingAfterBreak="0">
+  <w:abstractNum w:abstractNumId="12">
     <w:nsid w:val="0000000D"/>
     <w:multiLevelType w:val="singleLevel"/>
     <w:tmpl w:val="0000000D"/>
@@ -5423,7 +5610,7 @@
       </w:pPr>
     </w:lvl>
   </w:abstractNum>
-  <w:abstractNum w:abstractNumId="13" w15:restartNumberingAfterBreak="0">
+  <w:abstractNum w:abstractNumId="13">
     <w:nsid w:val="0000000E"/>
     <w:multiLevelType w:val="multilevel"/>
     <w:tmpl w:val="0000000E"/>
@@ -5537,7 +5724,7 @@
       </w:pPr>
     </w:lvl>
   </w:abstractNum>
-  <w:abstractNum w:abstractNumId="14" w15:restartNumberingAfterBreak="0">
+  <w:abstractNum w:abstractNumId="14">
     <w:nsid w:val="0000000F"/>
     <w:multiLevelType w:val="singleLevel"/>
     <w:tmpl w:val="0000000F"/>
@@ -5555,7 +5742,7 @@
       </w:pPr>
     </w:lvl>
   </w:abstractNum>
-  <w:abstractNum w:abstractNumId="15" w15:restartNumberingAfterBreak="0">
+  <w:abstractNum w:abstractNumId="15">
     <w:nsid w:val="00000010"/>
     <w:multiLevelType w:val="multilevel"/>
     <w:tmpl w:val="00000010"/>
@@ -5669,7 +5856,7 @@
       </w:pPr>
     </w:lvl>
   </w:abstractNum>
-  <w:abstractNum w:abstractNumId="16" w15:restartNumberingAfterBreak="0">
+  <w:abstractNum w:abstractNumId="16">
     <w:nsid w:val="00000011"/>
     <w:multiLevelType w:val="multilevel"/>
     <w:tmpl w:val="00000011"/>
@@ -5782,7 +5969,7 @@
       </w:pPr>
     </w:lvl>
   </w:abstractNum>
-  <w:abstractNum w:abstractNumId="17" w15:restartNumberingAfterBreak="0">
+  <w:abstractNum w:abstractNumId="17">
     <w:nsid w:val="00000012"/>
     <w:multiLevelType w:val="singleLevel"/>
     <w:tmpl w:val="00000012"/>
@@ -5800,7 +5987,7 @@
       </w:pPr>
     </w:lvl>
   </w:abstractNum>
-  <w:abstractNum w:abstractNumId="18" w15:restartNumberingAfterBreak="0">
+  <w:abstractNum w:abstractNumId="18">
     <w:nsid w:val="0AC548F3"/>
     <w:multiLevelType w:val="hybridMultilevel"/>
     <w:tmpl w:val="E95ADD7E"/>
@@ -5889,7 +6076,7 @@
       </w:pPr>
     </w:lvl>
   </w:abstractNum>
-  <w:abstractNum w:abstractNumId="19" w15:restartNumberingAfterBreak="0">
+  <w:abstractNum w:abstractNumId="19">
     <w:nsid w:val="0F1C5952"/>
     <w:multiLevelType w:val="hybridMultilevel"/>
     <w:tmpl w:val="C2D8673A"/>
@@ -6029,7 +6216,7 @@
       </w:rPr>
     </w:lvl>
   </w:abstractNum>
-  <w:abstractNum w:abstractNumId="20" w15:restartNumberingAfterBreak="0">
+  <w:abstractNum w:abstractNumId="20">
     <w:nsid w:val="10071F88"/>
     <w:multiLevelType w:val="hybridMultilevel"/>
     <w:tmpl w:val="09AED870"/>
@@ -6141,7 +6328,7 @@
       </w:rPr>
     </w:lvl>
   </w:abstractNum>
-  <w:abstractNum w:abstractNumId="21" w15:restartNumberingAfterBreak="0">
+  <w:abstractNum w:abstractNumId="21">
     <w:nsid w:val="17E86640"/>
     <w:multiLevelType w:val="hybridMultilevel"/>
     <w:tmpl w:val="E75E9EBC"/>
@@ -6282,7 +6469,7 @@
       </w:rPr>
     </w:lvl>
   </w:abstractNum>
-  <w:abstractNum w:abstractNumId="22" w15:restartNumberingAfterBreak="0">
+  <w:abstractNum w:abstractNumId="22">
     <w:nsid w:val="1904704E"/>
     <w:multiLevelType w:val="multilevel"/>
     <w:tmpl w:val="00000011"/>
@@ -6395,7 +6582,120 @@
       </w:pPr>
     </w:lvl>
   </w:abstractNum>
-  <w:abstractNum w:abstractNumId="23" w15:restartNumberingAfterBreak="0">
+  <w:abstractNum w:abstractNumId="23">
+    <w:nsid w:val="1CDE2E9E"/>
+    <w:multiLevelType w:val="hybridMultilevel"/>
+    <w:tmpl w:val="649ADFDA"/>
+    <w:lvl w:ilvl="0" w:tplc="04090001">
+      <w:start w:val="1"/>
+      <w:numFmt w:val="bullet"/>
+      <w:lvlText w:val=""/>
+      <w:lvlJc w:val="left"/>
+      <w:pPr>
+        <w:ind w:left="720" w:hanging="360"/>
+      </w:pPr>
+      <w:rPr>
+        <w:rFonts w:ascii="Symbol" w:hAnsi="Symbol" w:hint="default"/>
+      </w:rPr>
+    </w:lvl>
+    <w:lvl w:ilvl="1" w:tplc="04090003">
+      <w:start w:val="1"/>
+      <w:numFmt w:val="bullet"/>
+      <w:lvlText w:val="o"/>
+      <w:lvlJc w:val="left"/>
+      <w:pPr>
+        <w:ind w:left="1440" w:hanging="360"/>
+      </w:pPr>
+      <w:rPr>
+        <w:rFonts w:ascii="Courier New" w:hAnsi="Courier New" w:cs="Courier New" w:hint="default"/>
+      </w:rPr>
+    </w:lvl>
+    <w:lvl w:ilvl="2" w:tplc="04090005" w:tentative="1">
+      <w:start w:val="1"/>
+      <w:numFmt w:val="bullet"/>
+      <w:lvlText w:val=""/>
+      <w:lvlJc w:val="left"/>
+      <w:pPr>
+        <w:ind w:left="2160" w:hanging="360"/>
+      </w:pPr>
+      <w:rPr>
+        <w:rFonts w:ascii="Wingdings" w:hAnsi="Wingdings" w:hint="default"/>
+      </w:rPr>
+    </w:lvl>
+    <w:lvl w:ilvl="3" w:tplc="04090001" w:tentative="1">
+      <w:start w:val="1"/>
+      <w:numFmt w:val="bullet"/>
+      <w:lvlText w:val=""/>
+      <w:lvlJc w:val="left"/>
+      <w:pPr>
+        <w:ind w:left="2880" w:hanging="360"/>
+      </w:pPr>
+      <w:rPr>
+        <w:rFonts w:ascii="Symbol" w:hAnsi="Symbol" w:hint="default"/>
+      </w:rPr>
+    </w:lvl>
+    <w:lvl w:ilvl="4" w:tplc="04090003" w:tentative="1">
+      <w:start w:val="1"/>
+      <w:numFmt w:val="bullet"/>
+      <w:lvlText w:val="o"/>
+      <w:lvlJc w:val="left"/>
+      <w:pPr>
+        <w:ind w:left="3600" w:hanging="360"/>
+      </w:pPr>
+      <w:rPr>
+        <w:rFonts w:ascii="Courier New" w:hAnsi="Courier New" w:cs="Courier New" w:hint="default"/>
+      </w:rPr>
+    </w:lvl>
+    <w:lvl w:ilvl="5" w:tplc="04090005" w:tentative="1">
+      <w:start w:val="1"/>
+      <w:numFmt w:val="bullet"/>
+      <w:lvlText w:val=""/>
+      <w:lvlJc w:val="left"/>
+      <w:pPr>
+        <w:ind w:left="4320" w:hanging="360"/>
+      </w:pPr>
+      <w:rPr>
+        <w:rFonts w:ascii="Wingdings" w:hAnsi="Wingdings" w:hint="default"/>
+      </w:rPr>
+    </w:lvl>
+    <w:lvl w:ilvl="6" w:tplc="04090001" w:tentative="1">
+      <w:start w:val="1"/>
+      <w:numFmt w:val="bullet"/>
+      <w:lvlText w:val=""/>
+      <w:lvlJc w:val="left"/>
+      <w:pPr>
+        <w:ind w:left="5040" w:hanging="360"/>
+      </w:pPr>
+      <w:rPr>
+        <w:rFonts w:ascii="Symbol" w:hAnsi="Symbol" w:hint="default"/>
+      </w:rPr>
+    </w:lvl>
+    <w:lvl w:ilvl="7" w:tplc="04090003" w:tentative="1">
+      <w:start w:val="1"/>
+      <w:numFmt w:val="bullet"/>
+      <w:lvlText w:val="o"/>
+      <w:lvlJc w:val="left"/>
+      <w:pPr>
+        <w:ind w:left="5760" w:hanging="360"/>
+      </w:pPr>
+      <w:rPr>
+        <w:rFonts w:ascii="Courier New" w:hAnsi="Courier New" w:cs="Courier New" w:hint="default"/>
+      </w:rPr>
+    </w:lvl>
+    <w:lvl w:ilvl="8" w:tplc="04090005" w:tentative="1">
+      <w:start w:val="1"/>
+      <w:numFmt w:val="bullet"/>
+      <w:lvlText w:val=""/>
+      <w:lvlJc w:val="left"/>
+      <w:pPr>
+        <w:ind w:left="6480" w:hanging="360"/>
+      </w:pPr>
+      <w:rPr>
+        <w:rFonts w:ascii="Wingdings" w:hAnsi="Wingdings" w:hint="default"/>
+      </w:rPr>
+    </w:lvl>
+  </w:abstractNum>
+  <w:abstractNum w:abstractNumId="24">
     <w:nsid w:val="1F391341"/>
     <w:multiLevelType w:val="hybridMultilevel"/>
     <w:tmpl w:val="28D01D6A"/>
@@ -6535,7 +6835,7 @@
       </w:rPr>
     </w:lvl>
   </w:abstractNum>
-  <w:abstractNum w:abstractNumId="24" w15:restartNumberingAfterBreak="0">
+  <w:abstractNum w:abstractNumId="25">
     <w:nsid w:val="1FCD39A1"/>
     <w:multiLevelType w:val="multilevel"/>
     <w:tmpl w:val="AC12CE28"/>
@@ -6651,7 +6951,7 @@
       </w:pPr>
     </w:lvl>
   </w:abstractNum>
-  <w:abstractNum w:abstractNumId="25" w15:restartNumberingAfterBreak="0">
+  <w:abstractNum w:abstractNumId="26">
     <w:nsid w:val="2A332316"/>
     <w:multiLevelType w:val="hybridMultilevel"/>
     <w:tmpl w:val="8D50A05A"/>
@@ -6763,7 +7063,7 @@
       </w:rPr>
     </w:lvl>
   </w:abstractNum>
-  <w:abstractNum w:abstractNumId="26" w15:restartNumberingAfterBreak="0">
+  <w:abstractNum w:abstractNumId="27">
     <w:nsid w:val="2D5B3E5E"/>
     <w:multiLevelType w:val="multilevel"/>
     <w:tmpl w:val="AC12CE28"/>
@@ -6879,7 +7179,7 @@
       </w:pPr>
     </w:lvl>
   </w:abstractNum>
-  <w:abstractNum w:abstractNumId="27" w15:restartNumberingAfterBreak="0">
+  <w:abstractNum w:abstractNumId="28">
     <w:nsid w:val="3A2B4E87"/>
     <w:multiLevelType w:val="multilevel"/>
     <w:tmpl w:val="AC12CE28"/>
@@ -6995,7 +7295,120 @@
       </w:pPr>
     </w:lvl>
   </w:abstractNum>
-  <w:abstractNum w:abstractNumId="28" w15:restartNumberingAfterBreak="0">
+  <w:abstractNum w:abstractNumId="29">
+    <w:nsid w:val="558B6E6A"/>
+    <w:multiLevelType w:val="hybridMultilevel"/>
+    <w:tmpl w:val="58FE6D36"/>
+    <w:lvl w:ilvl="0" w:tplc="04090001">
+      <w:start w:val="1"/>
+      <w:numFmt w:val="bullet"/>
+      <w:lvlText w:val=""/>
+      <w:lvlJc w:val="left"/>
+      <w:pPr>
+        <w:ind w:left="720" w:hanging="360"/>
+      </w:pPr>
+      <w:rPr>
+        <w:rFonts w:ascii="Symbol" w:hAnsi="Symbol" w:hint="default"/>
+      </w:rPr>
+    </w:lvl>
+    <w:lvl w:ilvl="1" w:tplc="04090003">
+      <w:start w:val="1"/>
+      <w:numFmt w:val="bullet"/>
+      <w:lvlText w:val="o"/>
+      <w:lvlJc w:val="left"/>
+      <w:pPr>
+        <w:ind w:left="1440" w:hanging="360"/>
+      </w:pPr>
+      <w:rPr>
+        <w:rFonts w:ascii="Courier New" w:hAnsi="Courier New" w:cs="Courier New" w:hint="default"/>
+      </w:rPr>
+    </w:lvl>
+    <w:lvl w:ilvl="2" w:tplc="04090005" w:tentative="1">
+      <w:start w:val="1"/>
+      <w:numFmt w:val="bullet"/>
+      <w:lvlText w:val=""/>
+      <w:lvlJc w:val="left"/>
+      <w:pPr>
+        <w:ind w:left="2160" w:hanging="360"/>
+      </w:pPr>
+      <w:rPr>
+        <w:rFonts w:ascii="Wingdings" w:hAnsi="Wingdings" w:hint="default"/>
+      </w:rPr>
+    </w:lvl>
+    <w:lvl w:ilvl="3" w:tplc="04090001" w:tentative="1">
+      <w:start w:val="1"/>
+      <w:numFmt w:val="bullet"/>
+      <w:lvlText w:val=""/>
+      <w:lvlJc w:val="left"/>
+      <w:pPr>
+        <w:ind w:left="2880" w:hanging="360"/>
+      </w:pPr>
+      <w:rPr>
+        <w:rFonts w:ascii="Symbol" w:hAnsi="Symbol" w:hint="default"/>
+      </w:rPr>
+    </w:lvl>
+    <w:lvl w:ilvl="4" w:tplc="04090003" w:tentative="1">
+      <w:start w:val="1"/>
+      <w:numFmt w:val="bullet"/>
+      <w:lvlText w:val="o"/>
+      <w:lvlJc w:val="left"/>
+      <w:pPr>
+        <w:ind w:left="3600" w:hanging="360"/>
+      </w:pPr>
+      <w:rPr>
+        <w:rFonts w:ascii="Courier New" w:hAnsi="Courier New" w:cs="Courier New" w:hint="default"/>
+      </w:rPr>
+    </w:lvl>
+    <w:lvl w:ilvl="5" w:tplc="04090005" w:tentative="1">
+      <w:start w:val="1"/>
+      <w:numFmt w:val="bullet"/>
+      <w:lvlText w:val=""/>
+      <w:lvlJc w:val="left"/>
+      <w:pPr>
+        <w:ind w:left="4320" w:hanging="360"/>
+      </w:pPr>
+      <w:rPr>
+        <w:rFonts w:ascii="Wingdings" w:hAnsi="Wingdings" w:hint="default"/>
+      </w:rPr>
+    </w:lvl>
+    <w:lvl w:ilvl="6" w:tplc="04090001" w:tentative="1">
+      <w:start w:val="1"/>
+      <w:numFmt w:val="bullet"/>
+      <w:lvlText w:val=""/>
+      <w:lvlJc w:val="left"/>
+      <w:pPr>
+        <w:ind w:left="5040" w:hanging="360"/>
+      </w:pPr>
+      <w:rPr>
+        <w:rFonts w:ascii="Symbol" w:hAnsi="Symbol" w:hint="default"/>
+      </w:rPr>
+    </w:lvl>
+    <w:lvl w:ilvl="7" w:tplc="04090003" w:tentative="1">
+      <w:start w:val="1"/>
+      <w:numFmt w:val="bullet"/>
+      <w:lvlText w:val="o"/>
+      <w:lvlJc w:val="left"/>
+      <w:pPr>
+        <w:ind w:left="5760" w:hanging="360"/>
+      </w:pPr>
+      <w:rPr>
+        <w:rFonts w:ascii="Courier New" w:hAnsi="Courier New" w:cs="Courier New" w:hint="default"/>
+      </w:rPr>
+    </w:lvl>
+    <w:lvl w:ilvl="8" w:tplc="04090005" w:tentative="1">
+      <w:start w:val="1"/>
+      <w:numFmt w:val="bullet"/>
+      <w:lvlText w:val=""/>
+      <w:lvlJc w:val="left"/>
+      <w:pPr>
+        <w:ind w:left="6480" w:hanging="360"/>
+      </w:pPr>
+      <w:rPr>
+        <w:rFonts w:ascii="Wingdings" w:hAnsi="Wingdings" w:hint="default"/>
+      </w:rPr>
+    </w:lvl>
+  </w:abstractNum>
+  <w:abstractNum w:abstractNumId="30">
     <w:nsid w:val="58B72105"/>
     <w:multiLevelType w:val="multilevel"/>
     <w:tmpl w:val="D960FB60"/>
@@ -7144,7 +7557,7 @@
       </w:rPr>
     </w:lvl>
   </w:abstractNum>
-  <w:abstractNum w:abstractNumId="29" w15:restartNumberingAfterBreak="0">
+  <w:abstractNum w:abstractNumId="31">
     <w:nsid w:val="67C1146D"/>
     <w:multiLevelType w:val="hybridMultilevel"/>
     <w:tmpl w:val="7DA8282E"/>
@@ -7284,7 +7697,120 @@
       </w:rPr>
     </w:lvl>
   </w:abstractNum>
-  <w:abstractNum w:abstractNumId="30" w15:restartNumberingAfterBreak="0">
+  <w:abstractNum w:abstractNumId="32">
+    <w:nsid w:val="708E3D1E"/>
+    <w:multiLevelType w:val="hybridMultilevel"/>
+    <w:tmpl w:val="D3FE4628"/>
+    <w:lvl w:ilvl="0" w:tplc="04090001">
+      <w:start w:val="1"/>
+      <w:numFmt w:val="bullet"/>
+      <w:lvlText w:val=""/>
+      <w:lvlJc w:val="left"/>
+      <w:pPr>
+        <w:ind w:left="720" w:hanging="360"/>
+      </w:pPr>
+      <w:rPr>
+        <w:rFonts w:ascii="Symbol" w:hAnsi="Symbol" w:hint="default"/>
+      </w:rPr>
+    </w:lvl>
+    <w:lvl w:ilvl="1" w:tplc="04090003" w:tentative="1">
+      <w:start w:val="1"/>
+      <w:numFmt w:val="bullet"/>
+      <w:lvlText w:val="o"/>
+      <w:lvlJc w:val="left"/>
+      <w:pPr>
+        <w:ind w:left="1440" w:hanging="360"/>
+      </w:pPr>
+      <w:rPr>
+        <w:rFonts w:ascii="Courier New" w:hAnsi="Courier New" w:cs="Courier New" w:hint="default"/>
+      </w:rPr>
+    </w:lvl>
+    <w:lvl w:ilvl="2" w:tplc="04090005" w:tentative="1">
+      <w:start w:val="1"/>
+      <w:numFmt w:val="bullet"/>
+      <w:lvlText w:val=""/>
+      <w:lvlJc w:val="left"/>
+      <w:pPr>
+        <w:ind w:left="2160" w:hanging="360"/>
+      </w:pPr>
+      <w:rPr>
+        <w:rFonts w:ascii="Wingdings" w:hAnsi="Wingdings" w:hint="default"/>
+      </w:rPr>
+    </w:lvl>
+    <w:lvl w:ilvl="3" w:tplc="04090001" w:tentative="1">
+      <w:start w:val="1"/>
+      <w:numFmt w:val="bullet"/>
+      <w:lvlText w:val=""/>
+      <w:lvlJc w:val="left"/>
+      <w:pPr>
+        <w:ind w:left="2880" w:hanging="360"/>
+      </w:pPr>
+      <w:rPr>
+        <w:rFonts w:ascii="Symbol" w:hAnsi="Symbol" w:hint="default"/>
+      </w:rPr>
+    </w:lvl>
+    <w:lvl w:ilvl="4" w:tplc="04090003" w:tentative="1">
+      <w:start w:val="1"/>
+      <w:numFmt w:val="bullet"/>
+      <w:lvlText w:val="o"/>
+      <w:lvlJc w:val="left"/>
+      <w:pPr>
+        <w:ind w:left="3600" w:hanging="360"/>
+      </w:pPr>
+      <w:rPr>
+        <w:rFonts w:ascii="Courier New" w:hAnsi="Courier New" w:cs="Courier New" w:hint="default"/>
+      </w:rPr>
+    </w:lvl>
+    <w:lvl w:ilvl="5" w:tplc="04090005" w:tentative="1">
+      <w:start w:val="1"/>
+      <w:numFmt w:val="bullet"/>
+      <w:lvlText w:val=""/>
+      <w:lvlJc w:val="left"/>
+      <w:pPr>
+        <w:ind w:left="4320" w:hanging="360"/>
+      </w:pPr>
+      <w:rPr>
+        <w:rFonts w:ascii="Wingdings" w:hAnsi="Wingdings" w:hint="default"/>
+      </w:rPr>
+    </w:lvl>
+    <w:lvl w:ilvl="6" w:tplc="04090001" w:tentative="1">
+      <w:start w:val="1"/>
+      <w:numFmt w:val="bullet"/>
+      <w:lvlText w:val=""/>
+      <w:lvlJc w:val="left"/>
+      <w:pPr>
+        <w:ind w:left="5040" w:hanging="360"/>
+      </w:pPr>
+      <w:rPr>
+        <w:rFonts w:ascii="Symbol" w:hAnsi="Symbol" w:hint="default"/>
+      </w:rPr>
+    </w:lvl>
+    <w:lvl w:ilvl="7" w:tplc="04090003" w:tentative="1">
+      <w:start w:val="1"/>
+      <w:numFmt w:val="bullet"/>
+      <w:lvlText w:val="o"/>
+      <w:lvlJc w:val="left"/>
+      <w:pPr>
+        <w:ind w:left="5760" w:hanging="360"/>
+      </w:pPr>
+      <w:rPr>
+        <w:rFonts w:ascii="Courier New" w:hAnsi="Courier New" w:cs="Courier New" w:hint="default"/>
+      </w:rPr>
+    </w:lvl>
+    <w:lvl w:ilvl="8" w:tplc="04090005" w:tentative="1">
+      <w:start w:val="1"/>
+      <w:numFmt w:val="bullet"/>
+      <w:lvlText w:val=""/>
+      <w:lvlJc w:val="left"/>
+      <w:pPr>
+        <w:ind w:left="6480" w:hanging="360"/>
+      </w:pPr>
+      <w:rPr>
+        <w:rFonts w:ascii="Wingdings" w:hAnsi="Wingdings" w:hint="default"/>
+      </w:rPr>
+    </w:lvl>
+  </w:abstractNum>
+  <w:abstractNum w:abstractNumId="33">
     <w:nsid w:val="79405515"/>
     <w:multiLevelType w:val="hybridMultilevel"/>
     <w:tmpl w:val="B588D586"/>
@@ -7400,7 +7926,7 @@
       </w:pPr>
     </w:lvl>
   </w:abstractNum>
-  <w:abstractNum w:abstractNumId="31" w15:restartNumberingAfterBreak="0">
+  <w:abstractNum w:abstractNumId="34">
     <w:nsid w:val="795348F1"/>
     <w:multiLevelType w:val="multilevel"/>
     <w:tmpl w:val="00000011"/>
@@ -7571,10 +8097,10 @@
     <w:abstractNumId w:val="22"/>
   </w:num>
   <w:num w:numId="20">
-    <w:abstractNumId w:val="31"/>
+    <w:abstractNumId w:val="34"/>
   </w:num>
   <w:num w:numId="21">
-    <w:abstractNumId w:val="30"/>
+    <w:abstractNumId w:val="33"/>
   </w:num>
   <w:num w:numId="22">
     <w:abstractNumId w:val="21"/>
@@ -7583,19 +8109,19 @@
     <w:abstractNumId w:val="19"/>
   </w:num>
   <w:num w:numId="24">
-    <w:abstractNumId w:val="23"/>
+    <w:abstractNumId w:val="24"/>
   </w:num>
   <w:num w:numId="25">
-    <w:abstractNumId w:val="26"/>
+    <w:abstractNumId w:val="27"/>
   </w:num>
   <w:num w:numId="26">
-    <w:abstractNumId w:val="24"/>
+    <w:abstractNumId w:val="25"/>
   </w:num>
   <w:num w:numId="27">
-    <w:abstractNumId w:val="29"/>
+    <w:abstractNumId w:val="31"/>
   </w:num>
   <w:num w:numId="28">
-    <w:abstractNumId w:val="27"/>
+    <w:abstractNumId w:val="28"/>
   </w:num>
   <w:num w:numId="29">
     <w:abstractNumId w:val="20"/>
@@ -7604,10 +8130,19 @@
     <w:abstractNumId w:val="18"/>
   </w:num>
   <w:num w:numId="31">
-    <w:abstractNumId w:val="28"/>
+    <w:abstractNumId w:val="30"/>
   </w:num>
   <w:num w:numId="32">
-    <w:abstractNumId w:val="25"/>
+    <w:abstractNumId w:val="26"/>
+  </w:num>
+  <w:num w:numId="33">
+    <w:abstractNumId w:val="32"/>
+  </w:num>
+  <w:num w:numId="34">
+    <w:abstractNumId w:val="23"/>
+  </w:num>
+  <w:num w:numId="35">
+    <w:abstractNumId w:val="29"/>
   </w:num>
 </w:numbering>
 </file>
@@ -8667,6 +9202,7 @@
     </w:rPr>
     <w:tblPr>
       <w:tblStyleRowBandSize w:val="1"/>
+      <w:tblInd w:w="0" w:type="dxa"/>
       <w:tblBorders>
         <w:top w:val="single" w:sz="4" w:space="0" w:color="6F97C7"/>
         <w:left w:val="single" w:sz="4" w:space="0" w:color="6F97C7"/>
@@ -8676,7 +9212,9 @@
         <w:insideV w:val="single" w:sz="4" w:space="0" w:color="6F97C7"/>
       </w:tblBorders>
       <w:tblCellMar>
+        <w:top w:w="0" w:type="dxa"/>
         <w:left w:w="115" w:type="dxa"/>
+        <w:bottom w:w="0" w:type="dxa"/>
         <w:right w:w="115" w:type="dxa"/>
       </w:tblCellMar>
     </w:tblPr>
@@ -8827,6 +9365,7 @@
     <w:tblPr>
       <w:tblStyleRowBandSize w:val="1"/>
       <w:tblStyleColBandSize w:val="1"/>
+      <w:tblInd w:w="0" w:type="dxa"/>
       <w:tblBorders>
         <w:top w:val="single" w:sz="4" w:space="0" w:color="E5B8B7" w:themeColor="accent2" w:themeTint="66"/>
         <w:left w:val="single" w:sz="4" w:space="0" w:color="E5B8B7" w:themeColor="accent2" w:themeTint="66"/>
@@ -8835,6 +9374,12 @@
         <w:insideH w:val="single" w:sz="4" w:space="0" w:color="E5B8B7" w:themeColor="accent2" w:themeTint="66"/>
         <w:insideV w:val="single" w:sz="4" w:space="0" w:color="E5B8B7" w:themeColor="accent2" w:themeTint="66"/>
       </w:tblBorders>
+      <w:tblCellMar>
+        <w:top w:w="0" w:type="dxa"/>
+        <w:left w:w="108" w:type="dxa"/>
+        <w:bottom w:w="0" w:type="dxa"/>
+        <w:right w:w="108" w:type="dxa"/>
+      </w:tblCellMar>
     </w:tblPr>
     <w:tblStylePr w:type="firstRow">
       <w:rPr>
@@ -8909,6 +9454,7 @@
     <w:tblPr>
       <w:tblStyleRowBandSize w:val="1"/>
       <w:tblStyleColBandSize w:val="1"/>
+      <w:tblInd w:w="0" w:type="dxa"/>
       <w:tblBorders>
         <w:top w:val="single" w:sz="4" w:space="0" w:color="999999" w:themeColor="text1" w:themeTint="66"/>
         <w:left w:val="single" w:sz="4" w:space="0" w:color="999999" w:themeColor="text1" w:themeTint="66"/>
@@ -8917,6 +9463,12 @@
         <w:insideH w:val="single" w:sz="4" w:space="0" w:color="999999" w:themeColor="text1" w:themeTint="66"/>
         <w:insideV w:val="single" w:sz="4" w:space="0" w:color="999999" w:themeColor="text1" w:themeTint="66"/>
       </w:tblBorders>
+      <w:tblCellMar>
+        <w:top w:w="0" w:type="dxa"/>
+        <w:left w:w="108" w:type="dxa"/>
+        <w:bottom w:w="0" w:type="dxa"/>
+        <w:right w:w="108" w:type="dxa"/>
+      </w:tblCellMar>
     </w:tblPr>
     <w:tblStylePr w:type="firstRow">
       <w:rPr>
@@ -9246,7 +9798,7 @@
 </file>
 
 <file path=customXml/itemProps1.xml><?xml version="1.0" encoding="utf-8"?>
-<ds:datastoreItem xmlns:ds="http://schemas.openxmlformats.org/officeDocument/2006/customXml" ds:itemID="{45C0D61C-DB79-420E-AC31-B56EA136CD9C}">
+<ds:datastoreItem xmlns:ds="http://schemas.openxmlformats.org/officeDocument/2006/customXml" ds:itemID="{3CACB8B9-74C2-4ECA-91FC-8D63EEF68CE2}">
   <ds:schemaRefs>
     <ds:schemaRef ds:uri="http://schemas.openxmlformats.org/officeDocument/2006/bibliography"/>
   </ds:schemaRefs>

</xml_diff>

<commit_message>
update phan 4.Uoc luong
</commit_message>
<xml_diff>
--- a/docs/Qbot.docx
+++ b/docs/Qbot.docx
@@ -1,6 +1,6 @@
 
 <file path=word/document.xml><?xml version="1.0" encoding="utf-8"?>
-<w:document xmlns:wpc="http://schemas.microsoft.com/office/word/2010/wordprocessingCanvas" xmlns:mc="http://schemas.openxmlformats.org/markup-compatibility/2006" xmlns:o="urn:schemas-microsoft-com:office:office" xmlns:r="http://schemas.openxmlformats.org/officeDocument/2006/relationships" xmlns:m="http://schemas.openxmlformats.org/officeDocument/2006/math" xmlns:v="urn:schemas-microsoft-com:vml" xmlns:wp14="http://schemas.microsoft.com/office/word/2010/wordprocessingDrawing" xmlns:wp="http://schemas.openxmlformats.org/drawingml/2006/wordprocessingDrawing" xmlns:w10="urn:schemas-microsoft-com:office:word" xmlns:w="http://schemas.openxmlformats.org/wordprocessingml/2006/main" xmlns:w14="http://schemas.microsoft.com/office/word/2010/wordml" xmlns:w15="http://schemas.microsoft.com/office/word/2012/wordml" xmlns:wpg="http://schemas.microsoft.com/office/word/2010/wordprocessingGroup" xmlns:wpi="http://schemas.microsoft.com/office/word/2010/wordprocessingInk" xmlns:wne="http://schemas.microsoft.com/office/word/2006/wordml" xmlns:wps="http://schemas.microsoft.com/office/word/2010/wordprocessingShape" mc:Ignorable="w14 w15 wp14">
+<w:document xmlns:wpc="http://schemas.microsoft.com/office/word/2010/wordprocessingCanvas" xmlns:mc="http://schemas.openxmlformats.org/markup-compatibility/2006" xmlns:o="urn:schemas-microsoft-com:office:office" xmlns:r="http://schemas.openxmlformats.org/officeDocument/2006/relationships" xmlns:m="http://schemas.openxmlformats.org/officeDocument/2006/math" xmlns:v="urn:schemas-microsoft-com:vml" xmlns:wp14="http://schemas.microsoft.com/office/word/2010/wordprocessingDrawing" xmlns:wp="http://schemas.openxmlformats.org/drawingml/2006/wordprocessingDrawing" xmlns:w10="urn:schemas-microsoft-com:office:word" xmlns:w="http://schemas.openxmlformats.org/wordprocessingml/2006/main" xmlns:w14="http://schemas.microsoft.com/office/word/2010/wordml" xmlns:wpg="http://schemas.microsoft.com/office/word/2010/wordprocessingGroup" xmlns:wpi="http://schemas.microsoft.com/office/word/2010/wordprocessingInk" xmlns:wne="http://schemas.microsoft.com/office/word/2006/wordml" xmlns:wps="http://schemas.microsoft.com/office/word/2010/wordprocessingShape" mc:Ignorable="w14 wp14">
   <w:background w:color="FFFFFF"/>
   <w:body>
     <w:p>
@@ -22,7 +22,7 @@
           <w:color w:val="2A62A6"/>
           <w:sz w:val="32"/>
           <w:szCs w:val="32"/>
-          <w:lang w:eastAsia="en-US" w:bidi="ar-SA"/>
+          <w:lang w:eastAsia="ja-JP" w:bidi="ar-SA"/>
         </w:rPr>
         <w:drawing>
           <wp:inline distT="0" distB="0" distL="0" distR="0" wp14:anchorId="278134F4" wp14:editId="0A781F8E">
@@ -40,7 +40,7 @@
                     <pic:cNvPicPr/>
                   </pic:nvPicPr>
                   <pic:blipFill>
-                    <a:blip r:embed="rId8">
+                    <a:blip r:embed="rId9">
                       <a:extLst>
                         <a:ext uri="{28A0092B-C50C-407E-A947-70E740481C1C}">
                           <a14:useLocalDpi xmlns:a14="http://schemas.microsoft.com/office/drawing/2010/main" val="0"/>
@@ -245,7 +245,9 @@
       <w:pPr>
         <w:pStyle w:val="NormalH"/>
         <w:rPr>
+          <w:rFonts w:hint="eastAsia"/>
           <w:color w:val="951B13"/>
+          <w:lang w:eastAsia="ja-JP"/>
         </w:rPr>
       </w:pPr>
       <w:r>
@@ -258,7 +260,7 @@
     </w:p>
     <w:p>
       <w:pPr>
-        <w:pStyle w:val="Mucluc2"/>
+        <w:pStyle w:val="TOC2"/>
         <w:tabs>
           <w:tab w:val="clear" w:pos="1540"/>
           <w:tab w:val="left" w:pos="-110"/>
@@ -273,7 +275,7 @@
     </w:p>
     <w:p>
       <w:pPr>
-        <w:pStyle w:val="Mucluc3"/>
+        <w:pStyle w:val="TOC3"/>
       </w:pPr>
       <w:r>
         <w:tab/>
@@ -281,7 +283,7 @@
     </w:p>
     <w:p>
       <w:pPr>
-        <w:pStyle w:val="Mucluc1"/>
+        <w:pStyle w:val="TOC1"/>
         <w:rPr>
           <w:rFonts w:asciiTheme="minorHAnsi" w:eastAsiaTheme="minorEastAsia" w:hAnsiTheme="minorHAnsi" w:cstheme="minorBidi"/>
           <w:b w:val="0"/>
@@ -314,7 +316,7 @@
       <w:hyperlink w:anchor="_Toc527975125" w:history="1">
         <w:r>
           <w:rPr>
-            <w:rStyle w:val="Siuktni"/>
+            <w:rStyle w:val="Hyperlink"/>
             <w:noProof/>
           </w:rPr>
           <w:t>1.</w:t>
@@ -334,7 +336,7 @@
         </w:r>
         <w:r>
           <w:rPr>
-            <w:rStyle w:val="Siuktni"/>
+            <w:rStyle w:val="Hyperlink"/>
             <w:noProof/>
           </w:rPr>
           <w:t>Giới thiệu dự án</w:t>
@@ -391,7 +393,7 @@
     </w:p>
     <w:p>
       <w:pPr>
-        <w:pStyle w:val="Mucluc1"/>
+        <w:pStyle w:val="TOC1"/>
         <w:rPr>
           <w:rFonts w:asciiTheme="minorHAnsi" w:eastAsiaTheme="minorEastAsia" w:hAnsiTheme="minorHAnsi" w:cstheme="minorBidi"/>
           <w:b w:val="0"/>
@@ -406,7 +408,7 @@
       <w:hyperlink w:anchor="_Toc527975126" w:history="1">
         <w:r>
           <w:rPr>
-            <w:rStyle w:val="Siuktni"/>
+            <w:rStyle w:val="Hyperlink"/>
             <w:noProof/>
           </w:rPr>
           <w:t>2.</w:t>
@@ -426,7 +428,7 @@
         </w:r>
         <w:r>
           <w:rPr>
-            <w:rStyle w:val="Siuktni"/>
+            <w:rStyle w:val="Hyperlink"/>
             <w:noProof/>
           </w:rPr>
           <w:t>Các nhân sự tham gia dự án</w:t>
@@ -483,7 +485,7 @@
     </w:p>
     <w:p>
       <w:pPr>
-        <w:pStyle w:val="Mucluc2"/>
+        <w:pStyle w:val="TOC2"/>
         <w:rPr>
           <w:rFonts w:asciiTheme="minorHAnsi" w:eastAsiaTheme="minorEastAsia" w:hAnsiTheme="minorHAnsi" w:cstheme="minorBidi"/>
           <w:noProof/>
@@ -495,7 +497,7 @@
       <w:hyperlink w:anchor="_Toc527975127" w:history="1">
         <w:r>
           <w:rPr>
-            <w:rStyle w:val="Siuktni"/>
+            <w:rStyle w:val="Hyperlink"/>
             <w:rFonts w:cs="Tahoma"/>
             <w:noProof/>
           </w:rPr>
@@ -513,7 +515,7 @@
         </w:r>
         <w:r>
           <w:rPr>
-            <w:rStyle w:val="Siuktni"/>
+            <w:rStyle w:val="Hyperlink"/>
             <w:noProof/>
           </w:rPr>
           <w:t>Thông tin liên hệ phía khách hàng</w:t>
@@ -570,7 +572,7 @@
     </w:p>
     <w:p>
       <w:pPr>
-        <w:pStyle w:val="Mucluc2"/>
+        <w:pStyle w:val="TOC2"/>
         <w:rPr>
           <w:rFonts w:asciiTheme="minorHAnsi" w:eastAsiaTheme="minorEastAsia" w:hAnsiTheme="minorHAnsi" w:cstheme="minorBidi"/>
           <w:noProof/>
@@ -582,7 +584,7 @@
       <w:hyperlink w:anchor="_Toc527975128" w:history="1">
         <w:r>
           <w:rPr>
-            <w:rStyle w:val="Siuktni"/>
+            <w:rStyle w:val="Hyperlink"/>
             <w:rFonts w:cs="Tahoma"/>
             <w:noProof/>
           </w:rPr>
@@ -600,7 +602,7 @@
         </w:r>
         <w:r>
           <w:rPr>
-            <w:rStyle w:val="Siuktni"/>
+            <w:rStyle w:val="Hyperlink"/>
             <w:noProof/>
           </w:rPr>
           <w:t>Thông tin liên hệ phía công ty</w:t>
@@ -657,7 +659,7 @@
     </w:p>
     <w:p>
       <w:pPr>
-        <w:pStyle w:val="Mucluc2"/>
+        <w:pStyle w:val="TOC2"/>
         <w:rPr>
           <w:rFonts w:asciiTheme="minorHAnsi" w:eastAsiaTheme="minorEastAsia" w:hAnsiTheme="minorHAnsi" w:cstheme="minorBidi"/>
           <w:noProof/>
@@ -669,7 +671,7 @@
       <w:hyperlink w:anchor="_Toc527975129" w:history="1">
         <w:r>
           <w:rPr>
-            <w:rStyle w:val="Siuktni"/>
+            <w:rStyle w:val="Hyperlink"/>
             <w:rFonts w:cs="Tahoma"/>
             <w:noProof/>
           </w:rPr>
@@ -687,7 +689,7 @@
         </w:r>
         <w:r>
           <w:rPr>
-            <w:rStyle w:val="Siuktni"/>
+            <w:rStyle w:val="Hyperlink"/>
             <w:noProof/>
           </w:rPr>
           <w:t>Phân chia vai trò của thành viên dự án và khách hàng</w:t>
@@ -744,7 +746,7 @@
     </w:p>
     <w:p>
       <w:pPr>
-        <w:pStyle w:val="Mucluc1"/>
+        <w:pStyle w:val="TOC1"/>
         <w:rPr>
           <w:rFonts w:asciiTheme="minorHAnsi" w:eastAsiaTheme="minorEastAsia" w:hAnsiTheme="minorHAnsi" w:cstheme="minorBidi"/>
           <w:b w:val="0"/>
@@ -759,7 +761,7 @@
       <w:hyperlink w:anchor="_Toc527975130" w:history="1">
         <w:r>
           <w:rPr>
-            <w:rStyle w:val="Siuktni"/>
+            <w:rStyle w:val="Hyperlink"/>
             <w:noProof/>
           </w:rPr>
           <w:t>3.</w:t>
@@ -779,7 +781,7 @@
         </w:r>
         <w:r>
           <w:rPr>
-            <w:rStyle w:val="Siuktni"/>
+            <w:rStyle w:val="Hyperlink"/>
             <w:noProof/>
           </w:rPr>
           <w:t>Khảo sát dự án</w:t>
@@ -836,7 +838,7 @@
     </w:p>
     <w:p>
       <w:pPr>
-        <w:pStyle w:val="Mucluc2"/>
+        <w:pStyle w:val="TOC2"/>
         <w:rPr>
           <w:rFonts w:asciiTheme="minorHAnsi" w:eastAsiaTheme="minorEastAsia" w:hAnsiTheme="minorHAnsi" w:cstheme="minorBidi"/>
           <w:noProof/>
@@ -848,7 +850,7 @@
       <w:hyperlink w:anchor="_Toc527975131" w:history="1">
         <w:r>
           <w:rPr>
-            <w:rStyle w:val="Siuktni"/>
+            <w:rStyle w:val="Hyperlink"/>
             <w:rFonts w:cs="Tahoma"/>
             <w:noProof/>
           </w:rPr>
@@ -866,7 +868,7 @@
         </w:r>
         <w:r>
           <w:rPr>
-            <w:rStyle w:val="Siuktni"/>
+            <w:rStyle w:val="Hyperlink"/>
             <w:noProof/>
           </w:rPr>
           <w:t>Yêu cầu khách hàng</w:t>
@@ -923,7 +925,7 @@
     </w:p>
     <w:p>
       <w:pPr>
-        <w:pStyle w:val="Mucluc2"/>
+        <w:pStyle w:val="TOC2"/>
         <w:rPr>
           <w:rFonts w:asciiTheme="minorHAnsi" w:eastAsiaTheme="minorEastAsia" w:hAnsiTheme="minorHAnsi" w:cstheme="minorBidi"/>
           <w:noProof/>
@@ -935,7 +937,7 @@
       <w:hyperlink w:anchor="_Toc527975132" w:history="1">
         <w:r>
           <w:rPr>
-            <w:rStyle w:val="Siuktni"/>
+            <w:rStyle w:val="Hyperlink"/>
             <w:rFonts w:cs="Tahoma"/>
             <w:noProof/>
           </w:rPr>
@@ -953,7 +955,7 @@
         </w:r>
         <w:r>
           <w:rPr>
-            <w:rStyle w:val="Siuktni"/>
+            <w:rStyle w:val="Hyperlink"/>
             <w:noProof/>
           </w:rPr>
           <w:t>Mô hình hoạt động hiện thời – nghiệp vụ</w:t>
@@ -1010,7 +1012,7 @@
     </w:p>
     <w:p>
       <w:pPr>
-        <w:pStyle w:val="Mucluc2"/>
+        <w:pStyle w:val="TOC2"/>
         <w:rPr>
           <w:rFonts w:asciiTheme="minorHAnsi" w:eastAsiaTheme="minorEastAsia" w:hAnsiTheme="minorHAnsi" w:cstheme="minorBidi"/>
           <w:noProof/>
@@ -1022,7 +1024,7 @@
       <w:hyperlink w:anchor="_Toc527975133" w:history="1">
         <w:r>
           <w:rPr>
-            <w:rStyle w:val="Siuktni"/>
+            <w:rStyle w:val="Hyperlink"/>
             <w:rFonts w:cs="Tahoma"/>
             <w:noProof/>
           </w:rPr>
@@ -1040,7 +1042,7 @@
         </w:r>
         <w:r>
           <w:rPr>
-            <w:rStyle w:val="Siuktni"/>
+            <w:rStyle w:val="Hyperlink"/>
             <w:noProof/>
           </w:rPr>
           <w:t>Mô hình hoạt động dự kiến sau khi áp dụng sản phẩm mới</w:t>
@@ -1097,7 +1099,7 @@
     </w:p>
     <w:p>
       <w:pPr>
-        <w:pStyle w:val="Mucluc2"/>
+        <w:pStyle w:val="TOC2"/>
         <w:rPr>
           <w:rFonts w:asciiTheme="minorHAnsi" w:eastAsiaTheme="minorEastAsia" w:hAnsiTheme="minorHAnsi" w:cstheme="minorBidi"/>
           <w:noProof/>
@@ -1109,7 +1111,7 @@
       <w:hyperlink w:anchor="_Toc527975134" w:history="1">
         <w:r>
           <w:rPr>
-            <w:rStyle w:val="Siuktni"/>
+            <w:rStyle w:val="Hyperlink"/>
             <w:rFonts w:cs="Tahoma"/>
             <w:noProof/>
           </w:rPr>
@@ -1127,7 +1129,7 @@
         </w:r>
         <w:r>
           <w:rPr>
-            <w:rStyle w:val="Siuktni"/>
+            <w:rStyle w:val="Hyperlink"/>
             <w:noProof/>
           </w:rPr>
           <w:t>Phân tích ưu điểm/nhược điểm/lợi ích khách hàng</w:t>
@@ -1184,7 +1186,7 @@
     </w:p>
     <w:p>
       <w:pPr>
-        <w:pStyle w:val="Mucluc1"/>
+        <w:pStyle w:val="TOC1"/>
         <w:rPr>
           <w:rFonts w:asciiTheme="minorHAnsi" w:eastAsiaTheme="minorEastAsia" w:hAnsiTheme="minorHAnsi" w:cstheme="minorBidi"/>
           <w:b w:val="0"/>
@@ -1199,7 +1201,7 @@
       <w:hyperlink w:anchor="_Toc527975135" w:history="1">
         <w:r>
           <w:rPr>
-            <w:rStyle w:val="Siuktni"/>
+            <w:rStyle w:val="Hyperlink"/>
             <w:noProof/>
           </w:rPr>
           <w:t>4.</w:t>
@@ -1219,7 +1221,7 @@
         </w:r>
         <w:r>
           <w:rPr>
-            <w:rStyle w:val="Siuktni"/>
+            <w:rStyle w:val="Hyperlink"/>
             <w:noProof/>
           </w:rPr>
           <w:t>Ước lượng</w:t>
@@ -1276,7 +1278,7 @@
     </w:p>
     <w:p>
       <w:pPr>
-        <w:pStyle w:val="Mucluc2"/>
+        <w:pStyle w:val="TOC2"/>
         <w:rPr>
           <w:rFonts w:asciiTheme="minorHAnsi" w:eastAsiaTheme="minorEastAsia" w:hAnsiTheme="minorHAnsi" w:cstheme="minorBidi"/>
           <w:noProof/>
@@ -1288,7 +1290,7 @@
       <w:hyperlink w:anchor="_Toc527975136" w:history="1">
         <w:r>
           <w:rPr>
-            <w:rStyle w:val="Siuktni"/>
+            <w:rStyle w:val="Hyperlink"/>
             <w:rFonts w:cs="Tahoma"/>
             <w:noProof/>
           </w:rPr>
@@ -1306,7 +1308,7 @@
         </w:r>
         <w:r>
           <w:rPr>
-            <w:rStyle w:val="Siuktni"/>
+            <w:rStyle w:val="Hyperlink"/>
             <w:noProof/>
           </w:rPr>
           <w:t>Ước lượng tính năng</w:t>
@@ -1363,7 +1365,7 @@
     </w:p>
     <w:p>
       <w:pPr>
-        <w:pStyle w:val="Mucluc2"/>
+        <w:pStyle w:val="TOC2"/>
         <w:rPr>
           <w:rFonts w:asciiTheme="minorHAnsi" w:eastAsiaTheme="minorEastAsia" w:hAnsiTheme="minorHAnsi" w:cstheme="minorBidi"/>
           <w:noProof/>
@@ -1375,7 +1377,7 @@
       <w:hyperlink w:anchor="_Toc527975137" w:history="1">
         <w:r>
           <w:rPr>
-            <w:rStyle w:val="Siuktni"/>
+            <w:rStyle w:val="Hyperlink"/>
             <w:rFonts w:cs="Tahoma"/>
             <w:noProof/>
           </w:rPr>
@@ -1393,7 +1395,7 @@
         </w:r>
         <w:r>
           <w:rPr>
-            <w:rStyle w:val="Siuktni"/>
+            <w:rStyle w:val="Hyperlink"/>
             <w:noProof/>
           </w:rPr>
           <w:t>Ước lượng cách tích hợp hệ thống</w:t>
@@ -1450,7 +1452,7 @@
     </w:p>
     <w:p>
       <w:pPr>
-        <w:pStyle w:val="Mucluc2"/>
+        <w:pStyle w:val="TOC2"/>
         <w:rPr>
           <w:rFonts w:asciiTheme="minorHAnsi" w:eastAsiaTheme="minorEastAsia" w:hAnsiTheme="minorHAnsi" w:cstheme="minorBidi"/>
           <w:noProof/>
@@ -1462,7 +1464,7 @@
       <w:hyperlink w:anchor="_Toc527975138" w:history="1">
         <w:r>
           <w:rPr>
-            <w:rStyle w:val="Siuktni"/>
+            <w:rStyle w:val="Hyperlink"/>
             <w:rFonts w:cs="Tahoma"/>
             <w:noProof/>
           </w:rPr>
@@ -1480,7 +1482,7 @@
         </w:r>
         <w:r>
           <w:rPr>
-            <w:rStyle w:val="Siuktni"/>
+            <w:rStyle w:val="Hyperlink"/>
             <w:noProof/>
           </w:rPr>
           <w:t>Ước lượng thời gian</w:t>
@@ -1537,7 +1539,7 @@
     </w:p>
     <w:p>
       <w:pPr>
-        <w:pStyle w:val="Mucluc2"/>
+        <w:pStyle w:val="TOC2"/>
         <w:rPr>
           <w:rFonts w:asciiTheme="minorHAnsi" w:eastAsiaTheme="minorEastAsia" w:hAnsiTheme="minorHAnsi" w:cstheme="minorBidi"/>
           <w:noProof/>
@@ -1549,7 +1551,7 @@
       <w:hyperlink w:anchor="_Toc527975139" w:history="1">
         <w:r>
           <w:rPr>
-            <w:rStyle w:val="Siuktni"/>
+            <w:rStyle w:val="Hyperlink"/>
             <w:rFonts w:cs="Tahoma"/>
             <w:noProof/>
           </w:rPr>
@@ -1567,7 +1569,7 @@
         </w:r>
         <w:r>
           <w:rPr>
-            <w:rStyle w:val="Siuktni"/>
+            <w:rStyle w:val="Hyperlink"/>
             <w:noProof/>
           </w:rPr>
           <w:t>Ước lượng rủi ro</w:t>
@@ -1624,7 +1626,7 @@
     </w:p>
     <w:p>
       <w:pPr>
-        <w:pStyle w:val="Mucluc2"/>
+        <w:pStyle w:val="TOC2"/>
         <w:rPr>
           <w:rFonts w:asciiTheme="minorHAnsi" w:eastAsiaTheme="minorEastAsia" w:hAnsiTheme="minorHAnsi" w:cstheme="minorBidi"/>
           <w:noProof/>
@@ -1636,7 +1638,7 @@
       <w:hyperlink w:anchor="_Toc527975140" w:history="1">
         <w:r>
           <w:rPr>
-            <w:rStyle w:val="Siuktni"/>
+            <w:rStyle w:val="Hyperlink"/>
             <w:rFonts w:cs="Tahoma"/>
             <w:noProof/>
           </w:rPr>
@@ -1654,7 +1656,7 @@
         </w:r>
         <w:r>
           <w:rPr>
-            <w:rStyle w:val="Siuktni"/>
+            <w:rStyle w:val="Hyperlink"/>
             <w:noProof/>
           </w:rPr>
           <w:t>Xác định các hạng mục kiểm thử</w:t>
@@ -1711,7 +1713,7 @@
     </w:p>
     <w:p>
       <w:pPr>
-        <w:pStyle w:val="Mucluc2"/>
+        <w:pStyle w:val="TOC2"/>
         <w:rPr>
           <w:rFonts w:asciiTheme="minorHAnsi" w:eastAsiaTheme="minorEastAsia" w:hAnsiTheme="minorHAnsi" w:cstheme="minorBidi"/>
           <w:noProof/>
@@ -1723,7 +1725,7 @@
       <w:hyperlink w:anchor="_Toc527975141" w:history="1">
         <w:r>
           <w:rPr>
-            <w:rStyle w:val="Siuktni"/>
+            <w:rStyle w:val="Hyperlink"/>
             <w:rFonts w:cs="Tahoma"/>
             <w:noProof/>
           </w:rPr>
@@ -1741,7 +1743,7 @@
         </w:r>
         <w:r>
           <w:rPr>
-            <w:rStyle w:val="Siuktni"/>
+            <w:rStyle w:val="Hyperlink"/>
             <w:noProof/>
           </w:rPr>
           <w:t>Ước lượng cách thức triển khai/cài đặt</w:t>
@@ -1798,7 +1800,7 @@
     </w:p>
     <w:p>
       <w:pPr>
-        <w:pStyle w:val="Mucluc1"/>
+        <w:pStyle w:val="TOC1"/>
         <w:rPr>
           <w:rFonts w:asciiTheme="minorHAnsi" w:eastAsiaTheme="minorEastAsia" w:hAnsiTheme="minorHAnsi" w:cstheme="minorBidi"/>
           <w:b w:val="0"/>
@@ -1813,7 +1815,7 @@
       <w:hyperlink w:anchor="_Toc527975142" w:history="1">
         <w:r>
           <w:rPr>
-            <w:rStyle w:val="Siuktni"/>
+            <w:rStyle w:val="Hyperlink"/>
             <w:noProof/>
           </w:rPr>
           <w:t>5.</w:t>
@@ -1833,7 +1835,7 @@
         </w:r>
         <w:r>
           <w:rPr>
-            <w:rStyle w:val="Siuktni"/>
+            <w:rStyle w:val="Hyperlink"/>
             <w:noProof/>
           </w:rPr>
           <w:t>Ước lượng giá thành</w:t>
@@ -1890,7 +1892,7 @@
     </w:p>
     <w:p>
       <w:pPr>
-        <w:pStyle w:val="Mucluc1"/>
+        <w:pStyle w:val="TOC1"/>
         <w:rPr>
           <w:rFonts w:asciiTheme="minorHAnsi" w:eastAsiaTheme="minorEastAsia" w:hAnsiTheme="minorHAnsi" w:cstheme="minorBidi"/>
           <w:b w:val="0"/>
@@ -1905,7 +1907,7 @@
       <w:hyperlink w:anchor="_Toc527975143" w:history="1">
         <w:r>
           <w:rPr>
-            <w:rStyle w:val="Siuktni"/>
+            <w:rStyle w:val="Hyperlink"/>
             <w:noProof/>
           </w:rPr>
           <w:t>6.</w:t>
@@ -1925,7 +1927,7 @@
         </w:r>
         <w:r>
           <w:rPr>
-            <w:rStyle w:val="Siuktni"/>
+            <w:rStyle w:val="Hyperlink"/>
             <w:noProof/>
           </w:rPr>
           <w:t>Phân chia các giai đoạn chính</w:t>
@@ -1982,7 +1984,7 @@
     </w:p>
     <w:p>
       <w:pPr>
-        <w:pStyle w:val="Mucluc1"/>
+        <w:pStyle w:val="TOC1"/>
         <w:rPr>
           <w:rFonts w:asciiTheme="minorHAnsi" w:eastAsiaTheme="minorEastAsia" w:hAnsiTheme="minorHAnsi" w:cstheme="minorBidi"/>
           <w:b w:val="0"/>
@@ -1997,7 +1999,7 @@
       <w:hyperlink w:anchor="_Toc527975144" w:history="1">
         <w:r>
           <w:rPr>
-            <w:rStyle w:val="Siuktni"/>
+            <w:rStyle w:val="Hyperlink"/>
             <w:noProof/>
           </w:rPr>
           <w:t>7.</w:t>
@@ -2017,7 +2019,7 @@
         </w:r>
         <w:r>
           <w:rPr>
-            <w:rStyle w:val="Siuktni"/>
+            <w:rStyle w:val="Hyperlink"/>
             <w:noProof/>
           </w:rPr>
           <w:t>Phân tích thiết kế</w:t>
@@ -2074,7 +2076,7 @@
     </w:p>
     <w:p>
       <w:pPr>
-        <w:pStyle w:val="Mucluc2"/>
+        <w:pStyle w:val="TOC2"/>
         <w:rPr>
           <w:rFonts w:asciiTheme="minorHAnsi" w:eastAsiaTheme="minorEastAsia" w:hAnsiTheme="minorHAnsi" w:cstheme="minorBidi"/>
           <w:noProof/>
@@ -2086,7 +2088,7 @@
       <w:hyperlink w:anchor="_Toc527975145" w:history="1">
         <w:r>
           <w:rPr>
-            <w:rStyle w:val="Siuktni"/>
+            <w:rStyle w:val="Hyperlink"/>
             <w:rFonts w:cs="Tahoma"/>
             <w:noProof/>
             <w:lang w:eastAsia="en-US"/>
@@ -2105,7 +2107,7 @@
         </w:r>
         <w:r>
           <w:rPr>
-            <w:rStyle w:val="Siuktni"/>
+            <w:rStyle w:val="Hyperlink"/>
             <w:noProof/>
             <w:lang w:eastAsia="en-US"/>
           </w:rPr>
@@ -2163,7 +2165,7 @@
     </w:p>
     <w:p>
       <w:pPr>
-        <w:pStyle w:val="Mucluc2"/>
+        <w:pStyle w:val="TOC2"/>
         <w:rPr>
           <w:rFonts w:asciiTheme="minorHAnsi" w:eastAsiaTheme="minorEastAsia" w:hAnsiTheme="minorHAnsi" w:cstheme="minorBidi"/>
           <w:noProof/>
@@ -2175,7 +2177,7 @@
       <w:hyperlink w:anchor="_Toc527975146" w:history="1">
         <w:r>
           <w:rPr>
-            <w:rStyle w:val="Siuktni"/>
+            <w:rStyle w:val="Hyperlink"/>
             <w:rFonts w:cs="Tahoma"/>
             <w:noProof/>
             <w:lang w:eastAsia="en-US"/>
@@ -2194,7 +2196,7 @@
         </w:r>
         <w:r>
           <w:rPr>
-            <w:rStyle w:val="Siuktni"/>
+            <w:rStyle w:val="Hyperlink"/>
             <w:noProof/>
             <w:lang w:eastAsia="en-US"/>
           </w:rPr>
@@ -2252,7 +2254,7 @@
     </w:p>
     <w:p>
       <w:pPr>
-        <w:pStyle w:val="Mucluc2"/>
+        <w:pStyle w:val="TOC2"/>
         <w:rPr>
           <w:rFonts w:asciiTheme="minorHAnsi" w:eastAsiaTheme="minorEastAsia" w:hAnsiTheme="minorHAnsi" w:cstheme="minorBidi"/>
           <w:noProof/>
@@ -2264,7 +2266,7 @@
       <w:hyperlink w:anchor="_Toc527975147" w:history="1">
         <w:r>
           <w:rPr>
-            <w:rStyle w:val="Siuktni"/>
+            <w:rStyle w:val="Hyperlink"/>
             <w:rFonts w:cs="Tahoma"/>
             <w:noProof/>
             <w:lang w:eastAsia="en-US"/>
@@ -2283,7 +2285,7 @@
         </w:r>
         <w:r>
           <w:rPr>
-            <w:rStyle w:val="Siuktni"/>
+            <w:rStyle w:val="Hyperlink"/>
             <w:noProof/>
             <w:lang w:eastAsia="en-US"/>
           </w:rPr>
@@ -2341,7 +2343,7 @@
     </w:p>
     <w:p>
       <w:pPr>
-        <w:pStyle w:val="Mucluc2"/>
+        <w:pStyle w:val="TOC2"/>
         <w:rPr>
           <w:rFonts w:asciiTheme="minorHAnsi" w:eastAsiaTheme="minorEastAsia" w:hAnsiTheme="minorHAnsi" w:cstheme="minorBidi"/>
           <w:noProof/>
@@ -2353,7 +2355,7 @@
       <w:hyperlink w:anchor="_Toc527975148" w:history="1">
         <w:r>
           <w:rPr>
-            <w:rStyle w:val="Siuktni"/>
+            <w:rStyle w:val="Hyperlink"/>
             <w:rFonts w:cs="Tahoma"/>
             <w:noProof/>
             <w:lang w:eastAsia="en-US"/>
@@ -2372,7 +2374,7 @@
         </w:r>
         <w:r>
           <w:rPr>
-            <w:rStyle w:val="Siuktni"/>
+            <w:rStyle w:val="Hyperlink"/>
             <w:noProof/>
             <w:lang w:eastAsia="en-US"/>
           </w:rPr>
@@ -2430,7 +2432,7 @@
     </w:p>
     <w:p>
       <w:pPr>
-        <w:pStyle w:val="Mucluc2"/>
+        <w:pStyle w:val="TOC2"/>
         <w:rPr>
           <w:rFonts w:asciiTheme="minorHAnsi" w:eastAsiaTheme="minorEastAsia" w:hAnsiTheme="minorHAnsi" w:cstheme="minorBidi"/>
           <w:noProof/>
@@ -2442,7 +2444,7 @@
       <w:hyperlink w:anchor="_Toc527975149" w:history="1">
         <w:r>
           <w:rPr>
-            <w:rStyle w:val="Siuktni"/>
+            <w:rStyle w:val="Hyperlink"/>
             <w:rFonts w:cs="Tahoma"/>
             <w:noProof/>
             <w:lang w:eastAsia="en-US"/>
@@ -2461,7 +2463,7 @@
         </w:r>
         <w:r>
           <w:rPr>
-            <w:rStyle w:val="Siuktni"/>
+            <w:rStyle w:val="Hyperlink"/>
             <w:noProof/>
             <w:lang w:eastAsia="en-US"/>
           </w:rPr>
@@ -2519,7 +2521,7 @@
     </w:p>
     <w:p>
       <w:pPr>
-        <w:pStyle w:val="Mucluc2"/>
+        <w:pStyle w:val="TOC2"/>
         <w:rPr>
           <w:rFonts w:asciiTheme="minorHAnsi" w:eastAsiaTheme="minorEastAsia" w:hAnsiTheme="minorHAnsi" w:cstheme="minorBidi"/>
           <w:noProof/>
@@ -2531,7 +2533,7 @@
       <w:hyperlink w:anchor="_Toc527975150" w:history="1">
         <w:r>
           <w:rPr>
-            <w:rStyle w:val="Siuktni"/>
+            <w:rStyle w:val="Hyperlink"/>
             <w:rFonts w:cs="Tahoma"/>
             <w:noProof/>
             <w:lang w:eastAsia="en-US"/>
@@ -2550,7 +2552,7 @@
         </w:r>
         <w:r>
           <w:rPr>
-            <w:rStyle w:val="Siuktni"/>
+            <w:rStyle w:val="Hyperlink"/>
             <w:noProof/>
             <w:lang w:eastAsia="en-US"/>
           </w:rPr>
@@ -2608,7 +2610,7 @@
     </w:p>
     <w:p>
       <w:pPr>
-        <w:pStyle w:val="Mucluc2"/>
+        <w:pStyle w:val="TOC2"/>
         <w:rPr>
           <w:rFonts w:asciiTheme="minorHAnsi" w:eastAsiaTheme="minorEastAsia" w:hAnsiTheme="minorHAnsi" w:cstheme="minorBidi"/>
           <w:noProof/>
@@ -2620,7 +2622,7 @@
       <w:hyperlink w:anchor="_Toc527975151" w:history="1">
         <w:r>
           <w:rPr>
-            <w:rStyle w:val="Siuktni"/>
+            <w:rStyle w:val="Hyperlink"/>
             <w:rFonts w:cs="Tahoma"/>
             <w:noProof/>
             <w:lang w:eastAsia="en-US"/>
@@ -2639,7 +2641,7 @@
         </w:r>
         <w:r>
           <w:rPr>
-            <w:rStyle w:val="Siuktni"/>
+            <w:rStyle w:val="Hyperlink"/>
             <w:noProof/>
             <w:lang w:eastAsia="en-US"/>
           </w:rPr>
@@ -2697,7 +2699,7 @@
     </w:p>
     <w:p>
       <w:pPr>
-        <w:pStyle w:val="Mucluc2"/>
+        <w:pStyle w:val="TOC2"/>
         <w:rPr>
           <w:rFonts w:asciiTheme="minorHAnsi" w:eastAsiaTheme="minorEastAsia" w:hAnsiTheme="minorHAnsi" w:cstheme="minorBidi"/>
           <w:noProof/>
@@ -2709,7 +2711,7 @@
       <w:hyperlink w:anchor="_Toc527975152" w:history="1">
         <w:r>
           <w:rPr>
-            <w:rStyle w:val="Siuktni"/>
+            <w:rStyle w:val="Hyperlink"/>
             <w:rFonts w:cs="Tahoma"/>
             <w:noProof/>
             <w:lang w:eastAsia="en-US"/>
@@ -2728,7 +2730,7 @@
         </w:r>
         <w:r>
           <w:rPr>
-            <w:rStyle w:val="Siuktni"/>
+            <w:rStyle w:val="Hyperlink"/>
             <w:noProof/>
             <w:lang w:eastAsia="en-US"/>
           </w:rPr>
@@ -2786,7 +2788,7 @@
     </w:p>
     <w:p>
       <w:pPr>
-        <w:pStyle w:val="Mucluc2"/>
+        <w:pStyle w:val="TOC2"/>
         <w:rPr>
           <w:rFonts w:asciiTheme="minorHAnsi" w:eastAsiaTheme="minorEastAsia" w:hAnsiTheme="minorHAnsi" w:cstheme="minorBidi"/>
           <w:noProof/>
@@ -2798,7 +2800,7 @@
       <w:hyperlink w:anchor="_Toc527975153" w:history="1">
         <w:r>
           <w:rPr>
-            <w:rStyle w:val="Siuktni"/>
+            <w:rStyle w:val="Hyperlink"/>
             <w:rFonts w:cs="Tahoma"/>
             <w:noProof/>
             <w:lang w:eastAsia="en-US"/>
@@ -2817,7 +2819,7 @@
         </w:r>
         <w:r>
           <w:rPr>
-            <w:rStyle w:val="Siuktni"/>
+            <w:rStyle w:val="Hyperlink"/>
             <w:noProof/>
             <w:lang w:eastAsia="en-US"/>
           </w:rPr>
@@ -2875,7 +2877,7 @@
     </w:p>
     <w:p>
       <w:pPr>
-        <w:pStyle w:val="Mucluc1"/>
+        <w:pStyle w:val="TOC1"/>
         <w:rPr>
           <w:rFonts w:asciiTheme="minorHAnsi" w:eastAsiaTheme="minorEastAsia" w:hAnsiTheme="minorHAnsi" w:cstheme="minorBidi"/>
           <w:b w:val="0"/>
@@ -2890,7 +2892,7 @@
       <w:hyperlink w:anchor="_Toc527975154" w:history="1">
         <w:r>
           <w:rPr>
-            <w:rStyle w:val="Siuktni"/>
+            <w:rStyle w:val="Hyperlink"/>
             <w:noProof/>
             <w:lang w:eastAsia="en-US"/>
           </w:rPr>
@@ -2911,7 +2913,7 @@
         </w:r>
         <w:r>
           <w:rPr>
-            <w:rStyle w:val="Siuktni"/>
+            <w:rStyle w:val="Hyperlink"/>
             <w:noProof/>
             <w:lang w:eastAsia="en-US"/>
           </w:rPr>
@@ -2969,7 +2971,7 @@
     </w:p>
     <w:p>
       <w:pPr>
-        <w:pStyle w:val="Mucluc3"/>
+        <w:pStyle w:val="TOC3"/>
       </w:pPr>
       <w:r>
         <w:rPr>
@@ -3002,7 +3004,7 @@
     </w:p>
     <w:tbl>
       <w:tblPr>
-        <w:tblStyle w:val="BangLi1Nhat-Nhnmanh2"/>
+        <w:tblStyle w:val="GridTable1LightAccent2"/>
         <w:tblW w:w="8730" w:type="dxa"/>
         <w:tblLayout w:type="fixed"/>
         <w:tblLook w:val="00A0" w:firstRow="1" w:lastRow="0" w:firstColumn="1" w:lastColumn="0" w:noHBand="0" w:noVBand="0"/>
@@ -3011,8 +3013,8 @@
         <w:gridCol w:w="1495"/>
         <w:gridCol w:w="3095"/>
         <w:gridCol w:w="1148"/>
-        <w:gridCol w:w="1552"/>
-        <w:gridCol w:w="1440"/>
+        <w:gridCol w:w="1750"/>
+        <w:gridCol w:w="1242"/>
       </w:tblGrid>
       <w:tr>
         <w:trPr>
@@ -3063,7 +3065,7 @@
         </w:tc>
         <w:tc>
           <w:tcPr>
-            <w:tcW w:w="1552" w:type="dxa"/>
+            <w:tcW w:w="1750" w:type="dxa"/>
           </w:tcPr>
           <w:p>
             <w:pPr>
@@ -3076,7 +3078,7 @@
         </w:tc>
         <w:tc>
           <w:tcPr>
-            <w:tcW w:w="1440" w:type="dxa"/>
+            <w:tcW w:w="1242" w:type="dxa"/>
           </w:tcPr>
           <w:p>
             <w:pPr>
@@ -3128,7 +3130,7 @@
         </w:tc>
         <w:tc>
           <w:tcPr>
-            <w:tcW w:w="1552" w:type="dxa"/>
+            <w:tcW w:w="1750" w:type="dxa"/>
           </w:tcPr>
           <w:p>
             <w:pPr>
@@ -3144,7 +3146,7 @@
         </w:tc>
         <w:tc>
           <w:tcPr>
-            <w:tcW w:w="1440" w:type="dxa"/>
+            <w:tcW w:w="1242" w:type="dxa"/>
           </w:tcPr>
           <w:p>
             <w:pPr>
@@ -3193,7 +3195,7 @@
         </w:tc>
         <w:tc>
           <w:tcPr>
-            <w:tcW w:w="1552" w:type="dxa"/>
+            <w:tcW w:w="1750" w:type="dxa"/>
           </w:tcPr>
           <w:p>
             <w:pPr>
@@ -3206,7 +3208,106 @@
         </w:tc>
         <w:tc>
           <w:tcPr>
-            <w:tcW w:w="1440" w:type="dxa"/>
+            <w:tcW w:w="1242" w:type="dxa"/>
+          </w:tcPr>
+          <w:p>
+            <w:pPr>
+              <w:cnfStyle w:val="000000000000" w:firstRow="0" w:lastRow="0" w:firstColumn="0" w:lastColumn="0" w:oddVBand="0" w:evenVBand="0" w:oddHBand="0" w:evenHBand="0" w:firstRowFirstColumn="0" w:firstRowLastColumn="0" w:lastRowFirstColumn="0" w:lastRowLastColumn="0"/>
+            </w:pPr>
+          </w:p>
+        </w:tc>
+      </w:tr>
+      <w:tr>
+        <w:trPr>
+          <w:trHeight w:val="540"/>
+        </w:trPr>
+        <w:tc>
+          <w:tcPr>
+            <w:cnfStyle w:val="001000000000" w:firstRow="0" w:lastRow="0" w:firstColumn="1" w:lastColumn="0" w:oddVBand="0" w:evenVBand="0" w:oddHBand="0" w:evenHBand="0" w:firstRowFirstColumn="0" w:firstRowLastColumn="0" w:lastRowFirstColumn="0" w:lastRowLastColumn="0"/>
+            <w:tcW w:w="1495" w:type="dxa"/>
+          </w:tcPr>
+          <w:p>
+            <w:pPr>
+              <w:rPr>
+                <w:rFonts w:hint="eastAsia"/>
+                <w:lang w:eastAsia="ja-JP"/>
+              </w:rPr>
+            </w:pPr>
+            <w:r>
+              <w:rPr>
+                <w:rFonts w:hint="eastAsia"/>
+                <w:lang w:eastAsia="ja-JP"/>
+              </w:rPr>
+              <w:t>1/4/2019</w:t>
+            </w:r>
+          </w:p>
+        </w:tc>
+        <w:tc>
+          <w:tcPr>
+            <w:tcW w:w="3095" w:type="dxa"/>
+          </w:tcPr>
+          <w:p>
+            <w:pPr>
+              <w:cnfStyle w:val="000000000000" w:firstRow="0" w:lastRow="0" w:firstColumn="0" w:lastColumn="0" w:oddVBand="0" w:evenVBand="0" w:oddHBand="0" w:evenHBand="0" w:firstRowFirstColumn="0" w:firstRowLastColumn="0" w:lastRowFirstColumn="0" w:lastRowLastColumn="0"/>
+              <w:rPr>
+                <w:rFonts w:hint="eastAsia"/>
+                <w:lang w:eastAsia="ja-JP"/>
+              </w:rPr>
+            </w:pPr>
+            <w:r>
+              <w:rPr>
+                <w:rFonts w:hint="eastAsia"/>
+                <w:lang w:eastAsia="ja-JP"/>
+              </w:rPr>
+              <w:t>4.Ước lượng</w:t>
+            </w:r>
+          </w:p>
+        </w:tc>
+        <w:tc>
+          <w:tcPr>
+            <w:tcW w:w="1148" w:type="dxa"/>
+          </w:tcPr>
+          <w:p>
+            <w:pPr>
+              <w:cnfStyle w:val="000000000000" w:firstRow="0" w:lastRow="0" w:firstColumn="0" w:lastColumn="0" w:oddVBand="0" w:evenVBand="0" w:oddHBand="0" w:evenHBand="0" w:firstRowFirstColumn="0" w:firstRowLastColumn="0" w:lastRowFirstColumn="0" w:lastRowLastColumn="0"/>
+              <w:rPr>
+                <w:rFonts w:hint="eastAsia"/>
+                <w:lang w:eastAsia="ja-JP"/>
+              </w:rPr>
+            </w:pPr>
+            <w:r>
+              <w:rPr>
+                <w:rFonts w:hint="eastAsia"/>
+                <w:lang w:eastAsia="ja-JP"/>
+              </w:rPr>
+              <w:t>03</w:t>
+            </w:r>
+          </w:p>
+        </w:tc>
+        <w:tc>
+          <w:tcPr>
+            <w:tcW w:w="1750" w:type="dxa"/>
+          </w:tcPr>
+          <w:p>
+            <w:pPr>
+              <w:cnfStyle w:val="000000000000" w:firstRow="0" w:lastRow="0" w:firstColumn="0" w:lastColumn="0" w:oddVBand="0" w:evenVBand="0" w:oddHBand="0" w:evenHBand="0" w:firstRowFirstColumn="0" w:firstRowLastColumn="0" w:lastRowFirstColumn="0" w:lastRowLastColumn="0"/>
+              <w:rPr>
+                <w:rFonts w:hint="eastAsia"/>
+                <w:lang w:eastAsia="ja-JP"/>
+              </w:rPr>
+            </w:pPr>
+            <w:r>
+              <w:rPr>
+                <w:rFonts w:hint="eastAsia"/>
+                <w:lang w:eastAsia="ja-JP"/>
+              </w:rPr>
+              <w:t>Nguyễn Viết Thái</w:t>
+            </w:r>
+          </w:p>
+        </w:tc>
+        <w:tc>
+          <w:tcPr>
+            <w:tcW w:w="1242" w:type="dxa"/>
           </w:tcPr>
           <w:p>
             <w:pPr>
@@ -3248,7 +3349,7 @@
         </w:tc>
         <w:tc>
           <w:tcPr>
-            <w:tcW w:w="1552" w:type="dxa"/>
+            <w:tcW w:w="1750" w:type="dxa"/>
           </w:tcPr>
           <w:p>
             <w:pPr>
@@ -3258,7 +3359,7 @@
         </w:tc>
         <w:tc>
           <w:tcPr>
-            <w:tcW w:w="1440" w:type="dxa"/>
+            <w:tcW w:w="1242" w:type="dxa"/>
           </w:tcPr>
           <w:p>
             <w:pPr>
@@ -3300,7 +3401,7 @@
         </w:tc>
         <w:tc>
           <w:tcPr>
-            <w:tcW w:w="1552" w:type="dxa"/>
+            <w:tcW w:w="1750" w:type="dxa"/>
           </w:tcPr>
           <w:p>
             <w:pPr>
@@ -3310,7 +3411,7 @@
         </w:tc>
         <w:tc>
           <w:tcPr>
-            <w:tcW w:w="1440" w:type="dxa"/>
+            <w:tcW w:w="1242" w:type="dxa"/>
           </w:tcPr>
           <w:p>
             <w:pPr>
@@ -3352,7 +3453,7 @@
         </w:tc>
         <w:tc>
           <w:tcPr>
-            <w:tcW w:w="1552" w:type="dxa"/>
+            <w:tcW w:w="1750" w:type="dxa"/>
           </w:tcPr>
           <w:p>
             <w:pPr>
@@ -3362,7 +3463,7 @@
         </w:tc>
         <w:tc>
           <w:tcPr>
-            <w:tcW w:w="1440" w:type="dxa"/>
+            <w:tcW w:w="1242" w:type="dxa"/>
           </w:tcPr>
           <w:p>
             <w:pPr>
@@ -3404,7 +3505,7 @@
         </w:tc>
         <w:tc>
           <w:tcPr>
-            <w:tcW w:w="1552" w:type="dxa"/>
+            <w:tcW w:w="1750" w:type="dxa"/>
           </w:tcPr>
           <w:p>
             <w:pPr>
@@ -3414,7 +3515,7 @@
         </w:tc>
         <w:tc>
           <w:tcPr>
-            <w:tcW w:w="1440" w:type="dxa"/>
+            <w:tcW w:w="1242" w:type="dxa"/>
           </w:tcPr>
           <w:p>
             <w:pPr>
@@ -3456,7 +3557,7 @@
         </w:tc>
         <w:tc>
           <w:tcPr>
-            <w:tcW w:w="1552" w:type="dxa"/>
+            <w:tcW w:w="1750" w:type="dxa"/>
           </w:tcPr>
           <w:p>
             <w:pPr>
@@ -3466,7 +3567,7 @@
         </w:tc>
         <w:tc>
           <w:tcPr>
-            <w:tcW w:w="1440" w:type="dxa"/>
+            <w:tcW w:w="1242" w:type="dxa"/>
           </w:tcPr>
           <w:p>
             <w:pPr>
@@ -3508,7 +3609,7 @@
         </w:tc>
         <w:tc>
           <w:tcPr>
-            <w:tcW w:w="1552" w:type="dxa"/>
+            <w:tcW w:w="1750" w:type="dxa"/>
           </w:tcPr>
           <w:p>
             <w:pPr>
@@ -3518,59 +3619,7 @@
         </w:tc>
         <w:tc>
           <w:tcPr>
-            <w:tcW w:w="1440" w:type="dxa"/>
-          </w:tcPr>
-          <w:p>
-            <w:pPr>
-              <w:cnfStyle w:val="000000000000" w:firstRow="0" w:lastRow="0" w:firstColumn="0" w:lastColumn="0" w:oddVBand="0" w:evenVBand="0" w:oddHBand="0" w:evenHBand="0" w:firstRowFirstColumn="0" w:firstRowLastColumn="0" w:lastRowFirstColumn="0" w:lastRowLastColumn="0"/>
-            </w:pPr>
-          </w:p>
-        </w:tc>
-      </w:tr>
-      <w:tr>
-        <w:trPr>
-          <w:trHeight w:val="540"/>
-        </w:trPr>
-        <w:tc>
-          <w:tcPr>
-            <w:cnfStyle w:val="001000000000" w:firstRow="0" w:lastRow="0" w:firstColumn="1" w:lastColumn="0" w:oddVBand="0" w:evenVBand="0" w:oddHBand="0" w:evenHBand="0" w:firstRowFirstColumn="0" w:firstRowLastColumn="0" w:lastRowFirstColumn="0" w:lastRowLastColumn="0"/>
-            <w:tcW w:w="1495" w:type="dxa"/>
-          </w:tcPr>
-          <w:p/>
-        </w:tc>
-        <w:tc>
-          <w:tcPr>
-            <w:tcW w:w="3095" w:type="dxa"/>
-          </w:tcPr>
-          <w:p>
-            <w:pPr>
-              <w:cnfStyle w:val="000000000000" w:firstRow="0" w:lastRow="0" w:firstColumn="0" w:lastColumn="0" w:oddVBand="0" w:evenVBand="0" w:oddHBand="0" w:evenHBand="0" w:firstRowFirstColumn="0" w:firstRowLastColumn="0" w:lastRowFirstColumn="0" w:lastRowLastColumn="0"/>
-            </w:pPr>
-          </w:p>
-        </w:tc>
-        <w:tc>
-          <w:tcPr>
-            <w:tcW w:w="1148" w:type="dxa"/>
-          </w:tcPr>
-          <w:p>
-            <w:pPr>
-              <w:cnfStyle w:val="000000000000" w:firstRow="0" w:lastRow="0" w:firstColumn="0" w:lastColumn="0" w:oddVBand="0" w:evenVBand="0" w:oddHBand="0" w:evenHBand="0" w:firstRowFirstColumn="0" w:firstRowLastColumn="0" w:lastRowFirstColumn="0" w:lastRowLastColumn="0"/>
-            </w:pPr>
-          </w:p>
-        </w:tc>
-        <w:tc>
-          <w:tcPr>
-            <w:tcW w:w="1552" w:type="dxa"/>
-          </w:tcPr>
-          <w:p>
-            <w:pPr>
-              <w:cnfStyle w:val="000000000000" w:firstRow="0" w:lastRow="0" w:firstColumn="0" w:lastColumn="0" w:oddVBand="0" w:evenVBand="0" w:oddHBand="0" w:evenHBand="0" w:firstRowFirstColumn="0" w:firstRowLastColumn="0" w:lastRowFirstColumn="0" w:lastRowLastColumn="0"/>
-            </w:pPr>
-          </w:p>
-        </w:tc>
-        <w:tc>
-          <w:tcPr>
-            <w:tcW w:w="1440" w:type="dxa"/>
+            <w:tcW w:w="1242" w:type="dxa"/>
           </w:tcPr>
           <w:p>
             <w:pPr>
@@ -3609,7 +3658,7 @@
         </w:tc>
         <w:tc>
           <w:tcPr>
-            <w:tcW w:w="1552" w:type="dxa"/>
+            <w:tcW w:w="1750" w:type="dxa"/>
           </w:tcPr>
           <w:p>
             <w:pPr>
@@ -3619,7 +3668,7 @@
         </w:tc>
         <w:tc>
           <w:tcPr>
-            <w:tcW w:w="1440" w:type="dxa"/>
+            <w:tcW w:w="1242" w:type="dxa"/>
           </w:tcPr>
           <w:p>
             <w:pPr>
@@ -3631,11 +3680,11 @@
     </w:tbl>
     <w:p>
       <w:pPr>
-        <w:pStyle w:val="Mucluc3"/>
+        <w:pStyle w:val="TOC3"/>
         <w:sectPr>
-          <w:headerReference w:type="default" r:id="rId9"/>
-          <w:footerReference w:type="default" r:id="rId10"/>
-          <w:footerReference w:type="first" r:id="rId11"/>
+          <w:headerReference w:type="default" r:id="rId10"/>
+          <w:footerReference w:type="default" r:id="rId11"/>
+          <w:footerReference w:type="first" r:id="rId12"/>
           <w:footnotePr>
             <w:pos w:val="beneathText"/>
           </w:footnotePr>
@@ -3650,7 +3699,7 @@
     </w:p>
     <w:p>
       <w:pPr>
-        <w:pStyle w:val="u1"/>
+        <w:pStyle w:val="Heading1"/>
       </w:pPr>
       <w:bookmarkStart w:id="0" w:name="_Toc527975125"/>
       <w:r>
@@ -3672,7 +3721,7 @@
     </w:p>
     <w:p>
       <w:pPr>
-        <w:pStyle w:val="u1"/>
+        <w:pStyle w:val="Heading1"/>
       </w:pPr>
       <w:bookmarkStart w:id="1" w:name="_Toc527975126"/>
       <w:r>
@@ -3682,7 +3731,7 @@
     </w:p>
     <w:p>
       <w:pPr>
-        <w:pStyle w:val="u2"/>
+        <w:pStyle w:val="Heading2"/>
       </w:pPr>
       <w:bookmarkStart w:id="2" w:name="_Toc527975127"/>
       <w:r>
@@ -3702,7 +3751,7 @@
     </w:p>
     <w:p>
       <w:pPr>
-        <w:pStyle w:val="u2"/>
+        <w:pStyle w:val="Heading2"/>
       </w:pPr>
       <w:bookmarkStart w:id="3" w:name="_Toc527975128"/>
       <w:r>
@@ -3750,7 +3799,7 @@
     </w:p>
     <w:p>
       <w:pPr>
-        <w:pStyle w:val="u2"/>
+        <w:pStyle w:val="Heading2"/>
       </w:pPr>
       <w:bookmarkStart w:id="4" w:name="_Toc527975129"/>
       <w:r>
@@ -3785,7 +3834,7 @@
     <w:p/>
     <w:p>
       <w:pPr>
-        <w:pStyle w:val="u1"/>
+        <w:pStyle w:val="Heading1"/>
       </w:pPr>
       <w:bookmarkStart w:id="5" w:name="_Toc527975130"/>
       <w:r>
@@ -3795,7 +3844,7 @@
     </w:p>
     <w:p>
       <w:pPr>
-        <w:pStyle w:val="u2"/>
+        <w:pStyle w:val="Heading2"/>
       </w:pPr>
       <w:bookmarkStart w:id="6" w:name="_Toc527975131"/>
       <w:r>
@@ -3805,7 +3854,7 @@
     </w:p>
     <w:p>
       <w:pPr>
-        <w:pStyle w:val="oancuaDanhsach"/>
+        <w:pStyle w:val="ListParagraph"/>
         <w:numPr>
           <w:ilvl w:val="0"/>
           <w:numId w:val="33"/>
@@ -3817,7 +3866,7 @@
     </w:p>
     <w:p>
       <w:pPr>
-        <w:pStyle w:val="oancuaDanhsach"/>
+        <w:pStyle w:val="ListParagraph"/>
         <w:numPr>
           <w:ilvl w:val="0"/>
           <w:numId w:val="33"/>
@@ -3829,7 +3878,7 @@
     </w:p>
     <w:p>
       <w:pPr>
-        <w:pStyle w:val="oancuaDanhsach"/>
+        <w:pStyle w:val="ListParagraph"/>
         <w:numPr>
           <w:ilvl w:val="0"/>
           <w:numId w:val="33"/>
@@ -3841,7 +3890,7 @@
     </w:p>
     <w:p>
       <w:pPr>
-        <w:pStyle w:val="u2"/>
+        <w:pStyle w:val="Heading2"/>
       </w:pPr>
       <w:bookmarkStart w:id="7" w:name="_Toc527975132"/>
       <w:r>
@@ -3860,7 +3909,7 @@
     </w:p>
     <w:p>
       <w:pPr>
-        <w:pStyle w:val="oancuaDanhsach"/>
+        <w:pStyle w:val="ListParagraph"/>
         <w:numPr>
           <w:ilvl w:val="0"/>
           <w:numId w:val="35"/>
@@ -3872,7 +3921,7 @@
     </w:p>
     <w:p>
       <w:pPr>
-        <w:pStyle w:val="oancuaDanhsach"/>
+        <w:pStyle w:val="ListParagraph"/>
         <w:numPr>
           <w:ilvl w:val="0"/>
           <w:numId w:val="35"/>
@@ -3884,7 +3933,7 @@
     </w:p>
     <w:p>
       <w:pPr>
-        <w:pStyle w:val="oancuaDanhsach"/>
+        <w:pStyle w:val="ListParagraph"/>
         <w:numPr>
           <w:ilvl w:val="1"/>
           <w:numId w:val="35"/>
@@ -3900,43 +3949,35 @@
         <w:t xml:space="preserve"> </w:t>
       </w:r>
       <w:r>
-        <w:t xml:space="preserve"> t</w:t>
-      </w:r>
-      <w:r>
-        <w:t>ạo rada dò tìm vật thể</w:t>
-      </w:r>
-      <w:bookmarkStart w:id="8" w:name="_GoBack"/>
-      <w:bookmarkEnd w:id="8"/>
-    </w:p>
-    <w:p>
-      <w:pPr>
-        <w:pStyle w:val="oancuaDanhsach"/>
+        <w:t xml:space="preserve"> tạo rada dò tìm vật thể</w:t>
+      </w:r>
+    </w:p>
+    <w:p>
+      <w:pPr>
+        <w:pStyle w:val="ListParagraph"/>
         <w:numPr>
           <w:ilvl w:val="1"/>
           <w:numId w:val="35"/>
         </w:numPr>
       </w:pPr>
       <w:r>
-        <w:t>T</w:t>
-      </w:r>
-      <w:r>
-        <w:t>heo sát vật thể đứng trước</w:t>
-      </w:r>
-    </w:p>
-    <w:p>
-      <w:pPr>
-        <w:pStyle w:val="u2"/>
-      </w:pPr>
-      <w:bookmarkStart w:id="9" w:name="_Toc527975133"/>
+        <w:t>Theo sát vật thể đứng trước</w:t>
+      </w:r>
+    </w:p>
+    <w:p>
+      <w:pPr>
+        <w:pStyle w:val="Heading2"/>
+      </w:pPr>
+      <w:bookmarkStart w:id="8" w:name="_Toc527975133"/>
       <w:r>
         <w:lastRenderedPageBreak/>
         <w:t>Mô hình hoạt động dự kiến sau khi áp dụng sản phẩm mới</w:t>
       </w:r>
-      <w:bookmarkEnd w:id="9"/>
-    </w:p>
-    <w:p>
-      <w:pPr>
-        <w:pStyle w:val="oancuaDanhsach"/>
+      <w:bookmarkEnd w:id="8"/>
+    </w:p>
+    <w:p>
+      <w:pPr>
+        <w:pStyle w:val="ListParagraph"/>
         <w:numPr>
           <w:ilvl w:val="0"/>
           <w:numId w:val="35"/>
@@ -3948,17 +3989,17 @@
     </w:p>
     <w:p>
       <w:pPr>
-        <w:pStyle w:val="u2"/>
-      </w:pPr>
-      <w:bookmarkStart w:id="10" w:name="_Toc527975134"/>
+        <w:pStyle w:val="Heading2"/>
+      </w:pPr>
+      <w:bookmarkStart w:id="9" w:name="_Toc527975134"/>
       <w:r>
         <w:t>Phân tích ưu điểm/nhược điểm/lợi ích khách hàng</w:t>
       </w:r>
-      <w:bookmarkEnd w:id="10"/>
-    </w:p>
-    <w:p>
-      <w:pPr>
-        <w:pStyle w:val="oancuaDanhsach"/>
+      <w:bookmarkEnd w:id="9"/>
+    </w:p>
+    <w:p>
+      <w:pPr>
+        <w:pStyle w:val="ListParagraph"/>
         <w:numPr>
           <w:ilvl w:val="0"/>
           <w:numId w:val="34"/>
@@ -3970,7 +4011,7 @@
     </w:p>
     <w:p>
       <w:pPr>
-        <w:pStyle w:val="oancuaDanhsach"/>
+        <w:pStyle w:val="ListParagraph"/>
         <w:numPr>
           <w:ilvl w:val="1"/>
           <w:numId w:val="34"/>
@@ -3982,7 +4023,7 @@
     </w:p>
     <w:p>
       <w:pPr>
-        <w:pStyle w:val="oancuaDanhsach"/>
+        <w:pStyle w:val="ListParagraph"/>
         <w:numPr>
           <w:ilvl w:val="1"/>
           <w:numId w:val="34"/>
@@ -3994,57 +4035,222 @@
     </w:p>
     <w:p>
       <w:pPr>
-        <w:pStyle w:val="u1"/>
-      </w:pPr>
-      <w:bookmarkStart w:id="11" w:name="_Toc527975135"/>
+        <w:pStyle w:val="Heading1"/>
+      </w:pPr>
+      <w:bookmarkStart w:id="10" w:name="_Toc527975135"/>
       <w:r>
         <w:t>Ước lượng</w:t>
       </w:r>
+      <w:bookmarkEnd w:id="10"/>
+    </w:p>
+    <w:p>
+      <w:pPr>
+        <w:pStyle w:val="Heading2"/>
+        <w:rPr>
+          <w:rFonts w:hint="eastAsia"/>
+          <w:lang w:eastAsia="ja-JP"/>
+        </w:rPr>
+      </w:pPr>
+      <w:bookmarkStart w:id="11" w:name="_Toc527975136"/>
+      <w:r>
+        <w:t>Ước lượng tính năng</w:t>
+      </w:r>
       <w:bookmarkEnd w:id="11"/>
     </w:p>
     <w:p>
       <w:pPr>
-        <w:pStyle w:val="u2"/>
-      </w:pPr>
-      <w:bookmarkStart w:id="12" w:name="_Toc527975136"/>
-      <w:r>
-        <w:t>Ước lượng tính năng</w:t>
+        <w:ind w:left="576"/>
+        <w:rPr>
+          <w:rFonts w:hint="eastAsia"/>
+          <w:lang w:eastAsia="ja-JP"/>
+        </w:rPr>
+      </w:pPr>
+      <w:r>
+        <w:rPr>
+          <w:rFonts w:hint="eastAsia"/>
+          <w:lang w:eastAsia="ja-JP"/>
+        </w:rPr>
+        <w:t>-Các tính năng khách hàng yêu cầu</w:t>
+      </w:r>
+    </w:p>
+    <w:p>
+      <w:pPr>
+        <w:ind w:left="576"/>
+        <w:rPr>
+          <w:rFonts w:hint="eastAsia"/>
+          <w:lang w:eastAsia="ja-JP"/>
+        </w:rPr>
+      </w:pPr>
+      <w:r>
+        <w:rPr>
+          <w:rFonts w:hint="eastAsia"/>
+          <w:lang w:eastAsia="ja-JP"/>
+        </w:rPr>
+        <w:t>-Các tính năng bắt buộc phải có mà khách hàng không yêu cầu</w:t>
+      </w:r>
+    </w:p>
+    <w:p>
+      <w:pPr>
+        <w:ind w:left="576"/>
+        <w:rPr>
+          <w:lang w:eastAsia="ja-JP"/>
+        </w:rPr>
+      </w:pPr>
+      <w:r>
+        <w:rPr>
+          <w:rFonts w:hint="eastAsia"/>
+          <w:lang w:eastAsia="ja-JP"/>
+        </w:rPr>
+        <w:t>-Gợi ý khách hàng về những tính năng nên có</w:t>
+      </w:r>
+    </w:p>
+    <w:p>
+      <w:pPr>
+        <w:pStyle w:val="Heading2"/>
+        <w:rPr>
+          <w:rFonts w:hint="eastAsia"/>
+          <w:lang w:eastAsia="ja-JP"/>
+        </w:rPr>
+      </w:pPr>
+      <w:bookmarkStart w:id="12" w:name="_Toc527975137"/>
+      <w:r>
+        <w:t>Ước lượng cách tích hợp hệ thống</w:t>
       </w:r>
       <w:bookmarkEnd w:id="12"/>
     </w:p>
     <w:p>
       <w:pPr>
-        <w:pStyle w:val="u2"/>
-      </w:pPr>
-      <w:bookmarkStart w:id="13" w:name="_Toc527975137"/>
-      <w:r>
-        <w:t>Ước lượng cách tích hợp hệ thống</w:t>
+        <w:ind w:left="576"/>
+        <w:rPr>
+          <w:lang w:eastAsia="ja-JP"/>
+        </w:rPr>
+      </w:pPr>
+      <w:r>
+        <w:rPr>
+          <w:rFonts w:hint="eastAsia"/>
+          <w:lang w:eastAsia="ja-JP"/>
+        </w:rPr>
+        <w:t>-Sản phẩm làm ra sẽ được tích hợp trong môi trường đã có ( hoặc đã vận hành ) =&gt; tính tương thích của sản phẩm</w:t>
+      </w:r>
+    </w:p>
+    <w:p>
+      <w:pPr>
+        <w:pStyle w:val="Heading2"/>
+        <w:rPr>
+          <w:rFonts w:hint="eastAsia"/>
+          <w:lang w:eastAsia="ja-JP"/>
+        </w:rPr>
+      </w:pPr>
+      <w:bookmarkStart w:id="13" w:name="_Toc527975138"/>
+      <w:r>
+        <w:t>Ước lượng thời gian</w:t>
       </w:r>
       <w:bookmarkEnd w:id="13"/>
     </w:p>
     <w:p>
       <w:pPr>
-        <w:pStyle w:val="u2"/>
-      </w:pPr>
-      <w:bookmarkStart w:id="14" w:name="_Toc527975138"/>
-      <w:r>
-        <w:t>Ước lượng thời gian</w:t>
+        <w:ind w:left="576"/>
+        <w:rPr>
+          <w:lang w:eastAsia="ja-JP"/>
+        </w:rPr>
+      </w:pPr>
+      <w:r>
+        <w:rPr>
+          <w:rFonts w:hint="eastAsia"/>
+          <w:lang w:eastAsia="ja-JP"/>
+        </w:rPr>
+        <w:t>-Khách hàng thường can thiệp</w:t>
+      </w:r>
+    </w:p>
+    <w:p>
+      <w:pPr>
+        <w:pStyle w:val="Heading2"/>
+        <w:rPr>
+          <w:rFonts w:hint="eastAsia"/>
+          <w:lang w:eastAsia="ja-JP"/>
+        </w:rPr>
+      </w:pPr>
+      <w:bookmarkStart w:id="14" w:name="_Toc527975139"/>
+      <w:r>
+        <w:t>Ước lượng rủi ro</w:t>
       </w:r>
       <w:bookmarkEnd w:id="14"/>
     </w:p>
     <w:p>
       <w:pPr>
-        <w:pStyle w:val="u2"/>
-      </w:pPr>
-      <w:bookmarkStart w:id="15" w:name="_Toc527975139"/>
-      <w:r>
-        <w:t>Ước lượng rủi ro</w:t>
-      </w:r>
+        <w:ind w:left="576"/>
+        <w:rPr>
+          <w:rFonts w:hint="eastAsia"/>
+          <w:lang w:eastAsia="ja-JP"/>
+        </w:rPr>
+      </w:pPr>
+      <w:r>
+        <w:rPr>
+          <w:rFonts w:hint="eastAsia"/>
+          <w:lang w:eastAsia="ja-JP"/>
+        </w:rPr>
+        <w:t>Các mức độ khó khăn :</w:t>
+      </w:r>
+    </w:p>
+    <w:p>
+      <w:pPr>
+        <w:ind w:left="576"/>
+        <w:rPr>
+          <w:rFonts w:hint="eastAsia"/>
+          <w:lang w:eastAsia="ja-JP"/>
+        </w:rPr>
+      </w:pPr>
+      <w:r>
+        <w:rPr>
+          <w:rFonts w:hint="eastAsia"/>
+          <w:lang w:eastAsia="ja-JP"/>
+        </w:rPr>
+        <w:tab/>
+        <w:t xml:space="preserve">-Khó khăn quá </w:t>
+      </w:r>
+    </w:p>
+    <w:p>
+      <w:pPr>
+        <w:ind w:left="576"/>
+        <w:rPr>
+          <w:rFonts w:hint="eastAsia"/>
+          <w:lang w:eastAsia="ja-JP"/>
+        </w:rPr>
+      </w:pPr>
+      <w:r>
+        <w:rPr>
+          <w:rFonts w:hint="eastAsia"/>
+          <w:lang w:eastAsia="ja-JP"/>
+        </w:rPr>
+        <w:tab/>
+        <w:t>-Rủi ro lớn , xác suất thấp</w:t>
+      </w:r>
+    </w:p>
+    <w:p>
+      <w:pPr>
+        <w:ind w:left="576"/>
+        <w:rPr>
+          <w:lang w:eastAsia="ja-JP"/>
+        </w:rPr>
+      </w:pPr>
+      <w:r>
+        <w:rPr>
+          <w:rFonts w:hint="eastAsia"/>
+          <w:lang w:eastAsia="ja-JP"/>
+        </w:rPr>
+        <w:tab/>
+        <w:t>-Rủi ro lớn nhưng giải pháp vượt qua là khả thi.</w:t>
+      </w:r>
+      <w:bookmarkStart w:id="15" w:name="_GoBack"/>
       <w:bookmarkEnd w:id="15"/>
     </w:p>
     <w:p>
       <w:pPr>
-        <w:pStyle w:val="u2"/>
+        <w:pStyle w:val="Heading2"/>
+        <w:rPr>
+          <w:rFonts w:hint="eastAsia"/>
+          <w:lang w:eastAsia="ja-JP"/>
+        </w:rPr>
       </w:pPr>
       <w:bookmarkStart w:id="16" w:name="_Toc527975140"/>
       <w:r>
@@ -4054,7 +4260,72 @@
     </w:p>
     <w:p>
       <w:pPr>
-        <w:pStyle w:val="u2"/>
+        <w:ind w:left="576"/>
+        <w:rPr>
+          <w:rFonts w:hint="eastAsia"/>
+          <w:lang w:eastAsia="ja-JP"/>
+        </w:rPr>
+      </w:pPr>
+      <w:r>
+        <w:rPr>
+          <w:rFonts w:hint="eastAsia"/>
+          <w:lang w:eastAsia="ja-JP"/>
+        </w:rPr>
+        <w:t>-Giá sản phẩm = giá phát triển + giá kiểm thử</w:t>
+      </w:r>
+    </w:p>
+    <w:p>
+      <w:pPr>
+        <w:rPr>
+          <w:rFonts w:hint="eastAsia"/>
+          <w:lang w:eastAsia="ja-JP"/>
+        </w:rPr>
+      </w:pPr>
+      <w:r>
+        <w:rPr>
+          <w:rFonts w:hint="eastAsia"/>
+          <w:lang w:eastAsia="ja-JP"/>
+        </w:rPr>
+        <w:tab/>
+      </w:r>
+      <w:r>
+        <w:rPr>
+          <w:rFonts w:hint="eastAsia"/>
+          <w:lang w:eastAsia="ja-JP"/>
+        </w:rPr>
+        <w:tab/>
+        <w:t>+ Đối với khách hàng outsource : tách 2 vấn đề rõ ràng</w:t>
+      </w:r>
+    </w:p>
+    <w:p>
+      <w:pPr>
+        <w:rPr>
+          <w:lang w:eastAsia="ja-JP"/>
+        </w:rPr>
+      </w:pPr>
+      <w:r>
+        <w:rPr>
+          <w:rFonts w:hint="eastAsia"/>
+          <w:lang w:eastAsia="ja-JP"/>
+        </w:rPr>
+        <w:tab/>
+      </w:r>
+      <w:r>
+        <w:rPr>
+          <w:rFonts w:hint="eastAsia"/>
+          <w:lang w:eastAsia="ja-JP"/>
+        </w:rPr>
+        <w:tab/>
+        <w:t>+ Đối với khách hàng phi kĩ thuật</w:t>
+      </w:r>
+    </w:p>
+    <w:p>
+      <w:pPr>
+        <w:pStyle w:val="Heading2"/>
+        <w:rPr>
+          <w:rFonts w:hint="eastAsia"/>
+          <w:lang w:eastAsia="ja-JP"/>
+        </w:rPr>
       </w:pPr>
       <w:bookmarkStart w:id="17" w:name="_Toc527975141"/>
       <w:r>
@@ -4064,10 +4335,58 @@
     </w:p>
     <w:p>
       <w:pPr>
-        <w:pStyle w:val="u1"/>
+        <w:ind w:left="432"/>
+        <w:rPr>
+          <w:rFonts w:hint="eastAsia"/>
+          <w:lang w:eastAsia="ja-JP"/>
+        </w:rPr>
+      </w:pPr>
+      <w:r>
+        <w:rPr>
+          <w:rFonts w:hint="eastAsia"/>
+          <w:lang w:eastAsia="ja-JP"/>
+        </w:rPr>
+        <w:t>-Chi phí đi lại</w:t>
+      </w:r>
+    </w:p>
+    <w:p>
+      <w:pPr>
+        <w:ind w:left="432"/>
+        <w:rPr>
+          <w:rFonts w:hint="eastAsia"/>
+          <w:lang w:eastAsia="ja-JP"/>
+        </w:rPr>
+      </w:pPr>
+      <w:r>
+        <w:rPr>
+          <w:rFonts w:hint="eastAsia"/>
+          <w:lang w:eastAsia="ja-JP"/>
+        </w:rPr>
+        <w:t>-Chi phí đào tạo</w:t>
+      </w:r>
+    </w:p>
+    <w:p>
+      <w:pPr>
+        <w:ind w:left="432"/>
+        <w:rPr>
+          <w:lang w:eastAsia="ja-JP"/>
+        </w:rPr>
+      </w:pPr>
+      <w:r>
+        <w:rPr>
+          <w:rFonts w:hint="eastAsia"/>
+          <w:lang w:eastAsia="ja-JP"/>
+        </w:rPr>
+        <w:t>-Chi phí xây dựng cơ sở hạ tầng và cài đặt sản phẩm</w:t>
+      </w:r>
+    </w:p>
+    <w:p>
+      <w:pPr>
+        <w:pStyle w:val="Heading1"/>
       </w:pPr>
       <w:bookmarkStart w:id="18" w:name="_Toc527975142"/>
       <w:r>
+        <w:lastRenderedPageBreak/>
         <w:t>Ước lượng giá thành</w:t>
       </w:r>
       <w:bookmarkEnd w:id="18"/>
@@ -4125,7 +4444,7 @@
     </w:p>
     <w:p>
       <w:pPr>
-        <w:pStyle w:val="u1"/>
+        <w:pStyle w:val="Heading1"/>
       </w:pPr>
       <w:bookmarkStart w:id="19" w:name="_Toc527975143"/>
       <w:r>
@@ -4157,7 +4476,7 @@
     </w:p>
     <w:p>
       <w:pPr>
-        <w:pStyle w:val="oancuaDanhsach"/>
+        <w:pStyle w:val="ListParagraph"/>
         <w:numPr>
           <w:ilvl w:val="0"/>
           <w:numId w:val="32"/>
@@ -4187,7 +4506,7 @@
     </w:p>
     <w:p>
       <w:pPr>
-        <w:pStyle w:val="oancuaDanhsach"/>
+        <w:pStyle w:val="ListParagraph"/>
         <w:numPr>
           <w:ilvl w:val="0"/>
           <w:numId w:val="32"/>
@@ -4205,11 +4524,10 @@
     </w:p>
     <w:p>
       <w:pPr>
-        <w:pStyle w:val="u1"/>
+        <w:pStyle w:val="Heading1"/>
       </w:pPr>
       <w:bookmarkStart w:id="20" w:name="_Toc527975144"/>
       <w:r>
-        <w:lastRenderedPageBreak/>
         <w:t>Phân tích thiết kế</w:t>
       </w:r>
       <w:bookmarkEnd w:id="20"/>
@@ -4219,7 +4537,7 @@
     </w:p>
     <w:p>
       <w:pPr>
-        <w:pStyle w:val="u2"/>
+        <w:pStyle w:val="Heading2"/>
         <w:rPr>
           <w:lang w:eastAsia="en-US" w:bidi="ar-SA"/>
         </w:rPr>
@@ -4235,7 +4553,7 @@
     </w:p>
     <w:p>
       <w:pPr>
-        <w:pStyle w:val="u2"/>
+        <w:pStyle w:val="Heading2"/>
         <w:rPr>
           <w:lang w:eastAsia="en-US" w:bidi="ar-SA"/>
         </w:rPr>
@@ -4251,7 +4569,7 @@
     </w:p>
     <w:p>
       <w:pPr>
-        <w:pStyle w:val="u2"/>
+        <w:pStyle w:val="Heading2"/>
         <w:rPr>
           <w:lang w:eastAsia="en-US" w:bidi="ar-SA"/>
         </w:rPr>
@@ -4267,7 +4585,7 @@
     </w:p>
     <w:p>
       <w:pPr>
-        <w:pStyle w:val="u2"/>
+        <w:pStyle w:val="Heading2"/>
         <w:rPr>
           <w:lang w:eastAsia="en-US" w:bidi="ar-SA"/>
         </w:rPr>
@@ -4283,7 +4601,7 @@
     </w:p>
     <w:p>
       <w:pPr>
-        <w:pStyle w:val="u2"/>
+        <w:pStyle w:val="Heading2"/>
         <w:rPr>
           <w:lang w:eastAsia="en-US" w:bidi="ar-SA"/>
         </w:rPr>
@@ -4299,7 +4617,7 @@
     </w:p>
     <w:p>
       <w:pPr>
-        <w:pStyle w:val="u2"/>
+        <w:pStyle w:val="Heading2"/>
         <w:rPr>
           <w:lang w:eastAsia="en-US" w:bidi="ar-SA"/>
         </w:rPr>
@@ -4315,7 +4633,7 @@
     </w:p>
     <w:p>
       <w:pPr>
-        <w:pStyle w:val="u2"/>
+        <w:pStyle w:val="Heading2"/>
         <w:rPr>
           <w:lang w:eastAsia="en-US" w:bidi="ar-SA"/>
         </w:rPr>
@@ -4331,7 +4649,7 @@
     </w:p>
     <w:p>
       <w:pPr>
-        <w:pStyle w:val="u2"/>
+        <w:pStyle w:val="Heading2"/>
         <w:rPr>
           <w:lang w:eastAsia="en-US" w:bidi="ar-SA"/>
         </w:rPr>
@@ -4347,7 +4665,7 @@
     </w:p>
     <w:p>
       <w:pPr>
-        <w:pStyle w:val="u2"/>
+        <w:pStyle w:val="Heading2"/>
         <w:rPr>
           <w:lang w:eastAsia="en-US" w:bidi="ar-SA"/>
         </w:rPr>
@@ -4370,7 +4688,7 @@
     </w:p>
     <w:p>
       <w:pPr>
-        <w:pStyle w:val="u1"/>
+        <w:pStyle w:val="Heading1"/>
         <w:rPr>
           <w:lang w:eastAsia="en-US" w:bidi="ar-SA"/>
         </w:rPr>
@@ -4410,12 +4728,12 @@
     <w:p/>
     <w:p/>
     <w:sectPr>
-      <w:headerReference w:type="even" r:id="rId12"/>
-      <w:headerReference w:type="default" r:id="rId13"/>
-      <w:footerReference w:type="even" r:id="rId14"/>
-      <w:footerReference w:type="default" r:id="rId15"/>
-      <w:headerReference w:type="first" r:id="rId16"/>
-      <w:footerReference w:type="first" r:id="rId17"/>
+      <w:headerReference w:type="even" r:id="rId13"/>
+      <w:headerReference w:type="default" r:id="rId14"/>
+      <w:footerReference w:type="even" r:id="rId15"/>
+      <w:footerReference w:type="default" r:id="rId16"/>
+      <w:headerReference w:type="first" r:id="rId17"/>
+      <w:footerReference w:type="first" r:id="rId18"/>
       <w:footnotePr>
         <w:pos w:val="beneathText"/>
       </w:footnotePr>
@@ -4429,7 +4747,7 @@
 </file>
 
 <file path=word/endnotes.xml><?xml version="1.0" encoding="utf-8"?>
-<w:endnotes xmlns:wpc="http://schemas.microsoft.com/office/word/2010/wordprocessingCanvas" xmlns:mc="http://schemas.openxmlformats.org/markup-compatibility/2006" xmlns:o="urn:schemas-microsoft-com:office:office" xmlns:r="http://schemas.openxmlformats.org/officeDocument/2006/relationships" xmlns:m="http://schemas.openxmlformats.org/officeDocument/2006/math" xmlns:v="urn:schemas-microsoft-com:vml" xmlns:wp14="http://schemas.microsoft.com/office/word/2010/wordprocessingDrawing" xmlns:wp="http://schemas.openxmlformats.org/drawingml/2006/wordprocessingDrawing" xmlns:w10="urn:schemas-microsoft-com:office:word" xmlns:w="http://schemas.openxmlformats.org/wordprocessingml/2006/main" xmlns:w14="http://schemas.microsoft.com/office/word/2010/wordml" xmlns:w15="http://schemas.microsoft.com/office/word/2012/wordml" xmlns:wpg="http://schemas.microsoft.com/office/word/2010/wordprocessingGroup" xmlns:wpi="http://schemas.microsoft.com/office/word/2010/wordprocessingInk" xmlns:wne="http://schemas.microsoft.com/office/word/2006/wordml" xmlns:wps="http://schemas.microsoft.com/office/word/2010/wordprocessingShape" mc:Ignorable="w14 w15 wp14">
+<w:endnotes xmlns:wpc="http://schemas.microsoft.com/office/word/2010/wordprocessingCanvas" xmlns:mc="http://schemas.openxmlformats.org/markup-compatibility/2006" xmlns:o="urn:schemas-microsoft-com:office:office" xmlns:r="http://schemas.openxmlformats.org/officeDocument/2006/relationships" xmlns:m="http://schemas.openxmlformats.org/officeDocument/2006/math" xmlns:v="urn:schemas-microsoft-com:vml" xmlns:wp14="http://schemas.microsoft.com/office/word/2010/wordprocessingDrawing" xmlns:wp="http://schemas.openxmlformats.org/drawingml/2006/wordprocessingDrawing" xmlns:w10="urn:schemas-microsoft-com:office:word" xmlns:w="http://schemas.openxmlformats.org/wordprocessingml/2006/main" xmlns:w14="http://schemas.microsoft.com/office/word/2010/wordml" xmlns:wpg="http://schemas.microsoft.com/office/word/2010/wordprocessingGroup" xmlns:wpi="http://schemas.microsoft.com/office/word/2010/wordprocessingInk" xmlns:wne="http://schemas.microsoft.com/office/word/2006/wordml" xmlns:wps="http://schemas.microsoft.com/office/word/2010/wordprocessingShape" mc:Ignorable="w14 wp14">
   <w:endnote w:type="separator" w:id="-1">
     <w:p>
       <w:r>
@@ -4450,10 +4768,10 @@
 </file>
 
 <file path=word/footer1.xml><?xml version="1.0" encoding="utf-8"?>
-<w:ftr xmlns:wpc="http://schemas.microsoft.com/office/word/2010/wordprocessingCanvas" xmlns:mc="http://schemas.openxmlformats.org/markup-compatibility/2006" xmlns:o="urn:schemas-microsoft-com:office:office" xmlns:r="http://schemas.openxmlformats.org/officeDocument/2006/relationships" xmlns:m="http://schemas.openxmlformats.org/officeDocument/2006/math" xmlns:v="urn:schemas-microsoft-com:vml" xmlns:wp14="http://schemas.microsoft.com/office/word/2010/wordprocessingDrawing" xmlns:wp="http://schemas.openxmlformats.org/drawingml/2006/wordprocessingDrawing" xmlns:w10="urn:schemas-microsoft-com:office:word" xmlns:w="http://schemas.openxmlformats.org/wordprocessingml/2006/main" xmlns:w14="http://schemas.microsoft.com/office/word/2010/wordml" xmlns:w15="http://schemas.microsoft.com/office/word/2012/wordml" xmlns:wpg="http://schemas.microsoft.com/office/word/2010/wordprocessingGroup" xmlns:wpi="http://schemas.microsoft.com/office/word/2010/wordprocessingInk" xmlns:wne="http://schemas.microsoft.com/office/word/2006/wordml" xmlns:wps="http://schemas.microsoft.com/office/word/2010/wordprocessingShape" mc:Ignorable="w14 w15 wp14">
+<w:ftr xmlns:wpc="http://schemas.microsoft.com/office/word/2010/wordprocessingCanvas" xmlns:mc="http://schemas.openxmlformats.org/markup-compatibility/2006" xmlns:o="urn:schemas-microsoft-com:office:office" xmlns:r="http://schemas.openxmlformats.org/officeDocument/2006/relationships" xmlns:m="http://schemas.openxmlformats.org/officeDocument/2006/math" xmlns:v="urn:schemas-microsoft-com:vml" xmlns:wp14="http://schemas.microsoft.com/office/word/2010/wordprocessingDrawing" xmlns:wp="http://schemas.openxmlformats.org/drawingml/2006/wordprocessingDrawing" xmlns:w10="urn:schemas-microsoft-com:office:word" xmlns:w="http://schemas.openxmlformats.org/wordprocessingml/2006/main" xmlns:w14="http://schemas.microsoft.com/office/word/2010/wordml" xmlns:wpg="http://schemas.microsoft.com/office/word/2010/wordprocessingGroup" xmlns:wpi="http://schemas.microsoft.com/office/word/2010/wordprocessingInk" xmlns:wne="http://schemas.microsoft.com/office/word/2006/wordml" xmlns:wps="http://schemas.microsoft.com/office/word/2010/wordprocessingShape" mc:Ignorable="w14 wp14">
   <w:p>
     <w:pPr>
-      <w:pStyle w:val="Chntrang"/>
+      <w:pStyle w:val="Footer"/>
       <w:pBdr>
         <w:top w:val="single" w:sz="8" w:space="1" w:color="365F91"/>
       </w:pBdr>
@@ -4520,10 +4838,10 @@
 </file>
 
 <file path=word/footer2.xml><?xml version="1.0" encoding="utf-8"?>
-<w:ftr xmlns:wpc="http://schemas.microsoft.com/office/word/2010/wordprocessingCanvas" xmlns:mc="http://schemas.openxmlformats.org/markup-compatibility/2006" xmlns:o="urn:schemas-microsoft-com:office:office" xmlns:r="http://schemas.openxmlformats.org/officeDocument/2006/relationships" xmlns:m="http://schemas.openxmlformats.org/officeDocument/2006/math" xmlns:v="urn:schemas-microsoft-com:vml" xmlns:wp14="http://schemas.microsoft.com/office/word/2010/wordprocessingDrawing" xmlns:wp="http://schemas.openxmlformats.org/drawingml/2006/wordprocessingDrawing" xmlns:w10="urn:schemas-microsoft-com:office:word" xmlns:w="http://schemas.openxmlformats.org/wordprocessingml/2006/main" xmlns:w14="http://schemas.microsoft.com/office/word/2010/wordml" xmlns:w15="http://schemas.microsoft.com/office/word/2012/wordml" xmlns:wpg="http://schemas.microsoft.com/office/word/2010/wordprocessingGroup" xmlns:wpi="http://schemas.microsoft.com/office/word/2010/wordprocessingInk" xmlns:wne="http://schemas.microsoft.com/office/word/2006/wordml" xmlns:wps="http://schemas.microsoft.com/office/word/2010/wordprocessingShape" mc:Ignorable="w14 w15 wp14">
+<w:ftr xmlns:wpc="http://schemas.microsoft.com/office/word/2010/wordprocessingCanvas" xmlns:mc="http://schemas.openxmlformats.org/markup-compatibility/2006" xmlns:o="urn:schemas-microsoft-com:office:office" xmlns:r="http://schemas.openxmlformats.org/officeDocument/2006/relationships" xmlns:m="http://schemas.openxmlformats.org/officeDocument/2006/math" xmlns:v="urn:schemas-microsoft-com:vml" xmlns:wp14="http://schemas.microsoft.com/office/word/2010/wordprocessingDrawing" xmlns:wp="http://schemas.openxmlformats.org/drawingml/2006/wordprocessingDrawing" xmlns:w10="urn:schemas-microsoft-com:office:word" xmlns:w="http://schemas.openxmlformats.org/wordprocessingml/2006/main" xmlns:w14="http://schemas.microsoft.com/office/word/2010/wordml" xmlns:wpg="http://schemas.microsoft.com/office/word/2010/wordprocessingGroup" xmlns:wpi="http://schemas.microsoft.com/office/word/2010/wordprocessingInk" xmlns:wne="http://schemas.microsoft.com/office/word/2006/wordml" xmlns:wps="http://schemas.microsoft.com/office/word/2010/wordprocessingShape" mc:Ignorable="w14 wp14">
   <w:p>
     <w:pPr>
-      <w:pStyle w:val="Chntrang"/>
+      <w:pStyle w:val="Footer"/>
       <w:tabs>
         <w:tab w:val="left" w:pos="990"/>
       </w:tabs>
@@ -4598,7 +4916,7 @@
   </w:p>
   <w:p>
     <w:pPr>
-      <w:pStyle w:val="Chntrang"/>
+      <w:pStyle w:val="Footer"/>
       <w:tabs>
         <w:tab w:val="left" w:pos="990"/>
       </w:tabs>
@@ -4625,7 +4943,7 @@
   </w:p>
   <w:p>
     <w:pPr>
-      <w:pStyle w:val="Chntrang"/>
+      <w:pStyle w:val="Footer"/>
       <w:tabs>
         <w:tab w:val="left" w:pos="990"/>
       </w:tabs>
@@ -4666,7 +4984,7 @@
   </w:p>
   <w:p>
     <w:pPr>
-      <w:pStyle w:val="Chntrang"/>
+      <w:pStyle w:val="Footer"/>
       <w:rPr>
         <w:i/>
         <w:color w:val="003366"/>
@@ -4675,7 +4993,7 @@
   </w:p>
   <w:p>
     <w:pPr>
-      <w:pStyle w:val="Chntrang"/>
+      <w:pStyle w:val="Footer"/>
       <w:rPr>
         <w:i/>
         <w:color w:val="003366"/>
@@ -4684,7 +5002,7 @@
   </w:p>
   <w:p>
     <w:pPr>
-      <w:pStyle w:val="Chntrang"/>
+      <w:pStyle w:val="Footer"/>
       <w:rPr>
         <w:i/>
         <w:color w:val="003366"/>
@@ -4695,17 +5013,17 @@
 </file>
 
 <file path=word/footer3.xml><?xml version="1.0" encoding="utf-8"?>
-<w:ftr xmlns:wpc="http://schemas.microsoft.com/office/word/2010/wordprocessingCanvas" xmlns:mc="http://schemas.openxmlformats.org/markup-compatibility/2006" xmlns:o="urn:schemas-microsoft-com:office:office" xmlns:r="http://schemas.openxmlformats.org/officeDocument/2006/relationships" xmlns:m="http://schemas.openxmlformats.org/officeDocument/2006/math" xmlns:v="urn:schemas-microsoft-com:vml" xmlns:wp14="http://schemas.microsoft.com/office/word/2010/wordprocessingDrawing" xmlns:wp="http://schemas.openxmlformats.org/drawingml/2006/wordprocessingDrawing" xmlns:w10="urn:schemas-microsoft-com:office:word" xmlns:w="http://schemas.openxmlformats.org/wordprocessingml/2006/main" xmlns:w14="http://schemas.microsoft.com/office/word/2010/wordml" xmlns:w15="http://schemas.microsoft.com/office/word/2012/wordml" xmlns:wpg="http://schemas.microsoft.com/office/word/2010/wordprocessingGroup" xmlns:wpi="http://schemas.microsoft.com/office/word/2010/wordprocessingInk" xmlns:wne="http://schemas.microsoft.com/office/word/2006/wordml" xmlns:wps="http://schemas.microsoft.com/office/word/2010/wordprocessingShape" mc:Ignorable="w14 w15 wp14">
+<w:ftr xmlns:wpc="http://schemas.microsoft.com/office/word/2010/wordprocessingCanvas" xmlns:mc="http://schemas.openxmlformats.org/markup-compatibility/2006" xmlns:o="urn:schemas-microsoft-com:office:office" xmlns:r="http://schemas.openxmlformats.org/officeDocument/2006/relationships" xmlns:m="http://schemas.openxmlformats.org/officeDocument/2006/math" xmlns:v="urn:schemas-microsoft-com:vml" xmlns:wp14="http://schemas.microsoft.com/office/word/2010/wordprocessingDrawing" xmlns:wp="http://schemas.openxmlformats.org/drawingml/2006/wordprocessingDrawing" xmlns:w10="urn:schemas-microsoft-com:office:word" xmlns:w="http://schemas.openxmlformats.org/wordprocessingml/2006/main" xmlns:w14="http://schemas.microsoft.com/office/word/2010/wordml" xmlns:wpg="http://schemas.microsoft.com/office/word/2010/wordprocessingGroup" xmlns:wpi="http://schemas.microsoft.com/office/word/2010/wordprocessingInk" xmlns:wne="http://schemas.microsoft.com/office/word/2006/wordml" xmlns:wps="http://schemas.microsoft.com/office/word/2010/wordprocessingShape" mc:Ignorable="w14 wp14">
   <w:p/>
   <w:p/>
 </w:ftr>
 </file>
 
 <file path=word/footer4.xml><?xml version="1.0" encoding="utf-8"?>
-<w:ftr xmlns:wpc="http://schemas.microsoft.com/office/word/2010/wordprocessingCanvas" xmlns:mc="http://schemas.openxmlformats.org/markup-compatibility/2006" xmlns:o="urn:schemas-microsoft-com:office:office" xmlns:r="http://schemas.openxmlformats.org/officeDocument/2006/relationships" xmlns:m="http://schemas.openxmlformats.org/officeDocument/2006/math" xmlns:v="urn:schemas-microsoft-com:vml" xmlns:wp14="http://schemas.microsoft.com/office/word/2010/wordprocessingDrawing" xmlns:wp="http://schemas.openxmlformats.org/drawingml/2006/wordprocessingDrawing" xmlns:w10="urn:schemas-microsoft-com:office:word" xmlns:w="http://schemas.openxmlformats.org/wordprocessingml/2006/main" xmlns:w14="http://schemas.microsoft.com/office/word/2010/wordml" xmlns:w15="http://schemas.microsoft.com/office/word/2012/wordml" xmlns:wpg="http://schemas.microsoft.com/office/word/2010/wordprocessingGroup" xmlns:wpi="http://schemas.microsoft.com/office/word/2010/wordprocessingInk" xmlns:wne="http://schemas.microsoft.com/office/word/2006/wordml" xmlns:wps="http://schemas.microsoft.com/office/word/2010/wordprocessingShape" mc:Ignorable="w14 w15 wp14">
+<w:ftr xmlns:wpc="http://schemas.microsoft.com/office/word/2010/wordprocessingCanvas" xmlns:mc="http://schemas.openxmlformats.org/markup-compatibility/2006" xmlns:o="urn:schemas-microsoft-com:office:office" xmlns:r="http://schemas.openxmlformats.org/officeDocument/2006/relationships" xmlns:m="http://schemas.openxmlformats.org/officeDocument/2006/math" xmlns:v="urn:schemas-microsoft-com:vml" xmlns:wp14="http://schemas.microsoft.com/office/word/2010/wordprocessingDrawing" xmlns:wp="http://schemas.openxmlformats.org/drawingml/2006/wordprocessingDrawing" xmlns:w10="urn:schemas-microsoft-com:office:word" xmlns:w="http://schemas.openxmlformats.org/wordprocessingml/2006/main" xmlns:w14="http://schemas.microsoft.com/office/word/2010/wordml" xmlns:wpg="http://schemas.microsoft.com/office/word/2010/wordprocessingGroup" xmlns:wpi="http://schemas.microsoft.com/office/word/2010/wordprocessingInk" xmlns:wne="http://schemas.microsoft.com/office/word/2006/wordml" xmlns:wps="http://schemas.microsoft.com/office/word/2010/wordprocessingShape" mc:Ignorable="w14 wp14">
   <w:p>
     <w:pPr>
-      <w:pStyle w:val="Chntrang"/>
+      <w:pStyle w:val="Footer"/>
       <w:pBdr>
         <w:top w:val="single" w:sz="8" w:space="1" w:color="365F91"/>
       </w:pBdr>
@@ -4814,7 +5132,7 @@
         <w:color w:val="C00000"/>
         <w:lang w:eastAsia="ar-SA" w:bidi="ar-SA"/>
       </w:rPr>
-      <w:t>6</w:t>
+      <w:t>7</w:t>
     </w:r>
     <w:r>
       <w:rPr>
@@ -4829,13 +5147,13 @@
 </file>
 
 <file path=word/footer5.xml><?xml version="1.0" encoding="utf-8"?>
-<w:ftr xmlns:wpc="http://schemas.microsoft.com/office/word/2010/wordprocessingCanvas" xmlns:mc="http://schemas.openxmlformats.org/markup-compatibility/2006" xmlns:o="urn:schemas-microsoft-com:office:office" xmlns:r="http://schemas.openxmlformats.org/officeDocument/2006/relationships" xmlns:m="http://schemas.openxmlformats.org/officeDocument/2006/math" xmlns:v="urn:schemas-microsoft-com:vml" xmlns:wp14="http://schemas.microsoft.com/office/word/2010/wordprocessingDrawing" xmlns:wp="http://schemas.openxmlformats.org/drawingml/2006/wordprocessingDrawing" xmlns:w10="urn:schemas-microsoft-com:office:word" xmlns:w="http://schemas.openxmlformats.org/wordprocessingml/2006/main" xmlns:w14="http://schemas.microsoft.com/office/word/2010/wordml" xmlns:w15="http://schemas.microsoft.com/office/word/2012/wordml" xmlns:wpg="http://schemas.microsoft.com/office/word/2010/wordprocessingGroup" xmlns:wpi="http://schemas.microsoft.com/office/word/2010/wordprocessingInk" xmlns:wne="http://schemas.microsoft.com/office/word/2006/wordml" xmlns:wps="http://schemas.microsoft.com/office/word/2010/wordprocessingShape" mc:Ignorable="w14 w15 wp14">
+<w:ftr xmlns:wpc="http://schemas.microsoft.com/office/word/2010/wordprocessingCanvas" xmlns:mc="http://schemas.openxmlformats.org/markup-compatibility/2006" xmlns:o="urn:schemas-microsoft-com:office:office" xmlns:r="http://schemas.openxmlformats.org/officeDocument/2006/relationships" xmlns:m="http://schemas.openxmlformats.org/officeDocument/2006/math" xmlns:v="urn:schemas-microsoft-com:vml" xmlns:wp14="http://schemas.microsoft.com/office/word/2010/wordprocessingDrawing" xmlns:wp="http://schemas.openxmlformats.org/drawingml/2006/wordprocessingDrawing" xmlns:w10="urn:schemas-microsoft-com:office:word" xmlns:w="http://schemas.openxmlformats.org/wordprocessingml/2006/main" xmlns:w14="http://schemas.microsoft.com/office/word/2010/wordml" xmlns:wpg="http://schemas.microsoft.com/office/word/2010/wordprocessingGroup" xmlns:wpi="http://schemas.microsoft.com/office/word/2010/wordprocessingInk" xmlns:wne="http://schemas.microsoft.com/office/word/2006/wordml" xmlns:wps="http://schemas.microsoft.com/office/word/2010/wordprocessingShape" mc:Ignorable="w14 wp14">
   <w:p/>
 </w:ftr>
 </file>
 
 <file path=word/footnotes.xml><?xml version="1.0" encoding="utf-8"?>
-<w:footnotes xmlns:wpc="http://schemas.microsoft.com/office/word/2010/wordprocessingCanvas" xmlns:mc="http://schemas.openxmlformats.org/markup-compatibility/2006" xmlns:o="urn:schemas-microsoft-com:office:office" xmlns:r="http://schemas.openxmlformats.org/officeDocument/2006/relationships" xmlns:m="http://schemas.openxmlformats.org/officeDocument/2006/math" xmlns:v="urn:schemas-microsoft-com:vml" xmlns:wp14="http://schemas.microsoft.com/office/word/2010/wordprocessingDrawing" xmlns:wp="http://schemas.openxmlformats.org/drawingml/2006/wordprocessingDrawing" xmlns:w10="urn:schemas-microsoft-com:office:word" xmlns:w="http://schemas.openxmlformats.org/wordprocessingml/2006/main" xmlns:w14="http://schemas.microsoft.com/office/word/2010/wordml" xmlns:w15="http://schemas.microsoft.com/office/word/2012/wordml" xmlns:wpg="http://schemas.microsoft.com/office/word/2010/wordprocessingGroup" xmlns:wpi="http://schemas.microsoft.com/office/word/2010/wordprocessingInk" xmlns:wne="http://schemas.microsoft.com/office/word/2006/wordml" xmlns:wps="http://schemas.microsoft.com/office/word/2010/wordprocessingShape" mc:Ignorable="w14 w15 wp14">
+<w:footnotes xmlns:wpc="http://schemas.microsoft.com/office/word/2010/wordprocessingCanvas" xmlns:mc="http://schemas.openxmlformats.org/markup-compatibility/2006" xmlns:o="urn:schemas-microsoft-com:office:office" xmlns:r="http://schemas.openxmlformats.org/officeDocument/2006/relationships" xmlns:m="http://schemas.openxmlformats.org/officeDocument/2006/math" xmlns:v="urn:schemas-microsoft-com:vml" xmlns:wp14="http://schemas.microsoft.com/office/word/2010/wordprocessingDrawing" xmlns:wp="http://schemas.openxmlformats.org/drawingml/2006/wordprocessingDrawing" xmlns:w10="urn:schemas-microsoft-com:office:word" xmlns:w="http://schemas.openxmlformats.org/wordprocessingml/2006/main" xmlns:w14="http://schemas.microsoft.com/office/word/2010/wordml" xmlns:wpg="http://schemas.microsoft.com/office/word/2010/wordprocessingGroup" xmlns:wpi="http://schemas.microsoft.com/office/word/2010/wordprocessingInk" xmlns:wne="http://schemas.microsoft.com/office/word/2006/wordml" xmlns:wps="http://schemas.microsoft.com/office/word/2010/wordprocessingShape" mc:Ignorable="w14 wp14">
   <w:footnote w:type="separator" w:id="-1">
     <w:p>
       <w:r>
@@ -4856,10 +5174,10 @@
 </file>
 
 <file path=word/header1.xml><?xml version="1.0" encoding="utf-8"?>
-<w:hdr xmlns:wpc="http://schemas.microsoft.com/office/word/2010/wordprocessingCanvas" xmlns:mc="http://schemas.openxmlformats.org/markup-compatibility/2006" xmlns:o="urn:schemas-microsoft-com:office:office" xmlns:r="http://schemas.openxmlformats.org/officeDocument/2006/relationships" xmlns:m="http://schemas.openxmlformats.org/officeDocument/2006/math" xmlns:v="urn:schemas-microsoft-com:vml" xmlns:wp14="http://schemas.microsoft.com/office/word/2010/wordprocessingDrawing" xmlns:wp="http://schemas.openxmlformats.org/drawingml/2006/wordprocessingDrawing" xmlns:w10="urn:schemas-microsoft-com:office:word" xmlns:w="http://schemas.openxmlformats.org/wordprocessingml/2006/main" xmlns:w14="http://schemas.microsoft.com/office/word/2010/wordml" xmlns:w15="http://schemas.microsoft.com/office/word/2012/wordml" xmlns:wpg="http://schemas.microsoft.com/office/word/2010/wordprocessingGroup" xmlns:wpi="http://schemas.microsoft.com/office/word/2010/wordprocessingInk" xmlns:wne="http://schemas.microsoft.com/office/word/2006/wordml" xmlns:wps="http://schemas.microsoft.com/office/word/2010/wordprocessingShape" mc:Ignorable="w14 w15 wp14">
+<w:hdr xmlns:wpc="http://schemas.microsoft.com/office/word/2010/wordprocessingCanvas" xmlns:mc="http://schemas.openxmlformats.org/markup-compatibility/2006" xmlns:o="urn:schemas-microsoft-com:office:office" xmlns:r="http://schemas.openxmlformats.org/officeDocument/2006/relationships" xmlns:m="http://schemas.openxmlformats.org/officeDocument/2006/math" xmlns:v="urn:schemas-microsoft-com:vml" xmlns:wp14="http://schemas.microsoft.com/office/word/2010/wordprocessingDrawing" xmlns:wp="http://schemas.openxmlformats.org/drawingml/2006/wordprocessingDrawing" xmlns:w10="urn:schemas-microsoft-com:office:word" xmlns:w="http://schemas.openxmlformats.org/wordprocessingml/2006/main" xmlns:w14="http://schemas.microsoft.com/office/word/2010/wordml" xmlns:wpg="http://schemas.microsoft.com/office/word/2010/wordprocessingGroup" xmlns:wpi="http://schemas.microsoft.com/office/word/2010/wordprocessingInk" xmlns:wne="http://schemas.microsoft.com/office/word/2006/wordml" xmlns:wps="http://schemas.microsoft.com/office/word/2010/wordprocessingShape" mc:Ignorable="w14 wp14">
   <w:p>
     <w:pPr>
-      <w:pStyle w:val="utrang"/>
+      <w:pStyle w:val="Header"/>
       <w:pBdr>
         <w:bottom w:val="single" w:sz="8" w:space="1" w:color="365F91"/>
       </w:pBdr>
@@ -4888,16 +5206,16 @@
 </file>
 
 <file path=word/header2.xml><?xml version="1.0" encoding="utf-8"?>
-<w:hdr xmlns:wpc="http://schemas.microsoft.com/office/word/2010/wordprocessingCanvas" xmlns:mc="http://schemas.openxmlformats.org/markup-compatibility/2006" xmlns:o="urn:schemas-microsoft-com:office:office" xmlns:r="http://schemas.openxmlformats.org/officeDocument/2006/relationships" xmlns:m="http://schemas.openxmlformats.org/officeDocument/2006/math" xmlns:v="urn:schemas-microsoft-com:vml" xmlns:wp14="http://schemas.microsoft.com/office/word/2010/wordprocessingDrawing" xmlns:wp="http://schemas.openxmlformats.org/drawingml/2006/wordprocessingDrawing" xmlns:w10="urn:schemas-microsoft-com:office:word" xmlns:w="http://schemas.openxmlformats.org/wordprocessingml/2006/main" xmlns:w14="http://schemas.microsoft.com/office/word/2010/wordml" xmlns:w15="http://schemas.microsoft.com/office/word/2012/wordml" xmlns:wpg="http://schemas.microsoft.com/office/word/2010/wordprocessingGroup" xmlns:wpi="http://schemas.microsoft.com/office/word/2010/wordprocessingInk" xmlns:wne="http://schemas.microsoft.com/office/word/2006/wordml" xmlns:wps="http://schemas.microsoft.com/office/word/2010/wordprocessingShape" mc:Ignorable="w14 w15 wp14">
+<w:hdr xmlns:wpc="http://schemas.microsoft.com/office/word/2010/wordprocessingCanvas" xmlns:mc="http://schemas.openxmlformats.org/markup-compatibility/2006" xmlns:o="urn:schemas-microsoft-com:office:office" xmlns:r="http://schemas.openxmlformats.org/officeDocument/2006/relationships" xmlns:m="http://schemas.openxmlformats.org/officeDocument/2006/math" xmlns:v="urn:schemas-microsoft-com:vml" xmlns:wp14="http://schemas.microsoft.com/office/word/2010/wordprocessingDrawing" xmlns:wp="http://schemas.openxmlformats.org/drawingml/2006/wordprocessingDrawing" xmlns:w10="urn:schemas-microsoft-com:office:word" xmlns:w="http://schemas.openxmlformats.org/wordprocessingml/2006/main" xmlns:w14="http://schemas.microsoft.com/office/word/2010/wordml" xmlns:wpg="http://schemas.microsoft.com/office/word/2010/wordprocessingGroup" xmlns:wpi="http://schemas.microsoft.com/office/word/2010/wordprocessingInk" xmlns:wne="http://schemas.microsoft.com/office/word/2006/wordml" xmlns:wps="http://schemas.microsoft.com/office/word/2010/wordprocessingShape" mc:Ignorable="w14 wp14">
   <w:p/>
 </w:hdr>
 </file>
 
 <file path=word/header3.xml><?xml version="1.0" encoding="utf-8"?>
-<w:hdr xmlns:wpc="http://schemas.microsoft.com/office/word/2010/wordprocessingCanvas" xmlns:mc="http://schemas.openxmlformats.org/markup-compatibility/2006" xmlns:o="urn:schemas-microsoft-com:office:office" xmlns:r="http://schemas.openxmlformats.org/officeDocument/2006/relationships" xmlns:m="http://schemas.openxmlformats.org/officeDocument/2006/math" xmlns:v="urn:schemas-microsoft-com:vml" xmlns:wp14="http://schemas.microsoft.com/office/word/2010/wordprocessingDrawing" xmlns:wp="http://schemas.openxmlformats.org/drawingml/2006/wordprocessingDrawing" xmlns:w10="urn:schemas-microsoft-com:office:word" xmlns:w="http://schemas.openxmlformats.org/wordprocessingml/2006/main" xmlns:w14="http://schemas.microsoft.com/office/word/2010/wordml" xmlns:w15="http://schemas.microsoft.com/office/word/2012/wordml" xmlns:wpg="http://schemas.microsoft.com/office/word/2010/wordprocessingGroup" xmlns:wpi="http://schemas.microsoft.com/office/word/2010/wordprocessingInk" xmlns:wne="http://schemas.microsoft.com/office/word/2006/wordml" xmlns:wps="http://schemas.microsoft.com/office/word/2010/wordprocessingShape" mc:Ignorable="w14 w15 wp14">
+<w:hdr xmlns:wpc="http://schemas.microsoft.com/office/word/2010/wordprocessingCanvas" xmlns:mc="http://schemas.openxmlformats.org/markup-compatibility/2006" xmlns:o="urn:schemas-microsoft-com:office:office" xmlns:r="http://schemas.openxmlformats.org/officeDocument/2006/relationships" xmlns:m="http://schemas.openxmlformats.org/officeDocument/2006/math" xmlns:v="urn:schemas-microsoft-com:vml" xmlns:wp14="http://schemas.microsoft.com/office/word/2010/wordprocessingDrawing" xmlns:wp="http://schemas.openxmlformats.org/drawingml/2006/wordprocessingDrawing" xmlns:w10="urn:schemas-microsoft-com:office:word" xmlns:w="http://schemas.openxmlformats.org/wordprocessingml/2006/main" xmlns:w14="http://schemas.microsoft.com/office/word/2010/wordml" xmlns:wpg="http://schemas.microsoft.com/office/word/2010/wordprocessingGroup" xmlns:wpi="http://schemas.microsoft.com/office/word/2010/wordprocessingInk" xmlns:wne="http://schemas.microsoft.com/office/word/2006/wordml" xmlns:wps="http://schemas.microsoft.com/office/word/2010/wordprocessingShape" mc:Ignorable="w14 wp14">
   <w:p>
     <w:pPr>
-      <w:pStyle w:val="utrang"/>
+      <w:pStyle w:val="Header"/>
       <w:pBdr>
         <w:bottom w:val="single" w:sz="8" w:space="1" w:color="365F91"/>
       </w:pBdr>
@@ -4919,7 +5237,7 @@
         <w:color w:val="2A62A6"/>
         <w:sz w:val="32"/>
         <w:szCs w:val="32"/>
-        <w:lang w:eastAsia="en-US" w:bidi="ar-SA"/>
+        <w:lang w:eastAsia="ja-JP" w:bidi="ar-SA"/>
       </w:rPr>
       <mc:AlternateContent>
         <mc:Choice Requires="wps">
@@ -4976,7 +5294,7 @@
                               <w:noProof/>
                               <w:color w:val="C00000"/>
                               <w:sz w:val="16"/>
-                              <w:lang w:eastAsia="en-US" w:bidi="ar-SA"/>
+                              <w:lang w:eastAsia="ja-JP" w:bidi="ar-SA"/>
                             </w:rPr>
                             <w:drawing>
                               <wp:inline distT="0" distB="0" distL="0" distR="0" wp14:anchorId="03354B99" wp14:editId="2D5B7580">
@@ -5043,7 +5361,7 @@
         </mc:Choice>
         <mc:Fallback>
           <w:pict>
-            <v:shapetype w14:anchorId="2A850F9D" id="_x0000_t202" coordsize="21600,21600" o:spt="202" path="m,l,21600r21600,l21600,xe">
+            <v:shapetype id="_x0000_t202" coordsize="21600,21600" o:spt="202" path="m,l,21600r21600,l21600,xe">
               <v:stroke joinstyle="miter"/>
               <v:path gradientshapeok="t" o:connecttype="rect"/>
             </v:shapetype>
@@ -5066,7 +5384,7 @@
                         <w:noProof/>
                         <w:color w:val="C00000"/>
                         <w:sz w:val="16"/>
-                        <w:lang w:eastAsia="en-US" w:bidi="ar-SA"/>
+                        <w:lang w:eastAsia="ja-JP" w:bidi="ar-SA"/>
                       </w:rPr>
                       <w:drawing>
                         <wp:inline distT="0" distB="0" distL="0" distR="0" wp14:anchorId="03354B99" wp14:editId="2D5B7580">
@@ -5149,13 +5467,13 @@
 </file>
 
 <file path=word/header4.xml><?xml version="1.0" encoding="utf-8"?>
-<w:hdr xmlns:wpc="http://schemas.microsoft.com/office/word/2010/wordprocessingCanvas" xmlns:mc="http://schemas.openxmlformats.org/markup-compatibility/2006" xmlns:o="urn:schemas-microsoft-com:office:office" xmlns:r="http://schemas.openxmlformats.org/officeDocument/2006/relationships" xmlns:m="http://schemas.openxmlformats.org/officeDocument/2006/math" xmlns:v="urn:schemas-microsoft-com:vml" xmlns:wp14="http://schemas.microsoft.com/office/word/2010/wordprocessingDrawing" xmlns:wp="http://schemas.openxmlformats.org/drawingml/2006/wordprocessingDrawing" xmlns:w10="urn:schemas-microsoft-com:office:word" xmlns:w="http://schemas.openxmlformats.org/wordprocessingml/2006/main" xmlns:w14="http://schemas.microsoft.com/office/word/2010/wordml" xmlns:w15="http://schemas.microsoft.com/office/word/2012/wordml" xmlns:wpg="http://schemas.microsoft.com/office/word/2010/wordprocessingGroup" xmlns:wpi="http://schemas.microsoft.com/office/word/2010/wordprocessingInk" xmlns:wne="http://schemas.microsoft.com/office/word/2006/wordml" xmlns:wps="http://schemas.microsoft.com/office/word/2010/wordprocessingShape" mc:Ignorable="w14 w15 wp14">
+<w:hdr xmlns:wpc="http://schemas.microsoft.com/office/word/2010/wordprocessingCanvas" xmlns:mc="http://schemas.openxmlformats.org/markup-compatibility/2006" xmlns:o="urn:schemas-microsoft-com:office:office" xmlns:r="http://schemas.openxmlformats.org/officeDocument/2006/relationships" xmlns:m="http://schemas.openxmlformats.org/officeDocument/2006/math" xmlns:v="urn:schemas-microsoft-com:vml" xmlns:wp14="http://schemas.microsoft.com/office/word/2010/wordprocessingDrawing" xmlns:wp="http://schemas.openxmlformats.org/drawingml/2006/wordprocessingDrawing" xmlns:w10="urn:schemas-microsoft-com:office:word" xmlns:w="http://schemas.openxmlformats.org/wordprocessingml/2006/main" xmlns:w14="http://schemas.microsoft.com/office/word/2010/wordml" xmlns:wpg="http://schemas.microsoft.com/office/word/2010/wordprocessingGroup" xmlns:wpi="http://schemas.microsoft.com/office/word/2010/wordprocessingInk" xmlns:wne="http://schemas.microsoft.com/office/word/2006/wordml" xmlns:wps="http://schemas.microsoft.com/office/word/2010/wordprocessingShape" mc:Ignorable="w14 wp14">
   <w:p/>
 </w:hdr>
 </file>
 
 <file path=word/numbering.xml><?xml version="1.0" encoding="utf-8"?>
-<w:numbering xmlns:wpc="http://schemas.microsoft.com/office/word/2010/wordprocessingCanvas" xmlns:mc="http://schemas.openxmlformats.org/markup-compatibility/2006" xmlns:o="urn:schemas-microsoft-com:office:office" xmlns:r="http://schemas.openxmlformats.org/officeDocument/2006/relationships" xmlns:m="http://schemas.openxmlformats.org/officeDocument/2006/math" xmlns:v="urn:schemas-microsoft-com:vml" xmlns:wp14="http://schemas.microsoft.com/office/word/2010/wordprocessingDrawing" xmlns:wp="http://schemas.openxmlformats.org/drawingml/2006/wordprocessingDrawing" xmlns:w10="urn:schemas-microsoft-com:office:word" xmlns:w="http://schemas.openxmlformats.org/wordprocessingml/2006/main" xmlns:w14="http://schemas.microsoft.com/office/word/2010/wordml" xmlns:w15="http://schemas.microsoft.com/office/word/2012/wordml" xmlns:wpg="http://schemas.microsoft.com/office/word/2010/wordprocessingGroup" xmlns:wpi="http://schemas.microsoft.com/office/word/2010/wordprocessingInk" xmlns:wne="http://schemas.microsoft.com/office/word/2006/wordml" xmlns:wps="http://schemas.microsoft.com/office/word/2010/wordprocessingShape" mc:Ignorable="w14 w15 wp14">
+<w:numbering xmlns:wpc="http://schemas.microsoft.com/office/word/2010/wordprocessingCanvas" xmlns:mc="http://schemas.openxmlformats.org/markup-compatibility/2006" xmlns:o="urn:schemas-microsoft-com:office:office" xmlns:r="http://schemas.openxmlformats.org/officeDocument/2006/relationships" xmlns:m="http://schemas.openxmlformats.org/officeDocument/2006/math" xmlns:v="urn:schemas-microsoft-com:vml" xmlns:wp14="http://schemas.microsoft.com/office/word/2010/wordprocessingDrawing" xmlns:wp="http://schemas.openxmlformats.org/drawingml/2006/wordprocessingDrawing" xmlns:w10="urn:schemas-microsoft-com:office:word" xmlns:w="http://schemas.openxmlformats.org/wordprocessingml/2006/main" xmlns:w14="http://schemas.microsoft.com/office/word/2010/wordml" xmlns:wpg="http://schemas.microsoft.com/office/word/2010/wordprocessingGroup" xmlns:wpi="http://schemas.microsoft.com/office/word/2010/wordprocessingInk" xmlns:wne="http://schemas.microsoft.com/office/word/2006/wordml" xmlns:wps="http://schemas.microsoft.com/office/word/2010/wordprocessingShape" mc:Ignorable="w14 wp14">
   <w:abstractNum w:abstractNumId="0">
     <w:nsid w:val="00000001"/>
     <w:multiLevelType w:val="multilevel"/>
@@ -5163,7 +5481,7 @@
     <w:lvl w:ilvl="0">
       <w:start w:val="1"/>
       <w:numFmt w:val="decimal"/>
-      <w:pStyle w:val="u1"/>
+      <w:pStyle w:val="Heading1"/>
       <w:lvlText w:val="%1. "/>
       <w:lvlJc w:val="left"/>
       <w:pPr>
@@ -5176,7 +5494,7 @@
     <w:lvl w:ilvl="1">
       <w:start w:val="1"/>
       <w:numFmt w:val="decimal"/>
-      <w:pStyle w:val="u2"/>
+      <w:pStyle w:val="Heading2"/>
       <w:lvlText w:val="%1.%2."/>
       <w:lvlJc w:val="left"/>
       <w:pPr>
@@ -5192,7 +5510,7 @@
     <w:lvl w:ilvl="2">
       <w:start w:val="1"/>
       <w:numFmt w:val="decimal"/>
-      <w:pStyle w:val="u3"/>
+      <w:pStyle w:val="Heading3"/>
       <w:lvlText w:val="%1.%2.%3."/>
       <w:lvlJc w:val="left"/>
       <w:pPr>
@@ -8148,381 +8466,159 @@
 </file>
 
 <file path=word/styles.xml><?xml version="1.0" encoding="utf-8"?>
-<w:styles xmlns:mc="http://schemas.openxmlformats.org/markup-compatibility/2006" xmlns:r="http://schemas.openxmlformats.org/officeDocument/2006/relationships" xmlns:w="http://schemas.openxmlformats.org/wordprocessingml/2006/main" xmlns:w14="http://schemas.microsoft.com/office/word/2010/wordml" xmlns:w15="http://schemas.microsoft.com/office/word/2012/wordml" mc:Ignorable="w14 w15">
+<w:styles xmlns:mc="http://schemas.openxmlformats.org/markup-compatibility/2006" xmlns:r="http://schemas.openxmlformats.org/officeDocument/2006/relationships" xmlns:w="http://schemas.openxmlformats.org/wordprocessingml/2006/main" xmlns:w14="http://schemas.microsoft.com/office/word/2010/wordml" mc:Ignorable="w14">
   <w:docDefaults>
     <w:rPrDefault>
       <w:rPr>
-        <w:rFonts w:ascii="Times New Roman" w:eastAsia="Times New Roman" w:hAnsi="Times New Roman" w:cs="Times New Roman"/>
+        <w:rFonts w:ascii="Times New Roman" w:eastAsiaTheme="minorEastAsia" w:hAnsi="Times New Roman" w:cs="Times New Roman"/>
         <w:lang w:val="en-US" w:eastAsia="en-US" w:bidi="ar-SA"/>
       </w:rPr>
     </w:rPrDefault>
     <w:pPrDefault/>
   </w:docDefaults>
-  <w:latentStyles w:defLockedState="0" w:defUIPriority="0" w:defSemiHidden="0" w:defUnhideWhenUsed="0" w:defQFormat="0" w:count="371">
-    <w:lsdException w:name="Normal" w:qFormat="1"/>
-    <w:lsdException w:name="heading 1" w:qFormat="1"/>
-    <w:lsdException w:name="heading 2" w:qFormat="1"/>
-    <w:lsdException w:name="heading 3" w:semiHidden="1" w:unhideWhenUsed="1" w:qFormat="1"/>
-    <w:lsdException w:name="heading 4" w:semiHidden="1" w:unhideWhenUsed="1" w:qFormat="1"/>
-    <w:lsdException w:name="heading 5" w:semiHidden="1" w:unhideWhenUsed="1" w:qFormat="1"/>
-    <w:lsdException w:name="heading 6" w:semiHidden="1" w:unhideWhenUsed="1" w:qFormat="1"/>
-    <w:lsdException w:name="heading 7" w:semiHidden="1" w:unhideWhenUsed="1" w:qFormat="1"/>
-    <w:lsdException w:name="heading 8" w:semiHidden="1" w:unhideWhenUsed="1" w:qFormat="1"/>
-    <w:lsdException w:name="heading 9" w:semiHidden="1" w:unhideWhenUsed="1" w:qFormat="1"/>
-    <w:lsdException w:name="index 1" w:semiHidden="1" w:unhideWhenUsed="1"/>
-    <w:lsdException w:name="index 2" w:semiHidden="1" w:unhideWhenUsed="1"/>
-    <w:lsdException w:name="index 3" w:semiHidden="1" w:unhideWhenUsed="1"/>
-    <w:lsdException w:name="index 4" w:semiHidden="1" w:unhideWhenUsed="1"/>
-    <w:lsdException w:name="index 5" w:semiHidden="1" w:unhideWhenUsed="1"/>
-    <w:lsdException w:name="index 6" w:semiHidden="1" w:unhideWhenUsed="1"/>
-    <w:lsdException w:name="index 7" w:semiHidden="1" w:unhideWhenUsed="1"/>
-    <w:lsdException w:name="index 8" w:semiHidden="1" w:unhideWhenUsed="1"/>
-    <w:lsdException w:name="index 9" w:semiHidden="1" w:unhideWhenUsed="1"/>
-    <w:lsdException w:name="toc 1" w:semiHidden="1" w:uiPriority="39" w:unhideWhenUsed="1"/>
-    <w:lsdException w:name="toc 2" w:semiHidden="1" w:uiPriority="39" w:unhideWhenUsed="1"/>
-    <w:lsdException w:name="toc 3" w:semiHidden="1" w:uiPriority="39" w:unhideWhenUsed="1"/>
-    <w:lsdException w:name="toc 4" w:semiHidden="1" w:unhideWhenUsed="1"/>
-    <w:lsdException w:name="toc 5" w:semiHidden="1" w:unhideWhenUsed="1"/>
-    <w:lsdException w:name="toc 6" w:semiHidden="1" w:unhideWhenUsed="1"/>
-    <w:lsdException w:name="toc 7" w:semiHidden="1" w:unhideWhenUsed="1"/>
-    <w:lsdException w:name="toc 8" w:semiHidden="1" w:unhideWhenUsed="1"/>
-    <w:lsdException w:name="toc 9" w:semiHidden="1" w:unhideWhenUsed="1"/>
-    <w:lsdException w:name="Normal Indent" w:semiHidden="1" w:unhideWhenUsed="1"/>
-    <w:lsdException w:name="footnote text" w:semiHidden="1" w:unhideWhenUsed="1"/>
-    <w:lsdException w:name="annotation text" w:semiHidden="1" w:unhideWhenUsed="1"/>
-    <w:lsdException w:name="header" w:semiHidden="1" w:unhideWhenUsed="1"/>
-    <w:lsdException w:name="footer" w:semiHidden="1" w:unhideWhenUsed="1"/>
-    <w:lsdException w:name="index heading" w:semiHidden="1" w:unhideWhenUsed="1"/>
-    <w:lsdException w:name="caption" w:semiHidden="1" w:unhideWhenUsed="1" w:qFormat="1"/>
-    <w:lsdException w:name="table of figures" w:semiHidden="1" w:unhideWhenUsed="1"/>
-    <w:lsdException w:name="envelope address" w:semiHidden="1" w:unhideWhenUsed="1"/>
-    <w:lsdException w:name="envelope return" w:semiHidden="1" w:unhideWhenUsed="1"/>
-    <w:lsdException w:name="footnote reference" w:semiHidden="1" w:unhideWhenUsed="1"/>
-    <w:lsdException w:name="annotation reference" w:semiHidden="1" w:unhideWhenUsed="1"/>
-    <w:lsdException w:name="line number" w:semiHidden="1" w:unhideWhenUsed="1"/>
-    <w:lsdException w:name="page number" w:semiHidden="1" w:unhideWhenUsed="1"/>
-    <w:lsdException w:name="endnote reference" w:semiHidden="1" w:unhideWhenUsed="1"/>
-    <w:lsdException w:name="endnote text" w:semiHidden="1" w:unhideWhenUsed="1"/>
-    <w:lsdException w:name="table of authorities" w:semiHidden="1" w:unhideWhenUsed="1"/>
-    <w:lsdException w:name="toa heading" w:semiHidden="1" w:unhideWhenUsed="1"/>
-    <w:lsdException w:name="List" w:semiHidden="1" w:unhideWhenUsed="1"/>
-    <w:lsdException w:name="List 2" w:semiHidden="1" w:unhideWhenUsed="1"/>
-    <w:lsdException w:name="List 3" w:semiHidden="1" w:unhideWhenUsed="1"/>
-    <w:lsdException w:name="List 4" w:semiHidden="1" w:unhideWhenUsed="1"/>
-    <w:lsdException w:name="List 5" w:semiHidden="1" w:unhideWhenUsed="1"/>
-    <w:lsdException w:name="List Bullet 2" w:semiHidden="1" w:unhideWhenUsed="1"/>
-    <w:lsdException w:name="List Bullet 3" w:semiHidden="1" w:unhideWhenUsed="1"/>
-    <w:lsdException w:name="List Bullet 4" w:semiHidden="1" w:unhideWhenUsed="1"/>
-    <w:lsdException w:name="List Bullet 5" w:semiHidden="1" w:unhideWhenUsed="1"/>
-    <w:lsdException w:name="List Number 2" w:semiHidden="1" w:unhideWhenUsed="1"/>
-    <w:lsdException w:name="List Number 3" w:semiHidden="1" w:unhideWhenUsed="1"/>
-    <w:lsdException w:name="List Number 4" w:semiHidden="1" w:unhideWhenUsed="1"/>
-    <w:lsdException w:name="List Number 5" w:semiHidden="1" w:unhideWhenUsed="1"/>
-    <w:lsdException w:name="Title" w:qFormat="1"/>
-    <w:lsdException w:name="Closing" w:semiHidden="1" w:unhideWhenUsed="1"/>
-    <w:lsdException w:name="Signature" w:semiHidden="1" w:unhideWhenUsed="1"/>
-    <w:lsdException w:name="Default Paragraph Font" w:semiHidden="1" w:unhideWhenUsed="1"/>
-    <w:lsdException w:name="Body Text" w:semiHidden="1" w:unhideWhenUsed="1"/>
-    <w:lsdException w:name="Body Text Indent" w:semiHidden="1" w:unhideWhenUsed="1"/>
-    <w:lsdException w:name="List Continue" w:semiHidden="1" w:unhideWhenUsed="1"/>
-    <w:lsdException w:name="List Continue 2" w:semiHidden="1" w:unhideWhenUsed="1"/>
-    <w:lsdException w:name="Subtitle" w:qFormat="1"/>
-    <w:lsdException w:name="Salutation" w:semiHidden="1" w:unhideWhenUsed="1"/>
-    <w:lsdException w:name="Date" w:semiHidden="1" w:unhideWhenUsed="1"/>
-    <w:lsdException w:name="Body Text First Indent" w:semiHidden="1" w:unhideWhenUsed="1"/>
-    <w:lsdException w:name="Body Text First Indent 2" w:semiHidden="1" w:unhideWhenUsed="1"/>
-    <w:lsdException w:name="Note Heading" w:semiHidden="1" w:unhideWhenUsed="1"/>
-    <w:lsdException w:name="Body Text 2" w:semiHidden="1" w:unhideWhenUsed="1"/>
-    <w:lsdException w:name="Body Text 3" w:semiHidden="1" w:unhideWhenUsed="1"/>
-    <w:lsdException w:name="Body Text Indent 2" w:semiHidden="1" w:unhideWhenUsed="1"/>
-    <w:lsdException w:name="Body Text Indent 3" w:semiHidden="1" w:unhideWhenUsed="1"/>
-    <w:lsdException w:name="Block Text" w:semiHidden="1" w:unhideWhenUsed="1"/>
-    <w:lsdException w:name="Hyperlink" w:semiHidden="1" w:uiPriority="99" w:unhideWhenUsed="1"/>
-    <w:lsdException w:name="FollowedHyperlink" w:semiHidden="1" w:unhideWhenUsed="1"/>
-    <w:lsdException w:name="Strong" w:qFormat="1"/>
-    <w:lsdException w:name="Emphasis" w:qFormat="1"/>
-    <w:lsdException w:name="Document Map" w:semiHidden="1" w:unhideWhenUsed="1"/>
-    <w:lsdException w:name="Plain Text" w:semiHidden="1" w:unhideWhenUsed="1"/>
-    <w:lsdException w:name="E-mail Signature" w:semiHidden="1" w:unhideWhenUsed="1"/>
-    <w:lsdException w:name="HTML Top of Form" w:semiHidden="1" w:unhideWhenUsed="1"/>
-    <w:lsdException w:name="HTML Bottom of Form" w:semiHidden="1" w:unhideWhenUsed="1"/>
-    <w:lsdException w:name="Normal (Web)" w:semiHidden="1" w:uiPriority="99" w:unhideWhenUsed="1"/>
-    <w:lsdException w:name="HTML Acronym" w:semiHidden="1" w:unhideWhenUsed="1"/>
-    <w:lsdException w:name="HTML Address" w:semiHidden="1" w:unhideWhenUsed="1"/>
-    <w:lsdException w:name="HTML Cite" w:semiHidden="1" w:unhideWhenUsed="1"/>
-    <w:lsdException w:name="HTML Code" w:semiHidden="1" w:unhideWhenUsed="1"/>
-    <w:lsdException w:name="HTML Definition" w:semiHidden="1" w:unhideWhenUsed="1"/>
-    <w:lsdException w:name="HTML Keyboard" w:semiHidden="1" w:unhideWhenUsed="1"/>
-    <w:lsdException w:name="HTML Preformatted" w:semiHidden="1" w:unhideWhenUsed="1"/>
-    <w:lsdException w:name="HTML Sample" w:semiHidden="1" w:unhideWhenUsed="1"/>
-    <w:lsdException w:name="HTML Typewriter" w:semiHidden="1" w:unhideWhenUsed="1"/>
-    <w:lsdException w:name="HTML Variable" w:semiHidden="1" w:unhideWhenUsed="1"/>
-    <w:lsdException w:name="Normal Table" w:semiHidden="1" w:unhideWhenUsed="1"/>
-    <w:lsdException w:name="annotation subject" w:semiHidden="1" w:unhideWhenUsed="1"/>
-    <w:lsdException w:name="No List" w:semiHidden="1" w:unhideWhenUsed="1"/>
-    <w:lsdException w:name="Outline List 1" w:semiHidden="1" w:unhideWhenUsed="1"/>
-    <w:lsdException w:name="Outline List 2" w:semiHidden="1" w:unhideWhenUsed="1"/>
-    <w:lsdException w:name="Outline List 3" w:semiHidden="1" w:unhideWhenUsed="1"/>
-    <w:lsdException w:name="Table Simple 1" w:semiHidden="1" w:unhideWhenUsed="1"/>
-    <w:lsdException w:name="Table Simple 2" w:semiHidden="1" w:unhideWhenUsed="1"/>
-    <w:lsdException w:name="Table Simple 3" w:semiHidden="1" w:unhideWhenUsed="1"/>
-    <w:lsdException w:name="Table Classic 1" w:semiHidden="1" w:unhideWhenUsed="1"/>
-    <w:lsdException w:name="Table Classic 2" w:semiHidden="1" w:unhideWhenUsed="1"/>
-    <w:lsdException w:name="Table Classic 3" w:semiHidden="1" w:unhideWhenUsed="1"/>
-    <w:lsdException w:name="Table Classic 4" w:semiHidden="1" w:unhideWhenUsed="1"/>
-    <w:lsdException w:name="Table Colorful 1" w:semiHidden="1" w:unhideWhenUsed="1"/>
-    <w:lsdException w:name="Table Colorful 2" w:semiHidden="1" w:unhideWhenUsed="1"/>
-    <w:lsdException w:name="Table Colorful 3" w:semiHidden="1" w:unhideWhenUsed="1"/>
-    <w:lsdException w:name="Table Columns 1" w:semiHidden="1" w:unhideWhenUsed="1"/>
-    <w:lsdException w:name="Table Columns 2" w:semiHidden="1" w:unhideWhenUsed="1"/>
-    <w:lsdException w:name="Table Columns 3" w:semiHidden="1" w:unhideWhenUsed="1"/>
-    <w:lsdException w:name="Table Columns 4" w:semiHidden="1" w:unhideWhenUsed="1"/>
-    <w:lsdException w:name="Table Columns 5" w:semiHidden="1" w:unhideWhenUsed="1"/>
-    <w:lsdException w:name="Table Grid 1" w:semiHidden="1" w:unhideWhenUsed="1"/>
-    <w:lsdException w:name="Table Grid 2" w:semiHidden="1" w:unhideWhenUsed="1"/>
-    <w:lsdException w:name="Table Grid 3" w:semiHidden="1" w:unhideWhenUsed="1"/>
-    <w:lsdException w:name="Table Grid 4" w:semiHidden="1" w:unhideWhenUsed="1"/>
-    <w:lsdException w:name="Table Grid 5" w:semiHidden="1" w:unhideWhenUsed="1"/>
-    <w:lsdException w:name="Table Grid 6" w:semiHidden="1" w:unhideWhenUsed="1"/>
-    <w:lsdException w:name="Table Grid 7" w:semiHidden="1" w:unhideWhenUsed="1"/>
-    <w:lsdException w:name="Table Grid 8" w:semiHidden="1" w:unhideWhenUsed="1"/>
-    <w:lsdException w:name="Table List 1" w:semiHidden="1" w:unhideWhenUsed="1"/>
-    <w:lsdException w:name="Table List 2" w:semiHidden="1" w:unhideWhenUsed="1"/>
-    <w:lsdException w:name="Table List 3" w:semiHidden="1" w:unhideWhenUsed="1"/>
-    <w:lsdException w:name="Table List 4" w:semiHidden="1" w:unhideWhenUsed="1"/>
-    <w:lsdException w:name="Table List 5" w:semiHidden="1" w:unhideWhenUsed="1"/>
-    <w:lsdException w:name="Table List 6" w:semiHidden="1" w:unhideWhenUsed="1"/>
-    <w:lsdException w:name="Table List 7" w:semiHidden="1" w:unhideWhenUsed="1"/>
-    <w:lsdException w:name="Table List 8" w:semiHidden="1" w:unhideWhenUsed="1"/>
-    <w:lsdException w:name="Table 3D effects 1" w:semiHidden="1" w:unhideWhenUsed="1"/>
-    <w:lsdException w:name="Table 3D effects 2" w:semiHidden="1" w:unhideWhenUsed="1"/>
-    <w:lsdException w:name="Table 3D effects 3" w:semiHidden="1" w:unhideWhenUsed="1"/>
-    <w:lsdException w:name="Table Contemporary" w:semiHidden="1" w:unhideWhenUsed="1"/>
-    <w:lsdException w:name="Table Elegant" w:semiHidden="1" w:unhideWhenUsed="1"/>
-    <w:lsdException w:name="Table Professional" w:semiHidden="1" w:unhideWhenUsed="1"/>
-    <w:lsdException w:name="Table Subtle 1" w:semiHidden="1" w:unhideWhenUsed="1"/>
-    <w:lsdException w:name="Table Subtle 2" w:semiHidden="1" w:unhideWhenUsed="1"/>
-    <w:lsdException w:name="Table Web 1" w:semiHidden="1" w:unhideWhenUsed="1"/>
-    <w:lsdException w:name="Table Web 2" w:semiHidden="1" w:unhideWhenUsed="1"/>
-    <w:lsdException w:name="Table Web 3" w:semiHidden="1" w:unhideWhenUsed="1"/>
-    <w:lsdException w:name="Table Theme" w:semiHidden="1" w:unhideWhenUsed="1"/>
-    <w:lsdException w:name="Placeholder Text" w:semiHidden="1" w:uiPriority="99"/>
-    <w:lsdException w:name="No Spacing" w:uiPriority="1" w:qFormat="1"/>
-    <w:lsdException w:name="Light Shading" w:uiPriority="60"/>
-    <w:lsdException w:name="Light List" w:uiPriority="61"/>
-    <w:lsdException w:name="Light Grid" w:uiPriority="62"/>
-    <w:lsdException w:name="Medium Shading 1" w:uiPriority="63"/>
-    <w:lsdException w:name="Medium Shading 2" w:uiPriority="64"/>
-    <w:lsdException w:name="Medium List 1" w:uiPriority="65"/>
-    <w:lsdException w:name="Medium List 2" w:uiPriority="66"/>
-    <w:lsdException w:name="Medium Grid 1" w:uiPriority="67"/>
-    <w:lsdException w:name="Medium Grid 2" w:uiPriority="68"/>
-    <w:lsdException w:name="Medium Grid 3" w:uiPriority="69"/>
-    <w:lsdException w:name="Dark List" w:uiPriority="70"/>
-    <w:lsdException w:name="Colorful Shading" w:uiPriority="71"/>
-    <w:lsdException w:name="Colorful List" w:uiPriority="72"/>
-    <w:lsdException w:name="Colorful Grid" w:uiPriority="73"/>
-    <w:lsdException w:name="Light Shading Accent 1" w:uiPriority="60"/>
-    <w:lsdException w:name="Light List Accent 1" w:uiPriority="61"/>
-    <w:lsdException w:name="Light Grid Accent 1" w:uiPriority="62"/>
-    <w:lsdException w:name="Medium Shading 1 Accent 1" w:uiPriority="63"/>
-    <w:lsdException w:name="Medium Shading 2 Accent 1" w:uiPriority="64"/>
-    <w:lsdException w:name="Medium List 1 Accent 1" w:uiPriority="65"/>
-    <w:lsdException w:name="Revision" w:semiHidden="1" w:uiPriority="99"/>
-    <w:lsdException w:name="List Paragraph" w:uiPriority="34" w:qFormat="1"/>
-    <w:lsdException w:name="Quote" w:uiPriority="29" w:qFormat="1"/>
-    <w:lsdException w:name="Intense Quote" w:uiPriority="30" w:qFormat="1"/>
-    <w:lsdException w:name="Medium List 2 Accent 1" w:uiPriority="66"/>
-    <w:lsdException w:name="Medium Grid 1 Accent 1" w:uiPriority="67"/>
-    <w:lsdException w:name="Medium Grid 2 Accent 1" w:uiPriority="68"/>
-    <w:lsdException w:name="Medium Grid 3 Accent 1" w:uiPriority="69"/>
-    <w:lsdException w:name="Dark List Accent 1" w:uiPriority="70"/>
-    <w:lsdException w:name="Colorful Shading Accent 1" w:uiPriority="71"/>
-    <w:lsdException w:name="Colorful List Accent 1" w:uiPriority="72"/>
-    <w:lsdException w:name="Colorful Grid Accent 1" w:uiPriority="73"/>
-    <w:lsdException w:name="Light Shading Accent 2" w:uiPriority="60"/>
-    <w:lsdException w:name="Light List Accent 2" w:uiPriority="61"/>
-    <w:lsdException w:name="Light Grid Accent 2" w:uiPriority="62"/>
-    <w:lsdException w:name="Medium Shading 1 Accent 2" w:uiPriority="63"/>
-    <w:lsdException w:name="Medium Shading 2 Accent 2" w:uiPriority="64"/>
-    <w:lsdException w:name="Medium List 1 Accent 2" w:uiPriority="65"/>
-    <w:lsdException w:name="Medium List 2 Accent 2" w:uiPriority="66"/>
-    <w:lsdException w:name="Medium Grid 1 Accent 2" w:uiPriority="67"/>
-    <w:lsdException w:name="Medium Grid 2 Accent 2" w:uiPriority="68"/>
-    <w:lsdException w:name="Medium Grid 3 Accent 2" w:uiPriority="69"/>
-    <w:lsdException w:name="Dark List Accent 2" w:uiPriority="70"/>
-    <w:lsdException w:name="Colorful Shading Accent 2" w:uiPriority="71"/>
-    <w:lsdException w:name="Colorful List Accent 2" w:uiPriority="72"/>
-    <w:lsdException w:name="Colorful Grid Accent 2" w:uiPriority="73"/>
-    <w:lsdException w:name="Light Shading Accent 3" w:uiPriority="60"/>
-    <w:lsdException w:name="Light List Accent 3" w:uiPriority="61"/>
-    <w:lsdException w:name="Light Grid Accent 3" w:uiPriority="62"/>
-    <w:lsdException w:name="Medium Shading 1 Accent 3" w:uiPriority="63"/>
-    <w:lsdException w:name="Medium Shading 2 Accent 3" w:uiPriority="64"/>
-    <w:lsdException w:name="Medium List 1 Accent 3" w:uiPriority="65"/>
-    <w:lsdException w:name="Medium List 2 Accent 3" w:uiPriority="66"/>
-    <w:lsdException w:name="Medium Grid 1 Accent 3" w:uiPriority="67"/>
-    <w:lsdException w:name="Medium Grid 2 Accent 3" w:uiPriority="68"/>
-    <w:lsdException w:name="Medium Grid 3 Accent 3" w:uiPriority="69"/>
-    <w:lsdException w:name="Dark List Accent 3" w:uiPriority="70"/>
-    <w:lsdException w:name="Colorful Shading Accent 3" w:uiPriority="71"/>
-    <w:lsdException w:name="Colorful List Accent 3" w:uiPriority="72"/>
-    <w:lsdException w:name="Colorful Grid Accent 3" w:uiPriority="73"/>
-    <w:lsdException w:name="Light Shading Accent 4" w:uiPriority="60"/>
-    <w:lsdException w:name="Light List Accent 4" w:uiPriority="61"/>
-    <w:lsdException w:name="Light Grid Accent 4" w:uiPriority="62"/>
-    <w:lsdException w:name="Medium Shading 1 Accent 4" w:uiPriority="63"/>
-    <w:lsdException w:name="Medium Shading 2 Accent 4" w:uiPriority="64"/>
-    <w:lsdException w:name="Medium List 1 Accent 4" w:uiPriority="65"/>
-    <w:lsdException w:name="Medium List 2 Accent 4" w:uiPriority="66"/>
-    <w:lsdException w:name="Medium Grid 1 Accent 4" w:uiPriority="67"/>
-    <w:lsdException w:name="Medium Grid 2 Accent 4" w:uiPriority="68"/>
-    <w:lsdException w:name="Medium Grid 3 Accent 4" w:uiPriority="69"/>
-    <w:lsdException w:name="Dark List Accent 4" w:uiPriority="70"/>
-    <w:lsdException w:name="Colorful Shading Accent 4" w:uiPriority="71"/>
-    <w:lsdException w:name="Colorful List Accent 4" w:uiPriority="72"/>
-    <w:lsdException w:name="Colorful Grid Accent 4" w:uiPriority="73"/>
-    <w:lsdException w:name="Light Shading Accent 5" w:uiPriority="60"/>
-    <w:lsdException w:name="Light List Accent 5" w:uiPriority="61"/>
-    <w:lsdException w:name="Light Grid Accent 5" w:uiPriority="62"/>
-    <w:lsdException w:name="Medium Shading 1 Accent 5" w:uiPriority="63"/>
-    <w:lsdException w:name="Medium Shading 2 Accent 5" w:uiPriority="64"/>
-    <w:lsdException w:name="Medium List 1 Accent 5" w:uiPriority="65"/>
-    <w:lsdException w:name="Medium List 2 Accent 5" w:uiPriority="66"/>
-    <w:lsdException w:name="Medium Grid 1 Accent 5" w:uiPriority="67"/>
-    <w:lsdException w:name="Medium Grid 2 Accent 5" w:uiPriority="68"/>
-    <w:lsdException w:name="Medium Grid 3 Accent 5" w:uiPriority="69"/>
-    <w:lsdException w:name="Dark List Accent 5" w:uiPriority="70"/>
-    <w:lsdException w:name="Colorful Shading Accent 5" w:uiPriority="71"/>
-    <w:lsdException w:name="Colorful List Accent 5" w:uiPriority="72"/>
-    <w:lsdException w:name="Colorful Grid Accent 5" w:uiPriority="73"/>
-    <w:lsdException w:name="Light Shading Accent 6" w:uiPriority="60"/>
-    <w:lsdException w:name="Light List Accent 6" w:uiPriority="61"/>
-    <w:lsdException w:name="Light Grid Accent 6" w:uiPriority="62"/>
-    <w:lsdException w:name="Medium Shading 1 Accent 6" w:uiPriority="63"/>
-    <w:lsdException w:name="Medium Shading 2 Accent 6" w:uiPriority="64"/>
-    <w:lsdException w:name="Medium List 1 Accent 6" w:uiPriority="65"/>
-    <w:lsdException w:name="Medium List 2 Accent 6" w:uiPriority="66"/>
-    <w:lsdException w:name="Medium Grid 1 Accent 6" w:uiPriority="67"/>
-    <w:lsdException w:name="Medium Grid 2 Accent 6" w:uiPriority="68"/>
-    <w:lsdException w:name="Medium Grid 3 Accent 6" w:uiPriority="69"/>
-    <w:lsdException w:name="Dark List Accent 6" w:uiPriority="70"/>
-    <w:lsdException w:name="Colorful Shading Accent 6" w:uiPriority="71"/>
-    <w:lsdException w:name="Colorful List Accent 6" w:uiPriority="72"/>
-    <w:lsdException w:name="Colorful Grid Accent 6" w:uiPriority="73"/>
-    <w:lsdException w:name="Subtle Emphasis" w:uiPriority="19" w:qFormat="1"/>
-    <w:lsdException w:name="Intense Emphasis" w:uiPriority="21" w:qFormat="1"/>
-    <w:lsdException w:name="Subtle Reference" w:uiPriority="31" w:qFormat="1"/>
-    <w:lsdException w:name="Intense Reference" w:uiPriority="32" w:qFormat="1"/>
-    <w:lsdException w:name="Book Title" w:uiPriority="33" w:qFormat="1"/>
-    <w:lsdException w:name="Bibliography" w:semiHidden="1" w:uiPriority="37" w:unhideWhenUsed="1"/>
-    <w:lsdException w:name="TOC Heading" w:uiPriority="39" w:qFormat="1"/>
-    <w:lsdException w:name="Plain Table 1" w:uiPriority="41"/>
-    <w:lsdException w:name="Plain Table 2" w:uiPriority="42"/>
-    <w:lsdException w:name="Plain Table 3" w:uiPriority="43"/>
-    <w:lsdException w:name="Plain Table 4" w:uiPriority="44"/>
-    <w:lsdException w:name="Plain Table 5" w:uiPriority="45"/>
-    <w:lsdException w:name="Grid Table Light" w:uiPriority="40"/>
-    <w:lsdException w:name="Grid Table 1 Light" w:uiPriority="46"/>
-    <w:lsdException w:name="Grid Table 2" w:uiPriority="47"/>
-    <w:lsdException w:name="Grid Table 3" w:uiPriority="48"/>
-    <w:lsdException w:name="Grid Table 4" w:uiPriority="49"/>
-    <w:lsdException w:name="Grid Table 5 Dark" w:uiPriority="50"/>
-    <w:lsdException w:name="Grid Table 6 Colorful" w:uiPriority="51"/>
-    <w:lsdException w:name="Grid Table 7 Colorful" w:uiPriority="52"/>
-    <w:lsdException w:name="Grid Table 1 Light Accent 1" w:uiPriority="46"/>
-    <w:lsdException w:name="Grid Table 2 Accent 1" w:uiPriority="47"/>
-    <w:lsdException w:name="Grid Table 3 Accent 1" w:uiPriority="48"/>
-    <w:lsdException w:name="Grid Table 4 Accent 1" w:uiPriority="49"/>
-    <w:lsdException w:name="Grid Table 5 Dark Accent 1" w:uiPriority="50"/>
-    <w:lsdException w:name="Grid Table 6 Colorful Accent 1" w:uiPriority="51"/>
-    <w:lsdException w:name="Grid Table 7 Colorful Accent 1" w:uiPriority="52"/>
-    <w:lsdException w:name="Grid Table 1 Light Accent 2" w:uiPriority="46"/>
-    <w:lsdException w:name="Grid Table 2 Accent 2" w:uiPriority="47"/>
-    <w:lsdException w:name="Grid Table 3 Accent 2" w:uiPriority="48"/>
-    <w:lsdException w:name="Grid Table 4 Accent 2" w:uiPriority="49"/>
-    <w:lsdException w:name="Grid Table 5 Dark Accent 2" w:uiPriority="50"/>
-    <w:lsdException w:name="Grid Table 6 Colorful Accent 2" w:uiPriority="51"/>
-    <w:lsdException w:name="Grid Table 7 Colorful Accent 2" w:uiPriority="52"/>
-    <w:lsdException w:name="Grid Table 1 Light Accent 3" w:uiPriority="46"/>
-    <w:lsdException w:name="Grid Table 2 Accent 3" w:uiPriority="47"/>
-    <w:lsdException w:name="Grid Table 3 Accent 3" w:uiPriority="48"/>
-    <w:lsdException w:name="Grid Table 4 Accent 3" w:uiPriority="49"/>
-    <w:lsdException w:name="Grid Table 5 Dark Accent 3" w:uiPriority="50"/>
-    <w:lsdException w:name="Grid Table 6 Colorful Accent 3" w:uiPriority="51"/>
-    <w:lsdException w:name="Grid Table 7 Colorful Accent 3" w:uiPriority="52"/>
-    <w:lsdException w:name="Grid Table 1 Light Accent 4" w:uiPriority="46"/>
-    <w:lsdException w:name="Grid Table 2 Accent 4" w:uiPriority="47"/>
-    <w:lsdException w:name="Grid Table 3 Accent 4" w:uiPriority="48"/>
-    <w:lsdException w:name="Grid Table 4 Accent 4" w:uiPriority="49"/>
-    <w:lsdException w:name="Grid Table 5 Dark Accent 4" w:uiPriority="50"/>
-    <w:lsdException w:name="Grid Table 6 Colorful Accent 4" w:uiPriority="51"/>
-    <w:lsdException w:name="Grid Table 7 Colorful Accent 4" w:uiPriority="52"/>
-    <w:lsdException w:name="Grid Table 1 Light Accent 5" w:uiPriority="46"/>
-    <w:lsdException w:name="Grid Table 2 Accent 5" w:uiPriority="47"/>
-    <w:lsdException w:name="Grid Table 3 Accent 5" w:uiPriority="48"/>
-    <w:lsdException w:name="Grid Table 4 Accent 5" w:uiPriority="49"/>
-    <w:lsdException w:name="Grid Table 5 Dark Accent 5" w:uiPriority="50"/>
-    <w:lsdException w:name="Grid Table 6 Colorful Accent 5" w:uiPriority="51"/>
-    <w:lsdException w:name="Grid Table 7 Colorful Accent 5" w:uiPriority="52"/>
-    <w:lsdException w:name="Grid Table 1 Light Accent 6" w:uiPriority="46"/>
-    <w:lsdException w:name="Grid Table 2 Accent 6" w:uiPriority="47"/>
-    <w:lsdException w:name="Grid Table 3 Accent 6" w:uiPriority="48"/>
-    <w:lsdException w:name="Grid Table 4 Accent 6" w:uiPriority="49"/>
-    <w:lsdException w:name="Grid Table 5 Dark Accent 6" w:uiPriority="50"/>
-    <w:lsdException w:name="Grid Table 6 Colorful Accent 6" w:uiPriority="51"/>
-    <w:lsdException w:name="Grid Table 7 Colorful Accent 6" w:uiPriority="52"/>
-    <w:lsdException w:name="List Table 1 Light" w:uiPriority="46"/>
-    <w:lsdException w:name="List Table 2" w:uiPriority="47"/>
-    <w:lsdException w:name="List Table 3" w:uiPriority="48"/>
-    <w:lsdException w:name="List Table 4" w:uiPriority="49"/>
-    <w:lsdException w:name="List Table 5 Dark" w:uiPriority="50"/>
-    <w:lsdException w:name="List Table 6 Colorful" w:uiPriority="51"/>
-    <w:lsdException w:name="List Table 7 Colorful" w:uiPriority="52"/>
-    <w:lsdException w:name="List Table 1 Light Accent 1" w:uiPriority="46"/>
-    <w:lsdException w:name="List Table 2 Accent 1" w:uiPriority="47"/>
-    <w:lsdException w:name="List Table 3 Accent 1" w:uiPriority="48"/>
-    <w:lsdException w:name="List Table 4 Accent 1" w:uiPriority="49"/>
-    <w:lsdException w:name="List Table 5 Dark Accent 1" w:uiPriority="50"/>
-    <w:lsdException w:name="List Table 6 Colorful Accent 1" w:uiPriority="51"/>
-    <w:lsdException w:name="List Table 7 Colorful Accent 1" w:uiPriority="52"/>
-    <w:lsdException w:name="List Table 1 Light Accent 2" w:uiPriority="46"/>
-    <w:lsdException w:name="List Table 2 Accent 2" w:uiPriority="47"/>
-    <w:lsdException w:name="List Table 3 Accent 2" w:uiPriority="48"/>
-    <w:lsdException w:name="List Table 4 Accent 2" w:uiPriority="49"/>
-    <w:lsdException w:name="List Table 5 Dark Accent 2" w:uiPriority="50"/>
-    <w:lsdException w:name="List Table 6 Colorful Accent 2" w:uiPriority="51"/>
-    <w:lsdException w:name="List Table 7 Colorful Accent 2" w:uiPriority="52"/>
-    <w:lsdException w:name="List Table 1 Light Accent 3" w:uiPriority="46"/>
-    <w:lsdException w:name="List Table 2 Accent 3" w:uiPriority="47"/>
-    <w:lsdException w:name="List Table 3 Accent 3" w:uiPriority="48"/>
-    <w:lsdException w:name="List Table 4 Accent 3" w:uiPriority="49"/>
-    <w:lsdException w:name="List Table 5 Dark Accent 3" w:uiPriority="50"/>
-    <w:lsdException w:name="List Table 6 Colorful Accent 3" w:uiPriority="51"/>
-    <w:lsdException w:name="List Table 7 Colorful Accent 3" w:uiPriority="52"/>
-    <w:lsdException w:name="List Table 1 Light Accent 4" w:uiPriority="46"/>
-    <w:lsdException w:name="List Table 2 Accent 4" w:uiPriority="47"/>
-    <w:lsdException w:name="List Table 3 Accent 4" w:uiPriority="48"/>
-    <w:lsdException w:name="List Table 4 Accent 4" w:uiPriority="49"/>
-    <w:lsdException w:name="List Table 5 Dark Accent 4" w:uiPriority="50"/>
-    <w:lsdException w:name="List Table 6 Colorful Accent 4" w:uiPriority="51"/>
-    <w:lsdException w:name="List Table 7 Colorful Accent 4" w:uiPriority="52"/>
-    <w:lsdException w:name="List Table 1 Light Accent 5" w:uiPriority="46"/>
-    <w:lsdException w:name="List Table 2 Accent 5" w:uiPriority="47"/>
-    <w:lsdException w:name="List Table 3 Accent 5" w:uiPriority="48"/>
-    <w:lsdException w:name="List Table 4 Accent 5" w:uiPriority="49"/>
-    <w:lsdException w:name="List Table 5 Dark Accent 5" w:uiPriority="50"/>
-    <w:lsdException w:name="List Table 6 Colorful Accent 5" w:uiPriority="51"/>
-    <w:lsdException w:name="List Table 7 Colorful Accent 5" w:uiPriority="52"/>
-    <w:lsdException w:name="List Table 1 Light Accent 6" w:uiPriority="46"/>
-    <w:lsdException w:name="List Table 2 Accent 6" w:uiPriority="47"/>
-    <w:lsdException w:name="List Table 3 Accent 6" w:uiPriority="48"/>
-    <w:lsdException w:name="List Table 4 Accent 6" w:uiPriority="49"/>
-    <w:lsdException w:name="List Table 5 Dark Accent 6" w:uiPriority="50"/>
-    <w:lsdException w:name="List Table 6 Colorful Accent 6" w:uiPriority="51"/>
-    <w:lsdException w:name="List Table 7 Colorful Accent 6" w:uiPriority="52"/>
+  <w:latentStyles w:defLockedState="0" w:defUIPriority="0" w:defSemiHidden="1" w:defUnhideWhenUsed="1" w:defQFormat="0" w:count="267">
+    <w:lsdException w:name="Normal" w:semiHidden="0" w:unhideWhenUsed="0" w:qFormat="1"/>
+    <w:lsdException w:name="heading 1" w:semiHidden="0" w:unhideWhenUsed="0" w:qFormat="1"/>
+    <w:lsdException w:name="heading 2" w:semiHidden="0" w:unhideWhenUsed="0" w:qFormat="1"/>
+    <w:lsdException w:name="heading 3" w:qFormat="1"/>
+    <w:lsdException w:name="heading 4" w:qFormat="1"/>
+    <w:lsdException w:name="heading 5" w:qFormat="1"/>
+    <w:lsdException w:name="heading 6" w:qFormat="1"/>
+    <w:lsdException w:name="heading 7" w:qFormat="1"/>
+    <w:lsdException w:name="heading 8" w:qFormat="1"/>
+    <w:lsdException w:name="heading 9" w:qFormat="1"/>
+    <w:lsdException w:name="toc 1" w:uiPriority="39"/>
+    <w:lsdException w:name="toc 2" w:uiPriority="39"/>
+    <w:lsdException w:name="toc 3" w:uiPriority="39"/>
+    <w:lsdException w:name="caption" w:qFormat="1"/>
+    <w:lsdException w:name="macro" w:semiHidden="0" w:unhideWhenUsed="0"/>
+    <w:lsdException w:name="List Bullet" w:semiHidden="0" w:unhideWhenUsed="0"/>
+    <w:lsdException w:name="List Number" w:semiHidden="0" w:unhideWhenUsed="0"/>
+    <w:lsdException w:name="Title" w:semiHidden="0" w:unhideWhenUsed="0" w:qFormat="1"/>
+    <w:lsdException w:name="List Continue 3" w:semiHidden="0" w:unhideWhenUsed="0"/>
+    <w:lsdException w:name="List Continue 4" w:semiHidden="0" w:unhideWhenUsed="0"/>
+    <w:lsdException w:name="List Continue 5" w:semiHidden="0" w:unhideWhenUsed="0"/>
+    <w:lsdException w:name="Message Header" w:semiHidden="0" w:unhideWhenUsed="0"/>
+    <w:lsdException w:name="Subtitle" w:semiHidden="0" w:unhideWhenUsed="0" w:qFormat="1"/>
+    <w:lsdException w:name="Hyperlink" w:uiPriority="99"/>
+    <w:lsdException w:name="Strong" w:semiHidden="0" w:unhideWhenUsed="0" w:qFormat="1"/>
+    <w:lsdException w:name="Emphasis" w:semiHidden="0" w:unhideWhenUsed="0" w:qFormat="1"/>
+    <w:lsdException w:name="Normal (Web)" w:uiPriority="99"/>
+    <w:lsdException w:name="Balloon Text" w:semiHidden="0" w:unhideWhenUsed="0"/>
+    <w:lsdException w:name="Table Grid" w:semiHidden="0" w:unhideWhenUsed="0"/>
+    <w:lsdException w:name="Placeholder Text" w:uiPriority="99" w:unhideWhenUsed="0"/>
+    <w:lsdException w:name="No Spacing" w:semiHidden="0" w:uiPriority="1" w:unhideWhenUsed="0" w:qFormat="1"/>
+    <w:lsdException w:name="Light Shading" w:semiHidden="0" w:uiPriority="60" w:unhideWhenUsed="0"/>
+    <w:lsdException w:name="Light List" w:semiHidden="0" w:uiPriority="61" w:unhideWhenUsed="0"/>
+    <w:lsdException w:name="Light Grid" w:semiHidden="0" w:uiPriority="62" w:unhideWhenUsed="0"/>
+    <w:lsdException w:name="Medium Shading 1" w:semiHidden="0" w:uiPriority="63" w:unhideWhenUsed="0"/>
+    <w:lsdException w:name="Medium Shading 2" w:semiHidden="0" w:uiPriority="64" w:unhideWhenUsed="0"/>
+    <w:lsdException w:name="Medium List 1" w:semiHidden="0" w:uiPriority="65" w:unhideWhenUsed="0"/>
+    <w:lsdException w:name="Medium List 2" w:semiHidden="0" w:uiPriority="66" w:unhideWhenUsed="0"/>
+    <w:lsdException w:name="Medium Grid 1" w:semiHidden="0" w:uiPriority="67" w:unhideWhenUsed="0"/>
+    <w:lsdException w:name="Medium Grid 2" w:semiHidden="0" w:uiPriority="68" w:unhideWhenUsed="0"/>
+    <w:lsdException w:name="Medium Grid 3" w:semiHidden="0" w:uiPriority="69" w:unhideWhenUsed="0"/>
+    <w:lsdException w:name="Dark List" w:semiHidden="0" w:uiPriority="70" w:unhideWhenUsed="0"/>
+    <w:lsdException w:name="Colorful Shading" w:semiHidden="0" w:uiPriority="71" w:unhideWhenUsed="0"/>
+    <w:lsdException w:name="Colorful List" w:semiHidden="0" w:uiPriority="72" w:unhideWhenUsed="0"/>
+    <w:lsdException w:name="Colorful Grid" w:semiHidden="0" w:uiPriority="73" w:unhideWhenUsed="0"/>
+    <w:lsdException w:name="Light Shading Accent 1" w:semiHidden="0" w:uiPriority="60" w:unhideWhenUsed="0"/>
+    <w:lsdException w:name="Light List Accent 1" w:semiHidden="0" w:uiPriority="61" w:unhideWhenUsed="0"/>
+    <w:lsdException w:name="Light Grid Accent 1" w:semiHidden="0" w:uiPriority="62" w:unhideWhenUsed="0"/>
+    <w:lsdException w:name="Medium Shading 1 Accent 1" w:semiHidden="0" w:uiPriority="63" w:unhideWhenUsed="0"/>
+    <w:lsdException w:name="Medium Shading 2 Accent 1" w:semiHidden="0" w:uiPriority="64" w:unhideWhenUsed="0"/>
+    <w:lsdException w:name="Medium List 1 Accent 1" w:semiHidden="0" w:uiPriority="65" w:unhideWhenUsed="0"/>
+    <w:lsdException w:name="Revision" w:uiPriority="99" w:unhideWhenUsed="0"/>
+    <w:lsdException w:name="List Paragraph" w:semiHidden="0" w:uiPriority="34" w:unhideWhenUsed="0" w:qFormat="1"/>
+    <w:lsdException w:name="Quote" w:semiHidden="0" w:uiPriority="29" w:unhideWhenUsed="0" w:qFormat="1"/>
+    <w:lsdException w:name="Intense Quote" w:semiHidden="0" w:uiPriority="30" w:unhideWhenUsed="0" w:qFormat="1"/>
+    <w:lsdException w:name="Medium List 2 Accent 1" w:semiHidden="0" w:uiPriority="66" w:unhideWhenUsed="0"/>
+    <w:lsdException w:name="Medium Grid 1 Accent 1" w:semiHidden="0" w:uiPriority="67" w:unhideWhenUsed="0"/>
+    <w:lsdException w:name="Medium Grid 2 Accent 1" w:semiHidden="0" w:uiPriority="68" w:unhideWhenUsed="0"/>
+    <w:lsdException w:name="Medium Grid 3 Accent 1" w:semiHidden="0" w:uiPriority="69" w:unhideWhenUsed="0"/>
+    <w:lsdException w:name="Dark List Accent 1" w:semiHidden="0" w:uiPriority="70" w:unhideWhenUsed="0"/>
+    <w:lsdException w:name="Colorful Shading Accent 1" w:semiHidden="0" w:uiPriority="71" w:unhideWhenUsed="0"/>
+    <w:lsdException w:name="Colorful List Accent 1" w:semiHidden="0" w:uiPriority="72" w:unhideWhenUsed="0"/>
+    <w:lsdException w:name="Colorful Grid Accent 1" w:semiHidden="0" w:uiPriority="73" w:unhideWhenUsed="0"/>
+    <w:lsdException w:name="Light Shading Accent 2" w:semiHidden="0" w:uiPriority="60" w:unhideWhenUsed="0"/>
+    <w:lsdException w:name="Light List Accent 2" w:semiHidden="0" w:uiPriority="61" w:unhideWhenUsed="0"/>
+    <w:lsdException w:name="Light Grid Accent 2" w:semiHidden="0" w:uiPriority="62" w:unhideWhenUsed="0"/>
+    <w:lsdException w:name="Medium Shading 1 Accent 2" w:semiHidden="0" w:uiPriority="63" w:unhideWhenUsed="0"/>
+    <w:lsdException w:name="Medium Shading 2 Accent 2" w:semiHidden="0" w:uiPriority="64" w:unhideWhenUsed="0"/>
+    <w:lsdException w:name="Medium List 1 Accent 2" w:semiHidden="0" w:uiPriority="65" w:unhideWhenUsed="0"/>
+    <w:lsdException w:name="Medium List 2 Accent 2" w:semiHidden="0" w:uiPriority="66" w:unhideWhenUsed="0"/>
+    <w:lsdException w:name="Medium Grid 1 Accent 2" w:semiHidden="0" w:uiPriority="67" w:unhideWhenUsed="0"/>
+    <w:lsdException w:name="Medium Grid 2 Accent 2" w:semiHidden="0" w:uiPriority="68" w:unhideWhenUsed="0"/>
+    <w:lsdException w:name="Medium Grid 3 Accent 2" w:semiHidden="0" w:uiPriority="69" w:unhideWhenUsed="0"/>
+    <w:lsdException w:name="Dark List Accent 2" w:semiHidden="0" w:uiPriority="70" w:unhideWhenUsed="0"/>
+    <w:lsdException w:name="Colorful Shading Accent 2" w:semiHidden="0" w:uiPriority="71" w:unhideWhenUsed="0"/>
+    <w:lsdException w:name="Colorful List Accent 2" w:semiHidden="0" w:uiPriority="72" w:unhideWhenUsed="0"/>
+    <w:lsdException w:name="Colorful Grid Accent 2" w:semiHidden="0" w:uiPriority="73" w:unhideWhenUsed="0"/>
+    <w:lsdException w:name="Light Shading Accent 3" w:semiHidden="0" w:uiPriority="60" w:unhideWhenUsed="0"/>
+    <w:lsdException w:name="Light List Accent 3" w:semiHidden="0" w:uiPriority="61" w:unhideWhenUsed="0"/>
+    <w:lsdException w:name="Light Grid Accent 3" w:semiHidden="0" w:uiPriority="62" w:unhideWhenUsed="0"/>
+    <w:lsdException w:name="Medium Shading 1 Accent 3" w:semiHidden="0" w:uiPriority="63" w:unhideWhenUsed="0"/>
+    <w:lsdException w:name="Medium Shading 2 Accent 3" w:semiHidden="0" w:uiPriority="64" w:unhideWhenUsed="0"/>
+    <w:lsdException w:name="Medium List 1 Accent 3" w:semiHidden="0" w:uiPriority="65" w:unhideWhenUsed="0"/>
+    <w:lsdException w:name="Medium List 2 Accent 3" w:semiHidden="0" w:uiPriority="66" w:unhideWhenUsed="0"/>
+    <w:lsdException w:name="Medium Grid 1 Accent 3" w:semiHidden="0" w:uiPriority="67" w:unhideWhenUsed="0"/>
+    <w:lsdException w:name="Medium Grid 2 Accent 3" w:semiHidden="0" w:uiPriority="68" w:unhideWhenUsed="0"/>
+    <w:lsdException w:name="Medium Grid 3 Accent 3" w:semiHidden="0" w:uiPriority="69" w:unhideWhenUsed="0"/>
+    <w:lsdException w:name="Dark List Accent 3" w:semiHidden="0" w:uiPriority="70" w:unhideWhenUsed="0"/>
+    <w:lsdException w:name="Colorful Shading Accent 3" w:semiHidden="0" w:uiPriority="71" w:unhideWhenUsed="0"/>
+    <w:lsdException w:name="Colorful List Accent 3" w:semiHidden="0" w:uiPriority="72" w:unhideWhenUsed="0"/>
+    <w:lsdException w:name="Colorful Grid Accent 3" w:semiHidden="0" w:uiPriority="73" w:unhideWhenUsed="0"/>
+    <w:lsdException w:name="Light Shading Accent 4" w:semiHidden="0" w:uiPriority="60" w:unhideWhenUsed="0"/>
+    <w:lsdException w:name="Light List Accent 4" w:semiHidden="0" w:uiPriority="61" w:unhideWhenUsed="0"/>
+    <w:lsdException w:name="Light Grid Accent 4" w:semiHidden="0" w:uiPriority="62" w:unhideWhenUsed="0"/>
+    <w:lsdException w:name="Medium Shading 1 Accent 4" w:semiHidden="0" w:uiPriority="63" w:unhideWhenUsed="0"/>
+    <w:lsdException w:name="Medium Shading 2 Accent 4" w:semiHidden="0" w:uiPriority="64" w:unhideWhenUsed="0"/>
+    <w:lsdException w:name="Medium List 1 Accent 4" w:semiHidden="0" w:uiPriority="65" w:unhideWhenUsed="0"/>
+    <w:lsdException w:name="Medium List 2 Accent 4" w:semiHidden="0" w:uiPriority="66" w:unhideWhenUsed="0"/>
+    <w:lsdException w:name="Medium Grid 1 Accent 4" w:semiHidden="0" w:uiPriority="67" w:unhideWhenUsed="0"/>
+    <w:lsdException w:name="Medium Grid 2 Accent 4" w:semiHidden="0" w:uiPriority="68" w:unhideWhenUsed="0"/>
+    <w:lsdException w:name="Medium Grid 3 Accent 4" w:semiHidden="0" w:uiPriority="69" w:unhideWhenUsed="0"/>
+    <w:lsdException w:name="Dark List Accent 4" w:semiHidden="0" w:uiPriority="70" w:unhideWhenUsed="0"/>
+    <w:lsdException w:name="Colorful Shading Accent 4" w:semiHidden="0" w:uiPriority="71" w:unhideWhenUsed="0"/>
+    <w:lsdException w:name="Colorful List Accent 4" w:semiHidden="0" w:uiPriority="72" w:unhideWhenUsed="0"/>
+    <w:lsdException w:name="Colorful Grid Accent 4" w:semiHidden="0" w:uiPriority="73" w:unhideWhenUsed="0"/>
+    <w:lsdException w:name="Light Shading Accent 5" w:semiHidden="0" w:uiPriority="60" w:unhideWhenUsed="0"/>
+    <w:lsdException w:name="Light List Accent 5" w:semiHidden="0" w:uiPriority="61" w:unhideWhenUsed="0"/>
+    <w:lsdException w:name="Light Grid Accent 5" w:semiHidden="0" w:uiPriority="62" w:unhideWhenUsed="0"/>
+    <w:lsdException w:name="Medium Shading 1 Accent 5" w:semiHidden="0" w:uiPriority="63" w:unhideWhenUsed="0"/>
+    <w:lsdException w:name="Medium Shading 2 Accent 5" w:semiHidden="0" w:uiPriority="64" w:unhideWhenUsed="0"/>
+    <w:lsdException w:name="Medium List 1 Accent 5" w:semiHidden="0" w:uiPriority="65" w:unhideWhenUsed="0"/>
+    <w:lsdException w:name="Medium List 2 Accent 5" w:semiHidden="0" w:uiPriority="66" w:unhideWhenUsed="0"/>
+    <w:lsdException w:name="Medium Grid 1 Accent 5" w:semiHidden="0" w:uiPriority="67" w:unhideWhenUsed="0"/>
+    <w:lsdException w:name="Medium Grid 2 Accent 5" w:semiHidden="0" w:uiPriority="68" w:unhideWhenUsed="0"/>
+    <w:lsdException w:name="Medium Grid 3 Accent 5" w:semiHidden="0" w:uiPriority="69" w:unhideWhenUsed="0"/>
+    <w:lsdException w:name="Dark List Accent 5" w:semiHidden="0" w:uiPriority="70" w:unhideWhenUsed="0"/>
+    <w:lsdException w:name="Colorful Shading Accent 5" w:semiHidden="0" w:uiPriority="71" w:unhideWhenUsed="0"/>
+    <w:lsdException w:name="Colorful List Accent 5" w:semiHidden="0" w:uiPriority="72" w:unhideWhenUsed="0"/>
+    <w:lsdException w:name="Colorful Grid Accent 5" w:semiHidden="0" w:uiPriority="73" w:unhideWhenUsed="0"/>
+    <w:lsdException w:name="Light Shading Accent 6" w:semiHidden="0" w:uiPriority="60" w:unhideWhenUsed="0"/>
+    <w:lsdException w:name="Light List Accent 6" w:semiHidden="0" w:uiPriority="61" w:unhideWhenUsed="0"/>
+    <w:lsdException w:name="Light Grid Accent 6" w:semiHidden="0" w:uiPriority="62" w:unhideWhenUsed="0"/>
+    <w:lsdException w:name="Medium Shading 1 Accent 6" w:semiHidden="0" w:uiPriority="63" w:unhideWhenUsed="0"/>
+    <w:lsdException w:name="Medium Shading 2 Accent 6" w:semiHidden="0" w:uiPriority="64" w:unhideWhenUsed="0"/>
+    <w:lsdException w:name="Medium List 1 Accent 6" w:semiHidden="0" w:uiPriority="65" w:unhideWhenUsed="0"/>
+    <w:lsdException w:name="Medium List 2 Accent 6" w:semiHidden="0" w:uiPriority="66" w:unhideWhenUsed="0"/>
+    <w:lsdException w:name="Medium Grid 1 Accent 6" w:semiHidden="0" w:uiPriority="67" w:unhideWhenUsed="0"/>
+    <w:lsdException w:name="Medium Grid 2 Accent 6" w:semiHidden="0" w:uiPriority="68" w:unhideWhenUsed="0"/>
+    <w:lsdException w:name="Medium Grid 3 Accent 6" w:semiHidden="0" w:uiPriority="69" w:unhideWhenUsed="0"/>
+    <w:lsdException w:name="Dark List Accent 6" w:semiHidden="0" w:uiPriority="70" w:unhideWhenUsed="0"/>
+    <w:lsdException w:name="Colorful Shading Accent 6" w:semiHidden="0" w:uiPriority="71" w:unhideWhenUsed="0"/>
+    <w:lsdException w:name="Colorful List Accent 6" w:semiHidden="0" w:uiPriority="72" w:unhideWhenUsed="0"/>
+    <w:lsdException w:name="Colorful Grid Accent 6" w:semiHidden="0" w:uiPriority="73" w:unhideWhenUsed="0"/>
+    <w:lsdException w:name="Subtle Emphasis" w:semiHidden="0" w:uiPriority="19" w:unhideWhenUsed="0" w:qFormat="1"/>
+    <w:lsdException w:name="Intense Emphasis" w:semiHidden="0" w:uiPriority="21" w:unhideWhenUsed="0" w:qFormat="1"/>
+    <w:lsdException w:name="Subtle Reference" w:semiHidden="0" w:uiPriority="31" w:unhideWhenUsed="0" w:qFormat="1"/>
+    <w:lsdException w:name="Intense Reference" w:semiHidden="0" w:uiPriority="32" w:unhideWhenUsed="0" w:qFormat="1"/>
+    <w:lsdException w:name="Book Title" w:semiHidden="0" w:uiPriority="33" w:unhideWhenUsed="0" w:qFormat="1"/>
+    <w:lsdException w:name="Bibliography" w:uiPriority="37"/>
+    <w:lsdException w:name="TOC Heading" w:semiHidden="0" w:uiPriority="39" w:unhideWhenUsed="0" w:qFormat="1"/>
   </w:latentStyles>
-  <w:style w:type="paragraph" w:default="1" w:styleId="Binhthng">
+  <w:style w:type="paragraph" w:default="1" w:styleId="Normal">
     <w:name w:val="Normal"/>
     <w:qFormat/>
     <w:rsid w:val="0034776F"/>
@@ -8537,10 +8633,10 @@
       <w:lang w:eastAsia="hi-IN" w:bidi="hi-IN"/>
     </w:rPr>
   </w:style>
-  <w:style w:type="paragraph" w:styleId="u1">
+  <w:style w:type="paragraph" w:styleId="Heading1">
     <w:name w:val="heading 1"/>
-    <w:basedOn w:val="Binhthng"/>
-    <w:next w:val="Binhthng"/>
+    <w:basedOn w:val="Normal"/>
+    <w:next w:val="Normal"/>
     <w:qFormat/>
     <w:rsid w:val="009A57EC"/>
     <w:pPr>
@@ -8563,10 +8659,10 @@
       <w:szCs w:val="36"/>
     </w:rPr>
   </w:style>
-  <w:style w:type="paragraph" w:styleId="u2">
+  <w:style w:type="paragraph" w:styleId="Heading2">
     <w:name w:val="heading 2"/>
-    <w:basedOn w:val="Binhthng"/>
-    <w:next w:val="Binhthng"/>
+    <w:basedOn w:val="Normal"/>
+    <w:next w:val="Normal"/>
     <w:qFormat/>
     <w:rsid w:val="009A57EC"/>
     <w:pPr>
@@ -8587,10 +8683,10 @@
       <w:szCs w:val="26"/>
     </w:rPr>
   </w:style>
-  <w:style w:type="paragraph" w:styleId="u3">
+  <w:style w:type="paragraph" w:styleId="Heading3">
     <w:name w:val="heading 3"/>
-    <w:basedOn w:val="Binhthng"/>
-    <w:next w:val="Binhthng"/>
+    <w:basedOn w:val="Normal"/>
+    <w:next w:val="Normal"/>
     <w:qFormat/>
     <w:rsid w:val="009A57EC"/>
     <w:pPr>
@@ -8612,13 +8708,13 @@
       <w:szCs w:val="24"/>
     </w:rPr>
   </w:style>
-  <w:style w:type="character" w:default="1" w:styleId="Phngmcinhcuaoanvn">
+  <w:style w:type="character" w:default="1" w:styleId="DefaultParagraphFont">
     <w:name w:val="Default Paragraph Font"/>
     <w:uiPriority w:val="1"/>
     <w:semiHidden/>
     <w:unhideWhenUsed/>
   </w:style>
-  <w:style w:type="table" w:default="1" w:styleId="BangThngthng">
+  <w:style w:type="table" w:default="1" w:styleId="TableNormal">
     <w:name w:val="Normal Table"/>
     <w:uiPriority w:val="99"/>
     <w:semiHidden/>
@@ -8633,7 +8729,7 @@
       </w:tblCellMar>
     </w:tblPr>
   </w:style>
-  <w:style w:type="numbering" w:default="1" w:styleId="Khngco">
+  <w:style w:type="numbering" w:default="1" w:styleId="NoList">
     <w:name w:val="No List"/>
     <w:uiPriority w:val="99"/>
     <w:semiHidden/>
@@ -8731,7 +8827,7 @@
   </w:style>
   <w:style w:type="character" w:customStyle="1" w:styleId="NoSpacingChar">
     <w:name w:val="No Spacing Char"/>
-    <w:basedOn w:val="Phngmcinhcuaoanvn"/>
+    <w:basedOn w:val="DefaultParagraphFont"/>
     <w:rPr>
       <w:sz w:val="22"/>
       <w:szCs w:val="22"/>
@@ -8740,7 +8836,7 @@
   </w:style>
   <w:style w:type="character" w:customStyle="1" w:styleId="CharChar2">
     <w:name w:val="Char Char2"/>
-    <w:basedOn w:val="Phngmcinhcuaoanvn"/>
+    <w:basedOn w:val="DefaultParagraphFont"/>
     <w:rPr>
       <w:rFonts w:ascii="Tahoma" w:hAnsi="Tahoma" w:cs="Mangal"/>
       <w:sz w:val="16"/>
@@ -8749,22 +8845,22 @@
   </w:style>
   <w:style w:type="character" w:customStyle="1" w:styleId="CharChar1">
     <w:name w:val="Char Char1"/>
-    <w:basedOn w:val="Phngmcinhcuaoanvn"/>
+    <w:basedOn w:val="DefaultParagraphFont"/>
   </w:style>
   <w:style w:type="character" w:customStyle="1" w:styleId="CharChar">
     <w:name w:val="Char Char"/>
-    <w:basedOn w:val="Phngmcinhcuaoanvn"/>
-  </w:style>
-  <w:style w:type="character" w:styleId="VnbanChdanhsn">
+    <w:basedOn w:val="DefaultParagraphFont"/>
+  </w:style>
+  <w:style w:type="character" w:styleId="PlaceholderText">
     <w:name w:val="Placeholder Text"/>
-    <w:basedOn w:val="Phngmcinhcuaoanvn"/>
+    <w:basedOn w:val="DefaultParagraphFont"/>
     <w:rPr>
       <w:color w:val="808080"/>
     </w:rPr>
   </w:style>
   <w:style w:type="character" w:customStyle="1" w:styleId="CharChar5">
     <w:name w:val="Char Char5"/>
-    <w:basedOn w:val="Phngmcinhcuaoanvn"/>
+    <w:basedOn w:val="DefaultParagraphFont"/>
     <w:rPr>
       <w:rFonts w:ascii="Cambria" w:eastAsia="MS Gothic" w:hAnsi="Cambria" w:cs="Mangal"/>
       <w:sz w:val="24"/>
@@ -8773,43 +8869,43 @@
   </w:style>
   <w:style w:type="character" w:customStyle="1" w:styleId="CharChar4">
     <w:name w:val="Char Char4"/>
-    <w:basedOn w:val="Phngmcinhcuaoanvn"/>
+    <w:basedOn w:val="DefaultParagraphFont"/>
     <w:rPr>
       <w:rFonts w:ascii="Cambria" w:eastAsia="MS Gothic" w:hAnsi="Cambria" w:cs="Mangal"/>
     </w:rPr>
   </w:style>
   <w:style w:type="character" w:customStyle="1" w:styleId="CharChar3">
     <w:name w:val="Char Char3"/>
-    <w:basedOn w:val="Phngmcinhcuaoanvn"/>
+    <w:basedOn w:val="DefaultParagraphFont"/>
     <w:rPr>
       <w:rFonts w:ascii="Cambria" w:eastAsia="MS Gothic" w:hAnsi="Cambria" w:cs="Times New Roman"/>
     </w:rPr>
   </w:style>
-  <w:style w:type="character" w:styleId="Siuktni">
+  <w:style w:type="character" w:styleId="Hyperlink">
     <w:name w:val="Hyperlink"/>
-    <w:basedOn w:val="Phngmcinhcuaoanvn"/>
+    <w:basedOn w:val="DefaultParagraphFont"/>
     <w:uiPriority w:val="99"/>
     <w:rPr>
       <w:color w:val="0000FF"/>
       <w:u w:val="single"/>
     </w:rPr>
   </w:style>
-  <w:style w:type="character" w:styleId="ThamchiuChuthich">
+  <w:style w:type="character" w:styleId="CommentReference">
     <w:name w:val="annotation reference"/>
-    <w:basedOn w:val="Phngmcinhcuaoanvn"/>
+    <w:basedOn w:val="DefaultParagraphFont"/>
     <w:rPr>
       <w:sz w:val="16"/>
       <w:szCs w:val="16"/>
     </w:rPr>
   </w:style>
-  <w:style w:type="character" w:styleId="Strang">
+  <w:style w:type="character" w:styleId="PageNumber">
     <w:name w:val="page number"/>
-    <w:basedOn w:val="Phngmcinhcuaoanvn"/>
+    <w:basedOn w:val="DefaultParagraphFont"/>
   </w:style>
   <w:style w:type="paragraph" w:customStyle="1" w:styleId="Tiu">
     <w:name w:val="Tiêu đề"/>
-    <w:basedOn w:val="Binhthng"/>
-    <w:next w:val="ThnVnban"/>
+    <w:basedOn w:val="Normal"/>
+    <w:next w:val="BodyText"/>
     <w:pPr>
       <w:keepNext/>
       <w:spacing w:before="240"/>
@@ -8820,20 +8916,20 @@
       <w:szCs w:val="28"/>
     </w:rPr>
   </w:style>
-  <w:style w:type="paragraph" w:styleId="ThnVnban">
+  <w:style w:type="paragraph" w:styleId="BodyText">
     <w:name w:val="Body Text"/>
-    <w:basedOn w:val="Binhthng"/>
-  </w:style>
-  <w:style w:type="paragraph" w:styleId="Danhsach">
+    <w:basedOn w:val="Normal"/>
+  </w:style>
+  <w:style w:type="paragraph" w:styleId="List">
     <w:name w:val="List"/>
-    <w:basedOn w:val="ThnVnban"/>
+    <w:basedOn w:val="BodyText"/>
     <w:rPr>
       <w:rFonts w:cs="Tahoma"/>
     </w:rPr>
   </w:style>
   <w:style w:type="paragraph" w:customStyle="1" w:styleId="Ph">
     <w:name w:val="Phụ đề"/>
-    <w:basedOn w:val="Binhthng"/>
+    <w:basedOn w:val="Normal"/>
     <w:pPr>
       <w:suppressLineNumbers/>
       <w:spacing w:before="120"/>
@@ -8848,7 +8944,7 @@
   </w:style>
   <w:style w:type="paragraph" w:customStyle="1" w:styleId="Chmc">
     <w:name w:val="Chỉ mục"/>
-    <w:basedOn w:val="Binhthng"/>
+    <w:basedOn w:val="Normal"/>
     <w:pPr>
       <w:suppressLineNumbers/>
     </w:pPr>
@@ -8856,7 +8952,7 @@
       <w:rFonts w:cs="Tahoma"/>
     </w:rPr>
   </w:style>
-  <w:style w:type="paragraph" w:styleId="KhngDncch">
+  <w:style w:type="paragraph" w:styleId="NoSpacing">
     <w:name w:val="No Spacing"/>
     <w:qFormat/>
     <w:pPr>
@@ -8870,9 +8966,9 @@
       <w:lang w:eastAsia="ar-SA"/>
     </w:rPr>
   </w:style>
-  <w:style w:type="paragraph" w:styleId="Bongchuthich">
+  <w:style w:type="paragraph" w:styleId="BalloonText">
     <w:name w:val="Balloon Text"/>
-    <w:basedOn w:val="Binhthng"/>
+    <w:basedOn w:val="Normal"/>
     <w:pPr>
       <w:spacing w:after="0" w:line="240" w:lineRule="auto"/>
     </w:pPr>
@@ -8882,23 +8978,23 @@
       <w:szCs w:val="14"/>
     </w:rPr>
   </w:style>
-  <w:style w:type="paragraph" w:styleId="utrang">
+  <w:style w:type="paragraph" w:styleId="Header">
     <w:name w:val="header"/>
-    <w:basedOn w:val="Binhthng"/>
+    <w:basedOn w:val="Normal"/>
     <w:pPr>
       <w:spacing w:after="0" w:line="240" w:lineRule="auto"/>
     </w:pPr>
   </w:style>
-  <w:style w:type="paragraph" w:styleId="Chntrang">
+  <w:style w:type="paragraph" w:styleId="Footer">
     <w:name w:val="footer"/>
-    <w:basedOn w:val="Binhthng"/>
+    <w:basedOn w:val="Normal"/>
     <w:pPr>
       <w:spacing w:after="0" w:line="240" w:lineRule="auto"/>
     </w:pPr>
   </w:style>
-  <w:style w:type="paragraph" w:styleId="oancuaDanhsach">
+  <w:style w:type="paragraph" w:styleId="ListParagraph">
     <w:name w:val="List Paragraph"/>
-    <w:basedOn w:val="Binhthng"/>
+    <w:basedOn w:val="Normal"/>
     <w:qFormat/>
     <w:pPr>
       <w:ind w:left="840"/>
@@ -8906,7 +9002,7 @@
   </w:style>
   <w:style w:type="paragraph" w:customStyle="1" w:styleId="NormalH">
     <w:name w:val="NormalH"/>
-    <w:basedOn w:val="Binhthng"/>
+    <w:basedOn w:val="Normal"/>
     <w:pPr>
       <w:pageBreakBefore/>
       <w:tabs>
@@ -8928,10 +9024,10 @@
       <w:lang w:eastAsia="ar-SA" w:bidi="ar-SA"/>
     </w:rPr>
   </w:style>
-  <w:style w:type="paragraph" w:styleId="uMucluc">
+  <w:style w:type="paragraph" w:styleId="TOCHeading">
     <w:name w:val="TOC Heading"/>
-    <w:basedOn w:val="u1"/>
-    <w:next w:val="Binhthng"/>
+    <w:basedOn w:val="Heading1"/>
+    <w:next w:val="Normal"/>
     <w:qFormat/>
     <w:rsid w:val="009A57EC"/>
     <w:pPr>
@@ -8950,10 +9046,10 @@
       <w:lang w:eastAsia="ar-SA" w:bidi="ar-SA"/>
     </w:rPr>
   </w:style>
-  <w:style w:type="paragraph" w:styleId="Mucluc2">
+  <w:style w:type="paragraph" w:styleId="TOC2">
     <w:name w:val="toc 2"/>
-    <w:basedOn w:val="Binhthng"/>
-    <w:next w:val="Binhthng"/>
+    <w:basedOn w:val="Normal"/>
+    <w:next w:val="Normal"/>
     <w:uiPriority w:val="39"/>
     <w:rsid w:val="00030EB1"/>
     <w:pPr>
@@ -8965,10 +9061,10 @@
       <w:ind w:left="1540" w:hanging="550"/>
     </w:pPr>
   </w:style>
-  <w:style w:type="paragraph" w:styleId="Mucluc1">
+  <w:style w:type="paragraph" w:styleId="TOC1">
     <w:name w:val="toc 1"/>
-    <w:basedOn w:val="Binhthng"/>
-    <w:next w:val="Binhthng"/>
+    <w:basedOn w:val="Normal"/>
+    <w:next w:val="Normal"/>
     <w:uiPriority w:val="39"/>
     <w:rsid w:val="00030EB1"/>
     <w:pPr>
@@ -8985,10 +9081,10 @@
       <w:caps/>
     </w:rPr>
   </w:style>
-  <w:style w:type="paragraph" w:styleId="Mucluc3">
+  <w:style w:type="paragraph" w:styleId="TOC3">
     <w:name w:val="toc 3"/>
-    <w:basedOn w:val="Binhthng"/>
-    <w:next w:val="Binhthng"/>
+    <w:basedOn w:val="Normal"/>
+    <w:next w:val="Normal"/>
     <w:uiPriority w:val="39"/>
     <w:rsid w:val="00030EB1"/>
     <w:pPr>
@@ -9003,10 +9099,10 @@
       <w:iCs/>
     </w:rPr>
   </w:style>
-  <w:style w:type="paragraph" w:styleId="Mucluc4">
+  <w:style w:type="paragraph" w:styleId="TOC4">
     <w:name w:val="toc 4"/>
-    <w:basedOn w:val="Binhthng"/>
-    <w:next w:val="Binhthng"/>
+    <w:basedOn w:val="Normal"/>
+    <w:next w:val="Normal"/>
     <w:semiHidden/>
     <w:pPr>
       <w:spacing w:after="0"/>
@@ -9017,10 +9113,10 @@
       <w:szCs w:val="18"/>
     </w:rPr>
   </w:style>
-  <w:style w:type="paragraph" w:styleId="Mucluc5">
+  <w:style w:type="paragraph" w:styleId="TOC5">
     <w:name w:val="toc 5"/>
-    <w:basedOn w:val="Binhthng"/>
-    <w:next w:val="Binhthng"/>
+    <w:basedOn w:val="Normal"/>
+    <w:next w:val="Normal"/>
     <w:semiHidden/>
     <w:pPr>
       <w:spacing w:after="0"/>
@@ -9031,10 +9127,10 @@
       <w:szCs w:val="18"/>
     </w:rPr>
   </w:style>
-  <w:style w:type="paragraph" w:styleId="Mucluc6">
+  <w:style w:type="paragraph" w:styleId="TOC6">
     <w:name w:val="toc 6"/>
-    <w:basedOn w:val="Binhthng"/>
-    <w:next w:val="Binhthng"/>
+    <w:basedOn w:val="Normal"/>
+    <w:next w:val="Normal"/>
     <w:semiHidden/>
     <w:pPr>
       <w:spacing w:after="0"/>
@@ -9045,10 +9141,10 @@
       <w:szCs w:val="18"/>
     </w:rPr>
   </w:style>
-  <w:style w:type="paragraph" w:styleId="Mucluc7">
+  <w:style w:type="paragraph" w:styleId="TOC7">
     <w:name w:val="toc 7"/>
-    <w:basedOn w:val="Binhthng"/>
-    <w:next w:val="Binhthng"/>
+    <w:basedOn w:val="Normal"/>
+    <w:next w:val="Normal"/>
     <w:semiHidden/>
     <w:pPr>
       <w:spacing w:after="0"/>
@@ -9059,10 +9155,10 @@
       <w:szCs w:val="18"/>
     </w:rPr>
   </w:style>
-  <w:style w:type="paragraph" w:styleId="Mucluc8">
+  <w:style w:type="paragraph" w:styleId="TOC8">
     <w:name w:val="toc 8"/>
-    <w:basedOn w:val="Binhthng"/>
-    <w:next w:val="Binhthng"/>
+    <w:basedOn w:val="Normal"/>
+    <w:next w:val="Normal"/>
     <w:semiHidden/>
     <w:pPr>
       <w:spacing w:after="0"/>
@@ -9073,10 +9169,10 @@
       <w:szCs w:val="18"/>
     </w:rPr>
   </w:style>
-  <w:style w:type="paragraph" w:styleId="Mucluc9">
+  <w:style w:type="paragraph" w:styleId="TOC9">
     <w:name w:val="toc 9"/>
-    <w:basedOn w:val="Binhthng"/>
-    <w:next w:val="Binhthng"/>
+    <w:basedOn w:val="Normal"/>
+    <w:next w:val="Normal"/>
     <w:semiHidden/>
     <w:pPr>
       <w:spacing w:after="0"/>
@@ -9087,9 +9183,9 @@
       <w:szCs w:val="18"/>
     </w:rPr>
   </w:style>
-  <w:style w:type="paragraph" w:styleId="Bantailiu">
+  <w:style w:type="paragraph" w:styleId="DocumentMap">
     <w:name w:val="Document Map"/>
-    <w:basedOn w:val="Binhthng"/>
+    <w:basedOn w:val="Normal"/>
     <w:pPr>
       <w:shd w:val="clear" w:color="auto" w:fill="000080"/>
     </w:pPr>
@@ -9097,9 +9193,9 @@
       <w:rFonts w:cs="Tahoma"/>
     </w:rPr>
   </w:style>
-  <w:style w:type="paragraph" w:styleId="VnbanThun">
+  <w:style w:type="paragraph" w:styleId="PlainText">
     <w:name w:val="Plain Text"/>
-    <w:basedOn w:val="Binhthng"/>
+    <w:basedOn w:val="Normal"/>
     <w:pPr>
       <w:spacing w:after="0" w:line="240" w:lineRule="auto"/>
     </w:pPr>
@@ -9108,23 +9204,23 @@
       <w:lang w:eastAsia="ar-SA" w:bidi="ar-SA"/>
     </w:rPr>
   </w:style>
-  <w:style w:type="paragraph" w:styleId="VnbanChuthich">
+  <w:style w:type="paragraph" w:styleId="CommentText">
     <w:name w:val="annotation text"/>
-    <w:basedOn w:val="Binhthng"/>
-  </w:style>
-  <w:style w:type="paragraph" w:styleId="ChuChuthich">
+    <w:basedOn w:val="Normal"/>
+  </w:style>
+  <w:style w:type="paragraph" w:styleId="CommentSubject">
     <w:name w:val="annotation subject"/>
-    <w:basedOn w:val="VnbanChuthich"/>
-    <w:next w:val="VnbanChuthich"/>
+    <w:basedOn w:val="CommentText"/>
+    <w:next w:val="CommentText"/>
     <w:rPr>
       <w:b/>
       <w:bCs/>
     </w:rPr>
   </w:style>
-  <w:style w:type="paragraph" w:styleId="Chuthich">
+  <w:style w:type="paragraph" w:styleId="Caption">
     <w:name w:val="caption"/>
-    <w:basedOn w:val="Binhthng"/>
-    <w:next w:val="Binhthng"/>
+    <w:basedOn w:val="Normal"/>
+    <w:next w:val="Normal"/>
     <w:qFormat/>
     <w:rsid w:val="00A105D3"/>
     <w:pPr>
@@ -9137,11 +9233,11 @@
   </w:style>
   <w:style w:type="paragraph" w:customStyle="1" w:styleId="Nidungkhung">
     <w:name w:val="Nội dung khung"/>
-    <w:basedOn w:val="ThnVnban"/>
+    <w:basedOn w:val="BodyText"/>
   </w:style>
   <w:style w:type="paragraph" w:customStyle="1" w:styleId="Nidungbng">
     <w:name w:val="Nội dung bảng"/>
-    <w:basedOn w:val="Binhthng"/>
+    <w:basedOn w:val="Normal"/>
     <w:pPr>
       <w:suppressLineNumbers/>
     </w:pPr>
@@ -9159,7 +9255,7 @@
   </w:style>
   <w:style w:type="paragraph" w:customStyle="1" w:styleId="StyleHeading2Tahoma13ptBoldCustomColorRGB44105178">
     <w:name w:val="Style Heading 2 + Tahoma 13 pt Bold Custom Color(RGB(44105178))"/>
-    <w:basedOn w:val="u2"/>
+    <w:basedOn w:val="Heading2"/>
     <w:autoRedefine/>
     <w:rsid w:val="003748EC"/>
     <w:rPr>
@@ -9170,7 +9266,7 @@
   </w:style>
   <w:style w:type="paragraph" w:customStyle="1" w:styleId="StyleHeading2Tahoma13ptBoldCustomColorRGB441051781">
     <w:name w:val="Style Heading 2 + Tahoma 13 pt Bold Custom Color(RGB(44105178))1"/>
-    <w:basedOn w:val="u2"/>
+    <w:basedOn w:val="Heading2"/>
     <w:autoRedefine/>
     <w:rsid w:val="003748EC"/>
     <w:rPr>
@@ -9181,7 +9277,7 @@
   </w:style>
   <w:style w:type="paragraph" w:customStyle="1" w:styleId="StyleHeading2Tahoma13ptBoldCustomColorRGB441051782">
     <w:name w:val="Style Heading 2 + Tahoma 13 pt Bold Custom Color(RGB(44105178))2"/>
-    <w:basedOn w:val="u2"/>
+    <w:basedOn w:val="Heading2"/>
     <w:autoRedefine/>
     <w:rsid w:val="003748EC"/>
     <w:rPr>
@@ -9192,7 +9288,7 @@
   </w:style>
   <w:style w:type="table" w:customStyle="1" w:styleId="BlueStripe1">
     <w:name w:val="BlueStripe 1"/>
-    <w:basedOn w:val="BangThngthng"/>
+    <w:basedOn w:val="TableNormal"/>
     <w:rsid w:val="00280184"/>
     <w:pPr>
       <w:snapToGrid w:val="0"/>
@@ -9202,7 +9298,6 @@
     </w:rPr>
     <w:tblPr>
       <w:tblStyleRowBandSize w:val="1"/>
-      <w:tblInd w:w="0" w:type="dxa"/>
       <w:tblBorders>
         <w:top w:val="single" w:sz="4" w:space="0" w:color="6F97C7"/>
         <w:left w:val="single" w:sz="4" w:space="0" w:color="6F97C7"/>
@@ -9212,9 +9307,7 @@
         <w:insideV w:val="single" w:sz="4" w:space="0" w:color="6F97C7"/>
       </w:tblBorders>
       <w:tblCellMar>
-        <w:top w:w="0" w:type="dxa"/>
         <w:left w:w="115" w:type="dxa"/>
-        <w:bottom w:w="0" w:type="dxa"/>
         <w:right w:w="115" w:type="dxa"/>
       </w:tblCellMar>
     </w:tblPr>
@@ -9291,7 +9384,7 @@
   </w:style>
   <w:style w:type="paragraph" w:customStyle="1" w:styleId="Nor">
     <w:name w:val="Nor"/>
-    <w:basedOn w:val="u3"/>
+    <w:basedOn w:val="Heading3"/>
     <w:rsid w:val="00E22133"/>
     <w:pPr>
       <w:numPr>
@@ -9301,11 +9394,11 @@
       <w:ind w:firstLine="720"/>
     </w:pPr>
   </w:style>
-  <w:style w:type="paragraph" w:styleId="Nhaykepm">
+  <w:style w:type="paragraph" w:styleId="IntenseQuote">
     <w:name w:val="Intense Quote"/>
-    <w:basedOn w:val="Binhthng"/>
-    <w:next w:val="Binhthng"/>
-    <w:link w:val="NhaykepmChar"/>
+    <w:basedOn w:val="Normal"/>
+    <w:next w:val="Normal"/>
+    <w:link w:val="IntenseQuoteChar"/>
     <w:uiPriority w:val="30"/>
     <w:qFormat/>
     <w:rsid w:val="009A57EC"/>
@@ -9326,10 +9419,10 @@
       <w:szCs w:val="18"/>
     </w:rPr>
   </w:style>
-  <w:style w:type="character" w:customStyle="1" w:styleId="NhaykepmChar">
-    <w:name w:val="Nháy kép Đậm Char"/>
-    <w:basedOn w:val="Phngmcinhcuaoanvn"/>
-    <w:link w:val="Nhaykepm"/>
+  <w:style w:type="character" w:customStyle="1" w:styleId="IntenseQuoteChar">
+    <w:name w:val="Intense Quote Char"/>
+    <w:basedOn w:val="DefaultParagraphFont"/>
+    <w:link w:val="IntenseQuote"/>
     <w:uiPriority w:val="30"/>
     <w:rsid w:val="009A57EC"/>
     <w:rPr>
@@ -9343,9 +9436,9 @@
       <w:lang w:eastAsia="hi-IN" w:bidi="hi-IN"/>
     </w:rPr>
   </w:style>
-  <w:style w:type="character" w:styleId="NhnmnhThm">
+  <w:style w:type="character" w:styleId="IntenseEmphasis">
     <w:name w:val="Intense Emphasis"/>
-    <w:basedOn w:val="Phngmcinhcuaoanvn"/>
+    <w:basedOn w:val="DefaultParagraphFont"/>
     <w:uiPriority w:val="21"/>
     <w:qFormat/>
     <w:rsid w:val="009A57EC"/>
@@ -9357,15 +9450,14 @@
       <w:color w:val="951B13"/>
     </w:rPr>
   </w:style>
-  <w:style w:type="table" w:styleId="BangLi1Nhat-Nhnmanh2">
+  <w:style w:type="table" w:customStyle="1" w:styleId="GridTable1LightAccent2">
     <w:name w:val="Grid Table 1 Light Accent 2"/>
-    <w:basedOn w:val="BangThngthng"/>
+    <w:basedOn w:val="TableNormal"/>
     <w:uiPriority w:val="46"/>
     <w:rsid w:val="009A4C41"/>
     <w:tblPr>
       <w:tblStyleRowBandSize w:val="1"/>
       <w:tblStyleColBandSize w:val="1"/>
-      <w:tblInd w:w="0" w:type="dxa"/>
       <w:tblBorders>
         <w:top w:val="single" w:sz="4" w:space="0" w:color="E5B8B7" w:themeColor="accent2" w:themeTint="66"/>
         <w:left w:val="single" w:sz="4" w:space="0" w:color="E5B8B7" w:themeColor="accent2" w:themeTint="66"/>
@@ -9374,12 +9466,6 @@
         <w:insideH w:val="single" w:sz="4" w:space="0" w:color="E5B8B7" w:themeColor="accent2" w:themeTint="66"/>
         <w:insideV w:val="single" w:sz="4" w:space="0" w:color="E5B8B7" w:themeColor="accent2" w:themeTint="66"/>
       </w:tblBorders>
-      <w:tblCellMar>
-        <w:top w:w="0" w:type="dxa"/>
-        <w:left w:w="108" w:type="dxa"/>
-        <w:bottom w:w="0" w:type="dxa"/>
-        <w:right w:w="108" w:type="dxa"/>
-      </w:tblCellMar>
     </w:tblPr>
     <w:tblStylePr w:type="firstRow">
       <w:rPr>
@@ -9418,9 +9504,9 @@
       </w:rPr>
     </w:tblStylePr>
   </w:style>
-  <w:style w:type="paragraph" w:styleId="ThngthngWeb">
+  <w:style w:type="paragraph" w:styleId="NormalWeb">
     <w:name w:val="Normal (Web)"/>
-    <w:basedOn w:val="Binhthng"/>
+    <w:basedOn w:val="Normal"/>
     <w:uiPriority w:val="99"/>
     <w:unhideWhenUsed/>
     <w:rsid w:val="00A105D3"/>
@@ -9436,9 +9522,9 @@
       <w:lang w:eastAsia="en-US" w:bidi="ar-SA"/>
     </w:rPr>
   </w:style>
-  <w:style w:type="character" w:styleId="Nhnmanh">
+  <w:style w:type="character" w:styleId="Emphasis">
     <w:name w:val="Emphasis"/>
-    <w:basedOn w:val="Phngmcinhcuaoanvn"/>
+    <w:basedOn w:val="DefaultParagraphFont"/>
     <w:qFormat/>
     <w:rsid w:val="00A105D3"/>
     <w:rPr>
@@ -9446,15 +9532,14 @@
       <w:iCs/>
     </w:rPr>
   </w:style>
-  <w:style w:type="table" w:styleId="LiBng1Nhat">
+  <w:style w:type="table" w:customStyle="1" w:styleId="GridTable1Light">
     <w:name w:val="Grid Table 1 Light"/>
-    <w:basedOn w:val="BangThngthng"/>
+    <w:basedOn w:val="TableNormal"/>
     <w:uiPriority w:val="46"/>
     <w:rsid w:val="002817C3"/>
     <w:tblPr>
       <w:tblStyleRowBandSize w:val="1"/>
       <w:tblStyleColBandSize w:val="1"/>
-      <w:tblInd w:w="0" w:type="dxa"/>
       <w:tblBorders>
         <w:top w:val="single" w:sz="4" w:space="0" w:color="999999" w:themeColor="text1" w:themeTint="66"/>
         <w:left w:val="single" w:sz="4" w:space="0" w:color="999999" w:themeColor="text1" w:themeTint="66"/>
@@ -9463,12 +9548,1130 @@
         <w:insideH w:val="single" w:sz="4" w:space="0" w:color="999999" w:themeColor="text1" w:themeTint="66"/>
         <w:insideV w:val="single" w:sz="4" w:space="0" w:color="999999" w:themeColor="text1" w:themeTint="66"/>
       </w:tblBorders>
+    </w:tblPr>
+    <w:tblStylePr w:type="firstRow">
+      <w:rPr>
+        <w:b/>
+        <w:bCs/>
+      </w:rPr>
+      <w:tblPr/>
+      <w:tcPr>
+        <w:tcBorders>
+          <w:bottom w:val="single" w:sz="12" w:space="0" w:color="666666" w:themeColor="text1" w:themeTint="99"/>
+        </w:tcBorders>
+      </w:tcPr>
+    </w:tblStylePr>
+    <w:tblStylePr w:type="lastRow">
+      <w:rPr>
+        <w:b/>
+        <w:bCs/>
+      </w:rPr>
+      <w:tblPr/>
+      <w:tcPr>
+        <w:tcBorders>
+          <w:top w:val="double" w:sz="2" w:space="0" w:color="666666" w:themeColor="text1" w:themeTint="99"/>
+        </w:tcBorders>
+      </w:tcPr>
+    </w:tblStylePr>
+    <w:tblStylePr w:type="firstCol">
+      <w:rPr>
+        <w:b/>
+        <w:bCs/>
+      </w:rPr>
+    </w:tblStylePr>
+    <w:tblStylePr w:type="lastCol">
+      <w:rPr>
+        <w:b/>
+        <w:bCs/>
+      </w:rPr>
+    </w:tblStylePr>
+  </w:style>
+</w:styles>
+</file>
+
+<file path=word/stylesWithEffects.xml><?xml version="1.0" encoding="utf-8"?>
+<w:styles xmlns:wpc="http://schemas.microsoft.com/office/word/2010/wordprocessingCanvas" xmlns:mc="http://schemas.openxmlformats.org/markup-compatibility/2006" xmlns:o="urn:schemas-microsoft-com:office:office" xmlns:r="http://schemas.openxmlformats.org/officeDocument/2006/relationships" xmlns:m="http://schemas.openxmlformats.org/officeDocument/2006/math" xmlns:v="urn:schemas-microsoft-com:vml" xmlns:wp14="http://schemas.microsoft.com/office/word/2010/wordprocessingDrawing" xmlns:wp="http://schemas.openxmlformats.org/drawingml/2006/wordprocessingDrawing" xmlns:w10="urn:schemas-microsoft-com:office:word" xmlns:w="http://schemas.openxmlformats.org/wordprocessingml/2006/main" xmlns:w14="http://schemas.microsoft.com/office/word/2010/wordml" xmlns:wpg="http://schemas.microsoft.com/office/word/2010/wordprocessingGroup" xmlns:wpi="http://schemas.microsoft.com/office/word/2010/wordprocessingInk" xmlns:wne="http://schemas.microsoft.com/office/word/2006/wordml" xmlns:wps="http://schemas.microsoft.com/office/word/2010/wordprocessingShape" mc:Ignorable="w14 wp14">
+  <w:docDefaults>
+    <w:rPrDefault>
+      <w:rPr>
+        <w:rFonts w:ascii="Times New Roman" w:eastAsiaTheme="minorEastAsia" w:hAnsi="Times New Roman" w:cs="Times New Roman"/>
+        <w:lang w:val="en-US" w:eastAsia="en-US" w:bidi="ar-SA"/>
+      </w:rPr>
+    </w:rPrDefault>
+    <w:pPrDefault/>
+  </w:docDefaults>
+  <w:latentStyles w:defLockedState="0" w:defUIPriority="0" w:defSemiHidden="1" w:defUnhideWhenUsed="1" w:defQFormat="0" w:count="267">
+    <w:lsdException w:name="Normal" w:semiHidden="0" w:unhideWhenUsed="0" w:qFormat="1"/>
+    <w:lsdException w:name="heading 1" w:semiHidden="0" w:unhideWhenUsed="0" w:qFormat="1"/>
+    <w:lsdException w:name="heading 2" w:semiHidden="0" w:unhideWhenUsed="0" w:qFormat="1"/>
+    <w:lsdException w:name="heading 3" w:qFormat="1"/>
+    <w:lsdException w:name="heading 4" w:qFormat="1"/>
+    <w:lsdException w:name="heading 5" w:qFormat="1"/>
+    <w:lsdException w:name="heading 6" w:qFormat="1"/>
+    <w:lsdException w:name="heading 7" w:qFormat="1"/>
+    <w:lsdException w:name="heading 8" w:qFormat="1"/>
+    <w:lsdException w:name="heading 9" w:qFormat="1"/>
+    <w:lsdException w:name="toc 1" w:uiPriority="39"/>
+    <w:lsdException w:name="toc 2" w:uiPriority="39"/>
+    <w:lsdException w:name="toc 3" w:uiPriority="39"/>
+    <w:lsdException w:name="caption" w:qFormat="1"/>
+    <w:lsdException w:name="macro" w:semiHidden="0" w:unhideWhenUsed="0"/>
+    <w:lsdException w:name="List Bullet" w:semiHidden="0" w:unhideWhenUsed="0"/>
+    <w:lsdException w:name="List Number" w:semiHidden="0" w:unhideWhenUsed="0"/>
+    <w:lsdException w:name="Title" w:semiHidden="0" w:unhideWhenUsed="0" w:qFormat="1"/>
+    <w:lsdException w:name="List Continue 3" w:semiHidden="0" w:unhideWhenUsed="0"/>
+    <w:lsdException w:name="List Continue 4" w:semiHidden="0" w:unhideWhenUsed="0"/>
+    <w:lsdException w:name="List Continue 5" w:semiHidden="0" w:unhideWhenUsed="0"/>
+    <w:lsdException w:name="Message Header" w:semiHidden="0" w:unhideWhenUsed="0"/>
+    <w:lsdException w:name="Subtitle" w:semiHidden="0" w:unhideWhenUsed="0" w:qFormat="1"/>
+    <w:lsdException w:name="Hyperlink" w:uiPriority="99"/>
+    <w:lsdException w:name="Strong" w:semiHidden="0" w:unhideWhenUsed="0" w:qFormat="1"/>
+    <w:lsdException w:name="Emphasis" w:semiHidden="0" w:unhideWhenUsed="0" w:qFormat="1"/>
+    <w:lsdException w:name="Normal (Web)" w:uiPriority="99"/>
+    <w:lsdException w:name="Balloon Text" w:semiHidden="0" w:unhideWhenUsed="0"/>
+    <w:lsdException w:name="Table Grid" w:semiHidden="0" w:unhideWhenUsed="0"/>
+    <w:lsdException w:name="Placeholder Text" w:uiPriority="99" w:unhideWhenUsed="0"/>
+    <w:lsdException w:name="No Spacing" w:semiHidden="0" w:uiPriority="1" w:unhideWhenUsed="0" w:qFormat="1"/>
+    <w:lsdException w:name="Light Shading" w:semiHidden="0" w:uiPriority="60" w:unhideWhenUsed="0"/>
+    <w:lsdException w:name="Light List" w:semiHidden="0" w:uiPriority="61" w:unhideWhenUsed="0"/>
+    <w:lsdException w:name="Light Grid" w:semiHidden="0" w:uiPriority="62" w:unhideWhenUsed="0"/>
+    <w:lsdException w:name="Medium Shading 1" w:semiHidden="0" w:uiPriority="63" w:unhideWhenUsed="0"/>
+    <w:lsdException w:name="Medium Shading 2" w:semiHidden="0" w:uiPriority="64" w:unhideWhenUsed="0"/>
+    <w:lsdException w:name="Medium List 1" w:semiHidden="0" w:uiPriority="65" w:unhideWhenUsed="0"/>
+    <w:lsdException w:name="Medium List 2" w:semiHidden="0" w:uiPriority="66" w:unhideWhenUsed="0"/>
+    <w:lsdException w:name="Medium Grid 1" w:semiHidden="0" w:uiPriority="67" w:unhideWhenUsed="0"/>
+    <w:lsdException w:name="Medium Grid 2" w:semiHidden="0" w:uiPriority="68" w:unhideWhenUsed="0"/>
+    <w:lsdException w:name="Medium Grid 3" w:semiHidden="0" w:uiPriority="69" w:unhideWhenUsed="0"/>
+    <w:lsdException w:name="Dark List" w:semiHidden="0" w:uiPriority="70" w:unhideWhenUsed="0"/>
+    <w:lsdException w:name="Colorful Shading" w:semiHidden="0" w:uiPriority="71" w:unhideWhenUsed="0"/>
+    <w:lsdException w:name="Colorful List" w:semiHidden="0" w:uiPriority="72" w:unhideWhenUsed="0"/>
+    <w:lsdException w:name="Colorful Grid" w:semiHidden="0" w:uiPriority="73" w:unhideWhenUsed="0"/>
+    <w:lsdException w:name="Light Shading Accent 1" w:semiHidden="0" w:uiPriority="60" w:unhideWhenUsed="0"/>
+    <w:lsdException w:name="Light List Accent 1" w:semiHidden="0" w:uiPriority="61" w:unhideWhenUsed="0"/>
+    <w:lsdException w:name="Light Grid Accent 1" w:semiHidden="0" w:uiPriority="62" w:unhideWhenUsed="0"/>
+    <w:lsdException w:name="Medium Shading 1 Accent 1" w:semiHidden="0" w:uiPriority="63" w:unhideWhenUsed="0"/>
+    <w:lsdException w:name="Medium Shading 2 Accent 1" w:semiHidden="0" w:uiPriority="64" w:unhideWhenUsed="0"/>
+    <w:lsdException w:name="Medium List 1 Accent 1" w:semiHidden="0" w:uiPriority="65" w:unhideWhenUsed="0"/>
+    <w:lsdException w:name="Revision" w:uiPriority="99" w:unhideWhenUsed="0"/>
+    <w:lsdException w:name="List Paragraph" w:semiHidden="0" w:uiPriority="34" w:unhideWhenUsed="0" w:qFormat="1"/>
+    <w:lsdException w:name="Quote" w:semiHidden="0" w:uiPriority="29" w:unhideWhenUsed="0" w:qFormat="1"/>
+    <w:lsdException w:name="Intense Quote" w:semiHidden="0" w:uiPriority="30" w:unhideWhenUsed="0" w:qFormat="1"/>
+    <w:lsdException w:name="Medium List 2 Accent 1" w:semiHidden="0" w:uiPriority="66" w:unhideWhenUsed="0"/>
+    <w:lsdException w:name="Medium Grid 1 Accent 1" w:semiHidden="0" w:uiPriority="67" w:unhideWhenUsed="0"/>
+    <w:lsdException w:name="Medium Grid 2 Accent 1" w:semiHidden="0" w:uiPriority="68" w:unhideWhenUsed="0"/>
+    <w:lsdException w:name="Medium Grid 3 Accent 1" w:semiHidden="0" w:uiPriority="69" w:unhideWhenUsed="0"/>
+    <w:lsdException w:name="Dark List Accent 1" w:semiHidden="0" w:uiPriority="70" w:unhideWhenUsed="0"/>
+    <w:lsdException w:name="Colorful Shading Accent 1" w:semiHidden="0" w:uiPriority="71" w:unhideWhenUsed="0"/>
+    <w:lsdException w:name="Colorful List Accent 1" w:semiHidden="0" w:uiPriority="72" w:unhideWhenUsed="0"/>
+    <w:lsdException w:name="Colorful Grid Accent 1" w:semiHidden="0" w:uiPriority="73" w:unhideWhenUsed="0"/>
+    <w:lsdException w:name="Light Shading Accent 2" w:semiHidden="0" w:uiPriority="60" w:unhideWhenUsed="0"/>
+    <w:lsdException w:name="Light List Accent 2" w:semiHidden="0" w:uiPriority="61" w:unhideWhenUsed="0"/>
+    <w:lsdException w:name="Light Grid Accent 2" w:semiHidden="0" w:uiPriority="62" w:unhideWhenUsed="0"/>
+    <w:lsdException w:name="Medium Shading 1 Accent 2" w:semiHidden="0" w:uiPriority="63" w:unhideWhenUsed="0"/>
+    <w:lsdException w:name="Medium Shading 2 Accent 2" w:semiHidden="0" w:uiPriority="64" w:unhideWhenUsed="0"/>
+    <w:lsdException w:name="Medium List 1 Accent 2" w:semiHidden="0" w:uiPriority="65" w:unhideWhenUsed="0"/>
+    <w:lsdException w:name="Medium List 2 Accent 2" w:semiHidden="0" w:uiPriority="66" w:unhideWhenUsed="0"/>
+    <w:lsdException w:name="Medium Grid 1 Accent 2" w:semiHidden="0" w:uiPriority="67" w:unhideWhenUsed="0"/>
+    <w:lsdException w:name="Medium Grid 2 Accent 2" w:semiHidden="0" w:uiPriority="68" w:unhideWhenUsed="0"/>
+    <w:lsdException w:name="Medium Grid 3 Accent 2" w:semiHidden="0" w:uiPriority="69" w:unhideWhenUsed="0"/>
+    <w:lsdException w:name="Dark List Accent 2" w:semiHidden="0" w:uiPriority="70" w:unhideWhenUsed="0"/>
+    <w:lsdException w:name="Colorful Shading Accent 2" w:semiHidden="0" w:uiPriority="71" w:unhideWhenUsed="0"/>
+    <w:lsdException w:name="Colorful List Accent 2" w:semiHidden="0" w:uiPriority="72" w:unhideWhenUsed="0"/>
+    <w:lsdException w:name="Colorful Grid Accent 2" w:semiHidden="0" w:uiPriority="73" w:unhideWhenUsed="0"/>
+    <w:lsdException w:name="Light Shading Accent 3" w:semiHidden="0" w:uiPriority="60" w:unhideWhenUsed="0"/>
+    <w:lsdException w:name="Light List Accent 3" w:semiHidden="0" w:uiPriority="61" w:unhideWhenUsed="0"/>
+    <w:lsdException w:name="Light Grid Accent 3" w:semiHidden="0" w:uiPriority="62" w:unhideWhenUsed="0"/>
+    <w:lsdException w:name="Medium Shading 1 Accent 3" w:semiHidden="0" w:uiPriority="63" w:unhideWhenUsed="0"/>
+    <w:lsdException w:name="Medium Shading 2 Accent 3" w:semiHidden="0" w:uiPriority="64" w:unhideWhenUsed="0"/>
+    <w:lsdException w:name="Medium List 1 Accent 3" w:semiHidden="0" w:uiPriority="65" w:unhideWhenUsed="0"/>
+    <w:lsdException w:name="Medium List 2 Accent 3" w:semiHidden="0" w:uiPriority="66" w:unhideWhenUsed="0"/>
+    <w:lsdException w:name="Medium Grid 1 Accent 3" w:semiHidden="0" w:uiPriority="67" w:unhideWhenUsed="0"/>
+    <w:lsdException w:name="Medium Grid 2 Accent 3" w:semiHidden="0" w:uiPriority="68" w:unhideWhenUsed="0"/>
+    <w:lsdException w:name="Medium Grid 3 Accent 3" w:semiHidden="0" w:uiPriority="69" w:unhideWhenUsed="0"/>
+    <w:lsdException w:name="Dark List Accent 3" w:semiHidden="0" w:uiPriority="70" w:unhideWhenUsed="0"/>
+    <w:lsdException w:name="Colorful Shading Accent 3" w:semiHidden="0" w:uiPriority="71" w:unhideWhenUsed="0"/>
+    <w:lsdException w:name="Colorful List Accent 3" w:semiHidden="0" w:uiPriority="72" w:unhideWhenUsed="0"/>
+    <w:lsdException w:name="Colorful Grid Accent 3" w:semiHidden="0" w:uiPriority="73" w:unhideWhenUsed="0"/>
+    <w:lsdException w:name="Light Shading Accent 4" w:semiHidden="0" w:uiPriority="60" w:unhideWhenUsed="0"/>
+    <w:lsdException w:name="Light List Accent 4" w:semiHidden="0" w:uiPriority="61" w:unhideWhenUsed="0"/>
+    <w:lsdException w:name="Light Grid Accent 4" w:semiHidden="0" w:uiPriority="62" w:unhideWhenUsed="0"/>
+    <w:lsdException w:name="Medium Shading 1 Accent 4" w:semiHidden="0" w:uiPriority="63" w:unhideWhenUsed="0"/>
+    <w:lsdException w:name="Medium Shading 2 Accent 4" w:semiHidden="0" w:uiPriority="64" w:unhideWhenUsed="0"/>
+    <w:lsdException w:name="Medium List 1 Accent 4" w:semiHidden="0" w:uiPriority="65" w:unhideWhenUsed="0"/>
+    <w:lsdException w:name="Medium List 2 Accent 4" w:semiHidden="0" w:uiPriority="66" w:unhideWhenUsed="0"/>
+    <w:lsdException w:name="Medium Grid 1 Accent 4" w:semiHidden="0" w:uiPriority="67" w:unhideWhenUsed="0"/>
+    <w:lsdException w:name="Medium Grid 2 Accent 4" w:semiHidden="0" w:uiPriority="68" w:unhideWhenUsed="0"/>
+    <w:lsdException w:name="Medium Grid 3 Accent 4" w:semiHidden="0" w:uiPriority="69" w:unhideWhenUsed="0"/>
+    <w:lsdException w:name="Dark List Accent 4" w:semiHidden="0" w:uiPriority="70" w:unhideWhenUsed="0"/>
+    <w:lsdException w:name="Colorful Shading Accent 4" w:semiHidden="0" w:uiPriority="71" w:unhideWhenUsed="0"/>
+    <w:lsdException w:name="Colorful List Accent 4" w:semiHidden="0" w:uiPriority="72" w:unhideWhenUsed="0"/>
+    <w:lsdException w:name="Colorful Grid Accent 4" w:semiHidden="0" w:uiPriority="73" w:unhideWhenUsed="0"/>
+    <w:lsdException w:name="Light Shading Accent 5" w:semiHidden="0" w:uiPriority="60" w:unhideWhenUsed="0"/>
+    <w:lsdException w:name="Light List Accent 5" w:semiHidden="0" w:uiPriority="61" w:unhideWhenUsed="0"/>
+    <w:lsdException w:name="Light Grid Accent 5" w:semiHidden="0" w:uiPriority="62" w:unhideWhenUsed="0"/>
+    <w:lsdException w:name="Medium Shading 1 Accent 5" w:semiHidden="0" w:uiPriority="63" w:unhideWhenUsed="0"/>
+    <w:lsdException w:name="Medium Shading 2 Accent 5" w:semiHidden="0" w:uiPriority="64" w:unhideWhenUsed="0"/>
+    <w:lsdException w:name="Medium List 1 Accent 5" w:semiHidden="0" w:uiPriority="65" w:unhideWhenUsed="0"/>
+    <w:lsdException w:name="Medium List 2 Accent 5" w:semiHidden="0" w:uiPriority="66" w:unhideWhenUsed="0"/>
+    <w:lsdException w:name="Medium Grid 1 Accent 5" w:semiHidden="0" w:uiPriority="67" w:unhideWhenUsed="0"/>
+    <w:lsdException w:name="Medium Grid 2 Accent 5" w:semiHidden="0" w:uiPriority="68" w:unhideWhenUsed="0"/>
+    <w:lsdException w:name="Medium Grid 3 Accent 5" w:semiHidden="0" w:uiPriority="69" w:unhideWhenUsed="0"/>
+    <w:lsdException w:name="Dark List Accent 5" w:semiHidden="0" w:uiPriority="70" w:unhideWhenUsed="0"/>
+    <w:lsdException w:name="Colorful Shading Accent 5" w:semiHidden="0" w:uiPriority="71" w:unhideWhenUsed="0"/>
+    <w:lsdException w:name="Colorful List Accent 5" w:semiHidden="0" w:uiPriority="72" w:unhideWhenUsed="0"/>
+    <w:lsdException w:name="Colorful Grid Accent 5" w:semiHidden="0" w:uiPriority="73" w:unhideWhenUsed="0"/>
+    <w:lsdException w:name="Light Shading Accent 6" w:semiHidden="0" w:uiPriority="60" w:unhideWhenUsed="0"/>
+    <w:lsdException w:name="Light List Accent 6" w:semiHidden="0" w:uiPriority="61" w:unhideWhenUsed="0"/>
+    <w:lsdException w:name="Light Grid Accent 6" w:semiHidden="0" w:uiPriority="62" w:unhideWhenUsed="0"/>
+    <w:lsdException w:name="Medium Shading 1 Accent 6" w:semiHidden="0" w:uiPriority="63" w:unhideWhenUsed="0"/>
+    <w:lsdException w:name="Medium Shading 2 Accent 6" w:semiHidden="0" w:uiPriority="64" w:unhideWhenUsed="0"/>
+    <w:lsdException w:name="Medium List 1 Accent 6" w:semiHidden="0" w:uiPriority="65" w:unhideWhenUsed="0"/>
+    <w:lsdException w:name="Medium List 2 Accent 6" w:semiHidden="0" w:uiPriority="66" w:unhideWhenUsed="0"/>
+    <w:lsdException w:name="Medium Grid 1 Accent 6" w:semiHidden="0" w:uiPriority="67" w:unhideWhenUsed="0"/>
+    <w:lsdException w:name="Medium Grid 2 Accent 6" w:semiHidden="0" w:uiPriority="68" w:unhideWhenUsed="0"/>
+    <w:lsdException w:name="Medium Grid 3 Accent 6" w:semiHidden="0" w:uiPriority="69" w:unhideWhenUsed="0"/>
+    <w:lsdException w:name="Dark List Accent 6" w:semiHidden="0" w:uiPriority="70" w:unhideWhenUsed="0"/>
+    <w:lsdException w:name="Colorful Shading Accent 6" w:semiHidden="0" w:uiPriority="71" w:unhideWhenUsed="0"/>
+    <w:lsdException w:name="Colorful List Accent 6" w:semiHidden="0" w:uiPriority="72" w:unhideWhenUsed="0"/>
+    <w:lsdException w:name="Colorful Grid Accent 6" w:semiHidden="0" w:uiPriority="73" w:unhideWhenUsed="0"/>
+    <w:lsdException w:name="Subtle Emphasis" w:semiHidden="0" w:uiPriority="19" w:unhideWhenUsed="0" w:qFormat="1"/>
+    <w:lsdException w:name="Intense Emphasis" w:semiHidden="0" w:uiPriority="21" w:unhideWhenUsed="0" w:qFormat="1"/>
+    <w:lsdException w:name="Subtle Reference" w:semiHidden="0" w:uiPriority="31" w:unhideWhenUsed="0" w:qFormat="1"/>
+    <w:lsdException w:name="Intense Reference" w:semiHidden="0" w:uiPriority="32" w:unhideWhenUsed="0" w:qFormat="1"/>
+    <w:lsdException w:name="Book Title" w:semiHidden="0" w:uiPriority="33" w:unhideWhenUsed="0" w:qFormat="1"/>
+    <w:lsdException w:name="Bibliography" w:uiPriority="37"/>
+    <w:lsdException w:name="TOC Heading" w:semiHidden="0" w:uiPriority="39" w:unhideWhenUsed="0" w:qFormat="1"/>
+  </w:latentStyles>
+  <w:style w:type="paragraph" w:default="1" w:styleId="Normal">
+    <w:name w:val="Normal"/>
+    <w:qFormat/>
+    <w:rsid w:val="0034776F"/>
+    <w:pPr>
+      <w:widowControl w:val="0"/>
+      <w:suppressAutoHyphens/>
+      <w:spacing w:after="120" w:line="276" w:lineRule="auto"/>
+      <w:jc w:val="both"/>
+    </w:pPr>
+    <w:rPr>
+      <w:rFonts w:ascii="Tahoma" w:eastAsia="MS Mincho" w:hAnsi="Tahoma" w:cs="Calibri"/>
+      <w:lang w:eastAsia="hi-IN" w:bidi="hi-IN"/>
+    </w:rPr>
+  </w:style>
+  <w:style w:type="paragraph" w:styleId="Heading1">
+    <w:name w:val="heading 1"/>
+    <w:basedOn w:val="Normal"/>
+    <w:next w:val="Normal"/>
+    <w:qFormat/>
+    <w:rsid w:val="009A57EC"/>
+    <w:pPr>
+      <w:keepNext/>
+      <w:numPr>
+        <w:numId w:val="1"/>
+      </w:numPr>
+      <w:pBdr>
+        <w:bottom w:val="single" w:sz="4" w:space="1" w:color="auto"/>
+      </w:pBdr>
+      <w:spacing w:before="240"/>
+      <w:jc w:val="left"/>
+      <w:outlineLvl w:val="0"/>
+    </w:pPr>
+    <w:rPr>
+      <w:rFonts w:eastAsia="MS Gothic" w:cs="Mangal"/>
+      <w:b/>
+      <w:color w:val="951B13"/>
+      <w:sz w:val="36"/>
+      <w:szCs w:val="36"/>
+    </w:rPr>
+  </w:style>
+  <w:style w:type="paragraph" w:styleId="Heading2">
+    <w:name w:val="heading 2"/>
+    <w:basedOn w:val="Normal"/>
+    <w:next w:val="Normal"/>
+    <w:qFormat/>
+    <w:rsid w:val="009A57EC"/>
+    <w:pPr>
+      <w:keepNext/>
+      <w:numPr>
+        <w:ilvl w:val="1"/>
+        <w:numId w:val="1"/>
+      </w:numPr>
+      <w:spacing w:before="240"/>
+      <w:jc w:val="left"/>
+      <w:outlineLvl w:val="1"/>
+    </w:pPr>
+    <w:rPr>
+      <w:rFonts w:eastAsia="MS Gothic" w:cs="Mangal"/>
+      <w:b/>
+      <w:color w:val="951B13"/>
+      <w:sz w:val="26"/>
+      <w:szCs w:val="26"/>
+    </w:rPr>
+  </w:style>
+  <w:style w:type="paragraph" w:styleId="Heading3">
+    <w:name w:val="heading 3"/>
+    <w:basedOn w:val="Normal"/>
+    <w:next w:val="Normal"/>
+    <w:qFormat/>
+    <w:rsid w:val="009A57EC"/>
+    <w:pPr>
+      <w:keepNext/>
+      <w:numPr>
+        <w:ilvl w:val="2"/>
+        <w:numId w:val="1"/>
+      </w:numPr>
+      <w:spacing w:before="240"/>
+      <w:ind w:left="0" w:firstLine="0"/>
+      <w:jc w:val="left"/>
+      <w:outlineLvl w:val="2"/>
+    </w:pPr>
+    <w:rPr>
+      <w:rFonts w:eastAsia="MS Gothic" w:cs="Times New Roman"/>
+      <w:b/>
+      <w:color w:val="951B13"/>
+      <w:sz w:val="24"/>
+      <w:szCs w:val="24"/>
+    </w:rPr>
+  </w:style>
+  <w:style w:type="character" w:default="1" w:styleId="DefaultParagraphFont">
+    <w:name w:val="Default Paragraph Font"/>
+    <w:uiPriority w:val="1"/>
+    <w:semiHidden/>
+    <w:unhideWhenUsed/>
+  </w:style>
+  <w:style w:type="table" w:default="1" w:styleId="TableNormal">
+    <w:name w:val="Normal Table"/>
+    <w:uiPriority w:val="99"/>
+    <w:semiHidden/>
+    <w:unhideWhenUsed/>
+    <w:tblPr>
+      <w:tblInd w:w="0" w:type="dxa"/>
       <w:tblCellMar>
         <w:top w:w="0" w:type="dxa"/>
         <w:left w:w="108" w:type="dxa"/>
         <w:bottom w:w="0" w:type="dxa"/>
         <w:right w:w="108" w:type="dxa"/>
       </w:tblCellMar>
+    </w:tblPr>
+  </w:style>
+  <w:style w:type="numbering" w:default="1" w:styleId="NoList">
+    <w:name w:val="No List"/>
+    <w:uiPriority w:val="99"/>
+    <w:semiHidden/>
+    <w:unhideWhenUsed/>
+  </w:style>
+  <w:style w:type="character" w:customStyle="1" w:styleId="WW8Num1z0">
+    <w:name w:val="WW8Num1z0"/>
+    <w:rPr>
+      <w:rFonts w:ascii="Symbol" w:hAnsi="Symbol"/>
+    </w:rPr>
+  </w:style>
+  <w:style w:type="character" w:customStyle="1" w:styleId="WW8Num4z0">
+    <w:name w:val="WW8Num4z0"/>
+    <w:rPr>
+      <w:rFonts w:ascii="Tahoma" w:hAnsi="Tahoma" w:cs="Tahoma"/>
+      <w:sz w:val="20"/>
+      <w:szCs w:val="20"/>
+    </w:rPr>
+  </w:style>
+  <w:style w:type="character" w:customStyle="1" w:styleId="WW8Num5z0">
+    <w:name w:val="WW8Num5z0"/>
+    <w:rPr>
+      <w:rFonts w:ascii="Symbol" w:hAnsi="Symbol"/>
+    </w:rPr>
+  </w:style>
+  <w:style w:type="character" w:customStyle="1" w:styleId="WW8Num5z1">
+    <w:name w:val="WW8Num5z1"/>
+    <w:rPr>
+      <w:rFonts w:ascii="Courier New" w:hAnsi="Courier New" w:cs="Courier New"/>
+    </w:rPr>
+  </w:style>
+  <w:style w:type="character" w:customStyle="1" w:styleId="WW8Num5z2">
+    <w:name w:val="WW8Num5z2"/>
+    <w:rPr>
+      <w:rFonts w:ascii="Wingdings" w:hAnsi="Wingdings"/>
+    </w:rPr>
+  </w:style>
+  <w:style w:type="character" w:customStyle="1" w:styleId="WW8Num6z0">
+    <w:name w:val="WW8Num6z0"/>
+    <w:rPr>
+      <w:rFonts w:ascii="Symbol" w:hAnsi="Symbol"/>
+    </w:rPr>
+  </w:style>
+  <w:style w:type="character" w:customStyle="1" w:styleId="WW8Num6z1">
+    <w:name w:val="WW8Num6z1"/>
+    <w:rPr>
+      <w:rFonts w:ascii="Courier New" w:hAnsi="Courier New" w:cs="Courier New"/>
+    </w:rPr>
+  </w:style>
+  <w:style w:type="character" w:customStyle="1" w:styleId="WW8Num6z2">
+    <w:name w:val="WW8Num6z2"/>
+    <w:rPr>
+      <w:rFonts w:ascii="Wingdings" w:hAnsi="Wingdings"/>
+    </w:rPr>
+  </w:style>
+  <w:style w:type="character" w:customStyle="1" w:styleId="WW8Num8z0">
+    <w:name w:val="WW8Num8z0"/>
+    <w:rPr>
+      <w:rFonts w:ascii="Tahoma" w:hAnsi="Tahoma" w:cs="Tahoma"/>
+      <w:sz w:val="20"/>
+      <w:szCs w:val="20"/>
+    </w:rPr>
+  </w:style>
+  <w:style w:type="character" w:customStyle="1" w:styleId="WW8Num11z0">
+    <w:name w:val="WW8Num11z0"/>
+    <w:rPr>
+      <w:lang w:val="en-IE"/>
+    </w:rPr>
+  </w:style>
+  <w:style w:type="character" w:customStyle="1" w:styleId="WW8Num12z0">
+    <w:name w:val="WW8Num12z0"/>
+    <w:rPr>
+      <w:rFonts w:ascii="Symbol" w:hAnsi="Symbol"/>
+    </w:rPr>
+  </w:style>
+  <w:style w:type="character" w:customStyle="1" w:styleId="WW8Num12z1">
+    <w:name w:val="WW8Num12z1"/>
+    <w:rPr>
+      <w:rFonts w:ascii="Courier New" w:hAnsi="Courier New" w:cs="Courier New"/>
+    </w:rPr>
+  </w:style>
+  <w:style w:type="character" w:customStyle="1" w:styleId="WW8Num12z2">
+    <w:name w:val="WW8Num12z2"/>
+    <w:rPr>
+      <w:rFonts w:ascii="Wingdings" w:hAnsi="Wingdings"/>
+    </w:rPr>
+  </w:style>
+  <w:style w:type="character" w:customStyle="1" w:styleId="WW8Num13z0">
+    <w:name w:val="WW8Num13z0"/>
+    <w:rPr>
+      <w:rFonts w:ascii="Tahoma" w:hAnsi="Tahoma" w:cs="Tahoma"/>
+      <w:sz w:val="20"/>
+      <w:szCs w:val="20"/>
+    </w:rPr>
+  </w:style>
+  <w:style w:type="character" w:customStyle="1" w:styleId="NoSpacingChar">
+    <w:name w:val="No Spacing Char"/>
+    <w:basedOn w:val="DefaultParagraphFont"/>
+    <w:rPr>
+      <w:sz w:val="22"/>
+      <w:szCs w:val="22"/>
+      <w:lang w:val="en-US" w:eastAsia="ar-SA" w:bidi="ar-SA"/>
+    </w:rPr>
+  </w:style>
+  <w:style w:type="character" w:customStyle="1" w:styleId="CharChar2">
+    <w:name w:val="Char Char2"/>
+    <w:basedOn w:val="DefaultParagraphFont"/>
+    <w:rPr>
+      <w:rFonts w:ascii="Tahoma" w:hAnsi="Tahoma" w:cs="Mangal"/>
+      <w:sz w:val="16"/>
+      <w:szCs w:val="14"/>
+    </w:rPr>
+  </w:style>
+  <w:style w:type="character" w:customStyle="1" w:styleId="CharChar1">
+    <w:name w:val="Char Char1"/>
+    <w:basedOn w:val="DefaultParagraphFont"/>
+  </w:style>
+  <w:style w:type="character" w:customStyle="1" w:styleId="CharChar">
+    <w:name w:val="Char Char"/>
+    <w:basedOn w:val="DefaultParagraphFont"/>
+  </w:style>
+  <w:style w:type="character" w:styleId="PlaceholderText">
+    <w:name w:val="Placeholder Text"/>
+    <w:basedOn w:val="DefaultParagraphFont"/>
+    <w:rPr>
+      <w:color w:val="808080"/>
+    </w:rPr>
+  </w:style>
+  <w:style w:type="character" w:customStyle="1" w:styleId="CharChar5">
+    <w:name w:val="Char Char5"/>
+    <w:basedOn w:val="DefaultParagraphFont"/>
+    <w:rPr>
+      <w:rFonts w:ascii="Cambria" w:eastAsia="MS Gothic" w:hAnsi="Cambria" w:cs="Mangal"/>
+      <w:sz w:val="24"/>
+      <w:szCs w:val="21"/>
+    </w:rPr>
+  </w:style>
+  <w:style w:type="character" w:customStyle="1" w:styleId="CharChar4">
+    <w:name w:val="Char Char4"/>
+    <w:basedOn w:val="DefaultParagraphFont"/>
+    <w:rPr>
+      <w:rFonts w:ascii="Cambria" w:eastAsia="MS Gothic" w:hAnsi="Cambria" w:cs="Mangal"/>
+    </w:rPr>
+  </w:style>
+  <w:style w:type="character" w:customStyle="1" w:styleId="CharChar3">
+    <w:name w:val="Char Char3"/>
+    <w:basedOn w:val="DefaultParagraphFont"/>
+    <w:rPr>
+      <w:rFonts w:ascii="Cambria" w:eastAsia="MS Gothic" w:hAnsi="Cambria" w:cs="Times New Roman"/>
+    </w:rPr>
+  </w:style>
+  <w:style w:type="character" w:styleId="Hyperlink">
+    <w:name w:val="Hyperlink"/>
+    <w:basedOn w:val="DefaultParagraphFont"/>
+    <w:uiPriority w:val="99"/>
+    <w:rPr>
+      <w:color w:val="0000FF"/>
+      <w:u w:val="single"/>
+    </w:rPr>
+  </w:style>
+  <w:style w:type="character" w:styleId="CommentReference">
+    <w:name w:val="annotation reference"/>
+    <w:basedOn w:val="DefaultParagraphFont"/>
+    <w:rPr>
+      <w:sz w:val="16"/>
+      <w:szCs w:val="16"/>
+    </w:rPr>
+  </w:style>
+  <w:style w:type="character" w:styleId="PageNumber">
+    <w:name w:val="page number"/>
+    <w:basedOn w:val="DefaultParagraphFont"/>
+  </w:style>
+  <w:style w:type="paragraph" w:customStyle="1" w:styleId="Tiu">
+    <w:name w:val="Tiêu đề"/>
+    <w:basedOn w:val="Normal"/>
+    <w:next w:val="BodyText"/>
+    <w:pPr>
+      <w:keepNext/>
+      <w:spacing w:before="240"/>
+    </w:pPr>
+    <w:rPr>
+      <w:rFonts w:ascii="Arial" w:eastAsia="MS PGothic" w:hAnsi="Arial" w:cs="Tahoma"/>
+      <w:sz w:val="28"/>
+      <w:szCs w:val="28"/>
+    </w:rPr>
+  </w:style>
+  <w:style w:type="paragraph" w:styleId="BodyText">
+    <w:name w:val="Body Text"/>
+    <w:basedOn w:val="Normal"/>
+  </w:style>
+  <w:style w:type="paragraph" w:styleId="List">
+    <w:name w:val="List"/>
+    <w:basedOn w:val="BodyText"/>
+    <w:rPr>
+      <w:rFonts w:cs="Tahoma"/>
+    </w:rPr>
+  </w:style>
+  <w:style w:type="paragraph" w:customStyle="1" w:styleId="Ph">
+    <w:name w:val="Phụ đề"/>
+    <w:basedOn w:val="Normal"/>
+    <w:pPr>
+      <w:suppressLineNumbers/>
+      <w:spacing w:before="120"/>
+    </w:pPr>
+    <w:rPr>
+      <w:rFonts w:cs="Tahoma"/>
+      <w:i/>
+      <w:iCs/>
+      <w:sz w:val="24"/>
+      <w:szCs w:val="24"/>
+    </w:rPr>
+  </w:style>
+  <w:style w:type="paragraph" w:customStyle="1" w:styleId="Chmc">
+    <w:name w:val="Chỉ mục"/>
+    <w:basedOn w:val="Normal"/>
+    <w:pPr>
+      <w:suppressLineNumbers/>
+    </w:pPr>
+    <w:rPr>
+      <w:rFonts w:cs="Tahoma"/>
+    </w:rPr>
+  </w:style>
+  <w:style w:type="paragraph" w:styleId="NoSpacing">
+    <w:name w:val="No Spacing"/>
+    <w:qFormat/>
+    <w:pPr>
+      <w:widowControl w:val="0"/>
+      <w:suppressAutoHyphens/>
+    </w:pPr>
+    <w:rPr>
+      <w:rFonts w:ascii="Calibri" w:eastAsia="MS Mincho" w:hAnsi="Calibri" w:cs="Calibri"/>
+      <w:sz w:val="22"/>
+      <w:szCs w:val="22"/>
+      <w:lang w:eastAsia="ar-SA"/>
+    </w:rPr>
+  </w:style>
+  <w:style w:type="paragraph" w:styleId="BalloonText">
+    <w:name w:val="Balloon Text"/>
+    <w:basedOn w:val="Normal"/>
+    <w:pPr>
+      <w:spacing w:after="0" w:line="240" w:lineRule="auto"/>
+    </w:pPr>
+    <w:rPr>
+      <w:rFonts w:cs="Mangal"/>
+      <w:sz w:val="16"/>
+      <w:szCs w:val="14"/>
+    </w:rPr>
+  </w:style>
+  <w:style w:type="paragraph" w:styleId="Header">
+    <w:name w:val="header"/>
+    <w:basedOn w:val="Normal"/>
+    <w:pPr>
+      <w:spacing w:after="0" w:line="240" w:lineRule="auto"/>
+    </w:pPr>
+  </w:style>
+  <w:style w:type="paragraph" w:styleId="Footer">
+    <w:name w:val="footer"/>
+    <w:basedOn w:val="Normal"/>
+    <w:pPr>
+      <w:spacing w:after="0" w:line="240" w:lineRule="auto"/>
+    </w:pPr>
+  </w:style>
+  <w:style w:type="paragraph" w:styleId="ListParagraph">
+    <w:name w:val="List Paragraph"/>
+    <w:basedOn w:val="Normal"/>
+    <w:qFormat/>
+    <w:pPr>
+      <w:ind w:left="840"/>
+    </w:pPr>
+  </w:style>
+  <w:style w:type="paragraph" w:customStyle="1" w:styleId="NormalH">
+    <w:name w:val="NormalH"/>
+    <w:basedOn w:val="Normal"/>
+    <w:pPr>
+      <w:pageBreakBefore/>
+      <w:tabs>
+        <w:tab w:val="left" w:pos="2160"/>
+        <w:tab w:val="right" w:pos="5040"/>
+        <w:tab w:val="left" w:pos="5760"/>
+        <w:tab w:val="right" w:pos="8640"/>
+      </w:tabs>
+      <w:spacing w:before="360" w:after="240" w:line="360" w:lineRule="auto"/>
+      <w:jc w:val="center"/>
+    </w:pPr>
+    <w:rPr>
+      <w:rFonts w:ascii="Verdana" w:hAnsi="Verdana" w:cs="Tahoma"/>
+      <w:b/>
+      <w:bCs/>
+      <w:caps/>
+      <w:color w:val="548DD4"/>
+      <w:sz w:val="24"/>
+      <w:lang w:eastAsia="ar-SA" w:bidi="ar-SA"/>
+    </w:rPr>
+  </w:style>
+  <w:style w:type="paragraph" w:styleId="TOCHeading">
+    <w:name w:val="TOC Heading"/>
+    <w:basedOn w:val="Heading1"/>
+    <w:next w:val="Normal"/>
+    <w:qFormat/>
+    <w:rsid w:val="009A57EC"/>
+    <w:pPr>
+      <w:keepLines/>
+      <w:numPr>
+        <w:numId w:val="0"/>
+      </w:numPr>
+      <w:spacing w:before="480" w:after="0"/>
+      <w:outlineLvl w:val="9"/>
+    </w:pPr>
+    <w:rPr>
+      <w:rFonts w:ascii="Cambria" w:hAnsi="Cambria"/>
+      <w:bCs/>
+      <w:sz w:val="28"/>
+      <w:szCs w:val="28"/>
+      <w:lang w:eastAsia="ar-SA" w:bidi="ar-SA"/>
+    </w:rPr>
+  </w:style>
+  <w:style w:type="paragraph" w:styleId="TOC2">
+    <w:name w:val="toc 2"/>
+    <w:basedOn w:val="Normal"/>
+    <w:next w:val="Normal"/>
+    <w:uiPriority w:val="39"/>
+    <w:rsid w:val="00030EB1"/>
+    <w:pPr>
+      <w:tabs>
+        <w:tab w:val="left" w:pos="1540"/>
+        <w:tab w:val="right" w:leader="dot" w:pos="8827"/>
+      </w:tabs>
+      <w:spacing w:after="0"/>
+      <w:ind w:left="1540" w:hanging="550"/>
+    </w:pPr>
+  </w:style>
+  <w:style w:type="paragraph" w:styleId="TOC1">
+    <w:name w:val="toc 1"/>
+    <w:basedOn w:val="Normal"/>
+    <w:next w:val="Normal"/>
+    <w:uiPriority w:val="39"/>
+    <w:rsid w:val="00030EB1"/>
+    <w:pPr>
+      <w:tabs>
+        <w:tab w:val="left" w:pos="432"/>
+        <w:tab w:val="right" w:leader="underscore" w:pos="8827"/>
+      </w:tabs>
+      <w:spacing w:before="120"/>
+    </w:pPr>
+    <w:rPr>
+      <w:rFonts w:eastAsia="Tahoma" w:cs="Tahoma"/>
+      <w:b/>
+      <w:bCs/>
+      <w:caps/>
+    </w:rPr>
+  </w:style>
+  <w:style w:type="paragraph" w:styleId="TOC3">
+    <w:name w:val="toc 3"/>
+    <w:basedOn w:val="Normal"/>
+    <w:next w:val="Normal"/>
+    <w:uiPriority w:val="39"/>
+    <w:rsid w:val="00030EB1"/>
+    <w:pPr>
+      <w:tabs>
+        <w:tab w:val="left" w:pos="1872"/>
+        <w:tab w:val="right" w:leader="dot" w:pos="8827"/>
+      </w:tabs>
+      <w:spacing w:after="0"/>
+      <w:ind w:left="994"/>
+    </w:pPr>
+    <w:rPr>
+      <w:iCs/>
+    </w:rPr>
+  </w:style>
+  <w:style w:type="paragraph" w:styleId="TOC4">
+    <w:name w:val="toc 4"/>
+    <w:basedOn w:val="Normal"/>
+    <w:next w:val="Normal"/>
+    <w:semiHidden/>
+    <w:pPr>
+      <w:spacing w:after="0"/>
+      <w:ind w:left="660"/>
+    </w:pPr>
+    <w:rPr>
+      <w:sz w:val="18"/>
+      <w:szCs w:val="18"/>
+    </w:rPr>
+  </w:style>
+  <w:style w:type="paragraph" w:styleId="TOC5">
+    <w:name w:val="toc 5"/>
+    <w:basedOn w:val="Normal"/>
+    <w:next w:val="Normal"/>
+    <w:semiHidden/>
+    <w:pPr>
+      <w:spacing w:after="0"/>
+      <w:ind w:left="880"/>
+    </w:pPr>
+    <w:rPr>
+      <w:sz w:val="18"/>
+      <w:szCs w:val="18"/>
+    </w:rPr>
+  </w:style>
+  <w:style w:type="paragraph" w:styleId="TOC6">
+    <w:name w:val="toc 6"/>
+    <w:basedOn w:val="Normal"/>
+    <w:next w:val="Normal"/>
+    <w:semiHidden/>
+    <w:pPr>
+      <w:spacing w:after="0"/>
+      <w:ind w:left="1100"/>
+    </w:pPr>
+    <w:rPr>
+      <w:sz w:val="18"/>
+      <w:szCs w:val="18"/>
+    </w:rPr>
+  </w:style>
+  <w:style w:type="paragraph" w:styleId="TOC7">
+    <w:name w:val="toc 7"/>
+    <w:basedOn w:val="Normal"/>
+    <w:next w:val="Normal"/>
+    <w:semiHidden/>
+    <w:pPr>
+      <w:spacing w:after="0"/>
+      <w:ind w:left="1320"/>
+    </w:pPr>
+    <w:rPr>
+      <w:sz w:val="18"/>
+      <w:szCs w:val="18"/>
+    </w:rPr>
+  </w:style>
+  <w:style w:type="paragraph" w:styleId="TOC8">
+    <w:name w:val="toc 8"/>
+    <w:basedOn w:val="Normal"/>
+    <w:next w:val="Normal"/>
+    <w:semiHidden/>
+    <w:pPr>
+      <w:spacing w:after="0"/>
+      <w:ind w:left="1540"/>
+    </w:pPr>
+    <w:rPr>
+      <w:sz w:val="18"/>
+      <w:szCs w:val="18"/>
+    </w:rPr>
+  </w:style>
+  <w:style w:type="paragraph" w:styleId="TOC9">
+    <w:name w:val="toc 9"/>
+    <w:basedOn w:val="Normal"/>
+    <w:next w:val="Normal"/>
+    <w:semiHidden/>
+    <w:pPr>
+      <w:spacing w:after="0"/>
+      <w:ind w:left="1760"/>
+    </w:pPr>
+    <w:rPr>
+      <w:sz w:val="18"/>
+      <w:szCs w:val="18"/>
+    </w:rPr>
+  </w:style>
+  <w:style w:type="paragraph" w:styleId="DocumentMap">
+    <w:name w:val="Document Map"/>
+    <w:basedOn w:val="Normal"/>
+    <w:pPr>
+      <w:shd w:val="clear" w:color="auto" w:fill="000080"/>
+    </w:pPr>
+    <w:rPr>
+      <w:rFonts w:cs="Tahoma"/>
+    </w:rPr>
+  </w:style>
+  <w:style w:type="paragraph" w:styleId="PlainText">
+    <w:name w:val="Plain Text"/>
+    <w:basedOn w:val="Normal"/>
+    <w:pPr>
+      <w:spacing w:after="0" w:line="240" w:lineRule="auto"/>
+    </w:pPr>
+    <w:rPr>
+      <w:rFonts w:ascii="Courier New" w:hAnsi="Courier New" w:cs="Courier New"/>
+      <w:lang w:eastAsia="ar-SA" w:bidi="ar-SA"/>
+    </w:rPr>
+  </w:style>
+  <w:style w:type="paragraph" w:styleId="CommentText">
+    <w:name w:val="annotation text"/>
+    <w:basedOn w:val="Normal"/>
+  </w:style>
+  <w:style w:type="paragraph" w:styleId="CommentSubject">
+    <w:name w:val="annotation subject"/>
+    <w:basedOn w:val="CommentText"/>
+    <w:next w:val="CommentText"/>
+    <w:rPr>
+      <w:b/>
+      <w:bCs/>
+    </w:rPr>
+  </w:style>
+  <w:style w:type="paragraph" w:styleId="Caption">
+    <w:name w:val="caption"/>
+    <w:basedOn w:val="Normal"/>
+    <w:next w:val="Normal"/>
+    <w:qFormat/>
+    <w:rsid w:val="00A105D3"/>
+    <w:pPr>
+      <w:jc w:val="center"/>
+    </w:pPr>
+    <w:rPr>
+      <w:b/>
+      <w:bCs/>
+    </w:rPr>
+  </w:style>
+  <w:style w:type="paragraph" w:customStyle="1" w:styleId="Nidungkhung">
+    <w:name w:val="Nội dung khung"/>
+    <w:basedOn w:val="BodyText"/>
+  </w:style>
+  <w:style w:type="paragraph" w:customStyle="1" w:styleId="Nidungbng">
+    <w:name w:val="Nội dung bảng"/>
+    <w:basedOn w:val="Normal"/>
+    <w:pPr>
+      <w:suppressLineNumbers/>
+    </w:pPr>
+  </w:style>
+  <w:style w:type="paragraph" w:customStyle="1" w:styleId="Tiubng">
+    <w:name w:val="Tiêu đề bảng"/>
+    <w:basedOn w:val="Nidungbng"/>
+    <w:pPr>
+      <w:jc w:val="center"/>
+    </w:pPr>
+    <w:rPr>
+      <w:b/>
+      <w:bCs/>
+    </w:rPr>
+  </w:style>
+  <w:style w:type="paragraph" w:customStyle="1" w:styleId="StyleHeading2Tahoma13ptBoldCustomColorRGB44105178">
+    <w:name w:val="Style Heading 2 + Tahoma 13 pt Bold Custom Color(RGB(44105178))"/>
+    <w:basedOn w:val="Heading2"/>
+    <w:autoRedefine/>
+    <w:rsid w:val="003748EC"/>
+    <w:rPr>
+      <w:b w:val="0"/>
+      <w:bCs/>
+      <w:color w:val="2C69B2"/>
+    </w:rPr>
+  </w:style>
+  <w:style w:type="paragraph" w:customStyle="1" w:styleId="StyleHeading2Tahoma13ptBoldCustomColorRGB441051781">
+    <w:name w:val="Style Heading 2 + Tahoma 13 pt Bold Custom Color(RGB(44105178))1"/>
+    <w:basedOn w:val="Heading2"/>
+    <w:autoRedefine/>
+    <w:rsid w:val="003748EC"/>
+    <w:rPr>
+      <w:b w:val="0"/>
+      <w:bCs/>
+      <w:color w:val="2C69B2"/>
+    </w:rPr>
+  </w:style>
+  <w:style w:type="paragraph" w:customStyle="1" w:styleId="StyleHeading2Tahoma13ptBoldCustomColorRGB441051782">
+    <w:name w:val="Style Heading 2 + Tahoma 13 pt Bold Custom Color(RGB(44105178))2"/>
+    <w:basedOn w:val="Heading2"/>
+    <w:autoRedefine/>
+    <w:rsid w:val="003748EC"/>
+    <w:rPr>
+      <w:b w:val="0"/>
+      <w:bCs/>
+      <w:color w:val="2C69B2"/>
+    </w:rPr>
+  </w:style>
+  <w:style w:type="table" w:customStyle="1" w:styleId="BlueStripe1">
+    <w:name w:val="BlueStripe 1"/>
+    <w:basedOn w:val="TableNormal"/>
+    <w:rsid w:val="00280184"/>
+    <w:pPr>
+      <w:snapToGrid w:val="0"/>
+    </w:pPr>
+    <w:rPr>
+      <w:rFonts w:ascii="Calibri" w:eastAsia="Arial" w:hAnsi="Calibri" w:cs="Calibri"/>
+    </w:rPr>
+    <w:tblPr>
+      <w:tblStyleRowBandSize w:val="1"/>
+      <w:tblBorders>
+        <w:top w:val="single" w:sz="4" w:space="0" w:color="6F97C7"/>
+        <w:left w:val="single" w:sz="4" w:space="0" w:color="6F97C7"/>
+        <w:bottom w:val="single" w:sz="4" w:space="0" w:color="6F97C7"/>
+        <w:right w:val="single" w:sz="4" w:space="0" w:color="6F97C7"/>
+        <w:insideH w:val="single" w:sz="4" w:space="0" w:color="6F97C7"/>
+        <w:insideV w:val="single" w:sz="4" w:space="0" w:color="6F97C7"/>
+      </w:tblBorders>
+      <w:tblCellMar>
+        <w:left w:w="115" w:type="dxa"/>
+        <w:right w:w="115" w:type="dxa"/>
+      </w:tblCellMar>
+    </w:tblPr>
+    <w:tcPr>
+      <w:shd w:val="clear" w:color="auto" w:fill="auto"/>
+    </w:tcPr>
+    <w:tblStylePr w:type="firstRow">
+      <w:rPr>
+        <w:b/>
+        <w:bCs/>
+        <w:color w:val="FFFFFF"/>
+      </w:rPr>
+      <w:tblPr/>
+      <w:tcPr>
+        <w:tcBorders>
+          <w:top w:val="single" w:sz="8" w:space="0" w:color="7BA0CD"/>
+          <w:left w:val="single" w:sz="8" w:space="0" w:color="7BA0CD"/>
+          <w:bottom w:val="single" w:sz="8" w:space="0" w:color="7BA0CD"/>
+          <w:right w:val="single" w:sz="8" w:space="0" w:color="7BA0CD"/>
+          <w:insideH w:val="nil"/>
+          <w:insideV w:val="nil"/>
+        </w:tcBorders>
+        <w:shd w:val="clear" w:color="auto" w:fill="4F81BD"/>
+      </w:tcPr>
+    </w:tblStylePr>
+    <w:tblStylePr w:type="lastRow">
+      <w:rPr>
+        <w:b/>
+        <w:bCs/>
+      </w:rPr>
+      <w:tblPr/>
+      <w:tcPr>
+        <w:tcBorders>
+          <w:top w:val="double" w:sz="6" w:space="0" w:color="7BA0CD"/>
+          <w:left w:val="single" w:sz="8" w:space="0" w:color="7BA0CD"/>
+          <w:bottom w:val="single" w:sz="8" w:space="0" w:color="7BA0CD"/>
+          <w:right w:val="single" w:sz="8" w:space="0" w:color="7BA0CD"/>
+          <w:insideH w:val="nil"/>
+          <w:insideV w:val="nil"/>
+        </w:tcBorders>
+      </w:tcPr>
+    </w:tblStylePr>
+    <w:tblStylePr w:type="firstCol">
+      <w:rPr>
+        <w:b/>
+        <w:bCs/>
+      </w:rPr>
+    </w:tblStylePr>
+    <w:tblStylePr w:type="lastCol">
+      <w:rPr>
+        <w:b/>
+        <w:bCs/>
+      </w:rPr>
+    </w:tblStylePr>
+    <w:tblStylePr w:type="band2Horz">
+      <w:pPr>
+        <w:wordWrap/>
+        <w:spacing w:beforeLines="0" w:beforeAutospacing="0" w:afterLines="0" w:afterAutospacing="0" w:line="240" w:lineRule="auto"/>
+        <w:ind w:leftChars="0" w:left="0" w:rightChars="0" w:right="0"/>
+      </w:pPr>
+      <w:tblPr/>
+      <w:tcPr>
+        <w:tcBorders>
+          <w:top w:val="single" w:sz="4" w:space="0" w:color="6F97C7"/>
+          <w:left w:val="single" w:sz="4" w:space="0" w:color="6F97C7"/>
+          <w:bottom w:val="single" w:sz="4" w:space="0" w:color="6F97C7"/>
+          <w:right w:val="single" w:sz="4" w:space="0" w:color="6F97C7"/>
+          <w:insideH w:val="single" w:sz="4" w:space="0" w:color="6F97C7"/>
+          <w:insideV w:val="single" w:sz="4" w:space="0" w:color="6F97C7"/>
+        </w:tcBorders>
+        <w:shd w:val="clear" w:color="auto" w:fill="D3DFEE"/>
+      </w:tcPr>
+    </w:tblStylePr>
+  </w:style>
+  <w:style w:type="paragraph" w:customStyle="1" w:styleId="Nor">
+    <w:name w:val="Nor"/>
+    <w:basedOn w:val="Heading3"/>
+    <w:rsid w:val="00E22133"/>
+    <w:pPr>
+      <w:numPr>
+        <w:ilvl w:val="0"/>
+        <w:numId w:val="0"/>
+      </w:numPr>
+      <w:ind w:firstLine="720"/>
+    </w:pPr>
+  </w:style>
+  <w:style w:type="paragraph" w:styleId="IntenseQuote">
+    <w:name w:val="Intense Quote"/>
+    <w:basedOn w:val="Normal"/>
+    <w:next w:val="Normal"/>
+    <w:link w:val="IntenseQuoteChar"/>
+    <w:uiPriority w:val="30"/>
+    <w:qFormat/>
+    <w:rsid w:val="009A57EC"/>
+    <w:pPr>
+      <w:pBdr>
+        <w:bottom w:val="single" w:sz="4" w:space="4" w:color="4F81BD"/>
+      </w:pBdr>
+      <w:spacing w:before="200" w:after="280"/>
+      <w:ind w:left="936" w:right="936"/>
+    </w:pPr>
+    <w:rPr>
+      <w:rFonts w:cs="Mangal"/>
+      <w:b/>
+      <w:bCs/>
+      <w:i/>
+      <w:iCs/>
+      <w:color w:val="951B13"/>
+      <w:szCs w:val="18"/>
+    </w:rPr>
+  </w:style>
+  <w:style w:type="character" w:customStyle="1" w:styleId="IntenseQuoteChar">
+    <w:name w:val="Intense Quote Char"/>
+    <w:basedOn w:val="DefaultParagraphFont"/>
+    <w:link w:val="IntenseQuote"/>
+    <w:uiPriority w:val="30"/>
+    <w:rsid w:val="009A57EC"/>
+    <w:rPr>
+      <w:rFonts w:ascii="Tahoma" w:eastAsia="MS Mincho" w:hAnsi="Tahoma" w:cs="Mangal"/>
+      <w:b/>
+      <w:bCs/>
+      <w:i/>
+      <w:iCs/>
+      <w:color w:val="951B13"/>
+      <w:szCs w:val="18"/>
+      <w:lang w:eastAsia="hi-IN" w:bidi="hi-IN"/>
+    </w:rPr>
+  </w:style>
+  <w:style w:type="character" w:styleId="IntenseEmphasis">
+    <w:name w:val="Intense Emphasis"/>
+    <w:basedOn w:val="DefaultParagraphFont"/>
+    <w:uiPriority w:val="21"/>
+    <w:qFormat/>
+    <w:rsid w:val="009A57EC"/>
+    <w:rPr>
+      <w:b/>
+      <w:bCs/>
+      <w:i/>
+      <w:iCs/>
+      <w:color w:val="951B13"/>
+    </w:rPr>
+  </w:style>
+  <w:style w:type="table" w:customStyle="1" w:styleId="GridTable1LightAccent2">
+    <w:name w:val="Grid Table 1 Light Accent 2"/>
+    <w:basedOn w:val="TableNormal"/>
+    <w:uiPriority w:val="46"/>
+    <w:rsid w:val="009A4C41"/>
+    <w:tblPr>
+      <w:tblStyleRowBandSize w:val="1"/>
+      <w:tblStyleColBandSize w:val="1"/>
+      <w:tblBorders>
+        <w:top w:val="single" w:sz="4" w:space="0" w:color="E5B8B7" w:themeColor="accent2" w:themeTint="66"/>
+        <w:left w:val="single" w:sz="4" w:space="0" w:color="E5B8B7" w:themeColor="accent2" w:themeTint="66"/>
+        <w:bottom w:val="single" w:sz="4" w:space="0" w:color="E5B8B7" w:themeColor="accent2" w:themeTint="66"/>
+        <w:right w:val="single" w:sz="4" w:space="0" w:color="E5B8B7" w:themeColor="accent2" w:themeTint="66"/>
+        <w:insideH w:val="single" w:sz="4" w:space="0" w:color="E5B8B7" w:themeColor="accent2" w:themeTint="66"/>
+        <w:insideV w:val="single" w:sz="4" w:space="0" w:color="E5B8B7" w:themeColor="accent2" w:themeTint="66"/>
+      </w:tblBorders>
+    </w:tblPr>
+    <w:tblStylePr w:type="firstRow">
+      <w:rPr>
+        <w:b/>
+        <w:bCs/>
+      </w:rPr>
+      <w:tblPr/>
+      <w:tcPr>
+        <w:tcBorders>
+          <w:bottom w:val="single" w:sz="12" w:space="0" w:color="D99594" w:themeColor="accent2" w:themeTint="99"/>
+        </w:tcBorders>
+      </w:tcPr>
+    </w:tblStylePr>
+    <w:tblStylePr w:type="lastRow">
+      <w:rPr>
+        <w:b/>
+        <w:bCs/>
+      </w:rPr>
+      <w:tblPr/>
+      <w:tcPr>
+        <w:tcBorders>
+          <w:top w:val="double" w:sz="2" w:space="0" w:color="D99594" w:themeColor="accent2" w:themeTint="99"/>
+        </w:tcBorders>
+      </w:tcPr>
+    </w:tblStylePr>
+    <w:tblStylePr w:type="firstCol">
+      <w:rPr>
+        <w:b/>
+        <w:bCs/>
+      </w:rPr>
+    </w:tblStylePr>
+    <w:tblStylePr w:type="lastCol">
+      <w:rPr>
+        <w:b/>
+        <w:bCs/>
+      </w:rPr>
+    </w:tblStylePr>
+  </w:style>
+  <w:style w:type="paragraph" w:styleId="NormalWeb">
+    <w:name w:val="Normal (Web)"/>
+    <w:basedOn w:val="Normal"/>
+    <w:uiPriority w:val="99"/>
+    <w:unhideWhenUsed/>
+    <w:rsid w:val="00A105D3"/>
+    <w:pPr>
+      <w:widowControl/>
+      <w:suppressAutoHyphens w:val="0"/>
+      <w:spacing w:before="100" w:beforeAutospacing="1" w:after="100" w:afterAutospacing="1" w:line="240" w:lineRule="auto"/>
+    </w:pPr>
+    <w:rPr>
+      <w:rFonts w:ascii="Times New Roman" w:eastAsia="Times New Roman" w:hAnsi="Times New Roman" w:cs="Times New Roman"/>
+      <w:sz w:val="26"/>
+      <w:szCs w:val="24"/>
+      <w:lang w:eastAsia="en-US" w:bidi="ar-SA"/>
+    </w:rPr>
+  </w:style>
+  <w:style w:type="character" w:styleId="Emphasis">
+    <w:name w:val="Emphasis"/>
+    <w:basedOn w:val="DefaultParagraphFont"/>
+    <w:qFormat/>
+    <w:rsid w:val="00A105D3"/>
+    <w:rPr>
+      <w:i/>
+      <w:iCs/>
+    </w:rPr>
+  </w:style>
+  <w:style w:type="table" w:customStyle="1" w:styleId="GridTable1Light">
+    <w:name w:val="Grid Table 1 Light"/>
+    <w:basedOn w:val="TableNormal"/>
+    <w:uiPriority w:val="46"/>
+    <w:rsid w:val="002817C3"/>
+    <w:tblPr>
+      <w:tblStyleRowBandSize w:val="1"/>
+      <w:tblStyleColBandSize w:val="1"/>
+      <w:tblBorders>
+        <w:top w:val="single" w:sz="4" w:space="0" w:color="999999" w:themeColor="text1" w:themeTint="66"/>
+        <w:left w:val="single" w:sz="4" w:space="0" w:color="999999" w:themeColor="text1" w:themeTint="66"/>
+        <w:bottom w:val="single" w:sz="4" w:space="0" w:color="999999" w:themeColor="text1" w:themeTint="66"/>
+        <w:right w:val="single" w:sz="4" w:space="0" w:color="999999" w:themeColor="text1" w:themeTint="66"/>
+        <w:insideH w:val="single" w:sz="4" w:space="0" w:color="999999" w:themeColor="text1" w:themeTint="66"/>
+        <w:insideV w:val="single" w:sz="4" w:space="0" w:color="999999" w:themeColor="text1" w:themeTint="66"/>
+      </w:tblBorders>
     </w:tblPr>
     <w:tblStylePr w:type="firstRow">
       <w:rPr>
@@ -9798,7 +11001,7 @@
 </file>
 
 <file path=customXml/itemProps1.xml><?xml version="1.0" encoding="utf-8"?>
-<ds:datastoreItem xmlns:ds="http://schemas.openxmlformats.org/officeDocument/2006/customXml" ds:itemID="{3CACB8B9-74C2-4ECA-91FC-8D63EEF68CE2}">
+<ds:datastoreItem xmlns:ds="http://schemas.openxmlformats.org/officeDocument/2006/customXml" ds:itemID="{160C2F0D-9564-4B3F-8D73-9277A002CF6E}">
   <ds:schemaRefs>
     <ds:schemaRef ds:uri="http://schemas.openxmlformats.org/officeDocument/2006/bibliography"/>
   </ds:schemaRefs>

</xml_diff>

<commit_message>
Uoc luong gia thanh-finish
</commit_message>
<xml_diff>
--- a/docs/Qbot.docx
+++ b/docs/Qbot.docx
@@ -3321,11 +3321,9 @@
             <w:tcW w:w="1495" w:type="dxa"/>
           </w:tcPr>
           <w:p>
-            <w:ins w:id="0" w:author="Nguyễn Xuân Thiện" w:date="2019-04-16T05:48:00Z">
-              <w:r>
-                <w:t>15/04/2019</w:t>
-              </w:r>
-            </w:ins>
+            <w:r>
+              <w:t>15/04/2019</w:t>
+            </w:r>
           </w:p>
         </w:tc>
         <w:tc>
@@ -3336,11 +3334,9 @@
             <w:pPr>
               <w:cnfStyle w:val="000000000000" w:firstRow="0" w:lastRow="0" w:firstColumn="0" w:lastColumn="0" w:oddVBand="0" w:evenVBand="0" w:oddHBand="0" w:evenHBand="0" w:firstRowFirstColumn="0" w:firstRowLastColumn="0" w:lastRowFirstColumn="0" w:lastRowLastColumn="0"/>
             </w:pPr>
-            <w:ins w:id="1" w:author="Nguyễn Xuân Thiện" w:date="2019-04-16T05:48:00Z">
-              <w:r>
-                <w:t>Ước lượng giá thành</w:t>
-              </w:r>
-            </w:ins>
+            <w:r>
+              <w:t>Ước lượng giá thành</w:t>
+            </w:r>
           </w:p>
         </w:tc>
         <w:tc>
@@ -3351,11 +3347,9 @@
             <w:pPr>
               <w:cnfStyle w:val="000000000000" w:firstRow="0" w:lastRow="0" w:firstColumn="0" w:lastColumn="0" w:oddVBand="0" w:evenVBand="0" w:oddHBand="0" w:evenHBand="0" w:firstRowFirstColumn="0" w:firstRowLastColumn="0" w:lastRowFirstColumn="0" w:lastRowLastColumn="0"/>
             </w:pPr>
-            <w:ins w:id="2" w:author="Nguyễn Xuân Thiện" w:date="2019-04-16T05:49:00Z">
-              <w:r>
-                <w:t>04</w:t>
-              </w:r>
-            </w:ins>
+            <w:r>
+              <w:t>04</w:t>
+            </w:r>
           </w:p>
         </w:tc>
         <w:tc>
@@ -3366,11 +3360,11 @@
             <w:pPr>
               <w:cnfStyle w:val="000000000000" w:firstRow="0" w:lastRow="0" w:firstColumn="0" w:lastColumn="0" w:oddVBand="0" w:evenVBand="0" w:oddHBand="0" w:evenHBand="0" w:firstRowFirstColumn="0" w:firstRowLastColumn="0" w:lastRowFirstColumn="0" w:lastRowLastColumn="0"/>
             </w:pPr>
-            <w:ins w:id="3" w:author="Nguyễn Xuân Thiện" w:date="2019-04-16T05:49:00Z">
-              <w:r>
-                <w:t>Nguyễn Xuân Thiện</w:t>
-              </w:r>
-            </w:ins>
+            <w:bookmarkStart w:id="0" w:name="_GoBack"/>
+            <w:r>
+              <w:t>Nguyễn Xuân Thiện</w:t>
+            </w:r>
+            <w:bookmarkEnd w:id="0"/>
           </w:p>
         </w:tc>
         <w:tc>
@@ -3643,8 +3637,6 @@
             </w:pPr>
           </w:p>
         </w:tc>
-        <w:bookmarkStart w:id="4" w:name="_GoBack"/>
-        <w:bookmarkEnd w:id="4"/>
       </w:tr>
       <w:tr>
         <w:tc>
@@ -3719,111 +3711,111 @@
       <w:pPr>
         <w:pStyle w:val="Heading1"/>
       </w:pPr>
-      <w:bookmarkStart w:id="5" w:name="_Toc527975125"/>
+      <w:bookmarkStart w:id="1" w:name="_Toc527975125"/>
       <w:r>
         <w:lastRenderedPageBreak/>
         <w:t>Giới thiệu dự án</w:t>
       </w:r>
+      <w:bookmarkEnd w:id="1"/>
+    </w:p>
+    <w:p>
+      <w:r>
+        <w:t>Robot dò đườ</w:t>
+      </w:r>
+      <w:r>
+        <w:t xml:space="preserve">ng: Dựa vào Arduino Programmable Robot Kit. </w:t>
+      </w:r>
+      <w:r>
+        <w:t>Mục tiêu của dự án tạo ra robot có thể đo khoảng cách vật thể, giứ khoảng cách nhật định với vật thể khảc, tạo rada quét vật thể.</w:t>
+      </w:r>
+    </w:p>
+    <w:p>
+      <w:pPr>
+        <w:pStyle w:val="Heading1"/>
+      </w:pPr>
+      <w:bookmarkStart w:id="2" w:name="_Toc527975126"/>
+      <w:r>
+        <w:t>Các nhân sự tham gia dự án</w:t>
+      </w:r>
+      <w:bookmarkEnd w:id="2"/>
+    </w:p>
+    <w:p>
+      <w:pPr>
+        <w:pStyle w:val="Heading2"/>
+      </w:pPr>
+      <w:bookmarkStart w:id="3" w:name="_Toc527975127"/>
+      <w:r>
+        <w:t>Thông tin liên hệ phía khách hàng</w:t>
+      </w:r>
+      <w:bookmarkEnd w:id="3"/>
+    </w:p>
+    <w:p>
+      <w:r>
+        <w:t>Thầy Nguyễn Đức Tiến</w:t>
+      </w:r>
+    </w:p>
+    <w:p>
+      <w:r>
+        <w:t xml:space="preserve">Số điện thoại: </w:t>
+      </w:r>
+    </w:p>
+    <w:p>
+      <w:pPr>
+        <w:pStyle w:val="Heading2"/>
+      </w:pPr>
+      <w:bookmarkStart w:id="4" w:name="_Toc527975128"/>
+      <w:r>
+        <w:t>Thông tin liên hệ phía công ty</w:t>
+      </w:r>
+      <w:bookmarkEnd w:id="4"/>
+    </w:p>
+    <w:p>
+      <w:r>
+        <w:t xml:space="preserve">Lập trình viên:  </w:t>
+      </w:r>
+    </w:p>
+    <w:p>
+      <w:pPr>
+        <w:ind w:firstLine="576"/>
+      </w:pPr>
+      <w:r>
+        <w:t>Hoàng Trung Kiên</w:t>
+      </w:r>
+      <w:r>
+        <w:t xml:space="preserve"> – mail: mufc1997@gmail.com</w:t>
+      </w:r>
+    </w:p>
+    <w:p>
+      <w:pPr>
+        <w:ind w:firstLine="576"/>
+      </w:pPr>
+      <w:r>
+        <w:t>Nguyễn Viết Thái</w:t>
+      </w:r>
+      <w:r>
+        <w:t xml:space="preserve"> – mail: nguyenvietthai351997@gmail.com</w:t>
+      </w:r>
+    </w:p>
+    <w:p>
+      <w:pPr>
+        <w:ind w:firstLine="576"/>
+      </w:pPr>
+      <w:r>
+        <w:t>Nguyễn Xuân Thiên</w:t>
+      </w:r>
+      <w:r>
+        <w:t xml:space="preserve"> – mail: menkisede2@gmail.com</w:t>
+      </w:r>
+    </w:p>
+    <w:p>
+      <w:pPr>
+        <w:pStyle w:val="Heading2"/>
+      </w:pPr>
+      <w:bookmarkStart w:id="5" w:name="_Toc527975129"/>
+      <w:r>
+        <w:t>Phân chia vai trò của thành viên dự án và khách hàng</w:t>
+      </w:r>
       <w:bookmarkEnd w:id="5"/>
-    </w:p>
-    <w:p>
-      <w:r>
-        <w:t>Robot dò đườ</w:t>
-      </w:r>
-      <w:r>
-        <w:t xml:space="preserve">ng: Dựa vào Arduino Programmable Robot Kit. </w:t>
-      </w:r>
-      <w:r>
-        <w:t>Mục tiêu của dự án tạo ra robot có thể đo khoảng cách vật thể, giứ khoảng cách nhật định với vật thể khảc, tạo rada quét vật thể.</w:t>
-      </w:r>
-    </w:p>
-    <w:p>
-      <w:pPr>
-        <w:pStyle w:val="Heading1"/>
-      </w:pPr>
-      <w:bookmarkStart w:id="6" w:name="_Toc527975126"/>
-      <w:r>
-        <w:t>Các nhân sự tham gia dự án</w:t>
-      </w:r>
-      <w:bookmarkEnd w:id="6"/>
-    </w:p>
-    <w:p>
-      <w:pPr>
-        <w:pStyle w:val="Heading2"/>
-      </w:pPr>
-      <w:bookmarkStart w:id="7" w:name="_Toc527975127"/>
-      <w:r>
-        <w:t>Thông tin liên hệ phía khách hàng</w:t>
-      </w:r>
-      <w:bookmarkEnd w:id="7"/>
-    </w:p>
-    <w:p>
-      <w:r>
-        <w:t>Thầy Nguyễn Đức Tiến</w:t>
-      </w:r>
-    </w:p>
-    <w:p>
-      <w:r>
-        <w:t xml:space="preserve">Số điện thoại: </w:t>
-      </w:r>
-    </w:p>
-    <w:p>
-      <w:pPr>
-        <w:pStyle w:val="Heading2"/>
-      </w:pPr>
-      <w:bookmarkStart w:id="8" w:name="_Toc527975128"/>
-      <w:r>
-        <w:t>Thông tin liên hệ phía công ty</w:t>
-      </w:r>
-      <w:bookmarkEnd w:id="8"/>
-    </w:p>
-    <w:p>
-      <w:r>
-        <w:t xml:space="preserve">Lập trình viên:  </w:t>
-      </w:r>
-    </w:p>
-    <w:p>
-      <w:pPr>
-        <w:ind w:firstLine="576"/>
-      </w:pPr>
-      <w:r>
-        <w:t>Hoàng Trung Kiên</w:t>
-      </w:r>
-      <w:r>
-        <w:t xml:space="preserve"> – mail: mufc1997@gmail.com</w:t>
-      </w:r>
-    </w:p>
-    <w:p>
-      <w:pPr>
-        <w:ind w:firstLine="576"/>
-      </w:pPr>
-      <w:r>
-        <w:t>Nguyễn Viết Thái</w:t>
-      </w:r>
-      <w:r>
-        <w:t xml:space="preserve"> – mail: nguyenvietthai351997@gmail.com</w:t>
-      </w:r>
-    </w:p>
-    <w:p>
-      <w:pPr>
-        <w:ind w:firstLine="576"/>
-      </w:pPr>
-      <w:r>
-        <w:t>Nguyễn Xuân Thiên</w:t>
-      </w:r>
-      <w:r>
-        <w:t xml:space="preserve"> – mail: menkisede2@gmail.com</w:t>
-      </w:r>
-    </w:p>
-    <w:p>
-      <w:pPr>
-        <w:pStyle w:val="Heading2"/>
-      </w:pPr>
-      <w:bookmarkStart w:id="9" w:name="_Toc527975129"/>
-      <w:r>
-        <w:t>Phân chia vai trò của thành viên dự án và khách hàng</w:t>
-      </w:r>
-      <w:bookmarkEnd w:id="9"/>
     </w:p>
     <w:p>
       <w:r>
@@ -3854,21 +3846,21 @@
       <w:pPr>
         <w:pStyle w:val="Heading1"/>
       </w:pPr>
-      <w:bookmarkStart w:id="10" w:name="_Toc527975130"/>
+      <w:bookmarkStart w:id="6" w:name="_Toc527975130"/>
       <w:r>
         <w:t>Khảo sát dự án</w:t>
       </w:r>
-      <w:bookmarkEnd w:id="10"/>
+      <w:bookmarkEnd w:id="6"/>
     </w:p>
     <w:p>
       <w:pPr>
         <w:pStyle w:val="Heading2"/>
       </w:pPr>
-      <w:bookmarkStart w:id="11" w:name="_Toc527975131"/>
+      <w:bookmarkStart w:id="7" w:name="_Toc527975131"/>
       <w:r>
         <w:t>Yêu cầu khách hàng</w:t>
       </w:r>
-      <w:bookmarkEnd w:id="11"/>
+      <w:bookmarkEnd w:id="7"/>
     </w:p>
     <w:p>
       <w:pPr>
@@ -3910,7 +3902,7 @@
       <w:pPr>
         <w:pStyle w:val="Heading2"/>
       </w:pPr>
-      <w:bookmarkStart w:id="12" w:name="_Toc527975132"/>
+      <w:bookmarkStart w:id="8" w:name="_Toc527975132"/>
       <w:r>
         <w:t xml:space="preserve">Mô hình </w:t>
       </w:r>
@@ -3923,7 +3915,7 @@
       <w:r>
         <w:t xml:space="preserve"> – nghiệp vụ</w:t>
       </w:r>
-      <w:bookmarkEnd w:id="12"/>
+      <w:bookmarkEnd w:id="8"/>
     </w:p>
     <w:p>
       <w:pPr>
@@ -3986,12 +3978,12 @@
       <w:pPr>
         <w:pStyle w:val="Heading2"/>
       </w:pPr>
-      <w:bookmarkStart w:id="13" w:name="_Toc527975133"/>
+      <w:bookmarkStart w:id="9" w:name="_Toc527975133"/>
       <w:r>
         <w:lastRenderedPageBreak/>
         <w:t>Mô hình hoạt động dự kiến sau khi áp dụng sản phẩm mới</w:t>
       </w:r>
-      <w:bookmarkEnd w:id="13"/>
+      <w:bookmarkEnd w:id="9"/>
     </w:p>
     <w:p>
       <w:pPr>
@@ -4009,11 +4001,11 @@
       <w:pPr>
         <w:pStyle w:val="Heading2"/>
       </w:pPr>
-      <w:bookmarkStart w:id="14" w:name="_Toc527975134"/>
+      <w:bookmarkStart w:id="10" w:name="_Toc527975134"/>
       <w:r>
         <w:t>Phân tích ưu điểm/nhược điểm/lợi ích khách hàng</w:t>
       </w:r>
-      <w:bookmarkEnd w:id="14"/>
+      <w:bookmarkEnd w:id="10"/>
     </w:p>
     <w:p>
       <w:pPr>
@@ -4055,11 +4047,11 @@
       <w:pPr>
         <w:pStyle w:val="Heading1"/>
       </w:pPr>
-      <w:bookmarkStart w:id="15" w:name="_Toc527975135"/>
+      <w:bookmarkStart w:id="11" w:name="_Toc527975135"/>
       <w:r>
         <w:t>Ước lượng</w:t>
       </w:r>
-      <w:bookmarkEnd w:id="15"/>
+      <w:bookmarkEnd w:id="11"/>
     </w:p>
     <w:p>
       <w:pPr>
@@ -4068,11 +4060,11 @@
           <w:lang w:eastAsia="ja-JP"/>
         </w:rPr>
       </w:pPr>
-      <w:bookmarkStart w:id="16" w:name="_Toc527975136"/>
+      <w:bookmarkStart w:id="12" w:name="_Toc527975136"/>
       <w:r>
         <w:t>Ước lượng tính năng</w:t>
       </w:r>
-      <w:bookmarkEnd w:id="16"/>
+      <w:bookmarkEnd w:id="12"/>
     </w:p>
     <w:p>
       <w:pPr>
@@ -4126,11 +4118,11 @@
           <w:lang w:eastAsia="ja-JP"/>
         </w:rPr>
       </w:pPr>
-      <w:bookmarkStart w:id="17" w:name="_Toc527975137"/>
+      <w:bookmarkStart w:id="13" w:name="_Toc527975137"/>
       <w:r>
         <w:t>Ước lượng cách tích hợp hệ thống</w:t>
       </w:r>
-      <w:bookmarkEnd w:id="17"/>
+      <w:bookmarkEnd w:id="13"/>
     </w:p>
     <w:p>
       <w:pPr>
@@ -4154,11 +4146,11 @@
           <w:lang w:eastAsia="ja-JP"/>
         </w:rPr>
       </w:pPr>
-      <w:bookmarkStart w:id="18" w:name="_Toc527975138"/>
+      <w:bookmarkStart w:id="14" w:name="_Toc527975138"/>
       <w:r>
         <w:t>Ước lượng thời gian</w:t>
       </w:r>
-      <w:bookmarkEnd w:id="18"/>
+      <w:bookmarkEnd w:id="14"/>
     </w:p>
     <w:p>
       <w:pPr>
@@ -4182,11 +4174,11 @@
           <w:lang w:eastAsia="ja-JP"/>
         </w:rPr>
       </w:pPr>
-      <w:bookmarkStart w:id="19" w:name="_Toc527975139"/>
+      <w:bookmarkStart w:id="15" w:name="_Toc527975139"/>
       <w:r>
         <w:t>Ước lượng rủi ro</w:t>
       </w:r>
-      <w:bookmarkEnd w:id="19"/>
+      <w:bookmarkEnd w:id="15"/>
     </w:p>
     <w:p>
       <w:pPr>
@@ -4258,11 +4250,11 @@
           <w:lang w:eastAsia="ja-JP"/>
         </w:rPr>
       </w:pPr>
-      <w:bookmarkStart w:id="20" w:name="_Toc527975140"/>
+      <w:bookmarkStart w:id="16" w:name="_Toc527975140"/>
       <w:r>
         <w:t>Xác định các hạng mục kiểm thử</w:t>
       </w:r>
-      <w:bookmarkEnd w:id="20"/>
+      <w:bookmarkEnd w:id="16"/>
     </w:p>
     <w:p>
       <w:pPr>
@@ -4330,11 +4322,11 @@
           <w:lang w:eastAsia="ja-JP"/>
         </w:rPr>
       </w:pPr>
-      <w:bookmarkStart w:id="21" w:name="_Toc527975141"/>
+      <w:bookmarkStart w:id="17" w:name="_Toc527975141"/>
       <w:r>
         <w:t>Ước lượng cách thức triển khai/cài đặt</w:t>
       </w:r>
-      <w:bookmarkEnd w:id="21"/>
+      <w:bookmarkEnd w:id="17"/>
     </w:p>
     <w:p>
       <w:pPr>
@@ -4385,208 +4377,76 @@
       <w:pPr>
         <w:pStyle w:val="Heading1"/>
       </w:pPr>
-      <w:bookmarkStart w:id="22" w:name="_Toc527975142"/>
+      <w:bookmarkStart w:id="18" w:name="_Toc527975142"/>
       <w:r>
         <w:lastRenderedPageBreak/>
         <w:t>Ước lượng giá thành</w:t>
       </w:r>
-      <w:bookmarkEnd w:id="22"/>
-    </w:p>
-    <w:p>
-      <w:pPr>
-        <w:rPr>
-          <w:ins w:id="23" w:author="Nguyễn Xuân Thiện" w:date="2019-04-16T05:50:00Z"/>
-        </w:rPr>
-      </w:pPr>
-      <w:ins w:id="24" w:author="Nguyễn Xuân Thiện" w:date="2019-04-16T05:50:00Z">
-        <w:r>
-          <w:t>Chi phí phát triển và chi phí kiểm thử:</w:t>
-        </w:r>
-      </w:ins>
-    </w:p>
-    <w:p>
-      <w:pPr>
-        <w:rPr>
-          <w:ins w:id="25" w:author="Nguyễn Xuân Thiện" w:date="2019-04-16T05:50:00Z"/>
-        </w:rPr>
-      </w:pPr>
-      <w:ins w:id="26" w:author="Nguyễn Xuân Thiện" w:date="2019-04-16T05:50:00Z">
-        <w:r>
-          <w:t>3 (Người) *18tr* 3 (tháng) =162 tr. Bao gồm:</w:t>
-        </w:r>
-      </w:ins>
-    </w:p>
-    <w:p>
-      <w:pPr>
-        <w:rPr>
-          <w:ins w:id="27" w:author="Nguyễn Xuân Thiện" w:date="2019-04-16T05:50:00Z"/>
-        </w:rPr>
-      </w:pPr>
-      <w:ins w:id="28" w:author="Nguyễn Xuân Thiện" w:date="2019-04-16T05:50:00Z">
-        <w:r>
-          <w:t>- Chi phí phát triển:</w:t>
-        </w:r>
-      </w:ins>
-    </w:p>
-    <w:p>
-      <w:pPr>
-        <w:rPr>
-          <w:ins w:id="29" w:author="Nguyễn Xuân Thiện" w:date="2019-04-16T05:50:00Z"/>
-        </w:rPr>
-      </w:pPr>
-      <w:ins w:id="30" w:author="Nguyễn Xuân Thiện" w:date="2019-04-16T05:50:00Z">
-        <w:r>
-          <w:t>+ (Tiển lương + Văn phòng + Điện nước + Thuê nhân sự) x số tháng x số người = L</w:t>
-        </w:r>
-      </w:ins>
-    </w:p>
-    <w:p>
-      <w:pPr>
-        <w:rPr>
-          <w:ins w:id="31" w:author="Nguyễn Xuân Thiện" w:date="2019-04-16T05:50:00Z"/>
-        </w:rPr>
-      </w:pPr>
-      <w:ins w:id="32" w:author="Nguyễn Xuân Thiện" w:date="2019-04-16T05:50:00Z">
-        <w:r>
-          <w:t>- Chi phí kiểm thử:</w:t>
-        </w:r>
-      </w:ins>
-    </w:p>
-    <w:p>
-      <w:pPr>
-        <w:rPr>
-          <w:ins w:id="33" w:author="Nguyễn Xuân Thiện" w:date="2019-04-16T05:50:00Z"/>
-        </w:rPr>
-      </w:pPr>
-      <w:ins w:id="34" w:author="Nguyễn Xuân Thiện" w:date="2019-04-16T05:50:00Z">
-        <w:r>
-          <w:t>+ Test: L =&gt; 2L</w:t>
-        </w:r>
-      </w:ins>
-    </w:p>
-    <w:p>
-      <w:pPr>
-        <w:rPr>
-          <w:ins w:id="35" w:author="Nguyễn Xuân Thiện" w:date="2019-04-16T05:50:00Z"/>
-        </w:rPr>
-      </w:pPr>
-      <w:ins w:id="36" w:author="Nguyễn Xuân Thiện" w:date="2019-04-16T05:50:00Z">
-        <w:r>
-          <w:t>- Kho cảng, bến bãi, admin: L</w:t>
-        </w:r>
-      </w:ins>
-    </w:p>
-    <w:p>
-      <w:pPr>
-        <w:rPr>
-          <w:ins w:id="37" w:author="Nguyễn Xuân Thiện" w:date="2019-04-16T05:50:00Z"/>
-        </w:rPr>
-      </w:pPr>
-      <w:ins w:id="38" w:author="Nguyễn Xuân Thiện" w:date="2019-04-16T05:50:00Z">
-        <w:r>
-          <w:t>+ Tiền máy tính cho mỗi người: 6tr/nam</w:t>
-        </w:r>
-      </w:ins>
-    </w:p>
-    <w:p>
-      <w:pPr>
-        <w:rPr>
-          <w:ins w:id="39" w:author="Nguyễn Xuân Thiện" w:date="2019-04-16T05:50:00Z"/>
-        </w:rPr>
-      </w:pPr>
-      <w:ins w:id="40" w:author="Nguyễn Xuân Thiện" w:date="2019-04-16T05:50:00Z">
-        <w:r>
-          <w:t>- Marketing, Sale: L</w:t>
-        </w:r>
-      </w:ins>
-    </w:p>
-    <w:p>
-      <w:pPr>
-        <w:rPr>
-          <w:ins w:id="41" w:author="Nguyễn Xuân Thiện" w:date="2019-04-16T05:50:00Z"/>
-        </w:rPr>
-      </w:pPr>
-      <w:ins w:id="42" w:author="Nguyễn Xuân Thiện" w:date="2019-04-16T05:50:00Z">
-        <w:r>
-          <w:t>+ Outsource phần này không đáng kể</w:t>
-        </w:r>
-      </w:ins>
-    </w:p>
-    <w:p>
-      <w:pPr>
-        <w:rPr>
-          <w:del w:id="43" w:author="Nguyễn Xuân Thiện" w:date="2019-04-16T05:49:00Z"/>
-          <w:i/>
-        </w:rPr>
-      </w:pPr>
-      <w:del w:id="44" w:author="Nguyễn Xuân Thiện" w:date="2019-04-16T05:49:00Z">
-        <w:r>
-          <w:rPr>
-            <w:i/>
-          </w:rPr>
-          <w:delText xml:space="preserve">Chi phí </w:delText>
-        </w:r>
-        <w:r>
-          <w:rPr>
-            <w:i/>
-          </w:rPr>
-          <w:delText>phát triển  +  Chi phí kiểm thử</w:delText>
-        </w:r>
-      </w:del>
-    </w:p>
-    <w:p>
-      <w:pPr>
-        <w:rPr>
-          <w:del w:id="45" w:author="Nguyễn Xuân Thiện" w:date="2019-04-16T05:49:00Z"/>
-          <w:i/>
-        </w:rPr>
-      </w:pPr>
-      <w:del w:id="46" w:author="Nguyễn Xuân Thiện" w:date="2019-04-16T05:49:00Z">
-        <w:r>
-          <w:rPr>
-            <w:i/>
-          </w:rPr>
-          <w:delText>Chi phí vận hành</w:delText>
-        </w:r>
-        <w:r>
-          <w:rPr>
-            <w:i/>
-          </w:rPr>
-          <w:delText>, quản lý, hành chính</w:delText>
-        </w:r>
-      </w:del>
-    </w:p>
-    <w:p>
-      <w:pPr>
-        <w:rPr>
-          <w:rPrChange w:id="47" w:author="Nguyễn Xuân Thiện" w:date="2019-04-16T05:49:00Z">
-            <w:rPr>
-              <w:i/>
-            </w:rPr>
-          </w:rPrChange>
-        </w:rPr>
-      </w:pPr>
-      <w:del w:id="48" w:author="Nguyễn Xuân Thiện" w:date="2019-04-16T05:49:00Z">
-        <w:r>
-          <w:rPr>
-            <w:i/>
-          </w:rPr>
-          <w:delText>Chi phí kính doanh, quảng cáo, tiếp thị</w:delText>
-        </w:r>
-      </w:del>
-    </w:p>
+      <w:bookmarkEnd w:id="18"/>
+    </w:p>
+    <w:p>
+      <w:r>
+        <w:t>Chi phí phát triển và chi phí kiểm thử:</w:t>
+      </w:r>
+    </w:p>
+    <w:p>
+      <w:r>
+        <w:t>3 (Người) *18tr* 3 (tháng) =162 tr. Bao gồm:</w:t>
+      </w:r>
+    </w:p>
+    <w:p>
+      <w:r>
+        <w:t>- Chi phí phát triển:</w:t>
+      </w:r>
+    </w:p>
+    <w:p>
+      <w:r>
+        <w:t>+ (Tiển lương + Văn phòng + Điện nước + Thuê nhân sự) x số tháng x số người = L</w:t>
+      </w:r>
+    </w:p>
+    <w:p>
+      <w:r>
+        <w:t>- Chi phí kiểm thử:</w:t>
+      </w:r>
+    </w:p>
+    <w:p>
+      <w:r>
+        <w:t>+ Test: L =&gt; 2L</w:t>
+      </w:r>
+    </w:p>
+    <w:p>
+      <w:r>
+        <w:t>- Kho cảng, bến bãi, admin: L</w:t>
+      </w:r>
+    </w:p>
+    <w:p>
+      <w:r>
+        <w:t>+ Tiền máy tính cho mỗi người: 6tr/nam</w:t>
+      </w:r>
+    </w:p>
+    <w:p>
+      <w:r>
+        <w:t>- Marketing, Sale: L</w:t>
+      </w:r>
+    </w:p>
+    <w:p>
+      <w:r>
+        <w:t>+ Outsource phần này không đáng kể</w:t>
+      </w:r>
+    </w:p>
+    <w:p/>
     <w:p>
       <w:pPr>
         <w:pStyle w:val="Heading1"/>
       </w:pPr>
-      <w:bookmarkStart w:id="49" w:name="_Toc527975143"/>
+      <w:bookmarkStart w:id="19" w:name="_Toc527975143"/>
       <w:r>
         <w:t>Phân chia các giai đoạn</w:t>
       </w:r>
       <w:r>
         <w:t xml:space="preserve"> chính</w:t>
       </w:r>
-      <w:bookmarkEnd w:id="49"/>
+      <w:bookmarkEnd w:id="19"/>
     </w:p>
     <w:p>
       <w:pPr>
@@ -4659,11 +4519,11 @@
       <w:pPr>
         <w:pStyle w:val="Heading1"/>
       </w:pPr>
-      <w:bookmarkStart w:id="50" w:name="_Toc527975144"/>
+      <w:bookmarkStart w:id="20" w:name="_Toc527975144"/>
       <w:r>
         <w:t>Phân tích thiết kế</w:t>
       </w:r>
-      <w:bookmarkEnd w:id="50"/>
+      <w:bookmarkEnd w:id="20"/>
       <w:r>
         <w:t xml:space="preserve"> </w:t>
       </w:r>
@@ -4675,14 +4535,14 @@
           <w:lang w:eastAsia="en-US" w:bidi="ar-SA"/>
         </w:rPr>
       </w:pPr>
-      <w:bookmarkStart w:id="51" w:name="_Toc527975145"/>
+      <w:bookmarkStart w:id="21" w:name="_Toc527975145"/>
       <w:r>
         <w:rPr>
           <w:lang w:eastAsia="en-US" w:bidi="ar-SA"/>
         </w:rPr>
         <w:t>Mô hình tích hợp phần cứng/phần mềm</w:t>
       </w:r>
-      <w:bookmarkEnd w:id="51"/>
+      <w:bookmarkEnd w:id="21"/>
     </w:p>
     <w:p>
       <w:pPr>
@@ -4691,14 +4551,14 @@
           <w:lang w:eastAsia="en-US" w:bidi="ar-SA"/>
         </w:rPr>
       </w:pPr>
-      <w:bookmarkStart w:id="52" w:name="_Toc527975146"/>
+      <w:bookmarkStart w:id="22" w:name="_Toc527975146"/>
       <w:r>
         <w:rPr>
           <w:lang w:eastAsia="en-US" w:bidi="ar-SA"/>
         </w:rPr>
         <w:t>Giao diện</w:t>
       </w:r>
-      <w:bookmarkEnd w:id="52"/>
+      <w:bookmarkEnd w:id="22"/>
     </w:p>
     <w:p>
       <w:pPr>
@@ -4707,14 +4567,14 @@
           <w:lang w:eastAsia="en-US" w:bidi="ar-SA"/>
         </w:rPr>
       </w:pPr>
-      <w:bookmarkStart w:id="53" w:name="_Toc527975147"/>
+      <w:bookmarkStart w:id="23" w:name="_Toc527975147"/>
       <w:r>
         <w:rPr>
           <w:lang w:eastAsia="en-US" w:bidi="ar-SA"/>
         </w:rPr>
         <w:t>Cơ sở dữ liệu</w:t>
       </w:r>
-      <w:bookmarkEnd w:id="53"/>
+      <w:bookmarkEnd w:id="23"/>
     </w:p>
     <w:p>
       <w:pPr>
@@ -4723,14 +4583,14 @@
           <w:lang w:eastAsia="en-US" w:bidi="ar-SA"/>
         </w:rPr>
       </w:pPr>
-      <w:bookmarkStart w:id="54" w:name="_Toc527975148"/>
+      <w:bookmarkStart w:id="24" w:name="_Toc527975148"/>
       <w:r>
         <w:rPr>
           <w:lang w:eastAsia="en-US" w:bidi="ar-SA"/>
         </w:rPr>
         <w:t>Mạng</w:t>
       </w:r>
-      <w:bookmarkEnd w:id="54"/>
+      <w:bookmarkEnd w:id="24"/>
     </w:p>
     <w:p>
       <w:pPr>
@@ -4739,14 +4599,14 @@
           <w:lang w:eastAsia="en-US" w:bidi="ar-SA"/>
         </w:rPr>
       </w:pPr>
-      <w:bookmarkStart w:id="55" w:name="_Toc527975149"/>
+      <w:bookmarkStart w:id="25" w:name="_Toc527975149"/>
       <w:r>
         <w:rPr>
           <w:lang w:eastAsia="en-US" w:bidi="ar-SA"/>
         </w:rPr>
         <w:t>Tương tác người dùng</w:t>
       </w:r>
-      <w:bookmarkEnd w:id="55"/>
+      <w:bookmarkEnd w:id="25"/>
     </w:p>
     <w:p>
       <w:pPr>
@@ -4755,14 +4615,14 @@
           <w:lang w:eastAsia="en-US" w:bidi="ar-SA"/>
         </w:rPr>
       </w:pPr>
-      <w:bookmarkStart w:id="56" w:name="_Toc527975150"/>
+      <w:bookmarkStart w:id="26" w:name="_Toc527975150"/>
       <w:r>
         <w:rPr>
           <w:lang w:eastAsia="en-US" w:bidi="ar-SA"/>
         </w:rPr>
         <w:t>Đặc tả giao diện API (interface)</w:t>
       </w:r>
-      <w:bookmarkEnd w:id="56"/>
+      <w:bookmarkEnd w:id="26"/>
     </w:p>
     <w:p>
       <w:pPr>
@@ -4771,14 +4631,14 @@
           <w:lang w:eastAsia="en-US" w:bidi="ar-SA"/>
         </w:rPr>
       </w:pPr>
-      <w:bookmarkStart w:id="57" w:name="_Toc527975151"/>
+      <w:bookmarkStart w:id="27" w:name="_Toc527975151"/>
       <w:r>
         <w:rPr>
           <w:lang w:eastAsia="en-US" w:bidi="ar-SA"/>
         </w:rPr>
         <w:t>Bảo mật</w:t>
       </w:r>
-      <w:bookmarkEnd w:id="57"/>
+      <w:bookmarkEnd w:id="27"/>
     </w:p>
     <w:p>
       <w:pPr>
@@ -4787,14 +4647,14 @@
           <w:lang w:eastAsia="en-US" w:bidi="ar-SA"/>
         </w:rPr>
       </w:pPr>
-      <w:bookmarkStart w:id="58" w:name="_Toc527975152"/>
+      <w:bookmarkStart w:id="28" w:name="_Toc527975152"/>
       <w:r>
         <w:rPr>
           <w:lang w:eastAsia="en-US" w:bidi="ar-SA"/>
         </w:rPr>
         <w:t>Sao lưu phục hồi</w:t>
       </w:r>
-      <w:bookmarkEnd w:id="58"/>
+      <w:bookmarkEnd w:id="28"/>
     </w:p>
     <w:p>
       <w:pPr>
@@ -4803,14 +4663,14 @@
           <w:lang w:eastAsia="en-US" w:bidi="ar-SA"/>
         </w:rPr>
       </w:pPr>
-      <w:bookmarkStart w:id="59" w:name="_Toc527975153"/>
+      <w:bookmarkStart w:id="29" w:name="_Toc527975153"/>
       <w:r>
         <w:rPr>
           <w:lang w:eastAsia="en-US" w:bidi="ar-SA"/>
         </w:rPr>
         <w:t>Chuyển đổi dữ liệu</w:t>
       </w:r>
-      <w:bookmarkEnd w:id="59"/>
+      <w:bookmarkEnd w:id="29"/>
     </w:p>
     <w:p>
       <w:pPr>
@@ -4826,7 +4686,7 @@
           <w:lang w:eastAsia="en-US" w:bidi="ar-SA"/>
         </w:rPr>
       </w:pPr>
-      <w:bookmarkStart w:id="60" w:name="_Toc527975154"/>
+      <w:bookmarkStart w:id="30" w:name="_Toc527975154"/>
       <w:r>
         <w:rPr>
           <w:lang w:eastAsia="en-US" w:bidi="ar-SA"/>
@@ -4834,7 +4694,7 @@
         <w:lastRenderedPageBreak/>
         <w:t>Danh mục tài liệu liên quan</w:t>
       </w:r>
-      <w:bookmarkEnd w:id="60"/>
+      <w:bookmarkEnd w:id="30"/>
     </w:p>
     <w:p>
       <w:pPr>
@@ -5217,7 +5077,7 @@
         <w:color w:val="C00000"/>
         <w:lang w:eastAsia="ar-SA" w:bidi="ar-SA"/>
       </w:rPr>
-      <w:t>7</w:t>
+      <w:t>4</w:t>
     </w:r>
     <w:r>
       <w:rPr>
@@ -8597,14 +8457,6 @@
     <w:abstractNumId w:val="29"/>
   </w:num>
 </w:numbering>
-</file>
-
-<file path=word/people.xml><?xml version="1.0" encoding="utf-8"?>
-<w15:people xmlns:wpc="http://schemas.microsoft.com/office/word/2010/wordprocessingCanvas" xmlns:cx="http://schemas.microsoft.com/office/drawing/2014/chartex" xmlns:mc="http://schemas.openxmlformats.org/markup-compatibility/2006" xmlns:o="urn:schemas-microsoft-com:office:office" xmlns:r="http://schemas.openxmlformats.org/officeDocument/2006/relationships" xmlns:m="http://schemas.openxmlformats.org/officeDocument/2006/math" xmlns:v="urn:schemas-microsoft-com:vml" xmlns:wp14="http://schemas.microsoft.com/office/word/2010/wordprocessingDrawing" xmlns:wp="http://schemas.openxmlformats.org/drawingml/2006/wordprocessingDrawing" xmlns:w10="urn:schemas-microsoft-com:office:word" xmlns:w="http://schemas.openxmlformats.org/wordprocessingml/2006/main" xmlns:w14="http://schemas.microsoft.com/office/word/2010/wordml" xmlns:w15="http://schemas.microsoft.com/office/word/2012/wordml" xmlns:w16se="http://schemas.microsoft.com/office/word/2015/wordml/symex" xmlns:wpg="http://schemas.microsoft.com/office/word/2010/wordprocessingGroup" xmlns:wpi="http://schemas.microsoft.com/office/word/2010/wordprocessingInk" xmlns:wne="http://schemas.microsoft.com/office/word/2006/wordml" xmlns:wps="http://schemas.microsoft.com/office/word/2010/wordprocessingShape" mc:Ignorable="w14 w15 w16se wp14">
-  <w15:person w15:author="Nguyễn Xuân Thiện">
-    <w15:presenceInfo w15:providerId="None" w15:userId="Nguyễn Xuân Thiện"/>
-  </w15:person>
-</w15:people>
 </file>
 
 <file path=word/styles.xml><?xml version="1.0" encoding="utf-8"?>
@@ -10241,7 +10093,7 @@
 </file>
 
 <file path=customXml/itemProps1.xml><?xml version="1.0" encoding="utf-8"?>
-<ds:datastoreItem xmlns:ds="http://schemas.openxmlformats.org/officeDocument/2006/customXml" ds:itemID="{A3D7DC49-D45B-433A-8237-34D02BF9CCCB}">
+<ds:datastoreItem xmlns:ds="http://schemas.openxmlformats.org/officeDocument/2006/customXml" ds:itemID="{63CAD44C-DC86-4B2A-BFCB-6E201800B756}">
   <ds:schemaRefs>
     <ds:schemaRef ds:uri="http://schemas.openxmlformats.org/officeDocument/2006/bibliography"/>
   </ds:schemaRefs>

</xml_diff>

<commit_message>
thêm progess-image : tiến trình cho dự án
</commit_message>
<xml_diff>
--- a/docs/Qbot.docx
+++ b/docs/Qbot.docx
@@ -10889,13 +10889,35 @@
         </w:pPrChange>
       </w:pPr>
       <w:bookmarkStart w:id="59" w:name="_GoBack"/>
+      <w:ins w:id="60" w:author="Thai Nguyen Viet" w:date="2019-04-20T09:37:00Z">
+        <w:r>
+          <w:rPr>
+            <w:i/>
+            <w:noProof/>
+          </w:rPr>
+          <w:lastRenderedPageBreak/>
+          <w:drawing>
+            <wp:inline distT="0" distB="0" distL="0" distR="0" wp14:anchorId="22A6D61A" wp14:editId="34D38736">
+              <wp:extent cx="3981450" cy="8277225"/>
+              <wp:effectExtent l="0" t="57150" r="0" b="85725"/>
+              <wp:docPr id="5" name="Diagram 5"/>
+              <wp:cNvGraphicFramePr/>
+              <a:graphic xmlns:a="http://schemas.openxmlformats.org/drawingml/2006/main">
+                <a:graphicData uri="http://schemas.openxmlformats.org/drawingml/2006/diagram">
+                  <dgm:relIds xmlns:dgm="http://schemas.openxmlformats.org/drawingml/2006/diagram" xmlns:r="http://schemas.openxmlformats.org/officeDocument/2006/relationships" r:dm="rId12" r:lo="rId13" r:qs="rId14" r:cs="rId15"/>
+                </a:graphicData>
+              </a:graphic>
+            </wp:inline>
+          </w:drawing>
+        </w:r>
+      </w:ins>
       <w:bookmarkEnd w:id="59"/>
     </w:p>
     <w:p>
       <w:pPr>
         <w:pStyle w:val="Heading1"/>
       </w:pPr>
-      <w:bookmarkStart w:id="60" w:name="_Toc527975144"/>
+      <w:bookmarkStart w:id="61" w:name="_Toc527975144"/>
       <w:proofErr w:type="spellStart"/>
       <w:r>
         <w:lastRenderedPageBreak/>
@@ -10925,7 +10947,7 @@
       <w:r>
         <w:t>kế</w:t>
       </w:r>
-      <w:bookmarkEnd w:id="60"/>
+      <w:bookmarkEnd w:id="61"/>
       <w:proofErr w:type="spellEnd"/>
       <w:r>
         <w:t xml:space="preserve"> </w:t>
@@ -10938,7 +10960,7 @@
           <w:lang w:eastAsia="en-US" w:bidi="ar-SA"/>
         </w:rPr>
       </w:pPr>
-      <w:bookmarkStart w:id="61" w:name="_Toc527975145"/>
+      <w:bookmarkStart w:id="62" w:name="_Toc527975145"/>
       <w:proofErr w:type="spellStart"/>
       <w:r>
         <w:rPr>
@@ -11044,7 +11066,7 @@
         </w:rPr>
         <w:t>mềm</w:t>
       </w:r>
-      <w:bookmarkEnd w:id="61"/>
+      <w:bookmarkEnd w:id="62"/>
       <w:proofErr w:type="spellEnd"/>
     </w:p>
     <w:p>
@@ -11054,7 +11076,7 @@
           <w:lang w:eastAsia="en-US" w:bidi="ar-SA"/>
         </w:rPr>
       </w:pPr>
-      <w:bookmarkStart w:id="62" w:name="_Toc527975146"/>
+      <w:bookmarkStart w:id="63" w:name="_Toc527975146"/>
       <w:proofErr w:type="spellStart"/>
       <w:r>
         <w:rPr>
@@ -11076,7 +11098,7 @@
         </w:rPr>
         <w:t>diện</w:t>
       </w:r>
-      <w:bookmarkEnd w:id="62"/>
+      <w:bookmarkEnd w:id="63"/>
       <w:proofErr w:type="spellEnd"/>
     </w:p>
     <w:p>
@@ -11086,7 +11108,7 @@
           <w:lang w:eastAsia="en-US" w:bidi="ar-SA"/>
         </w:rPr>
       </w:pPr>
-      <w:bookmarkStart w:id="63" w:name="_Toc527975147"/>
+      <w:bookmarkStart w:id="64" w:name="_Toc527975147"/>
       <w:proofErr w:type="spellStart"/>
       <w:r>
         <w:rPr>
@@ -11136,7 +11158,7 @@
         </w:rPr>
         <w:t>liệu</w:t>
       </w:r>
-      <w:bookmarkEnd w:id="63"/>
+      <w:bookmarkEnd w:id="64"/>
       <w:proofErr w:type="spellEnd"/>
     </w:p>
     <w:p>
@@ -11146,7 +11168,7 @@
           <w:lang w:eastAsia="en-US" w:bidi="ar-SA"/>
         </w:rPr>
       </w:pPr>
-      <w:bookmarkStart w:id="64" w:name="_Toc527975148"/>
+      <w:bookmarkStart w:id="65" w:name="_Toc527975148"/>
       <w:proofErr w:type="spellStart"/>
       <w:r>
         <w:rPr>
@@ -11154,7 +11176,7 @@
         </w:rPr>
         <w:t>Mạng</w:t>
       </w:r>
-      <w:bookmarkEnd w:id="64"/>
+      <w:bookmarkEnd w:id="65"/>
       <w:proofErr w:type="spellEnd"/>
     </w:p>
     <w:p>
@@ -11164,7 +11186,7 @@
           <w:lang w:eastAsia="en-US" w:bidi="ar-SA"/>
         </w:rPr>
       </w:pPr>
-      <w:bookmarkStart w:id="65" w:name="_Toc527975149"/>
+      <w:bookmarkStart w:id="66" w:name="_Toc527975149"/>
       <w:proofErr w:type="spellStart"/>
       <w:r>
         <w:rPr>
@@ -11214,7 +11236,7 @@
         </w:rPr>
         <w:t>dùng</w:t>
       </w:r>
-      <w:bookmarkEnd w:id="65"/>
+      <w:bookmarkEnd w:id="66"/>
       <w:proofErr w:type="spellEnd"/>
     </w:p>
     <w:p>
@@ -11224,7 +11246,7 @@
           <w:lang w:eastAsia="en-US" w:bidi="ar-SA"/>
         </w:rPr>
       </w:pPr>
-      <w:bookmarkStart w:id="66" w:name="_Toc527975150"/>
+      <w:bookmarkStart w:id="67" w:name="_Toc527975150"/>
       <w:proofErr w:type="spellStart"/>
       <w:r>
         <w:rPr>
@@ -11281,7 +11303,7 @@
         </w:rPr>
         <w:t xml:space="preserve"> API (interface)</w:t>
       </w:r>
-      <w:bookmarkEnd w:id="66"/>
+      <w:bookmarkEnd w:id="67"/>
     </w:p>
     <w:p>
       <w:pPr>
@@ -11290,7 +11312,7 @@
           <w:lang w:eastAsia="en-US" w:bidi="ar-SA"/>
         </w:rPr>
       </w:pPr>
-      <w:bookmarkStart w:id="67" w:name="_Toc527975151"/>
+      <w:bookmarkStart w:id="68" w:name="_Toc527975151"/>
       <w:proofErr w:type="spellStart"/>
       <w:r>
         <w:rPr>
@@ -11312,7 +11334,7 @@
         </w:rPr>
         <w:t>mật</w:t>
       </w:r>
-      <w:bookmarkEnd w:id="67"/>
+      <w:bookmarkEnd w:id="68"/>
       <w:proofErr w:type="spellEnd"/>
     </w:p>
     <w:p>
@@ -11322,7 +11344,7 @@
           <w:lang w:eastAsia="en-US" w:bidi="ar-SA"/>
         </w:rPr>
       </w:pPr>
-      <w:bookmarkStart w:id="68" w:name="_Toc527975152"/>
+      <w:bookmarkStart w:id="69" w:name="_Toc527975152"/>
       <w:r>
         <w:rPr>
           <w:lang w:eastAsia="en-US" w:bidi="ar-SA"/>
@@ -11364,7 +11386,7 @@
         </w:rPr>
         <w:t>hồi</w:t>
       </w:r>
-      <w:bookmarkEnd w:id="68"/>
+      <w:bookmarkEnd w:id="69"/>
       <w:proofErr w:type="spellEnd"/>
     </w:p>
     <w:p>
@@ -11374,7 +11396,7 @@
           <w:lang w:eastAsia="en-US" w:bidi="ar-SA"/>
         </w:rPr>
       </w:pPr>
-      <w:bookmarkStart w:id="69" w:name="_Toc527975153"/>
+      <w:bookmarkStart w:id="70" w:name="_Toc527975153"/>
       <w:proofErr w:type="spellStart"/>
       <w:r>
         <w:rPr>
@@ -11424,7 +11446,7 @@
         </w:rPr>
         <w:t>liệu</w:t>
       </w:r>
-      <w:bookmarkEnd w:id="69"/>
+      <w:bookmarkEnd w:id="70"/>
       <w:proofErr w:type="spellEnd"/>
     </w:p>
     <w:p>
@@ -11441,7 +11463,7 @@
           <w:lang w:eastAsia="en-US" w:bidi="ar-SA"/>
         </w:rPr>
       </w:pPr>
-      <w:bookmarkStart w:id="70" w:name="_Toc527975154"/>
+      <w:bookmarkStart w:id="71" w:name="_Toc527975154"/>
       <w:proofErr w:type="spellStart"/>
       <w:r>
         <w:rPr>
@@ -11519,7 +11541,7 @@
         </w:rPr>
         <w:t>quan</w:t>
       </w:r>
-      <w:bookmarkEnd w:id="70"/>
+      <w:bookmarkEnd w:id="71"/>
       <w:proofErr w:type="spellEnd"/>
     </w:p>
     <w:p>
@@ -11548,12 +11570,12 @@
     <w:p/>
     <w:p/>
     <w:sectPr>
-      <w:headerReference w:type="even" r:id="rId12"/>
-      <w:headerReference w:type="default" r:id="rId13"/>
-      <w:footerReference w:type="even" r:id="rId14"/>
-      <w:footerReference w:type="default" r:id="rId15"/>
-      <w:headerReference w:type="first" r:id="rId16"/>
-      <w:footerReference w:type="first" r:id="rId17"/>
+      <w:headerReference w:type="even" r:id="rId17"/>
+      <w:headerReference w:type="default" r:id="rId18"/>
+      <w:footerReference w:type="even" r:id="rId19"/>
+      <w:footerReference w:type="default" r:id="rId20"/>
+      <w:headerReference w:type="first" r:id="rId21"/>
+      <w:footerReference w:type="first" r:id="rId22"/>
       <w:footnotePr>
         <w:pos w:val="beneathText"/>
       </w:footnotePr>
@@ -16853,6 +16875,4589 @@
 </w:styles>
 </file>
 
+<file path=word/diagrams/colors1.xml><?xml version="1.0" encoding="utf-8"?>
+<dgm:colorsDef xmlns:dgm="http://schemas.openxmlformats.org/drawingml/2006/diagram" xmlns:a="http://schemas.openxmlformats.org/drawingml/2006/main" uniqueId="urn:microsoft.com/office/officeart/2005/8/colors/colorful2">
+  <dgm:title val=""/>
+  <dgm:desc val=""/>
+  <dgm:catLst>
+    <dgm:cat type="colorful" pri="10200"/>
+  </dgm:catLst>
+  <dgm:styleLbl name="node0">
+    <dgm:fillClrLst meth="repeat">
+      <a:schemeClr val="accent1"/>
+    </dgm:fillClrLst>
+    <dgm:linClrLst meth="repeat">
+      <a:schemeClr val="lt1"/>
+    </dgm:linClrLst>
+    <dgm:effectClrLst/>
+    <dgm:txLinClrLst/>
+    <dgm:txFillClrLst/>
+    <dgm:txEffectClrLst/>
+  </dgm:styleLbl>
+  <dgm:styleLbl name="node1">
+    <dgm:fillClrLst>
+      <a:schemeClr val="accent2"/>
+      <a:schemeClr val="accent3"/>
+    </dgm:fillClrLst>
+    <dgm:linClrLst meth="repeat">
+      <a:schemeClr val="lt1"/>
+    </dgm:linClrLst>
+    <dgm:effectClrLst/>
+    <dgm:txLinClrLst/>
+    <dgm:txFillClrLst/>
+    <dgm:txEffectClrLst/>
+  </dgm:styleLbl>
+  <dgm:styleLbl name="alignNode1">
+    <dgm:fillClrLst>
+      <a:schemeClr val="accent2"/>
+      <a:schemeClr val="accent3"/>
+    </dgm:fillClrLst>
+    <dgm:linClrLst>
+      <a:schemeClr val="accent2"/>
+      <a:schemeClr val="accent3"/>
+    </dgm:linClrLst>
+    <dgm:effectClrLst/>
+    <dgm:txLinClrLst/>
+    <dgm:txFillClrLst/>
+    <dgm:txEffectClrLst/>
+  </dgm:styleLbl>
+  <dgm:styleLbl name="lnNode1">
+    <dgm:fillClrLst>
+      <a:schemeClr val="accent2"/>
+      <a:schemeClr val="accent3"/>
+    </dgm:fillClrLst>
+    <dgm:linClrLst meth="repeat">
+      <a:schemeClr val="lt1"/>
+    </dgm:linClrLst>
+    <dgm:effectClrLst/>
+    <dgm:txLinClrLst/>
+    <dgm:txFillClrLst/>
+    <dgm:txEffectClrLst/>
+  </dgm:styleLbl>
+  <dgm:styleLbl name="vennNode1">
+    <dgm:fillClrLst>
+      <a:schemeClr val="accent2">
+        <a:alpha val="50000"/>
+      </a:schemeClr>
+      <a:schemeClr val="accent3">
+        <a:alpha val="50000"/>
+      </a:schemeClr>
+    </dgm:fillClrLst>
+    <dgm:linClrLst meth="repeat">
+      <a:schemeClr val="lt1"/>
+    </dgm:linClrLst>
+    <dgm:effectClrLst/>
+    <dgm:txLinClrLst/>
+    <dgm:txFillClrLst/>
+    <dgm:txEffectClrLst/>
+  </dgm:styleLbl>
+  <dgm:styleLbl name="node2">
+    <dgm:fillClrLst>
+      <a:schemeClr val="accent3"/>
+    </dgm:fillClrLst>
+    <dgm:linClrLst meth="repeat">
+      <a:schemeClr val="lt1"/>
+    </dgm:linClrLst>
+    <dgm:effectClrLst/>
+    <dgm:txLinClrLst/>
+    <dgm:txFillClrLst/>
+    <dgm:txEffectClrLst/>
+  </dgm:styleLbl>
+  <dgm:styleLbl name="node3">
+    <dgm:fillClrLst>
+      <a:schemeClr val="accent4"/>
+    </dgm:fillClrLst>
+    <dgm:linClrLst meth="repeat">
+      <a:schemeClr val="lt1"/>
+    </dgm:linClrLst>
+    <dgm:effectClrLst/>
+    <dgm:txLinClrLst/>
+    <dgm:txFillClrLst/>
+    <dgm:txEffectClrLst/>
+  </dgm:styleLbl>
+  <dgm:styleLbl name="node4">
+    <dgm:fillClrLst>
+      <a:schemeClr val="accent5"/>
+    </dgm:fillClrLst>
+    <dgm:linClrLst meth="repeat">
+      <a:schemeClr val="lt1"/>
+    </dgm:linClrLst>
+    <dgm:effectClrLst/>
+    <dgm:txLinClrLst/>
+    <dgm:txFillClrLst/>
+    <dgm:txEffectClrLst/>
+  </dgm:styleLbl>
+  <dgm:styleLbl name="fgImgPlace1">
+    <dgm:fillClrLst>
+      <a:schemeClr val="accent2">
+        <a:tint val="50000"/>
+      </a:schemeClr>
+      <a:schemeClr val="accent3">
+        <a:tint val="50000"/>
+      </a:schemeClr>
+    </dgm:fillClrLst>
+    <dgm:linClrLst meth="repeat">
+      <a:schemeClr val="lt1"/>
+    </dgm:linClrLst>
+    <dgm:effectClrLst/>
+    <dgm:txLinClrLst/>
+    <dgm:txFillClrLst meth="repeat">
+      <a:schemeClr val="lt1"/>
+    </dgm:txFillClrLst>
+    <dgm:txEffectClrLst/>
+  </dgm:styleLbl>
+  <dgm:styleLbl name="alignImgPlace1">
+    <dgm:fillClrLst>
+      <a:schemeClr val="accent2">
+        <a:tint val="50000"/>
+      </a:schemeClr>
+      <a:schemeClr val="accent3">
+        <a:tint val="20000"/>
+      </a:schemeClr>
+    </dgm:fillClrLst>
+    <dgm:linClrLst meth="repeat">
+      <a:schemeClr val="lt1"/>
+    </dgm:linClrLst>
+    <dgm:effectClrLst/>
+    <dgm:txLinClrLst/>
+    <dgm:txFillClrLst meth="repeat">
+      <a:schemeClr val="lt1"/>
+    </dgm:txFillClrLst>
+    <dgm:txEffectClrLst/>
+  </dgm:styleLbl>
+  <dgm:styleLbl name="bgImgPlace1">
+    <dgm:fillClrLst>
+      <a:schemeClr val="accent2">
+        <a:tint val="50000"/>
+      </a:schemeClr>
+      <a:schemeClr val="accent3">
+        <a:tint val="20000"/>
+      </a:schemeClr>
+    </dgm:fillClrLst>
+    <dgm:linClrLst meth="repeat">
+      <a:schemeClr val="lt1"/>
+    </dgm:linClrLst>
+    <dgm:effectClrLst/>
+    <dgm:txLinClrLst/>
+    <dgm:txFillClrLst meth="repeat">
+      <a:schemeClr val="lt1"/>
+    </dgm:txFillClrLst>
+    <dgm:txEffectClrLst/>
+  </dgm:styleLbl>
+  <dgm:styleLbl name="sibTrans2D1">
+    <dgm:fillClrLst>
+      <a:schemeClr val="accent2"/>
+      <a:schemeClr val="accent3"/>
+    </dgm:fillClrLst>
+    <dgm:linClrLst meth="repeat">
+      <a:schemeClr val="lt1"/>
+    </dgm:linClrLst>
+    <dgm:effectClrLst/>
+    <dgm:txLinClrLst/>
+    <dgm:txFillClrLst/>
+    <dgm:txEffectClrLst/>
+  </dgm:styleLbl>
+  <dgm:styleLbl name="fgSibTrans2D1">
+    <dgm:fillClrLst>
+      <a:schemeClr val="accent2"/>
+      <a:schemeClr val="accent3"/>
+    </dgm:fillClrLst>
+    <dgm:linClrLst meth="repeat">
+      <a:schemeClr val="lt1"/>
+    </dgm:linClrLst>
+    <dgm:effectClrLst/>
+    <dgm:txLinClrLst/>
+    <dgm:txFillClrLst meth="repeat">
+      <a:schemeClr val="lt1"/>
+    </dgm:txFillClrLst>
+    <dgm:txEffectClrLst/>
+  </dgm:styleLbl>
+  <dgm:styleLbl name="bgSibTrans2D1">
+    <dgm:fillClrLst>
+      <a:schemeClr val="accent2"/>
+      <a:schemeClr val="accent3"/>
+    </dgm:fillClrLst>
+    <dgm:linClrLst meth="repeat">
+      <a:schemeClr val="lt1"/>
+    </dgm:linClrLst>
+    <dgm:effectClrLst/>
+    <dgm:txLinClrLst/>
+    <dgm:txFillClrLst meth="repeat">
+      <a:schemeClr val="lt1"/>
+    </dgm:txFillClrLst>
+    <dgm:txEffectClrLst/>
+  </dgm:styleLbl>
+  <dgm:styleLbl name="sibTrans1D1">
+    <dgm:fillClrLst/>
+    <dgm:linClrLst>
+      <a:schemeClr val="accent2"/>
+      <a:schemeClr val="accent3"/>
+    </dgm:linClrLst>
+    <dgm:effectClrLst/>
+    <dgm:txLinClrLst/>
+    <dgm:txFillClrLst meth="repeat">
+      <a:schemeClr val="tx1"/>
+    </dgm:txFillClrLst>
+    <dgm:txEffectClrLst/>
+  </dgm:styleLbl>
+  <dgm:styleLbl name="callout">
+    <dgm:fillClrLst meth="repeat">
+      <a:schemeClr val="accent2"/>
+    </dgm:fillClrLst>
+    <dgm:linClrLst meth="repeat">
+      <a:schemeClr val="accent2">
+        <a:tint val="50000"/>
+      </a:schemeClr>
+    </dgm:linClrLst>
+    <dgm:effectClrLst/>
+    <dgm:txLinClrLst/>
+    <dgm:txFillClrLst meth="repeat">
+      <a:schemeClr val="tx1"/>
+    </dgm:txFillClrLst>
+    <dgm:txEffectClrLst/>
+  </dgm:styleLbl>
+  <dgm:styleLbl name="asst0">
+    <dgm:fillClrLst meth="repeat">
+      <a:schemeClr val="accent2"/>
+    </dgm:fillClrLst>
+    <dgm:linClrLst meth="repeat">
+      <a:schemeClr val="lt1">
+        <a:shade val="80000"/>
+      </a:schemeClr>
+    </dgm:linClrLst>
+    <dgm:effectClrLst/>
+    <dgm:txLinClrLst/>
+    <dgm:txFillClrLst/>
+    <dgm:txEffectClrLst/>
+  </dgm:styleLbl>
+  <dgm:styleLbl name="asst1">
+    <dgm:fillClrLst meth="repeat">
+      <a:schemeClr val="accent3"/>
+    </dgm:fillClrLst>
+    <dgm:linClrLst meth="repeat">
+      <a:schemeClr val="lt1">
+        <a:shade val="80000"/>
+      </a:schemeClr>
+    </dgm:linClrLst>
+    <dgm:effectClrLst/>
+    <dgm:txLinClrLst/>
+    <dgm:txFillClrLst/>
+    <dgm:txEffectClrLst/>
+  </dgm:styleLbl>
+  <dgm:styleLbl name="asst2">
+    <dgm:fillClrLst>
+      <a:schemeClr val="accent4"/>
+    </dgm:fillClrLst>
+    <dgm:linClrLst meth="repeat">
+      <a:schemeClr val="lt1"/>
+    </dgm:linClrLst>
+    <dgm:effectClrLst/>
+    <dgm:txLinClrLst/>
+    <dgm:txFillClrLst/>
+    <dgm:txEffectClrLst/>
+  </dgm:styleLbl>
+  <dgm:styleLbl name="asst3">
+    <dgm:fillClrLst>
+      <a:schemeClr val="accent5"/>
+    </dgm:fillClrLst>
+    <dgm:linClrLst meth="repeat">
+      <a:schemeClr val="lt1"/>
+    </dgm:linClrLst>
+    <dgm:effectClrLst/>
+    <dgm:txLinClrLst/>
+    <dgm:txFillClrLst/>
+    <dgm:txEffectClrLst/>
+  </dgm:styleLbl>
+  <dgm:styleLbl name="asst4">
+    <dgm:fillClrLst>
+      <a:schemeClr val="accent6"/>
+    </dgm:fillClrLst>
+    <dgm:linClrLst meth="repeat">
+      <a:schemeClr val="lt1"/>
+    </dgm:linClrLst>
+    <dgm:effectClrLst/>
+    <dgm:txLinClrLst/>
+    <dgm:txFillClrLst/>
+    <dgm:txEffectClrLst/>
+  </dgm:styleLbl>
+  <dgm:styleLbl name="parChTrans2D1">
+    <dgm:fillClrLst meth="repeat">
+      <a:schemeClr val="accent2"/>
+    </dgm:fillClrLst>
+    <dgm:linClrLst meth="repeat">
+      <a:schemeClr val="lt1"/>
+    </dgm:linClrLst>
+    <dgm:effectClrLst/>
+    <dgm:txLinClrLst/>
+    <dgm:txFillClrLst meth="repeat">
+      <a:schemeClr val="lt1"/>
+    </dgm:txFillClrLst>
+    <dgm:txEffectClrLst/>
+  </dgm:styleLbl>
+  <dgm:styleLbl name="parChTrans2D2">
+    <dgm:fillClrLst meth="repeat">
+      <a:schemeClr val="accent3"/>
+    </dgm:fillClrLst>
+    <dgm:linClrLst meth="repeat">
+      <a:schemeClr val="lt1"/>
+    </dgm:linClrLst>
+    <dgm:effectClrLst/>
+    <dgm:txLinClrLst/>
+    <dgm:txFillClrLst/>
+    <dgm:txEffectClrLst/>
+  </dgm:styleLbl>
+  <dgm:styleLbl name="parChTrans2D3">
+    <dgm:fillClrLst meth="repeat">
+      <a:schemeClr val="accent4"/>
+    </dgm:fillClrLst>
+    <dgm:linClrLst meth="repeat">
+      <a:schemeClr val="lt1"/>
+    </dgm:linClrLst>
+    <dgm:effectClrLst/>
+    <dgm:txLinClrLst/>
+    <dgm:txFillClrLst/>
+    <dgm:txEffectClrLst/>
+  </dgm:styleLbl>
+  <dgm:styleLbl name="parChTrans2D4">
+    <dgm:fillClrLst meth="repeat">
+      <a:schemeClr val="accent5"/>
+    </dgm:fillClrLst>
+    <dgm:linClrLst meth="repeat">
+      <a:schemeClr val="lt1"/>
+    </dgm:linClrLst>
+    <dgm:effectClrLst/>
+    <dgm:txLinClrLst/>
+    <dgm:txFillClrLst meth="repeat">
+      <a:schemeClr val="lt1"/>
+    </dgm:txFillClrLst>
+    <dgm:txEffectClrLst/>
+  </dgm:styleLbl>
+  <dgm:styleLbl name="parChTrans1D1">
+    <dgm:fillClrLst meth="repeat">
+      <a:schemeClr val="accent2"/>
+    </dgm:fillClrLst>
+    <dgm:linClrLst meth="repeat">
+      <a:schemeClr val="accent2"/>
+    </dgm:linClrLst>
+    <dgm:effectClrLst/>
+    <dgm:txLinClrLst/>
+    <dgm:txFillClrLst meth="repeat">
+      <a:schemeClr val="tx1"/>
+    </dgm:txFillClrLst>
+    <dgm:txEffectClrLst/>
+  </dgm:styleLbl>
+  <dgm:styleLbl name="parChTrans1D2">
+    <dgm:fillClrLst meth="repeat">
+      <a:schemeClr val="accent2">
+        <a:tint val="90000"/>
+      </a:schemeClr>
+    </dgm:fillClrLst>
+    <dgm:linClrLst meth="repeat">
+      <a:schemeClr val="accent3"/>
+    </dgm:linClrLst>
+    <dgm:effectClrLst/>
+    <dgm:txLinClrLst/>
+    <dgm:txFillClrLst meth="repeat">
+      <a:schemeClr val="tx1"/>
+    </dgm:txFillClrLst>
+    <dgm:txEffectClrLst/>
+  </dgm:styleLbl>
+  <dgm:styleLbl name="parChTrans1D3">
+    <dgm:fillClrLst meth="repeat">
+      <a:schemeClr val="accent2">
+        <a:tint val="70000"/>
+      </a:schemeClr>
+    </dgm:fillClrLst>
+    <dgm:linClrLst meth="repeat">
+      <a:schemeClr val="accent4"/>
+    </dgm:linClrLst>
+    <dgm:effectClrLst/>
+    <dgm:txLinClrLst/>
+    <dgm:txFillClrLst meth="repeat">
+      <a:schemeClr val="tx1"/>
+    </dgm:txFillClrLst>
+    <dgm:txEffectClrLst/>
+  </dgm:styleLbl>
+  <dgm:styleLbl name="parChTrans1D4">
+    <dgm:fillClrLst meth="repeat">
+      <a:schemeClr val="accent2">
+        <a:tint val="50000"/>
+      </a:schemeClr>
+    </dgm:fillClrLst>
+    <dgm:linClrLst meth="repeat">
+      <a:schemeClr val="accent5"/>
+    </dgm:linClrLst>
+    <dgm:effectClrLst/>
+    <dgm:txLinClrLst/>
+    <dgm:txFillClrLst meth="repeat">
+      <a:schemeClr val="tx1"/>
+    </dgm:txFillClrLst>
+    <dgm:txEffectClrLst/>
+  </dgm:styleLbl>
+  <dgm:styleLbl name="fgAcc1">
+    <dgm:fillClrLst meth="repeat">
+      <a:schemeClr val="lt1">
+        <a:alpha val="90000"/>
+      </a:schemeClr>
+    </dgm:fillClrLst>
+    <dgm:linClrLst>
+      <a:schemeClr val="accent2"/>
+      <a:schemeClr val="accent3"/>
+    </dgm:linClrLst>
+    <dgm:effectClrLst/>
+    <dgm:txLinClrLst/>
+    <dgm:txFillClrLst meth="repeat">
+      <a:schemeClr val="dk1"/>
+    </dgm:txFillClrLst>
+    <dgm:txEffectClrLst/>
+  </dgm:styleLbl>
+  <dgm:styleLbl name="conFgAcc1">
+    <dgm:fillClrLst meth="repeat">
+      <a:schemeClr val="lt1">
+        <a:alpha val="90000"/>
+      </a:schemeClr>
+    </dgm:fillClrLst>
+    <dgm:linClrLst>
+      <a:schemeClr val="accent2"/>
+      <a:schemeClr val="accent3"/>
+    </dgm:linClrLst>
+    <dgm:effectClrLst/>
+    <dgm:txLinClrLst/>
+    <dgm:txFillClrLst meth="repeat">
+      <a:schemeClr val="dk1"/>
+    </dgm:txFillClrLst>
+    <dgm:txEffectClrLst/>
+  </dgm:styleLbl>
+  <dgm:styleLbl name="alignAcc1">
+    <dgm:fillClrLst meth="repeat">
+      <a:schemeClr val="lt1">
+        <a:alpha val="90000"/>
+      </a:schemeClr>
+    </dgm:fillClrLst>
+    <dgm:linClrLst>
+      <a:schemeClr val="accent2"/>
+      <a:schemeClr val="accent3"/>
+    </dgm:linClrLst>
+    <dgm:effectClrLst/>
+    <dgm:txLinClrLst/>
+    <dgm:txFillClrLst meth="repeat">
+      <a:schemeClr val="dk1"/>
+    </dgm:txFillClrLst>
+    <dgm:txEffectClrLst/>
+  </dgm:styleLbl>
+  <dgm:styleLbl name="trAlignAcc1">
+    <dgm:fillClrLst meth="repeat">
+      <a:schemeClr val="lt1">
+        <a:alpha val="40000"/>
+      </a:schemeClr>
+    </dgm:fillClrLst>
+    <dgm:linClrLst meth="repeat">
+      <a:schemeClr val="accent2"/>
+    </dgm:linClrLst>
+    <dgm:effectClrLst/>
+    <dgm:txLinClrLst/>
+    <dgm:txFillClrLst meth="repeat">
+      <a:schemeClr val="dk1"/>
+    </dgm:txFillClrLst>
+    <dgm:txEffectClrLst/>
+  </dgm:styleLbl>
+  <dgm:styleLbl name="bgAcc1">
+    <dgm:fillClrLst meth="repeat">
+      <a:schemeClr val="lt1">
+        <a:alpha val="90000"/>
+      </a:schemeClr>
+    </dgm:fillClrLst>
+    <dgm:linClrLst>
+      <a:schemeClr val="accent2"/>
+      <a:schemeClr val="accent3"/>
+    </dgm:linClrLst>
+    <dgm:effectClrLst/>
+    <dgm:txLinClrLst/>
+    <dgm:txFillClrLst meth="repeat">
+      <a:schemeClr val="dk1"/>
+    </dgm:txFillClrLst>
+    <dgm:txEffectClrLst/>
+  </dgm:styleLbl>
+  <dgm:styleLbl name="solidFgAcc1">
+    <dgm:fillClrLst meth="repeat">
+      <a:schemeClr val="lt1"/>
+    </dgm:fillClrLst>
+    <dgm:linClrLst>
+      <a:schemeClr val="accent2"/>
+      <a:schemeClr val="accent3"/>
+    </dgm:linClrLst>
+    <dgm:effectClrLst/>
+    <dgm:txLinClrLst/>
+    <dgm:txFillClrLst meth="repeat">
+      <a:schemeClr val="dk1"/>
+    </dgm:txFillClrLst>
+    <dgm:txEffectClrLst/>
+  </dgm:styleLbl>
+  <dgm:styleLbl name="solidAlignAcc1">
+    <dgm:fillClrLst meth="repeat">
+      <a:schemeClr val="lt1"/>
+    </dgm:fillClrLst>
+    <dgm:linClrLst>
+      <a:schemeClr val="accent2"/>
+      <a:schemeClr val="accent3"/>
+    </dgm:linClrLst>
+    <dgm:effectClrLst/>
+    <dgm:txLinClrLst/>
+    <dgm:txFillClrLst meth="repeat">
+      <a:schemeClr val="dk1"/>
+    </dgm:txFillClrLst>
+    <dgm:txEffectClrLst/>
+  </dgm:styleLbl>
+  <dgm:styleLbl name="solidBgAcc1">
+    <dgm:fillClrLst meth="repeat">
+      <a:schemeClr val="lt1"/>
+    </dgm:fillClrLst>
+    <dgm:linClrLst>
+      <a:schemeClr val="accent2"/>
+      <a:schemeClr val="accent3"/>
+    </dgm:linClrLst>
+    <dgm:effectClrLst/>
+    <dgm:txLinClrLst/>
+    <dgm:txFillClrLst meth="repeat">
+      <a:schemeClr val="dk1"/>
+    </dgm:txFillClrLst>
+    <dgm:txEffectClrLst/>
+  </dgm:styleLbl>
+  <dgm:styleLbl name="fgAccFollowNode1">
+    <dgm:fillClrLst>
+      <a:schemeClr val="accent2">
+        <a:tint val="40000"/>
+        <a:alpha val="90000"/>
+      </a:schemeClr>
+      <a:schemeClr val="accent3">
+        <a:tint val="40000"/>
+        <a:alpha val="90000"/>
+      </a:schemeClr>
+    </dgm:fillClrLst>
+    <dgm:linClrLst>
+      <a:schemeClr val="accent2">
+        <a:tint val="40000"/>
+        <a:alpha val="90000"/>
+      </a:schemeClr>
+      <a:schemeClr val="accent3">
+        <a:tint val="40000"/>
+        <a:alpha val="90000"/>
+      </a:schemeClr>
+    </dgm:linClrLst>
+    <dgm:effectClrLst/>
+    <dgm:txLinClrLst/>
+    <dgm:txFillClrLst meth="repeat">
+      <a:schemeClr val="dk1"/>
+    </dgm:txFillClrLst>
+    <dgm:txEffectClrLst/>
+  </dgm:styleLbl>
+  <dgm:styleLbl name="alignAccFollowNode1">
+    <dgm:fillClrLst>
+      <a:schemeClr val="accent2">
+        <a:tint val="40000"/>
+        <a:alpha val="90000"/>
+      </a:schemeClr>
+      <a:schemeClr val="accent3">
+        <a:tint val="40000"/>
+        <a:alpha val="90000"/>
+      </a:schemeClr>
+    </dgm:fillClrLst>
+    <dgm:linClrLst>
+      <a:schemeClr val="accent2">
+        <a:tint val="40000"/>
+        <a:alpha val="90000"/>
+      </a:schemeClr>
+      <a:schemeClr val="accent3">
+        <a:tint val="40000"/>
+        <a:alpha val="90000"/>
+      </a:schemeClr>
+    </dgm:linClrLst>
+    <dgm:effectClrLst/>
+    <dgm:txLinClrLst/>
+    <dgm:txFillClrLst meth="repeat">
+      <a:schemeClr val="dk1"/>
+    </dgm:txFillClrLst>
+    <dgm:txEffectClrLst/>
+  </dgm:styleLbl>
+  <dgm:styleLbl name="bgAccFollowNode1">
+    <dgm:fillClrLst>
+      <a:schemeClr val="accent2">
+        <a:tint val="40000"/>
+        <a:alpha val="90000"/>
+      </a:schemeClr>
+      <a:schemeClr val="accent3">
+        <a:tint val="40000"/>
+        <a:alpha val="90000"/>
+      </a:schemeClr>
+    </dgm:fillClrLst>
+    <dgm:linClrLst>
+      <a:schemeClr val="accent2">
+        <a:tint val="40000"/>
+        <a:alpha val="90000"/>
+      </a:schemeClr>
+      <a:schemeClr val="accent3">
+        <a:tint val="40000"/>
+        <a:alpha val="90000"/>
+      </a:schemeClr>
+    </dgm:linClrLst>
+    <dgm:effectClrLst/>
+    <dgm:txLinClrLst/>
+    <dgm:txFillClrLst meth="repeat">
+      <a:schemeClr val="dk1"/>
+    </dgm:txFillClrLst>
+    <dgm:txEffectClrLst/>
+  </dgm:styleLbl>
+  <dgm:styleLbl name="fgAcc0">
+    <dgm:fillClrLst meth="repeat">
+      <a:schemeClr val="lt1">
+        <a:alpha val="90000"/>
+      </a:schemeClr>
+    </dgm:fillClrLst>
+    <dgm:linClrLst>
+      <a:schemeClr val="accent1"/>
+    </dgm:linClrLst>
+    <dgm:effectClrLst/>
+    <dgm:txLinClrLst/>
+    <dgm:txFillClrLst meth="repeat">
+      <a:schemeClr val="dk1"/>
+    </dgm:txFillClrLst>
+    <dgm:txEffectClrLst/>
+  </dgm:styleLbl>
+  <dgm:styleLbl name="fgAcc2">
+    <dgm:fillClrLst meth="repeat">
+      <a:schemeClr val="lt1">
+        <a:alpha val="90000"/>
+      </a:schemeClr>
+    </dgm:fillClrLst>
+    <dgm:linClrLst>
+      <a:schemeClr val="accent3"/>
+    </dgm:linClrLst>
+    <dgm:effectClrLst/>
+    <dgm:txLinClrLst/>
+    <dgm:txFillClrLst meth="repeat">
+      <a:schemeClr val="dk1"/>
+    </dgm:txFillClrLst>
+    <dgm:txEffectClrLst/>
+  </dgm:styleLbl>
+  <dgm:styleLbl name="fgAcc3">
+    <dgm:fillClrLst meth="repeat">
+      <a:schemeClr val="lt1">
+        <a:alpha val="90000"/>
+      </a:schemeClr>
+    </dgm:fillClrLst>
+    <dgm:linClrLst>
+      <a:schemeClr val="accent4"/>
+    </dgm:linClrLst>
+    <dgm:effectClrLst/>
+    <dgm:txLinClrLst/>
+    <dgm:txFillClrLst meth="repeat">
+      <a:schemeClr val="dk1"/>
+    </dgm:txFillClrLst>
+    <dgm:txEffectClrLst/>
+  </dgm:styleLbl>
+  <dgm:styleLbl name="fgAcc4">
+    <dgm:fillClrLst meth="repeat">
+      <a:schemeClr val="lt1">
+        <a:alpha val="90000"/>
+      </a:schemeClr>
+    </dgm:fillClrLst>
+    <dgm:linClrLst>
+      <a:schemeClr val="accent5"/>
+    </dgm:linClrLst>
+    <dgm:effectClrLst/>
+    <dgm:txLinClrLst/>
+    <dgm:txFillClrLst meth="repeat">
+      <a:schemeClr val="dk1"/>
+    </dgm:txFillClrLst>
+    <dgm:txEffectClrLst/>
+  </dgm:styleLbl>
+  <dgm:styleLbl name="bgShp">
+    <dgm:fillClrLst meth="repeat">
+      <a:schemeClr val="accent2">
+        <a:tint val="40000"/>
+      </a:schemeClr>
+    </dgm:fillClrLst>
+    <dgm:linClrLst meth="repeat">
+      <a:schemeClr val="dk1"/>
+    </dgm:linClrLst>
+    <dgm:effectClrLst/>
+    <dgm:txLinClrLst/>
+    <dgm:txFillClrLst meth="repeat">
+      <a:schemeClr val="dk1"/>
+    </dgm:txFillClrLst>
+    <dgm:txEffectClrLst/>
+  </dgm:styleLbl>
+  <dgm:styleLbl name="dkBgShp">
+    <dgm:fillClrLst meth="repeat">
+      <a:schemeClr val="accent2">
+        <a:shade val="90000"/>
+      </a:schemeClr>
+    </dgm:fillClrLst>
+    <dgm:linClrLst meth="repeat">
+      <a:schemeClr val="dk1"/>
+    </dgm:linClrLst>
+    <dgm:effectClrLst/>
+    <dgm:txLinClrLst/>
+    <dgm:txFillClrLst meth="repeat">
+      <a:schemeClr val="lt1"/>
+    </dgm:txFillClrLst>
+    <dgm:txEffectClrLst/>
+  </dgm:styleLbl>
+  <dgm:styleLbl name="trBgShp">
+    <dgm:fillClrLst meth="repeat">
+      <a:schemeClr val="accent2">
+        <a:tint val="50000"/>
+        <a:alpha val="40000"/>
+      </a:schemeClr>
+    </dgm:fillClrLst>
+    <dgm:linClrLst meth="repeat">
+      <a:schemeClr val="accent2"/>
+    </dgm:linClrLst>
+    <dgm:effectClrLst/>
+    <dgm:txLinClrLst/>
+    <dgm:txFillClrLst meth="repeat">
+      <a:schemeClr val="lt1"/>
+    </dgm:txFillClrLst>
+    <dgm:txEffectClrLst/>
+  </dgm:styleLbl>
+  <dgm:styleLbl name="fgShp">
+    <dgm:fillClrLst meth="repeat">
+      <a:schemeClr val="accent2">
+        <a:tint val="40000"/>
+      </a:schemeClr>
+    </dgm:fillClrLst>
+    <dgm:linClrLst meth="repeat">
+      <a:schemeClr val="lt1"/>
+    </dgm:linClrLst>
+    <dgm:effectClrLst/>
+    <dgm:txLinClrLst/>
+    <dgm:txFillClrLst meth="repeat">
+      <a:schemeClr val="dk1"/>
+    </dgm:txFillClrLst>
+    <dgm:txEffectClrLst/>
+  </dgm:styleLbl>
+  <dgm:styleLbl name="revTx">
+    <dgm:fillClrLst meth="repeat">
+      <a:schemeClr val="lt1">
+        <a:alpha val="0"/>
+      </a:schemeClr>
+    </dgm:fillClrLst>
+    <dgm:linClrLst meth="repeat">
+      <a:schemeClr val="dk1">
+        <a:alpha val="0"/>
+      </a:schemeClr>
+    </dgm:linClrLst>
+    <dgm:effectClrLst/>
+    <dgm:txLinClrLst/>
+    <dgm:txFillClrLst meth="repeat">
+      <a:schemeClr val="tx1"/>
+    </dgm:txFillClrLst>
+    <dgm:txEffectClrLst/>
+  </dgm:styleLbl>
+</dgm:colorsDef>
+</file>
+
+<file path=word/diagrams/data1.xml><?xml version="1.0" encoding="utf-8"?>
+<dgm:dataModel xmlns:dgm="http://schemas.openxmlformats.org/drawingml/2006/diagram" xmlns:a="http://schemas.openxmlformats.org/drawingml/2006/main">
+  <dgm:ptLst>
+    <dgm:pt modelId="{A52D3F97-7970-4E7E-82A0-832CAFC4BB5C}" type="doc">
+      <dgm:prSet loTypeId="urn:microsoft.com/office/officeart/2005/8/layout/process2" loCatId="process" qsTypeId="urn:microsoft.com/office/officeart/2005/8/quickstyle/simple2" qsCatId="simple" csTypeId="urn:microsoft.com/office/officeart/2005/8/colors/colorful2" csCatId="colorful" phldr="1"/>
+      <dgm:spPr/>
+    </dgm:pt>
+    <dgm:pt modelId="{1F32396F-ACC9-443C-B695-8F7BE39DBF4C}">
+      <dgm:prSet phldrT="[Text]"/>
+      <dgm:spPr/>
+      <dgm:t>
+        <a:bodyPr/>
+        <a:lstStyle/>
+        <a:p>
+          <a:pPr algn="ctr"/>
+          <a:r>
+            <a:rPr lang="en-US"/>
+            <a:t>Khởi tạo dự án</a:t>
+          </a:r>
+        </a:p>
+      </dgm:t>
+    </dgm:pt>
+    <dgm:pt modelId="{D002BF33-0DB9-4B10-9E22-B4F679D093A9}" type="parTrans" cxnId="{0198F07C-4930-4A1B-90F2-BB3E61DD161E}">
+      <dgm:prSet/>
+      <dgm:spPr/>
+      <dgm:t>
+        <a:bodyPr/>
+        <a:lstStyle/>
+        <a:p>
+          <a:pPr algn="ctr"/>
+          <a:endParaRPr lang="en-US"/>
+        </a:p>
+      </dgm:t>
+    </dgm:pt>
+    <dgm:pt modelId="{D6878242-E137-4D26-8E4F-A43721AA03C0}" type="sibTrans" cxnId="{0198F07C-4930-4A1B-90F2-BB3E61DD161E}">
+      <dgm:prSet/>
+      <dgm:spPr/>
+      <dgm:t>
+        <a:bodyPr/>
+        <a:lstStyle/>
+        <a:p>
+          <a:pPr algn="ctr"/>
+          <a:endParaRPr lang="en-US"/>
+        </a:p>
+      </dgm:t>
+    </dgm:pt>
+    <dgm:pt modelId="{80EE2030-4CA6-4B45-99DE-A500576DC7D9}">
+      <dgm:prSet phldrT="[Text]"/>
+      <dgm:spPr/>
+      <dgm:t>
+        <a:bodyPr/>
+        <a:lstStyle/>
+        <a:p>
+          <a:pPr algn="ctr"/>
+          <a:r>
+            <a:rPr lang="en-US"/>
+            <a:t>Chuẩn bị nhân sự</a:t>
+          </a:r>
+        </a:p>
+      </dgm:t>
+    </dgm:pt>
+    <dgm:pt modelId="{D5BD73BE-03AD-48D7-8E2B-D0F0D154555E}" type="parTrans" cxnId="{B254761E-BE78-4D06-AC95-2DE5325A4904}">
+      <dgm:prSet/>
+      <dgm:spPr/>
+      <dgm:t>
+        <a:bodyPr/>
+        <a:lstStyle/>
+        <a:p>
+          <a:pPr algn="ctr"/>
+          <a:endParaRPr lang="en-US"/>
+        </a:p>
+      </dgm:t>
+    </dgm:pt>
+    <dgm:pt modelId="{6CBC3C3B-FCCC-4863-BE12-6A56787F4276}" type="sibTrans" cxnId="{B254761E-BE78-4D06-AC95-2DE5325A4904}">
+      <dgm:prSet/>
+      <dgm:spPr/>
+      <dgm:t>
+        <a:bodyPr/>
+        <a:lstStyle/>
+        <a:p>
+          <a:pPr algn="ctr"/>
+          <a:endParaRPr lang="en-US"/>
+        </a:p>
+      </dgm:t>
+    </dgm:pt>
+    <dgm:pt modelId="{12438D75-65A3-45FA-80C1-208C06964CB9}">
+      <dgm:prSet phldrT="[Text]"/>
+      <dgm:spPr/>
+      <dgm:t>
+        <a:bodyPr/>
+        <a:lstStyle/>
+        <a:p>
+          <a:pPr algn="ctr"/>
+          <a:r>
+            <a:rPr lang="en-US"/>
+            <a:t>Khảo sát yêu cầu khách hàng</a:t>
+          </a:r>
+        </a:p>
+      </dgm:t>
+    </dgm:pt>
+    <dgm:pt modelId="{6B33455B-A2F3-40C2-850E-15A8D15973D2}" type="parTrans" cxnId="{F5EAF81A-7282-45E5-A2A2-E8C041589216}">
+      <dgm:prSet/>
+      <dgm:spPr/>
+      <dgm:t>
+        <a:bodyPr/>
+        <a:lstStyle/>
+        <a:p>
+          <a:pPr algn="ctr"/>
+          <a:endParaRPr lang="en-US"/>
+        </a:p>
+      </dgm:t>
+    </dgm:pt>
+    <dgm:pt modelId="{AA9BE435-7864-4E17-B027-7042CAD8E33D}" type="sibTrans" cxnId="{F5EAF81A-7282-45E5-A2A2-E8C041589216}">
+      <dgm:prSet/>
+      <dgm:spPr/>
+      <dgm:t>
+        <a:bodyPr/>
+        <a:lstStyle/>
+        <a:p>
+          <a:pPr algn="ctr"/>
+          <a:endParaRPr lang="en-US"/>
+        </a:p>
+      </dgm:t>
+    </dgm:pt>
+    <dgm:pt modelId="{3BFC03A6-174A-473C-B1E8-651F3B5CD010}">
+      <dgm:prSet phldrT="[Text]"/>
+      <dgm:spPr/>
+      <dgm:t>
+        <a:bodyPr/>
+        <a:lstStyle/>
+        <a:p>
+          <a:pPr algn="ctr"/>
+          <a:r>
+            <a:rPr lang="en-US"/>
+            <a:t>Thiết kế quy trình nghiệp vụ</a:t>
+          </a:r>
+        </a:p>
+      </dgm:t>
+    </dgm:pt>
+    <dgm:pt modelId="{91253DE8-ED39-40EE-B7A5-78A9381E8EA9}" type="parTrans" cxnId="{D9E07AB7-0D1C-4474-901A-D318608FB80F}">
+      <dgm:prSet/>
+      <dgm:spPr/>
+      <dgm:t>
+        <a:bodyPr/>
+        <a:lstStyle/>
+        <a:p>
+          <a:pPr algn="ctr"/>
+          <a:endParaRPr lang="en-US"/>
+        </a:p>
+      </dgm:t>
+    </dgm:pt>
+    <dgm:pt modelId="{5EDD5B85-715C-4192-8C56-5C2063356290}" type="sibTrans" cxnId="{D9E07AB7-0D1C-4474-901A-D318608FB80F}">
+      <dgm:prSet/>
+      <dgm:spPr/>
+      <dgm:t>
+        <a:bodyPr/>
+        <a:lstStyle/>
+        <a:p>
+          <a:pPr algn="ctr"/>
+          <a:endParaRPr lang="en-US"/>
+        </a:p>
+      </dgm:t>
+    </dgm:pt>
+    <dgm:pt modelId="{768AD2F7-222C-4887-BCB7-66123C041104}">
+      <dgm:prSet phldrT="[Text]"/>
+      <dgm:spPr/>
+      <dgm:t>
+        <a:bodyPr/>
+        <a:lstStyle/>
+        <a:p>
+          <a:pPr algn="ctr"/>
+          <a:r>
+            <a:rPr lang="en-US"/>
+            <a:t>Quản lý nội bộ</a:t>
+          </a:r>
+        </a:p>
+      </dgm:t>
+    </dgm:pt>
+    <dgm:pt modelId="{7F0E92E4-6CC1-4413-992A-9B1B8311D1F0}" type="parTrans" cxnId="{CBBC1627-DD63-456F-B047-A480EAE11677}">
+      <dgm:prSet/>
+      <dgm:spPr/>
+      <dgm:t>
+        <a:bodyPr/>
+        <a:lstStyle/>
+        <a:p>
+          <a:pPr algn="ctr"/>
+          <a:endParaRPr lang="en-US"/>
+        </a:p>
+      </dgm:t>
+    </dgm:pt>
+    <dgm:pt modelId="{8B610267-32E8-4686-9873-0C58CE70AFFD}" type="sibTrans" cxnId="{CBBC1627-DD63-456F-B047-A480EAE11677}">
+      <dgm:prSet/>
+      <dgm:spPr/>
+      <dgm:t>
+        <a:bodyPr/>
+        <a:lstStyle/>
+        <a:p>
+          <a:pPr algn="ctr"/>
+          <a:endParaRPr lang="en-US"/>
+        </a:p>
+      </dgm:t>
+    </dgm:pt>
+    <dgm:pt modelId="{5A54E1C2-4E63-449C-BE40-D8DBD7BD341D}">
+      <dgm:prSet phldrT="[Text]"/>
+      <dgm:spPr/>
+      <dgm:t>
+        <a:bodyPr/>
+        <a:lstStyle/>
+        <a:p>
+          <a:pPr algn="ctr"/>
+          <a:r>
+            <a:rPr lang="en-US"/>
+            <a:t>Ước lượng ( chức năng, thời gian,môi trường,hạng mục kiểm thư)</a:t>
+          </a:r>
+        </a:p>
+      </dgm:t>
+    </dgm:pt>
+    <dgm:pt modelId="{048AC6C6-7551-48E1-B1E6-AB7B926EB5DE}" type="parTrans" cxnId="{78E2940A-5E47-48E4-B841-E26A7865FFE6}">
+      <dgm:prSet/>
+      <dgm:spPr/>
+      <dgm:t>
+        <a:bodyPr/>
+        <a:lstStyle/>
+        <a:p>
+          <a:pPr algn="ctr"/>
+          <a:endParaRPr lang="en-US"/>
+        </a:p>
+      </dgm:t>
+    </dgm:pt>
+    <dgm:pt modelId="{D20C5607-B956-4FAE-91A6-640DD5795BFC}" type="sibTrans" cxnId="{78E2940A-5E47-48E4-B841-E26A7865FFE6}">
+      <dgm:prSet/>
+      <dgm:spPr/>
+      <dgm:t>
+        <a:bodyPr/>
+        <a:lstStyle/>
+        <a:p>
+          <a:pPr algn="ctr"/>
+          <a:endParaRPr lang="en-US"/>
+        </a:p>
+      </dgm:t>
+    </dgm:pt>
+    <dgm:pt modelId="{4D5BCFE4-DEBF-4035-AD1E-235DC64D9B4C}">
+      <dgm:prSet phldrT="[Text]"/>
+      <dgm:spPr/>
+      <dgm:t>
+        <a:bodyPr/>
+        <a:lstStyle/>
+        <a:p>
+          <a:pPr algn="ctr"/>
+          <a:r>
+            <a:rPr lang="en-US"/>
+            <a:t>Ước lượng giá thành</a:t>
+          </a:r>
+        </a:p>
+      </dgm:t>
+    </dgm:pt>
+    <dgm:pt modelId="{758782E8-F6DE-4C6E-BDD2-C9ADBC8A7B6B}" type="parTrans" cxnId="{86EA6BCC-081B-4F3C-A5FA-22703FBCC021}">
+      <dgm:prSet/>
+      <dgm:spPr/>
+      <dgm:t>
+        <a:bodyPr/>
+        <a:lstStyle/>
+        <a:p>
+          <a:pPr algn="ctr"/>
+          <a:endParaRPr lang="en-US"/>
+        </a:p>
+      </dgm:t>
+    </dgm:pt>
+    <dgm:pt modelId="{6923FE1F-7E14-4408-9BA5-148E39882655}" type="sibTrans" cxnId="{86EA6BCC-081B-4F3C-A5FA-22703FBCC021}">
+      <dgm:prSet/>
+      <dgm:spPr/>
+      <dgm:t>
+        <a:bodyPr/>
+        <a:lstStyle/>
+        <a:p>
+          <a:pPr algn="ctr"/>
+          <a:endParaRPr lang="en-US"/>
+        </a:p>
+      </dgm:t>
+    </dgm:pt>
+    <dgm:pt modelId="{450B1300-8BBF-407E-9986-D51961989355}">
+      <dgm:prSet phldrT="[Text]"/>
+      <dgm:spPr/>
+      <dgm:t>
+        <a:bodyPr/>
+        <a:lstStyle/>
+        <a:p>
+          <a:pPr algn="ctr"/>
+          <a:r>
+            <a:rPr lang="en-US"/>
+            <a:t>Phát triển và test giai đoạn 1</a:t>
+          </a:r>
+        </a:p>
+      </dgm:t>
+    </dgm:pt>
+    <dgm:pt modelId="{D9121E7D-1201-4070-B72E-1285B2916791}" type="parTrans" cxnId="{45A23B2C-75A8-4D6E-A413-1ADFDF93BAD0}">
+      <dgm:prSet/>
+      <dgm:spPr/>
+      <dgm:t>
+        <a:bodyPr/>
+        <a:lstStyle/>
+        <a:p>
+          <a:pPr algn="ctr"/>
+          <a:endParaRPr lang="en-US"/>
+        </a:p>
+      </dgm:t>
+    </dgm:pt>
+    <dgm:pt modelId="{B83A0FBC-AD66-4C31-B62B-119781B29E9E}" type="sibTrans" cxnId="{45A23B2C-75A8-4D6E-A413-1ADFDF93BAD0}">
+      <dgm:prSet/>
+      <dgm:spPr/>
+      <dgm:t>
+        <a:bodyPr/>
+        <a:lstStyle/>
+        <a:p>
+          <a:pPr algn="ctr"/>
+          <a:endParaRPr lang="en-US"/>
+        </a:p>
+      </dgm:t>
+    </dgm:pt>
+    <dgm:pt modelId="{2DCC4287-F6FE-4F62-8685-2B7BA9402E74}">
+      <dgm:prSet phldrT="[Text]"/>
+      <dgm:spPr/>
+      <dgm:t>
+        <a:bodyPr/>
+        <a:lstStyle/>
+        <a:p>
+          <a:pPr algn="ctr"/>
+          <a:r>
+            <a:rPr lang="en-US"/>
+            <a:t>Phát triển và test giai đoạn 2</a:t>
+          </a:r>
+        </a:p>
+      </dgm:t>
+    </dgm:pt>
+    <dgm:pt modelId="{C1D21773-3E64-4F9D-BCF3-7138E941AAAB}" type="parTrans" cxnId="{29AC1DB3-B76C-4009-987E-D407B73741F6}">
+      <dgm:prSet/>
+      <dgm:spPr/>
+      <dgm:t>
+        <a:bodyPr/>
+        <a:lstStyle/>
+        <a:p>
+          <a:pPr algn="ctr"/>
+          <a:endParaRPr lang="en-US"/>
+        </a:p>
+      </dgm:t>
+    </dgm:pt>
+    <dgm:pt modelId="{08406936-EAAC-4D36-8572-5934E15AE6BE}" type="sibTrans" cxnId="{29AC1DB3-B76C-4009-987E-D407B73741F6}">
+      <dgm:prSet/>
+      <dgm:spPr/>
+      <dgm:t>
+        <a:bodyPr/>
+        <a:lstStyle/>
+        <a:p>
+          <a:pPr algn="ctr"/>
+          <a:endParaRPr lang="en-US"/>
+        </a:p>
+      </dgm:t>
+    </dgm:pt>
+    <dgm:pt modelId="{AB1A41AC-907A-4788-A560-70701E1CEA0B}">
+      <dgm:prSet phldrT="[Text]"/>
+      <dgm:spPr/>
+      <dgm:t>
+        <a:bodyPr/>
+        <a:lstStyle/>
+        <a:p>
+          <a:pPr algn="ctr"/>
+          <a:r>
+            <a:rPr lang="en-US"/>
+            <a:t>Phát triển và test giai đoạn 3</a:t>
+          </a:r>
+        </a:p>
+      </dgm:t>
+    </dgm:pt>
+    <dgm:pt modelId="{C38CF9AA-C3B9-495A-9BE7-40A8D5E7A95B}" type="parTrans" cxnId="{BBBD7F51-B63D-4C90-A520-BF6C688B2EC1}">
+      <dgm:prSet/>
+      <dgm:spPr/>
+      <dgm:t>
+        <a:bodyPr/>
+        <a:lstStyle/>
+        <a:p>
+          <a:pPr algn="ctr"/>
+          <a:endParaRPr lang="en-US"/>
+        </a:p>
+      </dgm:t>
+    </dgm:pt>
+    <dgm:pt modelId="{43EA7916-FDDD-47CC-92AC-AFCA57277A96}" type="sibTrans" cxnId="{BBBD7F51-B63D-4C90-A520-BF6C688B2EC1}">
+      <dgm:prSet/>
+      <dgm:spPr/>
+      <dgm:t>
+        <a:bodyPr/>
+        <a:lstStyle/>
+        <a:p>
+          <a:pPr algn="ctr"/>
+          <a:endParaRPr lang="en-US"/>
+        </a:p>
+      </dgm:t>
+    </dgm:pt>
+    <dgm:pt modelId="{B865185F-BBC2-46AA-9FB9-F6F539EFB415}">
+      <dgm:prSet phldrT="[Text]"/>
+      <dgm:spPr/>
+      <dgm:t>
+        <a:bodyPr/>
+        <a:lstStyle/>
+        <a:p>
+          <a:pPr algn="ctr"/>
+          <a:r>
+            <a:rPr lang="en-US"/>
+            <a:t>Kiểm tra tổng thể</a:t>
+          </a:r>
+        </a:p>
+      </dgm:t>
+    </dgm:pt>
+    <dgm:pt modelId="{E189979F-3554-4924-80F1-2B5508B279F3}" type="parTrans" cxnId="{CEC1DD78-CA00-4ACD-8062-23AEF687F8E3}">
+      <dgm:prSet/>
+      <dgm:spPr/>
+      <dgm:t>
+        <a:bodyPr/>
+        <a:lstStyle/>
+        <a:p>
+          <a:pPr algn="ctr"/>
+          <a:endParaRPr lang="en-US"/>
+        </a:p>
+      </dgm:t>
+    </dgm:pt>
+    <dgm:pt modelId="{8D8E891F-AD7E-4FBC-9B2B-BFFFA53E2128}" type="sibTrans" cxnId="{CEC1DD78-CA00-4ACD-8062-23AEF687F8E3}">
+      <dgm:prSet/>
+      <dgm:spPr/>
+      <dgm:t>
+        <a:bodyPr/>
+        <a:lstStyle/>
+        <a:p>
+          <a:pPr algn="ctr"/>
+          <a:endParaRPr lang="en-US"/>
+        </a:p>
+      </dgm:t>
+    </dgm:pt>
+    <dgm:pt modelId="{A4F63631-D9EE-4DC3-A168-5B109544EEA2}">
+      <dgm:prSet phldrT="[Text]"/>
+      <dgm:spPr/>
+      <dgm:t>
+        <a:bodyPr/>
+        <a:lstStyle/>
+        <a:p>
+          <a:pPr algn="ctr"/>
+          <a:r>
+            <a:rPr lang="en-US"/>
+            <a:t>Bàn giao cho khách hàng</a:t>
+          </a:r>
+        </a:p>
+      </dgm:t>
+    </dgm:pt>
+    <dgm:pt modelId="{EC3359FE-D6FC-4492-BED1-A6FA9E0AA816}" type="parTrans" cxnId="{48DCDCBA-7007-47E6-B274-EB5B8773D6B6}">
+      <dgm:prSet/>
+      <dgm:spPr/>
+      <dgm:t>
+        <a:bodyPr/>
+        <a:lstStyle/>
+        <a:p>
+          <a:pPr algn="ctr"/>
+          <a:endParaRPr lang="en-US"/>
+        </a:p>
+      </dgm:t>
+    </dgm:pt>
+    <dgm:pt modelId="{4A9FCA7F-70D2-4A9B-9821-11D203A5D08F}" type="sibTrans" cxnId="{48DCDCBA-7007-47E6-B274-EB5B8773D6B6}">
+      <dgm:prSet/>
+      <dgm:spPr/>
+      <dgm:t>
+        <a:bodyPr/>
+        <a:lstStyle/>
+        <a:p>
+          <a:pPr algn="ctr"/>
+          <a:endParaRPr lang="en-US"/>
+        </a:p>
+      </dgm:t>
+    </dgm:pt>
+    <dgm:pt modelId="{AA47E1FC-6EDE-4B5F-BCA0-8E829B6EB8C6}" type="pres">
+      <dgm:prSet presAssocID="{A52D3F97-7970-4E7E-82A0-832CAFC4BB5C}" presName="linearFlow" presStyleCnt="0">
+        <dgm:presLayoutVars>
+          <dgm:resizeHandles val="exact"/>
+        </dgm:presLayoutVars>
+      </dgm:prSet>
+      <dgm:spPr/>
+    </dgm:pt>
+    <dgm:pt modelId="{E89D25F6-CCAC-435C-9B8A-63A5AFE875F3}" type="pres">
+      <dgm:prSet presAssocID="{1F32396F-ACC9-443C-B695-8F7BE39DBF4C}" presName="node" presStyleLbl="node1" presStyleIdx="0" presStyleCnt="12">
+        <dgm:presLayoutVars>
+          <dgm:bulletEnabled val="1"/>
+        </dgm:presLayoutVars>
+      </dgm:prSet>
+      <dgm:spPr/>
+    </dgm:pt>
+    <dgm:pt modelId="{70DDE6B7-0621-4D5A-BA2E-668A985EDB39}" type="pres">
+      <dgm:prSet presAssocID="{D6878242-E137-4D26-8E4F-A43721AA03C0}" presName="sibTrans" presStyleLbl="sibTrans2D1" presStyleIdx="0" presStyleCnt="11"/>
+      <dgm:spPr/>
+    </dgm:pt>
+    <dgm:pt modelId="{C29833C0-2C7E-4908-93F3-718BA3CCD601}" type="pres">
+      <dgm:prSet presAssocID="{D6878242-E137-4D26-8E4F-A43721AA03C0}" presName="connectorText" presStyleLbl="sibTrans2D1" presStyleIdx="0" presStyleCnt="11"/>
+      <dgm:spPr/>
+    </dgm:pt>
+    <dgm:pt modelId="{B334BE17-BBE0-41BB-B0C6-93D50CFD0245}" type="pres">
+      <dgm:prSet presAssocID="{80EE2030-4CA6-4B45-99DE-A500576DC7D9}" presName="node" presStyleLbl="node1" presStyleIdx="1" presStyleCnt="12">
+        <dgm:presLayoutVars>
+          <dgm:bulletEnabled val="1"/>
+        </dgm:presLayoutVars>
+      </dgm:prSet>
+      <dgm:spPr/>
+    </dgm:pt>
+    <dgm:pt modelId="{D2095EDE-5AF2-4DBA-AAE5-EE9DE44ED189}" type="pres">
+      <dgm:prSet presAssocID="{6CBC3C3B-FCCC-4863-BE12-6A56787F4276}" presName="sibTrans" presStyleLbl="sibTrans2D1" presStyleIdx="1" presStyleCnt="11"/>
+      <dgm:spPr/>
+    </dgm:pt>
+    <dgm:pt modelId="{370814D2-094E-42C4-84D1-BDF61A989CC0}" type="pres">
+      <dgm:prSet presAssocID="{6CBC3C3B-FCCC-4863-BE12-6A56787F4276}" presName="connectorText" presStyleLbl="sibTrans2D1" presStyleIdx="1" presStyleCnt="11"/>
+      <dgm:spPr/>
+    </dgm:pt>
+    <dgm:pt modelId="{34B6B5AC-3E6A-4BC5-83C5-A8F8C847E029}" type="pres">
+      <dgm:prSet presAssocID="{12438D75-65A3-45FA-80C1-208C06964CB9}" presName="node" presStyleLbl="node1" presStyleIdx="2" presStyleCnt="12">
+        <dgm:presLayoutVars>
+          <dgm:bulletEnabled val="1"/>
+        </dgm:presLayoutVars>
+      </dgm:prSet>
+      <dgm:spPr/>
+    </dgm:pt>
+    <dgm:pt modelId="{E4987F6F-E9CC-40EE-8921-9E5AF43C4759}" type="pres">
+      <dgm:prSet presAssocID="{AA9BE435-7864-4E17-B027-7042CAD8E33D}" presName="sibTrans" presStyleLbl="sibTrans2D1" presStyleIdx="2" presStyleCnt="11"/>
+      <dgm:spPr/>
+    </dgm:pt>
+    <dgm:pt modelId="{FF85D896-FD80-4109-9BD9-5C74823E4996}" type="pres">
+      <dgm:prSet presAssocID="{AA9BE435-7864-4E17-B027-7042CAD8E33D}" presName="connectorText" presStyleLbl="sibTrans2D1" presStyleIdx="2" presStyleCnt="11"/>
+      <dgm:spPr/>
+    </dgm:pt>
+    <dgm:pt modelId="{78D4D61A-A9CB-4281-9D7A-9EB4627BD64E}" type="pres">
+      <dgm:prSet presAssocID="{3BFC03A6-174A-473C-B1E8-651F3B5CD010}" presName="node" presStyleLbl="node1" presStyleIdx="3" presStyleCnt="12">
+        <dgm:presLayoutVars>
+          <dgm:bulletEnabled val="1"/>
+        </dgm:presLayoutVars>
+      </dgm:prSet>
+      <dgm:spPr/>
+    </dgm:pt>
+    <dgm:pt modelId="{EB1EC089-DBD0-40C6-B490-FE161F8B4AAF}" type="pres">
+      <dgm:prSet presAssocID="{5EDD5B85-715C-4192-8C56-5C2063356290}" presName="sibTrans" presStyleLbl="sibTrans2D1" presStyleIdx="3" presStyleCnt="11"/>
+      <dgm:spPr/>
+    </dgm:pt>
+    <dgm:pt modelId="{24043461-DF72-40D9-BD41-7C94200D06D6}" type="pres">
+      <dgm:prSet presAssocID="{5EDD5B85-715C-4192-8C56-5C2063356290}" presName="connectorText" presStyleLbl="sibTrans2D1" presStyleIdx="3" presStyleCnt="11"/>
+      <dgm:spPr/>
+    </dgm:pt>
+    <dgm:pt modelId="{0FD39CD5-B5FC-4D99-956D-448077D094A3}" type="pres">
+      <dgm:prSet presAssocID="{768AD2F7-222C-4887-BCB7-66123C041104}" presName="node" presStyleLbl="node1" presStyleIdx="4" presStyleCnt="12">
+        <dgm:presLayoutVars>
+          <dgm:bulletEnabled val="1"/>
+        </dgm:presLayoutVars>
+      </dgm:prSet>
+      <dgm:spPr/>
+    </dgm:pt>
+    <dgm:pt modelId="{C78EB9EE-231E-4B32-80D2-16D636A882EC}" type="pres">
+      <dgm:prSet presAssocID="{8B610267-32E8-4686-9873-0C58CE70AFFD}" presName="sibTrans" presStyleLbl="sibTrans2D1" presStyleIdx="4" presStyleCnt="11"/>
+      <dgm:spPr/>
+    </dgm:pt>
+    <dgm:pt modelId="{E48F01A4-A5BE-4B58-B6B1-4FC0526E28D0}" type="pres">
+      <dgm:prSet presAssocID="{8B610267-32E8-4686-9873-0C58CE70AFFD}" presName="connectorText" presStyleLbl="sibTrans2D1" presStyleIdx="4" presStyleCnt="11"/>
+      <dgm:spPr/>
+    </dgm:pt>
+    <dgm:pt modelId="{B22D5E97-BA4B-40F9-A308-1B098F6FAC75}" type="pres">
+      <dgm:prSet presAssocID="{5A54E1C2-4E63-449C-BE40-D8DBD7BD341D}" presName="node" presStyleLbl="node1" presStyleIdx="5" presStyleCnt="12">
+        <dgm:presLayoutVars>
+          <dgm:bulletEnabled val="1"/>
+        </dgm:presLayoutVars>
+      </dgm:prSet>
+      <dgm:spPr/>
+    </dgm:pt>
+    <dgm:pt modelId="{947DA86D-49DC-4DEA-B119-7AD1543F6EAA}" type="pres">
+      <dgm:prSet presAssocID="{D20C5607-B956-4FAE-91A6-640DD5795BFC}" presName="sibTrans" presStyleLbl="sibTrans2D1" presStyleIdx="5" presStyleCnt="11"/>
+      <dgm:spPr/>
+    </dgm:pt>
+    <dgm:pt modelId="{569D0844-EBF8-47FC-8F1E-B7CA0871CAC2}" type="pres">
+      <dgm:prSet presAssocID="{D20C5607-B956-4FAE-91A6-640DD5795BFC}" presName="connectorText" presStyleLbl="sibTrans2D1" presStyleIdx="5" presStyleCnt="11"/>
+      <dgm:spPr/>
+    </dgm:pt>
+    <dgm:pt modelId="{6063364B-0982-48CD-BC80-658D068BF1CD}" type="pres">
+      <dgm:prSet presAssocID="{4D5BCFE4-DEBF-4035-AD1E-235DC64D9B4C}" presName="node" presStyleLbl="node1" presStyleIdx="6" presStyleCnt="12">
+        <dgm:presLayoutVars>
+          <dgm:bulletEnabled val="1"/>
+        </dgm:presLayoutVars>
+      </dgm:prSet>
+      <dgm:spPr/>
+    </dgm:pt>
+    <dgm:pt modelId="{27DEF100-434B-499A-ACDF-9809F50B617C}" type="pres">
+      <dgm:prSet presAssocID="{6923FE1F-7E14-4408-9BA5-148E39882655}" presName="sibTrans" presStyleLbl="sibTrans2D1" presStyleIdx="6" presStyleCnt="11"/>
+      <dgm:spPr/>
+    </dgm:pt>
+    <dgm:pt modelId="{B1774E45-BEAD-496A-957E-09900035B21E}" type="pres">
+      <dgm:prSet presAssocID="{6923FE1F-7E14-4408-9BA5-148E39882655}" presName="connectorText" presStyleLbl="sibTrans2D1" presStyleIdx="6" presStyleCnt="11"/>
+      <dgm:spPr/>
+    </dgm:pt>
+    <dgm:pt modelId="{B02EB46D-58FA-4A2D-AB4C-56609E951B78}" type="pres">
+      <dgm:prSet presAssocID="{450B1300-8BBF-407E-9986-D51961989355}" presName="node" presStyleLbl="node1" presStyleIdx="7" presStyleCnt="12">
+        <dgm:presLayoutVars>
+          <dgm:bulletEnabled val="1"/>
+        </dgm:presLayoutVars>
+      </dgm:prSet>
+      <dgm:spPr/>
+    </dgm:pt>
+    <dgm:pt modelId="{27B05FEB-FB31-4ADB-94C7-43578F35A78F}" type="pres">
+      <dgm:prSet presAssocID="{B83A0FBC-AD66-4C31-B62B-119781B29E9E}" presName="sibTrans" presStyleLbl="sibTrans2D1" presStyleIdx="7" presStyleCnt="11"/>
+      <dgm:spPr/>
+    </dgm:pt>
+    <dgm:pt modelId="{3FD3659C-78E0-4640-A964-1AADE1FEDC52}" type="pres">
+      <dgm:prSet presAssocID="{B83A0FBC-AD66-4C31-B62B-119781B29E9E}" presName="connectorText" presStyleLbl="sibTrans2D1" presStyleIdx="7" presStyleCnt="11"/>
+      <dgm:spPr/>
+    </dgm:pt>
+    <dgm:pt modelId="{C56D6B9F-B937-4148-AC8F-0EFDF6B8B977}" type="pres">
+      <dgm:prSet presAssocID="{2DCC4287-F6FE-4F62-8685-2B7BA9402E74}" presName="node" presStyleLbl="node1" presStyleIdx="8" presStyleCnt="12">
+        <dgm:presLayoutVars>
+          <dgm:bulletEnabled val="1"/>
+        </dgm:presLayoutVars>
+      </dgm:prSet>
+      <dgm:spPr/>
+    </dgm:pt>
+    <dgm:pt modelId="{A5F8736E-3D83-4F13-BAAF-2EE51B0D20C7}" type="pres">
+      <dgm:prSet presAssocID="{08406936-EAAC-4D36-8572-5934E15AE6BE}" presName="sibTrans" presStyleLbl="sibTrans2D1" presStyleIdx="8" presStyleCnt="11"/>
+      <dgm:spPr/>
+    </dgm:pt>
+    <dgm:pt modelId="{D7AC04AC-C462-4F7F-A600-D7CA786A1CE3}" type="pres">
+      <dgm:prSet presAssocID="{08406936-EAAC-4D36-8572-5934E15AE6BE}" presName="connectorText" presStyleLbl="sibTrans2D1" presStyleIdx="8" presStyleCnt="11"/>
+      <dgm:spPr/>
+    </dgm:pt>
+    <dgm:pt modelId="{B822A495-FD00-4EB1-B7AB-AE76B55B21ED}" type="pres">
+      <dgm:prSet presAssocID="{AB1A41AC-907A-4788-A560-70701E1CEA0B}" presName="node" presStyleLbl="node1" presStyleIdx="9" presStyleCnt="12">
+        <dgm:presLayoutVars>
+          <dgm:bulletEnabled val="1"/>
+        </dgm:presLayoutVars>
+      </dgm:prSet>
+      <dgm:spPr/>
+    </dgm:pt>
+    <dgm:pt modelId="{FD5786D8-A4DC-4582-958A-4AC7313ECD9B}" type="pres">
+      <dgm:prSet presAssocID="{43EA7916-FDDD-47CC-92AC-AFCA57277A96}" presName="sibTrans" presStyleLbl="sibTrans2D1" presStyleIdx="9" presStyleCnt="11"/>
+      <dgm:spPr/>
+    </dgm:pt>
+    <dgm:pt modelId="{34672244-A5CD-424B-AC2B-3C78C8F2C7CF}" type="pres">
+      <dgm:prSet presAssocID="{43EA7916-FDDD-47CC-92AC-AFCA57277A96}" presName="connectorText" presStyleLbl="sibTrans2D1" presStyleIdx="9" presStyleCnt="11"/>
+      <dgm:spPr/>
+    </dgm:pt>
+    <dgm:pt modelId="{7B195BE9-0D3B-42D9-843E-A95F991EA744}" type="pres">
+      <dgm:prSet presAssocID="{B865185F-BBC2-46AA-9FB9-F6F539EFB415}" presName="node" presStyleLbl="node1" presStyleIdx="10" presStyleCnt="12">
+        <dgm:presLayoutVars>
+          <dgm:bulletEnabled val="1"/>
+        </dgm:presLayoutVars>
+      </dgm:prSet>
+      <dgm:spPr/>
+    </dgm:pt>
+    <dgm:pt modelId="{726A699A-54D6-4EDB-9999-9183C97B1493}" type="pres">
+      <dgm:prSet presAssocID="{8D8E891F-AD7E-4FBC-9B2B-BFFFA53E2128}" presName="sibTrans" presStyleLbl="sibTrans2D1" presStyleIdx="10" presStyleCnt="11"/>
+      <dgm:spPr/>
+    </dgm:pt>
+    <dgm:pt modelId="{804EAAA9-2E21-4469-B3ED-1011B31CFF14}" type="pres">
+      <dgm:prSet presAssocID="{8D8E891F-AD7E-4FBC-9B2B-BFFFA53E2128}" presName="connectorText" presStyleLbl="sibTrans2D1" presStyleIdx="10" presStyleCnt="11"/>
+      <dgm:spPr/>
+    </dgm:pt>
+    <dgm:pt modelId="{DF187C5B-7042-41A1-85CE-A7BA697CB23F}" type="pres">
+      <dgm:prSet presAssocID="{A4F63631-D9EE-4DC3-A168-5B109544EEA2}" presName="node" presStyleLbl="node1" presStyleIdx="11" presStyleCnt="12">
+        <dgm:presLayoutVars>
+          <dgm:bulletEnabled val="1"/>
+        </dgm:presLayoutVars>
+      </dgm:prSet>
+      <dgm:spPr/>
+    </dgm:pt>
+  </dgm:ptLst>
+  <dgm:cxnLst>
+    <dgm:cxn modelId="{78E2940A-5E47-48E4-B841-E26A7865FFE6}" srcId="{A52D3F97-7970-4E7E-82A0-832CAFC4BB5C}" destId="{5A54E1C2-4E63-449C-BE40-D8DBD7BD341D}" srcOrd="5" destOrd="0" parTransId="{048AC6C6-7551-48E1-B1E6-AB7B926EB5DE}" sibTransId="{D20C5607-B956-4FAE-91A6-640DD5795BFC}"/>
+    <dgm:cxn modelId="{450D350B-307E-4C1B-B94B-5156D60EC214}" type="presOf" srcId="{08406936-EAAC-4D36-8572-5934E15AE6BE}" destId="{A5F8736E-3D83-4F13-BAAF-2EE51B0D20C7}" srcOrd="0" destOrd="0" presId="urn:microsoft.com/office/officeart/2005/8/layout/process2"/>
+    <dgm:cxn modelId="{3D90EB16-A592-4516-AF4C-CE7E9FDB30ED}" type="presOf" srcId="{3BFC03A6-174A-473C-B1E8-651F3B5CD010}" destId="{78D4D61A-A9CB-4281-9D7A-9EB4627BD64E}" srcOrd="0" destOrd="0" presId="urn:microsoft.com/office/officeart/2005/8/layout/process2"/>
+    <dgm:cxn modelId="{F5EAF81A-7282-45E5-A2A2-E8C041589216}" srcId="{A52D3F97-7970-4E7E-82A0-832CAFC4BB5C}" destId="{12438D75-65A3-45FA-80C1-208C06964CB9}" srcOrd="2" destOrd="0" parTransId="{6B33455B-A2F3-40C2-850E-15A8D15973D2}" sibTransId="{AA9BE435-7864-4E17-B027-7042CAD8E33D}"/>
+    <dgm:cxn modelId="{B254761E-BE78-4D06-AC95-2DE5325A4904}" srcId="{A52D3F97-7970-4E7E-82A0-832CAFC4BB5C}" destId="{80EE2030-4CA6-4B45-99DE-A500576DC7D9}" srcOrd="1" destOrd="0" parTransId="{D5BD73BE-03AD-48D7-8E2B-D0F0D154555E}" sibTransId="{6CBC3C3B-FCCC-4863-BE12-6A56787F4276}"/>
+    <dgm:cxn modelId="{CBED3B20-C47C-4C0A-8B28-D640BE89A871}" type="presOf" srcId="{6CBC3C3B-FCCC-4863-BE12-6A56787F4276}" destId="{D2095EDE-5AF2-4DBA-AAE5-EE9DE44ED189}" srcOrd="0" destOrd="0" presId="urn:microsoft.com/office/officeart/2005/8/layout/process2"/>
+    <dgm:cxn modelId="{08EB1225-585C-4B1A-B9DF-A09D530184BC}" type="presOf" srcId="{43EA7916-FDDD-47CC-92AC-AFCA57277A96}" destId="{FD5786D8-A4DC-4582-958A-4AC7313ECD9B}" srcOrd="0" destOrd="0" presId="urn:microsoft.com/office/officeart/2005/8/layout/process2"/>
+    <dgm:cxn modelId="{CBBC1627-DD63-456F-B047-A480EAE11677}" srcId="{A52D3F97-7970-4E7E-82A0-832CAFC4BB5C}" destId="{768AD2F7-222C-4887-BCB7-66123C041104}" srcOrd="4" destOrd="0" parTransId="{7F0E92E4-6CC1-4413-992A-9B1B8311D1F0}" sibTransId="{8B610267-32E8-4686-9873-0C58CE70AFFD}"/>
+    <dgm:cxn modelId="{07BE5C27-8006-4DE7-BF99-A69BAF437FF1}" type="presOf" srcId="{80EE2030-4CA6-4B45-99DE-A500576DC7D9}" destId="{B334BE17-BBE0-41BB-B0C6-93D50CFD0245}" srcOrd="0" destOrd="0" presId="urn:microsoft.com/office/officeart/2005/8/layout/process2"/>
+    <dgm:cxn modelId="{E20D8328-AFA2-4C53-9F81-351CC90CC657}" type="presOf" srcId="{D6878242-E137-4D26-8E4F-A43721AA03C0}" destId="{70DDE6B7-0621-4D5A-BA2E-668A985EDB39}" srcOrd="0" destOrd="0" presId="urn:microsoft.com/office/officeart/2005/8/layout/process2"/>
+    <dgm:cxn modelId="{45A23B2C-75A8-4D6E-A413-1ADFDF93BAD0}" srcId="{A52D3F97-7970-4E7E-82A0-832CAFC4BB5C}" destId="{450B1300-8BBF-407E-9986-D51961989355}" srcOrd="7" destOrd="0" parTransId="{D9121E7D-1201-4070-B72E-1285B2916791}" sibTransId="{B83A0FBC-AD66-4C31-B62B-119781B29E9E}"/>
+    <dgm:cxn modelId="{13D2D52D-2515-4FF9-943A-D4080B2BFC0B}" type="presOf" srcId="{AA9BE435-7864-4E17-B027-7042CAD8E33D}" destId="{FF85D896-FD80-4109-9BD9-5C74823E4996}" srcOrd="1" destOrd="0" presId="urn:microsoft.com/office/officeart/2005/8/layout/process2"/>
+    <dgm:cxn modelId="{FB3AD232-E1FC-4205-A501-EE70FE4B29CE}" type="presOf" srcId="{AB1A41AC-907A-4788-A560-70701E1CEA0B}" destId="{B822A495-FD00-4EB1-B7AB-AE76B55B21ED}" srcOrd="0" destOrd="0" presId="urn:microsoft.com/office/officeart/2005/8/layout/process2"/>
+    <dgm:cxn modelId="{9F2A333D-9EF4-4374-BDA2-5EECA2C514DC}" type="presOf" srcId="{43EA7916-FDDD-47CC-92AC-AFCA57277A96}" destId="{34672244-A5CD-424B-AC2B-3C78C8F2C7CF}" srcOrd="1" destOrd="0" presId="urn:microsoft.com/office/officeart/2005/8/layout/process2"/>
+    <dgm:cxn modelId="{0F61553F-F62E-4302-BFE9-9F65D0C8FA52}" type="presOf" srcId="{12438D75-65A3-45FA-80C1-208C06964CB9}" destId="{34B6B5AC-3E6A-4BC5-83C5-A8F8C847E029}" srcOrd="0" destOrd="0" presId="urn:microsoft.com/office/officeart/2005/8/layout/process2"/>
+    <dgm:cxn modelId="{2A94D443-3605-4641-987C-8CB1295BF352}" type="presOf" srcId="{08406936-EAAC-4D36-8572-5934E15AE6BE}" destId="{D7AC04AC-C462-4F7F-A600-D7CA786A1CE3}" srcOrd="1" destOrd="0" presId="urn:microsoft.com/office/officeart/2005/8/layout/process2"/>
+    <dgm:cxn modelId="{68B49A64-EA5D-4DB8-AA86-4BEDCE7221A2}" type="presOf" srcId="{A4F63631-D9EE-4DC3-A168-5B109544EEA2}" destId="{DF187C5B-7042-41A1-85CE-A7BA697CB23F}" srcOrd="0" destOrd="0" presId="urn:microsoft.com/office/officeart/2005/8/layout/process2"/>
+    <dgm:cxn modelId="{42543546-93FD-4AC0-A249-192EB73593A9}" type="presOf" srcId="{8B610267-32E8-4686-9873-0C58CE70AFFD}" destId="{E48F01A4-A5BE-4B58-B6B1-4FC0526E28D0}" srcOrd="1" destOrd="0" presId="urn:microsoft.com/office/officeart/2005/8/layout/process2"/>
+    <dgm:cxn modelId="{98A41348-1EE2-4CF1-B9C2-72EB562EF61E}" type="presOf" srcId="{B83A0FBC-AD66-4C31-B62B-119781B29E9E}" destId="{27B05FEB-FB31-4ADB-94C7-43578F35A78F}" srcOrd="0" destOrd="0" presId="urn:microsoft.com/office/officeart/2005/8/layout/process2"/>
+    <dgm:cxn modelId="{3B532348-9EB1-4F5C-9EBA-21A6F5717C8F}" type="presOf" srcId="{1F32396F-ACC9-443C-B695-8F7BE39DBF4C}" destId="{E89D25F6-CCAC-435C-9B8A-63A5AFE875F3}" srcOrd="0" destOrd="0" presId="urn:microsoft.com/office/officeart/2005/8/layout/process2"/>
+    <dgm:cxn modelId="{BBBD7F51-B63D-4C90-A520-BF6C688B2EC1}" srcId="{A52D3F97-7970-4E7E-82A0-832CAFC4BB5C}" destId="{AB1A41AC-907A-4788-A560-70701E1CEA0B}" srcOrd="9" destOrd="0" parTransId="{C38CF9AA-C3B9-495A-9BE7-40A8D5E7A95B}" sibTransId="{43EA7916-FDDD-47CC-92AC-AFCA57277A96}"/>
+    <dgm:cxn modelId="{7F622F72-FEF6-4A5A-BB78-5E6011D6869F}" type="presOf" srcId="{6CBC3C3B-FCCC-4863-BE12-6A56787F4276}" destId="{370814D2-094E-42C4-84D1-BDF61A989CC0}" srcOrd="1" destOrd="0" presId="urn:microsoft.com/office/officeart/2005/8/layout/process2"/>
+    <dgm:cxn modelId="{CEC1DD78-CA00-4ACD-8062-23AEF687F8E3}" srcId="{A52D3F97-7970-4E7E-82A0-832CAFC4BB5C}" destId="{B865185F-BBC2-46AA-9FB9-F6F539EFB415}" srcOrd="10" destOrd="0" parTransId="{E189979F-3554-4924-80F1-2B5508B279F3}" sibTransId="{8D8E891F-AD7E-4FBC-9B2B-BFFFA53E2128}"/>
+    <dgm:cxn modelId="{0198F07C-4930-4A1B-90F2-BB3E61DD161E}" srcId="{A52D3F97-7970-4E7E-82A0-832CAFC4BB5C}" destId="{1F32396F-ACC9-443C-B695-8F7BE39DBF4C}" srcOrd="0" destOrd="0" parTransId="{D002BF33-0DB9-4B10-9E22-B4F679D093A9}" sibTransId="{D6878242-E137-4D26-8E4F-A43721AA03C0}"/>
+    <dgm:cxn modelId="{C73AE481-CD8B-4544-8C30-15355347A0FA}" type="presOf" srcId="{AA9BE435-7864-4E17-B027-7042CAD8E33D}" destId="{E4987F6F-E9CC-40EE-8921-9E5AF43C4759}" srcOrd="0" destOrd="0" presId="urn:microsoft.com/office/officeart/2005/8/layout/process2"/>
+    <dgm:cxn modelId="{365DEC87-B25B-48BA-8BBE-088E0A52F80F}" type="presOf" srcId="{4D5BCFE4-DEBF-4035-AD1E-235DC64D9B4C}" destId="{6063364B-0982-48CD-BC80-658D068BF1CD}" srcOrd="0" destOrd="0" presId="urn:microsoft.com/office/officeart/2005/8/layout/process2"/>
+    <dgm:cxn modelId="{2D226E8E-E05E-4B84-85C4-FD4F926D1C9F}" type="presOf" srcId="{B83A0FBC-AD66-4C31-B62B-119781B29E9E}" destId="{3FD3659C-78E0-4640-A964-1AADE1FEDC52}" srcOrd="1" destOrd="0" presId="urn:microsoft.com/office/officeart/2005/8/layout/process2"/>
+    <dgm:cxn modelId="{EDDF728E-C807-464B-B8D0-F8DBAE53AD6A}" type="presOf" srcId="{6923FE1F-7E14-4408-9BA5-148E39882655}" destId="{27DEF100-434B-499A-ACDF-9809F50B617C}" srcOrd="0" destOrd="0" presId="urn:microsoft.com/office/officeart/2005/8/layout/process2"/>
+    <dgm:cxn modelId="{2D12608F-F4F7-426A-B87E-5BDC1EA266D6}" type="presOf" srcId="{8B610267-32E8-4686-9873-0C58CE70AFFD}" destId="{C78EB9EE-231E-4B32-80D2-16D636A882EC}" srcOrd="0" destOrd="0" presId="urn:microsoft.com/office/officeart/2005/8/layout/process2"/>
+    <dgm:cxn modelId="{1DD2E991-26B1-4578-BCA3-91D654C3CBCD}" type="presOf" srcId="{6923FE1F-7E14-4408-9BA5-148E39882655}" destId="{B1774E45-BEAD-496A-957E-09900035B21E}" srcOrd="1" destOrd="0" presId="urn:microsoft.com/office/officeart/2005/8/layout/process2"/>
+    <dgm:cxn modelId="{187F9F98-3A52-4F46-8625-5FB2D710258D}" type="presOf" srcId="{5EDD5B85-715C-4192-8C56-5C2063356290}" destId="{24043461-DF72-40D9-BD41-7C94200D06D6}" srcOrd="1" destOrd="0" presId="urn:microsoft.com/office/officeart/2005/8/layout/process2"/>
+    <dgm:cxn modelId="{5EB0EB9A-619E-4420-9F58-530EE21645F0}" type="presOf" srcId="{450B1300-8BBF-407E-9986-D51961989355}" destId="{B02EB46D-58FA-4A2D-AB4C-56609E951B78}" srcOrd="0" destOrd="0" presId="urn:microsoft.com/office/officeart/2005/8/layout/process2"/>
+    <dgm:cxn modelId="{F9723DA3-A33C-40A1-8694-0FA3DBA47DBF}" type="presOf" srcId="{B865185F-BBC2-46AA-9FB9-F6F539EFB415}" destId="{7B195BE9-0D3B-42D9-843E-A95F991EA744}" srcOrd="0" destOrd="0" presId="urn:microsoft.com/office/officeart/2005/8/layout/process2"/>
+    <dgm:cxn modelId="{23D068B2-3E7C-4F11-B345-4B88C03181BD}" type="presOf" srcId="{D20C5607-B956-4FAE-91A6-640DD5795BFC}" destId="{947DA86D-49DC-4DEA-B119-7AD1543F6EAA}" srcOrd="0" destOrd="0" presId="urn:microsoft.com/office/officeart/2005/8/layout/process2"/>
+    <dgm:cxn modelId="{29AC1DB3-B76C-4009-987E-D407B73741F6}" srcId="{A52D3F97-7970-4E7E-82A0-832CAFC4BB5C}" destId="{2DCC4287-F6FE-4F62-8685-2B7BA9402E74}" srcOrd="8" destOrd="0" parTransId="{C1D21773-3E64-4F9D-BCF3-7138E941AAAB}" sibTransId="{08406936-EAAC-4D36-8572-5934E15AE6BE}"/>
+    <dgm:cxn modelId="{487185B3-8481-4857-9A7A-6617565312FE}" type="presOf" srcId="{5A54E1C2-4E63-449C-BE40-D8DBD7BD341D}" destId="{B22D5E97-BA4B-40F9-A308-1B098F6FAC75}" srcOrd="0" destOrd="0" presId="urn:microsoft.com/office/officeart/2005/8/layout/process2"/>
+    <dgm:cxn modelId="{D9E07AB7-0D1C-4474-901A-D318608FB80F}" srcId="{A52D3F97-7970-4E7E-82A0-832CAFC4BB5C}" destId="{3BFC03A6-174A-473C-B1E8-651F3B5CD010}" srcOrd="3" destOrd="0" parTransId="{91253DE8-ED39-40EE-B7A5-78A9381E8EA9}" sibTransId="{5EDD5B85-715C-4192-8C56-5C2063356290}"/>
+    <dgm:cxn modelId="{48DCDCBA-7007-47E6-B274-EB5B8773D6B6}" srcId="{A52D3F97-7970-4E7E-82A0-832CAFC4BB5C}" destId="{A4F63631-D9EE-4DC3-A168-5B109544EEA2}" srcOrd="11" destOrd="0" parTransId="{EC3359FE-D6FC-4492-BED1-A6FA9E0AA816}" sibTransId="{4A9FCA7F-70D2-4A9B-9821-11D203A5D08F}"/>
+    <dgm:cxn modelId="{86EA6BCC-081B-4F3C-A5FA-22703FBCC021}" srcId="{A52D3F97-7970-4E7E-82A0-832CAFC4BB5C}" destId="{4D5BCFE4-DEBF-4035-AD1E-235DC64D9B4C}" srcOrd="6" destOrd="0" parTransId="{758782E8-F6DE-4C6E-BDD2-C9ADBC8A7B6B}" sibTransId="{6923FE1F-7E14-4408-9BA5-148E39882655}"/>
+    <dgm:cxn modelId="{49A430CE-90C0-48C3-A72F-F39EA13C9AC4}" type="presOf" srcId="{D6878242-E137-4D26-8E4F-A43721AA03C0}" destId="{C29833C0-2C7E-4908-93F3-718BA3CCD601}" srcOrd="1" destOrd="0" presId="urn:microsoft.com/office/officeart/2005/8/layout/process2"/>
+    <dgm:cxn modelId="{8F4DFCD3-8A3B-4FCA-974B-915B10126363}" type="presOf" srcId="{5EDD5B85-715C-4192-8C56-5C2063356290}" destId="{EB1EC089-DBD0-40C6-B490-FE161F8B4AAF}" srcOrd="0" destOrd="0" presId="urn:microsoft.com/office/officeart/2005/8/layout/process2"/>
+    <dgm:cxn modelId="{72812DD4-72B4-411D-B781-47E0CF53EFA3}" type="presOf" srcId="{D20C5607-B956-4FAE-91A6-640DD5795BFC}" destId="{569D0844-EBF8-47FC-8F1E-B7CA0871CAC2}" srcOrd="1" destOrd="0" presId="urn:microsoft.com/office/officeart/2005/8/layout/process2"/>
+    <dgm:cxn modelId="{9D9322DA-7654-48CB-9D32-E4F85A3B58C4}" type="presOf" srcId="{8D8E891F-AD7E-4FBC-9B2B-BFFFA53E2128}" destId="{804EAAA9-2E21-4469-B3ED-1011B31CFF14}" srcOrd="1" destOrd="0" presId="urn:microsoft.com/office/officeart/2005/8/layout/process2"/>
+    <dgm:cxn modelId="{F72F08DB-C286-40C7-BA79-58219ED79E3F}" type="presOf" srcId="{A52D3F97-7970-4E7E-82A0-832CAFC4BB5C}" destId="{AA47E1FC-6EDE-4B5F-BCA0-8E829B6EB8C6}" srcOrd="0" destOrd="0" presId="urn:microsoft.com/office/officeart/2005/8/layout/process2"/>
+    <dgm:cxn modelId="{B028E4EA-CAB1-4404-A87D-278FC87CEDC9}" type="presOf" srcId="{8D8E891F-AD7E-4FBC-9B2B-BFFFA53E2128}" destId="{726A699A-54D6-4EDB-9999-9183C97B1493}" srcOrd="0" destOrd="0" presId="urn:microsoft.com/office/officeart/2005/8/layout/process2"/>
+    <dgm:cxn modelId="{DF3234EE-A2C4-4AA3-977A-29F2CC41A915}" type="presOf" srcId="{768AD2F7-222C-4887-BCB7-66123C041104}" destId="{0FD39CD5-B5FC-4D99-956D-448077D094A3}" srcOrd="0" destOrd="0" presId="urn:microsoft.com/office/officeart/2005/8/layout/process2"/>
+    <dgm:cxn modelId="{E38D2EFA-7F39-42DB-A02A-30D7B57D3D19}" type="presOf" srcId="{2DCC4287-F6FE-4F62-8685-2B7BA9402E74}" destId="{C56D6B9F-B937-4148-AC8F-0EFDF6B8B977}" srcOrd="0" destOrd="0" presId="urn:microsoft.com/office/officeart/2005/8/layout/process2"/>
+    <dgm:cxn modelId="{83095F82-40B6-4177-8B92-91CA01C529BC}" type="presParOf" srcId="{AA47E1FC-6EDE-4B5F-BCA0-8E829B6EB8C6}" destId="{E89D25F6-CCAC-435C-9B8A-63A5AFE875F3}" srcOrd="0" destOrd="0" presId="urn:microsoft.com/office/officeart/2005/8/layout/process2"/>
+    <dgm:cxn modelId="{3540CF10-CA77-4A11-9C37-BEFF87B9421F}" type="presParOf" srcId="{AA47E1FC-6EDE-4B5F-BCA0-8E829B6EB8C6}" destId="{70DDE6B7-0621-4D5A-BA2E-668A985EDB39}" srcOrd="1" destOrd="0" presId="urn:microsoft.com/office/officeart/2005/8/layout/process2"/>
+    <dgm:cxn modelId="{92C95BC8-BBBE-424B-B561-A54BD5460F14}" type="presParOf" srcId="{70DDE6B7-0621-4D5A-BA2E-668A985EDB39}" destId="{C29833C0-2C7E-4908-93F3-718BA3CCD601}" srcOrd="0" destOrd="0" presId="urn:microsoft.com/office/officeart/2005/8/layout/process2"/>
+    <dgm:cxn modelId="{C1ED7418-2E25-4B17-A8FB-71CB3DAA4114}" type="presParOf" srcId="{AA47E1FC-6EDE-4B5F-BCA0-8E829B6EB8C6}" destId="{B334BE17-BBE0-41BB-B0C6-93D50CFD0245}" srcOrd="2" destOrd="0" presId="urn:microsoft.com/office/officeart/2005/8/layout/process2"/>
+    <dgm:cxn modelId="{16870182-82C4-466E-A0B9-8543E8DF3C23}" type="presParOf" srcId="{AA47E1FC-6EDE-4B5F-BCA0-8E829B6EB8C6}" destId="{D2095EDE-5AF2-4DBA-AAE5-EE9DE44ED189}" srcOrd="3" destOrd="0" presId="urn:microsoft.com/office/officeart/2005/8/layout/process2"/>
+    <dgm:cxn modelId="{B125058E-CCF0-489E-B776-BEF7A56EACE6}" type="presParOf" srcId="{D2095EDE-5AF2-4DBA-AAE5-EE9DE44ED189}" destId="{370814D2-094E-42C4-84D1-BDF61A989CC0}" srcOrd="0" destOrd="0" presId="urn:microsoft.com/office/officeart/2005/8/layout/process2"/>
+    <dgm:cxn modelId="{30FC42E9-885B-4F3E-9937-835943FDA498}" type="presParOf" srcId="{AA47E1FC-6EDE-4B5F-BCA0-8E829B6EB8C6}" destId="{34B6B5AC-3E6A-4BC5-83C5-A8F8C847E029}" srcOrd="4" destOrd="0" presId="urn:microsoft.com/office/officeart/2005/8/layout/process2"/>
+    <dgm:cxn modelId="{27D64929-A64D-4196-AB3A-C5289A648A28}" type="presParOf" srcId="{AA47E1FC-6EDE-4B5F-BCA0-8E829B6EB8C6}" destId="{E4987F6F-E9CC-40EE-8921-9E5AF43C4759}" srcOrd="5" destOrd="0" presId="urn:microsoft.com/office/officeart/2005/8/layout/process2"/>
+    <dgm:cxn modelId="{33C56019-BE8A-442D-9E56-3F50EED71ED0}" type="presParOf" srcId="{E4987F6F-E9CC-40EE-8921-9E5AF43C4759}" destId="{FF85D896-FD80-4109-9BD9-5C74823E4996}" srcOrd="0" destOrd="0" presId="urn:microsoft.com/office/officeart/2005/8/layout/process2"/>
+    <dgm:cxn modelId="{9DF885C6-64F4-448E-AAF8-21EF333470FA}" type="presParOf" srcId="{AA47E1FC-6EDE-4B5F-BCA0-8E829B6EB8C6}" destId="{78D4D61A-A9CB-4281-9D7A-9EB4627BD64E}" srcOrd="6" destOrd="0" presId="urn:microsoft.com/office/officeart/2005/8/layout/process2"/>
+    <dgm:cxn modelId="{519F68FD-49E0-43BF-BAA3-12B951D0E767}" type="presParOf" srcId="{AA47E1FC-6EDE-4B5F-BCA0-8E829B6EB8C6}" destId="{EB1EC089-DBD0-40C6-B490-FE161F8B4AAF}" srcOrd="7" destOrd="0" presId="urn:microsoft.com/office/officeart/2005/8/layout/process2"/>
+    <dgm:cxn modelId="{90CA653E-2B12-46E9-B3FC-F9212C190329}" type="presParOf" srcId="{EB1EC089-DBD0-40C6-B490-FE161F8B4AAF}" destId="{24043461-DF72-40D9-BD41-7C94200D06D6}" srcOrd="0" destOrd="0" presId="urn:microsoft.com/office/officeart/2005/8/layout/process2"/>
+    <dgm:cxn modelId="{A7BDB7FD-5E26-4D43-9027-B343BB3EC023}" type="presParOf" srcId="{AA47E1FC-6EDE-4B5F-BCA0-8E829B6EB8C6}" destId="{0FD39CD5-B5FC-4D99-956D-448077D094A3}" srcOrd="8" destOrd="0" presId="urn:microsoft.com/office/officeart/2005/8/layout/process2"/>
+    <dgm:cxn modelId="{BCE519FA-1C4D-4982-9352-F9DFCD1905B3}" type="presParOf" srcId="{AA47E1FC-6EDE-4B5F-BCA0-8E829B6EB8C6}" destId="{C78EB9EE-231E-4B32-80D2-16D636A882EC}" srcOrd="9" destOrd="0" presId="urn:microsoft.com/office/officeart/2005/8/layout/process2"/>
+    <dgm:cxn modelId="{17FD4B93-B504-4E12-9C36-D5D398861690}" type="presParOf" srcId="{C78EB9EE-231E-4B32-80D2-16D636A882EC}" destId="{E48F01A4-A5BE-4B58-B6B1-4FC0526E28D0}" srcOrd="0" destOrd="0" presId="urn:microsoft.com/office/officeart/2005/8/layout/process2"/>
+    <dgm:cxn modelId="{92938975-6FBB-47D9-BDF2-5D8EB46E5BCB}" type="presParOf" srcId="{AA47E1FC-6EDE-4B5F-BCA0-8E829B6EB8C6}" destId="{B22D5E97-BA4B-40F9-A308-1B098F6FAC75}" srcOrd="10" destOrd="0" presId="urn:microsoft.com/office/officeart/2005/8/layout/process2"/>
+    <dgm:cxn modelId="{19BDEAD5-0F11-49CE-A4F2-16925B68A11A}" type="presParOf" srcId="{AA47E1FC-6EDE-4B5F-BCA0-8E829B6EB8C6}" destId="{947DA86D-49DC-4DEA-B119-7AD1543F6EAA}" srcOrd="11" destOrd="0" presId="urn:microsoft.com/office/officeart/2005/8/layout/process2"/>
+    <dgm:cxn modelId="{F6FA4AE8-6B5B-4973-BF4A-67EB42D056E8}" type="presParOf" srcId="{947DA86D-49DC-4DEA-B119-7AD1543F6EAA}" destId="{569D0844-EBF8-47FC-8F1E-B7CA0871CAC2}" srcOrd="0" destOrd="0" presId="urn:microsoft.com/office/officeart/2005/8/layout/process2"/>
+    <dgm:cxn modelId="{6F6AA7B2-E3EA-4D04-9B49-20F04CB13B81}" type="presParOf" srcId="{AA47E1FC-6EDE-4B5F-BCA0-8E829B6EB8C6}" destId="{6063364B-0982-48CD-BC80-658D068BF1CD}" srcOrd="12" destOrd="0" presId="urn:microsoft.com/office/officeart/2005/8/layout/process2"/>
+    <dgm:cxn modelId="{59DDA71A-4910-436C-B417-93926777E6A3}" type="presParOf" srcId="{AA47E1FC-6EDE-4B5F-BCA0-8E829B6EB8C6}" destId="{27DEF100-434B-499A-ACDF-9809F50B617C}" srcOrd="13" destOrd="0" presId="urn:microsoft.com/office/officeart/2005/8/layout/process2"/>
+    <dgm:cxn modelId="{6FF1388D-4C96-473C-9792-F68A6E8923F1}" type="presParOf" srcId="{27DEF100-434B-499A-ACDF-9809F50B617C}" destId="{B1774E45-BEAD-496A-957E-09900035B21E}" srcOrd="0" destOrd="0" presId="urn:microsoft.com/office/officeart/2005/8/layout/process2"/>
+    <dgm:cxn modelId="{78EB98BD-8EA4-41B5-A2C4-A478743D307B}" type="presParOf" srcId="{AA47E1FC-6EDE-4B5F-BCA0-8E829B6EB8C6}" destId="{B02EB46D-58FA-4A2D-AB4C-56609E951B78}" srcOrd="14" destOrd="0" presId="urn:microsoft.com/office/officeart/2005/8/layout/process2"/>
+    <dgm:cxn modelId="{9D68FBDB-3316-4262-B467-405B286F1A55}" type="presParOf" srcId="{AA47E1FC-6EDE-4B5F-BCA0-8E829B6EB8C6}" destId="{27B05FEB-FB31-4ADB-94C7-43578F35A78F}" srcOrd="15" destOrd="0" presId="urn:microsoft.com/office/officeart/2005/8/layout/process2"/>
+    <dgm:cxn modelId="{49C25F56-FEBF-4CC6-B0E0-375F8A88B73D}" type="presParOf" srcId="{27B05FEB-FB31-4ADB-94C7-43578F35A78F}" destId="{3FD3659C-78E0-4640-A964-1AADE1FEDC52}" srcOrd="0" destOrd="0" presId="urn:microsoft.com/office/officeart/2005/8/layout/process2"/>
+    <dgm:cxn modelId="{37484698-71D2-4B43-90F8-121650A77CF4}" type="presParOf" srcId="{AA47E1FC-6EDE-4B5F-BCA0-8E829B6EB8C6}" destId="{C56D6B9F-B937-4148-AC8F-0EFDF6B8B977}" srcOrd="16" destOrd="0" presId="urn:microsoft.com/office/officeart/2005/8/layout/process2"/>
+    <dgm:cxn modelId="{C0A71949-7654-4CB6-85E9-95D7CA69C333}" type="presParOf" srcId="{AA47E1FC-6EDE-4B5F-BCA0-8E829B6EB8C6}" destId="{A5F8736E-3D83-4F13-BAAF-2EE51B0D20C7}" srcOrd="17" destOrd="0" presId="urn:microsoft.com/office/officeart/2005/8/layout/process2"/>
+    <dgm:cxn modelId="{CF3DDA7B-871C-42B5-A2C8-4F7378B6B403}" type="presParOf" srcId="{A5F8736E-3D83-4F13-BAAF-2EE51B0D20C7}" destId="{D7AC04AC-C462-4F7F-A600-D7CA786A1CE3}" srcOrd="0" destOrd="0" presId="urn:microsoft.com/office/officeart/2005/8/layout/process2"/>
+    <dgm:cxn modelId="{0B2AEC7C-BCEC-48DE-B0E8-30C83D82A697}" type="presParOf" srcId="{AA47E1FC-6EDE-4B5F-BCA0-8E829B6EB8C6}" destId="{B822A495-FD00-4EB1-B7AB-AE76B55B21ED}" srcOrd="18" destOrd="0" presId="urn:microsoft.com/office/officeart/2005/8/layout/process2"/>
+    <dgm:cxn modelId="{3B34A411-38BA-4F5F-8A48-CB35BADA5701}" type="presParOf" srcId="{AA47E1FC-6EDE-4B5F-BCA0-8E829B6EB8C6}" destId="{FD5786D8-A4DC-4582-958A-4AC7313ECD9B}" srcOrd="19" destOrd="0" presId="urn:microsoft.com/office/officeart/2005/8/layout/process2"/>
+    <dgm:cxn modelId="{C1542C35-0902-49B8-8AF4-94E8826584AC}" type="presParOf" srcId="{FD5786D8-A4DC-4582-958A-4AC7313ECD9B}" destId="{34672244-A5CD-424B-AC2B-3C78C8F2C7CF}" srcOrd="0" destOrd="0" presId="urn:microsoft.com/office/officeart/2005/8/layout/process2"/>
+    <dgm:cxn modelId="{54071D9A-89A2-4B65-B7D2-0F831A5C5F06}" type="presParOf" srcId="{AA47E1FC-6EDE-4B5F-BCA0-8E829B6EB8C6}" destId="{7B195BE9-0D3B-42D9-843E-A95F991EA744}" srcOrd="20" destOrd="0" presId="urn:microsoft.com/office/officeart/2005/8/layout/process2"/>
+    <dgm:cxn modelId="{F7D21A50-F3AA-4597-9305-27EF94272564}" type="presParOf" srcId="{AA47E1FC-6EDE-4B5F-BCA0-8E829B6EB8C6}" destId="{726A699A-54D6-4EDB-9999-9183C97B1493}" srcOrd="21" destOrd="0" presId="urn:microsoft.com/office/officeart/2005/8/layout/process2"/>
+    <dgm:cxn modelId="{280910B0-0444-4467-B2A7-6330E831FCF3}" type="presParOf" srcId="{726A699A-54D6-4EDB-9999-9183C97B1493}" destId="{804EAAA9-2E21-4469-B3ED-1011B31CFF14}" srcOrd="0" destOrd="0" presId="urn:microsoft.com/office/officeart/2005/8/layout/process2"/>
+    <dgm:cxn modelId="{1222C5A2-6E56-4D1B-9C70-40553CC869AE}" type="presParOf" srcId="{AA47E1FC-6EDE-4B5F-BCA0-8E829B6EB8C6}" destId="{DF187C5B-7042-41A1-85CE-A7BA697CB23F}" srcOrd="22" destOrd="0" presId="urn:microsoft.com/office/officeart/2005/8/layout/process2"/>
+  </dgm:cxnLst>
+  <dgm:bg/>
+  <dgm:whole/>
+  <dgm:extLst>
+    <a:ext uri="http://schemas.microsoft.com/office/drawing/2008/diagram">
+      <dsp:dataModelExt xmlns:dsp="http://schemas.microsoft.com/office/drawing/2008/diagram" relId="rId16" minVer="http://schemas.openxmlformats.org/drawingml/2006/diagram"/>
+    </a:ext>
+  </dgm:extLst>
+</dgm:dataModel>
+</file>
+
+<file path=word/diagrams/drawing1.xml><?xml version="1.0" encoding="utf-8"?>
+<dsp:drawing xmlns:dgm="http://schemas.openxmlformats.org/drawingml/2006/diagram" xmlns:dsp="http://schemas.microsoft.com/office/drawing/2008/diagram" xmlns:a="http://schemas.openxmlformats.org/drawingml/2006/main">
+  <dsp:spTree>
+    <dsp:nvGrpSpPr>
+      <dsp:cNvPr id="0" name=""/>
+      <dsp:cNvGrpSpPr/>
+    </dsp:nvGrpSpPr>
+    <dsp:grpSpPr/>
+    <dsp:sp modelId="{E89D25F6-CCAC-435C-9B8A-63A5AFE875F3}">
+      <dsp:nvSpPr>
+        <dsp:cNvPr id="0" name=""/>
+        <dsp:cNvSpPr/>
+      </dsp:nvSpPr>
+      <dsp:spPr>
+        <a:xfrm>
+          <a:off x="1077497" y="1010"/>
+          <a:ext cx="1826455" cy="472868"/>
+        </a:xfrm>
+        <a:prstGeom prst="roundRect">
+          <a:avLst>
+            <a:gd name="adj" fmla="val 10000"/>
+          </a:avLst>
+        </a:prstGeom>
+        <a:solidFill>
+          <a:schemeClr val="accent2">
+            <a:hueOff val="0"/>
+            <a:satOff val="0"/>
+            <a:lumOff val="0"/>
+            <a:alphaOff val="0"/>
+          </a:schemeClr>
+        </a:solidFill>
+        <a:ln w="38100" cap="flat" cmpd="sng" algn="ctr">
+          <a:solidFill>
+            <a:schemeClr val="lt1">
+              <a:hueOff val="0"/>
+              <a:satOff val="0"/>
+              <a:lumOff val="0"/>
+              <a:alphaOff val="0"/>
+            </a:schemeClr>
+          </a:solidFill>
+          <a:prstDash val="solid"/>
+        </a:ln>
+        <a:effectLst>
+          <a:outerShdw blurRad="40000" dist="20000" dir="5400000" rotWithShape="0">
+            <a:srgbClr val="000000">
+              <a:alpha val="38000"/>
+            </a:srgbClr>
+          </a:outerShdw>
+        </a:effectLst>
+      </dsp:spPr>
+      <dsp:style>
+        <a:lnRef idx="3">
+          <a:scrgbClr r="0" g="0" b="0"/>
+        </a:lnRef>
+        <a:fillRef idx="1">
+          <a:scrgbClr r="0" g="0" b="0"/>
+        </a:fillRef>
+        <a:effectRef idx="1">
+          <a:scrgbClr r="0" g="0" b="0"/>
+        </a:effectRef>
+        <a:fontRef idx="minor">
+          <a:schemeClr val="lt1"/>
+        </a:fontRef>
+      </dsp:style>
+      <dsp:txBody>
+        <a:bodyPr spcFirstLastPara="0" vert="horz" wrap="square" lIns="34290" tIns="34290" rIns="34290" bIns="34290" numCol="1" spcCol="1270" anchor="ctr" anchorCtr="0">
+          <a:noAutofit/>
+        </a:bodyPr>
+        <a:lstStyle/>
+        <a:p>
+          <a:pPr marL="0" lvl="0" indent="0" algn="ctr" defTabSz="400050">
+            <a:lnSpc>
+              <a:spcPct val="90000"/>
+            </a:lnSpc>
+            <a:spcBef>
+              <a:spcPct val="0"/>
+            </a:spcBef>
+            <a:spcAft>
+              <a:spcPct val="35000"/>
+            </a:spcAft>
+            <a:buNone/>
+          </a:pPr>
+          <a:r>
+            <a:rPr lang="en-US" sz="900" kern="1200"/>
+            <a:t>Khởi tạo dự án</a:t>
+          </a:r>
+        </a:p>
+      </dsp:txBody>
+      <dsp:txXfrm>
+        <a:off x="1091347" y="14860"/>
+        <a:ext cx="1798755" cy="445168"/>
+      </dsp:txXfrm>
+    </dsp:sp>
+    <dsp:sp modelId="{70DDE6B7-0621-4D5A-BA2E-668A985EDB39}">
+      <dsp:nvSpPr>
+        <dsp:cNvPr id="0" name=""/>
+        <dsp:cNvSpPr/>
+      </dsp:nvSpPr>
+      <dsp:spPr>
+        <a:xfrm rot="5400000">
+          <a:off x="1902062" y="485700"/>
+          <a:ext cx="177325" cy="212790"/>
+        </a:xfrm>
+        <a:prstGeom prst="rightArrow">
+          <a:avLst>
+            <a:gd name="adj1" fmla="val 60000"/>
+            <a:gd name="adj2" fmla="val 50000"/>
+          </a:avLst>
+        </a:prstGeom>
+        <a:solidFill>
+          <a:schemeClr val="accent2">
+            <a:hueOff val="0"/>
+            <a:satOff val="0"/>
+            <a:lumOff val="0"/>
+            <a:alphaOff val="0"/>
+          </a:schemeClr>
+        </a:solidFill>
+        <a:ln>
+          <a:noFill/>
+        </a:ln>
+        <a:effectLst>
+          <a:outerShdw blurRad="40000" dist="20000" dir="5400000" rotWithShape="0">
+            <a:srgbClr val="000000">
+              <a:alpha val="38000"/>
+            </a:srgbClr>
+          </a:outerShdw>
+        </a:effectLst>
+      </dsp:spPr>
+      <dsp:style>
+        <a:lnRef idx="0">
+          <a:scrgbClr r="0" g="0" b="0"/>
+        </a:lnRef>
+        <a:fillRef idx="1">
+          <a:scrgbClr r="0" g="0" b="0"/>
+        </a:fillRef>
+        <a:effectRef idx="1">
+          <a:scrgbClr r="0" g="0" b="0"/>
+        </a:effectRef>
+        <a:fontRef idx="minor">
+          <a:schemeClr val="lt1"/>
+        </a:fontRef>
+      </dsp:style>
+      <dsp:txBody>
+        <a:bodyPr spcFirstLastPara="0" vert="horz" wrap="square" lIns="0" tIns="0" rIns="0" bIns="0" numCol="1" spcCol="1270" anchor="ctr" anchorCtr="0">
+          <a:noAutofit/>
+        </a:bodyPr>
+        <a:lstStyle/>
+        <a:p>
+          <a:pPr marL="0" lvl="0" indent="0" algn="ctr" defTabSz="355600">
+            <a:lnSpc>
+              <a:spcPct val="90000"/>
+            </a:lnSpc>
+            <a:spcBef>
+              <a:spcPct val="0"/>
+            </a:spcBef>
+            <a:spcAft>
+              <a:spcPct val="35000"/>
+            </a:spcAft>
+            <a:buNone/>
+          </a:pPr>
+          <a:endParaRPr lang="en-US" sz="800" kern="1200"/>
+        </a:p>
+      </dsp:txBody>
+      <dsp:txXfrm rot="-5400000">
+        <a:off x="1926888" y="503433"/>
+        <a:ext cx="127674" cy="124128"/>
+      </dsp:txXfrm>
+    </dsp:sp>
+    <dsp:sp modelId="{B334BE17-BBE0-41BB-B0C6-93D50CFD0245}">
+      <dsp:nvSpPr>
+        <dsp:cNvPr id="0" name=""/>
+        <dsp:cNvSpPr/>
+      </dsp:nvSpPr>
+      <dsp:spPr>
+        <a:xfrm>
+          <a:off x="1077497" y="710313"/>
+          <a:ext cx="1826455" cy="472868"/>
+        </a:xfrm>
+        <a:prstGeom prst="roundRect">
+          <a:avLst>
+            <a:gd name="adj" fmla="val 10000"/>
+          </a:avLst>
+        </a:prstGeom>
+        <a:solidFill>
+          <a:schemeClr val="accent2">
+            <a:hueOff val="425593"/>
+            <a:satOff val="-531"/>
+            <a:lumOff val="125"/>
+            <a:alphaOff val="0"/>
+          </a:schemeClr>
+        </a:solidFill>
+        <a:ln w="38100" cap="flat" cmpd="sng" algn="ctr">
+          <a:solidFill>
+            <a:schemeClr val="lt1">
+              <a:hueOff val="0"/>
+              <a:satOff val="0"/>
+              <a:lumOff val="0"/>
+              <a:alphaOff val="0"/>
+            </a:schemeClr>
+          </a:solidFill>
+          <a:prstDash val="solid"/>
+        </a:ln>
+        <a:effectLst>
+          <a:outerShdw blurRad="40000" dist="20000" dir="5400000" rotWithShape="0">
+            <a:srgbClr val="000000">
+              <a:alpha val="38000"/>
+            </a:srgbClr>
+          </a:outerShdw>
+        </a:effectLst>
+      </dsp:spPr>
+      <dsp:style>
+        <a:lnRef idx="3">
+          <a:scrgbClr r="0" g="0" b="0"/>
+        </a:lnRef>
+        <a:fillRef idx="1">
+          <a:scrgbClr r="0" g="0" b="0"/>
+        </a:fillRef>
+        <a:effectRef idx="1">
+          <a:scrgbClr r="0" g="0" b="0"/>
+        </a:effectRef>
+        <a:fontRef idx="minor">
+          <a:schemeClr val="lt1"/>
+        </a:fontRef>
+      </dsp:style>
+      <dsp:txBody>
+        <a:bodyPr spcFirstLastPara="0" vert="horz" wrap="square" lIns="34290" tIns="34290" rIns="34290" bIns="34290" numCol="1" spcCol="1270" anchor="ctr" anchorCtr="0">
+          <a:noAutofit/>
+        </a:bodyPr>
+        <a:lstStyle/>
+        <a:p>
+          <a:pPr marL="0" lvl="0" indent="0" algn="ctr" defTabSz="400050">
+            <a:lnSpc>
+              <a:spcPct val="90000"/>
+            </a:lnSpc>
+            <a:spcBef>
+              <a:spcPct val="0"/>
+            </a:spcBef>
+            <a:spcAft>
+              <a:spcPct val="35000"/>
+            </a:spcAft>
+            <a:buNone/>
+          </a:pPr>
+          <a:r>
+            <a:rPr lang="en-US" sz="900" kern="1200"/>
+            <a:t>Chuẩn bị nhân sự</a:t>
+          </a:r>
+        </a:p>
+      </dsp:txBody>
+      <dsp:txXfrm>
+        <a:off x="1091347" y="724163"/>
+        <a:ext cx="1798755" cy="445168"/>
+      </dsp:txXfrm>
+    </dsp:sp>
+    <dsp:sp modelId="{D2095EDE-5AF2-4DBA-AAE5-EE9DE44ED189}">
+      <dsp:nvSpPr>
+        <dsp:cNvPr id="0" name=""/>
+        <dsp:cNvSpPr/>
+      </dsp:nvSpPr>
+      <dsp:spPr>
+        <a:xfrm rot="5400000">
+          <a:off x="1902062" y="1195004"/>
+          <a:ext cx="177325" cy="212790"/>
+        </a:xfrm>
+        <a:prstGeom prst="rightArrow">
+          <a:avLst>
+            <a:gd name="adj1" fmla="val 60000"/>
+            <a:gd name="adj2" fmla="val 50000"/>
+          </a:avLst>
+        </a:prstGeom>
+        <a:solidFill>
+          <a:schemeClr val="accent2">
+            <a:hueOff val="468152"/>
+            <a:satOff val="-584"/>
+            <a:lumOff val="137"/>
+            <a:alphaOff val="0"/>
+          </a:schemeClr>
+        </a:solidFill>
+        <a:ln>
+          <a:noFill/>
+        </a:ln>
+        <a:effectLst>
+          <a:outerShdw blurRad="40000" dist="20000" dir="5400000" rotWithShape="0">
+            <a:srgbClr val="000000">
+              <a:alpha val="38000"/>
+            </a:srgbClr>
+          </a:outerShdw>
+        </a:effectLst>
+      </dsp:spPr>
+      <dsp:style>
+        <a:lnRef idx="0">
+          <a:scrgbClr r="0" g="0" b="0"/>
+        </a:lnRef>
+        <a:fillRef idx="1">
+          <a:scrgbClr r="0" g="0" b="0"/>
+        </a:fillRef>
+        <a:effectRef idx="1">
+          <a:scrgbClr r="0" g="0" b="0"/>
+        </a:effectRef>
+        <a:fontRef idx="minor">
+          <a:schemeClr val="lt1"/>
+        </a:fontRef>
+      </dsp:style>
+      <dsp:txBody>
+        <a:bodyPr spcFirstLastPara="0" vert="horz" wrap="square" lIns="0" tIns="0" rIns="0" bIns="0" numCol="1" spcCol="1270" anchor="ctr" anchorCtr="0">
+          <a:noAutofit/>
+        </a:bodyPr>
+        <a:lstStyle/>
+        <a:p>
+          <a:pPr marL="0" lvl="0" indent="0" algn="ctr" defTabSz="355600">
+            <a:lnSpc>
+              <a:spcPct val="90000"/>
+            </a:lnSpc>
+            <a:spcBef>
+              <a:spcPct val="0"/>
+            </a:spcBef>
+            <a:spcAft>
+              <a:spcPct val="35000"/>
+            </a:spcAft>
+            <a:buNone/>
+          </a:pPr>
+          <a:endParaRPr lang="en-US" sz="800" kern="1200"/>
+        </a:p>
+      </dsp:txBody>
+      <dsp:txXfrm rot="-5400000">
+        <a:off x="1926888" y="1212737"/>
+        <a:ext cx="127674" cy="124128"/>
+      </dsp:txXfrm>
+    </dsp:sp>
+    <dsp:sp modelId="{34B6B5AC-3E6A-4BC5-83C5-A8F8C847E029}">
+      <dsp:nvSpPr>
+        <dsp:cNvPr id="0" name=""/>
+        <dsp:cNvSpPr/>
+      </dsp:nvSpPr>
+      <dsp:spPr>
+        <a:xfrm>
+          <a:off x="1077497" y="1419616"/>
+          <a:ext cx="1826455" cy="472868"/>
+        </a:xfrm>
+        <a:prstGeom prst="roundRect">
+          <a:avLst>
+            <a:gd name="adj" fmla="val 10000"/>
+          </a:avLst>
+        </a:prstGeom>
+        <a:solidFill>
+          <a:schemeClr val="accent2">
+            <a:hueOff val="851185"/>
+            <a:satOff val="-1062"/>
+            <a:lumOff val="250"/>
+            <a:alphaOff val="0"/>
+          </a:schemeClr>
+        </a:solidFill>
+        <a:ln w="38100" cap="flat" cmpd="sng" algn="ctr">
+          <a:solidFill>
+            <a:schemeClr val="lt1">
+              <a:hueOff val="0"/>
+              <a:satOff val="0"/>
+              <a:lumOff val="0"/>
+              <a:alphaOff val="0"/>
+            </a:schemeClr>
+          </a:solidFill>
+          <a:prstDash val="solid"/>
+        </a:ln>
+        <a:effectLst>
+          <a:outerShdw blurRad="40000" dist="20000" dir="5400000" rotWithShape="0">
+            <a:srgbClr val="000000">
+              <a:alpha val="38000"/>
+            </a:srgbClr>
+          </a:outerShdw>
+        </a:effectLst>
+      </dsp:spPr>
+      <dsp:style>
+        <a:lnRef idx="3">
+          <a:scrgbClr r="0" g="0" b="0"/>
+        </a:lnRef>
+        <a:fillRef idx="1">
+          <a:scrgbClr r="0" g="0" b="0"/>
+        </a:fillRef>
+        <a:effectRef idx="1">
+          <a:scrgbClr r="0" g="0" b="0"/>
+        </a:effectRef>
+        <a:fontRef idx="minor">
+          <a:schemeClr val="lt1"/>
+        </a:fontRef>
+      </dsp:style>
+      <dsp:txBody>
+        <a:bodyPr spcFirstLastPara="0" vert="horz" wrap="square" lIns="34290" tIns="34290" rIns="34290" bIns="34290" numCol="1" spcCol="1270" anchor="ctr" anchorCtr="0">
+          <a:noAutofit/>
+        </a:bodyPr>
+        <a:lstStyle/>
+        <a:p>
+          <a:pPr marL="0" lvl="0" indent="0" algn="ctr" defTabSz="400050">
+            <a:lnSpc>
+              <a:spcPct val="90000"/>
+            </a:lnSpc>
+            <a:spcBef>
+              <a:spcPct val="0"/>
+            </a:spcBef>
+            <a:spcAft>
+              <a:spcPct val="35000"/>
+            </a:spcAft>
+            <a:buNone/>
+          </a:pPr>
+          <a:r>
+            <a:rPr lang="en-US" sz="900" kern="1200"/>
+            <a:t>Khảo sát yêu cầu khách hàng</a:t>
+          </a:r>
+        </a:p>
+      </dsp:txBody>
+      <dsp:txXfrm>
+        <a:off x="1091347" y="1433466"/>
+        <a:ext cx="1798755" cy="445168"/>
+      </dsp:txXfrm>
+    </dsp:sp>
+    <dsp:sp modelId="{E4987F6F-E9CC-40EE-8921-9E5AF43C4759}">
+      <dsp:nvSpPr>
+        <dsp:cNvPr id="0" name=""/>
+        <dsp:cNvSpPr/>
+      </dsp:nvSpPr>
+      <dsp:spPr>
+        <a:xfrm rot="5400000">
+          <a:off x="1902062" y="1904307"/>
+          <a:ext cx="177325" cy="212790"/>
+        </a:xfrm>
+        <a:prstGeom prst="rightArrow">
+          <a:avLst>
+            <a:gd name="adj1" fmla="val 60000"/>
+            <a:gd name="adj2" fmla="val 50000"/>
+          </a:avLst>
+        </a:prstGeom>
+        <a:solidFill>
+          <a:schemeClr val="accent2">
+            <a:hueOff val="936304"/>
+            <a:satOff val="-1168"/>
+            <a:lumOff val="275"/>
+            <a:alphaOff val="0"/>
+          </a:schemeClr>
+        </a:solidFill>
+        <a:ln>
+          <a:noFill/>
+        </a:ln>
+        <a:effectLst>
+          <a:outerShdw blurRad="40000" dist="20000" dir="5400000" rotWithShape="0">
+            <a:srgbClr val="000000">
+              <a:alpha val="38000"/>
+            </a:srgbClr>
+          </a:outerShdw>
+        </a:effectLst>
+      </dsp:spPr>
+      <dsp:style>
+        <a:lnRef idx="0">
+          <a:scrgbClr r="0" g="0" b="0"/>
+        </a:lnRef>
+        <a:fillRef idx="1">
+          <a:scrgbClr r="0" g="0" b="0"/>
+        </a:fillRef>
+        <a:effectRef idx="1">
+          <a:scrgbClr r="0" g="0" b="0"/>
+        </a:effectRef>
+        <a:fontRef idx="minor">
+          <a:schemeClr val="lt1"/>
+        </a:fontRef>
+      </dsp:style>
+      <dsp:txBody>
+        <a:bodyPr spcFirstLastPara="0" vert="horz" wrap="square" lIns="0" tIns="0" rIns="0" bIns="0" numCol="1" spcCol="1270" anchor="ctr" anchorCtr="0">
+          <a:noAutofit/>
+        </a:bodyPr>
+        <a:lstStyle/>
+        <a:p>
+          <a:pPr marL="0" lvl="0" indent="0" algn="ctr" defTabSz="355600">
+            <a:lnSpc>
+              <a:spcPct val="90000"/>
+            </a:lnSpc>
+            <a:spcBef>
+              <a:spcPct val="0"/>
+            </a:spcBef>
+            <a:spcAft>
+              <a:spcPct val="35000"/>
+            </a:spcAft>
+            <a:buNone/>
+          </a:pPr>
+          <a:endParaRPr lang="en-US" sz="800" kern="1200"/>
+        </a:p>
+      </dsp:txBody>
+      <dsp:txXfrm rot="-5400000">
+        <a:off x="1926888" y="1922040"/>
+        <a:ext cx="127674" cy="124128"/>
+      </dsp:txXfrm>
+    </dsp:sp>
+    <dsp:sp modelId="{78D4D61A-A9CB-4281-9D7A-9EB4627BD64E}">
+      <dsp:nvSpPr>
+        <dsp:cNvPr id="0" name=""/>
+        <dsp:cNvSpPr/>
+      </dsp:nvSpPr>
+      <dsp:spPr>
+        <a:xfrm>
+          <a:off x="1077497" y="2128920"/>
+          <a:ext cx="1826455" cy="472868"/>
+        </a:xfrm>
+        <a:prstGeom prst="roundRect">
+          <a:avLst>
+            <a:gd name="adj" fmla="val 10000"/>
+          </a:avLst>
+        </a:prstGeom>
+        <a:solidFill>
+          <a:schemeClr val="accent2">
+            <a:hueOff val="1276778"/>
+            <a:satOff val="-1592"/>
+            <a:lumOff val="374"/>
+            <a:alphaOff val="0"/>
+          </a:schemeClr>
+        </a:solidFill>
+        <a:ln w="38100" cap="flat" cmpd="sng" algn="ctr">
+          <a:solidFill>
+            <a:schemeClr val="lt1">
+              <a:hueOff val="0"/>
+              <a:satOff val="0"/>
+              <a:lumOff val="0"/>
+              <a:alphaOff val="0"/>
+            </a:schemeClr>
+          </a:solidFill>
+          <a:prstDash val="solid"/>
+        </a:ln>
+        <a:effectLst>
+          <a:outerShdw blurRad="40000" dist="20000" dir="5400000" rotWithShape="0">
+            <a:srgbClr val="000000">
+              <a:alpha val="38000"/>
+            </a:srgbClr>
+          </a:outerShdw>
+        </a:effectLst>
+      </dsp:spPr>
+      <dsp:style>
+        <a:lnRef idx="3">
+          <a:scrgbClr r="0" g="0" b="0"/>
+        </a:lnRef>
+        <a:fillRef idx="1">
+          <a:scrgbClr r="0" g="0" b="0"/>
+        </a:fillRef>
+        <a:effectRef idx="1">
+          <a:scrgbClr r="0" g="0" b="0"/>
+        </a:effectRef>
+        <a:fontRef idx="minor">
+          <a:schemeClr val="lt1"/>
+        </a:fontRef>
+      </dsp:style>
+      <dsp:txBody>
+        <a:bodyPr spcFirstLastPara="0" vert="horz" wrap="square" lIns="34290" tIns="34290" rIns="34290" bIns="34290" numCol="1" spcCol="1270" anchor="ctr" anchorCtr="0">
+          <a:noAutofit/>
+        </a:bodyPr>
+        <a:lstStyle/>
+        <a:p>
+          <a:pPr marL="0" lvl="0" indent="0" algn="ctr" defTabSz="400050">
+            <a:lnSpc>
+              <a:spcPct val="90000"/>
+            </a:lnSpc>
+            <a:spcBef>
+              <a:spcPct val="0"/>
+            </a:spcBef>
+            <a:spcAft>
+              <a:spcPct val="35000"/>
+            </a:spcAft>
+            <a:buNone/>
+          </a:pPr>
+          <a:r>
+            <a:rPr lang="en-US" sz="900" kern="1200"/>
+            <a:t>Thiết kế quy trình nghiệp vụ</a:t>
+          </a:r>
+        </a:p>
+      </dsp:txBody>
+      <dsp:txXfrm>
+        <a:off x="1091347" y="2142770"/>
+        <a:ext cx="1798755" cy="445168"/>
+      </dsp:txXfrm>
+    </dsp:sp>
+    <dsp:sp modelId="{EB1EC089-DBD0-40C6-B490-FE161F8B4AAF}">
+      <dsp:nvSpPr>
+        <dsp:cNvPr id="0" name=""/>
+        <dsp:cNvSpPr/>
+      </dsp:nvSpPr>
+      <dsp:spPr>
+        <a:xfrm rot="5400000">
+          <a:off x="1902062" y="2613610"/>
+          <a:ext cx="177325" cy="212790"/>
+        </a:xfrm>
+        <a:prstGeom prst="rightArrow">
+          <a:avLst>
+            <a:gd name="adj1" fmla="val 60000"/>
+            <a:gd name="adj2" fmla="val 50000"/>
+          </a:avLst>
+        </a:prstGeom>
+        <a:solidFill>
+          <a:schemeClr val="accent2">
+            <a:hueOff val="1404456"/>
+            <a:satOff val="-1752"/>
+            <a:lumOff val="412"/>
+            <a:alphaOff val="0"/>
+          </a:schemeClr>
+        </a:solidFill>
+        <a:ln>
+          <a:noFill/>
+        </a:ln>
+        <a:effectLst>
+          <a:outerShdw blurRad="40000" dist="20000" dir="5400000" rotWithShape="0">
+            <a:srgbClr val="000000">
+              <a:alpha val="38000"/>
+            </a:srgbClr>
+          </a:outerShdw>
+        </a:effectLst>
+      </dsp:spPr>
+      <dsp:style>
+        <a:lnRef idx="0">
+          <a:scrgbClr r="0" g="0" b="0"/>
+        </a:lnRef>
+        <a:fillRef idx="1">
+          <a:scrgbClr r="0" g="0" b="0"/>
+        </a:fillRef>
+        <a:effectRef idx="1">
+          <a:scrgbClr r="0" g="0" b="0"/>
+        </a:effectRef>
+        <a:fontRef idx="minor">
+          <a:schemeClr val="lt1"/>
+        </a:fontRef>
+      </dsp:style>
+      <dsp:txBody>
+        <a:bodyPr spcFirstLastPara="0" vert="horz" wrap="square" lIns="0" tIns="0" rIns="0" bIns="0" numCol="1" spcCol="1270" anchor="ctr" anchorCtr="0">
+          <a:noAutofit/>
+        </a:bodyPr>
+        <a:lstStyle/>
+        <a:p>
+          <a:pPr marL="0" lvl="0" indent="0" algn="ctr" defTabSz="355600">
+            <a:lnSpc>
+              <a:spcPct val="90000"/>
+            </a:lnSpc>
+            <a:spcBef>
+              <a:spcPct val="0"/>
+            </a:spcBef>
+            <a:spcAft>
+              <a:spcPct val="35000"/>
+            </a:spcAft>
+            <a:buNone/>
+          </a:pPr>
+          <a:endParaRPr lang="en-US" sz="800" kern="1200"/>
+        </a:p>
+      </dsp:txBody>
+      <dsp:txXfrm rot="-5400000">
+        <a:off x="1926888" y="2631343"/>
+        <a:ext cx="127674" cy="124128"/>
+      </dsp:txXfrm>
+    </dsp:sp>
+    <dsp:sp modelId="{0FD39CD5-B5FC-4D99-956D-448077D094A3}">
+      <dsp:nvSpPr>
+        <dsp:cNvPr id="0" name=""/>
+        <dsp:cNvSpPr/>
+      </dsp:nvSpPr>
+      <dsp:spPr>
+        <a:xfrm>
+          <a:off x="1077497" y="2838223"/>
+          <a:ext cx="1826455" cy="472868"/>
+        </a:xfrm>
+        <a:prstGeom prst="roundRect">
+          <a:avLst>
+            <a:gd name="adj" fmla="val 10000"/>
+          </a:avLst>
+        </a:prstGeom>
+        <a:solidFill>
+          <a:schemeClr val="accent2">
+            <a:hueOff val="1702371"/>
+            <a:satOff val="-2123"/>
+            <a:lumOff val="499"/>
+            <a:alphaOff val="0"/>
+          </a:schemeClr>
+        </a:solidFill>
+        <a:ln w="38100" cap="flat" cmpd="sng" algn="ctr">
+          <a:solidFill>
+            <a:schemeClr val="lt1">
+              <a:hueOff val="0"/>
+              <a:satOff val="0"/>
+              <a:lumOff val="0"/>
+              <a:alphaOff val="0"/>
+            </a:schemeClr>
+          </a:solidFill>
+          <a:prstDash val="solid"/>
+        </a:ln>
+        <a:effectLst>
+          <a:outerShdw blurRad="40000" dist="20000" dir="5400000" rotWithShape="0">
+            <a:srgbClr val="000000">
+              <a:alpha val="38000"/>
+            </a:srgbClr>
+          </a:outerShdw>
+        </a:effectLst>
+      </dsp:spPr>
+      <dsp:style>
+        <a:lnRef idx="3">
+          <a:scrgbClr r="0" g="0" b="0"/>
+        </a:lnRef>
+        <a:fillRef idx="1">
+          <a:scrgbClr r="0" g="0" b="0"/>
+        </a:fillRef>
+        <a:effectRef idx="1">
+          <a:scrgbClr r="0" g="0" b="0"/>
+        </a:effectRef>
+        <a:fontRef idx="minor">
+          <a:schemeClr val="lt1"/>
+        </a:fontRef>
+      </dsp:style>
+      <dsp:txBody>
+        <a:bodyPr spcFirstLastPara="0" vert="horz" wrap="square" lIns="34290" tIns="34290" rIns="34290" bIns="34290" numCol="1" spcCol="1270" anchor="ctr" anchorCtr="0">
+          <a:noAutofit/>
+        </a:bodyPr>
+        <a:lstStyle/>
+        <a:p>
+          <a:pPr marL="0" lvl="0" indent="0" algn="ctr" defTabSz="400050">
+            <a:lnSpc>
+              <a:spcPct val="90000"/>
+            </a:lnSpc>
+            <a:spcBef>
+              <a:spcPct val="0"/>
+            </a:spcBef>
+            <a:spcAft>
+              <a:spcPct val="35000"/>
+            </a:spcAft>
+            <a:buNone/>
+          </a:pPr>
+          <a:r>
+            <a:rPr lang="en-US" sz="900" kern="1200"/>
+            <a:t>Quản lý nội bộ</a:t>
+          </a:r>
+        </a:p>
+      </dsp:txBody>
+      <dsp:txXfrm>
+        <a:off x="1091347" y="2852073"/>
+        <a:ext cx="1798755" cy="445168"/>
+      </dsp:txXfrm>
+    </dsp:sp>
+    <dsp:sp modelId="{C78EB9EE-231E-4B32-80D2-16D636A882EC}">
+      <dsp:nvSpPr>
+        <dsp:cNvPr id="0" name=""/>
+        <dsp:cNvSpPr/>
+      </dsp:nvSpPr>
+      <dsp:spPr>
+        <a:xfrm rot="5400000">
+          <a:off x="1902062" y="3322913"/>
+          <a:ext cx="177325" cy="212790"/>
+        </a:xfrm>
+        <a:prstGeom prst="rightArrow">
+          <a:avLst>
+            <a:gd name="adj1" fmla="val 60000"/>
+            <a:gd name="adj2" fmla="val 50000"/>
+          </a:avLst>
+        </a:prstGeom>
+        <a:solidFill>
+          <a:schemeClr val="accent2">
+            <a:hueOff val="1872608"/>
+            <a:satOff val="-2336"/>
+            <a:lumOff val="549"/>
+            <a:alphaOff val="0"/>
+          </a:schemeClr>
+        </a:solidFill>
+        <a:ln>
+          <a:noFill/>
+        </a:ln>
+        <a:effectLst>
+          <a:outerShdw blurRad="40000" dist="20000" dir="5400000" rotWithShape="0">
+            <a:srgbClr val="000000">
+              <a:alpha val="38000"/>
+            </a:srgbClr>
+          </a:outerShdw>
+        </a:effectLst>
+      </dsp:spPr>
+      <dsp:style>
+        <a:lnRef idx="0">
+          <a:scrgbClr r="0" g="0" b="0"/>
+        </a:lnRef>
+        <a:fillRef idx="1">
+          <a:scrgbClr r="0" g="0" b="0"/>
+        </a:fillRef>
+        <a:effectRef idx="1">
+          <a:scrgbClr r="0" g="0" b="0"/>
+        </a:effectRef>
+        <a:fontRef idx="minor">
+          <a:schemeClr val="lt1"/>
+        </a:fontRef>
+      </dsp:style>
+      <dsp:txBody>
+        <a:bodyPr spcFirstLastPara="0" vert="horz" wrap="square" lIns="0" tIns="0" rIns="0" bIns="0" numCol="1" spcCol="1270" anchor="ctr" anchorCtr="0">
+          <a:noAutofit/>
+        </a:bodyPr>
+        <a:lstStyle/>
+        <a:p>
+          <a:pPr marL="0" lvl="0" indent="0" algn="ctr" defTabSz="355600">
+            <a:lnSpc>
+              <a:spcPct val="90000"/>
+            </a:lnSpc>
+            <a:spcBef>
+              <a:spcPct val="0"/>
+            </a:spcBef>
+            <a:spcAft>
+              <a:spcPct val="35000"/>
+            </a:spcAft>
+            <a:buNone/>
+          </a:pPr>
+          <a:endParaRPr lang="en-US" sz="800" kern="1200"/>
+        </a:p>
+      </dsp:txBody>
+      <dsp:txXfrm rot="-5400000">
+        <a:off x="1926888" y="3340646"/>
+        <a:ext cx="127674" cy="124128"/>
+      </dsp:txXfrm>
+    </dsp:sp>
+    <dsp:sp modelId="{B22D5E97-BA4B-40F9-A308-1B098F6FAC75}">
+      <dsp:nvSpPr>
+        <dsp:cNvPr id="0" name=""/>
+        <dsp:cNvSpPr/>
+      </dsp:nvSpPr>
+      <dsp:spPr>
+        <a:xfrm>
+          <a:off x="1077497" y="3547526"/>
+          <a:ext cx="1826455" cy="472868"/>
+        </a:xfrm>
+        <a:prstGeom prst="roundRect">
+          <a:avLst>
+            <a:gd name="adj" fmla="val 10000"/>
+          </a:avLst>
+        </a:prstGeom>
+        <a:solidFill>
+          <a:schemeClr val="accent2">
+            <a:hueOff val="2127963"/>
+            <a:satOff val="-2654"/>
+            <a:lumOff val="624"/>
+            <a:alphaOff val="0"/>
+          </a:schemeClr>
+        </a:solidFill>
+        <a:ln w="38100" cap="flat" cmpd="sng" algn="ctr">
+          <a:solidFill>
+            <a:schemeClr val="lt1">
+              <a:hueOff val="0"/>
+              <a:satOff val="0"/>
+              <a:lumOff val="0"/>
+              <a:alphaOff val="0"/>
+            </a:schemeClr>
+          </a:solidFill>
+          <a:prstDash val="solid"/>
+        </a:ln>
+        <a:effectLst>
+          <a:outerShdw blurRad="40000" dist="20000" dir="5400000" rotWithShape="0">
+            <a:srgbClr val="000000">
+              <a:alpha val="38000"/>
+            </a:srgbClr>
+          </a:outerShdw>
+        </a:effectLst>
+      </dsp:spPr>
+      <dsp:style>
+        <a:lnRef idx="3">
+          <a:scrgbClr r="0" g="0" b="0"/>
+        </a:lnRef>
+        <a:fillRef idx="1">
+          <a:scrgbClr r="0" g="0" b="0"/>
+        </a:fillRef>
+        <a:effectRef idx="1">
+          <a:scrgbClr r="0" g="0" b="0"/>
+        </a:effectRef>
+        <a:fontRef idx="minor">
+          <a:schemeClr val="lt1"/>
+        </a:fontRef>
+      </dsp:style>
+      <dsp:txBody>
+        <a:bodyPr spcFirstLastPara="0" vert="horz" wrap="square" lIns="34290" tIns="34290" rIns="34290" bIns="34290" numCol="1" spcCol="1270" anchor="ctr" anchorCtr="0">
+          <a:noAutofit/>
+        </a:bodyPr>
+        <a:lstStyle/>
+        <a:p>
+          <a:pPr marL="0" lvl="0" indent="0" algn="ctr" defTabSz="400050">
+            <a:lnSpc>
+              <a:spcPct val="90000"/>
+            </a:lnSpc>
+            <a:spcBef>
+              <a:spcPct val="0"/>
+            </a:spcBef>
+            <a:spcAft>
+              <a:spcPct val="35000"/>
+            </a:spcAft>
+            <a:buNone/>
+          </a:pPr>
+          <a:r>
+            <a:rPr lang="en-US" sz="900" kern="1200"/>
+            <a:t>Ước lượng ( chức năng, thời gian,môi trường,hạng mục kiểm thư)</a:t>
+          </a:r>
+        </a:p>
+      </dsp:txBody>
+      <dsp:txXfrm>
+        <a:off x="1091347" y="3561376"/>
+        <a:ext cx="1798755" cy="445168"/>
+      </dsp:txXfrm>
+    </dsp:sp>
+    <dsp:sp modelId="{947DA86D-49DC-4DEA-B119-7AD1543F6EAA}">
+      <dsp:nvSpPr>
+        <dsp:cNvPr id="0" name=""/>
+        <dsp:cNvSpPr/>
+      </dsp:nvSpPr>
+      <dsp:spPr>
+        <a:xfrm rot="5400000">
+          <a:off x="1902062" y="4032217"/>
+          <a:ext cx="177325" cy="212790"/>
+        </a:xfrm>
+        <a:prstGeom prst="rightArrow">
+          <a:avLst>
+            <a:gd name="adj1" fmla="val 60000"/>
+            <a:gd name="adj2" fmla="val 50000"/>
+          </a:avLst>
+        </a:prstGeom>
+        <a:solidFill>
+          <a:schemeClr val="accent2">
+            <a:hueOff val="2340759"/>
+            <a:satOff val="-2919"/>
+            <a:lumOff val="686"/>
+            <a:alphaOff val="0"/>
+          </a:schemeClr>
+        </a:solidFill>
+        <a:ln>
+          <a:noFill/>
+        </a:ln>
+        <a:effectLst>
+          <a:outerShdw blurRad="40000" dist="20000" dir="5400000" rotWithShape="0">
+            <a:srgbClr val="000000">
+              <a:alpha val="38000"/>
+            </a:srgbClr>
+          </a:outerShdw>
+        </a:effectLst>
+      </dsp:spPr>
+      <dsp:style>
+        <a:lnRef idx="0">
+          <a:scrgbClr r="0" g="0" b="0"/>
+        </a:lnRef>
+        <a:fillRef idx="1">
+          <a:scrgbClr r="0" g="0" b="0"/>
+        </a:fillRef>
+        <a:effectRef idx="1">
+          <a:scrgbClr r="0" g="0" b="0"/>
+        </a:effectRef>
+        <a:fontRef idx="minor">
+          <a:schemeClr val="lt1"/>
+        </a:fontRef>
+      </dsp:style>
+      <dsp:txBody>
+        <a:bodyPr spcFirstLastPara="0" vert="horz" wrap="square" lIns="0" tIns="0" rIns="0" bIns="0" numCol="1" spcCol="1270" anchor="ctr" anchorCtr="0">
+          <a:noAutofit/>
+        </a:bodyPr>
+        <a:lstStyle/>
+        <a:p>
+          <a:pPr marL="0" lvl="0" indent="0" algn="ctr" defTabSz="355600">
+            <a:lnSpc>
+              <a:spcPct val="90000"/>
+            </a:lnSpc>
+            <a:spcBef>
+              <a:spcPct val="0"/>
+            </a:spcBef>
+            <a:spcAft>
+              <a:spcPct val="35000"/>
+            </a:spcAft>
+            <a:buNone/>
+          </a:pPr>
+          <a:endParaRPr lang="en-US" sz="800" kern="1200"/>
+        </a:p>
+      </dsp:txBody>
+      <dsp:txXfrm rot="-5400000">
+        <a:off x="1926888" y="4049950"/>
+        <a:ext cx="127674" cy="124128"/>
+      </dsp:txXfrm>
+    </dsp:sp>
+    <dsp:sp modelId="{6063364B-0982-48CD-BC80-658D068BF1CD}">
+      <dsp:nvSpPr>
+        <dsp:cNvPr id="0" name=""/>
+        <dsp:cNvSpPr/>
+      </dsp:nvSpPr>
+      <dsp:spPr>
+        <a:xfrm>
+          <a:off x="1077497" y="4256829"/>
+          <a:ext cx="1826455" cy="472868"/>
+        </a:xfrm>
+        <a:prstGeom prst="roundRect">
+          <a:avLst>
+            <a:gd name="adj" fmla="val 10000"/>
+          </a:avLst>
+        </a:prstGeom>
+        <a:solidFill>
+          <a:schemeClr val="accent2">
+            <a:hueOff val="2553556"/>
+            <a:satOff val="-3185"/>
+            <a:lumOff val="749"/>
+            <a:alphaOff val="0"/>
+          </a:schemeClr>
+        </a:solidFill>
+        <a:ln w="38100" cap="flat" cmpd="sng" algn="ctr">
+          <a:solidFill>
+            <a:schemeClr val="lt1">
+              <a:hueOff val="0"/>
+              <a:satOff val="0"/>
+              <a:lumOff val="0"/>
+              <a:alphaOff val="0"/>
+            </a:schemeClr>
+          </a:solidFill>
+          <a:prstDash val="solid"/>
+        </a:ln>
+        <a:effectLst>
+          <a:outerShdw blurRad="40000" dist="20000" dir="5400000" rotWithShape="0">
+            <a:srgbClr val="000000">
+              <a:alpha val="38000"/>
+            </a:srgbClr>
+          </a:outerShdw>
+        </a:effectLst>
+      </dsp:spPr>
+      <dsp:style>
+        <a:lnRef idx="3">
+          <a:scrgbClr r="0" g="0" b="0"/>
+        </a:lnRef>
+        <a:fillRef idx="1">
+          <a:scrgbClr r="0" g="0" b="0"/>
+        </a:fillRef>
+        <a:effectRef idx="1">
+          <a:scrgbClr r="0" g="0" b="0"/>
+        </a:effectRef>
+        <a:fontRef idx="minor">
+          <a:schemeClr val="lt1"/>
+        </a:fontRef>
+      </dsp:style>
+      <dsp:txBody>
+        <a:bodyPr spcFirstLastPara="0" vert="horz" wrap="square" lIns="34290" tIns="34290" rIns="34290" bIns="34290" numCol="1" spcCol="1270" anchor="ctr" anchorCtr="0">
+          <a:noAutofit/>
+        </a:bodyPr>
+        <a:lstStyle/>
+        <a:p>
+          <a:pPr marL="0" lvl="0" indent="0" algn="ctr" defTabSz="400050">
+            <a:lnSpc>
+              <a:spcPct val="90000"/>
+            </a:lnSpc>
+            <a:spcBef>
+              <a:spcPct val="0"/>
+            </a:spcBef>
+            <a:spcAft>
+              <a:spcPct val="35000"/>
+            </a:spcAft>
+            <a:buNone/>
+          </a:pPr>
+          <a:r>
+            <a:rPr lang="en-US" sz="900" kern="1200"/>
+            <a:t>Ước lượng giá thành</a:t>
+          </a:r>
+        </a:p>
+      </dsp:txBody>
+      <dsp:txXfrm>
+        <a:off x="1091347" y="4270679"/>
+        <a:ext cx="1798755" cy="445168"/>
+      </dsp:txXfrm>
+    </dsp:sp>
+    <dsp:sp modelId="{27DEF100-434B-499A-ACDF-9809F50B617C}">
+      <dsp:nvSpPr>
+        <dsp:cNvPr id="0" name=""/>
+        <dsp:cNvSpPr/>
+      </dsp:nvSpPr>
+      <dsp:spPr>
+        <a:xfrm rot="5400000">
+          <a:off x="1902062" y="4741520"/>
+          <a:ext cx="177325" cy="212790"/>
+        </a:xfrm>
+        <a:prstGeom prst="rightArrow">
+          <a:avLst>
+            <a:gd name="adj1" fmla="val 60000"/>
+            <a:gd name="adj2" fmla="val 50000"/>
+          </a:avLst>
+        </a:prstGeom>
+        <a:solidFill>
+          <a:schemeClr val="accent2">
+            <a:hueOff val="2808911"/>
+            <a:satOff val="-3503"/>
+            <a:lumOff val="824"/>
+            <a:alphaOff val="0"/>
+          </a:schemeClr>
+        </a:solidFill>
+        <a:ln>
+          <a:noFill/>
+        </a:ln>
+        <a:effectLst>
+          <a:outerShdw blurRad="40000" dist="20000" dir="5400000" rotWithShape="0">
+            <a:srgbClr val="000000">
+              <a:alpha val="38000"/>
+            </a:srgbClr>
+          </a:outerShdw>
+        </a:effectLst>
+      </dsp:spPr>
+      <dsp:style>
+        <a:lnRef idx="0">
+          <a:scrgbClr r="0" g="0" b="0"/>
+        </a:lnRef>
+        <a:fillRef idx="1">
+          <a:scrgbClr r="0" g="0" b="0"/>
+        </a:fillRef>
+        <a:effectRef idx="1">
+          <a:scrgbClr r="0" g="0" b="0"/>
+        </a:effectRef>
+        <a:fontRef idx="minor">
+          <a:schemeClr val="lt1"/>
+        </a:fontRef>
+      </dsp:style>
+      <dsp:txBody>
+        <a:bodyPr spcFirstLastPara="0" vert="horz" wrap="square" lIns="0" tIns="0" rIns="0" bIns="0" numCol="1" spcCol="1270" anchor="ctr" anchorCtr="0">
+          <a:noAutofit/>
+        </a:bodyPr>
+        <a:lstStyle/>
+        <a:p>
+          <a:pPr marL="0" lvl="0" indent="0" algn="ctr" defTabSz="355600">
+            <a:lnSpc>
+              <a:spcPct val="90000"/>
+            </a:lnSpc>
+            <a:spcBef>
+              <a:spcPct val="0"/>
+            </a:spcBef>
+            <a:spcAft>
+              <a:spcPct val="35000"/>
+            </a:spcAft>
+            <a:buNone/>
+          </a:pPr>
+          <a:endParaRPr lang="en-US" sz="800" kern="1200"/>
+        </a:p>
+      </dsp:txBody>
+      <dsp:txXfrm rot="-5400000">
+        <a:off x="1926888" y="4759253"/>
+        <a:ext cx="127674" cy="124128"/>
+      </dsp:txXfrm>
+    </dsp:sp>
+    <dsp:sp modelId="{B02EB46D-58FA-4A2D-AB4C-56609E951B78}">
+      <dsp:nvSpPr>
+        <dsp:cNvPr id="0" name=""/>
+        <dsp:cNvSpPr/>
+      </dsp:nvSpPr>
+      <dsp:spPr>
+        <a:xfrm>
+          <a:off x="1077497" y="4966132"/>
+          <a:ext cx="1826455" cy="472868"/>
+        </a:xfrm>
+        <a:prstGeom prst="roundRect">
+          <a:avLst>
+            <a:gd name="adj" fmla="val 10000"/>
+          </a:avLst>
+        </a:prstGeom>
+        <a:solidFill>
+          <a:schemeClr val="accent2">
+            <a:hueOff val="2979148"/>
+            <a:satOff val="-3716"/>
+            <a:lumOff val="874"/>
+            <a:alphaOff val="0"/>
+          </a:schemeClr>
+        </a:solidFill>
+        <a:ln w="38100" cap="flat" cmpd="sng" algn="ctr">
+          <a:solidFill>
+            <a:schemeClr val="lt1">
+              <a:hueOff val="0"/>
+              <a:satOff val="0"/>
+              <a:lumOff val="0"/>
+              <a:alphaOff val="0"/>
+            </a:schemeClr>
+          </a:solidFill>
+          <a:prstDash val="solid"/>
+        </a:ln>
+        <a:effectLst>
+          <a:outerShdw blurRad="40000" dist="20000" dir="5400000" rotWithShape="0">
+            <a:srgbClr val="000000">
+              <a:alpha val="38000"/>
+            </a:srgbClr>
+          </a:outerShdw>
+        </a:effectLst>
+      </dsp:spPr>
+      <dsp:style>
+        <a:lnRef idx="3">
+          <a:scrgbClr r="0" g="0" b="0"/>
+        </a:lnRef>
+        <a:fillRef idx="1">
+          <a:scrgbClr r="0" g="0" b="0"/>
+        </a:fillRef>
+        <a:effectRef idx="1">
+          <a:scrgbClr r="0" g="0" b="0"/>
+        </a:effectRef>
+        <a:fontRef idx="minor">
+          <a:schemeClr val="lt1"/>
+        </a:fontRef>
+      </dsp:style>
+      <dsp:txBody>
+        <a:bodyPr spcFirstLastPara="0" vert="horz" wrap="square" lIns="34290" tIns="34290" rIns="34290" bIns="34290" numCol="1" spcCol="1270" anchor="ctr" anchorCtr="0">
+          <a:noAutofit/>
+        </a:bodyPr>
+        <a:lstStyle/>
+        <a:p>
+          <a:pPr marL="0" lvl="0" indent="0" algn="ctr" defTabSz="400050">
+            <a:lnSpc>
+              <a:spcPct val="90000"/>
+            </a:lnSpc>
+            <a:spcBef>
+              <a:spcPct val="0"/>
+            </a:spcBef>
+            <a:spcAft>
+              <a:spcPct val="35000"/>
+            </a:spcAft>
+            <a:buNone/>
+          </a:pPr>
+          <a:r>
+            <a:rPr lang="en-US" sz="900" kern="1200"/>
+            <a:t>Phát triển và test giai đoạn 1</a:t>
+          </a:r>
+        </a:p>
+      </dsp:txBody>
+      <dsp:txXfrm>
+        <a:off x="1091347" y="4979982"/>
+        <a:ext cx="1798755" cy="445168"/>
+      </dsp:txXfrm>
+    </dsp:sp>
+    <dsp:sp modelId="{27B05FEB-FB31-4ADB-94C7-43578F35A78F}">
+      <dsp:nvSpPr>
+        <dsp:cNvPr id="0" name=""/>
+        <dsp:cNvSpPr/>
+      </dsp:nvSpPr>
+      <dsp:spPr>
+        <a:xfrm rot="5400000">
+          <a:off x="1902062" y="5450823"/>
+          <a:ext cx="177325" cy="212790"/>
+        </a:xfrm>
+        <a:prstGeom prst="rightArrow">
+          <a:avLst>
+            <a:gd name="adj1" fmla="val 60000"/>
+            <a:gd name="adj2" fmla="val 50000"/>
+          </a:avLst>
+        </a:prstGeom>
+        <a:solidFill>
+          <a:schemeClr val="accent2">
+            <a:hueOff val="3277063"/>
+            <a:satOff val="-4087"/>
+            <a:lumOff val="961"/>
+            <a:alphaOff val="0"/>
+          </a:schemeClr>
+        </a:solidFill>
+        <a:ln>
+          <a:noFill/>
+        </a:ln>
+        <a:effectLst>
+          <a:outerShdw blurRad="40000" dist="20000" dir="5400000" rotWithShape="0">
+            <a:srgbClr val="000000">
+              <a:alpha val="38000"/>
+            </a:srgbClr>
+          </a:outerShdw>
+        </a:effectLst>
+      </dsp:spPr>
+      <dsp:style>
+        <a:lnRef idx="0">
+          <a:scrgbClr r="0" g="0" b="0"/>
+        </a:lnRef>
+        <a:fillRef idx="1">
+          <a:scrgbClr r="0" g="0" b="0"/>
+        </a:fillRef>
+        <a:effectRef idx="1">
+          <a:scrgbClr r="0" g="0" b="0"/>
+        </a:effectRef>
+        <a:fontRef idx="minor">
+          <a:schemeClr val="lt1"/>
+        </a:fontRef>
+      </dsp:style>
+      <dsp:txBody>
+        <a:bodyPr spcFirstLastPara="0" vert="horz" wrap="square" lIns="0" tIns="0" rIns="0" bIns="0" numCol="1" spcCol="1270" anchor="ctr" anchorCtr="0">
+          <a:noAutofit/>
+        </a:bodyPr>
+        <a:lstStyle/>
+        <a:p>
+          <a:pPr marL="0" lvl="0" indent="0" algn="ctr" defTabSz="355600">
+            <a:lnSpc>
+              <a:spcPct val="90000"/>
+            </a:lnSpc>
+            <a:spcBef>
+              <a:spcPct val="0"/>
+            </a:spcBef>
+            <a:spcAft>
+              <a:spcPct val="35000"/>
+            </a:spcAft>
+            <a:buNone/>
+          </a:pPr>
+          <a:endParaRPr lang="en-US" sz="800" kern="1200"/>
+        </a:p>
+      </dsp:txBody>
+      <dsp:txXfrm rot="-5400000">
+        <a:off x="1926888" y="5468556"/>
+        <a:ext cx="127674" cy="124128"/>
+      </dsp:txXfrm>
+    </dsp:sp>
+    <dsp:sp modelId="{C56D6B9F-B937-4148-AC8F-0EFDF6B8B977}">
+      <dsp:nvSpPr>
+        <dsp:cNvPr id="0" name=""/>
+        <dsp:cNvSpPr/>
+      </dsp:nvSpPr>
+      <dsp:spPr>
+        <a:xfrm>
+          <a:off x="1077497" y="5675436"/>
+          <a:ext cx="1826455" cy="472868"/>
+        </a:xfrm>
+        <a:prstGeom prst="roundRect">
+          <a:avLst>
+            <a:gd name="adj" fmla="val 10000"/>
+          </a:avLst>
+        </a:prstGeom>
+        <a:solidFill>
+          <a:schemeClr val="accent2">
+            <a:hueOff val="3404741"/>
+            <a:satOff val="-4247"/>
+            <a:lumOff val="999"/>
+            <a:alphaOff val="0"/>
+          </a:schemeClr>
+        </a:solidFill>
+        <a:ln w="38100" cap="flat" cmpd="sng" algn="ctr">
+          <a:solidFill>
+            <a:schemeClr val="lt1">
+              <a:hueOff val="0"/>
+              <a:satOff val="0"/>
+              <a:lumOff val="0"/>
+              <a:alphaOff val="0"/>
+            </a:schemeClr>
+          </a:solidFill>
+          <a:prstDash val="solid"/>
+        </a:ln>
+        <a:effectLst>
+          <a:outerShdw blurRad="40000" dist="20000" dir="5400000" rotWithShape="0">
+            <a:srgbClr val="000000">
+              <a:alpha val="38000"/>
+            </a:srgbClr>
+          </a:outerShdw>
+        </a:effectLst>
+      </dsp:spPr>
+      <dsp:style>
+        <a:lnRef idx="3">
+          <a:scrgbClr r="0" g="0" b="0"/>
+        </a:lnRef>
+        <a:fillRef idx="1">
+          <a:scrgbClr r="0" g="0" b="0"/>
+        </a:fillRef>
+        <a:effectRef idx="1">
+          <a:scrgbClr r="0" g="0" b="0"/>
+        </a:effectRef>
+        <a:fontRef idx="minor">
+          <a:schemeClr val="lt1"/>
+        </a:fontRef>
+      </dsp:style>
+      <dsp:txBody>
+        <a:bodyPr spcFirstLastPara="0" vert="horz" wrap="square" lIns="34290" tIns="34290" rIns="34290" bIns="34290" numCol="1" spcCol="1270" anchor="ctr" anchorCtr="0">
+          <a:noAutofit/>
+        </a:bodyPr>
+        <a:lstStyle/>
+        <a:p>
+          <a:pPr marL="0" lvl="0" indent="0" algn="ctr" defTabSz="400050">
+            <a:lnSpc>
+              <a:spcPct val="90000"/>
+            </a:lnSpc>
+            <a:spcBef>
+              <a:spcPct val="0"/>
+            </a:spcBef>
+            <a:spcAft>
+              <a:spcPct val="35000"/>
+            </a:spcAft>
+            <a:buNone/>
+          </a:pPr>
+          <a:r>
+            <a:rPr lang="en-US" sz="900" kern="1200"/>
+            <a:t>Phát triển và test giai đoạn 2</a:t>
+          </a:r>
+        </a:p>
+      </dsp:txBody>
+      <dsp:txXfrm>
+        <a:off x="1091347" y="5689286"/>
+        <a:ext cx="1798755" cy="445168"/>
+      </dsp:txXfrm>
+    </dsp:sp>
+    <dsp:sp modelId="{A5F8736E-3D83-4F13-BAAF-2EE51B0D20C7}">
+      <dsp:nvSpPr>
+        <dsp:cNvPr id="0" name=""/>
+        <dsp:cNvSpPr/>
+      </dsp:nvSpPr>
+      <dsp:spPr>
+        <a:xfrm rot="5400000">
+          <a:off x="1902062" y="6160126"/>
+          <a:ext cx="177325" cy="212790"/>
+        </a:xfrm>
+        <a:prstGeom prst="rightArrow">
+          <a:avLst>
+            <a:gd name="adj1" fmla="val 60000"/>
+            <a:gd name="adj2" fmla="val 50000"/>
+          </a:avLst>
+        </a:prstGeom>
+        <a:solidFill>
+          <a:schemeClr val="accent2">
+            <a:hueOff val="3745215"/>
+            <a:satOff val="-4671"/>
+            <a:lumOff val="1098"/>
+            <a:alphaOff val="0"/>
+          </a:schemeClr>
+        </a:solidFill>
+        <a:ln>
+          <a:noFill/>
+        </a:ln>
+        <a:effectLst>
+          <a:outerShdw blurRad="40000" dist="20000" dir="5400000" rotWithShape="0">
+            <a:srgbClr val="000000">
+              <a:alpha val="38000"/>
+            </a:srgbClr>
+          </a:outerShdw>
+        </a:effectLst>
+      </dsp:spPr>
+      <dsp:style>
+        <a:lnRef idx="0">
+          <a:scrgbClr r="0" g="0" b="0"/>
+        </a:lnRef>
+        <a:fillRef idx="1">
+          <a:scrgbClr r="0" g="0" b="0"/>
+        </a:fillRef>
+        <a:effectRef idx="1">
+          <a:scrgbClr r="0" g="0" b="0"/>
+        </a:effectRef>
+        <a:fontRef idx="minor">
+          <a:schemeClr val="lt1"/>
+        </a:fontRef>
+      </dsp:style>
+      <dsp:txBody>
+        <a:bodyPr spcFirstLastPara="0" vert="horz" wrap="square" lIns="0" tIns="0" rIns="0" bIns="0" numCol="1" spcCol="1270" anchor="ctr" anchorCtr="0">
+          <a:noAutofit/>
+        </a:bodyPr>
+        <a:lstStyle/>
+        <a:p>
+          <a:pPr marL="0" lvl="0" indent="0" algn="ctr" defTabSz="355600">
+            <a:lnSpc>
+              <a:spcPct val="90000"/>
+            </a:lnSpc>
+            <a:spcBef>
+              <a:spcPct val="0"/>
+            </a:spcBef>
+            <a:spcAft>
+              <a:spcPct val="35000"/>
+            </a:spcAft>
+            <a:buNone/>
+          </a:pPr>
+          <a:endParaRPr lang="en-US" sz="800" kern="1200"/>
+        </a:p>
+      </dsp:txBody>
+      <dsp:txXfrm rot="-5400000">
+        <a:off x="1926888" y="6177859"/>
+        <a:ext cx="127674" cy="124128"/>
+      </dsp:txXfrm>
+    </dsp:sp>
+    <dsp:sp modelId="{B822A495-FD00-4EB1-B7AB-AE76B55B21ED}">
+      <dsp:nvSpPr>
+        <dsp:cNvPr id="0" name=""/>
+        <dsp:cNvSpPr/>
+      </dsp:nvSpPr>
+      <dsp:spPr>
+        <a:xfrm>
+          <a:off x="1077497" y="6384739"/>
+          <a:ext cx="1826455" cy="472868"/>
+        </a:xfrm>
+        <a:prstGeom prst="roundRect">
+          <a:avLst>
+            <a:gd name="adj" fmla="val 10000"/>
+          </a:avLst>
+        </a:prstGeom>
+        <a:solidFill>
+          <a:schemeClr val="accent2">
+            <a:hueOff val="3830334"/>
+            <a:satOff val="-4777"/>
+            <a:lumOff val="1123"/>
+            <a:alphaOff val="0"/>
+          </a:schemeClr>
+        </a:solidFill>
+        <a:ln w="38100" cap="flat" cmpd="sng" algn="ctr">
+          <a:solidFill>
+            <a:schemeClr val="lt1">
+              <a:hueOff val="0"/>
+              <a:satOff val="0"/>
+              <a:lumOff val="0"/>
+              <a:alphaOff val="0"/>
+            </a:schemeClr>
+          </a:solidFill>
+          <a:prstDash val="solid"/>
+        </a:ln>
+        <a:effectLst>
+          <a:outerShdw blurRad="40000" dist="20000" dir="5400000" rotWithShape="0">
+            <a:srgbClr val="000000">
+              <a:alpha val="38000"/>
+            </a:srgbClr>
+          </a:outerShdw>
+        </a:effectLst>
+      </dsp:spPr>
+      <dsp:style>
+        <a:lnRef idx="3">
+          <a:scrgbClr r="0" g="0" b="0"/>
+        </a:lnRef>
+        <a:fillRef idx="1">
+          <a:scrgbClr r="0" g="0" b="0"/>
+        </a:fillRef>
+        <a:effectRef idx="1">
+          <a:scrgbClr r="0" g="0" b="0"/>
+        </a:effectRef>
+        <a:fontRef idx="minor">
+          <a:schemeClr val="lt1"/>
+        </a:fontRef>
+      </dsp:style>
+      <dsp:txBody>
+        <a:bodyPr spcFirstLastPara="0" vert="horz" wrap="square" lIns="34290" tIns="34290" rIns="34290" bIns="34290" numCol="1" spcCol="1270" anchor="ctr" anchorCtr="0">
+          <a:noAutofit/>
+        </a:bodyPr>
+        <a:lstStyle/>
+        <a:p>
+          <a:pPr marL="0" lvl="0" indent="0" algn="ctr" defTabSz="400050">
+            <a:lnSpc>
+              <a:spcPct val="90000"/>
+            </a:lnSpc>
+            <a:spcBef>
+              <a:spcPct val="0"/>
+            </a:spcBef>
+            <a:spcAft>
+              <a:spcPct val="35000"/>
+            </a:spcAft>
+            <a:buNone/>
+          </a:pPr>
+          <a:r>
+            <a:rPr lang="en-US" sz="900" kern="1200"/>
+            <a:t>Phát triển và test giai đoạn 3</a:t>
+          </a:r>
+        </a:p>
+      </dsp:txBody>
+      <dsp:txXfrm>
+        <a:off x="1091347" y="6398589"/>
+        <a:ext cx="1798755" cy="445168"/>
+      </dsp:txXfrm>
+    </dsp:sp>
+    <dsp:sp modelId="{FD5786D8-A4DC-4582-958A-4AC7313ECD9B}">
+      <dsp:nvSpPr>
+        <dsp:cNvPr id="0" name=""/>
+        <dsp:cNvSpPr/>
+      </dsp:nvSpPr>
+      <dsp:spPr>
+        <a:xfrm rot="5400000">
+          <a:off x="1902062" y="6869429"/>
+          <a:ext cx="177325" cy="212790"/>
+        </a:xfrm>
+        <a:prstGeom prst="rightArrow">
+          <a:avLst>
+            <a:gd name="adj1" fmla="val 60000"/>
+            <a:gd name="adj2" fmla="val 50000"/>
+          </a:avLst>
+        </a:prstGeom>
+        <a:solidFill>
+          <a:schemeClr val="accent2">
+            <a:hueOff val="4213367"/>
+            <a:satOff val="-5255"/>
+            <a:lumOff val="1236"/>
+            <a:alphaOff val="0"/>
+          </a:schemeClr>
+        </a:solidFill>
+        <a:ln>
+          <a:noFill/>
+        </a:ln>
+        <a:effectLst>
+          <a:outerShdw blurRad="40000" dist="20000" dir="5400000" rotWithShape="0">
+            <a:srgbClr val="000000">
+              <a:alpha val="38000"/>
+            </a:srgbClr>
+          </a:outerShdw>
+        </a:effectLst>
+      </dsp:spPr>
+      <dsp:style>
+        <a:lnRef idx="0">
+          <a:scrgbClr r="0" g="0" b="0"/>
+        </a:lnRef>
+        <a:fillRef idx="1">
+          <a:scrgbClr r="0" g="0" b="0"/>
+        </a:fillRef>
+        <a:effectRef idx="1">
+          <a:scrgbClr r="0" g="0" b="0"/>
+        </a:effectRef>
+        <a:fontRef idx="minor">
+          <a:schemeClr val="lt1"/>
+        </a:fontRef>
+      </dsp:style>
+      <dsp:txBody>
+        <a:bodyPr spcFirstLastPara="0" vert="horz" wrap="square" lIns="0" tIns="0" rIns="0" bIns="0" numCol="1" spcCol="1270" anchor="ctr" anchorCtr="0">
+          <a:noAutofit/>
+        </a:bodyPr>
+        <a:lstStyle/>
+        <a:p>
+          <a:pPr marL="0" lvl="0" indent="0" algn="ctr" defTabSz="355600">
+            <a:lnSpc>
+              <a:spcPct val="90000"/>
+            </a:lnSpc>
+            <a:spcBef>
+              <a:spcPct val="0"/>
+            </a:spcBef>
+            <a:spcAft>
+              <a:spcPct val="35000"/>
+            </a:spcAft>
+            <a:buNone/>
+          </a:pPr>
+          <a:endParaRPr lang="en-US" sz="800" kern="1200"/>
+        </a:p>
+      </dsp:txBody>
+      <dsp:txXfrm rot="-5400000">
+        <a:off x="1926888" y="6887162"/>
+        <a:ext cx="127674" cy="124128"/>
+      </dsp:txXfrm>
+    </dsp:sp>
+    <dsp:sp modelId="{7B195BE9-0D3B-42D9-843E-A95F991EA744}">
+      <dsp:nvSpPr>
+        <dsp:cNvPr id="0" name=""/>
+        <dsp:cNvSpPr/>
+      </dsp:nvSpPr>
+      <dsp:spPr>
+        <a:xfrm>
+          <a:off x="1077497" y="7094042"/>
+          <a:ext cx="1826455" cy="472868"/>
+        </a:xfrm>
+        <a:prstGeom prst="roundRect">
+          <a:avLst>
+            <a:gd name="adj" fmla="val 10000"/>
+          </a:avLst>
+        </a:prstGeom>
+        <a:solidFill>
+          <a:schemeClr val="accent2">
+            <a:hueOff val="4255926"/>
+            <a:satOff val="-5308"/>
+            <a:lumOff val="1248"/>
+            <a:alphaOff val="0"/>
+          </a:schemeClr>
+        </a:solidFill>
+        <a:ln w="38100" cap="flat" cmpd="sng" algn="ctr">
+          <a:solidFill>
+            <a:schemeClr val="lt1">
+              <a:hueOff val="0"/>
+              <a:satOff val="0"/>
+              <a:lumOff val="0"/>
+              <a:alphaOff val="0"/>
+            </a:schemeClr>
+          </a:solidFill>
+          <a:prstDash val="solid"/>
+        </a:ln>
+        <a:effectLst>
+          <a:outerShdw blurRad="40000" dist="20000" dir="5400000" rotWithShape="0">
+            <a:srgbClr val="000000">
+              <a:alpha val="38000"/>
+            </a:srgbClr>
+          </a:outerShdw>
+        </a:effectLst>
+      </dsp:spPr>
+      <dsp:style>
+        <a:lnRef idx="3">
+          <a:scrgbClr r="0" g="0" b="0"/>
+        </a:lnRef>
+        <a:fillRef idx="1">
+          <a:scrgbClr r="0" g="0" b="0"/>
+        </a:fillRef>
+        <a:effectRef idx="1">
+          <a:scrgbClr r="0" g="0" b="0"/>
+        </a:effectRef>
+        <a:fontRef idx="minor">
+          <a:schemeClr val="lt1"/>
+        </a:fontRef>
+      </dsp:style>
+      <dsp:txBody>
+        <a:bodyPr spcFirstLastPara="0" vert="horz" wrap="square" lIns="34290" tIns="34290" rIns="34290" bIns="34290" numCol="1" spcCol="1270" anchor="ctr" anchorCtr="0">
+          <a:noAutofit/>
+        </a:bodyPr>
+        <a:lstStyle/>
+        <a:p>
+          <a:pPr marL="0" lvl="0" indent="0" algn="ctr" defTabSz="400050">
+            <a:lnSpc>
+              <a:spcPct val="90000"/>
+            </a:lnSpc>
+            <a:spcBef>
+              <a:spcPct val="0"/>
+            </a:spcBef>
+            <a:spcAft>
+              <a:spcPct val="35000"/>
+            </a:spcAft>
+            <a:buNone/>
+          </a:pPr>
+          <a:r>
+            <a:rPr lang="en-US" sz="900" kern="1200"/>
+            <a:t>Kiểm tra tổng thể</a:t>
+          </a:r>
+        </a:p>
+      </dsp:txBody>
+      <dsp:txXfrm>
+        <a:off x="1091347" y="7107892"/>
+        <a:ext cx="1798755" cy="445168"/>
+      </dsp:txXfrm>
+    </dsp:sp>
+    <dsp:sp modelId="{726A699A-54D6-4EDB-9999-9183C97B1493}">
+      <dsp:nvSpPr>
+        <dsp:cNvPr id="0" name=""/>
+        <dsp:cNvSpPr/>
+      </dsp:nvSpPr>
+      <dsp:spPr>
+        <a:xfrm rot="5400000">
+          <a:off x="1902062" y="7578733"/>
+          <a:ext cx="177325" cy="212790"/>
+        </a:xfrm>
+        <a:prstGeom prst="rightArrow">
+          <a:avLst>
+            <a:gd name="adj1" fmla="val 60000"/>
+            <a:gd name="adj2" fmla="val 50000"/>
+          </a:avLst>
+        </a:prstGeom>
+        <a:solidFill>
+          <a:schemeClr val="accent2">
+            <a:hueOff val="4681519"/>
+            <a:satOff val="-5839"/>
+            <a:lumOff val="1373"/>
+            <a:alphaOff val="0"/>
+          </a:schemeClr>
+        </a:solidFill>
+        <a:ln>
+          <a:noFill/>
+        </a:ln>
+        <a:effectLst>
+          <a:outerShdw blurRad="40000" dist="20000" dir="5400000" rotWithShape="0">
+            <a:srgbClr val="000000">
+              <a:alpha val="38000"/>
+            </a:srgbClr>
+          </a:outerShdw>
+        </a:effectLst>
+      </dsp:spPr>
+      <dsp:style>
+        <a:lnRef idx="0">
+          <a:scrgbClr r="0" g="0" b="0"/>
+        </a:lnRef>
+        <a:fillRef idx="1">
+          <a:scrgbClr r="0" g="0" b="0"/>
+        </a:fillRef>
+        <a:effectRef idx="1">
+          <a:scrgbClr r="0" g="0" b="0"/>
+        </a:effectRef>
+        <a:fontRef idx="minor">
+          <a:schemeClr val="lt1"/>
+        </a:fontRef>
+      </dsp:style>
+      <dsp:txBody>
+        <a:bodyPr spcFirstLastPara="0" vert="horz" wrap="square" lIns="0" tIns="0" rIns="0" bIns="0" numCol="1" spcCol="1270" anchor="ctr" anchorCtr="0">
+          <a:noAutofit/>
+        </a:bodyPr>
+        <a:lstStyle/>
+        <a:p>
+          <a:pPr marL="0" lvl="0" indent="0" algn="ctr" defTabSz="355600">
+            <a:lnSpc>
+              <a:spcPct val="90000"/>
+            </a:lnSpc>
+            <a:spcBef>
+              <a:spcPct val="0"/>
+            </a:spcBef>
+            <a:spcAft>
+              <a:spcPct val="35000"/>
+            </a:spcAft>
+            <a:buNone/>
+          </a:pPr>
+          <a:endParaRPr lang="en-US" sz="800" kern="1200"/>
+        </a:p>
+      </dsp:txBody>
+      <dsp:txXfrm rot="-5400000">
+        <a:off x="1926888" y="7596466"/>
+        <a:ext cx="127674" cy="124128"/>
+      </dsp:txXfrm>
+    </dsp:sp>
+    <dsp:sp modelId="{DF187C5B-7042-41A1-85CE-A7BA697CB23F}">
+      <dsp:nvSpPr>
+        <dsp:cNvPr id="0" name=""/>
+        <dsp:cNvSpPr/>
+      </dsp:nvSpPr>
+      <dsp:spPr>
+        <a:xfrm>
+          <a:off x="1077497" y="7803345"/>
+          <a:ext cx="1826455" cy="472868"/>
+        </a:xfrm>
+        <a:prstGeom prst="roundRect">
+          <a:avLst>
+            <a:gd name="adj" fmla="val 10000"/>
+          </a:avLst>
+        </a:prstGeom>
+        <a:solidFill>
+          <a:schemeClr val="accent2">
+            <a:hueOff val="4681519"/>
+            <a:satOff val="-5839"/>
+            <a:lumOff val="1373"/>
+            <a:alphaOff val="0"/>
+          </a:schemeClr>
+        </a:solidFill>
+        <a:ln w="38100" cap="flat" cmpd="sng" algn="ctr">
+          <a:solidFill>
+            <a:schemeClr val="lt1">
+              <a:hueOff val="0"/>
+              <a:satOff val="0"/>
+              <a:lumOff val="0"/>
+              <a:alphaOff val="0"/>
+            </a:schemeClr>
+          </a:solidFill>
+          <a:prstDash val="solid"/>
+        </a:ln>
+        <a:effectLst>
+          <a:outerShdw blurRad="40000" dist="20000" dir="5400000" rotWithShape="0">
+            <a:srgbClr val="000000">
+              <a:alpha val="38000"/>
+            </a:srgbClr>
+          </a:outerShdw>
+        </a:effectLst>
+      </dsp:spPr>
+      <dsp:style>
+        <a:lnRef idx="3">
+          <a:scrgbClr r="0" g="0" b="0"/>
+        </a:lnRef>
+        <a:fillRef idx="1">
+          <a:scrgbClr r="0" g="0" b="0"/>
+        </a:fillRef>
+        <a:effectRef idx="1">
+          <a:scrgbClr r="0" g="0" b="0"/>
+        </a:effectRef>
+        <a:fontRef idx="minor">
+          <a:schemeClr val="lt1"/>
+        </a:fontRef>
+      </dsp:style>
+      <dsp:txBody>
+        <a:bodyPr spcFirstLastPara="0" vert="horz" wrap="square" lIns="34290" tIns="34290" rIns="34290" bIns="34290" numCol="1" spcCol="1270" anchor="ctr" anchorCtr="0">
+          <a:noAutofit/>
+        </a:bodyPr>
+        <a:lstStyle/>
+        <a:p>
+          <a:pPr marL="0" lvl="0" indent="0" algn="ctr" defTabSz="400050">
+            <a:lnSpc>
+              <a:spcPct val="90000"/>
+            </a:lnSpc>
+            <a:spcBef>
+              <a:spcPct val="0"/>
+            </a:spcBef>
+            <a:spcAft>
+              <a:spcPct val="35000"/>
+            </a:spcAft>
+            <a:buNone/>
+          </a:pPr>
+          <a:r>
+            <a:rPr lang="en-US" sz="900" kern="1200"/>
+            <a:t>Bàn giao cho khách hàng</a:t>
+          </a:r>
+        </a:p>
+      </dsp:txBody>
+      <dsp:txXfrm>
+        <a:off x="1091347" y="7817195"/>
+        <a:ext cx="1798755" cy="445168"/>
+      </dsp:txXfrm>
+    </dsp:sp>
+  </dsp:spTree>
+</dsp:drawing>
+</file>
+
+<file path=word/diagrams/layout1.xml><?xml version="1.0" encoding="utf-8"?>
+<dgm:layoutDef xmlns:dgm="http://schemas.openxmlformats.org/drawingml/2006/diagram" xmlns:a="http://schemas.openxmlformats.org/drawingml/2006/main" uniqueId="urn:microsoft.com/office/officeart/2005/8/layout/process2">
+  <dgm:title val=""/>
+  <dgm:desc val=""/>
+  <dgm:catLst>
+    <dgm:cat type="process" pri="13000"/>
+  </dgm:catLst>
+  <dgm:sampData useDef="1">
+    <dgm:dataModel>
+      <dgm:ptLst/>
+      <dgm:bg/>
+      <dgm:whole/>
+    </dgm:dataModel>
+  </dgm:sampData>
+  <dgm:styleData>
+    <dgm:dataModel>
+      <dgm:ptLst>
+        <dgm:pt modelId="0" type="doc"/>
+        <dgm:pt modelId="1"/>
+        <dgm:pt modelId="2"/>
+      </dgm:ptLst>
+      <dgm:cxnLst>
+        <dgm:cxn modelId="3" srcId="0" destId="1" srcOrd="0" destOrd="0"/>
+        <dgm:cxn modelId="4" srcId="0" destId="2" srcOrd="1" destOrd="0"/>
+      </dgm:cxnLst>
+      <dgm:bg/>
+      <dgm:whole/>
+    </dgm:dataModel>
+  </dgm:styleData>
+  <dgm:clrData>
+    <dgm:dataModel>
+      <dgm:ptLst>
+        <dgm:pt modelId="0" type="doc"/>
+        <dgm:pt modelId="1"/>
+        <dgm:pt modelId="2"/>
+        <dgm:pt modelId="3"/>
+        <dgm:pt modelId="4"/>
+      </dgm:ptLst>
+      <dgm:cxnLst>
+        <dgm:cxn modelId="5" srcId="0" destId="1" srcOrd="0" destOrd="0"/>
+        <dgm:cxn modelId="6" srcId="0" destId="2" srcOrd="1" destOrd="0"/>
+        <dgm:cxn modelId="7" srcId="0" destId="3" srcOrd="2" destOrd="0"/>
+        <dgm:cxn modelId="8" srcId="0" destId="4" srcOrd="3" destOrd="0"/>
+      </dgm:cxnLst>
+      <dgm:bg/>
+      <dgm:whole/>
+    </dgm:dataModel>
+  </dgm:clrData>
+  <dgm:layoutNode name="linearFlow">
+    <dgm:varLst>
+      <dgm:resizeHandles val="exact"/>
+    </dgm:varLst>
+    <dgm:alg type="lin">
+      <dgm:param type="linDir" val="fromT"/>
+    </dgm:alg>
+    <dgm:shape xmlns:r="http://schemas.openxmlformats.org/officeDocument/2006/relationships" r:blip="">
+      <dgm:adjLst/>
+    </dgm:shape>
+    <dgm:presOf/>
+    <dgm:constrLst>
+      <dgm:constr type="h" for="ch" ptType="node" refType="h"/>
+      <dgm:constr type="h" for="ch" ptType="sibTrans" refType="h" refFor="ch" refPtType="node" fact="0.5"/>
+      <dgm:constr type="w" for="ch" ptType="node" op="equ"/>
+      <dgm:constr type="primFontSz" for="ch" ptType="node" op="equ" val="65"/>
+      <dgm:constr type="primFontSz" for="des" forName="connectorText" op="equ" val="55"/>
+      <dgm:constr type="primFontSz" for="des" forName="connectorText" refType="primFontSz" refFor="ch" refPtType="node" op="lte" fact="0.8"/>
+    </dgm:constrLst>
+    <dgm:ruleLst/>
+    <dgm:forEach name="nodesForEach" axis="ch" ptType="node">
+      <dgm:layoutNode name="node">
+        <dgm:varLst>
+          <dgm:bulletEnabled val="1"/>
+        </dgm:varLst>
+        <dgm:choose name="Name0">
+          <dgm:if name="Name1" axis="root des" ptType="all node" func="maxDepth" op="gt" val="1">
+            <dgm:alg type="tx">
+              <dgm:param type="parTxLTRAlign" val="l"/>
+              <dgm:param type="parTxRTLAlign" val="r"/>
+              <dgm:param type="txAnchorVertCh" val="mid"/>
+            </dgm:alg>
+          </dgm:if>
+          <dgm:else name="Name2">
+            <dgm:alg type="tx"/>
+          </dgm:else>
+        </dgm:choose>
+        <dgm:shape xmlns:r="http://schemas.openxmlformats.org/officeDocument/2006/relationships" type="roundRect" r:blip="">
+          <dgm:adjLst>
+            <dgm:adj idx="1" val="0.1"/>
+          </dgm:adjLst>
+        </dgm:shape>
+        <dgm:presOf axis="desOrSelf" ptType="node"/>
+        <dgm:constrLst>
+          <dgm:constr type="w" refType="h" fact="1.8"/>
+          <dgm:constr type="tMarg" refType="primFontSz" fact="0.3"/>
+          <dgm:constr type="bMarg" refType="primFontSz" fact="0.3"/>
+          <dgm:constr type="lMarg" refType="primFontSz" fact="0.3"/>
+          <dgm:constr type="rMarg" refType="primFontSz" fact="0.3"/>
+        </dgm:constrLst>
+        <dgm:ruleLst>
+          <dgm:rule type="primFontSz" val="18" fact="NaN" max="NaN"/>
+          <dgm:rule type="w" val="NaN" fact="4" max="NaN"/>
+          <dgm:rule type="primFontSz" val="5" fact="NaN" max="NaN"/>
+        </dgm:ruleLst>
+      </dgm:layoutNode>
+      <dgm:forEach name="sibTransForEach" axis="followSib" ptType="sibTrans" cnt="1">
+        <dgm:layoutNode name="sibTrans">
+          <dgm:alg type="conn">
+            <dgm:param type="begPts" val="auto"/>
+            <dgm:param type="endPts" val="auto"/>
+          </dgm:alg>
+          <dgm:shape xmlns:r="http://schemas.openxmlformats.org/officeDocument/2006/relationships" type="conn" r:blip="">
+            <dgm:adjLst/>
+          </dgm:shape>
+          <dgm:presOf axis="self"/>
+          <dgm:constrLst>
+            <dgm:constr type="w" refType="h" fact="0.9"/>
+            <dgm:constr type="connDist"/>
+            <dgm:constr type="wArH" refType="w" fact="0.5"/>
+            <dgm:constr type="hArH" refType="w"/>
+            <dgm:constr type="stemThick" refType="w" fact="0.6"/>
+            <dgm:constr type="begPad" refType="connDist" fact="0.125"/>
+            <dgm:constr type="endPad" refType="connDist" fact="0.125"/>
+          </dgm:constrLst>
+          <dgm:ruleLst/>
+          <dgm:layoutNode name="connectorText">
+            <dgm:alg type="tx">
+              <dgm:param type="autoTxRot" val="upr"/>
+            </dgm:alg>
+            <dgm:shape xmlns:r="http://schemas.openxmlformats.org/officeDocument/2006/relationships" type="conn" r:blip="" hideGeom="1">
+              <dgm:adjLst/>
+            </dgm:shape>
+            <dgm:presOf axis="self"/>
+            <dgm:constrLst>
+              <dgm:constr type="lMarg"/>
+              <dgm:constr type="rMarg"/>
+              <dgm:constr type="tMarg"/>
+              <dgm:constr type="bMarg"/>
+            </dgm:constrLst>
+            <dgm:ruleLst>
+              <dgm:rule type="primFontSz" val="5" fact="NaN" max="NaN"/>
+            </dgm:ruleLst>
+          </dgm:layoutNode>
+        </dgm:layoutNode>
+      </dgm:forEach>
+    </dgm:forEach>
+  </dgm:layoutNode>
+</dgm:layoutDef>
+</file>
+
+<file path=word/diagrams/quickStyle1.xml><?xml version="1.0" encoding="utf-8"?>
+<dgm:styleDef xmlns:dgm="http://schemas.openxmlformats.org/drawingml/2006/diagram" xmlns:a="http://schemas.openxmlformats.org/drawingml/2006/main" uniqueId="urn:microsoft.com/office/officeart/2005/8/quickstyle/simple2">
+  <dgm:title val=""/>
+  <dgm:desc val=""/>
+  <dgm:catLst>
+    <dgm:cat type="simple" pri="10200"/>
+  </dgm:catLst>
+  <dgm:scene3d>
+    <a:camera prst="orthographicFront"/>
+    <a:lightRig rig="threePt" dir="t"/>
+  </dgm:scene3d>
+  <dgm:styleLbl name="node0">
+    <dgm:scene3d>
+      <a:camera prst="orthographicFront"/>
+      <a:lightRig rig="threePt" dir="t"/>
+    </dgm:scene3d>
+    <dgm:sp3d/>
+    <dgm:txPr/>
+    <dgm:style>
+      <a:lnRef idx="3">
+        <a:scrgbClr r="0" g="0" b="0"/>
+      </a:lnRef>
+      <a:fillRef idx="1">
+        <a:scrgbClr r="0" g="0" b="0"/>
+      </a:fillRef>
+      <a:effectRef idx="1">
+        <a:scrgbClr r="0" g="0" b="0"/>
+      </a:effectRef>
+      <a:fontRef idx="minor">
+        <a:schemeClr val="lt1"/>
+      </a:fontRef>
+    </dgm:style>
+  </dgm:styleLbl>
+  <dgm:styleLbl name="lnNode1">
+    <dgm:scene3d>
+      <a:camera prst="orthographicFront"/>
+      <a:lightRig rig="threePt" dir="t"/>
+    </dgm:scene3d>
+    <dgm:sp3d/>
+    <dgm:txPr/>
+    <dgm:style>
+      <a:lnRef idx="3">
+        <a:scrgbClr r="0" g="0" b="0"/>
+      </a:lnRef>
+      <a:fillRef idx="1">
+        <a:scrgbClr r="0" g="0" b="0"/>
+      </a:fillRef>
+      <a:effectRef idx="1">
+        <a:scrgbClr r="0" g="0" b="0"/>
+      </a:effectRef>
+      <a:fontRef idx="minor">
+        <a:schemeClr val="lt1"/>
+      </a:fontRef>
+    </dgm:style>
+  </dgm:styleLbl>
+  <dgm:styleLbl name="vennNode1">
+    <dgm:scene3d>
+      <a:camera prst="orthographicFront"/>
+      <a:lightRig rig="threePt" dir="t"/>
+    </dgm:scene3d>
+    <dgm:sp3d/>
+    <dgm:txPr/>
+    <dgm:style>
+      <a:lnRef idx="3">
+        <a:scrgbClr r="0" g="0" b="0"/>
+      </a:lnRef>
+      <a:fillRef idx="1">
+        <a:scrgbClr r="0" g="0" b="0"/>
+      </a:fillRef>
+      <a:effectRef idx="0">
+        <a:scrgbClr r="0" g="0" b="0"/>
+      </a:effectRef>
+      <a:fontRef idx="minor">
+        <a:schemeClr val="tx1"/>
+      </a:fontRef>
+    </dgm:style>
+  </dgm:styleLbl>
+  <dgm:styleLbl name="alignNode1">
+    <dgm:scene3d>
+      <a:camera prst="orthographicFront"/>
+      <a:lightRig rig="threePt" dir="t"/>
+    </dgm:scene3d>
+    <dgm:sp3d/>
+    <dgm:txPr/>
+    <dgm:style>
+      <a:lnRef idx="2">
+        <a:scrgbClr r="0" g="0" b="0"/>
+      </a:lnRef>
+      <a:fillRef idx="1">
+        <a:scrgbClr r="0" g="0" b="0"/>
+      </a:fillRef>
+      <a:effectRef idx="1">
+        <a:scrgbClr r="0" g="0" b="0"/>
+      </a:effectRef>
+      <a:fontRef idx="minor">
+        <a:schemeClr val="lt1"/>
+      </a:fontRef>
+    </dgm:style>
+  </dgm:styleLbl>
+  <dgm:styleLbl name="node1">
+    <dgm:scene3d>
+      <a:camera prst="orthographicFront"/>
+      <a:lightRig rig="threePt" dir="t"/>
+    </dgm:scene3d>
+    <dgm:sp3d/>
+    <dgm:txPr/>
+    <dgm:style>
+      <a:lnRef idx="3">
+        <a:scrgbClr r="0" g="0" b="0"/>
+      </a:lnRef>
+      <a:fillRef idx="1">
+        <a:scrgbClr r="0" g="0" b="0"/>
+      </a:fillRef>
+      <a:effectRef idx="1">
+        <a:scrgbClr r="0" g="0" b="0"/>
+      </a:effectRef>
+      <a:fontRef idx="minor">
+        <a:schemeClr val="lt1"/>
+      </a:fontRef>
+    </dgm:style>
+  </dgm:styleLbl>
+  <dgm:styleLbl name="node2">
+    <dgm:scene3d>
+      <a:camera prst="orthographicFront"/>
+      <a:lightRig rig="threePt" dir="t"/>
+    </dgm:scene3d>
+    <dgm:sp3d/>
+    <dgm:txPr/>
+    <dgm:style>
+      <a:lnRef idx="3">
+        <a:scrgbClr r="0" g="0" b="0"/>
+      </a:lnRef>
+      <a:fillRef idx="1">
+        <a:scrgbClr r="0" g="0" b="0"/>
+      </a:fillRef>
+      <a:effectRef idx="1">
+        <a:scrgbClr r="0" g="0" b="0"/>
+      </a:effectRef>
+      <a:fontRef idx="minor">
+        <a:schemeClr val="lt1"/>
+      </a:fontRef>
+    </dgm:style>
+  </dgm:styleLbl>
+  <dgm:styleLbl name="node3">
+    <dgm:scene3d>
+      <a:camera prst="orthographicFront"/>
+      <a:lightRig rig="threePt" dir="t"/>
+    </dgm:scene3d>
+    <dgm:sp3d/>
+    <dgm:txPr/>
+    <dgm:style>
+      <a:lnRef idx="3">
+        <a:scrgbClr r="0" g="0" b="0"/>
+      </a:lnRef>
+      <a:fillRef idx="1">
+        <a:scrgbClr r="0" g="0" b="0"/>
+      </a:fillRef>
+      <a:effectRef idx="1">
+        <a:scrgbClr r="0" g="0" b="0"/>
+      </a:effectRef>
+      <a:fontRef idx="minor">
+        <a:schemeClr val="lt1"/>
+      </a:fontRef>
+    </dgm:style>
+  </dgm:styleLbl>
+  <dgm:styleLbl name="node4">
+    <dgm:scene3d>
+      <a:camera prst="orthographicFront"/>
+      <a:lightRig rig="threePt" dir="t"/>
+    </dgm:scene3d>
+    <dgm:sp3d/>
+    <dgm:txPr/>
+    <dgm:style>
+      <a:lnRef idx="3">
+        <a:scrgbClr r="0" g="0" b="0"/>
+      </a:lnRef>
+      <a:fillRef idx="1">
+        <a:scrgbClr r="0" g="0" b="0"/>
+      </a:fillRef>
+      <a:effectRef idx="1">
+        <a:scrgbClr r="0" g="0" b="0"/>
+      </a:effectRef>
+      <a:fontRef idx="minor">
+        <a:schemeClr val="lt1"/>
+      </a:fontRef>
+    </dgm:style>
+  </dgm:styleLbl>
+  <dgm:styleLbl name="fgImgPlace1">
+    <dgm:scene3d>
+      <a:camera prst="orthographicFront"/>
+      <a:lightRig rig="threePt" dir="t"/>
+    </dgm:scene3d>
+    <dgm:sp3d/>
+    <dgm:txPr/>
+    <dgm:style>
+      <a:lnRef idx="3">
+        <a:scrgbClr r="0" g="0" b="0"/>
+      </a:lnRef>
+      <a:fillRef idx="1">
+        <a:scrgbClr r="0" g="0" b="0"/>
+      </a:fillRef>
+      <a:effectRef idx="1">
+        <a:scrgbClr r="0" g="0" b="0"/>
+      </a:effectRef>
+      <a:fontRef idx="minor"/>
+    </dgm:style>
+  </dgm:styleLbl>
+  <dgm:styleLbl name="alignImgPlace1">
+    <dgm:scene3d>
+      <a:camera prst="orthographicFront"/>
+      <a:lightRig rig="threePt" dir="t"/>
+    </dgm:scene3d>
+    <dgm:sp3d/>
+    <dgm:txPr/>
+    <dgm:style>
+      <a:lnRef idx="3">
+        <a:scrgbClr r="0" g="0" b="0"/>
+      </a:lnRef>
+      <a:fillRef idx="1">
+        <a:scrgbClr r="0" g="0" b="0"/>
+      </a:fillRef>
+      <a:effectRef idx="1">
+        <a:scrgbClr r="0" g="0" b="0"/>
+      </a:effectRef>
+      <a:fontRef idx="minor"/>
+    </dgm:style>
+  </dgm:styleLbl>
+  <dgm:styleLbl name="bgImgPlace1">
+    <dgm:scene3d>
+      <a:camera prst="orthographicFront"/>
+      <a:lightRig rig="threePt" dir="t"/>
+    </dgm:scene3d>
+    <dgm:sp3d/>
+    <dgm:txPr/>
+    <dgm:style>
+      <a:lnRef idx="3">
+        <a:scrgbClr r="0" g="0" b="0"/>
+      </a:lnRef>
+      <a:fillRef idx="1">
+        <a:scrgbClr r="0" g="0" b="0"/>
+      </a:fillRef>
+      <a:effectRef idx="1">
+        <a:scrgbClr r="0" g="0" b="0"/>
+      </a:effectRef>
+      <a:fontRef idx="minor"/>
+    </dgm:style>
+  </dgm:styleLbl>
+  <dgm:styleLbl name="sibTrans2D1">
+    <dgm:scene3d>
+      <a:camera prst="orthographicFront"/>
+      <a:lightRig rig="threePt" dir="t"/>
+    </dgm:scene3d>
+    <dgm:sp3d/>
+    <dgm:txPr/>
+    <dgm:style>
+      <a:lnRef idx="0">
+        <a:scrgbClr r="0" g="0" b="0"/>
+      </a:lnRef>
+      <a:fillRef idx="1">
+        <a:scrgbClr r="0" g="0" b="0"/>
+      </a:fillRef>
+      <a:effectRef idx="1">
+        <a:scrgbClr r="0" g="0" b="0"/>
+      </a:effectRef>
+      <a:fontRef idx="minor">
+        <a:schemeClr val="lt1"/>
+      </a:fontRef>
+    </dgm:style>
+  </dgm:styleLbl>
+  <dgm:styleLbl name="fgSibTrans2D1">
+    <dgm:scene3d>
+      <a:camera prst="orthographicFront"/>
+      <a:lightRig rig="threePt" dir="t"/>
+    </dgm:scene3d>
+    <dgm:sp3d/>
+    <dgm:txPr/>
+    <dgm:style>
+      <a:lnRef idx="0">
+        <a:scrgbClr r="0" g="0" b="0"/>
+      </a:lnRef>
+      <a:fillRef idx="1">
+        <a:scrgbClr r="0" g="0" b="0"/>
+      </a:fillRef>
+      <a:effectRef idx="1">
+        <a:scrgbClr r="0" g="0" b="0"/>
+      </a:effectRef>
+      <a:fontRef idx="minor">
+        <a:schemeClr val="lt1"/>
+      </a:fontRef>
+    </dgm:style>
+  </dgm:styleLbl>
+  <dgm:styleLbl name="bgSibTrans2D1">
+    <dgm:scene3d>
+      <a:camera prst="orthographicFront"/>
+      <a:lightRig rig="threePt" dir="t"/>
+    </dgm:scene3d>
+    <dgm:sp3d/>
+    <dgm:txPr/>
+    <dgm:style>
+      <a:lnRef idx="0">
+        <a:scrgbClr r="0" g="0" b="0"/>
+      </a:lnRef>
+      <a:fillRef idx="1">
+        <a:scrgbClr r="0" g="0" b="0"/>
+      </a:fillRef>
+      <a:effectRef idx="1">
+        <a:scrgbClr r="0" g="0" b="0"/>
+      </a:effectRef>
+      <a:fontRef idx="minor">
+        <a:schemeClr val="lt1"/>
+      </a:fontRef>
+    </dgm:style>
+  </dgm:styleLbl>
+  <dgm:styleLbl name="sibTrans1D1">
+    <dgm:scene3d>
+      <a:camera prst="orthographicFront"/>
+      <a:lightRig rig="threePt" dir="t"/>
+    </dgm:scene3d>
+    <dgm:sp3d/>
+    <dgm:txPr/>
+    <dgm:style>
+      <a:lnRef idx="1">
+        <a:scrgbClr r="0" g="0" b="0"/>
+      </a:lnRef>
+      <a:fillRef idx="0">
+        <a:scrgbClr r="0" g="0" b="0"/>
+      </a:fillRef>
+      <a:effectRef idx="0">
+        <a:scrgbClr r="0" g="0" b="0"/>
+      </a:effectRef>
+      <a:fontRef idx="minor"/>
+    </dgm:style>
+  </dgm:styleLbl>
+  <dgm:styleLbl name="callout">
+    <dgm:scene3d>
+      <a:camera prst="orthographicFront"/>
+      <a:lightRig rig="threePt" dir="t"/>
+    </dgm:scene3d>
+    <dgm:sp3d/>
+    <dgm:txPr/>
+    <dgm:style>
+      <a:lnRef idx="2">
+        <a:scrgbClr r="0" g="0" b="0"/>
+      </a:lnRef>
+      <a:fillRef idx="1">
+        <a:scrgbClr r="0" g="0" b="0"/>
+      </a:fillRef>
+      <a:effectRef idx="1">
+        <a:scrgbClr r="0" g="0" b="0"/>
+      </a:effectRef>
+      <a:fontRef idx="minor"/>
+    </dgm:style>
+  </dgm:styleLbl>
+  <dgm:styleLbl name="asst0">
+    <dgm:scene3d>
+      <a:camera prst="orthographicFront"/>
+      <a:lightRig rig="threePt" dir="t"/>
+    </dgm:scene3d>
+    <dgm:sp3d/>
+    <dgm:txPr/>
+    <dgm:style>
+      <a:lnRef idx="3">
+        <a:scrgbClr r="0" g="0" b="0"/>
+      </a:lnRef>
+      <a:fillRef idx="1">
+        <a:scrgbClr r="0" g="0" b="0"/>
+      </a:fillRef>
+      <a:effectRef idx="1">
+        <a:scrgbClr r="0" g="0" b="0"/>
+      </a:effectRef>
+      <a:fontRef idx="minor">
+        <a:schemeClr val="lt1"/>
+      </a:fontRef>
+    </dgm:style>
+  </dgm:styleLbl>
+  <dgm:styleLbl name="asst1">
+    <dgm:scene3d>
+      <a:camera prst="orthographicFront"/>
+      <a:lightRig rig="threePt" dir="t"/>
+    </dgm:scene3d>
+    <dgm:sp3d/>
+    <dgm:txPr/>
+    <dgm:style>
+      <a:lnRef idx="3">
+        <a:scrgbClr r="0" g="0" b="0"/>
+      </a:lnRef>
+      <a:fillRef idx="1">
+        <a:scrgbClr r="0" g="0" b="0"/>
+      </a:fillRef>
+      <a:effectRef idx="1">
+        <a:scrgbClr r="0" g="0" b="0"/>
+      </a:effectRef>
+      <a:fontRef idx="minor">
+        <a:schemeClr val="lt1"/>
+      </a:fontRef>
+    </dgm:style>
+  </dgm:styleLbl>
+  <dgm:styleLbl name="asst2">
+    <dgm:scene3d>
+      <a:camera prst="orthographicFront"/>
+      <a:lightRig rig="threePt" dir="t"/>
+    </dgm:scene3d>
+    <dgm:sp3d/>
+    <dgm:txPr/>
+    <dgm:style>
+      <a:lnRef idx="3">
+        <a:scrgbClr r="0" g="0" b="0"/>
+      </a:lnRef>
+      <a:fillRef idx="1">
+        <a:scrgbClr r="0" g="0" b="0"/>
+      </a:fillRef>
+      <a:effectRef idx="1">
+        <a:scrgbClr r="0" g="0" b="0"/>
+      </a:effectRef>
+      <a:fontRef idx="minor">
+        <a:schemeClr val="lt1"/>
+      </a:fontRef>
+    </dgm:style>
+  </dgm:styleLbl>
+  <dgm:styleLbl name="asst3">
+    <dgm:scene3d>
+      <a:camera prst="orthographicFront"/>
+      <a:lightRig rig="threePt" dir="t"/>
+    </dgm:scene3d>
+    <dgm:sp3d/>
+    <dgm:txPr/>
+    <dgm:style>
+      <a:lnRef idx="3">
+        <a:scrgbClr r="0" g="0" b="0"/>
+      </a:lnRef>
+      <a:fillRef idx="1">
+        <a:scrgbClr r="0" g="0" b="0"/>
+      </a:fillRef>
+      <a:effectRef idx="1">
+        <a:scrgbClr r="0" g="0" b="0"/>
+      </a:effectRef>
+      <a:fontRef idx="minor">
+        <a:schemeClr val="lt1"/>
+      </a:fontRef>
+    </dgm:style>
+  </dgm:styleLbl>
+  <dgm:styleLbl name="asst4">
+    <dgm:scene3d>
+      <a:camera prst="orthographicFront"/>
+      <a:lightRig rig="threePt" dir="t"/>
+    </dgm:scene3d>
+    <dgm:sp3d/>
+    <dgm:txPr/>
+    <dgm:style>
+      <a:lnRef idx="3">
+        <a:scrgbClr r="0" g="0" b="0"/>
+      </a:lnRef>
+      <a:fillRef idx="1">
+        <a:scrgbClr r="0" g="0" b="0"/>
+      </a:fillRef>
+      <a:effectRef idx="1">
+        <a:scrgbClr r="0" g="0" b="0"/>
+      </a:effectRef>
+      <a:fontRef idx="minor">
+        <a:schemeClr val="lt1"/>
+      </a:fontRef>
+    </dgm:style>
+  </dgm:styleLbl>
+  <dgm:styleLbl name="parChTrans2D1">
+    <dgm:scene3d>
+      <a:camera prst="orthographicFront"/>
+      <a:lightRig rig="threePt" dir="t"/>
+    </dgm:scene3d>
+    <dgm:sp3d/>
+    <dgm:txPr/>
+    <dgm:style>
+      <a:lnRef idx="3">
+        <a:scrgbClr r="0" g="0" b="0"/>
+      </a:lnRef>
+      <a:fillRef idx="1">
+        <a:scrgbClr r="0" g="0" b="0"/>
+      </a:fillRef>
+      <a:effectRef idx="1">
+        <a:scrgbClr r="0" g="0" b="0"/>
+      </a:effectRef>
+      <a:fontRef idx="minor">
+        <a:schemeClr val="lt1"/>
+      </a:fontRef>
+    </dgm:style>
+  </dgm:styleLbl>
+  <dgm:styleLbl name="parChTrans2D2">
+    <dgm:scene3d>
+      <a:camera prst="orthographicFront"/>
+      <a:lightRig rig="threePt" dir="t"/>
+    </dgm:scene3d>
+    <dgm:sp3d/>
+    <dgm:txPr/>
+    <dgm:style>
+      <a:lnRef idx="3">
+        <a:scrgbClr r="0" g="0" b="0"/>
+      </a:lnRef>
+      <a:fillRef idx="1">
+        <a:scrgbClr r="0" g="0" b="0"/>
+      </a:fillRef>
+      <a:effectRef idx="1">
+        <a:scrgbClr r="0" g="0" b="0"/>
+      </a:effectRef>
+      <a:fontRef idx="minor">
+        <a:schemeClr val="lt1"/>
+      </a:fontRef>
+    </dgm:style>
+  </dgm:styleLbl>
+  <dgm:styleLbl name="parChTrans2D3">
+    <dgm:scene3d>
+      <a:camera prst="orthographicFront"/>
+      <a:lightRig rig="threePt" dir="t"/>
+    </dgm:scene3d>
+    <dgm:sp3d/>
+    <dgm:txPr/>
+    <dgm:style>
+      <a:lnRef idx="3">
+        <a:scrgbClr r="0" g="0" b="0"/>
+      </a:lnRef>
+      <a:fillRef idx="1">
+        <a:scrgbClr r="0" g="0" b="0"/>
+      </a:fillRef>
+      <a:effectRef idx="1">
+        <a:scrgbClr r="0" g="0" b="0"/>
+      </a:effectRef>
+      <a:fontRef idx="minor">
+        <a:schemeClr val="lt1"/>
+      </a:fontRef>
+    </dgm:style>
+  </dgm:styleLbl>
+  <dgm:styleLbl name="parChTrans2D4">
+    <dgm:scene3d>
+      <a:camera prst="orthographicFront"/>
+      <a:lightRig rig="threePt" dir="t"/>
+    </dgm:scene3d>
+    <dgm:sp3d/>
+    <dgm:txPr/>
+    <dgm:style>
+      <a:lnRef idx="3">
+        <a:scrgbClr r="0" g="0" b="0"/>
+      </a:lnRef>
+      <a:fillRef idx="1">
+        <a:scrgbClr r="0" g="0" b="0"/>
+      </a:fillRef>
+      <a:effectRef idx="1">
+        <a:scrgbClr r="0" g="0" b="0"/>
+      </a:effectRef>
+      <a:fontRef idx="minor">
+        <a:schemeClr val="lt1"/>
+      </a:fontRef>
+    </dgm:style>
+  </dgm:styleLbl>
+  <dgm:styleLbl name="parChTrans1D1">
+    <dgm:scene3d>
+      <a:camera prst="orthographicFront"/>
+      <a:lightRig rig="threePt" dir="t"/>
+    </dgm:scene3d>
+    <dgm:sp3d/>
+    <dgm:txPr/>
+    <dgm:style>
+      <a:lnRef idx="2">
+        <a:scrgbClr r="0" g="0" b="0"/>
+      </a:lnRef>
+      <a:fillRef idx="0">
+        <a:scrgbClr r="0" g="0" b="0"/>
+      </a:fillRef>
+      <a:effectRef idx="0">
+        <a:scrgbClr r="0" g="0" b="0"/>
+      </a:effectRef>
+      <a:fontRef idx="minor"/>
+    </dgm:style>
+  </dgm:styleLbl>
+  <dgm:styleLbl name="parChTrans1D2">
+    <dgm:scene3d>
+      <a:camera prst="orthographicFront"/>
+      <a:lightRig rig="threePt" dir="t"/>
+    </dgm:scene3d>
+    <dgm:sp3d/>
+    <dgm:txPr/>
+    <dgm:style>
+      <a:lnRef idx="2">
+        <a:scrgbClr r="0" g="0" b="0"/>
+      </a:lnRef>
+      <a:fillRef idx="0">
+        <a:scrgbClr r="0" g="0" b="0"/>
+      </a:fillRef>
+      <a:effectRef idx="0">
+        <a:scrgbClr r="0" g="0" b="0"/>
+      </a:effectRef>
+      <a:fontRef idx="minor"/>
+    </dgm:style>
+  </dgm:styleLbl>
+  <dgm:styleLbl name="parChTrans1D3">
+    <dgm:scene3d>
+      <a:camera prst="orthographicFront"/>
+      <a:lightRig rig="threePt" dir="t"/>
+    </dgm:scene3d>
+    <dgm:sp3d/>
+    <dgm:txPr/>
+    <dgm:style>
+      <a:lnRef idx="2">
+        <a:scrgbClr r="0" g="0" b="0"/>
+      </a:lnRef>
+      <a:fillRef idx="0">
+        <a:scrgbClr r="0" g="0" b="0"/>
+      </a:fillRef>
+      <a:effectRef idx="0">
+        <a:scrgbClr r="0" g="0" b="0"/>
+      </a:effectRef>
+      <a:fontRef idx="minor"/>
+    </dgm:style>
+  </dgm:styleLbl>
+  <dgm:styleLbl name="parChTrans1D4">
+    <dgm:scene3d>
+      <a:camera prst="orthographicFront"/>
+      <a:lightRig rig="threePt" dir="t"/>
+    </dgm:scene3d>
+    <dgm:sp3d/>
+    <dgm:txPr/>
+    <dgm:style>
+      <a:lnRef idx="2">
+        <a:scrgbClr r="0" g="0" b="0"/>
+      </a:lnRef>
+      <a:fillRef idx="0">
+        <a:scrgbClr r="0" g="0" b="0"/>
+      </a:fillRef>
+      <a:effectRef idx="0">
+        <a:scrgbClr r="0" g="0" b="0"/>
+      </a:effectRef>
+      <a:fontRef idx="minor"/>
+    </dgm:style>
+  </dgm:styleLbl>
+  <dgm:styleLbl name="fgAcc1">
+    <dgm:scene3d>
+      <a:camera prst="orthographicFront"/>
+      <a:lightRig rig="threePt" dir="t"/>
+    </dgm:scene3d>
+    <dgm:sp3d/>
+    <dgm:txPr/>
+    <dgm:style>
+      <a:lnRef idx="2">
+        <a:scrgbClr r="0" g="0" b="0"/>
+      </a:lnRef>
+      <a:fillRef idx="1">
+        <a:scrgbClr r="0" g="0" b="0"/>
+      </a:fillRef>
+      <a:effectRef idx="0">
+        <a:scrgbClr r="0" g="0" b="0"/>
+      </a:effectRef>
+      <a:fontRef idx="minor"/>
+    </dgm:style>
+  </dgm:styleLbl>
+  <dgm:styleLbl name="conFgAcc1">
+    <dgm:scene3d>
+      <a:camera prst="orthographicFront"/>
+      <a:lightRig rig="threePt" dir="t"/>
+    </dgm:scene3d>
+    <dgm:sp3d/>
+    <dgm:txPr/>
+    <dgm:style>
+      <a:lnRef idx="2">
+        <a:scrgbClr r="0" g="0" b="0"/>
+      </a:lnRef>
+      <a:fillRef idx="1">
+        <a:scrgbClr r="0" g="0" b="0"/>
+      </a:fillRef>
+      <a:effectRef idx="0">
+        <a:scrgbClr r="0" g="0" b="0"/>
+      </a:effectRef>
+      <a:fontRef idx="minor"/>
+    </dgm:style>
+  </dgm:styleLbl>
+  <dgm:styleLbl name="alignAcc1">
+    <dgm:scene3d>
+      <a:camera prst="orthographicFront"/>
+      <a:lightRig rig="threePt" dir="t"/>
+    </dgm:scene3d>
+    <dgm:sp3d/>
+    <dgm:txPr/>
+    <dgm:style>
+      <a:lnRef idx="2">
+        <a:scrgbClr r="0" g="0" b="0"/>
+      </a:lnRef>
+      <a:fillRef idx="1">
+        <a:scrgbClr r="0" g="0" b="0"/>
+      </a:fillRef>
+      <a:effectRef idx="0">
+        <a:scrgbClr r="0" g="0" b="0"/>
+      </a:effectRef>
+      <a:fontRef idx="minor"/>
+    </dgm:style>
+  </dgm:styleLbl>
+  <dgm:styleLbl name="trAlignAcc1">
+    <dgm:scene3d>
+      <a:camera prst="orthographicFront"/>
+      <a:lightRig rig="threePt" dir="t"/>
+    </dgm:scene3d>
+    <dgm:sp3d/>
+    <dgm:txPr/>
+    <dgm:style>
+      <a:lnRef idx="1">
+        <a:scrgbClr r="0" g="0" b="0"/>
+      </a:lnRef>
+      <a:fillRef idx="1">
+        <a:scrgbClr r="0" g="0" b="0"/>
+      </a:fillRef>
+      <a:effectRef idx="0">
+        <a:scrgbClr r="0" g="0" b="0"/>
+      </a:effectRef>
+      <a:fontRef idx="minor"/>
+    </dgm:style>
+  </dgm:styleLbl>
+  <dgm:styleLbl name="bgAcc1">
+    <dgm:scene3d>
+      <a:camera prst="orthographicFront"/>
+      <a:lightRig rig="threePt" dir="t"/>
+    </dgm:scene3d>
+    <dgm:sp3d/>
+    <dgm:txPr/>
+    <dgm:style>
+      <a:lnRef idx="2">
+        <a:scrgbClr r="0" g="0" b="0"/>
+      </a:lnRef>
+      <a:fillRef idx="1">
+        <a:scrgbClr r="0" g="0" b="0"/>
+      </a:fillRef>
+      <a:effectRef idx="0">
+        <a:scrgbClr r="0" g="0" b="0"/>
+      </a:effectRef>
+      <a:fontRef idx="minor"/>
+    </dgm:style>
+  </dgm:styleLbl>
+  <dgm:styleLbl name="solidFgAcc1">
+    <dgm:scene3d>
+      <a:camera prst="orthographicFront"/>
+      <a:lightRig rig="threePt" dir="t"/>
+    </dgm:scene3d>
+    <dgm:sp3d/>
+    <dgm:txPr/>
+    <dgm:style>
+      <a:lnRef idx="2">
+        <a:scrgbClr r="0" g="0" b="0"/>
+      </a:lnRef>
+      <a:fillRef idx="1">
+        <a:scrgbClr r="0" g="0" b="0"/>
+      </a:fillRef>
+      <a:effectRef idx="0">
+        <a:scrgbClr r="0" g="0" b="0"/>
+      </a:effectRef>
+      <a:fontRef idx="minor"/>
+    </dgm:style>
+  </dgm:styleLbl>
+  <dgm:styleLbl name="solidAlignAcc1">
+    <dgm:scene3d>
+      <a:camera prst="orthographicFront"/>
+      <a:lightRig rig="threePt" dir="t"/>
+    </dgm:scene3d>
+    <dgm:sp3d/>
+    <dgm:txPr/>
+    <dgm:style>
+      <a:lnRef idx="2">
+        <a:scrgbClr r="0" g="0" b="0"/>
+      </a:lnRef>
+      <a:fillRef idx="1">
+        <a:scrgbClr r="0" g="0" b="0"/>
+      </a:fillRef>
+      <a:effectRef idx="0">
+        <a:scrgbClr r="0" g="0" b="0"/>
+      </a:effectRef>
+      <a:fontRef idx="minor"/>
+    </dgm:style>
+  </dgm:styleLbl>
+  <dgm:styleLbl name="solidBgAcc1">
+    <dgm:scene3d>
+      <a:camera prst="orthographicFront"/>
+      <a:lightRig rig="threePt" dir="t"/>
+    </dgm:scene3d>
+    <dgm:sp3d/>
+    <dgm:txPr/>
+    <dgm:style>
+      <a:lnRef idx="2">
+        <a:scrgbClr r="0" g="0" b="0"/>
+      </a:lnRef>
+      <a:fillRef idx="1">
+        <a:scrgbClr r="0" g="0" b="0"/>
+      </a:fillRef>
+      <a:effectRef idx="0">
+        <a:scrgbClr r="0" g="0" b="0"/>
+      </a:effectRef>
+      <a:fontRef idx="minor"/>
+    </dgm:style>
+  </dgm:styleLbl>
+  <dgm:styleLbl name="fgAccFollowNode1">
+    <dgm:scene3d>
+      <a:camera prst="orthographicFront"/>
+      <a:lightRig rig="threePt" dir="t"/>
+    </dgm:scene3d>
+    <dgm:sp3d/>
+    <dgm:txPr/>
+    <dgm:style>
+      <a:lnRef idx="2">
+        <a:scrgbClr r="0" g="0" b="0"/>
+      </a:lnRef>
+      <a:fillRef idx="1">
+        <a:scrgbClr r="0" g="0" b="0"/>
+      </a:fillRef>
+      <a:effectRef idx="0">
+        <a:scrgbClr r="0" g="0" b="0"/>
+      </a:effectRef>
+      <a:fontRef idx="minor"/>
+    </dgm:style>
+  </dgm:styleLbl>
+  <dgm:styleLbl name="alignAccFollowNode1">
+    <dgm:scene3d>
+      <a:camera prst="orthographicFront"/>
+      <a:lightRig rig="threePt" dir="t"/>
+    </dgm:scene3d>
+    <dgm:sp3d/>
+    <dgm:txPr/>
+    <dgm:style>
+      <a:lnRef idx="2">
+        <a:scrgbClr r="0" g="0" b="0"/>
+      </a:lnRef>
+      <a:fillRef idx="1">
+        <a:scrgbClr r="0" g="0" b="0"/>
+      </a:fillRef>
+      <a:effectRef idx="0">
+        <a:scrgbClr r="0" g="0" b="0"/>
+      </a:effectRef>
+      <a:fontRef idx="minor"/>
+    </dgm:style>
+  </dgm:styleLbl>
+  <dgm:styleLbl name="bgAccFollowNode1">
+    <dgm:scene3d>
+      <a:camera prst="orthographicFront"/>
+      <a:lightRig rig="threePt" dir="t"/>
+    </dgm:scene3d>
+    <dgm:sp3d/>
+    <dgm:txPr/>
+    <dgm:style>
+      <a:lnRef idx="2">
+        <a:scrgbClr r="0" g="0" b="0"/>
+      </a:lnRef>
+      <a:fillRef idx="1">
+        <a:scrgbClr r="0" g="0" b="0"/>
+      </a:fillRef>
+      <a:effectRef idx="0">
+        <a:scrgbClr r="0" g="0" b="0"/>
+      </a:effectRef>
+      <a:fontRef idx="minor"/>
+    </dgm:style>
+  </dgm:styleLbl>
+  <dgm:styleLbl name="fgAcc0">
+    <dgm:scene3d>
+      <a:camera prst="orthographicFront"/>
+      <a:lightRig rig="threePt" dir="t"/>
+    </dgm:scene3d>
+    <dgm:sp3d/>
+    <dgm:txPr/>
+    <dgm:style>
+      <a:lnRef idx="2">
+        <a:scrgbClr r="0" g="0" b="0"/>
+      </a:lnRef>
+      <a:fillRef idx="1">
+        <a:scrgbClr r="0" g="0" b="0"/>
+      </a:fillRef>
+      <a:effectRef idx="0">
+        <a:scrgbClr r="0" g="0" b="0"/>
+      </a:effectRef>
+      <a:fontRef idx="minor"/>
+    </dgm:style>
+  </dgm:styleLbl>
+  <dgm:styleLbl name="fgAcc2">
+    <dgm:scene3d>
+      <a:camera prst="orthographicFront"/>
+      <a:lightRig rig="threePt" dir="t"/>
+    </dgm:scene3d>
+    <dgm:sp3d/>
+    <dgm:txPr/>
+    <dgm:style>
+      <a:lnRef idx="2">
+        <a:scrgbClr r="0" g="0" b="0"/>
+      </a:lnRef>
+      <a:fillRef idx="1">
+        <a:scrgbClr r="0" g="0" b="0"/>
+      </a:fillRef>
+      <a:effectRef idx="0">
+        <a:scrgbClr r="0" g="0" b="0"/>
+      </a:effectRef>
+      <a:fontRef idx="minor"/>
+    </dgm:style>
+  </dgm:styleLbl>
+  <dgm:styleLbl name="fgAcc3">
+    <dgm:scene3d>
+      <a:camera prst="orthographicFront"/>
+      <a:lightRig rig="threePt" dir="t"/>
+    </dgm:scene3d>
+    <dgm:sp3d/>
+    <dgm:txPr/>
+    <dgm:style>
+      <a:lnRef idx="2">
+        <a:scrgbClr r="0" g="0" b="0"/>
+      </a:lnRef>
+      <a:fillRef idx="1">
+        <a:scrgbClr r="0" g="0" b="0"/>
+      </a:fillRef>
+      <a:effectRef idx="0">
+        <a:scrgbClr r="0" g="0" b="0"/>
+      </a:effectRef>
+      <a:fontRef idx="minor"/>
+    </dgm:style>
+  </dgm:styleLbl>
+  <dgm:styleLbl name="fgAcc4">
+    <dgm:scene3d>
+      <a:camera prst="orthographicFront"/>
+      <a:lightRig rig="threePt" dir="t"/>
+    </dgm:scene3d>
+    <dgm:sp3d/>
+    <dgm:txPr/>
+    <dgm:style>
+      <a:lnRef idx="2">
+        <a:scrgbClr r="0" g="0" b="0"/>
+      </a:lnRef>
+      <a:fillRef idx="1">
+        <a:scrgbClr r="0" g="0" b="0"/>
+      </a:fillRef>
+      <a:effectRef idx="0">
+        <a:scrgbClr r="0" g="0" b="0"/>
+      </a:effectRef>
+      <a:fontRef idx="minor"/>
+    </dgm:style>
+  </dgm:styleLbl>
+  <dgm:styleLbl name="bgShp">
+    <dgm:scene3d>
+      <a:camera prst="orthographicFront"/>
+      <a:lightRig rig="threePt" dir="t"/>
+    </dgm:scene3d>
+    <dgm:sp3d/>
+    <dgm:txPr/>
+    <dgm:style>
+      <a:lnRef idx="0">
+        <a:scrgbClr r="0" g="0" b="0"/>
+      </a:lnRef>
+      <a:fillRef idx="1">
+        <a:scrgbClr r="0" g="0" b="0"/>
+      </a:fillRef>
+      <a:effectRef idx="0">
+        <a:scrgbClr r="0" g="0" b="0"/>
+      </a:effectRef>
+      <a:fontRef idx="minor"/>
+    </dgm:style>
+  </dgm:styleLbl>
+  <dgm:styleLbl name="dkBgShp">
+    <dgm:scene3d>
+      <a:camera prst="orthographicFront"/>
+      <a:lightRig rig="threePt" dir="t"/>
+    </dgm:scene3d>
+    <dgm:sp3d/>
+    <dgm:txPr/>
+    <dgm:style>
+      <a:lnRef idx="0">
+        <a:scrgbClr r="0" g="0" b="0"/>
+      </a:lnRef>
+      <a:fillRef idx="1">
+        <a:scrgbClr r="0" g="0" b="0"/>
+      </a:fillRef>
+      <a:effectRef idx="0">
+        <a:scrgbClr r="0" g="0" b="0"/>
+      </a:effectRef>
+      <a:fontRef idx="minor"/>
+    </dgm:style>
+  </dgm:styleLbl>
+  <dgm:styleLbl name="trBgShp">
+    <dgm:scene3d>
+      <a:camera prst="orthographicFront"/>
+      <a:lightRig rig="threePt" dir="t"/>
+    </dgm:scene3d>
+    <dgm:sp3d/>
+    <dgm:txPr/>
+    <dgm:style>
+      <a:lnRef idx="0">
+        <a:scrgbClr r="0" g="0" b="0"/>
+      </a:lnRef>
+      <a:fillRef idx="1">
+        <a:scrgbClr r="0" g="0" b="0"/>
+      </a:fillRef>
+      <a:effectRef idx="0">
+        <a:scrgbClr r="0" g="0" b="0"/>
+      </a:effectRef>
+      <a:fontRef idx="minor"/>
+    </dgm:style>
+  </dgm:styleLbl>
+  <dgm:styleLbl name="fgShp">
+    <dgm:scene3d>
+      <a:camera prst="orthographicFront"/>
+      <a:lightRig rig="threePt" dir="t"/>
+    </dgm:scene3d>
+    <dgm:sp3d/>
+    <dgm:txPr/>
+    <dgm:style>
+      <a:lnRef idx="3">
+        <a:scrgbClr r="0" g="0" b="0"/>
+      </a:lnRef>
+      <a:fillRef idx="1">
+        <a:scrgbClr r="0" g="0" b="0"/>
+      </a:fillRef>
+      <a:effectRef idx="1">
+        <a:scrgbClr r="0" g="0" b="0"/>
+      </a:effectRef>
+      <a:fontRef idx="minor"/>
+    </dgm:style>
+  </dgm:styleLbl>
+  <dgm:styleLbl name="revTx">
+    <dgm:scene3d>
+      <a:camera prst="orthographicFront"/>
+      <a:lightRig rig="threePt" dir="t"/>
+    </dgm:scene3d>
+    <dgm:sp3d/>
+    <dgm:txPr/>
+    <dgm:style>
+      <a:lnRef idx="0">
+        <a:scrgbClr r="0" g="0" b="0"/>
+      </a:lnRef>
+      <a:fillRef idx="0">
+        <a:scrgbClr r="0" g="0" b="0"/>
+      </a:fillRef>
+      <a:effectRef idx="0">
+        <a:scrgbClr r="0" g="0" b="0"/>
+      </a:effectRef>
+      <a:fontRef idx="minor"/>
+    </dgm:style>
+  </dgm:styleLbl>
+</dgm:styleDef>
+</file>
+
 <file path=word/theme/theme1.xml><?xml version="1.0" encoding="utf-8"?>
 <a:theme xmlns:a="http://schemas.openxmlformats.org/drawingml/2006/main" name="Office Theme">
   <a:themeElements>
@@ -17141,7 +21746,7 @@
 </file>
 
 <file path=customXml/itemProps1.xml><?xml version="1.0" encoding="utf-8"?>
-<ds:datastoreItem xmlns:ds="http://schemas.openxmlformats.org/officeDocument/2006/customXml" ds:itemID="{8658ACB4-066F-4EF2-9370-85BDAAE9CD79}">
+<ds:datastoreItem xmlns:ds="http://schemas.openxmlformats.org/officeDocument/2006/customXml" ds:itemID="{394EA7B3-9B90-4EC7-AE9F-5975CAC25DFB}">
   <ds:schemaRefs>
     <ds:schemaRef ds:uri="http://schemas.openxmlformats.org/officeDocument/2006/bibliography"/>
   </ds:schemaRefs>

</xml_diff>

<commit_message>
update ước lượng giá thành
</commit_message>
<xml_diff>
--- a/docs/Qbot.docx
+++ b/docs/Qbot.docx
@@ -3125,14 +3125,12 @@
           <w:fldChar w:fldCharType="end"/>
         </w:r>
       </w:hyperlink>
-      <w:ins w:id="0" w:author="Thai Nguyen Viet" w:date="2019-04-20T09:07:00Z">
-        <w:r>
-          <w:rPr>
-            <w:noProof/>
-          </w:rPr>
-          <w:t>2</w:t>
-        </w:r>
-      </w:ins>
+      <w:r>
+        <w:rPr>
+          <w:noProof/>
+        </w:rPr>
+        <w:t>2</w:t>
+      </w:r>
     </w:p>
     <w:p>
       <w:pPr>
@@ -4079,7 +4077,7 @@
       <w:pPr>
         <w:pStyle w:val="Heading1"/>
       </w:pPr>
-      <w:bookmarkStart w:id="1" w:name="_Toc527975125"/>
+      <w:bookmarkStart w:id="0" w:name="_Toc527975125"/>
       <w:proofErr w:type="spellStart"/>
       <w:r>
         <w:lastRenderedPageBreak/>
@@ -4109,7 +4107,7 @@
       <w:r>
         <w:t>án</w:t>
       </w:r>
-      <w:bookmarkEnd w:id="1"/>
+      <w:bookmarkEnd w:id="0"/>
       <w:proofErr w:type="spellEnd"/>
     </w:p>
     <w:p>
@@ -4372,7 +4370,7 @@
       <w:pPr>
         <w:pStyle w:val="Heading1"/>
       </w:pPr>
-      <w:bookmarkStart w:id="2" w:name="_Toc527975126"/>
+      <w:bookmarkStart w:id="1" w:name="_Toc527975126"/>
       <w:proofErr w:type="spellStart"/>
       <w:r>
         <w:t>Các</w:t>
@@ -4425,14 +4423,14 @@
       <w:r>
         <w:t>án</w:t>
       </w:r>
-      <w:bookmarkEnd w:id="2"/>
+      <w:bookmarkEnd w:id="1"/>
       <w:proofErr w:type="spellEnd"/>
     </w:p>
     <w:p>
       <w:pPr>
         <w:pStyle w:val="Heading2"/>
       </w:pPr>
-      <w:bookmarkStart w:id="3" w:name="_Toc527975127"/>
+      <w:bookmarkStart w:id="2" w:name="_Toc527975127"/>
       <w:proofErr w:type="spellStart"/>
       <w:r>
         <w:t>Thông</w:t>
@@ -4477,7 +4475,7 @@
       <w:r>
         <w:t>hàng</w:t>
       </w:r>
-      <w:bookmarkEnd w:id="3"/>
+      <w:bookmarkEnd w:id="2"/>
       <w:proofErr w:type="spellEnd"/>
     </w:p>
     <w:p>
@@ -4541,7 +4539,7 @@
       <w:pPr>
         <w:pStyle w:val="Heading2"/>
       </w:pPr>
-      <w:bookmarkStart w:id="4" w:name="_Toc527975128"/>
+      <w:bookmarkStart w:id="3" w:name="_Toc527975128"/>
       <w:proofErr w:type="spellStart"/>
       <w:r>
         <w:t>Thông</w:t>
@@ -4582,7 +4580,7 @@
       <w:r>
         <w:t xml:space="preserve"> ty</w:t>
       </w:r>
-      <w:bookmarkEnd w:id="4"/>
+      <w:bookmarkEnd w:id="3"/>
     </w:p>
     <w:p>
       <w:proofErr w:type="spellStart"/>
@@ -4701,7 +4699,7 @@
       <w:pPr>
         <w:pStyle w:val="Heading2"/>
       </w:pPr>
-      <w:bookmarkStart w:id="5" w:name="_Toc527975129"/>
+      <w:bookmarkStart w:id="4" w:name="_Toc527975129"/>
       <w:proofErr w:type="spellStart"/>
       <w:r>
         <w:t>Phân</w:t>
@@ -4786,7 +4784,7 @@
       <w:r>
         <w:t>hàng</w:t>
       </w:r>
-      <w:bookmarkEnd w:id="5"/>
+      <w:bookmarkEnd w:id="4"/>
       <w:proofErr w:type="spellEnd"/>
     </w:p>
     <w:p>
@@ -5010,7 +5008,7 @@
       <w:pPr>
         <w:pStyle w:val="Heading1"/>
       </w:pPr>
-      <w:bookmarkStart w:id="6" w:name="_Toc527975130"/>
+      <w:bookmarkStart w:id="5" w:name="_Toc527975130"/>
       <w:proofErr w:type="spellStart"/>
       <w:r>
         <w:t>Khảo</w:t>
@@ -5039,14 +5037,14 @@
       <w:r>
         <w:t>án</w:t>
       </w:r>
-      <w:bookmarkEnd w:id="6"/>
+      <w:bookmarkEnd w:id="5"/>
       <w:proofErr w:type="spellEnd"/>
     </w:p>
     <w:p>
       <w:pPr>
         <w:pStyle w:val="Heading2"/>
       </w:pPr>
-      <w:bookmarkStart w:id="7" w:name="_Toc527975131"/>
+      <w:bookmarkStart w:id="6" w:name="_Toc527975131"/>
       <w:proofErr w:type="spellStart"/>
       <w:r>
         <w:t>Yêu</w:t>
@@ -5075,7 +5073,7 @@
       <w:r>
         <w:t>hàng</w:t>
       </w:r>
-      <w:bookmarkEnd w:id="7"/>
+      <w:bookmarkEnd w:id="6"/>
       <w:proofErr w:type="spellEnd"/>
     </w:p>
     <w:p>
@@ -5422,7 +5420,7 @@
       <w:pPr>
         <w:pStyle w:val="Heading2"/>
       </w:pPr>
-      <w:bookmarkStart w:id="8" w:name="_Toc527975132"/>
+      <w:bookmarkStart w:id="7" w:name="_Toc527975132"/>
       <w:proofErr w:type="spellStart"/>
       <w:r>
         <w:t>Mô</w:t>
@@ -5483,7 +5481,7 @@
       <w:r>
         <w:t>vụ</w:t>
       </w:r>
-      <w:bookmarkEnd w:id="8"/>
+      <w:bookmarkEnd w:id="7"/>
       <w:proofErr w:type="spellEnd"/>
     </w:p>
     <w:p>
@@ -5782,7 +5780,7 @@
       <w:pPr>
         <w:pStyle w:val="Heading2"/>
       </w:pPr>
-      <w:bookmarkStart w:id="9" w:name="_Toc527975133"/>
+      <w:bookmarkStart w:id="8" w:name="_Toc527975133"/>
       <w:proofErr w:type="spellStart"/>
       <w:r>
         <w:lastRenderedPageBreak/>
@@ -5884,7 +5882,7 @@
       <w:r>
         <w:t>mới</w:t>
       </w:r>
-      <w:bookmarkEnd w:id="9"/>
+      <w:bookmarkEnd w:id="8"/>
       <w:proofErr w:type="spellEnd"/>
     </w:p>
     <w:p>
@@ -5916,7 +5914,7 @@
       <w:pPr>
         <w:pStyle w:val="Heading2"/>
       </w:pPr>
-      <w:bookmarkStart w:id="10" w:name="_Toc527975134"/>
+      <w:bookmarkStart w:id="9" w:name="_Toc527975134"/>
       <w:proofErr w:type="spellStart"/>
       <w:r>
         <w:t>Phân</w:t>
@@ -5993,7 +5991,7 @@
       <w:r>
         <w:t>hàng</w:t>
       </w:r>
-      <w:bookmarkEnd w:id="10"/>
+      <w:bookmarkEnd w:id="9"/>
       <w:proofErr w:type="spellEnd"/>
     </w:p>
     <w:p>
@@ -6288,7 +6286,7 @@
       <w:pPr>
         <w:pStyle w:val="Heading1"/>
       </w:pPr>
-      <w:bookmarkStart w:id="11" w:name="_Toc527975135"/>
+      <w:bookmarkStart w:id="10" w:name="_Toc527975135"/>
       <w:proofErr w:type="spellStart"/>
       <w:r>
         <w:t>Ước</w:t>
@@ -6301,7 +6299,7 @@
       <w:r>
         <w:t>lượng</w:t>
       </w:r>
-      <w:bookmarkEnd w:id="11"/>
+      <w:bookmarkEnd w:id="10"/>
       <w:proofErr w:type="spellEnd"/>
     </w:p>
     <w:p>
@@ -6311,7 +6309,7 @@
           <w:lang w:eastAsia="ja-JP"/>
         </w:rPr>
       </w:pPr>
-      <w:bookmarkStart w:id="12" w:name="_Toc527975136"/>
+      <w:bookmarkStart w:id="11" w:name="_Toc527975136"/>
       <w:proofErr w:type="spellStart"/>
       <w:r>
         <w:t>Ước</w:t>
@@ -6340,7 +6338,7 @@
       <w:r>
         <w:t>năng</w:t>
       </w:r>
-      <w:bookmarkEnd w:id="12"/>
+      <w:bookmarkEnd w:id="11"/>
       <w:proofErr w:type="spellEnd"/>
     </w:p>
     <w:p>
@@ -6838,7 +6836,7 @@
           <w:lang w:eastAsia="ja-JP"/>
         </w:rPr>
       </w:pPr>
-      <w:bookmarkStart w:id="13" w:name="_Toc527975137"/>
+      <w:bookmarkStart w:id="12" w:name="_Toc527975137"/>
       <w:proofErr w:type="spellStart"/>
       <w:r>
         <w:t>Ước</w:t>
@@ -6891,7 +6889,7 @@
       <w:r>
         <w:t>thống</w:t>
       </w:r>
-      <w:bookmarkEnd w:id="13"/>
+      <w:bookmarkEnd w:id="12"/>
       <w:proofErr w:type="spellEnd"/>
     </w:p>
     <w:p>
@@ -7270,7 +7268,7 @@
           <w:lang w:eastAsia="ja-JP"/>
         </w:rPr>
       </w:pPr>
-      <w:bookmarkStart w:id="14" w:name="_Toc527975138"/>
+      <w:bookmarkStart w:id="13" w:name="_Toc527975138"/>
       <w:proofErr w:type="spellStart"/>
       <w:r>
         <w:t>Ước</w:t>
@@ -7299,7 +7297,7 @@
       <w:r>
         <w:t>gian</w:t>
       </w:r>
-      <w:bookmarkEnd w:id="14"/>
+      <w:bookmarkEnd w:id="13"/>
       <w:proofErr w:type="spellEnd"/>
     </w:p>
     <w:p>
@@ -7381,7 +7379,7 @@
           <w:lang w:eastAsia="ja-JP"/>
         </w:rPr>
       </w:pPr>
-      <w:bookmarkStart w:id="15" w:name="_Toc527975139"/>
+      <w:bookmarkStart w:id="14" w:name="_Toc527975139"/>
       <w:proofErr w:type="spellStart"/>
       <w:r>
         <w:t>Ước</w:t>
@@ -7410,7 +7408,7 @@
       <w:r>
         <w:t>ro</w:t>
       </w:r>
-      <w:bookmarkEnd w:id="15"/>
+      <w:bookmarkEnd w:id="14"/>
       <w:proofErr w:type="spellEnd"/>
     </w:p>
     <w:p>
@@ -7864,7 +7862,7 @@
           <w:lang w:eastAsia="ja-JP"/>
         </w:rPr>
       </w:pPr>
-      <w:bookmarkStart w:id="16" w:name="_Toc527975140"/>
+      <w:bookmarkStart w:id="15" w:name="_Toc527975140"/>
       <w:proofErr w:type="spellStart"/>
       <w:r>
         <w:t>Xác</w:t>
@@ -7917,7 +7915,7 @@
       <w:r>
         <w:t>thử</w:t>
       </w:r>
-      <w:bookmarkEnd w:id="16"/>
+      <w:bookmarkEnd w:id="15"/>
       <w:proofErr w:type="spellEnd"/>
     </w:p>
     <w:p>
@@ -8365,7 +8363,7 @@
           <w:lang w:eastAsia="ja-JP"/>
         </w:rPr>
       </w:pPr>
-      <w:bookmarkStart w:id="17" w:name="_Toc527975141"/>
+      <w:bookmarkStart w:id="16" w:name="_Toc527975141"/>
       <w:proofErr w:type="spellStart"/>
       <w:r>
         <w:t>Ước</w:t>
@@ -8426,7 +8424,7 @@
       <w:r>
         <w:t>đặt</w:t>
       </w:r>
-      <w:bookmarkEnd w:id="17"/>
+      <w:bookmarkEnd w:id="16"/>
       <w:proofErr w:type="spellEnd"/>
     </w:p>
     <w:p>
@@ -8745,7 +8743,7 @@
       <w:pPr>
         <w:pStyle w:val="Heading1"/>
       </w:pPr>
-      <w:bookmarkStart w:id="18" w:name="_Toc527975142"/>
+      <w:bookmarkStart w:id="17" w:name="_Toc527975142"/>
       <w:proofErr w:type="spellStart"/>
       <w:r>
         <w:lastRenderedPageBreak/>
@@ -8775,7 +8773,7 @@
       <w:r>
         <w:t>thành</w:t>
       </w:r>
-      <w:bookmarkEnd w:id="18"/>
+      <w:bookmarkEnd w:id="17"/>
       <w:proofErr w:type="spellEnd"/>
     </w:p>
     <w:p>
@@ -8841,169 +8839,194 @@
     </w:p>
     <w:p>
       <w:r>
-        <w:t>3 (</w:t>
-      </w:r>
-      <w:proofErr w:type="spellStart"/>
-      <w:r>
-        <w:t>Người</w:t>
-      </w:r>
-      <w:proofErr w:type="spellEnd"/>
-      <w:r>
-        <w:t>) *18tr* 3 (</w:t>
-      </w:r>
-      <w:proofErr w:type="spellStart"/>
-      <w:r>
-        <w:t>tháng</w:t>
-      </w:r>
-      <w:proofErr w:type="spellEnd"/>
-      <w:r>
-        <w:t xml:space="preserve">) =162 tr. Bao </w:t>
-      </w:r>
-      <w:proofErr w:type="spellStart"/>
-      <w:r>
-        <w:t>gồm</w:t>
+        <w:t xml:space="preserve">- Chi </w:t>
+      </w:r>
+      <w:proofErr w:type="spellStart"/>
+      <w:r>
+        <w:t>phí</w:t>
+      </w:r>
+      <w:proofErr w:type="spellEnd"/>
+      <w:r>
+        <w:t xml:space="preserve"> </w:t>
+      </w:r>
+      <w:proofErr w:type="spellStart"/>
+      <w:r>
+        <w:t>phát</w:t>
+      </w:r>
+      <w:proofErr w:type="spellEnd"/>
+      <w:r>
+        <w:t xml:space="preserve"> </w:t>
+      </w:r>
+      <w:proofErr w:type="spellStart"/>
+      <w:r>
+        <w:t>triển</w:t>
       </w:r>
       <w:proofErr w:type="spellEnd"/>
       <w:r>
         <w:t>:</w:t>
+      </w:r>
+      <w:r>
+        <w:t xml:space="preserve"> (1)</w:t>
       </w:r>
     </w:p>
     <w:p>
-      <w:r>
-        <w:t xml:space="preserve">- Chi </w:t>
-      </w:r>
-      <w:proofErr w:type="spellStart"/>
-      <w:r>
-        <w:t>phí</w:t>
-      </w:r>
-      <w:proofErr w:type="spellEnd"/>
-      <w:r>
-        <w:t xml:space="preserve"> </w:t>
-      </w:r>
-      <w:proofErr w:type="spellStart"/>
-      <w:r>
-        <w:t>phát</w:t>
-      </w:r>
-      <w:proofErr w:type="spellEnd"/>
-      <w:r>
-        <w:t xml:space="preserve"> </w:t>
-      </w:r>
-      <w:proofErr w:type="spellStart"/>
-      <w:r>
-        <w:t>triển</w:t>
-      </w:r>
-      <w:proofErr w:type="spellEnd"/>
-      <w:r>
-        <w:t>:</w:t>
+      <w:pPr>
+        <w:ind w:firstLine="720"/>
+      </w:pPr>
+      <w:r>
+        <w:t>+ (</w:t>
+      </w:r>
+      <w:proofErr w:type="spellStart"/>
+      <w:r>
+        <w:t>Tiển</w:t>
+      </w:r>
+      <w:proofErr w:type="spellEnd"/>
+      <w:r>
+        <w:t xml:space="preserve"> </w:t>
+      </w:r>
+      <w:proofErr w:type="spellStart"/>
+      <w:r>
+        <w:t>lương</w:t>
+      </w:r>
+      <w:proofErr w:type="spellEnd"/>
+      <w:r>
+        <w:t xml:space="preserve"> + </w:t>
+      </w:r>
+      <w:proofErr w:type="spellStart"/>
+      <w:r>
+        <w:t>Văn</w:t>
+      </w:r>
+      <w:proofErr w:type="spellEnd"/>
+      <w:r>
+        <w:t xml:space="preserve"> </w:t>
+      </w:r>
+      <w:proofErr w:type="spellStart"/>
+      <w:r>
+        <w:t>phòng</w:t>
+      </w:r>
+      <w:proofErr w:type="spellEnd"/>
+      <w:r>
+        <w:t xml:space="preserve"> + </w:t>
+      </w:r>
+      <w:proofErr w:type="spellStart"/>
+      <w:r>
+        <w:t>Điện</w:t>
+      </w:r>
+      <w:proofErr w:type="spellEnd"/>
+      <w:r>
+        <w:t xml:space="preserve"> </w:t>
+      </w:r>
+      <w:proofErr w:type="spellStart"/>
+      <w:r>
+        <w:t>nước</w:t>
+      </w:r>
+      <w:proofErr w:type="spellEnd"/>
+      <w:r>
+        <w:t xml:space="preserve"> + </w:t>
+      </w:r>
+      <w:proofErr w:type="spellStart"/>
+      <w:r>
+        <w:t>Thuê</w:t>
+      </w:r>
+      <w:proofErr w:type="spellEnd"/>
+      <w:r>
+        <w:t xml:space="preserve"> </w:t>
+      </w:r>
+      <w:proofErr w:type="spellStart"/>
+      <w:r>
+        <w:t>nhân</w:t>
+      </w:r>
+      <w:proofErr w:type="spellEnd"/>
+      <w:r>
+        <w:t xml:space="preserve"> </w:t>
+      </w:r>
+      <w:proofErr w:type="spellStart"/>
+      <w:r>
+        <w:t>sự</w:t>
+      </w:r>
+      <w:proofErr w:type="spellEnd"/>
+      <w:r>
+        <w:t xml:space="preserve">) x </w:t>
+      </w:r>
+      <w:proofErr w:type="spellStart"/>
+      <w:r>
+        <w:t>số</w:t>
+      </w:r>
+      <w:proofErr w:type="spellEnd"/>
+      <w:r>
+        <w:t xml:space="preserve"> </w:t>
+      </w:r>
+      <w:proofErr w:type="spellStart"/>
+      <w:r>
+        <w:t>tháng</w:t>
+      </w:r>
+      <w:proofErr w:type="spellEnd"/>
+      <w:r>
+        <w:t xml:space="preserve"> x </w:t>
+      </w:r>
+      <w:proofErr w:type="spellStart"/>
+      <w:r>
+        <w:t>số</w:t>
+      </w:r>
+      <w:proofErr w:type="spellEnd"/>
+      <w:r>
+        <w:t xml:space="preserve"> </w:t>
+      </w:r>
+      <w:proofErr w:type="spellStart"/>
+      <w:r>
+        <w:t>người</w:t>
+      </w:r>
+      <w:proofErr w:type="spellEnd"/>
+      <w:r>
+        <w:t xml:space="preserve"> = L</w:t>
       </w:r>
     </w:p>
     <w:p>
-      <w:r>
-        <w:t>+ (</w:t>
-      </w:r>
-      <w:proofErr w:type="spellStart"/>
-      <w:r>
-        <w:t>Tiển</w:t>
-      </w:r>
-      <w:proofErr w:type="spellEnd"/>
-      <w:r>
-        <w:t xml:space="preserve"> </w:t>
-      </w:r>
-      <w:proofErr w:type="spellStart"/>
-      <w:r>
-        <w:t>lương</w:t>
-      </w:r>
-      <w:proofErr w:type="spellEnd"/>
-      <w:r>
-        <w:t xml:space="preserve"> + </w:t>
-      </w:r>
-      <w:proofErr w:type="spellStart"/>
-      <w:r>
-        <w:t>Văn</w:t>
-      </w:r>
-      <w:proofErr w:type="spellEnd"/>
-      <w:r>
-        <w:t xml:space="preserve"> </w:t>
-      </w:r>
-      <w:proofErr w:type="spellStart"/>
-      <w:r>
-        <w:t>phòng</w:t>
-      </w:r>
-      <w:proofErr w:type="spellEnd"/>
-      <w:r>
-        <w:t xml:space="preserve"> + </w:t>
-      </w:r>
-      <w:proofErr w:type="spellStart"/>
-      <w:r>
-        <w:t>Điện</w:t>
-      </w:r>
-      <w:proofErr w:type="spellEnd"/>
-      <w:r>
-        <w:t xml:space="preserve"> </w:t>
-      </w:r>
-      <w:proofErr w:type="spellStart"/>
-      <w:r>
-        <w:t>nước</w:t>
-      </w:r>
-      <w:proofErr w:type="spellEnd"/>
-      <w:r>
-        <w:t xml:space="preserve"> + </w:t>
-      </w:r>
-      <w:proofErr w:type="spellStart"/>
-      <w:r>
-        <w:t>Thuê</w:t>
-      </w:r>
-      <w:proofErr w:type="spellEnd"/>
-      <w:r>
-        <w:t xml:space="preserve"> </w:t>
-      </w:r>
-      <w:proofErr w:type="spellStart"/>
-      <w:r>
-        <w:t>nhân</w:t>
-      </w:r>
-      <w:proofErr w:type="spellEnd"/>
-      <w:r>
-        <w:t xml:space="preserve"> </w:t>
-      </w:r>
-      <w:proofErr w:type="spellStart"/>
-      <w:r>
-        <w:t>sự</w:t>
-      </w:r>
-      <w:proofErr w:type="spellEnd"/>
-      <w:r>
-        <w:t xml:space="preserve">) x </w:t>
-      </w:r>
-      <w:proofErr w:type="spellStart"/>
-      <w:r>
-        <w:t>số</w:t>
-      </w:r>
-      <w:proofErr w:type="spellEnd"/>
-      <w:r>
-        <w:t xml:space="preserve"> </w:t>
-      </w:r>
-      <w:proofErr w:type="spellStart"/>
-      <w:r>
+      <w:pPr>
+        <w:jc w:val="center"/>
+        <w:rPr>
+          <w:i/>
+          <w:color w:val="FF0000"/>
+        </w:rPr>
+      </w:pPr>
+      <w:r>
+        <w:rPr>
+          <w:i/>
+          <w:color w:val="FF0000"/>
+        </w:rPr>
+        <w:t>3 (</w:t>
+      </w:r>
+      <w:proofErr w:type="spellStart"/>
+      <w:r>
+        <w:rPr>
+          <w:i/>
+          <w:color w:val="FF0000"/>
+        </w:rPr>
+        <w:t>Người</w:t>
+      </w:r>
+      <w:proofErr w:type="spellEnd"/>
+      <w:r>
+        <w:rPr>
+          <w:i/>
+          <w:color w:val="FF0000"/>
+        </w:rPr>
+        <w:t>) *18tr* 3 (</w:t>
+      </w:r>
+      <w:proofErr w:type="spellStart"/>
+      <w:r>
+        <w:rPr>
+          <w:i/>
+          <w:color w:val="FF0000"/>
+        </w:rPr>
         <w:t>tháng</w:t>
       </w:r>
       <w:proofErr w:type="spellEnd"/>
       <w:r>
-        <w:t xml:space="preserve"> x </w:t>
-      </w:r>
-      <w:proofErr w:type="spellStart"/>
-      <w:r>
-        <w:t>số</w:t>
-      </w:r>
-      <w:proofErr w:type="spellEnd"/>
-      <w:r>
-        <w:t xml:space="preserve"> </w:t>
-      </w:r>
-      <w:proofErr w:type="spellStart"/>
-      <w:r>
-        <w:t>người</w:t>
-      </w:r>
-      <w:proofErr w:type="spellEnd"/>
-      <w:r>
-        <w:t xml:space="preserve"> = L</w:t>
+        <w:rPr>
+          <w:i/>
+          <w:color w:val="FF0000"/>
+        </w:rPr>
+        <w:t>) =162 tr.</w:t>
       </w:r>
     </w:p>
     <w:p>
@@ -9034,10 +9057,33 @@
       <w:r>
         <w:t>:</w:t>
       </w:r>
+      <w:r>
+        <w:t xml:space="preserve"> (2)</w:t>
+      </w:r>
     </w:p>
     <w:p>
-      <w:r>
-        <w:t>+ Test: L =&gt; 2L</w:t>
+      <w:pPr>
+        <w:ind w:firstLine="720"/>
+      </w:pPr>
+      <w:r>
+        <w:t xml:space="preserve">+ Test: </w:t>
+      </w:r>
+      <w:proofErr w:type="gramStart"/>
+      <w:r>
+        <w:t xml:space="preserve">L </w:t>
+      </w:r>
+      <w:r>
+        <w:t>:</w:t>
+      </w:r>
+      <w:proofErr w:type="gramEnd"/>
+      <w:r>
+        <w:t xml:space="preserve"> </w:t>
+      </w:r>
+      <w:r>
+        <w:rPr>
+          <w:color w:val="FF0000"/>
+        </w:rPr>
+        <w:t>162tr</w:t>
       </w:r>
     </w:p>
     <w:p>
@@ -9068,8 +9114,14 @@
       <w:r>
         <w:t>, admin: L</w:t>
       </w:r>
+      <w:r>
+        <w:t xml:space="preserve"> (3)</w:t>
+      </w:r>
     </w:p>
     <w:p>
+      <w:pPr>
+        <w:ind w:firstLine="720"/>
+      </w:pPr>
       <w:r>
         <w:t xml:space="preserve">+ </w:t>
       </w:r>
@@ -9119,10 +9171,19 @@
       </w:r>
       <w:proofErr w:type="spellEnd"/>
       <w:r>
-        <w:t>: 6tr/</w:t>
-      </w:r>
-      <w:proofErr w:type="spellStart"/>
-      <w:r>
+        <w:t xml:space="preserve">: </w:t>
+      </w:r>
+      <w:r>
+        <w:rPr>
+          <w:color w:val="FF0000"/>
+        </w:rPr>
+        <w:t>6tr/</w:t>
+      </w:r>
+      <w:proofErr w:type="spellStart"/>
+      <w:r>
+        <w:rPr>
+          <w:color w:val="FF0000"/>
+        </w:rPr>
         <w:t>nam</w:t>
       </w:r>
       <w:proofErr w:type="spellEnd"/>
@@ -9133,6 +9194,9 @@
       </w:r>
     </w:p>
     <w:p>
+      <w:pPr>
+        <w:ind w:firstLine="720"/>
+      </w:pPr>
       <w:r>
         <w:t xml:space="preserve">+ Outsource </w:t>
       </w:r>
@@ -9173,6 +9237,80 @@
         <w:t>kể</w:t>
       </w:r>
       <w:proofErr w:type="spellEnd"/>
+    </w:p>
+    <w:p>
+      <w:pPr>
+        <w:pStyle w:val="ListParagraph"/>
+        <w:numPr>
+          <w:ilvl w:val="0"/>
+          <w:numId w:val="38"/>
+        </w:numPr>
+        <w:pBdr>
+          <w:top w:val="single" w:sz="4" w:space="1" w:color="auto"/>
+          <w:left w:val="single" w:sz="4" w:space="4" w:color="auto"/>
+          <w:bottom w:val="single" w:sz="4" w:space="1" w:color="auto"/>
+          <w:right w:val="single" w:sz="4" w:space="4" w:color="auto"/>
+        </w:pBdr>
+        <w:rPr>
+          <w:b/>
+          <w:color w:val="FF0000"/>
+          <w:sz w:val="22"/>
+          <w:szCs w:val="22"/>
+        </w:rPr>
+      </w:pPr>
+      <w:proofErr w:type="spellStart"/>
+      <w:r>
+        <w:rPr>
+          <w:b/>
+          <w:color w:val="FF0000"/>
+          <w:sz w:val="22"/>
+          <w:szCs w:val="22"/>
+        </w:rPr>
+        <w:t>Tổng</w:t>
+      </w:r>
+      <w:proofErr w:type="spellEnd"/>
+      <w:r>
+        <w:rPr>
+          <w:b/>
+          <w:color w:val="FF0000"/>
+          <w:sz w:val="22"/>
+          <w:szCs w:val="22"/>
+        </w:rPr>
+        <w:t xml:space="preserve"> </w:t>
+      </w:r>
+      <w:proofErr w:type="spellStart"/>
+      <w:proofErr w:type="gramStart"/>
+      <w:r>
+        <w:rPr>
+          <w:b/>
+          <w:color w:val="FF0000"/>
+          <w:sz w:val="22"/>
+          <w:szCs w:val="22"/>
+        </w:rPr>
+        <w:t>tiền</w:t>
+      </w:r>
+      <w:proofErr w:type="spellEnd"/>
+      <w:r>
+        <w:rPr>
+          <w:b/>
+          <w:color w:val="FF0000"/>
+          <w:sz w:val="22"/>
+          <w:szCs w:val="22"/>
+        </w:rPr>
+        <w:t xml:space="preserve"> :</w:t>
+      </w:r>
+      <w:proofErr w:type="gramEnd"/>
+      <w:r>
+        <w:rPr>
+          <w:b/>
+          <w:color w:val="FF0000"/>
+          <w:sz w:val="22"/>
+          <w:szCs w:val="22"/>
+        </w:rPr>
+        <w:t xml:space="preserve"> (1) + (2) + (3) = 162 + 162 + 6*3 = 342 tr.</w:t>
+      </w:r>
+      <w:bookmarkStart w:id="18" w:name="_GoBack"/>
+      <w:bookmarkEnd w:id="18"/>
     </w:p>
     <w:p/>
     <w:p>
@@ -9440,7 +9578,6 @@
           <w:numId w:val="32"/>
         </w:numPr>
         <w:rPr>
-          <w:ins w:id="20" w:author="Thai Nguyen Viet" w:date="2019-04-20T09:41:00Z"/>
           <w:i/>
         </w:rPr>
       </w:pPr>
@@ -9671,124 +9808,121 @@
           <w:numId w:val="32"/>
         </w:numPr>
         <w:rPr>
-          <w:ins w:id="21" w:author="Thai Nguyen Viet" w:date="2019-04-20T09:09:00Z"/>
-          <w:i/>
-        </w:rPr>
-      </w:pPr>
-      <w:proofErr w:type="spellStart"/>
-      <w:ins w:id="22" w:author="Thai Nguyen Viet" w:date="2019-04-20T09:41:00Z">
-        <w:r>
-          <w:rPr>
-            <w:i/>
-          </w:rPr>
-          <w:t>Nội</w:t>
-        </w:r>
-        <w:proofErr w:type="spellEnd"/>
-        <w:r>
-          <w:rPr>
-            <w:i/>
-          </w:rPr>
-          <w:t xml:space="preserve"> dung chi </w:t>
-        </w:r>
-        <w:proofErr w:type="spellStart"/>
-        <w:r>
-          <w:rPr>
-            <w:i/>
-          </w:rPr>
-          <w:t>tiết</w:t>
-        </w:r>
-        <w:proofErr w:type="spellEnd"/>
-        <w:r>
-          <w:rPr>
-            <w:i/>
-          </w:rPr>
-          <w:t xml:space="preserve"> </w:t>
-        </w:r>
-        <w:proofErr w:type="spellStart"/>
-        <w:r>
-          <w:rPr>
-            <w:i/>
-          </w:rPr>
-          <w:t>công</w:t>
-        </w:r>
-        <w:proofErr w:type="spellEnd"/>
-        <w:r>
-          <w:rPr>
-            <w:i/>
-          </w:rPr>
-          <w:t xml:space="preserve"> </w:t>
-        </w:r>
-        <w:proofErr w:type="spellStart"/>
-        <w:r>
-          <w:rPr>
-            <w:i/>
-          </w:rPr>
-          <w:t>việc</w:t>
-        </w:r>
-        <w:proofErr w:type="spellEnd"/>
-        <w:r>
-          <w:rPr>
-            <w:i/>
-          </w:rPr>
-          <w:t xml:space="preserve"> </w:t>
-        </w:r>
-        <w:proofErr w:type="spellStart"/>
-        <w:r>
-          <w:rPr>
-            <w:i/>
-          </w:rPr>
-          <w:t>phân</w:t>
-        </w:r>
-        <w:proofErr w:type="spellEnd"/>
-        <w:r>
-          <w:rPr>
-            <w:i/>
-          </w:rPr>
-          <w:t xml:space="preserve"> chia </w:t>
-        </w:r>
-        <w:proofErr w:type="spellStart"/>
-        <w:r>
-          <w:rPr>
-            <w:i/>
-          </w:rPr>
-          <w:t>theo</w:t>
-        </w:r>
-        <w:proofErr w:type="spellEnd"/>
-        <w:r>
-          <w:rPr>
-            <w:i/>
-          </w:rPr>
-          <w:t xml:space="preserve"> </w:t>
-        </w:r>
-        <w:proofErr w:type="spellStart"/>
-        <w:r>
-          <w:rPr>
-            <w:i/>
-          </w:rPr>
-          <w:t>các</w:t>
-        </w:r>
-        <w:proofErr w:type="spellEnd"/>
-        <w:r>
-          <w:rPr>
-            <w:i/>
-          </w:rPr>
-          <w:t xml:space="preserve"> </w:t>
-        </w:r>
-        <w:proofErr w:type="spellStart"/>
-        <w:r>
-          <w:rPr>
-            <w:i/>
-          </w:rPr>
-          <w:t>tuần</w:t>
-        </w:r>
-        <w:proofErr w:type="spellEnd"/>
-        <w:r>
-          <w:rPr>
-            <w:i/>
-          </w:rPr>
-          <w:t>:</w:t>
-        </w:r>
-      </w:ins>
+          <w:i/>
+        </w:rPr>
+      </w:pPr>
+      <w:proofErr w:type="spellStart"/>
+      <w:r>
+        <w:rPr>
+          <w:i/>
+        </w:rPr>
+        <w:t>Nội</w:t>
+      </w:r>
+      <w:proofErr w:type="spellEnd"/>
+      <w:r>
+        <w:rPr>
+          <w:i/>
+        </w:rPr>
+        <w:t xml:space="preserve"> dung chi </w:t>
+      </w:r>
+      <w:proofErr w:type="spellStart"/>
+      <w:r>
+        <w:rPr>
+          <w:i/>
+        </w:rPr>
+        <w:t>tiết</w:t>
+      </w:r>
+      <w:proofErr w:type="spellEnd"/>
+      <w:r>
+        <w:rPr>
+          <w:i/>
+        </w:rPr>
+        <w:t xml:space="preserve"> </w:t>
+      </w:r>
+      <w:proofErr w:type="spellStart"/>
+      <w:r>
+        <w:rPr>
+          <w:i/>
+        </w:rPr>
+        <w:t>công</w:t>
+      </w:r>
+      <w:proofErr w:type="spellEnd"/>
+      <w:r>
+        <w:rPr>
+          <w:i/>
+        </w:rPr>
+        <w:t xml:space="preserve"> </w:t>
+      </w:r>
+      <w:proofErr w:type="spellStart"/>
+      <w:r>
+        <w:rPr>
+          <w:i/>
+        </w:rPr>
+        <w:t>việc</w:t>
+      </w:r>
+      <w:proofErr w:type="spellEnd"/>
+      <w:r>
+        <w:rPr>
+          <w:i/>
+        </w:rPr>
+        <w:t xml:space="preserve"> </w:t>
+      </w:r>
+      <w:proofErr w:type="spellStart"/>
+      <w:r>
+        <w:rPr>
+          <w:i/>
+        </w:rPr>
+        <w:t>phân</w:t>
+      </w:r>
+      <w:proofErr w:type="spellEnd"/>
+      <w:r>
+        <w:rPr>
+          <w:i/>
+        </w:rPr>
+        <w:t xml:space="preserve"> chia </w:t>
+      </w:r>
+      <w:proofErr w:type="spellStart"/>
+      <w:r>
+        <w:rPr>
+          <w:i/>
+        </w:rPr>
+        <w:t>theo</w:t>
+      </w:r>
+      <w:proofErr w:type="spellEnd"/>
+      <w:r>
+        <w:rPr>
+          <w:i/>
+        </w:rPr>
+        <w:t xml:space="preserve"> </w:t>
+      </w:r>
+      <w:proofErr w:type="spellStart"/>
+      <w:r>
+        <w:rPr>
+          <w:i/>
+        </w:rPr>
+        <w:t>các</w:t>
+      </w:r>
+      <w:proofErr w:type="spellEnd"/>
+      <w:r>
+        <w:rPr>
+          <w:i/>
+        </w:rPr>
+        <w:t xml:space="preserve"> </w:t>
+      </w:r>
+      <w:proofErr w:type="spellStart"/>
+      <w:r>
+        <w:rPr>
+          <w:i/>
+        </w:rPr>
+        <w:t>tuần</w:t>
+      </w:r>
+      <w:proofErr w:type="spellEnd"/>
+      <w:r>
+        <w:rPr>
+          <w:i/>
+        </w:rPr>
+        <w:t>:</w:t>
+      </w:r>
     </w:p>
     <w:p>
       <w:pPr>
@@ -9798,68 +9932,51 @@
           <w:numId w:val="36"/>
         </w:numPr>
         <w:rPr>
-          <w:ins w:id="23" w:author="Thai Nguyen Viet" w:date="2019-04-20T09:16:00Z"/>
-          <w:i/>
-        </w:rPr>
-        <w:pPrChange w:id="24" w:author="Thai Nguyen Viet" w:date="2019-04-20T09:16:00Z">
-          <w:pPr>
-            <w:pStyle w:val="ListParagraph"/>
-            <w:ind w:left="720"/>
-          </w:pPr>
-        </w:pPrChange>
-      </w:pPr>
-      <w:ins w:id="25" w:author="Thai Nguyen Viet" w:date="2019-04-20T09:15:00Z">
-        <w:r>
-          <w:rPr>
-            <w:i/>
-          </w:rPr>
-          <w:t>Kh</w:t>
-        </w:r>
-      </w:ins>
-      <w:ins w:id="26" w:author="Thai Nguyen Viet" w:date="2019-04-20T09:16:00Z">
-        <w:r>
-          <w:rPr>
-            <w:i/>
-          </w:rPr>
-          <w:t xml:space="preserve">ởi </w:t>
-        </w:r>
-        <w:proofErr w:type="spellStart"/>
-        <w:r>
-          <w:rPr>
-            <w:i/>
-          </w:rPr>
-          <w:t>tạo</w:t>
-        </w:r>
-        <w:proofErr w:type="spellEnd"/>
-        <w:r>
-          <w:rPr>
-            <w:i/>
-          </w:rPr>
-          <w:t xml:space="preserve"> </w:t>
-        </w:r>
-        <w:proofErr w:type="spellStart"/>
-        <w:r>
-          <w:rPr>
-            <w:i/>
-          </w:rPr>
-          <w:t>dự</w:t>
-        </w:r>
-        <w:proofErr w:type="spellEnd"/>
-        <w:r>
-          <w:rPr>
-            <w:i/>
-          </w:rPr>
-          <w:t xml:space="preserve"> </w:t>
-        </w:r>
-        <w:proofErr w:type="spellStart"/>
-        <w:r>
-          <w:rPr>
-            <w:i/>
-          </w:rPr>
-          <w:t>án</w:t>
-        </w:r>
-        <w:proofErr w:type="spellEnd"/>
-      </w:ins>
+          <w:i/>
+        </w:rPr>
+      </w:pPr>
+      <w:r>
+        <w:rPr>
+          <w:i/>
+        </w:rPr>
+        <w:t xml:space="preserve">Khởi </w:t>
+      </w:r>
+      <w:proofErr w:type="spellStart"/>
+      <w:r>
+        <w:rPr>
+          <w:i/>
+        </w:rPr>
+        <w:t>tạo</w:t>
+      </w:r>
+      <w:proofErr w:type="spellEnd"/>
+      <w:r>
+        <w:rPr>
+          <w:i/>
+        </w:rPr>
+        <w:t xml:space="preserve"> </w:t>
+      </w:r>
+      <w:proofErr w:type="spellStart"/>
+      <w:r>
+        <w:rPr>
+          <w:i/>
+        </w:rPr>
+        <w:t>dự</w:t>
+      </w:r>
+      <w:proofErr w:type="spellEnd"/>
+      <w:r>
+        <w:rPr>
+          <w:i/>
+        </w:rPr>
+        <w:t xml:space="preserve"> </w:t>
+      </w:r>
+      <w:proofErr w:type="spellStart"/>
+      <w:r>
+        <w:rPr>
+          <w:i/>
+        </w:rPr>
+        <w:t>án</w:t>
+      </w:r>
+      <w:proofErr w:type="spellEnd"/>
     </w:p>
     <w:p>
       <w:pPr>
@@ -9869,62 +9986,59 @@
           <w:numId w:val="36"/>
         </w:numPr>
         <w:rPr>
-          <w:ins w:id="27" w:author="Thai Nguyen Viet" w:date="2019-04-20T09:21:00Z"/>
-          <w:i/>
-        </w:rPr>
-      </w:pPr>
-      <w:proofErr w:type="spellStart"/>
-      <w:ins w:id="28" w:author="Thai Nguyen Viet" w:date="2019-04-20T09:21:00Z">
-        <w:r>
-          <w:rPr>
-            <w:i/>
-          </w:rPr>
-          <w:t>Chuẩn</w:t>
-        </w:r>
-        <w:proofErr w:type="spellEnd"/>
-        <w:r>
-          <w:rPr>
-            <w:i/>
-          </w:rPr>
-          <w:t xml:space="preserve"> </w:t>
-        </w:r>
-        <w:proofErr w:type="spellStart"/>
-        <w:r>
-          <w:rPr>
-            <w:i/>
-          </w:rPr>
-          <w:t>bị</w:t>
-        </w:r>
-        <w:proofErr w:type="spellEnd"/>
-        <w:r>
-          <w:rPr>
-            <w:i/>
-          </w:rPr>
-          <w:t xml:space="preserve"> </w:t>
-        </w:r>
-        <w:proofErr w:type="spellStart"/>
-        <w:r>
-          <w:rPr>
-            <w:i/>
-          </w:rPr>
-          <w:t>nhân</w:t>
-        </w:r>
-        <w:proofErr w:type="spellEnd"/>
-        <w:r>
-          <w:rPr>
-            <w:i/>
-          </w:rPr>
-          <w:t xml:space="preserve"> </w:t>
-        </w:r>
-        <w:proofErr w:type="spellStart"/>
-        <w:r>
-          <w:rPr>
-            <w:i/>
-          </w:rPr>
-          <w:t>sự</w:t>
-        </w:r>
-        <w:proofErr w:type="spellEnd"/>
-      </w:ins>
+          <w:i/>
+        </w:rPr>
+      </w:pPr>
+      <w:proofErr w:type="spellStart"/>
+      <w:r>
+        <w:rPr>
+          <w:i/>
+        </w:rPr>
+        <w:t>Chuẩn</w:t>
+      </w:r>
+      <w:proofErr w:type="spellEnd"/>
+      <w:r>
+        <w:rPr>
+          <w:i/>
+        </w:rPr>
+        <w:t xml:space="preserve"> </w:t>
+      </w:r>
+      <w:proofErr w:type="spellStart"/>
+      <w:r>
+        <w:rPr>
+          <w:i/>
+        </w:rPr>
+        <w:t>bị</w:t>
+      </w:r>
+      <w:proofErr w:type="spellEnd"/>
+      <w:r>
+        <w:rPr>
+          <w:i/>
+        </w:rPr>
+        <w:t xml:space="preserve"> </w:t>
+      </w:r>
+      <w:proofErr w:type="spellStart"/>
+      <w:r>
+        <w:rPr>
+          <w:i/>
+        </w:rPr>
+        <w:t>nhân</w:t>
+      </w:r>
+      <w:proofErr w:type="spellEnd"/>
+      <w:r>
+        <w:rPr>
+          <w:i/>
+        </w:rPr>
+        <w:t xml:space="preserve"> </w:t>
+      </w:r>
+      <w:proofErr w:type="spellStart"/>
+      <w:r>
+        <w:rPr>
+          <w:i/>
+        </w:rPr>
+        <w:t>sự</w:t>
+      </w:r>
+      <w:proofErr w:type="spellEnd"/>
     </w:p>
     <w:p>
       <w:pPr>
@@ -9934,111 +10048,92 @@
           <w:numId w:val="36"/>
         </w:numPr>
         <w:rPr>
-          <w:ins w:id="29" w:author="Thai Nguyen Viet" w:date="2019-04-20T09:22:00Z"/>
-          <w:i/>
-          <w:rPrChange w:id="30" w:author="Thai Nguyen Viet" w:date="2019-04-20T09:28:00Z">
-            <w:rPr>
-              <w:ins w:id="31" w:author="Thai Nguyen Viet" w:date="2019-04-20T09:22:00Z"/>
-            </w:rPr>
-          </w:rPrChange>
-        </w:rPr>
-        <w:pPrChange w:id="32" w:author="Thai Nguyen Viet" w:date="2019-04-20T09:28:00Z">
-          <w:pPr>
-            <w:pStyle w:val="ListParagraph"/>
-            <w:numPr>
-              <w:numId w:val="36"/>
-            </w:numPr>
-            <w:ind w:left="1080" w:hanging="360"/>
-          </w:pPr>
-        </w:pPrChange>
-      </w:pPr>
-      <w:proofErr w:type="spellStart"/>
-      <w:ins w:id="33" w:author="Thai Nguyen Viet" w:date="2019-04-20T09:22:00Z">
-        <w:r>
-          <w:rPr>
-            <w:i/>
-          </w:rPr>
-          <w:t>Khảo</w:t>
-        </w:r>
-        <w:proofErr w:type="spellEnd"/>
-        <w:r>
-          <w:rPr>
-            <w:i/>
-          </w:rPr>
-          <w:t xml:space="preserve"> </w:t>
-        </w:r>
-        <w:proofErr w:type="spellStart"/>
-        <w:r>
-          <w:rPr>
-            <w:i/>
-          </w:rPr>
-          <w:t>sát</w:t>
-        </w:r>
-        <w:proofErr w:type="spellEnd"/>
-        <w:r>
-          <w:rPr>
-            <w:i/>
-          </w:rPr>
-          <w:t xml:space="preserve"> </w:t>
-        </w:r>
-        <w:proofErr w:type="spellStart"/>
-        <w:r>
-          <w:rPr>
-            <w:i/>
-          </w:rPr>
-          <w:t>yêu</w:t>
-        </w:r>
-        <w:proofErr w:type="spellEnd"/>
-        <w:r>
-          <w:rPr>
-            <w:i/>
-          </w:rPr>
-          <w:t xml:space="preserve"> </w:t>
-        </w:r>
-        <w:proofErr w:type="spellStart"/>
-        <w:r>
-          <w:rPr>
-            <w:i/>
-          </w:rPr>
-          <w:t>cầu</w:t>
-        </w:r>
-        <w:proofErr w:type="spellEnd"/>
-        <w:r>
-          <w:rPr>
-            <w:i/>
-          </w:rPr>
-          <w:t xml:space="preserve"> </w:t>
-        </w:r>
-        <w:proofErr w:type="spellStart"/>
-        <w:r>
-          <w:rPr>
-            <w:i/>
-          </w:rPr>
-          <w:t>khách</w:t>
-        </w:r>
-        <w:proofErr w:type="spellEnd"/>
-        <w:r>
-          <w:rPr>
-            <w:i/>
-          </w:rPr>
-          <w:t xml:space="preserve"> </w:t>
-        </w:r>
-        <w:proofErr w:type="spellStart"/>
-        <w:r>
-          <w:rPr>
-            <w:i/>
-          </w:rPr>
-          <w:t>h</w:t>
-        </w:r>
-      </w:ins>
-      <w:ins w:id="34" w:author="Thai Nguyen Viet" w:date="2019-04-20T09:28:00Z">
-        <w:r>
-          <w:rPr>
-            <w:i/>
-          </w:rPr>
-          <w:t>àng</w:t>
-        </w:r>
-      </w:ins>
+          <w:i/>
+        </w:rPr>
+      </w:pPr>
+      <w:proofErr w:type="spellStart"/>
+      <w:r>
+        <w:rPr>
+          <w:i/>
+        </w:rPr>
+        <w:t>Khảo</w:t>
+      </w:r>
+      <w:proofErr w:type="spellEnd"/>
+      <w:r>
+        <w:rPr>
+          <w:i/>
+        </w:rPr>
+        <w:t xml:space="preserve"> </w:t>
+      </w:r>
+      <w:proofErr w:type="spellStart"/>
+      <w:r>
+        <w:rPr>
+          <w:i/>
+        </w:rPr>
+        <w:t>sát</w:t>
+      </w:r>
+      <w:proofErr w:type="spellEnd"/>
+      <w:r>
+        <w:rPr>
+          <w:i/>
+        </w:rPr>
+        <w:t xml:space="preserve"> </w:t>
+      </w:r>
+      <w:proofErr w:type="spellStart"/>
+      <w:r>
+        <w:rPr>
+          <w:i/>
+        </w:rPr>
+        <w:t>yêu</w:t>
+      </w:r>
+      <w:proofErr w:type="spellEnd"/>
+      <w:r>
+        <w:rPr>
+          <w:i/>
+        </w:rPr>
+        <w:t xml:space="preserve"> </w:t>
+      </w:r>
+      <w:proofErr w:type="spellStart"/>
+      <w:r>
+        <w:rPr>
+          <w:i/>
+        </w:rPr>
+        <w:t>cầu</w:t>
+      </w:r>
+      <w:proofErr w:type="spellEnd"/>
+      <w:r>
+        <w:rPr>
+          <w:i/>
+        </w:rPr>
+        <w:t xml:space="preserve"> </w:t>
+      </w:r>
+      <w:proofErr w:type="spellStart"/>
+      <w:r>
+        <w:rPr>
+          <w:i/>
+        </w:rPr>
+        <w:t>khách</w:t>
+      </w:r>
+      <w:proofErr w:type="spellEnd"/>
+      <w:r>
+        <w:rPr>
+          <w:i/>
+        </w:rPr>
+        <w:t xml:space="preserve"> </w:t>
+      </w:r>
+      <w:proofErr w:type="spellStart"/>
+      <w:r>
+        <w:rPr>
+          <w:i/>
+        </w:rPr>
+        <w:t>h</w:t>
+      </w:r>
+      <w:r>
+        <w:rPr>
+          <w:i/>
+        </w:rPr>
+        <w:t>àng</w:t>
+      </w:r>
       <w:proofErr w:type="spellEnd"/>
     </w:p>
     <w:p>
@@ -10049,89 +10144,86 @@
           <w:numId w:val="36"/>
         </w:numPr>
         <w:rPr>
-          <w:ins w:id="35" w:author="Thai Nguyen Viet" w:date="2019-04-20T09:25:00Z"/>
-          <w:i/>
-        </w:rPr>
-      </w:pPr>
-      <w:proofErr w:type="spellStart"/>
-      <w:ins w:id="36" w:author="Thai Nguyen Viet" w:date="2019-04-20T09:23:00Z">
-        <w:r>
-          <w:rPr>
-            <w:i/>
-          </w:rPr>
-          <w:t>Thiết</w:t>
-        </w:r>
-        <w:proofErr w:type="spellEnd"/>
-        <w:r>
-          <w:rPr>
-            <w:i/>
-          </w:rPr>
-          <w:t xml:space="preserve"> </w:t>
-        </w:r>
-        <w:proofErr w:type="spellStart"/>
-        <w:r>
-          <w:rPr>
-            <w:i/>
-          </w:rPr>
-          <w:t>kế</w:t>
-        </w:r>
-        <w:proofErr w:type="spellEnd"/>
-        <w:r>
-          <w:rPr>
-            <w:i/>
-          </w:rPr>
-          <w:t xml:space="preserve"> </w:t>
-        </w:r>
-        <w:proofErr w:type="spellStart"/>
-        <w:r>
-          <w:rPr>
-            <w:i/>
-          </w:rPr>
-          <w:t>quy</w:t>
-        </w:r>
-        <w:proofErr w:type="spellEnd"/>
-        <w:r>
-          <w:rPr>
-            <w:i/>
-          </w:rPr>
-          <w:t xml:space="preserve"> </w:t>
-        </w:r>
-        <w:proofErr w:type="spellStart"/>
-        <w:r>
-          <w:rPr>
-            <w:i/>
-          </w:rPr>
-          <w:t>trình</w:t>
-        </w:r>
-        <w:proofErr w:type="spellEnd"/>
-        <w:r>
-          <w:rPr>
-            <w:i/>
-          </w:rPr>
-          <w:t xml:space="preserve"> </w:t>
-        </w:r>
-        <w:proofErr w:type="spellStart"/>
-        <w:r>
-          <w:rPr>
-            <w:i/>
-          </w:rPr>
-          <w:t>nghiệp</w:t>
-        </w:r>
-        <w:proofErr w:type="spellEnd"/>
-        <w:r>
-          <w:rPr>
-            <w:i/>
-          </w:rPr>
-          <w:t xml:space="preserve"> </w:t>
-        </w:r>
-        <w:proofErr w:type="spellStart"/>
-        <w:r>
-          <w:rPr>
-            <w:i/>
-          </w:rPr>
-          <w:t>vụ</w:t>
-        </w:r>
-      </w:ins>
+          <w:i/>
+        </w:rPr>
+      </w:pPr>
+      <w:proofErr w:type="spellStart"/>
+      <w:r>
+        <w:rPr>
+          <w:i/>
+        </w:rPr>
+        <w:t>Thiết</w:t>
+      </w:r>
+      <w:proofErr w:type="spellEnd"/>
+      <w:r>
+        <w:rPr>
+          <w:i/>
+        </w:rPr>
+        <w:t xml:space="preserve"> </w:t>
+      </w:r>
+      <w:proofErr w:type="spellStart"/>
+      <w:r>
+        <w:rPr>
+          <w:i/>
+        </w:rPr>
+        <w:t>kế</w:t>
+      </w:r>
+      <w:proofErr w:type="spellEnd"/>
+      <w:r>
+        <w:rPr>
+          <w:i/>
+        </w:rPr>
+        <w:t xml:space="preserve"> </w:t>
+      </w:r>
+      <w:proofErr w:type="spellStart"/>
+      <w:r>
+        <w:rPr>
+          <w:i/>
+        </w:rPr>
+        <w:t>quy</w:t>
+      </w:r>
+      <w:proofErr w:type="spellEnd"/>
+      <w:r>
+        <w:rPr>
+          <w:i/>
+        </w:rPr>
+        <w:t xml:space="preserve"> </w:t>
+      </w:r>
+      <w:proofErr w:type="spellStart"/>
+      <w:r>
+        <w:rPr>
+          <w:i/>
+        </w:rPr>
+        <w:t>trình</w:t>
+      </w:r>
+      <w:proofErr w:type="spellEnd"/>
+      <w:r>
+        <w:rPr>
+          <w:i/>
+        </w:rPr>
+        <w:t xml:space="preserve"> </w:t>
+      </w:r>
+      <w:proofErr w:type="spellStart"/>
+      <w:r>
+        <w:rPr>
+          <w:i/>
+        </w:rPr>
+        <w:t>nghiệp</w:t>
+      </w:r>
+      <w:proofErr w:type="spellEnd"/>
+      <w:r>
+        <w:rPr>
+          <w:i/>
+        </w:rPr>
+        <w:t xml:space="preserve"> </w:t>
+      </w:r>
+      <w:proofErr w:type="spellStart"/>
+      <w:r>
+        <w:rPr>
+          <w:i/>
+        </w:rPr>
+        <w:t>vụ</w:t>
+      </w:r>
       <w:proofErr w:type="spellEnd"/>
     </w:p>
     <w:p>
@@ -10142,62 +10234,59 @@
           <w:numId w:val="36"/>
         </w:numPr>
         <w:rPr>
-          <w:ins w:id="37" w:author="Thai Nguyen Viet" w:date="2019-04-20T09:25:00Z"/>
-          <w:i/>
-        </w:rPr>
-      </w:pPr>
-      <w:proofErr w:type="spellStart"/>
-      <w:ins w:id="38" w:author="Thai Nguyen Viet" w:date="2019-04-20T09:25:00Z">
-        <w:r>
-          <w:rPr>
-            <w:i/>
-          </w:rPr>
-          <w:t>Quản</w:t>
-        </w:r>
-        <w:proofErr w:type="spellEnd"/>
-        <w:r>
-          <w:rPr>
-            <w:i/>
-          </w:rPr>
-          <w:t xml:space="preserve"> </w:t>
-        </w:r>
-        <w:proofErr w:type="spellStart"/>
-        <w:r>
-          <w:rPr>
-            <w:i/>
-          </w:rPr>
-          <w:t>lý</w:t>
-        </w:r>
-        <w:proofErr w:type="spellEnd"/>
-        <w:r>
-          <w:rPr>
-            <w:i/>
-          </w:rPr>
-          <w:t xml:space="preserve"> </w:t>
-        </w:r>
-        <w:proofErr w:type="spellStart"/>
-        <w:r>
-          <w:rPr>
-            <w:i/>
-          </w:rPr>
-          <w:t>nội</w:t>
-        </w:r>
-        <w:proofErr w:type="spellEnd"/>
-        <w:r>
-          <w:rPr>
-            <w:i/>
-          </w:rPr>
-          <w:t xml:space="preserve"> </w:t>
-        </w:r>
-        <w:proofErr w:type="spellStart"/>
-        <w:r>
-          <w:rPr>
-            <w:i/>
-          </w:rPr>
-          <w:t>bộ</w:t>
-        </w:r>
-        <w:proofErr w:type="spellEnd"/>
-      </w:ins>
+          <w:i/>
+        </w:rPr>
+      </w:pPr>
+      <w:proofErr w:type="spellStart"/>
+      <w:r>
+        <w:rPr>
+          <w:i/>
+        </w:rPr>
+        <w:t>Quản</w:t>
+      </w:r>
+      <w:proofErr w:type="spellEnd"/>
+      <w:r>
+        <w:rPr>
+          <w:i/>
+        </w:rPr>
+        <w:t xml:space="preserve"> </w:t>
+      </w:r>
+      <w:proofErr w:type="spellStart"/>
+      <w:r>
+        <w:rPr>
+          <w:i/>
+        </w:rPr>
+        <w:t>lý</w:t>
+      </w:r>
+      <w:proofErr w:type="spellEnd"/>
+      <w:r>
+        <w:rPr>
+          <w:i/>
+        </w:rPr>
+        <w:t xml:space="preserve"> </w:t>
+      </w:r>
+      <w:proofErr w:type="spellStart"/>
+      <w:r>
+        <w:rPr>
+          <w:i/>
+        </w:rPr>
+        <w:t>nội</w:t>
+      </w:r>
+      <w:proofErr w:type="spellEnd"/>
+      <w:r>
+        <w:rPr>
+          <w:i/>
+        </w:rPr>
+        <w:t xml:space="preserve"> </w:t>
+      </w:r>
+      <w:proofErr w:type="spellStart"/>
+      <w:r>
+        <w:rPr>
+          <w:i/>
+        </w:rPr>
+        <w:t>bộ</w:t>
+      </w:r>
+      <w:proofErr w:type="spellEnd"/>
     </w:p>
     <w:p>
       <w:pPr>
@@ -10207,198 +10296,185 @@
           <w:numId w:val="36"/>
         </w:numPr>
         <w:rPr>
-          <w:ins w:id="39" w:author="Thai Nguyen Viet" w:date="2019-04-20T09:29:00Z"/>
-          <w:i/>
-        </w:rPr>
-      </w:pPr>
-      <w:proofErr w:type="spellStart"/>
-      <w:ins w:id="40" w:author="Thai Nguyen Viet" w:date="2019-04-20T09:27:00Z">
-        <w:r>
-          <w:rPr>
-            <w:i/>
-          </w:rPr>
-          <w:t>Ước</w:t>
-        </w:r>
-        <w:proofErr w:type="spellEnd"/>
-        <w:r>
-          <w:rPr>
-            <w:i/>
-          </w:rPr>
-          <w:t xml:space="preserve"> </w:t>
-        </w:r>
-        <w:proofErr w:type="spellStart"/>
-        <w:r>
-          <w:rPr>
-            <w:i/>
-          </w:rPr>
-          <w:t>lượng</w:t>
-        </w:r>
-        <w:proofErr w:type="spellEnd"/>
-        <w:r>
-          <w:rPr>
-            <w:i/>
-          </w:rPr>
-          <w:t xml:space="preserve"> </w:t>
-        </w:r>
-      </w:ins>
+          <w:i/>
+        </w:rPr>
+      </w:pPr>
+      <w:proofErr w:type="spellStart"/>
+      <w:r>
+        <w:rPr>
+          <w:i/>
+        </w:rPr>
+        <w:t>Ước</w:t>
+      </w:r>
+      <w:proofErr w:type="spellEnd"/>
+      <w:r>
+        <w:rPr>
+          <w:i/>
+        </w:rPr>
+        <w:t xml:space="preserve"> </w:t>
+      </w:r>
+      <w:proofErr w:type="spellStart"/>
+      <w:r>
+        <w:rPr>
+          <w:i/>
+        </w:rPr>
+        <w:t>lượng</w:t>
+      </w:r>
+      <w:proofErr w:type="spellEnd"/>
+      <w:r>
+        <w:rPr>
+          <w:i/>
+        </w:rPr>
+        <w:t xml:space="preserve"> </w:t>
+      </w:r>
       <w:proofErr w:type="gramStart"/>
-      <w:ins w:id="41" w:author="Thai Nguyen Viet" w:date="2019-04-20T09:28:00Z">
-        <w:r>
-          <w:rPr>
-            <w:i/>
-          </w:rPr>
-          <w:t xml:space="preserve">( </w:t>
-        </w:r>
-        <w:proofErr w:type="spellStart"/>
-        <w:r>
-          <w:rPr>
-            <w:i/>
-          </w:rPr>
-          <w:t>chức</w:t>
-        </w:r>
-        <w:proofErr w:type="spellEnd"/>
-        <w:proofErr w:type="gramEnd"/>
-        <w:r>
-          <w:rPr>
-            <w:i/>
-          </w:rPr>
-          <w:t xml:space="preserve"> </w:t>
-        </w:r>
-        <w:proofErr w:type="spellStart"/>
-        <w:r>
-          <w:rPr>
-            <w:i/>
-          </w:rPr>
-          <w:t>năng</w:t>
-        </w:r>
-        <w:proofErr w:type="spellEnd"/>
-        <w:r>
-          <w:rPr>
-            <w:i/>
-          </w:rPr>
-          <w:t xml:space="preserve">, </w:t>
-        </w:r>
-        <w:proofErr w:type="spellStart"/>
-        <w:r>
-          <w:rPr>
-            <w:i/>
-          </w:rPr>
-          <w:t>thời</w:t>
-        </w:r>
-        <w:proofErr w:type="spellEnd"/>
-        <w:r>
-          <w:rPr>
-            <w:i/>
-          </w:rPr>
-          <w:t xml:space="preserve"> </w:t>
-        </w:r>
-        <w:proofErr w:type="spellStart"/>
-        <w:r>
-          <w:rPr>
-            <w:i/>
-          </w:rPr>
-          <w:t>gian</w:t>
-        </w:r>
-        <w:proofErr w:type="spellEnd"/>
-        <w:r>
-          <w:rPr>
-            <w:i/>
-          </w:rPr>
-          <w:t xml:space="preserve">, </w:t>
-        </w:r>
-        <w:proofErr w:type="spellStart"/>
-        <w:r>
-          <w:rPr>
-            <w:i/>
-          </w:rPr>
-          <w:t>môi</w:t>
-        </w:r>
-        <w:proofErr w:type="spellEnd"/>
-        <w:r>
-          <w:rPr>
-            <w:i/>
-          </w:rPr>
-          <w:t xml:space="preserve"> </w:t>
-        </w:r>
-        <w:proofErr w:type="spellStart"/>
-        <w:r>
-          <w:rPr>
-            <w:i/>
-          </w:rPr>
-          <w:t>trườn</w:t>
-        </w:r>
-      </w:ins>
-      <w:ins w:id="42" w:author="Thai Nguyen Viet" w:date="2019-04-20T09:29:00Z">
-        <w:r>
-          <w:rPr>
-            <w:i/>
-          </w:rPr>
-          <w:t>g</w:t>
-        </w:r>
-        <w:proofErr w:type="spellEnd"/>
-        <w:r>
-          <w:rPr>
-            <w:i/>
-          </w:rPr>
-          <w:t xml:space="preserve">, </w:t>
-        </w:r>
-        <w:proofErr w:type="spellStart"/>
-        <w:r>
-          <w:rPr>
-            <w:i/>
-          </w:rPr>
-          <w:t>hạng</w:t>
-        </w:r>
-        <w:proofErr w:type="spellEnd"/>
-        <w:r>
-          <w:rPr>
-            <w:i/>
-          </w:rPr>
-          <w:t xml:space="preserve"> </w:t>
-        </w:r>
-        <w:proofErr w:type="spellStart"/>
-        <w:r>
-          <w:rPr>
-            <w:i/>
-          </w:rPr>
-          <w:t>mục</w:t>
-        </w:r>
-        <w:proofErr w:type="spellEnd"/>
-        <w:r>
-          <w:rPr>
-            <w:i/>
-          </w:rPr>
-          <w:t xml:space="preserve"> </w:t>
-        </w:r>
-        <w:proofErr w:type="spellStart"/>
-        <w:r>
-          <w:rPr>
-            <w:i/>
-          </w:rPr>
-          <w:t>kiểm</w:t>
-        </w:r>
-        <w:proofErr w:type="spellEnd"/>
-        <w:r>
-          <w:rPr>
-            <w:i/>
-          </w:rPr>
-          <w:t xml:space="preserve"> </w:t>
-        </w:r>
-        <w:proofErr w:type="spellStart"/>
-        <w:r>
-          <w:rPr>
-            <w:i/>
-          </w:rPr>
-          <w:t>thử</w:t>
-        </w:r>
-        <w:proofErr w:type="spellEnd"/>
-        <w:r>
-          <w:rPr>
-            <w:i/>
-          </w:rPr>
-          <w:t>)</w:t>
-        </w:r>
-      </w:ins>
+      <w:r>
+        <w:rPr>
+          <w:i/>
+        </w:rPr>
+        <w:t xml:space="preserve">( </w:t>
+      </w:r>
+      <w:proofErr w:type="spellStart"/>
+      <w:r>
+        <w:rPr>
+          <w:i/>
+        </w:rPr>
+        <w:t>chức</w:t>
+      </w:r>
+      <w:proofErr w:type="spellEnd"/>
+      <w:proofErr w:type="gramEnd"/>
+      <w:r>
+        <w:rPr>
+          <w:i/>
+        </w:rPr>
+        <w:t xml:space="preserve"> </w:t>
+      </w:r>
+      <w:proofErr w:type="spellStart"/>
+      <w:r>
+        <w:rPr>
+          <w:i/>
+        </w:rPr>
+        <w:t>năng</w:t>
+      </w:r>
+      <w:proofErr w:type="spellEnd"/>
+      <w:r>
+        <w:rPr>
+          <w:i/>
+        </w:rPr>
+        <w:t xml:space="preserve">, </w:t>
+      </w:r>
+      <w:proofErr w:type="spellStart"/>
+      <w:r>
+        <w:rPr>
+          <w:i/>
+        </w:rPr>
+        <w:t>thời</w:t>
+      </w:r>
+      <w:proofErr w:type="spellEnd"/>
+      <w:r>
+        <w:rPr>
+          <w:i/>
+        </w:rPr>
+        <w:t xml:space="preserve"> </w:t>
+      </w:r>
+      <w:proofErr w:type="spellStart"/>
+      <w:r>
+        <w:rPr>
+          <w:i/>
+        </w:rPr>
+        <w:t>gian</w:t>
+      </w:r>
+      <w:proofErr w:type="spellEnd"/>
+      <w:r>
+        <w:rPr>
+          <w:i/>
+        </w:rPr>
+        <w:t xml:space="preserve">, </w:t>
+      </w:r>
+      <w:proofErr w:type="spellStart"/>
+      <w:r>
+        <w:rPr>
+          <w:i/>
+        </w:rPr>
+        <w:t>môi</w:t>
+      </w:r>
+      <w:proofErr w:type="spellEnd"/>
+      <w:r>
+        <w:rPr>
+          <w:i/>
+        </w:rPr>
+        <w:t xml:space="preserve"> </w:t>
+      </w:r>
+      <w:proofErr w:type="spellStart"/>
+      <w:r>
+        <w:rPr>
+          <w:i/>
+        </w:rPr>
+        <w:t>trường</w:t>
+      </w:r>
+      <w:proofErr w:type="spellEnd"/>
+      <w:r>
+        <w:rPr>
+          <w:i/>
+        </w:rPr>
+        <w:t xml:space="preserve">, </w:t>
+      </w:r>
+      <w:proofErr w:type="spellStart"/>
+      <w:r>
+        <w:rPr>
+          <w:i/>
+        </w:rPr>
+        <w:t>hạng</w:t>
+      </w:r>
+      <w:proofErr w:type="spellEnd"/>
+      <w:r>
+        <w:rPr>
+          <w:i/>
+        </w:rPr>
+        <w:t xml:space="preserve"> </w:t>
+      </w:r>
+      <w:proofErr w:type="spellStart"/>
+      <w:r>
+        <w:rPr>
+          <w:i/>
+        </w:rPr>
+        <w:t>mục</w:t>
+      </w:r>
+      <w:proofErr w:type="spellEnd"/>
+      <w:r>
+        <w:rPr>
+          <w:i/>
+        </w:rPr>
+        <w:t xml:space="preserve"> </w:t>
+      </w:r>
+      <w:proofErr w:type="spellStart"/>
+      <w:r>
+        <w:rPr>
+          <w:i/>
+        </w:rPr>
+        <w:t>kiểm</w:t>
+      </w:r>
+      <w:proofErr w:type="spellEnd"/>
+      <w:r>
+        <w:rPr>
+          <w:i/>
+        </w:rPr>
+        <w:t xml:space="preserve"> </w:t>
+      </w:r>
+      <w:proofErr w:type="spellStart"/>
+      <w:r>
+        <w:rPr>
+          <w:i/>
+        </w:rPr>
+        <w:t>thử</w:t>
+      </w:r>
+      <w:proofErr w:type="spellEnd"/>
+      <w:r>
+        <w:rPr>
+          <w:i/>
+        </w:rPr>
+        <w:t>)</w:t>
+      </w:r>
     </w:p>
     <w:p>
       <w:pPr>
@@ -10408,62 +10484,59 @@
           <w:numId w:val="36"/>
         </w:numPr>
         <w:rPr>
-          <w:ins w:id="43" w:author="Thai Nguyen Viet" w:date="2019-04-20T09:29:00Z"/>
-          <w:i/>
-        </w:rPr>
-      </w:pPr>
-      <w:proofErr w:type="spellStart"/>
-      <w:ins w:id="44" w:author="Thai Nguyen Viet" w:date="2019-04-20T09:29:00Z">
-        <w:r>
-          <w:rPr>
-            <w:i/>
-          </w:rPr>
-          <w:t>Ước</w:t>
-        </w:r>
-        <w:proofErr w:type="spellEnd"/>
-        <w:r>
-          <w:rPr>
-            <w:i/>
-          </w:rPr>
-          <w:t xml:space="preserve"> </w:t>
-        </w:r>
-        <w:proofErr w:type="spellStart"/>
-        <w:r>
-          <w:rPr>
-            <w:i/>
-          </w:rPr>
-          <w:t>thành</w:t>
-        </w:r>
-        <w:proofErr w:type="spellEnd"/>
-        <w:r>
-          <w:rPr>
-            <w:i/>
-          </w:rPr>
-          <w:t xml:space="preserve"> </w:t>
-        </w:r>
-        <w:proofErr w:type="spellStart"/>
-        <w:r>
-          <w:rPr>
-            <w:i/>
-          </w:rPr>
-          <w:t>giá</w:t>
-        </w:r>
-        <w:proofErr w:type="spellEnd"/>
-        <w:r>
-          <w:rPr>
-            <w:i/>
-          </w:rPr>
-          <w:t xml:space="preserve"> </w:t>
-        </w:r>
-        <w:proofErr w:type="spellStart"/>
-        <w:r>
-          <w:rPr>
-            <w:i/>
-          </w:rPr>
-          <w:t>thành</w:t>
-        </w:r>
-        <w:proofErr w:type="spellEnd"/>
-      </w:ins>
+          <w:i/>
+        </w:rPr>
+      </w:pPr>
+      <w:proofErr w:type="spellStart"/>
+      <w:r>
+        <w:rPr>
+          <w:i/>
+        </w:rPr>
+        <w:t>Ước</w:t>
+      </w:r>
+      <w:proofErr w:type="spellEnd"/>
+      <w:r>
+        <w:rPr>
+          <w:i/>
+        </w:rPr>
+        <w:t xml:space="preserve"> </w:t>
+      </w:r>
+      <w:proofErr w:type="spellStart"/>
+      <w:r>
+        <w:rPr>
+          <w:i/>
+        </w:rPr>
+        <w:t>thành</w:t>
+      </w:r>
+      <w:proofErr w:type="spellEnd"/>
+      <w:r>
+        <w:rPr>
+          <w:i/>
+        </w:rPr>
+        <w:t xml:space="preserve"> </w:t>
+      </w:r>
+      <w:proofErr w:type="spellStart"/>
+      <w:r>
+        <w:rPr>
+          <w:i/>
+        </w:rPr>
+        <w:t>giá</w:t>
+      </w:r>
+      <w:proofErr w:type="spellEnd"/>
+      <w:r>
+        <w:rPr>
+          <w:i/>
+        </w:rPr>
+        <w:t xml:space="preserve"> </w:t>
+      </w:r>
+      <w:proofErr w:type="spellStart"/>
+      <w:r>
+        <w:rPr>
+          <w:i/>
+        </w:rPr>
+        <w:t>thành</w:t>
+      </w:r>
+      <w:proofErr w:type="spellEnd"/>
     </w:p>
     <w:p>
       <w:pPr>
@@ -10473,84 +10546,79 @@
           <w:numId w:val="36"/>
         </w:numPr>
         <w:rPr>
-          <w:ins w:id="45" w:author="Thai Nguyen Viet" w:date="2019-04-20T09:31:00Z"/>
-          <w:i/>
-        </w:rPr>
-      </w:pPr>
-      <w:proofErr w:type="spellStart"/>
-      <w:ins w:id="46" w:author="Thai Nguyen Viet" w:date="2019-04-20T09:30:00Z">
-        <w:r>
-          <w:rPr>
-            <w:i/>
-          </w:rPr>
-          <w:t>Phát</w:t>
-        </w:r>
-        <w:proofErr w:type="spellEnd"/>
-        <w:r>
-          <w:rPr>
-            <w:i/>
-          </w:rPr>
-          <w:t xml:space="preserve"> </w:t>
-        </w:r>
-        <w:proofErr w:type="spellStart"/>
-        <w:r>
-          <w:rPr>
-            <w:i/>
-          </w:rPr>
-          <w:t>triển</w:t>
-        </w:r>
-        <w:proofErr w:type="spellEnd"/>
-        <w:r>
-          <w:rPr>
-            <w:i/>
-          </w:rPr>
-          <w:t xml:space="preserve"> </w:t>
-        </w:r>
-      </w:ins>
-      <w:proofErr w:type="spellStart"/>
-      <w:ins w:id="47" w:author="Thai Nguyen Viet" w:date="2019-04-20T09:31:00Z">
-        <w:r>
-          <w:rPr>
-            <w:i/>
-          </w:rPr>
-          <w:t>và</w:t>
-        </w:r>
-        <w:proofErr w:type="spellEnd"/>
-        <w:r>
-          <w:rPr>
-            <w:i/>
-          </w:rPr>
-          <w:t xml:space="preserve"> test </w:t>
-        </w:r>
-        <w:proofErr w:type="spellStart"/>
-        <w:r>
-          <w:rPr>
-            <w:i/>
-          </w:rPr>
-          <w:t>giai</w:t>
-        </w:r>
-        <w:proofErr w:type="spellEnd"/>
-        <w:r>
-          <w:rPr>
-            <w:i/>
-          </w:rPr>
-          <w:t xml:space="preserve"> </w:t>
-        </w:r>
-        <w:proofErr w:type="spellStart"/>
-        <w:r>
-          <w:rPr>
-            <w:i/>
-          </w:rPr>
-          <w:t>đoạn</w:t>
-        </w:r>
-        <w:proofErr w:type="spellEnd"/>
-        <w:r>
-          <w:rPr>
-            <w:i/>
-          </w:rPr>
-          <w:t xml:space="preserve"> 1</w:t>
-        </w:r>
-      </w:ins>
+          <w:i/>
+        </w:rPr>
+      </w:pPr>
+      <w:proofErr w:type="spellStart"/>
+      <w:r>
+        <w:rPr>
+          <w:i/>
+        </w:rPr>
+        <w:t>Phát</w:t>
+      </w:r>
+      <w:proofErr w:type="spellEnd"/>
+      <w:r>
+        <w:rPr>
+          <w:i/>
+        </w:rPr>
+        <w:t xml:space="preserve"> </w:t>
+      </w:r>
+      <w:proofErr w:type="spellStart"/>
+      <w:r>
+        <w:rPr>
+          <w:i/>
+        </w:rPr>
+        <w:t>triển</w:t>
+      </w:r>
+      <w:proofErr w:type="spellEnd"/>
+      <w:r>
+        <w:rPr>
+          <w:i/>
+        </w:rPr>
+        <w:t xml:space="preserve"> </w:t>
+      </w:r>
+      <w:proofErr w:type="spellStart"/>
+      <w:r>
+        <w:rPr>
+          <w:i/>
+        </w:rPr>
+        <w:t>và</w:t>
+      </w:r>
+      <w:proofErr w:type="spellEnd"/>
+      <w:r>
+        <w:rPr>
+          <w:i/>
+        </w:rPr>
+        <w:t xml:space="preserve"> test </w:t>
+      </w:r>
+      <w:proofErr w:type="spellStart"/>
+      <w:r>
+        <w:rPr>
+          <w:i/>
+        </w:rPr>
+        <w:t>giai</w:t>
+      </w:r>
+      <w:proofErr w:type="spellEnd"/>
+      <w:r>
+        <w:rPr>
+          <w:i/>
+        </w:rPr>
+        <w:t xml:space="preserve"> </w:t>
+      </w:r>
+      <w:proofErr w:type="spellStart"/>
+      <w:r>
+        <w:rPr>
+          <w:i/>
+        </w:rPr>
+        <w:t>đoạn</w:t>
+      </w:r>
+      <w:proofErr w:type="spellEnd"/>
+      <w:r>
+        <w:rPr>
+          <w:i/>
+        </w:rPr>
+        <w:t xml:space="preserve"> 1</w:t>
+      </w:r>
     </w:p>
     <w:p>
       <w:pPr>
@@ -10560,82 +10628,79 @@
           <w:numId w:val="36"/>
         </w:numPr>
         <w:rPr>
-          <w:ins w:id="48" w:author="Thai Nguyen Viet" w:date="2019-04-20T09:31:00Z"/>
-          <w:i/>
-        </w:rPr>
-      </w:pPr>
-      <w:proofErr w:type="spellStart"/>
-      <w:ins w:id="49" w:author="Thai Nguyen Viet" w:date="2019-04-20T09:31:00Z">
-        <w:r>
-          <w:rPr>
-            <w:i/>
-          </w:rPr>
-          <w:t>Phát</w:t>
-        </w:r>
-        <w:proofErr w:type="spellEnd"/>
-        <w:r>
-          <w:rPr>
-            <w:i/>
-          </w:rPr>
-          <w:t xml:space="preserve"> </w:t>
-        </w:r>
-        <w:proofErr w:type="spellStart"/>
-        <w:r>
-          <w:rPr>
-            <w:i/>
-          </w:rPr>
-          <w:t>triển</w:t>
-        </w:r>
-        <w:proofErr w:type="spellEnd"/>
-        <w:r>
-          <w:rPr>
-            <w:i/>
-          </w:rPr>
-          <w:t xml:space="preserve"> </w:t>
-        </w:r>
-        <w:proofErr w:type="spellStart"/>
-        <w:r>
-          <w:rPr>
-            <w:i/>
-          </w:rPr>
-          <w:t>và</w:t>
-        </w:r>
-        <w:proofErr w:type="spellEnd"/>
-        <w:r>
-          <w:rPr>
-            <w:i/>
-          </w:rPr>
-          <w:t xml:space="preserve"> test </w:t>
-        </w:r>
-        <w:proofErr w:type="spellStart"/>
-        <w:r>
-          <w:rPr>
-            <w:i/>
-          </w:rPr>
-          <w:t>giai</w:t>
-        </w:r>
-        <w:proofErr w:type="spellEnd"/>
-        <w:r>
-          <w:rPr>
-            <w:i/>
-          </w:rPr>
-          <w:t xml:space="preserve"> </w:t>
-        </w:r>
-        <w:proofErr w:type="spellStart"/>
-        <w:r>
-          <w:rPr>
-            <w:i/>
-          </w:rPr>
-          <w:t>đoạn</w:t>
-        </w:r>
-        <w:proofErr w:type="spellEnd"/>
-        <w:r>
-          <w:rPr>
-            <w:i/>
-          </w:rPr>
-          <w:t xml:space="preserve"> 2</w:t>
-        </w:r>
-      </w:ins>
+          <w:i/>
+        </w:rPr>
+      </w:pPr>
+      <w:proofErr w:type="spellStart"/>
+      <w:r>
+        <w:rPr>
+          <w:i/>
+        </w:rPr>
+        <w:t>Phát</w:t>
+      </w:r>
+      <w:proofErr w:type="spellEnd"/>
+      <w:r>
+        <w:rPr>
+          <w:i/>
+        </w:rPr>
+        <w:t xml:space="preserve"> </w:t>
+      </w:r>
+      <w:proofErr w:type="spellStart"/>
+      <w:r>
+        <w:rPr>
+          <w:i/>
+        </w:rPr>
+        <w:t>triển</w:t>
+      </w:r>
+      <w:proofErr w:type="spellEnd"/>
+      <w:r>
+        <w:rPr>
+          <w:i/>
+        </w:rPr>
+        <w:t xml:space="preserve"> </w:t>
+      </w:r>
+      <w:proofErr w:type="spellStart"/>
+      <w:r>
+        <w:rPr>
+          <w:i/>
+        </w:rPr>
+        <w:t>và</w:t>
+      </w:r>
+      <w:proofErr w:type="spellEnd"/>
+      <w:r>
+        <w:rPr>
+          <w:i/>
+        </w:rPr>
+        <w:t xml:space="preserve"> test </w:t>
+      </w:r>
+      <w:proofErr w:type="spellStart"/>
+      <w:r>
+        <w:rPr>
+          <w:i/>
+        </w:rPr>
+        <w:t>giai</w:t>
+      </w:r>
+      <w:proofErr w:type="spellEnd"/>
+      <w:r>
+        <w:rPr>
+          <w:i/>
+        </w:rPr>
+        <w:t xml:space="preserve"> </w:t>
+      </w:r>
+      <w:proofErr w:type="spellStart"/>
+      <w:r>
+        <w:rPr>
+          <w:i/>
+        </w:rPr>
+        <w:t>đoạn</w:t>
+      </w:r>
+      <w:proofErr w:type="spellEnd"/>
+      <w:r>
+        <w:rPr>
+          <w:i/>
+        </w:rPr>
+        <w:t xml:space="preserve"> 2</w:t>
+      </w:r>
     </w:p>
     <w:p>
       <w:pPr>
@@ -10645,82 +10710,79 @@
           <w:numId w:val="36"/>
         </w:numPr>
         <w:rPr>
-          <w:ins w:id="50" w:author="Thai Nguyen Viet" w:date="2019-04-20T09:31:00Z"/>
-          <w:i/>
-        </w:rPr>
-      </w:pPr>
-      <w:proofErr w:type="spellStart"/>
-      <w:ins w:id="51" w:author="Thai Nguyen Viet" w:date="2019-04-20T09:31:00Z">
-        <w:r>
-          <w:rPr>
-            <w:i/>
-          </w:rPr>
-          <w:t>Phát</w:t>
-        </w:r>
-        <w:proofErr w:type="spellEnd"/>
-        <w:r>
-          <w:rPr>
-            <w:i/>
-          </w:rPr>
-          <w:t xml:space="preserve"> </w:t>
-        </w:r>
-        <w:proofErr w:type="spellStart"/>
-        <w:r>
-          <w:rPr>
-            <w:i/>
-          </w:rPr>
-          <w:t>triển</w:t>
-        </w:r>
-        <w:proofErr w:type="spellEnd"/>
-        <w:r>
-          <w:rPr>
-            <w:i/>
-          </w:rPr>
-          <w:t xml:space="preserve"> </w:t>
-        </w:r>
-        <w:proofErr w:type="spellStart"/>
-        <w:r>
-          <w:rPr>
-            <w:i/>
-          </w:rPr>
-          <w:t>và</w:t>
-        </w:r>
-        <w:proofErr w:type="spellEnd"/>
-        <w:r>
-          <w:rPr>
-            <w:i/>
-          </w:rPr>
-          <w:t xml:space="preserve"> test </w:t>
-        </w:r>
-        <w:proofErr w:type="spellStart"/>
-        <w:r>
-          <w:rPr>
-            <w:i/>
-          </w:rPr>
-          <w:t>giai</w:t>
-        </w:r>
-        <w:proofErr w:type="spellEnd"/>
-        <w:r>
-          <w:rPr>
-            <w:i/>
-          </w:rPr>
-          <w:t xml:space="preserve"> </w:t>
-        </w:r>
-        <w:proofErr w:type="spellStart"/>
-        <w:r>
-          <w:rPr>
-            <w:i/>
-          </w:rPr>
-          <w:t>đoạn</w:t>
-        </w:r>
-        <w:proofErr w:type="spellEnd"/>
-        <w:r>
-          <w:rPr>
-            <w:i/>
-          </w:rPr>
-          <w:t xml:space="preserve"> 3</w:t>
-        </w:r>
-      </w:ins>
+          <w:i/>
+        </w:rPr>
+      </w:pPr>
+      <w:proofErr w:type="spellStart"/>
+      <w:r>
+        <w:rPr>
+          <w:i/>
+        </w:rPr>
+        <w:t>Phát</w:t>
+      </w:r>
+      <w:proofErr w:type="spellEnd"/>
+      <w:r>
+        <w:rPr>
+          <w:i/>
+        </w:rPr>
+        <w:t xml:space="preserve"> </w:t>
+      </w:r>
+      <w:proofErr w:type="spellStart"/>
+      <w:r>
+        <w:rPr>
+          <w:i/>
+        </w:rPr>
+        <w:t>triển</w:t>
+      </w:r>
+      <w:proofErr w:type="spellEnd"/>
+      <w:r>
+        <w:rPr>
+          <w:i/>
+        </w:rPr>
+        <w:t xml:space="preserve"> </w:t>
+      </w:r>
+      <w:proofErr w:type="spellStart"/>
+      <w:r>
+        <w:rPr>
+          <w:i/>
+        </w:rPr>
+        <w:t>và</w:t>
+      </w:r>
+      <w:proofErr w:type="spellEnd"/>
+      <w:r>
+        <w:rPr>
+          <w:i/>
+        </w:rPr>
+        <w:t xml:space="preserve"> test </w:t>
+      </w:r>
+      <w:proofErr w:type="spellStart"/>
+      <w:r>
+        <w:rPr>
+          <w:i/>
+        </w:rPr>
+        <w:t>giai</w:t>
+      </w:r>
+      <w:proofErr w:type="spellEnd"/>
+      <w:r>
+        <w:rPr>
+          <w:i/>
+        </w:rPr>
+        <w:t xml:space="preserve"> </w:t>
+      </w:r>
+      <w:proofErr w:type="spellStart"/>
+      <w:r>
+        <w:rPr>
+          <w:i/>
+        </w:rPr>
+        <w:t>đoạn</w:t>
+      </w:r>
+      <w:proofErr w:type="spellEnd"/>
+      <w:r>
+        <w:rPr>
+          <w:i/>
+        </w:rPr>
+        <w:t xml:space="preserve"> 3</w:t>
+      </w:r>
     </w:p>
     <w:p>
       <w:pPr>
@@ -10730,62 +10792,59 @@
           <w:numId w:val="36"/>
         </w:numPr>
         <w:rPr>
-          <w:ins w:id="52" w:author="Thai Nguyen Viet" w:date="2019-04-20T09:31:00Z"/>
-          <w:i/>
-        </w:rPr>
-      </w:pPr>
-      <w:proofErr w:type="spellStart"/>
-      <w:ins w:id="53" w:author="Thai Nguyen Viet" w:date="2019-04-20T09:31:00Z">
-        <w:r>
-          <w:rPr>
-            <w:i/>
-          </w:rPr>
-          <w:t>Kiểm</w:t>
-        </w:r>
-        <w:proofErr w:type="spellEnd"/>
-        <w:r>
-          <w:rPr>
-            <w:i/>
-          </w:rPr>
-          <w:t xml:space="preserve"> </w:t>
-        </w:r>
-        <w:proofErr w:type="spellStart"/>
-        <w:r>
-          <w:rPr>
-            <w:i/>
-          </w:rPr>
-          <w:t>tra</w:t>
-        </w:r>
-        <w:proofErr w:type="spellEnd"/>
-        <w:r>
-          <w:rPr>
-            <w:i/>
-          </w:rPr>
-          <w:t xml:space="preserve"> </w:t>
-        </w:r>
-        <w:proofErr w:type="spellStart"/>
-        <w:r>
-          <w:rPr>
-            <w:i/>
-          </w:rPr>
-          <w:t>tổng</w:t>
-        </w:r>
-        <w:proofErr w:type="spellEnd"/>
-        <w:r>
-          <w:rPr>
-            <w:i/>
-          </w:rPr>
-          <w:t xml:space="preserve"> </w:t>
-        </w:r>
-        <w:proofErr w:type="spellStart"/>
-        <w:r>
-          <w:rPr>
-            <w:i/>
-          </w:rPr>
-          <w:t>thể</w:t>
-        </w:r>
-        <w:proofErr w:type="spellEnd"/>
-      </w:ins>
+          <w:i/>
+        </w:rPr>
+      </w:pPr>
+      <w:proofErr w:type="spellStart"/>
+      <w:r>
+        <w:rPr>
+          <w:i/>
+        </w:rPr>
+        <w:t>Kiểm</w:t>
+      </w:r>
+      <w:proofErr w:type="spellEnd"/>
+      <w:r>
+        <w:rPr>
+          <w:i/>
+        </w:rPr>
+        <w:t xml:space="preserve"> </w:t>
+      </w:r>
+      <w:proofErr w:type="spellStart"/>
+      <w:r>
+        <w:rPr>
+          <w:i/>
+        </w:rPr>
+        <w:t>tra</w:t>
+      </w:r>
+      <w:proofErr w:type="spellEnd"/>
+      <w:r>
+        <w:rPr>
+          <w:i/>
+        </w:rPr>
+        <w:t xml:space="preserve"> </w:t>
+      </w:r>
+      <w:proofErr w:type="spellStart"/>
+      <w:r>
+        <w:rPr>
+          <w:i/>
+        </w:rPr>
+        <w:t>tổng</w:t>
+      </w:r>
+      <w:proofErr w:type="spellEnd"/>
+      <w:r>
+        <w:rPr>
+          <w:i/>
+        </w:rPr>
+        <w:t xml:space="preserve"> </w:t>
+      </w:r>
+      <w:proofErr w:type="spellStart"/>
+      <w:r>
+        <w:rPr>
+          <w:i/>
+        </w:rPr>
+        <w:t>thể</w:t>
+      </w:r>
+      <w:proofErr w:type="spellEnd"/>
     </w:p>
     <w:p>
       <w:pPr>
@@ -10795,78 +10854,73 @@
           <w:numId w:val="36"/>
         </w:numPr>
         <w:rPr>
-          <w:ins w:id="54" w:author="Thai Nguyen Viet" w:date="2019-04-20T09:32:00Z"/>
-          <w:i/>
-        </w:rPr>
-      </w:pPr>
-      <w:proofErr w:type="spellStart"/>
-      <w:ins w:id="55" w:author="Thai Nguyen Viet" w:date="2019-04-20T09:31:00Z">
-        <w:r>
-          <w:rPr>
-            <w:i/>
-          </w:rPr>
-          <w:t>Bàn</w:t>
-        </w:r>
-        <w:proofErr w:type="spellEnd"/>
-        <w:r>
-          <w:rPr>
-            <w:i/>
-          </w:rPr>
-          <w:t xml:space="preserve"> </w:t>
-        </w:r>
-      </w:ins>
-      <w:proofErr w:type="spellStart"/>
-      <w:ins w:id="56" w:author="Thai Nguyen Viet" w:date="2019-04-20T09:32:00Z">
-        <w:r>
-          <w:rPr>
-            <w:i/>
-          </w:rPr>
-          <w:t>giao</w:t>
-        </w:r>
-        <w:proofErr w:type="spellEnd"/>
-        <w:r>
-          <w:rPr>
-            <w:i/>
-          </w:rPr>
-          <w:t xml:space="preserve"> </w:t>
-        </w:r>
-        <w:proofErr w:type="spellStart"/>
-        <w:r>
-          <w:rPr>
-            <w:i/>
-          </w:rPr>
-          <w:t>cho</w:t>
-        </w:r>
-        <w:proofErr w:type="spellEnd"/>
-        <w:r>
-          <w:rPr>
-            <w:i/>
-          </w:rPr>
-          <w:t xml:space="preserve"> </w:t>
-        </w:r>
-        <w:proofErr w:type="spellStart"/>
-        <w:r>
-          <w:rPr>
-            <w:i/>
-          </w:rPr>
-          <w:t>khách</w:t>
-        </w:r>
-        <w:proofErr w:type="spellEnd"/>
-        <w:r>
-          <w:rPr>
-            <w:i/>
-          </w:rPr>
-          <w:t xml:space="preserve"> </w:t>
-        </w:r>
-        <w:proofErr w:type="spellStart"/>
-        <w:r>
-          <w:rPr>
-            <w:i/>
-          </w:rPr>
-          <w:t>hàng</w:t>
-        </w:r>
-        <w:proofErr w:type="spellEnd"/>
-      </w:ins>
+          <w:i/>
+        </w:rPr>
+      </w:pPr>
+      <w:proofErr w:type="spellStart"/>
+      <w:r>
+        <w:rPr>
+          <w:i/>
+        </w:rPr>
+        <w:t>Bàn</w:t>
+      </w:r>
+      <w:proofErr w:type="spellEnd"/>
+      <w:r>
+        <w:rPr>
+          <w:i/>
+        </w:rPr>
+        <w:t xml:space="preserve"> </w:t>
+      </w:r>
+      <w:proofErr w:type="spellStart"/>
+      <w:r>
+        <w:rPr>
+          <w:i/>
+        </w:rPr>
+        <w:t>giao</w:t>
+      </w:r>
+      <w:proofErr w:type="spellEnd"/>
+      <w:r>
+        <w:rPr>
+          <w:i/>
+        </w:rPr>
+        <w:t xml:space="preserve"> </w:t>
+      </w:r>
+      <w:proofErr w:type="spellStart"/>
+      <w:r>
+        <w:rPr>
+          <w:i/>
+        </w:rPr>
+        <w:t>cho</w:t>
+      </w:r>
+      <w:proofErr w:type="spellEnd"/>
+      <w:r>
+        <w:rPr>
+          <w:i/>
+        </w:rPr>
+        <w:t xml:space="preserve"> </w:t>
+      </w:r>
+      <w:proofErr w:type="spellStart"/>
+      <w:r>
+        <w:rPr>
+          <w:i/>
+        </w:rPr>
+        <w:t>khách</w:t>
+      </w:r>
+      <w:proofErr w:type="spellEnd"/>
+      <w:r>
+        <w:rPr>
+          <w:i/>
+        </w:rPr>
+        <w:t xml:space="preserve"> </w:t>
+      </w:r>
+      <w:proofErr w:type="spellStart"/>
+      <w:r>
+        <w:rPr>
+          <w:i/>
+        </w:rPr>
+        <w:t>hàng</w:t>
+      </w:r>
+      <w:proofErr w:type="spellEnd"/>
     </w:p>
     <w:p>
       <w:pPr>
@@ -10874,50 +10928,43 @@
         <w:ind w:left="1080"/>
         <w:rPr>
           <w:i/>
-          <w:rPrChange w:id="57" w:author="Thai Nguyen Viet" w:date="2019-04-20T09:32:00Z">
-            <w:rPr/>
-          </w:rPrChange>
-        </w:rPr>
-        <w:pPrChange w:id="58" w:author="Thai Nguyen Viet" w:date="2019-04-20T09:32:00Z">
-          <w:pPr>
-            <w:pStyle w:val="ListParagraph"/>
-            <w:numPr>
-              <w:numId w:val="32"/>
-            </w:numPr>
-            <w:ind w:left="720" w:hanging="360"/>
-          </w:pPr>
-        </w:pPrChange>
-      </w:pPr>
-      <w:bookmarkStart w:id="59" w:name="_GoBack"/>
-      <w:ins w:id="60" w:author="Thai Nguyen Viet" w:date="2019-04-20T09:37:00Z">
-        <w:r>
-          <w:rPr>
-            <w:i/>
-            <w:noProof/>
-          </w:rPr>
-          <w:lastRenderedPageBreak/>
-          <w:drawing>
-            <wp:inline distT="0" distB="0" distL="0" distR="0" wp14:anchorId="22A6D61A" wp14:editId="34D38736">
-              <wp:extent cx="3981450" cy="8277225"/>
-              <wp:effectExtent l="0" t="57150" r="0" b="85725"/>
-              <wp:docPr id="5" name="Diagram 5"/>
-              <wp:cNvGraphicFramePr/>
-              <a:graphic xmlns:a="http://schemas.openxmlformats.org/drawingml/2006/main">
-                <a:graphicData uri="http://schemas.openxmlformats.org/drawingml/2006/diagram">
-                  <dgm:relIds xmlns:dgm="http://schemas.openxmlformats.org/drawingml/2006/diagram" xmlns:r="http://schemas.openxmlformats.org/officeDocument/2006/relationships" r:dm="rId12" r:lo="rId13" r:qs="rId14" r:cs="rId15"/>
-                </a:graphicData>
-              </a:graphic>
-            </wp:inline>
-          </w:drawing>
-        </w:r>
-      </w:ins>
-      <w:bookmarkEnd w:id="59"/>
+        </w:rPr>
+      </w:pPr>
+      <w:r>
+        <w:rPr>
+          <w:i/>
+          <w:noProof/>
+        </w:rPr>
+        <w:lastRenderedPageBreak/>
+        <w:drawing>
+          <wp:inline distT="0" distB="0" distL="0" distR="0" wp14:anchorId="22A6D61A" wp14:editId="34D38736">
+            <wp:extent cx="3981450" cy="8277225"/>
+            <wp:effectExtent l="0" t="57150" r="0" b="85725"/>
+            <wp:docPr id="5" name="Diagram 5"/>
+            <wp:cNvGraphicFramePr/>
+            <a:graphic xmlns:a="http://schemas.openxmlformats.org/drawingml/2006/main">
+              <a:graphicData uri="http://schemas.openxmlformats.org/drawingml/2006/diagram">
+                <dgm:relIds xmlns:dgm="http://schemas.openxmlformats.org/drawingml/2006/diagram" xmlns:r="http://schemas.openxmlformats.org/officeDocument/2006/relationships" r:dm="rId12" r:lo="rId13" r:qs="rId14" r:cs="rId15"/>
+              </a:graphicData>
+            </a:graphic>
+          </wp:inline>
+        </w:drawing>
+      </w:r>
     </w:p>
     <w:p>
       <w:pPr>
+        <w:pStyle w:val="ListParagraph"/>
+        <w:ind w:left="1080"/>
+        <w:rPr>
+          <w:i/>
+        </w:rPr>
+      </w:pPr>
+    </w:p>
+    <w:p>
+      <w:pPr>
         <w:pStyle w:val="Heading1"/>
       </w:pPr>
-      <w:bookmarkStart w:id="61" w:name="_Toc527975144"/>
+      <w:bookmarkStart w:id="20" w:name="_Toc527975144"/>
       <w:proofErr w:type="spellStart"/>
       <w:r>
         <w:lastRenderedPageBreak/>
@@ -10947,7 +10994,7 @@
       <w:r>
         <w:t>kế</w:t>
       </w:r>
-      <w:bookmarkEnd w:id="61"/>
+      <w:bookmarkEnd w:id="20"/>
       <w:proofErr w:type="spellEnd"/>
       <w:r>
         <w:t xml:space="preserve"> </w:t>
@@ -10960,7 +11007,7 @@
           <w:lang w:eastAsia="en-US" w:bidi="ar-SA"/>
         </w:rPr>
       </w:pPr>
-      <w:bookmarkStart w:id="62" w:name="_Toc527975145"/>
+      <w:bookmarkStart w:id="21" w:name="_Toc527975145"/>
       <w:proofErr w:type="spellStart"/>
       <w:r>
         <w:rPr>
@@ -11066,7 +11113,7 @@
         </w:rPr>
         <w:t>mềm</w:t>
       </w:r>
-      <w:bookmarkEnd w:id="62"/>
+      <w:bookmarkEnd w:id="21"/>
       <w:proofErr w:type="spellEnd"/>
     </w:p>
     <w:p>
@@ -11076,7 +11123,7 @@
           <w:lang w:eastAsia="en-US" w:bidi="ar-SA"/>
         </w:rPr>
       </w:pPr>
-      <w:bookmarkStart w:id="63" w:name="_Toc527975146"/>
+      <w:bookmarkStart w:id="22" w:name="_Toc527975146"/>
       <w:proofErr w:type="spellStart"/>
       <w:r>
         <w:rPr>
@@ -11098,7 +11145,7 @@
         </w:rPr>
         <w:t>diện</w:t>
       </w:r>
-      <w:bookmarkEnd w:id="63"/>
+      <w:bookmarkEnd w:id="22"/>
       <w:proofErr w:type="spellEnd"/>
     </w:p>
     <w:p>
@@ -11108,7 +11155,7 @@
           <w:lang w:eastAsia="en-US" w:bidi="ar-SA"/>
         </w:rPr>
       </w:pPr>
-      <w:bookmarkStart w:id="64" w:name="_Toc527975147"/>
+      <w:bookmarkStart w:id="23" w:name="_Toc527975147"/>
       <w:proofErr w:type="spellStart"/>
       <w:r>
         <w:rPr>
@@ -11158,7 +11205,7 @@
         </w:rPr>
         <w:t>liệu</w:t>
       </w:r>
-      <w:bookmarkEnd w:id="64"/>
+      <w:bookmarkEnd w:id="23"/>
       <w:proofErr w:type="spellEnd"/>
     </w:p>
     <w:p>
@@ -11168,7 +11215,7 @@
           <w:lang w:eastAsia="en-US" w:bidi="ar-SA"/>
         </w:rPr>
       </w:pPr>
-      <w:bookmarkStart w:id="65" w:name="_Toc527975148"/>
+      <w:bookmarkStart w:id="24" w:name="_Toc527975148"/>
       <w:proofErr w:type="spellStart"/>
       <w:r>
         <w:rPr>
@@ -11176,7 +11223,7 @@
         </w:rPr>
         <w:t>Mạng</w:t>
       </w:r>
-      <w:bookmarkEnd w:id="65"/>
+      <w:bookmarkEnd w:id="24"/>
       <w:proofErr w:type="spellEnd"/>
     </w:p>
     <w:p>
@@ -11186,7 +11233,7 @@
           <w:lang w:eastAsia="en-US" w:bidi="ar-SA"/>
         </w:rPr>
       </w:pPr>
-      <w:bookmarkStart w:id="66" w:name="_Toc527975149"/>
+      <w:bookmarkStart w:id="25" w:name="_Toc527975149"/>
       <w:proofErr w:type="spellStart"/>
       <w:r>
         <w:rPr>
@@ -11236,7 +11283,7 @@
         </w:rPr>
         <w:t>dùng</w:t>
       </w:r>
-      <w:bookmarkEnd w:id="66"/>
+      <w:bookmarkEnd w:id="25"/>
       <w:proofErr w:type="spellEnd"/>
     </w:p>
     <w:p>
@@ -11246,7 +11293,7 @@
           <w:lang w:eastAsia="en-US" w:bidi="ar-SA"/>
         </w:rPr>
       </w:pPr>
-      <w:bookmarkStart w:id="67" w:name="_Toc527975150"/>
+      <w:bookmarkStart w:id="26" w:name="_Toc527975150"/>
       <w:proofErr w:type="spellStart"/>
       <w:r>
         <w:rPr>
@@ -11303,7 +11350,7 @@
         </w:rPr>
         <w:t xml:space="preserve"> API (interface)</w:t>
       </w:r>
-      <w:bookmarkEnd w:id="67"/>
+      <w:bookmarkEnd w:id="26"/>
     </w:p>
     <w:p>
       <w:pPr>
@@ -11312,7 +11359,7 @@
           <w:lang w:eastAsia="en-US" w:bidi="ar-SA"/>
         </w:rPr>
       </w:pPr>
-      <w:bookmarkStart w:id="68" w:name="_Toc527975151"/>
+      <w:bookmarkStart w:id="27" w:name="_Toc527975151"/>
       <w:proofErr w:type="spellStart"/>
       <w:r>
         <w:rPr>
@@ -11334,7 +11381,7 @@
         </w:rPr>
         <w:t>mật</w:t>
       </w:r>
-      <w:bookmarkEnd w:id="68"/>
+      <w:bookmarkEnd w:id="27"/>
       <w:proofErr w:type="spellEnd"/>
     </w:p>
     <w:p>
@@ -11344,7 +11391,7 @@
           <w:lang w:eastAsia="en-US" w:bidi="ar-SA"/>
         </w:rPr>
       </w:pPr>
-      <w:bookmarkStart w:id="69" w:name="_Toc527975152"/>
+      <w:bookmarkStart w:id="28" w:name="_Toc527975152"/>
       <w:r>
         <w:rPr>
           <w:lang w:eastAsia="en-US" w:bidi="ar-SA"/>
@@ -11386,7 +11433,7 @@
         </w:rPr>
         <w:t>hồi</w:t>
       </w:r>
-      <w:bookmarkEnd w:id="69"/>
+      <w:bookmarkEnd w:id="28"/>
       <w:proofErr w:type="spellEnd"/>
     </w:p>
     <w:p>
@@ -11396,7 +11443,7 @@
           <w:lang w:eastAsia="en-US" w:bidi="ar-SA"/>
         </w:rPr>
       </w:pPr>
-      <w:bookmarkStart w:id="70" w:name="_Toc527975153"/>
+      <w:bookmarkStart w:id="29" w:name="_Toc527975153"/>
       <w:proofErr w:type="spellStart"/>
       <w:r>
         <w:rPr>
@@ -11446,7 +11493,7 @@
         </w:rPr>
         <w:t>liệu</w:t>
       </w:r>
-      <w:bookmarkEnd w:id="70"/>
+      <w:bookmarkEnd w:id="29"/>
       <w:proofErr w:type="spellEnd"/>
     </w:p>
     <w:p>
@@ -11463,7 +11510,7 @@
           <w:lang w:eastAsia="en-US" w:bidi="ar-SA"/>
         </w:rPr>
       </w:pPr>
-      <w:bookmarkStart w:id="71" w:name="_Toc527975154"/>
+      <w:bookmarkStart w:id="30" w:name="_Toc527975154"/>
       <w:proofErr w:type="spellStart"/>
       <w:r>
         <w:rPr>
@@ -11541,7 +11588,7 @@
         </w:rPr>
         <w:t>quan</w:t>
       </w:r>
-      <w:bookmarkEnd w:id="71"/>
+      <w:bookmarkEnd w:id="30"/>
       <w:proofErr w:type="spellEnd"/>
     </w:p>
     <w:p>
@@ -13952,6 +13999,119 @@
     </w:lvl>
   </w:abstractNum>
   <w:abstractNum w:abstractNumId="24" w15:restartNumberingAfterBreak="0">
+    <w:nsid w:val="1C616BCB"/>
+    <w:multiLevelType w:val="hybridMultilevel"/>
+    <w:tmpl w:val="D7D47D8A"/>
+    <w:lvl w:ilvl="0" w:tplc="0674E438">
+      <w:start w:val="3"/>
+      <w:numFmt w:val="bullet"/>
+      <w:lvlText w:val="-"/>
+      <w:lvlJc w:val="left"/>
+      <w:pPr>
+        <w:ind w:left="720" w:hanging="360"/>
+      </w:pPr>
+      <w:rPr>
+        <w:rFonts w:ascii="Tahoma" w:eastAsia="MS Mincho" w:hAnsi="Tahoma" w:cs="Tahoma" w:hint="default"/>
+      </w:rPr>
+    </w:lvl>
+    <w:lvl w:ilvl="1" w:tplc="04090003" w:tentative="1">
+      <w:start w:val="1"/>
+      <w:numFmt w:val="bullet"/>
+      <w:lvlText w:val="o"/>
+      <w:lvlJc w:val="left"/>
+      <w:pPr>
+        <w:ind w:left="1440" w:hanging="360"/>
+      </w:pPr>
+      <w:rPr>
+        <w:rFonts w:ascii="Courier New" w:hAnsi="Courier New" w:cs="Courier New" w:hint="default"/>
+      </w:rPr>
+    </w:lvl>
+    <w:lvl w:ilvl="2" w:tplc="04090005" w:tentative="1">
+      <w:start w:val="1"/>
+      <w:numFmt w:val="bullet"/>
+      <w:lvlText w:val=""/>
+      <w:lvlJc w:val="left"/>
+      <w:pPr>
+        <w:ind w:left="2160" w:hanging="360"/>
+      </w:pPr>
+      <w:rPr>
+        <w:rFonts w:ascii="Wingdings" w:hAnsi="Wingdings" w:hint="default"/>
+      </w:rPr>
+    </w:lvl>
+    <w:lvl w:ilvl="3" w:tplc="04090001" w:tentative="1">
+      <w:start w:val="1"/>
+      <w:numFmt w:val="bullet"/>
+      <w:lvlText w:val=""/>
+      <w:lvlJc w:val="left"/>
+      <w:pPr>
+        <w:ind w:left="2880" w:hanging="360"/>
+      </w:pPr>
+      <w:rPr>
+        <w:rFonts w:ascii="Symbol" w:hAnsi="Symbol" w:hint="default"/>
+      </w:rPr>
+    </w:lvl>
+    <w:lvl w:ilvl="4" w:tplc="04090003" w:tentative="1">
+      <w:start w:val="1"/>
+      <w:numFmt w:val="bullet"/>
+      <w:lvlText w:val="o"/>
+      <w:lvlJc w:val="left"/>
+      <w:pPr>
+        <w:ind w:left="3600" w:hanging="360"/>
+      </w:pPr>
+      <w:rPr>
+        <w:rFonts w:ascii="Courier New" w:hAnsi="Courier New" w:cs="Courier New" w:hint="default"/>
+      </w:rPr>
+    </w:lvl>
+    <w:lvl w:ilvl="5" w:tplc="04090005" w:tentative="1">
+      <w:start w:val="1"/>
+      <w:numFmt w:val="bullet"/>
+      <w:lvlText w:val=""/>
+      <w:lvlJc w:val="left"/>
+      <w:pPr>
+        <w:ind w:left="4320" w:hanging="360"/>
+      </w:pPr>
+      <w:rPr>
+        <w:rFonts w:ascii="Wingdings" w:hAnsi="Wingdings" w:hint="default"/>
+      </w:rPr>
+    </w:lvl>
+    <w:lvl w:ilvl="6" w:tplc="04090001" w:tentative="1">
+      <w:start w:val="1"/>
+      <w:numFmt w:val="bullet"/>
+      <w:lvlText w:val=""/>
+      <w:lvlJc w:val="left"/>
+      <w:pPr>
+        <w:ind w:left="5040" w:hanging="360"/>
+      </w:pPr>
+      <w:rPr>
+        <w:rFonts w:ascii="Symbol" w:hAnsi="Symbol" w:hint="default"/>
+      </w:rPr>
+    </w:lvl>
+    <w:lvl w:ilvl="7" w:tplc="04090003" w:tentative="1">
+      <w:start w:val="1"/>
+      <w:numFmt w:val="bullet"/>
+      <w:lvlText w:val="o"/>
+      <w:lvlJc w:val="left"/>
+      <w:pPr>
+        <w:ind w:left="5760" w:hanging="360"/>
+      </w:pPr>
+      <w:rPr>
+        <w:rFonts w:ascii="Courier New" w:hAnsi="Courier New" w:cs="Courier New" w:hint="default"/>
+      </w:rPr>
+    </w:lvl>
+    <w:lvl w:ilvl="8" w:tplc="04090005" w:tentative="1">
+      <w:start w:val="1"/>
+      <w:numFmt w:val="bullet"/>
+      <w:lvlText w:val=""/>
+      <w:lvlJc w:val="left"/>
+      <w:pPr>
+        <w:ind w:left="6480" w:hanging="360"/>
+      </w:pPr>
+      <w:rPr>
+        <w:rFonts w:ascii="Wingdings" w:hAnsi="Wingdings" w:hint="default"/>
+      </w:rPr>
+    </w:lvl>
+  </w:abstractNum>
+  <w:abstractNum w:abstractNumId="25" w15:restartNumberingAfterBreak="0">
     <w:nsid w:val="1CDE2E9E"/>
     <w:multiLevelType w:val="hybridMultilevel"/>
     <w:tmpl w:val="649ADFDA"/>
@@ -14064,7 +14224,7 @@
       </w:rPr>
     </w:lvl>
   </w:abstractNum>
-  <w:abstractNum w:abstractNumId="25" w15:restartNumberingAfterBreak="0">
+  <w:abstractNum w:abstractNumId="26" w15:restartNumberingAfterBreak="0">
     <w:nsid w:val="1F391341"/>
     <w:multiLevelType w:val="hybridMultilevel"/>
     <w:tmpl w:val="28D01D6A"/>
@@ -14204,7 +14364,7 @@
       </w:rPr>
     </w:lvl>
   </w:abstractNum>
-  <w:abstractNum w:abstractNumId="26" w15:restartNumberingAfterBreak="0">
+  <w:abstractNum w:abstractNumId="27" w15:restartNumberingAfterBreak="0">
     <w:nsid w:val="1FCD39A1"/>
     <w:multiLevelType w:val="multilevel"/>
     <w:tmpl w:val="AC12CE28"/>
@@ -14320,7 +14480,7 @@
       </w:pPr>
     </w:lvl>
   </w:abstractNum>
-  <w:abstractNum w:abstractNumId="27" w15:restartNumberingAfterBreak="0">
+  <w:abstractNum w:abstractNumId="28" w15:restartNumberingAfterBreak="0">
     <w:nsid w:val="2A332316"/>
     <w:multiLevelType w:val="hybridMultilevel"/>
     <w:tmpl w:val="8D50A05A"/>
@@ -14432,7 +14592,7 @@
       </w:rPr>
     </w:lvl>
   </w:abstractNum>
-  <w:abstractNum w:abstractNumId="28" w15:restartNumberingAfterBreak="0">
+  <w:abstractNum w:abstractNumId="29" w15:restartNumberingAfterBreak="0">
     <w:nsid w:val="2D5B3E5E"/>
     <w:multiLevelType w:val="multilevel"/>
     <w:tmpl w:val="AC12CE28"/>
@@ -14548,7 +14708,7 @@
       </w:pPr>
     </w:lvl>
   </w:abstractNum>
-  <w:abstractNum w:abstractNumId="29" w15:restartNumberingAfterBreak="0">
+  <w:abstractNum w:abstractNumId="30" w15:restartNumberingAfterBreak="0">
     <w:nsid w:val="3A2B4E87"/>
     <w:multiLevelType w:val="multilevel"/>
     <w:tmpl w:val="AC12CE28"/>
@@ -14664,7 +14824,120 @@
       </w:pPr>
     </w:lvl>
   </w:abstractNum>
-  <w:abstractNum w:abstractNumId="30" w15:restartNumberingAfterBreak="0">
+  <w:abstractNum w:abstractNumId="31" w15:restartNumberingAfterBreak="0">
+    <w:nsid w:val="4C8F46F2"/>
+    <w:multiLevelType w:val="hybridMultilevel"/>
+    <w:tmpl w:val="F89CFCB0"/>
+    <w:lvl w:ilvl="0" w:tplc="96A0E61A">
+      <w:start w:val="3"/>
+      <w:numFmt w:val="bullet"/>
+      <w:lvlText w:val=""/>
+      <w:lvlJc w:val="left"/>
+      <w:pPr>
+        <w:ind w:left="720" w:hanging="360"/>
+      </w:pPr>
+      <w:rPr>
+        <w:rFonts w:ascii="Wingdings" w:eastAsia="MS Mincho" w:hAnsi="Wingdings" w:cs="Calibri" w:hint="default"/>
+      </w:rPr>
+    </w:lvl>
+    <w:lvl w:ilvl="1" w:tplc="04090003" w:tentative="1">
+      <w:start w:val="1"/>
+      <w:numFmt w:val="bullet"/>
+      <w:lvlText w:val="o"/>
+      <w:lvlJc w:val="left"/>
+      <w:pPr>
+        <w:ind w:left="1440" w:hanging="360"/>
+      </w:pPr>
+      <w:rPr>
+        <w:rFonts w:ascii="Courier New" w:hAnsi="Courier New" w:cs="Courier New" w:hint="default"/>
+      </w:rPr>
+    </w:lvl>
+    <w:lvl w:ilvl="2" w:tplc="04090005" w:tentative="1">
+      <w:start w:val="1"/>
+      <w:numFmt w:val="bullet"/>
+      <w:lvlText w:val=""/>
+      <w:lvlJc w:val="left"/>
+      <w:pPr>
+        <w:ind w:left="2160" w:hanging="360"/>
+      </w:pPr>
+      <w:rPr>
+        <w:rFonts w:ascii="Wingdings" w:hAnsi="Wingdings" w:hint="default"/>
+      </w:rPr>
+    </w:lvl>
+    <w:lvl w:ilvl="3" w:tplc="04090001" w:tentative="1">
+      <w:start w:val="1"/>
+      <w:numFmt w:val="bullet"/>
+      <w:lvlText w:val=""/>
+      <w:lvlJc w:val="left"/>
+      <w:pPr>
+        <w:ind w:left="2880" w:hanging="360"/>
+      </w:pPr>
+      <w:rPr>
+        <w:rFonts w:ascii="Symbol" w:hAnsi="Symbol" w:hint="default"/>
+      </w:rPr>
+    </w:lvl>
+    <w:lvl w:ilvl="4" w:tplc="04090003" w:tentative="1">
+      <w:start w:val="1"/>
+      <w:numFmt w:val="bullet"/>
+      <w:lvlText w:val="o"/>
+      <w:lvlJc w:val="left"/>
+      <w:pPr>
+        <w:ind w:left="3600" w:hanging="360"/>
+      </w:pPr>
+      <w:rPr>
+        <w:rFonts w:ascii="Courier New" w:hAnsi="Courier New" w:cs="Courier New" w:hint="default"/>
+      </w:rPr>
+    </w:lvl>
+    <w:lvl w:ilvl="5" w:tplc="04090005" w:tentative="1">
+      <w:start w:val="1"/>
+      <w:numFmt w:val="bullet"/>
+      <w:lvlText w:val=""/>
+      <w:lvlJc w:val="left"/>
+      <w:pPr>
+        <w:ind w:left="4320" w:hanging="360"/>
+      </w:pPr>
+      <w:rPr>
+        <w:rFonts w:ascii="Wingdings" w:hAnsi="Wingdings" w:hint="default"/>
+      </w:rPr>
+    </w:lvl>
+    <w:lvl w:ilvl="6" w:tplc="04090001" w:tentative="1">
+      <w:start w:val="1"/>
+      <w:numFmt w:val="bullet"/>
+      <w:lvlText w:val=""/>
+      <w:lvlJc w:val="left"/>
+      <w:pPr>
+        <w:ind w:left="5040" w:hanging="360"/>
+      </w:pPr>
+      <w:rPr>
+        <w:rFonts w:ascii="Symbol" w:hAnsi="Symbol" w:hint="default"/>
+      </w:rPr>
+    </w:lvl>
+    <w:lvl w:ilvl="7" w:tplc="04090003" w:tentative="1">
+      <w:start w:val="1"/>
+      <w:numFmt w:val="bullet"/>
+      <w:lvlText w:val="o"/>
+      <w:lvlJc w:val="left"/>
+      <w:pPr>
+        <w:ind w:left="5760" w:hanging="360"/>
+      </w:pPr>
+      <w:rPr>
+        <w:rFonts w:ascii="Courier New" w:hAnsi="Courier New" w:cs="Courier New" w:hint="default"/>
+      </w:rPr>
+    </w:lvl>
+    <w:lvl w:ilvl="8" w:tplc="04090005" w:tentative="1">
+      <w:start w:val="1"/>
+      <w:numFmt w:val="bullet"/>
+      <w:lvlText w:val=""/>
+      <w:lvlJc w:val="left"/>
+      <w:pPr>
+        <w:ind w:left="6480" w:hanging="360"/>
+      </w:pPr>
+      <w:rPr>
+        <w:rFonts w:ascii="Wingdings" w:hAnsi="Wingdings" w:hint="default"/>
+      </w:rPr>
+    </w:lvl>
+  </w:abstractNum>
+  <w:abstractNum w:abstractNumId="32" w15:restartNumberingAfterBreak="0">
     <w:nsid w:val="558B6E6A"/>
     <w:multiLevelType w:val="hybridMultilevel"/>
     <w:tmpl w:val="58FE6D36"/>
@@ -14777,7 +15050,7 @@
       </w:rPr>
     </w:lvl>
   </w:abstractNum>
-  <w:abstractNum w:abstractNumId="31" w15:restartNumberingAfterBreak="0">
+  <w:abstractNum w:abstractNumId="33" w15:restartNumberingAfterBreak="0">
     <w:nsid w:val="58B72105"/>
     <w:multiLevelType w:val="multilevel"/>
     <w:tmpl w:val="D960FB60"/>
@@ -14926,7 +15199,7 @@
       </w:rPr>
     </w:lvl>
   </w:abstractNum>
-  <w:abstractNum w:abstractNumId="32" w15:restartNumberingAfterBreak="0">
+  <w:abstractNum w:abstractNumId="34" w15:restartNumberingAfterBreak="0">
     <w:nsid w:val="67C1146D"/>
     <w:multiLevelType w:val="hybridMultilevel"/>
     <w:tmpl w:val="7DA8282E"/>
@@ -15066,7 +15339,7 @@
       </w:rPr>
     </w:lvl>
   </w:abstractNum>
-  <w:abstractNum w:abstractNumId="33" w15:restartNumberingAfterBreak="0">
+  <w:abstractNum w:abstractNumId="35" w15:restartNumberingAfterBreak="0">
     <w:nsid w:val="708E3D1E"/>
     <w:multiLevelType w:val="hybridMultilevel"/>
     <w:tmpl w:val="D3FE4628"/>
@@ -15179,7 +15452,7 @@
       </w:rPr>
     </w:lvl>
   </w:abstractNum>
-  <w:abstractNum w:abstractNumId="34" w15:restartNumberingAfterBreak="0">
+  <w:abstractNum w:abstractNumId="36" w15:restartNumberingAfterBreak="0">
     <w:nsid w:val="79405515"/>
     <w:multiLevelType w:val="hybridMultilevel"/>
     <w:tmpl w:val="B588D586"/>
@@ -15295,7 +15568,7 @@
       </w:pPr>
     </w:lvl>
   </w:abstractNum>
-  <w:abstractNum w:abstractNumId="35" w15:restartNumberingAfterBreak="0">
+  <w:abstractNum w:abstractNumId="37" w15:restartNumberingAfterBreak="0">
     <w:nsid w:val="795348F1"/>
     <w:multiLevelType w:val="multilevel"/>
     <w:tmpl w:val="00000011"/>
@@ -15466,10 +15739,10 @@
     <w:abstractNumId w:val="23"/>
   </w:num>
   <w:num w:numId="20">
-    <w:abstractNumId w:val="35"/>
+    <w:abstractNumId w:val="37"/>
   </w:num>
   <w:num w:numId="21">
-    <w:abstractNumId w:val="34"/>
+    <w:abstractNumId w:val="36"/>
   </w:num>
   <w:num w:numId="22">
     <w:abstractNumId w:val="22"/>
@@ -15478,19 +15751,19 @@
     <w:abstractNumId w:val="20"/>
   </w:num>
   <w:num w:numId="24">
-    <w:abstractNumId w:val="25"/>
+    <w:abstractNumId w:val="26"/>
   </w:num>
   <w:num w:numId="25">
-    <w:abstractNumId w:val="28"/>
+    <w:abstractNumId w:val="29"/>
   </w:num>
   <w:num w:numId="26">
-    <w:abstractNumId w:val="26"/>
+    <w:abstractNumId w:val="27"/>
   </w:num>
   <w:num w:numId="27">
-    <w:abstractNumId w:val="32"/>
+    <w:abstractNumId w:val="34"/>
   </w:num>
   <w:num w:numId="28">
-    <w:abstractNumId w:val="29"/>
+    <w:abstractNumId w:val="30"/>
   </w:num>
   <w:num w:numId="29">
     <w:abstractNumId w:val="21"/>
@@ -15499,32 +15772,30 @@
     <w:abstractNumId w:val="18"/>
   </w:num>
   <w:num w:numId="31">
-    <w:abstractNumId w:val="31"/>
+    <w:abstractNumId w:val="33"/>
   </w:num>
   <w:num w:numId="32">
-    <w:abstractNumId w:val="27"/>
+    <w:abstractNumId w:val="28"/>
   </w:num>
   <w:num w:numId="33">
-    <w:abstractNumId w:val="33"/>
+    <w:abstractNumId w:val="35"/>
   </w:num>
   <w:num w:numId="34">
-    <w:abstractNumId w:val="24"/>
+    <w:abstractNumId w:val="25"/>
   </w:num>
   <w:num w:numId="35">
-    <w:abstractNumId w:val="30"/>
+    <w:abstractNumId w:val="32"/>
   </w:num>
   <w:num w:numId="36">
     <w:abstractNumId w:val="19"/>
   </w:num>
+  <w:num w:numId="37">
+    <w:abstractNumId w:val="24"/>
+  </w:num>
+  <w:num w:numId="38">
+    <w:abstractNumId w:val="31"/>
+  </w:num>
 </w:numbering>
-</file>
-
-<file path=word/people.xml><?xml version="1.0" encoding="utf-8"?>
-<w15:people xmlns:wpc="http://schemas.microsoft.com/office/word/2010/wordprocessingCanvas" xmlns:cx="http://schemas.microsoft.com/office/drawing/2014/chartex" xmlns:cx1="http://schemas.microsoft.com/office/drawing/2015/9/8/chartex" xmlns:cx2="http://schemas.microsoft.com/office/drawing/2015/10/21/chartex" xmlns:cx3="http://schemas.microsoft.com/office/drawing/2016/5/9/chartex" xmlns:cx4="http://schemas.microsoft.com/office/drawing/2016/5/10/chartex" xmlns:cx5="http://schemas.microsoft.com/office/drawing/2016/5/11/chartex" xmlns:cx6="http://schemas.microsoft.com/office/drawing/2016/5/12/chartex" xmlns:cx7="http://schemas.microsoft.com/office/drawing/2016/5/13/chartex" xmlns:cx8="http://schemas.microsoft.com/office/drawing/2016/5/14/chartex" xmlns:mc="http://schemas.openxmlformats.org/markup-compatibility/2006" xmlns:aink="http://schemas.microsoft.com/office/drawing/2016/ink" xmlns:am3d="http://schemas.microsoft.com/office/drawing/2017/model3d" xmlns:o="urn:schemas-microsoft-com:office:office" xmlns:r="http://schemas.openxmlformats.org/officeDocument/2006/relationships" xmlns:m="http://schemas.openxmlformats.org/officeDocument/2006/math" xmlns:v="urn:schemas-microsoft-com:vml" xmlns:wp14="http://schemas.microsoft.com/office/word/2010/wordprocessingDrawing" xmlns:wp="http://schemas.openxmlformats.org/drawingml/2006/wordprocessingDrawing" xmlns:w10="urn:schemas-microsoft-com:office:word" xmlns:w="http://schemas.openxmlformats.org/wordprocessingml/2006/main" xmlns:w14="http://schemas.microsoft.com/office/word/2010/wordml" xmlns:w15="http://schemas.microsoft.com/office/word/2012/wordml" xmlns:w16cid="http://schemas.microsoft.com/office/word/2016/wordml/cid" xmlns:w16se="http://schemas.microsoft.com/office/word/2015/wordml/symex" xmlns:wpg="http://schemas.microsoft.com/office/word/2010/wordprocessingGroup" xmlns:wpi="http://schemas.microsoft.com/office/word/2010/wordprocessingInk" xmlns:wne="http://schemas.microsoft.com/office/word/2006/wordml" xmlns:wps="http://schemas.microsoft.com/office/word/2010/wordprocessingShape" mc:Ignorable="w14 w15 w16se w16cid wp14">
-  <w15:person w15:author="Thai Nguyen Viet">
-    <w15:presenceInfo w15:providerId="Windows Live" w15:userId="5edf7b76df8b8461"/>
-  </w15:person>
-</w15:people>
 </file>
 
 <file path=word/styles.xml><?xml version="1.0" encoding="utf-8"?>
@@ -21746,7 +22017,7 @@
 </file>
 
 <file path=customXml/itemProps1.xml><?xml version="1.0" encoding="utf-8"?>
-<ds:datastoreItem xmlns:ds="http://schemas.openxmlformats.org/officeDocument/2006/customXml" ds:itemID="{394EA7B3-9B90-4EC7-AE9F-5975CAC25DFB}">
+<ds:datastoreItem xmlns:ds="http://schemas.openxmlformats.org/officeDocument/2006/customXml" ds:itemID="{58473F0F-8765-4ABB-963A-ADA91FA28EBA}">
   <ds:schemaRefs>
     <ds:schemaRef ds:uri="http://schemas.openxmlformats.org/officeDocument/2006/bibliography"/>
   </ds:schemaRefs>

</xml_diff>

<commit_message>
update ước lượng tính năng và thời gian
</commit_message>
<xml_diff>
--- a/docs/Qbot.docx
+++ b/docs/Qbot.docx
@@ -6340,11 +6340,17 @@
       </w:r>
       <w:bookmarkEnd w:id="11"/>
       <w:proofErr w:type="spellEnd"/>
+      <w:ins w:id="12" w:author="Thai Nguyen Viet" w:date="2019-04-20T10:30:00Z">
+        <w:r>
+          <w:t xml:space="preserve"> </w:t>
+        </w:r>
+      </w:ins>
     </w:p>
     <w:p>
       <w:pPr>
         <w:ind w:left="576"/>
         <w:rPr>
+          <w:ins w:id="13" w:author="Thai Nguyen Viet" w:date="2019-04-20T10:30:00Z"/>
           <w:lang w:eastAsia="ja-JP"/>
         </w:rPr>
       </w:pPr>
@@ -6460,222 +6466,108 @@
         <w:t>cầu</w:t>
       </w:r>
       <w:proofErr w:type="spellEnd"/>
+      <w:ins w:id="14" w:author="Thai Nguyen Viet" w:date="2019-04-20T10:30:00Z">
+        <w:r>
+          <w:rPr>
+            <w:lang w:eastAsia="ja-JP"/>
+          </w:rPr>
+          <w:t xml:space="preserve">: </w:t>
+        </w:r>
+      </w:ins>
     </w:p>
     <w:p>
       <w:pPr>
         <w:ind w:left="576"/>
         <w:rPr>
-          <w:lang w:eastAsia="ja-JP"/>
-        </w:rPr>
-      </w:pPr>
-      <w:r>
-        <w:rPr>
-          <w:rFonts w:hint="eastAsia"/>
-          <w:lang w:eastAsia="ja-JP"/>
-        </w:rPr>
-        <w:t>-</w:t>
-      </w:r>
-      <w:proofErr w:type="spellStart"/>
-      <w:r>
-        <w:rPr>
-          <w:rFonts w:hint="eastAsia"/>
-          <w:lang w:eastAsia="ja-JP"/>
-        </w:rPr>
-        <w:t>Các</w:t>
-      </w:r>
-      <w:proofErr w:type="spellEnd"/>
-      <w:r>
-        <w:rPr>
-          <w:rFonts w:hint="eastAsia"/>
-          <w:lang w:eastAsia="ja-JP"/>
-        </w:rPr>
-        <w:t xml:space="preserve"> </w:t>
-      </w:r>
-      <w:proofErr w:type="spellStart"/>
-      <w:r>
-        <w:rPr>
-          <w:rFonts w:hint="eastAsia"/>
-          <w:lang w:eastAsia="ja-JP"/>
-        </w:rPr>
-        <w:t>tính</w:t>
-      </w:r>
-      <w:proofErr w:type="spellEnd"/>
-      <w:r>
-        <w:rPr>
-          <w:rFonts w:hint="eastAsia"/>
-          <w:lang w:eastAsia="ja-JP"/>
-        </w:rPr>
-        <w:t xml:space="preserve"> </w:t>
-      </w:r>
-      <w:proofErr w:type="spellStart"/>
-      <w:r>
-        <w:rPr>
-          <w:rFonts w:hint="eastAsia"/>
-          <w:lang w:eastAsia="ja-JP"/>
-        </w:rPr>
-        <w:t>năng</w:t>
-      </w:r>
-      <w:proofErr w:type="spellEnd"/>
-      <w:r>
-        <w:rPr>
-          <w:rFonts w:hint="eastAsia"/>
-          <w:lang w:eastAsia="ja-JP"/>
-        </w:rPr>
-        <w:t xml:space="preserve"> </w:t>
-      </w:r>
-      <w:proofErr w:type="spellStart"/>
-      <w:r>
-        <w:rPr>
-          <w:rFonts w:hint="eastAsia"/>
-          <w:lang w:eastAsia="ja-JP"/>
-        </w:rPr>
-        <w:t>bắt</w:t>
-      </w:r>
-      <w:proofErr w:type="spellEnd"/>
-      <w:r>
-        <w:rPr>
-          <w:rFonts w:hint="eastAsia"/>
-          <w:lang w:eastAsia="ja-JP"/>
-        </w:rPr>
-        <w:t xml:space="preserve"> </w:t>
-      </w:r>
-      <w:proofErr w:type="spellStart"/>
-      <w:r>
-        <w:rPr>
-          <w:rFonts w:hint="eastAsia"/>
-          <w:lang w:eastAsia="ja-JP"/>
-        </w:rPr>
-        <w:t>buộc</w:t>
-      </w:r>
-      <w:proofErr w:type="spellEnd"/>
-      <w:r>
-        <w:rPr>
-          <w:rFonts w:hint="eastAsia"/>
-          <w:lang w:eastAsia="ja-JP"/>
-        </w:rPr>
-        <w:t xml:space="preserve"> </w:t>
-      </w:r>
-      <w:proofErr w:type="spellStart"/>
-      <w:r>
-        <w:rPr>
-          <w:rFonts w:hint="eastAsia"/>
-          <w:lang w:eastAsia="ja-JP"/>
-        </w:rPr>
-        <w:t>phải</w:t>
-      </w:r>
-      <w:proofErr w:type="spellEnd"/>
-      <w:r>
-        <w:rPr>
-          <w:rFonts w:hint="eastAsia"/>
-          <w:lang w:eastAsia="ja-JP"/>
-        </w:rPr>
-        <w:t xml:space="preserve"> </w:t>
-      </w:r>
-      <w:proofErr w:type="spellStart"/>
-      <w:r>
-        <w:rPr>
-          <w:rFonts w:hint="eastAsia"/>
-          <w:lang w:eastAsia="ja-JP"/>
-        </w:rPr>
-        <w:t>có</w:t>
-      </w:r>
-      <w:proofErr w:type="spellEnd"/>
-      <w:r>
-        <w:rPr>
-          <w:rFonts w:hint="eastAsia"/>
-          <w:lang w:eastAsia="ja-JP"/>
-        </w:rPr>
-        <w:t xml:space="preserve"> </w:t>
-      </w:r>
-      <w:proofErr w:type="spellStart"/>
-      <w:r>
-        <w:rPr>
-          <w:rFonts w:hint="eastAsia"/>
-          <w:lang w:eastAsia="ja-JP"/>
-        </w:rPr>
-        <w:t>mà</w:t>
-      </w:r>
-      <w:proofErr w:type="spellEnd"/>
-      <w:r>
-        <w:rPr>
-          <w:rFonts w:hint="eastAsia"/>
-          <w:lang w:eastAsia="ja-JP"/>
-        </w:rPr>
-        <w:t xml:space="preserve"> </w:t>
-      </w:r>
-      <w:proofErr w:type="spellStart"/>
-      <w:r>
-        <w:rPr>
-          <w:rFonts w:hint="eastAsia"/>
-          <w:lang w:eastAsia="ja-JP"/>
-        </w:rPr>
-        <w:t>khách</w:t>
-      </w:r>
-      <w:proofErr w:type="spellEnd"/>
-      <w:r>
-        <w:rPr>
-          <w:rFonts w:hint="eastAsia"/>
-          <w:lang w:eastAsia="ja-JP"/>
-        </w:rPr>
-        <w:t xml:space="preserve"> </w:t>
-      </w:r>
-      <w:proofErr w:type="spellStart"/>
-      <w:r>
-        <w:rPr>
-          <w:rFonts w:hint="eastAsia"/>
-          <w:lang w:eastAsia="ja-JP"/>
-        </w:rPr>
-        <w:t>hàng</w:t>
-      </w:r>
-      <w:proofErr w:type="spellEnd"/>
-      <w:r>
-        <w:rPr>
-          <w:rFonts w:hint="eastAsia"/>
-          <w:lang w:eastAsia="ja-JP"/>
-        </w:rPr>
-        <w:t xml:space="preserve"> </w:t>
-      </w:r>
-      <w:proofErr w:type="spellStart"/>
-      <w:r>
-        <w:rPr>
-          <w:rFonts w:hint="eastAsia"/>
-          <w:lang w:eastAsia="ja-JP"/>
-        </w:rPr>
-        <w:t>không</w:t>
-      </w:r>
-      <w:proofErr w:type="spellEnd"/>
-      <w:r>
-        <w:rPr>
-          <w:rFonts w:hint="eastAsia"/>
-          <w:lang w:eastAsia="ja-JP"/>
-        </w:rPr>
-        <w:t xml:space="preserve"> </w:t>
-      </w:r>
-      <w:proofErr w:type="spellStart"/>
-      <w:r>
-        <w:rPr>
-          <w:rFonts w:hint="eastAsia"/>
-          <w:lang w:eastAsia="ja-JP"/>
-        </w:rPr>
-        <w:t>yêu</w:t>
-      </w:r>
-      <w:proofErr w:type="spellEnd"/>
-      <w:r>
-        <w:rPr>
-          <w:rFonts w:hint="eastAsia"/>
-          <w:lang w:eastAsia="ja-JP"/>
-        </w:rPr>
-        <w:t xml:space="preserve"> </w:t>
-      </w:r>
-      <w:proofErr w:type="spellStart"/>
-      <w:r>
-        <w:rPr>
-          <w:rFonts w:hint="eastAsia"/>
-          <w:lang w:eastAsia="ja-JP"/>
-        </w:rPr>
-        <w:t>cầu</w:t>
-      </w:r>
-      <w:proofErr w:type="spellEnd"/>
+          <w:ins w:id="15" w:author="Thai Nguyen Viet" w:date="2019-04-20T10:31:00Z"/>
+          <w:lang w:eastAsia="ja-JP"/>
+        </w:rPr>
+      </w:pPr>
+      <w:ins w:id="16" w:author="Thai Nguyen Viet" w:date="2019-04-20T10:30:00Z">
+        <w:r>
+          <w:rPr>
+            <w:lang w:eastAsia="ja-JP"/>
+          </w:rPr>
+          <w:tab/>
+          <w:t>+</w:t>
+        </w:r>
+      </w:ins>
+      <w:ins w:id="17" w:author="Thai Nguyen Viet" w:date="2019-04-20T10:31:00Z">
+        <w:r>
+          <w:rPr>
+            <w:lang w:eastAsia="ja-JP"/>
+          </w:rPr>
+          <w:t xml:space="preserve"> </w:t>
+        </w:r>
+      </w:ins>
+      <w:proofErr w:type="spellStart"/>
+      <w:ins w:id="18" w:author="Thai Nguyen Viet" w:date="2019-04-20T10:30:00Z">
+        <w:r>
+          <w:rPr>
+            <w:lang w:eastAsia="ja-JP"/>
+          </w:rPr>
+          <w:t>Sản</w:t>
+        </w:r>
+        <w:proofErr w:type="spellEnd"/>
+        <w:r>
+          <w:rPr>
+            <w:lang w:eastAsia="ja-JP"/>
+          </w:rPr>
+          <w:t xml:space="preserve"> </w:t>
+        </w:r>
+        <w:proofErr w:type="spellStart"/>
+        <w:r>
+          <w:rPr>
+            <w:lang w:eastAsia="ja-JP"/>
+          </w:rPr>
+          <w:t>phẩm</w:t>
+        </w:r>
+        <w:proofErr w:type="spellEnd"/>
+        <w:r>
+          <w:rPr>
+            <w:lang w:eastAsia="ja-JP"/>
+          </w:rPr>
+          <w:t xml:space="preserve"> </w:t>
+        </w:r>
+        <w:proofErr w:type="spellStart"/>
+        <w:r>
+          <w:rPr>
+            <w:lang w:eastAsia="ja-JP"/>
+          </w:rPr>
+          <w:t>phải</w:t>
+        </w:r>
+        <w:proofErr w:type="spellEnd"/>
+        <w:r>
+          <w:rPr>
+            <w:lang w:eastAsia="ja-JP"/>
+          </w:rPr>
+          <w:t xml:space="preserve"> </w:t>
+        </w:r>
+        <w:proofErr w:type="spellStart"/>
+        <w:r>
+          <w:rPr>
+            <w:lang w:eastAsia="ja-JP"/>
+          </w:rPr>
+          <w:t>chạy</w:t>
+        </w:r>
+        <w:proofErr w:type="spellEnd"/>
+        <w:r>
+          <w:rPr>
+            <w:lang w:eastAsia="ja-JP"/>
+          </w:rPr>
+          <w:t xml:space="preserve"> </w:t>
+        </w:r>
+      </w:ins>
+      <w:proofErr w:type="spellStart"/>
+      <w:ins w:id="19" w:author="Thai Nguyen Viet" w:date="2019-04-20T10:31:00Z">
+        <w:r>
+          <w:rPr>
+            <w:lang w:eastAsia="ja-JP"/>
+          </w:rPr>
+          <w:t>được</w:t>
+        </w:r>
+        <w:proofErr w:type="spellEnd"/>
+      </w:ins>
     </w:p>
     <w:p>
       <w:pPr>
@@ -6683,703 +6575,1372 @@
         <w:rPr>
           <w:lang w:eastAsia="ja-JP"/>
         </w:rPr>
-      </w:pPr>
-      <w:r>
-        <w:rPr>
-          <w:rFonts w:hint="eastAsia"/>
-          <w:lang w:eastAsia="ja-JP"/>
-        </w:rPr>
-        <w:t>-</w:t>
-      </w:r>
-      <w:proofErr w:type="spellStart"/>
-      <w:r>
-        <w:rPr>
-          <w:rFonts w:hint="eastAsia"/>
-          <w:lang w:eastAsia="ja-JP"/>
-        </w:rPr>
-        <w:t>Gợi</w:t>
-      </w:r>
-      <w:proofErr w:type="spellEnd"/>
-      <w:r>
-        <w:rPr>
-          <w:rFonts w:hint="eastAsia"/>
-          <w:lang w:eastAsia="ja-JP"/>
-        </w:rPr>
-        <w:t xml:space="preserve"> ý </w:t>
-      </w:r>
-      <w:proofErr w:type="spellStart"/>
-      <w:r>
-        <w:rPr>
-          <w:rFonts w:hint="eastAsia"/>
-          <w:lang w:eastAsia="ja-JP"/>
-        </w:rPr>
-        <w:t>khách</w:t>
-      </w:r>
-      <w:proofErr w:type="spellEnd"/>
-      <w:r>
-        <w:rPr>
-          <w:rFonts w:hint="eastAsia"/>
-          <w:lang w:eastAsia="ja-JP"/>
-        </w:rPr>
-        <w:t xml:space="preserve"> </w:t>
-      </w:r>
-      <w:proofErr w:type="spellStart"/>
-      <w:r>
-        <w:rPr>
-          <w:rFonts w:hint="eastAsia"/>
-          <w:lang w:eastAsia="ja-JP"/>
-        </w:rPr>
-        <w:t>hàng</w:t>
-      </w:r>
-      <w:proofErr w:type="spellEnd"/>
-      <w:r>
-        <w:rPr>
-          <w:rFonts w:hint="eastAsia"/>
-          <w:lang w:eastAsia="ja-JP"/>
-        </w:rPr>
-        <w:t xml:space="preserve"> </w:t>
-      </w:r>
-      <w:proofErr w:type="spellStart"/>
-      <w:r>
-        <w:rPr>
-          <w:rFonts w:hint="eastAsia"/>
-          <w:lang w:eastAsia="ja-JP"/>
-        </w:rPr>
-        <w:t>về</w:t>
-      </w:r>
-      <w:proofErr w:type="spellEnd"/>
-      <w:r>
-        <w:rPr>
-          <w:rFonts w:hint="eastAsia"/>
-          <w:lang w:eastAsia="ja-JP"/>
-        </w:rPr>
-        <w:t xml:space="preserve"> </w:t>
-      </w:r>
-      <w:proofErr w:type="spellStart"/>
-      <w:r>
-        <w:rPr>
-          <w:rFonts w:hint="eastAsia"/>
-          <w:lang w:eastAsia="ja-JP"/>
-        </w:rPr>
-        <w:t>những</w:t>
-      </w:r>
-      <w:proofErr w:type="spellEnd"/>
-      <w:r>
-        <w:rPr>
-          <w:rFonts w:hint="eastAsia"/>
-          <w:lang w:eastAsia="ja-JP"/>
-        </w:rPr>
-        <w:t xml:space="preserve"> </w:t>
-      </w:r>
-      <w:proofErr w:type="spellStart"/>
-      <w:r>
-        <w:rPr>
-          <w:rFonts w:hint="eastAsia"/>
-          <w:lang w:eastAsia="ja-JP"/>
-        </w:rPr>
-        <w:t>tính</w:t>
-      </w:r>
-      <w:proofErr w:type="spellEnd"/>
-      <w:r>
-        <w:rPr>
-          <w:rFonts w:hint="eastAsia"/>
-          <w:lang w:eastAsia="ja-JP"/>
-        </w:rPr>
-        <w:t xml:space="preserve"> </w:t>
-      </w:r>
-      <w:proofErr w:type="spellStart"/>
-      <w:r>
-        <w:rPr>
-          <w:rFonts w:hint="eastAsia"/>
-          <w:lang w:eastAsia="ja-JP"/>
-        </w:rPr>
-        <w:t>năng</w:t>
-      </w:r>
-      <w:proofErr w:type="spellEnd"/>
-      <w:r>
-        <w:rPr>
-          <w:rFonts w:hint="eastAsia"/>
-          <w:lang w:eastAsia="ja-JP"/>
-        </w:rPr>
-        <w:t xml:space="preserve"> </w:t>
-      </w:r>
-      <w:proofErr w:type="spellStart"/>
-      <w:r>
-        <w:rPr>
-          <w:rFonts w:hint="eastAsia"/>
-          <w:lang w:eastAsia="ja-JP"/>
-        </w:rPr>
-        <w:t>nên</w:t>
-      </w:r>
-      <w:proofErr w:type="spellEnd"/>
-      <w:r>
-        <w:rPr>
-          <w:rFonts w:hint="eastAsia"/>
-          <w:lang w:eastAsia="ja-JP"/>
-        </w:rPr>
-        <w:t xml:space="preserve"> </w:t>
-      </w:r>
-      <w:proofErr w:type="spellStart"/>
-      <w:r>
-        <w:rPr>
-          <w:rFonts w:hint="eastAsia"/>
-          <w:lang w:eastAsia="ja-JP"/>
-        </w:rPr>
-        <w:t>có</w:t>
-      </w:r>
-      <w:proofErr w:type="spellEnd"/>
+        <w:pPrChange w:id="20" w:author="Thai Nguyen Viet" w:date="2019-04-20T10:32:00Z">
+          <w:pPr>
+            <w:ind w:left="576"/>
+          </w:pPr>
+        </w:pPrChange>
+      </w:pPr>
+      <w:ins w:id="21" w:author="Thai Nguyen Viet" w:date="2019-04-20T10:31:00Z">
+        <w:r>
+          <w:rPr>
+            <w:lang w:eastAsia="ja-JP"/>
+          </w:rPr>
+          <w:t xml:space="preserve"> </w:t>
+        </w:r>
+        <w:r>
+          <w:rPr>
+            <w:lang w:eastAsia="ja-JP"/>
+          </w:rPr>
+          <w:tab/>
+          <w:t xml:space="preserve">+ Theo </w:t>
+        </w:r>
+        <w:proofErr w:type="spellStart"/>
+        <w:r>
+          <w:rPr>
+            <w:lang w:eastAsia="ja-JP"/>
+          </w:rPr>
+          <w:t>sát</w:t>
+        </w:r>
+        <w:proofErr w:type="spellEnd"/>
+        <w:r>
+          <w:rPr>
+            <w:lang w:eastAsia="ja-JP"/>
+          </w:rPr>
+          <w:t xml:space="preserve"> </w:t>
+        </w:r>
+        <w:proofErr w:type="spellStart"/>
+        <w:r>
+          <w:rPr>
+            <w:lang w:eastAsia="ja-JP"/>
+          </w:rPr>
+          <w:t>đối</w:t>
+        </w:r>
+        <w:proofErr w:type="spellEnd"/>
+        <w:r>
+          <w:rPr>
+            <w:lang w:eastAsia="ja-JP"/>
+          </w:rPr>
+          <w:t xml:space="preserve"> </w:t>
+        </w:r>
+        <w:proofErr w:type="spellStart"/>
+        <w:r>
+          <w:rPr>
+            <w:lang w:eastAsia="ja-JP"/>
+          </w:rPr>
+          <w:t>tượng</w:t>
+        </w:r>
+        <w:proofErr w:type="spellEnd"/>
+        <w:r>
+          <w:rPr>
+            <w:lang w:eastAsia="ja-JP"/>
+          </w:rPr>
+          <w:t xml:space="preserve"> </w:t>
+        </w:r>
+        <w:proofErr w:type="spellStart"/>
+        <w:r>
+          <w:rPr>
+            <w:lang w:eastAsia="ja-JP"/>
+          </w:rPr>
+          <w:t>phía</w:t>
+        </w:r>
+        <w:proofErr w:type="spellEnd"/>
+        <w:r>
+          <w:rPr>
+            <w:lang w:eastAsia="ja-JP"/>
+          </w:rPr>
+          <w:t xml:space="preserve"> </w:t>
+        </w:r>
+        <w:proofErr w:type="spellStart"/>
+        <w:r>
+          <w:rPr>
+            <w:lang w:eastAsia="ja-JP"/>
+          </w:rPr>
+          <w:t>trước</w:t>
+        </w:r>
+        <w:proofErr w:type="spellEnd"/>
+        <w:r>
+          <w:rPr>
+            <w:lang w:eastAsia="ja-JP"/>
+          </w:rPr>
+          <w:t xml:space="preserve"> </w:t>
+        </w:r>
+        <w:proofErr w:type="spellStart"/>
+        <w:r>
+          <w:rPr>
+            <w:lang w:eastAsia="ja-JP"/>
+          </w:rPr>
+          <w:t>theo</w:t>
+        </w:r>
+        <w:proofErr w:type="spellEnd"/>
+        <w:r>
+          <w:rPr>
+            <w:lang w:eastAsia="ja-JP"/>
+          </w:rPr>
+          <w:t xml:space="preserve"> </w:t>
+        </w:r>
+        <w:proofErr w:type="spellStart"/>
+        <w:r>
+          <w:rPr>
+            <w:lang w:eastAsia="ja-JP"/>
+          </w:rPr>
+          <w:t>khoảng</w:t>
+        </w:r>
+        <w:proofErr w:type="spellEnd"/>
+        <w:r>
+          <w:rPr>
+            <w:lang w:eastAsia="ja-JP"/>
+          </w:rPr>
+          <w:t xml:space="preserve"> </w:t>
+        </w:r>
+        <w:proofErr w:type="spellStart"/>
+        <w:r>
+          <w:rPr>
+            <w:lang w:eastAsia="ja-JP"/>
+          </w:rPr>
+          <w:t>cách</w:t>
+        </w:r>
+        <w:proofErr w:type="spellEnd"/>
+        <w:r>
+          <w:rPr>
+            <w:lang w:eastAsia="ja-JP"/>
+          </w:rPr>
+          <w:t xml:space="preserve"> </w:t>
+        </w:r>
+        <w:proofErr w:type="spellStart"/>
+        <w:r>
+          <w:rPr>
+            <w:lang w:eastAsia="ja-JP"/>
+          </w:rPr>
+          <w:t>nhất</w:t>
+        </w:r>
+        <w:proofErr w:type="spellEnd"/>
+        <w:r>
+          <w:rPr>
+            <w:lang w:eastAsia="ja-JP"/>
+          </w:rPr>
+          <w:t xml:space="preserve"> </w:t>
+        </w:r>
+        <w:proofErr w:type="spellStart"/>
+        <w:r>
+          <w:rPr>
+            <w:lang w:eastAsia="ja-JP"/>
+          </w:rPr>
+          <w:t>định</w:t>
+        </w:r>
+        <w:proofErr w:type="spellEnd"/>
+        <w:r>
+          <w:rPr>
+            <w:lang w:eastAsia="ja-JP"/>
+          </w:rPr>
+          <w:t xml:space="preserve"> </w:t>
+        </w:r>
+        <w:proofErr w:type="gramStart"/>
+        <w:r>
+          <w:rPr>
+            <w:lang w:eastAsia="ja-JP"/>
+          </w:rPr>
+          <w:t>( 15</w:t>
+        </w:r>
+        <w:proofErr w:type="gramEnd"/>
+        <w:r>
+          <w:rPr>
+            <w:lang w:eastAsia="ja-JP"/>
+          </w:rPr>
+          <w:t>cm )</w:t>
+        </w:r>
+      </w:ins>
     </w:p>
     <w:p>
       <w:pPr>
-        <w:pStyle w:val="Heading2"/>
-        <w:rPr>
-          <w:lang w:eastAsia="ja-JP"/>
-        </w:rPr>
-      </w:pPr>
-      <w:bookmarkStart w:id="12" w:name="_Toc527975137"/>
-      <w:proofErr w:type="spellStart"/>
-      <w:r>
-        <w:t>Ước</w:t>
-      </w:r>
-      <w:proofErr w:type="spellEnd"/>
-      <w:r>
-        <w:t xml:space="preserve"> </w:t>
-      </w:r>
-      <w:proofErr w:type="spellStart"/>
-      <w:r>
-        <w:t>lượng</w:t>
-      </w:r>
-      <w:proofErr w:type="spellEnd"/>
-      <w:r>
-        <w:t xml:space="preserve"> </w:t>
-      </w:r>
-      <w:proofErr w:type="spellStart"/>
-      <w:r>
-        <w:t>cách</w:t>
-      </w:r>
-      <w:proofErr w:type="spellEnd"/>
-      <w:r>
-        <w:t xml:space="preserve"> </w:t>
-      </w:r>
-      <w:proofErr w:type="spellStart"/>
-      <w:r>
-        <w:t>tích</w:t>
-      </w:r>
-      <w:proofErr w:type="spellEnd"/>
-      <w:r>
-        <w:t xml:space="preserve"> </w:t>
-      </w:r>
-      <w:proofErr w:type="spellStart"/>
-      <w:r>
-        <w:t>hợp</w:t>
-      </w:r>
-      <w:proofErr w:type="spellEnd"/>
-      <w:r>
-        <w:t xml:space="preserve"> </w:t>
-      </w:r>
-      <w:proofErr w:type="spellStart"/>
-      <w:r>
-        <w:t>hệ</w:t>
-      </w:r>
-      <w:proofErr w:type="spellEnd"/>
-      <w:r>
-        <w:t xml:space="preserve"> </w:t>
-      </w:r>
-      <w:proofErr w:type="spellStart"/>
-      <w:r>
-        <w:t>thống</w:t>
-      </w:r>
-      <w:bookmarkEnd w:id="12"/>
+        <w:ind w:left="576"/>
+        <w:rPr>
+          <w:ins w:id="22" w:author="Thai Nguyen Viet" w:date="2019-04-20T10:32:00Z"/>
+          <w:lang w:eastAsia="ja-JP"/>
+        </w:rPr>
+      </w:pPr>
+      <w:r>
+        <w:rPr>
+          <w:rFonts w:hint="eastAsia"/>
+          <w:lang w:eastAsia="ja-JP"/>
+        </w:rPr>
+        <w:t>-</w:t>
+      </w:r>
+      <w:proofErr w:type="spellStart"/>
+      <w:r>
+        <w:rPr>
+          <w:rFonts w:hint="eastAsia"/>
+          <w:lang w:eastAsia="ja-JP"/>
+        </w:rPr>
+        <w:t>Các</w:t>
+      </w:r>
+      <w:proofErr w:type="spellEnd"/>
+      <w:r>
+        <w:rPr>
+          <w:rFonts w:hint="eastAsia"/>
+          <w:lang w:eastAsia="ja-JP"/>
+        </w:rPr>
+        <w:t xml:space="preserve"> </w:t>
+      </w:r>
+      <w:proofErr w:type="spellStart"/>
+      <w:r>
+        <w:rPr>
+          <w:rFonts w:hint="eastAsia"/>
+          <w:lang w:eastAsia="ja-JP"/>
+        </w:rPr>
+        <w:t>tính</w:t>
+      </w:r>
+      <w:proofErr w:type="spellEnd"/>
+      <w:r>
+        <w:rPr>
+          <w:rFonts w:hint="eastAsia"/>
+          <w:lang w:eastAsia="ja-JP"/>
+        </w:rPr>
+        <w:t xml:space="preserve"> </w:t>
+      </w:r>
+      <w:proofErr w:type="spellStart"/>
+      <w:r>
+        <w:rPr>
+          <w:rFonts w:hint="eastAsia"/>
+          <w:lang w:eastAsia="ja-JP"/>
+        </w:rPr>
+        <w:t>năng</w:t>
+      </w:r>
+      <w:proofErr w:type="spellEnd"/>
+      <w:r>
+        <w:rPr>
+          <w:rFonts w:hint="eastAsia"/>
+          <w:lang w:eastAsia="ja-JP"/>
+        </w:rPr>
+        <w:t xml:space="preserve"> </w:t>
+      </w:r>
+      <w:proofErr w:type="spellStart"/>
+      <w:r>
+        <w:rPr>
+          <w:rFonts w:hint="eastAsia"/>
+          <w:lang w:eastAsia="ja-JP"/>
+        </w:rPr>
+        <w:t>bắt</w:t>
+      </w:r>
+      <w:proofErr w:type="spellEnd"/>
+      <w:r>
+        <w:rPr>
+          <w:rFonts w:hint="eastAsia"/>
+          <w:lang w:eastAsia="ja-JP"/>
+        </w:rPr>
+        <w:t xml:space="preserve"> </w:t>
+      </w:r>
+      <w:proofErr w:type="spellStart"/>
+      <w:r>
+        <w:rPr>
+          <w:rFonts w:hint="eastAsia"/>
+          <w:lang w:eastAsia="ja-JP"/>
+        </w:rPr>
+        <w:t>buộc</w:t>
+      </w:r>
+      <w:proofErr w:type="spellEnd"/>
+      <w:r>
+        <w:rPr>
+          <w:rFonts w:hint="eastAsia"/>
+          <w:lang w:eastAsia="ja-JP"/>
+        </w:rPr>
+        <w:t xml:space="preserve"> </w:t>
+      </w:r>
+      <w:proofErr w:type="spellStart"/>
+      <w:r>
+        <w:rPr>
+          <w:rFonts w:hint="eastAsia"/>
+          <w:lang w:eastAsia="ja-JP"/>
+        </w:rPr>
+        <w:t>phải</w:t>
+      </w:r>
+      <w:proofErr w:type="spellEnd"/>
+      <w:r>
+        <w:rPr>
+          <w:rFonts w:hint="eastAsia"/>
+          <w:lang w:eastAsia="ja-JP"/>
+        </w:rPr>
+        <w:t xml:space="preserve"> </w:t>
+      </w:r>
+      <w:proofErr w:type="spellStart"/>
+      <w:r>
+        <w:rPr>
+          <w:rFonts w:hint="eastAsia"/>
+          <w:lang w:eastAsia="ja-JP"/>
+        </w:rPr>
+        <w:t>có</w:t>
+      </w:r>
+      <w:proofErr w:type="spellEnd"/>
+      <w:r>
+        <w:rPr>
+          <w:rFonts w:hint="eastAsia"/>
+          <w:lang w:eastAsia="ja-JP"/>
+        </w:rPr>
+        <w:t xml:space="preserve"> </w:t>
+      </w:r>
+      <w:proofErr w:type="spellStart"/>
+      <w:r>
+        <w:rPr>
+          <w:rFonts w:hint="eastAsia"/>
+          <w:lang w:eastAsia="ja-JP"/>
+        </w:rPr>
+        <w:t>mà</w:t>
+      </w:r>
+      <w:proofErr w:type="spellEnd"/>
+      <w:r>
+        <w:rPr>
+          <w:rFonts w:hint="eastAsia"/>
+          <w:lang w:eastAsia="ja-JP"/>
+        </w:rPr>
+        <w:t xml:space="preserve"> </w:t>
+      </w:r>
+      <w:proofErr w:type="spellStart"/>
+      <w:r>
+        <w:rPr>
+          <w:rFonts w:hint="eastAsia"/>
+          <w:lang w:eastAsia="ja-JP"/>
+        </w:rPr>
+        <w:t>khách</w:t>
+      </w:r>
+      <w:proofErr w:type="spellEnd"/>
+      <w:r>
+        <w:rPr>
+          <w:rFonts w:hint="eastAsia"/>
+          <w:lang w:eastAsia="ja-JP"/>
+        </w:rPr>
+        <w:t xml:space="preserve"> </w:t>
+      </w:r>
+      <w:proofErr w:type="spellStart"/>
+      <w:r>
+        <w:rPr>
+          <w:rFonts w:hint="eastAsia"/>
+          <w:lang w:eastAsia="ja-JP"/>
+        </w:rPr>
+        <w:t>hàng</w:t>
+      </w:r>
+      <w:proofErr w:type="spellEnd"/>
+      <w:r>
+        <w:rPr>
+          <w:rFonts w:hint="eastAsia"/>
+          <w:lang w:eastAsia="ja-JP"/>
+        </w:rPr>
+        <w:t xml:space="preserve"> </w:t>
+      </w:r>
+      <w:proofErr w:type="spellStart"/>
+      <w:r>
+        <w:rPr>
+          <w:rFonts w:hint="eastAsia"/>
+          <w:lang w:eastAsia="ja-JP"/>
+        </w:rPr>
+        <w:t>không</w:t>
+      </w:r>
+      <w:proofErr w:type="spellEnd"/>
+      <w:r>
+        <w:rPr>
+          <w:rFonts w:hint="eastAsia"/>
+          <w:lang w:eastAsia="ja-JP"/>
+        </w:rPr>
+        <w:t xml:space="preserve"> </w:t>
+      </w:r>
+      <w:proofErr w:type="spellStart"/>
+      <w:r>
+        <w:rPr>
+          <w:rFonts w:hint="eastAsia"/>
+          <w:lang w:eastAsia="ja-JP"/>
+        </w:rPr>
+        <w:t>yêu</w:t>
+      </w:r>
+      <w:proofErr w:type="spellEnd"/>
+      <w:r>
+        <w:rPr>
+          <w:rFonts w:hint="eastAsia"/>
+          <w:lang w:eastAsia="ja-JP"/>
+        </w:rPr>
+        <w:t xml:space="preserve"> </w:t>
+      </w:r>
+      <w:proofErr w:type="spellStart"/>
+      <w:r>
+        <w:rPr>
+          <w:rFonts w:hint="eastAsia"/>
+          <w:lang w:eastAsia="ja-JP"/>
+        </w:rPr>
+        <w:t>cầu</w:t>
+      </w:r>
       <w:proofErr w:type="spellEnd"/>
     </w:p>
     <w:p>
       <w:pPr>
         <w:ind w:left="576"/>
         <w:rPr>
-          <w:lang w:eastAsia="ja-JP"/>
-        </w:rPr>
-      </w:pPr>
-      <w:r>
-        <w:rPr>
-          <w:rFonts w:hint="eastAsia"/>
-          <w:lang w:eastAsia="ja-JP"/>
-        </w:rPr>
-        <w:t>-</w:t>
-      </w:r>
-      <w:proofErr w:type="spellStart"/>
-      <w:r>
-        <w:rPr>
-          <w:rFonts w:hint="eastAsia"/>
-          <w:lang w:eastAsia="ja-JP"/>
-        </w:rPr>
-        <w:t>Sản</w:t>
-      </w:r>
-      <w:proofErr w:type="spellEnd"/>
-      <w:r>
-        <w:rPr>
-          <w:rFonts w:hint="eastAsia"/>
-          <w:lang w:eastAsia="ja-JP"/>
-        </w:rPr>
-        <w:t xml:space="preserve"> </w:t>
-      </w:r>
-      <w:proofErr w:type="spellStart"/>
-      <w:r>
-        <w:rPr>
-          <w:rFonts w:hint="eastAsia"/>
-          <w:lang w:eastAsia="ja-JP"/>
-        </w:rPr>
-        <w:t>phẩm</w:t>
-      </w:r>
-      <w:proofErr w:type="spellEnd"/>
-      <w:r>
-        <w:rPr>
-          <w:rFonts w:hint="eastAsia"/>
-          <w:lang w:eastAsia="ja-JP"/>
-        </w:rPr>
-        <w:t xml:space="preserve"> </w:t>
-      </w:r>
-      <w:proofErr w:type="spellStart"/>
-      <w:r>
-        <w:rPr>
-          <w:rFonts w:hint="eastAsia"/>
-          <w:lang w:eastAsia="ja-JP"/>
-        </w:rPr>
-        <w:t>làm</w:t>
-      </w:r>
-      <w:proofErr w:type="spellEnd"/>
-      <w:r>
-        <w:rPr>
-          <w:rFonts w:hint="eastAsia"/>
-          <w:lang w:eastAsia="ja-JP"/>
-        </w:rPr>
-        <w:t xml:space="preserve"> ra </w:t>
-      </w:r>
-      <w:proofErr w:type="spellStart"/>
-      <w:r>
-        <w:rPr>
-          <w:rFonts w:hint="eastAsia"/>
-          <w:lang w:eastAsia="ja-JP"/>
-        </w:rPr>
-        <w:t>sẽ</w:t>
-      </w:r>
-      <w:proofErr w:type="spellEnd"/>
-      <w:r>
-        <w:rPr>
-          <w:rFonts w:hint="eastAsia"/>
-          <w:lang w:eastAsia="ja-JP"/>
-        </w:rPr>
-        <w:t xml:space="preserve"> </w:t>
-      </w:r>
-      <w:proofErr w:type="spellStart"/>
-      <w:r>
-        <w:rPr>
-          <w:rFonts w:hint="eastAsia"/>
-          <w:lang w:eastAsia="ja-JP"/>
-        </w:rPr>
-        <w:t>được</w:t>
-      </w:r>
-      <w:proofErr w:type="spellEnd"/>
-      <w:r>
-        <w:rPr>
-          <w:rFonts w:hint="eastAsia"/>
-          <w:lang w:eastAsia="ja-JP"/>
-        </w:rPr>
-        <w:t xml:space="preserve"> </w:t>
-      </w:r>
-      <w:proofErr w:type="spellStart"/>
-      <w:r>
-        <w:rPr>
-          <w:rFonts w:hint="eastAsia"/>
-          <w:lang w:eastAsia="ja-JP"/>
-        </w:rPr>
-        <w:t>tích</w:t>
-      </w:r>
-      <w:proofErr w:type="spellEnd"/>
-      <w:r>
-        <w:rPr>
-          <w:rFonts w:hint="eastAsia"/>
-          <w:lang w:eastAsia="ja-JP"/>
-        </w:rPr>
-        <w:t xml:space="preserve"> </w:t>
-      </w:r>
-      <w:proofErr w:type="spellStart"/>
-      <w:r>
-        <w:rPr>
-          <w:rFonts w:hint="eastAsia"/>
-          <w:lang w:eastAsia="ja-JP"/>
-        </w:rPr>
-        <w:t>hợp</w:t>
-      </w:r>
-      <w:proofErr w:type="spellEnd"/>
-      <w:r>
-        <w:rPr>
-          <w:rFonts w:hint="eastAsia"/>
-          <w:lang w:eastAsia="ja-JP"/>
-        </w:rPr>
-        <w:t xml:space="preserve"> </w:t>
-      </w:r>
-      <w:proofErr w:type="spellStart"/>
-      <w:r>
-        <w:rPr>
-          <w:rFonts w:hint="eastAsia"/>
-          <w:lang w:eastAsia="ja-JP"/>
-        </w:rPr>
-        <w:t>trong</w:t>
-      </w:r>
-      <w:proofErr w:type="spellEnd"/>
-      <w:r>
-        <w:rPr>
-          <w:rFonts w:hint="eastAsia"/>
-          <w:lang w:eastAsia="ja-JP"/>
-        </w:rPr>
-        <w:t xml:space="preserve"> </w:t>
-      </w:r>
-      <w:proofErr w:type="spellStart"/>
-      <w:r>
-        <w:rPr>
-          <w:rFonts w:hint="eastAsia"/>
-          <w:lang w:eastAsia="ja-JP"/>
-        </w:rPr>
-        <w:t>môi</w:t>
-      </w:r>
-      <w:proofErr w:type="spellEnd"/>
-      <w:r>
-        <w:rPr>
-          <w:rFonts w:hint="eastAsia"/>
-          <w:lang w:eastAsia="ja-JP"/>
-        </w:rPr>
-        <w:t xml:space="preserve"> </w:t>
-      </w:r>
-      <w:proofErr w:type="spellStart"/>
-      <w:r>
-        <w:rPr>
-          <w:rFonts w:hint="eastAsia"/>
-          <w:lang w:eastAsia="ja-JP"/>
-        </w:rPr>
-        <w:t>trường</w:t>
-      </w:r>
-      <w:proofErr w:type="spellEnd"/>
-      <w:r>
-        <w:rPr>
-          <w:rFonts w:hint="eastAsia"/>
-          <w:lang w:eastAsia="ja-JP"/>
-        </w:rPr>
-        <w:t xml:space="preserve"> </w:t>
-      </w:r>
-      <w:proofErr w:type="spellStart"/>
-      <w:r>
-        <w:rPr>
-          <w:rFonts w:hint="eastAsia"/>
-          <w:lang w:eastAsia="ja-JP"/>
-        </w:rPr>
-        <w:t>đã</w:t>
-      </w:r>
-      <w:proofErr w:type="spellEnd"/>
-      <w:r>
-        <w:rPr>
-          <w:rFonts w:hint="eastAsia"/>
-          <w:lang w:eastAsia="ja-JP"/>
-        </w:rPr>
-        <w:t xml:space="preserve"> </w:t>
-      </w:r>
-      <w:proofErr w:type="spellStart"/>
-      <w:r>
-        <w:rPr>
-          <w:rFonts w:hint="eastAsia"/>
-          <w:lang w:eastAsia="ja-JP"/>
-        </w:rPr>
-        <w:t>có</w:t>
-      </w:r>
-      <w:proofErr w:type="spellEnd"/>
-      <w:r>
-        <w:rPr>
-          <w:rFonts w:hint="eastAsia"/>
-          <w:lang w:eastAsia="ja-JP"/>
-        </w:rPr>
-        <w:t xml:space="preserve"> </w:t>
-      </w:r>
-      <w:proofErr w:type="gramStart"/>
-      <w:r>
-        <w:rPr>
-          <w:rFonts w:hint="eastAsia"/>
-          <w:lang w:eastAsia="ja-JP"/>
-        </w:rPr>
-        <w:t xml:space="preserve">( </w:t>
-      </w:r>
-      <w:proofErr w:type="spellStart"/>
-      <w:r>
-        <w:rPr>
-          <w:rFonts w:hint="eastAsia"/>
-          <w:lang w:eastAsia="ja-JP"/>
-        </w:rPr>
-        <w:t>hoặc</w:t>
-      </w:r>
-      <w:proofErr w:type="spellEnd"/>
-      <w:proofErr w:type="gramEnd"/>
-      <w:r>
-        <w:rPr>
-          <w:rFonts w:hint="eastAsia"/>
-          <w:lang w:eastAsia="ja-JP"/>
-        </w:rPr>
-        <w:t xml:space="preserve"> </w:t>
-      </w:r>
-      <w:proofErr w:type="spellStart"/>
-      <w:r>
-        <w:rPr>
-          <w:rFonts w:hint="eastAsia"/>
-          <w:lang w:eastAsia="ja-JP"/>
-        </w:rPr>
-        <w:t>đã</w:t>
-      </w:r>
-      <w:proofErr w:type="spellEnd"/>
-      <w:r>
-        <w:rPr>
-          <w:rFonts w:hint="eastAsia"/>
-          <w:lang w:eastAsia="ja-JP"/>
-        </w:rPr>
-        <w:t xml:space="preserve"> </w:t>
-      </w:r>
-      <w:proofErr w:type="spellStart"/>
-      <w:r>
-        <w:rPr>
-          <w:rFonts w:hint="eastAsia"/>
-          <w:lang w:eastAsia="ja-JP"/>
-        </w:rPr>
-        <w:t>vận</w:t>
-      </w:r>
-      <w:proofErr w:type="spellEnd"/>
-      <w:r>
-        <w:rPr>
-          <w:rFonts w:hint="eastAsia"/>
-          <w:lang w:eastAsia="ja-JP"/>
-        </w:rPr>
-        <w:t xml:space="preserve"> </w:t>
-      </w:r>
-      <w:proofErr w:type="spellStart"/>
-      <w:r>
-        <w:rPr>
-          <w:rFonts w:hint="eastAsia"/>
-          <w:lang w:eastAsia="ja-JP"/>
-        </w:rPr>
-        <w:t>hành</w:t>
-      </w:r>
-      <w:proofErr w:type="spellEnd"/>
-      <w:r>
-        <w:rPr>
-          <w:rFonts w:hint="eastAsia"/>
-          <w:lang w:eastAsia="ja-JP"/>
-        </w:rPr>
-        <w:t xml:space="preserve"> ) =&gt; </w:t>
-      </w:r>
-      <w:proofErr w:type="spellStart"/>
-      <w:r>
-        <w:rPr>
-          <w:rFonts w:hint="eastAsia"/>
-          <w:lang w:eastAsia="ja-JP"/>
-        </w:rPr>
-        <w:t>tính</w:t>
-      </w:r>
-      <w:proofErr w:type="spellEnd"/>
-      <w:r>
-        <w:rPr>
-          <w:rFonts w:hint="eastAsia"/>
-          <w:lang w:eastAsia="ja-JP"/>
-        </w:rPr>
-        <w:t xml:space="preserve"> </w:t>
-      </w:r>
-      <w:proofErr w:type="spellStart"/>
-      <w:r>
-        <w:rPr>
-          <w:rFonts w:hint="eastAsia"/>
-          <w:lang w:eastAsia="ja-JP"/>
-        </w:rPr>
-        <w:t>tương</w:t>
-      </w:r>
-      <w:proofErr w:type="spellEnd"/>
-      <w:r>
-        <w:rPr>
-          <w:rFonts w:hint="eastAsia"/>
-          <w:lang w:eastAsia="ja-JP"/>
-        </w:rPr>
-        <w:t xml:space="preserve"> </w:t>
-      </w:r>
-      <w:proofErr w:type="spellStart"/>
-      <w:r>
-        <w:rPr>
-          <w:rFonts w:hint="eastAsia"/>
-          <w:lang w:eastAsia="ja-JP"/>
-        </w:rPr>
-        <w:t>thích</w:t>
-      </w:r>
-      <w:proofErr w:type="spellEnd"/>
-      <w:r>
-        <w:rPr>
-          <w:rFonts w:hint="eastAsia"/>
-          <w:lang w:eastAsia="ja-JP"/>
-        </w:rPr>
-        <w:t xml:space="preserve"> </w:t>
-      </w:r>
-      <w:proofErr w:type="spellStart"/>
-      <w:r>
-        <w:rPr>
-          <w:rFonts w:hint="eastAsia"/>
-          <w:lang w:eastAsia="ja-JP"/>
-        </w:rPr>
-        <w:t>của</w:t>
-      </w:r>
-      <w:proofErr w:type="spellEnd"/>
-      <w:r>
-        <w:rPr>
-          <w:rFonts w:hint="eastAsia"/>
-          <w:lang w:eastAsia="ja-JP"/>
-        </w:rPr>
-        <w:t xml:space="preserve"> </w:t>
-      </w:r>
-      <w:proofErr w:type="spellStart"/>
-      <w:r>
-        <w:rPr>
-          <w:rFonts w:hint="eastAsia"/>
-          <w:lang w:eastAsia="ja-JP"/>
-        </w:rPr>
-        <w:t>sản</w:t>
-      </w:r>
-      <w:proofErr w:type="spellEnd"/>
-      <w:r>
-        <w:rPr>
-          <w:rFonts w:hint="eastAsia"/>
-          <w:lang w:eastAsia="ja-JP"/>
-        </w:rPr>
-        <w:t xml:space="preserve"> </w:t>
-      </w:r>
-      <w:proofErr w:type="spellStart"/>
-      <w:r>
-        <w:rPr>
-          <w:rFonts w:hint="eastAsia"/>
-          <w:lang w:eastAsia="ja-JP"/>
-        </w:rPr>
-        <w:t>phẩm</w:t>
-      </w:r>
-      <w:proofErr w:type="spellEnd"/>
+          <w:del w:id="23" w:author="Thai Nguyen Viet" w:date="2019-04-20T10:33:00Z"/>
+          <w:lang w:eastAsia="ja-JP"/>
+        </w:rPr>
+      </w:pPr>
+      <w:ins w:id="24" w:author="Thai Nguyen Viet" w:date="2019-04-20T10:32:00Z">
+        <w:r>
+          <w:rPr>
+            <w:lang w:eastAsia="ja-JP"/>
+          </w:rPr>
+          <w:tab/>
+          <w:t xml:space="preserve">+ </w:t>
+        </w:r>
+        <w:proofErr w:type="spellStart"/>
+        <w:r>
+          <w:rPr>
+            <w:lang w:eastAsia="ja-JP"/>
+          </w:rPr>
+          <w:t>Nếu</w:t>
+        </w:r>
+        <w:proofErr w:type="spellEnd"/>
+        <w:r>
+          <w:rPr>
+            <w:lang w:eastAsia="ja-JP"/>
+          </w:rPr>
+          <w:t xml:space="preserve"> </w:t>
+        </w:r>
+        <w:proofErr w:type="spellStart"/>
+        <w:r>
+          <w:rPr>
+            <w:lang w:eastAsia="ja-JP"/>
+          </w:rPr>
+          <w:t>chưa</w:t>
+        </w:r>
+        <w:proofErr w:type="spellEnd"/>
+        <w:r>
+          <w:rPr>
+            <w:lang w:eastAsia="ja-JP"/>
+          </w:rPr>
+          <w:t xml:space="preserve"> </w:t>
+        </w:r>
+        <w:proofErr w:type="spellStart"/>
+        <w:r>
+          <w:rPr>
+            <w:lang w:eastAsia="ja-JP"/>
+          </w:rPr>
+          <w:t>xác</w:t>
+        </w:r>
+        <w:proofErr w:type="spellEnd"/>
+        <w:r>
+          <w:rPr>
+            <w:lang w:eastAsia="ja-JP"/>
+          </w:rPr>
+          <w:t xml:space="preserve"> </w:t>
+        </w:r>
+        <w:proofErr w:type="spellStart"/>
+        <w:r>
+          <w:rPr>
+            <w:lang w:eastAsia="ja-JP"/>
+          </w:rPr>
+          <w:t>định</w:t>
+        </w:r>
+        <w:proofErr w:type="spellEnd"/>
+        <w:r>
+          <w:rPr>
+            <w:lang w:eastAsia="ja-JP"/>
+          </w:rPr>
+          <w:t xml:space="preserve"> </w:t>
+        </w:r>
+        <w:proofErr w:type="spellStart"/>
+        <w:r>
+          <w:rPr>
+            <w:lang w:eastAsia="ja-JP"/>
+          </w:rPr>
+          <w:t>được</w:t>
+        </w:r>
+        <w:proofErr w:type="spellEnd"/>
+        <w:r>
+          <w:rPr>
+            <w:lang w:eastAsia="ja-JP"/>
+          </w:rPr>
+          <w:t xml:space="preserve"> </w:t>
+        </w:r>
+        <w:proofErr w:type="spellStart"/>
+        <w:r>
+          <w:rPr>
+            <w:lang w:eastAsia="ja-JP"/>
+          </w:rPr>
+          <w:t>vật</w:t>
+        </w:r>
+        <w:proofErr w:type="spellEnd"/>
+        <w:r>
+          <w:rPr>
+            <w:lang w:eastAsia="ja-JP"/>
+          </w:rPr>
+          <w:t xml:space="preserve"> </w:t>
+        </w:r>
+        <w:proofErr w:type="spellStart"/>
+        <w:r>
+          <w:rPr>
+            <w:lang w:eastAsia="ja-JP"/>
+          </w:rPr>
+          <w:t>thể</w:t>
+        </w:r>
+        <w:proofErr w:type="spellEnd"/>
+        <w:r>
+          <w:rPr>
+            <w:lang w:eastAsia="ja-JP"/>
+          </w:rPr>
+          <w:t xml:space="preserve"> </w:t>
+        </w:r>
+        <w:proofErr w:type="spellStart"/>
+        <w:r>
+          <w:rPr>
+            <w:lang w:eastAsia="ja-JP"/>
+          </w:rPr>
+          <w:t>thì</w:t>
+        </w:r>
+        <w:proofErr w:type="spellEnd"/>
+        <w:r>
+          <w:rPr>
+            <w:lang w:eastAsia="ja-JP"/>
+          </w:rPr>
+          <w:t xml:space="preserve"> robot </w:t>
+        </w:r>
+        <w:proofErr w:type="spellStart"/>
+        <w:r>
+          <w:rPr>
+            <w:lang w:eastAsia="ja-JP"/>
+          </w:rPr>
+          <w:t>sẽ</w:t>
+        </w:r>
+        <w:proofErr w:type="spellEnd"/>
+        <w:r>
+          <w:rPr>
+            <w:lang w:eastAsia="ja-JP"/>
+          </w:rPr>
+          <w:t xml:space="preserve"> quay </w:t>
+        </w:r>
+      </w:ins>
+      <w:proofErr w:type="spellStart"/>
+      <w:ins w:id="25" w:author="Thai Nguyen Viet" w:date="2019-04-20T10:33:00Z">
+        <w:r>
+          <w:rPr>
+            <w:lang w:eastAsia="ja-JP"/>
+          </w:rPr>
+          <w:t>cho</w:t>
+        </w:r>
+        <w:proofErr w:type="spellEnd"/>
+        <w:r>
+          <w:rPr>
+            <w:lang w:eastAsia="ja-JP"/>
+          </w:rPr>
+          <w:t xml:space="preserve"> </w:t>
+        </w:r>
+        <w:proofErr w:type="spellStart"/>
+        <w:r>
+          <w:rPr>
+            <w:lang w:eastAsia="ja-JP"/>
+          </w:rPr>
+          <w:t>đến</w:t>
+        </w:r>
+        <w:proofErr w:type="spellEnd"/>
+        <w:r>
+          <w:rPr>
+            <w:lang w:eastAsia="ja-JP"/>
+          </w:rPr>
+          <w:t xml:space="preserve"> </w:t>
+        </w:r>
+        <w:proofErr w:type="spellStart"/>
+        <w:r>
+          <w:rPr>
+            <w:lang w:eastAsia="ja-JP"/>
+          </w:rPr>
+          <w:t>khi</w:t>
+        </w:r>
+      </w:ins>
+      <w:proofErr w:type="spellEnd"/>
+      <w:ins w:id="26" w:author="Thai Nguyen Viet" w:date="2019-04-20T10:32:00Z">
+        <w:r>
+          <w:rPr>
+            <w:lang w:eastAsia="ja-JP"/>
+          </w:rPr>
+          <w:t xml:space="preserve"> </w:t>
+        </w:r>
+        <w:proofErr w:type="spellStart"/>
+        <w:r>
+          <w:rPr>
+            <w:lang w:eastAsia="ja-JP"/>
+          </w:rPr>
+          <w:t>xác</w:t>
+        </w:r>
+        <w:proofErr w:type="spellEnd"/>
+        <w:r>
+          <w:rPr>
+            <w:lang w:eastAsia="ja-JP"/>
+          </w:rPr>
+          <w:t xml:space="preserve"> </w:t>
+        </w:r>
+        <w:proofErr w:type="spellStart"/>
+        <w:r>
+          <w:rPr>
+            <w:lang w:eastAsia="ja-JP"/>
+          </w:rPr>
+          <w:t>định</w:t>
+        </w:r>
+      </w:ins>
+      <w:proofErr w:type="spellEnd"/>
+      <w:ins w:id="27" w:author="Thai Nguyen Viet" w:date="2019-04-20T10:33:00Z">
+        <w:r>
+          <w:rPr>
+            <w:lang w:eastAsia="ja-JP"/>
+          </w:rPr>
+          <w:t xml:space="preserve"> </w:t>
+        </w:r>
+        <w:proofErr w:type="spellStart"/>
+        <w:r>
+          <w:rPr>
+            <w:lang w:eastAsia="ja-JP"/>
+          </w:rPr>
+          <w:t>được</w:t>
+        </w:r>
+        <w:proofErr w:type="spellEnd"/>
+        <w:r>
+          <w:rPr>
+            <w:lang w:eastAsia="ja-JP"/>
+          </w:rPr>
+          <w:t xml:space="preserve"> </w:t>
+        </w:r>
+        <w:proofErr w:type="spellStart"/>
+        <w:r>
+          <w:rPr>
+            <w:lang w:eastAsia="ja-JP"/>
+          </w:rPr>
+          <w:t>vật</w:t>
+        </w:r>
+        <w:proofErr w:type="spellEnd"/>
+        <w:r>
+          <w:rPr>
+            <w:lang w:eastAsia="ja-JP"/>
+          </w:rPr>
+          <w:t xml:space="preserve"> </w:t>
+        </w:r>
+        <w:proofErr w:type="spellStart"/>
+        <w:r>
+          <w:rPr>
+            <w:lang w:eastAsia="ja-JP"/>
+          </w:rPr>
+          <w:t>thể</w:t>
+        </w:r>
+        <w:proofErr w:type="spellEnd"/>
+        <w:r>
+          <w:rPr>
+            <w:lang w:eastAsia="ja-JP"/>
+          </w:rPr>
+          <w:t xml:space="preserve"> </w:t>
+        </w:r>
+        <w:proofErr w:type="spellStart"/>
+        <w:r>
+          <w:rPr>
+            <w:lang w:eastAsia="ja-JP"/>
+          </w:rPr>
+          <w:t>trong</w:t>
+        </w:r>
+        <w:proofErr w:type="spellEnd"/>
+        <w:r>
+          <w:rPr>
+            <w:lang w:eastAsia="ja-JP"/>
+          </w:rPr>
+          <w:t xml:space="preserve"> </w:t>
+        </w:r>
+        <w:proofErr w:type="spellStart"/>
+        <w:r>
+          <w:rPr>
+            <w:lang w:eastAsia="ja-JP"/>
+          </w:rPr>
+          <w:t>khoảng</w:t>
+        </w:r>
+        <w:proofErr w:type="spellEnd"/>
+        <w:r>
+          <w:rPr>
+            <w:lang w:eastAsia="ja-JP"/>
+          </w:rPr>
+          <w:t xml:space="preserve"> </w:t>
+        </w:r>
+        <w:proofErr w:type="spellStart"/>
+        <w:r>
+          <w:rPr>
+            <w:lang w:eastAsia="ja-JP"/>
+          </w:rPr>
+          <w:t>quy</w:t>
+        </w:r>
+        <w:proofErr w:type="spellEnd"/>
+        <w:r>
+          <w:rPr>
+            <w:lang w:eastAsia="ja-JP"/>
+          </w:rPr>
+          <w:t xml:space="preserve"> </w:t>
+        </w:r>
+        <w:proofErr w:type="spellStart"/>
+        <w:r>
+          <w:rPr>
+            <w:lang w:eastAsia="ja-JP"/>
+          </w:rPr>
+          <w:t>định</w:t>
+        </w:r>
+        <w:proofErr w:type="spellEnd"/>
+        <w:r>
+          <w:rPr>
+            <w:lang w:eastAsia="ja-JP"/>
+          </w:rPr>
+          <w:t>.</w:t>
+        </w:r>
+      </w:ins>
+      <w:ins w:id="28" w:author="Thai Nguyen Viet" w:date="2019-04-20T10:34:00Z">
+        <w:r>
+          <w:rPr>
+            <w:lang w:eastAsia="ja-JP"/>
+          </w:rPr>
+          <w:t xml:space="preserve"> </w:t>
+        </w:r>
+      </w:ins>
     </w:p>
     <w:p>
       <w:pPr>
-        <w:pStyle w:val="Heading2"/>
-        <w:rPr>
-          <w:lang w:eastAsia="ja-JP"/>
-        </w:rPr>
-      </w:pPr>
-      <w:bookmarkStart w:id="13" w:name="_Toc527975138"/>
-      <w:proofErr w:type="spellStart"/>
-      <w:r>
-        <w:t>Ước</w:t>
-      </w:r>
-      <w:proofErr w:type="spellEnd"/>
-      <w:r>
-        <w:t xml:space="preserve"> </w:t>
-      </w:r>
-      <w:proofErr w:type="spellStart"/>
-      <w:r>
-        <w:t>lượng</w:t>
-      </w:r>
-      <w:proofErr w:type="spellEnd"/>
-      <w:r>
-        <w:t xml:space="preserve"> </w:t>
-      </w:r>
-      <w:proofErr w:type="spellStart"/>
-      <w:r>
-        <w:t>thời</w:t>
-      </w:r>
-      <w:proofErr w:type="spellEnd"/>
-      <w:r>
-        <w:t xml:space="preserve"> </w:t>
-      </w:r>
-      <w:proofErr w:type="spellStart"/>
-      <w:r>
-        <w:t>gian</w:t>
-      </w:r>
-      <w:bookmarkEnd w:id="13"/>
-      <w:proofErr w:type="spellEnd"/>
+        <w:ind w:left="576"/>
+        <w:rPr>
+          <w:lang w:eastAsia="ja-JP"/>
+        </w:rPr>
+        <w:pPrChange w:id="29" w:author="Thai Nguyen Viet" w:date="2019-04-20T10:33:00Z">
+          <w:pPr>
+            <w:ind w:left="576"/>
+          </w:pPr>
+        </w:pPrChange>
+      </w:pPr>
+      <w:del w:id="30" w:author="Thai Nguyen Viet" w:date="2019-04-20T10:33:00Z">
+        <w:r>
+          <w:rPr>
+            <w:rFonts w:hint="eastAsia"/>
+            <w:lang w:eastAsia="ja-JP"/>
+          </w:rPr>
+          <w:delText>-Gợi ý khách hàng về những tính năng nên có</w:delText>
+        </w:r>
+      </w:del>
     </w:p>
     <w:p>
       <w:pPr>
-        <w:ind w:left="576"/>
-        <w:rPr>
-          <w:lang w:eastAsia="ja-JP"/>
-        </w:rPr>
-      </w:pPr>
-      <w:r>
-        <w:rPr>
-          <w:rFonts w:hint="eastAsia"/>
-          <w:lang w:eastAsia="ja-JP"/>
-        </w:rPr>
-        <w:t>-</w:t>
-      </w:r>
-      <w:proofErr w:type="spellStart"/>
-      <w:r>
-        <w:rPr>
-          <w:rFonts w:hint="eastAsia"/>
-          <w:lang w:eastAsia="ja-JP"/>
-        </w:rPr>
-        <w:t>Khách</w:t>
-      </w:r>
-      <w:proofErr w:type="spellEnd"/>
-      <w:r>
-        <w:rPr>
-          <w:rFonts w:hint="eastAsia"/>
-          <w:lang w:eastAsia="ja-JP"/>
-        </w:rPr>
-        <w:t xml:space="preserve"> </w:t>
-      </w:r>
-      <w:proofErr w:type="spellStart"/>
-      <w:r>
-        <w:rPr>
-          <w:rFonts w:hint="eastAsia"/>
-          <w:lang w:eastAsia="ja-JP"/>
-        </w:rPr>
-        <w:t>hàng</w:t>
-      </w:r>
-      <w:proofErr w:type="spellEnd"/>
-      <w:r>
-        <w:rPr>
-          <w:rFonts w:hint="eastAsia"/>
-          <w:lang w:eastAsia="ja-JP"/>
-        </w:rPr>
-        <w:t xml:space="preserve"> </w:t>
-      </w:r>
-      <w:proofErr w:type="spellStart"/>
-      <w:r>
-        <w:rPr>
-          <w:rFonts w:hint="eastAsia"/>
-          <w:lang w:eastAsia="ja-JP"/>
-        </w:rPr>
-        <w:t>thường</w:t>
-      </w:r>
-      <w:proofErr w:type="spellEnd"/>
-      <w:r>
-        <w:rPr>
-          <w:rFonts w:hint="eastAsia"/>
-          <w:lang w:eastAsia="ja-JP"/>
-        </w:rPr>
-        <w:t xml:space="preserve"> can </w:t>
-      </w:r>
-      <w:proofErr w:type="spellStart"/>
-      <w:r>
-        <w:rPr>
-          <w:rFonts w:hint="eastAsia"/>
-          <w:lang w:eastAsia="ja-JP"/>
-        </w:rPr>
-        <w:t>thiệp</w:t>
-      </w:r>
+        <w:pStyle w:val="Heading2"/>
+        <w:rPr>
+          <w:lang w:eastAsia="ja-JP"/>
+        </w:rPr>
+      </w:pPr>
+      <w:bookmarkStart w:id="31" w:name="_Toc527975137"/>
+      <w:proofErr w:type="spellStart"/>
+      <w:r>
+        <w:t>Ước</w:t>
+      </w:r>
+      <w:proofErr w:type="spellEnd"/>
+      <w:r>
+        <w:t xml:space="preserve"> </w:t>
+      </w:r>
+      <w:proofErr w:type="spellStart"/>
+      <w:r>
+        <w:t>lượng</w:t>
+      </w:r>
+      <w:proofErr w:type="spellEnd"/>
+      <w:r>
+        <w:t xml:space="preserve"> </w:t>
+      </w:r>
+      <w:proofErr w:type="spellStart"/>
+      <w:r>
+        <w:t>cách</w:t>
+      </w:r>
+      <w:proofErr w:type="spellEnd"/>
+      <w:r>
+        <w:t xml:space="preserve"> </w:t>
+      </w:r>
+      <w:proofErr w:type="spellStart"/>
+      <w:r>
+        <w:t>tích</w:t>
+      </w:r>
+      <w:proofErr w:type="spellEnd"/>
+      <w:r>
+        <w:t xml:space="preserve"> </w:t>
+      </w:r>
+      <w:proofErr w:type="spellStart"/>
+      <w:r>
+        <w:t>hợp</w:t>
+      </w:r>
+      <w:proofErr w:type="spellEnd"/>
+      <w:r>
+        <w:t xml:space="preserve"> </w:t>
+      </w:r>
+      <w:proofErr w:type="spellStart"/>
+      <w:r>
+        <w:t>hệ</w:t>
+      </w:r>
+      <w:proofErr w:type="spellEnd"/>
+      <w:r>
+        <w:t xml:space="preserve"> </w:t>
+      </w:r>
+      <w:proofErr w:type="spellStart"/>
+      <w:r>
+        <w:t>thống</w:t>
+      </w:r>
+      <w:bookmarkEnd w:id="31"/>
       <w:proofErr w:type="spellEnd"/>
     </w:p>
     <w:p>
       <w:pPr>
+        <w:ind w:left="576"/>
+        <w:rPr>
+          <w:ins w:id="32" w:author="Thai Nguyen Viet" w:date="2019-04-20T10:35:00Z"/>
+          <w:lang w:eastAsia="ja-JP"/>
+        </w:rPr>
+      </w:pPr>
+      <w:r>
+        <w:rPr>
+          <w:rFonts w:hint="eastAsia"/>
+          <w:lang w:eastAsia="ja-JP"/>
+        </w:rPr>
+        <w:t>-</w:t>
+      </w:r>
+      <w:proofErr w:type="spellStart"/>
+      <w:r>
+        <w:rPr>
+          <w:rFonts w:hint="eastAsia"/>
+          <w:lang w:eastAsia="ja-JP"/>
+        </w:rPr>
+        <w:t>Sản</w:t>
+      </w:r>
+      <w:proofErr w:type="spellEnd"/>
+      <w:r>
+        <w:rPr>
+          <w:rFonts w:hint="eastAsia"/>
+          <w:lang w:eastAsia="ja-JP"/>
+        </w:rPr>
+        <w:t xml:space="preserve"> </w:t>
+      </w:r>
+      <w:proofErr w:type="spellStart"/>
+      <w:r>
+        <w:rPr>
+          <w:rFonts w:hint="eastAsia"/>
+          <w:lang w:eastAsia="ja-JP"/>
+        </w:rPr>
+        <w:t>phẩm</w:t>
+      </w:r>
+      <w:proofErr w:type="spellEnd"/>
+      <w:r>
+        <w:rPr>
+          <w:rFonts w:hint="eastAsia"/>
+          <w:lang w:eastAsia="ja-JP"/>
+        </w:rPr>
+        <w:t xml:space="preserve"> </w:t>
+      </w:r>
+      <w:proofErr w:type="spellStart"/>
+      <w:r>
+        <w:rPr>
+          <w:rFonts w:hint="eastAsia"/>
+          <w:lang w:eastAsia="ja-JP"/>
+        </w:rPr>
+        <w:t>làm</w:t>
+      </w:r>
+      <w:proofErr w:type="spellEnd"/>
+      <w:r>
+        <w:rPr>
+          <w:rFonts w:hint="eastAsia"/>
+          <w:lang w:eastAsia="ja-JP"/>
+        </w:rPr>
+        <w:t xml:space="preserve"> ra </w:t>
+      </w:r>
+      <w:proofErr w:type="spellStart"/>
+      <w:r>
+        <w:rPr>
+          <w:rFonts w:hint="eastAsia"/>
+          <w:lang w:eastAsia="ja-JP"/>
+        </w:rPr>
+        <w:t>sẽ</w:t>
+      </w:r>
+      <w:proofErr w:type="spellEnd"/>
+      <w:r>
+        <w:rPr>
+          <w:rFonts w:hint="eastAsia"/>
+          <w:lang w:eastAsia="ja-JP"/>
+        </w:rPr>
+        <w:t xml:space="preserve"> </w:t>
+      </w:r>
+      <w:proofErr w:type="spellStart"/>
+      <w:r>
+        <w:rPr>
+          <w:rFonts w:hint="eastAsia"/>
+          <w:lang w:eastAsia="ja-JP"/>
+        </w:rPr>
+        <w:t>được</w:t>
+      </w:r>
+      <w:proofErr w:type="spellEnd"/>
+      <w:r>
+        <w:rPr>
+          <w:rFonts w:hint="eastAsia"/>
+          <w:lang w:eastAsia="ja-JP"/>
+        </w:rPr>
+        <w:t xml:space="preserve"> </w:t>
+      </w:r>
+      <w:proofErr w:type="spellStart"/>
+      <w:r>
+        <w:rPr>
+          <w:rFonts w:hint="eastAsia"/>
+          <w:lang w:eastAsia="ja-JP"/>
+        </w:rPr>
+        <w:t>tích</w:t>
+      </w:r>
+      <w:proofErr w:type="spellEnd"/>
+      <w:r>
+        <w:rPr>
+          <w:rFonts w:hint="eastAsia"/>
+          <w:lang w:eastAsia="ja-JP"/>
+        </w:rPr>
+        <w:t xml:space="preserve"> </w:t>
+      </w:r>
+      <w:proofErr w:type="spellStart"/>
+      <w:r>
+        <w:rPr>
+          <w:rFonts w:hint="eastAsia"/>
+          <w:lang w:eastAsia="ja-JP"/>
+        </w:rPr>
+        <w:t>hợp</w:t>
+      </w:r>
+      <w:proofErr w:type="spellEnd"/>
+      <w:r>
+        <w:rPr>
+          <w:rFonts w:hint="eastAsia"/>
+          <w:lang w:eastAsia="ja-JP"/>
+        </w:rPr>
+        <w:t xml:space="preserve"> </w:t>
+      </w:r>
+      <w:proofErr w:type="spellStart"/>
+      <w:r>
+        <w:rPr>
+          <w:rFonts w:hint="eastAsia"/>
+          <w:lang w:eastAsia="ja-JP"/>
+        </w:rPr>
+        <w:t>trong</w:t>
+      </w:r>
+      <w:proofErr w:type="spellEnd"/>
+      <w:r>
+        <w:rPr>
+          <w:rFonts w:hint="eastAsia"/>
+          <w:lang w:eastAsia="ja-JP"/>
+        </w:rPr>
+        <w:t xml:space="preserve"> </w:t>
+      </w:r>
+      <w:proofErr w:type="spellStart"/>
+      <w:r>
+        <w:rPr>
+          <w:rFonts w:hint="eastAsia"/>
+          <w:lang w:eastAsia="ja-JP"/>
+        </w:rPr>
+        <w:t>môi</w:t>
+      </w:r>
+      <w:proofErr w:type="spellEnd"/>
+      <w:r>
+        <w:rPr>
+          <w:rFonts w:hint="eastAsia"/>
+          <w:lang w:eastAsia="ja-JP"/>
+        </w:rPr>
+        <w:t xml:space="preserve"> </w:t>
+      </w:r>
+      <w:proofErr w:type="spellStart"/>
+      <w:r>
+        <w:rPr>
+          <w:rFonts w:hint="eastAsia"/>
+          <w:lang w:eastAsia="ja-JP"/>
+        </w:rPr>
+        <w:t>trường</w:t>
+      </w:r>
+      <w:proofErr w:type="spellEnd"/>
+      <w:r>
+        <w:rPr>
+          <w:rFonts w:hint="eastAsia"/>
+          <w:lang w:eastAsia="ja-JP"/>
+        </w:rPr>
+        <w:t xml:space="preserve"> </w:t>
+      </w:r>
+      <w:proofErr w:type="spellStart"/>
+      <w:r>
+        <w:rPr>
+          <w:rFonts w:hint="eastAsia"/>
+          <w:lang w:eastAsia="ja-JP"/>
+        </w:rPr>
+        <w:t>đã</w:t>
+      </w:r>
+      <w:proofErr w:type="spellEnd"/>
+      <w:r>
+        <w:rPr>
+          <w:rFonts w:hint="eastAsia"/>
+          <w:lang w:eastAsia="ja-JP"/>
+        </w:rPr>
+        <w:t xml:space="preserve"> </w:t>
+      </w:r>
+      <w:proofErr w:type="spellStart"/>
+      <w:r>
+        <w:rPr>
+          <w:rFonts w:hint="eastAsia"/>
+          <w:lang w:eastAsia="ja-JP"/>
+        </w:rPr>
+        <w:t>có</w:t>
+      </w:r>
+      <w:proofErr w:type="spellEnd"/>
+      <w:r>
+        <w:rPr>
+          <w:rFonts w:hint="eastAsia"/>
+          <w:lang w:eastAsia="ja-JP"/>
+        </w:rPr>
+        <w:t xml:space="preserve"> </w:t>
+      </w:r>
+      <w:proofErr w:type="gramStart"/>
+      <w:r>
+        <w:rPr>
+          <w:rFonts w:hint="eastAsia"/>
+          <w:lang w:eastAsia="ja-JP"/>
+        </w:rPr>
+        <w:t xml:space="preserve">( </w:t>
+      </w:r>
+      <w:proofErr w:type="spellStart"/>
+      <w:r>
+        <w:rPr>
+          <w:rFonts w:hint="eastAsia"/>
+          <w:lang w:eastAsia="ja-JP"/>
+        </w:rPr>
+        <w:t>hoặc</w:t>
+      </w:r>
+      <w:proofErr w:type="spellEnd"/>
+      <w:proofErr w:type="gramEnd"/>
+      <w:r>
+        <w:rPr>
+          <w:rFonts w:hint="eastAsia"/>
+          <w:lang w:eastAsia="ja-JP"/>
+        </w:rPr>
+        <w:t xml:space="preserve"> </w:t>
+      </w:r>
+      <w:proofErr w:type="spellStart"/>
+      <w:r>
+        <w:rPr>
+          <w:rFonts w:hint="eastAsia"/>
+          <w:lang w:eastAsia="ja-JP"/>
+        </w:rPr>
+        <w:t>đã</w:t>
+      </w:r>
+      <w:proofErr w:type="spellEnd"/>
+      <w:r>
+        <w:rPr>
+          <w:rFonts w:hint="eastAsia"/>
+          <w:lang w:eastAsia="ja-JP"/>
+        </w:rPr>
+        <w:t xml:space="preserve"> </w:t>
+      </w:r>
+      <w:proofErr w:type="spellStart"/>
+      <w:r>
+        <w:rPr>
+          <w:rFonts w:hint="eastAsia"/>
+          <w:lang w:eastAsia="ja-JP"/>
+        </w:rPr>
+        <w:t>vận</w:t>
+      </w:r>
+      <w:proofErr w:type="spellEnd"/>
+      <w:r>
+        <w:rPr>
+          <w:rFonts w:hint="eastAsia"/>
+          <w:lang w:eastAsia="ja-JP"/>
+        </w:rPr>
+        <w:t xml:space="preserve"> </w:t>
+      </w:r>
+      <w:proofErr w:type="spellStart"/>
+      <w:r>
+        <w:rPr>
+          <w:rFonts w:hint="eastAsia"/>
+          <w:lang w:eastAsia="ja-JP"/>
+        </w:rPr>
+        <w:t>hành</w:t>
+      </w:r>
+      <w:proofErr w:type="spellEnd"/>
+      <w:r>
+        <w:rPr>
+          <w:rFonts w:hint="eastAsia"/>
+          <w:lang w:eastAsia="ja-JP"/>
+        </w:rPr>
+        <w:t xml:space="preserve"> ) =&gt; </w:t>
+      </w:r>
+      <w:proofErr w:type="spellStart"/>
+      <w:r>
+        <w:rPr>
+          <w:rFonts w:hint="eastAsia"/>
+          <w:lang w:eastAsia="ja-JP"/>
+        </w:rPr>
+        <w:t>tính</w:t>
+      </w:r>
+      <w:proofErr w:type="spellEnd"/>
+      <w:r>
+        <w:rPr>
+          <w:rFonts w:hint="eastAsia"/>
+          <w:lang w:eastAsia="ja-JP"/>
+        </w:rPr>
+        <w:t xml:space="preserve"> </w:t>
+      </w:r>
+      <w:proofErr w:type="spellStart"/>
+      <w:r>
+        <w:rPr>
+          <w:rFonts w:hint="eastAsia"/>
+          <w:lang w:eastAsia="ja-JP"/>
+        </w:rPr>
+        <w:t>tương</w:t>
+      </w:r>
+      <w:proofErr w:type="spellEnd"/>
+      <w:r>
+        <w:rPr>
+          <w:rFonts w:hint="eastAsia"/>
+          <w:lang w:eastAsia="ja-JP"/>
+        </w:rPr>
+        <w:t xml:space="preserve"> </w:t>
+      </w:r>
+      <w:proofErr w:type="spellStart"/>
+      <w:r>
+        <w:rPr>
+          <w:rFonts w:hint="eastAsia"/>
+          <w:lang w:eastAsia="ja-JP"/>
+        </w:rPr>
+        <w:t>thích</w:t>
+      </w:r>
+      <w:proofErr w:type="spellEnd"/>
+      <w:r>
+        <w:rPr>
+          <w:rFonts w:hint="eastAsia"/>
+          <w:lang w:eastAsia="ja-JP"/>
+        </w:rPr>
+        <w:t xml:space="preserve"> </w:t>
+      </w:r>
+      <w:proofErr w:type="spellStart"/>
+      <w:r>
+        <w:rPr>
+          <w:rFonts w:hint="eastAsia"/>
+          <w:lang w:eastAsia="ja-JP"/>
+        </w:rPr>
+        <w:t>của</w:t>
+      </w:r>
+      <w:proofErr w:type="spellEnd"/>
+      <w:r>
+        <w:rPr>
+          <w:rFonts w:hint="eastAsia"/>
+          <w:lang w:eastAsia="ja-JP"/>
+        </w:rPr>
+        <w:t xml:space="preserve"> </w:t>
+      </w:r>
+      <w:proofErr w:type="spellStart"/>
+      <w:r>
+        <w:rPr>
+          <w:rFonts w:hint="eastAsia"/>
+          <w:lang w:eastAsia="ja-JP"/>
+        </w:rPr>
+        <w:t>sản</w:t>
+      </w:r>
+      <w:proofErr w:type="spellEnd"/>
+      <w:r>
+        <w:rPr>
+          <w:rFonts w:hint="eastAsia"/>
+          <w:lang w:eastAsia="ja-JP"/>
+        </w:rPr>
+        <w:t xml:space="preserve"> </w:t>
+      </w:r>
+      <w:proofErr w:type="spellStart"/>
+      <w:r>
+        <w:rPr>
+          <w:rFonts w:hint="eastAsia"/>
+          <w:lang w:eastAsia="ja-JP"/>
+        </w:rPr>
+        <w:t>phẩm</w:t>
+      </w:r>
+      <w:proofErr w:type="spellEnd"/>
+    </w:p>
+    <w:p>
+      <w:pPr>
+        <w:ind w:left="576"/>
+        <w:rPr>
+          <w:lang w:eastAsia="ja-JP"/>
+        </w:rPr>
+      </w:pPr>
+      <w:ins w:id="33" w:author="Thai Nguyen Viet" w:date="2019-04-20T10:35:00Z">
+        <w:r>
+          <w:rPr>
+            <w:lang w:eastAsia="ja-JP"/>
+          </w:rPr>
+          <w:t xml:space="preserve">- </w:t>
+        </w:r>
+        <w:proofErr w:type="spellStart"/>
+        <w:r>
+          <w:rPr>
+            <w:lang w:eastAsia="ja-JP"/>
+          </w:rPr>
+          <w:t>Sản</w:t>
+        </w:r>
+        <w:proofErr w:type="spellEnd"/>
+        <w:r>
+          <w:rPr>
+            <w:lang w:eastAsia="ja-JP"/>
+          </w:rPr>
+          <w:t xml:space="preserve"> </w:t>
+        </w:r>
+        <w:proofErr w:type="spellStart"/>
+        <w:r>
+          <w:rPr>
+            <w:lang w:eastAsia="ja-JP"/>
+          </w:rPr>
+          <w:t>phẩm</w:t>
+        </w:r>
+        <w:proofErr w:type="spellEnd"/>
+        <w:r>
+          <w:rPr>
+            <w:lang w:eastAsia="ja-JP"/>
+          </w:rPr>
+          <w:t xml:space="preserve"> </w:t>
+        </w:r>
+        <w:proofErr w:type="spellStart"/>
+        <w:r>
+          <w:rPr>
+            <w:lang w:eastAsia="ja-JP"/>
+          </w:rPr>
+          <w:t>chạy</w:t>
+        </w:r>
+        <w:proofErr w:type="spellEnd"/>
+        <w:r>
+          <w:rPr>
+            <w:lang w:eastAsia="ja-JP"/>
+          </w:rPr>
+          <w:t xml:space="preserve"> </w:t>
+        </w:r>
+        <w:proofErr w:type="spellStart"/>
+        <w:r>
+          <w:rPr>
+            <w:lang w:eastAsia="ja-JP"/>
+          </w:rPr>
+          <w:t>ổn</w:t>
+        </w:r>
+        <w:proofErr w:type="spellEnd"/>
+        <w:r>
+          <w:rPr>
+            <w:lang w:eastAsia="ja-JP"/>
+          </w:rPr>
+          <w:t xml:space="preserve"> </w:t>
+        </w:r>
+        <w:proofErr w:type="spellStart"/>
+        <w:r>
+          <w:rPr>
+            <w:lang w:eastAsia="ja-JP"/>
+          </w:rPr>
+          <w:t>định</w:t>
+        </w:r>
+        <w:proofErr w:type="spellEnd"/>
+        <w:r>
+          <w:rPr>
+            <w:lang w:eastAsia="ja-JP"/>
+          </w:rPr>
+          <w:t xml:space="preserve"> </w:t>
+        </w:r>
+        <w:proofErr w:type="spellStart"/>
+        <w:r>
+          <w:rPr>
+            <w:lang w:eastAsia="ja-JP"/>
+          </w:rPr>
+          <w:t>trên</w:t>
+        </w:r>
+        <w:proofErr w:type="spellEnd"/>
+        <w:r>
+          <w:rPr>
+            <w:lang w:eastAsia="ja-JP"/>
+          </w:rPr>
+          <w:t xml:space="preserve"> </w:t>
+        </w:r>
+        <w:proofErr w:type="spellStart"/>
+        <w:r>
+          <w:rPr>
+            <w:lang w:eastAsia="ja-JP"/>
+          </w:rPr>
+          <w:t>địa</w:t>
+        </w:r>
+        <w:proofErr w:type="spellEnd"/>
+        <w:r>
+          <w:rPr>
+            <w:lang w:eastAsia="ja-JP"/>
+          </w:rPr>
+          <w:t xml:space="preserve"> </w:t>
+        </w:r>
+        <w:proofErr w:type="spellStart"/>
+        <w:r>
+          <w:rPr>
+            <w:lang w:eastAsia="ja-JP"/>
+          </w:rPr>
+          <w:t>hình</w:t>
+        </w:r>
+        <w:proofErr w:type="spellEnd"/>
+        <w:r>
+          <w:rPr>
+            <w:lang w:eastAsia="ja-JP"/>
+          </w:rPr>
+          <w:t xml:space="preserve"> </w:t>
+        </w:r>
+        <w:proofErr w:type="spellStart"/>
+        <w:r>
+          <w:rPr>
+            <w:lang w:eastAsia="ja-JP"/>
+          </w:rPr>
+          <w:t>bằng</w:t>
+        </w:r>
+        <w:proofErr w:type="spellEnd"/>
+        <w:r>
+          <w:rPr>
+            <w:lang w:eastAsia="ja-JP"/>
+          </w:rPr>
+          <w:t xml:space="preserve"> </w:t>
+        </w:r>
+        <w:proofErr w:type="spellStart"/>
+        <w:r>
+          <w:rPr>
+            <w:lang w:eastAsia="ja-JP"/>
+          </w:rPr>
+          <w:t>phẳng</w:t>
+        </w:r>
+        <w:proofErr w:type="spellEnd"/>
+        <w:r>
+          <w:rPr>
+            <w:lang w:eastAsia="ja-JP"/>
+          </w:rPr>
+          <w:t xml:space="preserve">, </w:t>
+        </w:r>
+        <w:proofErr w:type="spellStart"/>
+        <w:r>
+          <w:rPr>
+            <w:lang w:eastAsia="ja-JP"/>
+          </w:rPr>
+          <w:t>thông</w:t>
+        </w:r>
+        <w:proofErr w:type="spellEnd"/>
+        <w:r>
+          <w:rPr>
+            <w:lang w:eastAsia="ja-JP"/>
+          </w:rPr>
+          <w:t xml:space="preserve"> </w:t>
+        </w:r>
+        <w:proofErr w:type="spellStart"/>
+        <w:r>
+          <w:rPr>
+            <w:lang w:eastAsia="ja-JP"/>
+          </w:rPr>
+          <w:t>thoáng</w:t>
+        </w:r>
+        <w:proofErr w:type="spellEnd"/>
+        <w:r>
+          <w:rPr>
+            <w:lang w:eastAsia="ja-JP"/>
+          </w:rPr>
+          <w:t>.</w:t>
+        </w:r>
+      </w:ins>
+    </w:p>
+    <w:p>
+      <w:pPr>
         <w:pStyle w:val="Heading2"/>
         <w:rPr>
           <w:lang w:eastAsia="ja-JP"/>
         </w:rPr>
       </w:pPr>
-      <w:bookmarkStart w:id="14" w:name="_Toc527975139"/>
+      <w:bookmarkStart w:id="34" w:name="_Toc527975138"/>
       <w:proofErr w:type="spellStart"/>
       <w:r>
         <w:t>Ước</w:t>
@@ -7398,6 +7959,256 @@
       </w:r>
       <w:proofErr w:type="spellStart"/>
       <w:r>
+        <w:t>thời</w:t>
+      </w:r>
+      <w:proofErr w:type="spellEnd"/>
+      <w:r>
+        <w:t xml:space="preserve"> </w:t>
+      </w:r>
+      <w:proofErr w:type="spellStart"/>
+      <w:r>
+        <w:t>gian</w:t>
+      </w:r>
+      <w:bookmarkEnd w:id="34"/>
+      <w:proofErr w:type="spellEnd"/>
+    </w:p>
+    <w:p>
+      <w:pPr>
+        <w:ind w:left="576"/>
+        <w:rPr>
+          <w:ins w:id="35" w:author="Thai Nguyen Viet" w:date="2019-04-20T10:36:00Z"/>
+          <w:lang w:eastAsia="ja-JP"/>
+        </w:rPr>
+      </w:pPr>
+      <w:proofErr w:type="spellStart"/>
+      <w:ins w:id="36" w:author="Thai Nguyen Viet" w:date="2019-04-20T10:36:00Z">
+        <w:r>
+          <w:rPr>
+            <w:lang w:eastAsia="ja-JP"/>
+          </w:rPr>
+          <w:t>Thời</w:t>
+        </w:r>
+        <w:proofErr w:type="spellEnd"/>
+        <w:r>
+          <w:rPr>
+            <w:lang w:eastAsia="ja-JP"/>
+          </w:rPr>
+          <w:t xml:space="preserve"> </w:t>
+        </w:r>
+        <w:proofErr w:type="spellStart"/>
+        <w:r>
+          <w:rPr>
+            <w:lang w:eastAsia="ja-JP"/>
+          </w:rPr>
+          <w:t>gian</w:t>
+        </w:r>
+        <w:proofErr w:type="spellEnd"/>
+        <w:r>
+          <w:rPr>
+            <w:lang w:eastAsia="ja-JP"/>
+          </w:rPr>
+          <w:t xml:space="preserve"> </w:t>
+        </w:r>
+        <w:proofErr w:type="spellStart"/>
+        <w:r>
+          <w:rPr>
+            <w:lang w:eastAsia="ja-JP"/>
+          </w:rPr>
+          <w:t>xây</w:t>
+        </w:r>
+        <w:proofErr w:type="spellEnd"/>
+        <w:r>
+          <w:rPr>
+            <w:lang w:eastAsia="ja-JP"/>
+          </w:rPr>
+          <w:t xml:space="preserve"> </w:t>
+        </w:r>
+        <w:proofErr w:type="spellStart"/>
+        <w:r>
+          <w:rPr>
+            <w:lang w:eastAsia="ja-JP"/>
+          </w:rPr>
+          <w:t>dựng</w:t>
+        </w:r>
+        <w:proofErr w:type="spellEnd"/>
+        <w:r>
+          <w:rPr>
+            <w:lang w:eastAsia="ja-JP"/>
+          </w:rPr>
+          <w:t xml:space="preserve"> </w:t>
+        </w:r>
+        <w:proofErr w:type="spellStart"/>
+        <w:r>
+          <w:rPr>
+            <w:lang w:eastAsia="ja-JP"/>
+          </w:rPr>
+          <w:t>và</w:t>
+        </w:r>
+        <w:proofErr w:type="spellEnd"/>
+        <w:r>
+          <w:rPr>
+            <w:lang w:eastAsia="ja-JP"/>
+          </w:rPr>
+          <w:t xml:space="preserve"> </w:t>
+        </w:r>
+        <w:proofErr w:type="spellStart"/>
+        <w:r>
+          <w:rPr>
+            <w:lang w:eastAsia="ja-JP"/>
+          </w:rPr>
+          <w:t>phát</w:t>
+        </w:r>
+        <w:proofErr w:type="spellEnd"/>
+        <w:r>
+          <w:rPr>
+            <w:lang w:eastAsia="ja-JP"/>
+          </w:rPr>
+          <w:t xml:space="preserve"> </w:t>
+        </w:r>
+        <w:proofErr w:type="spellStart"/>
+        <w:r>
+          <w:rPr>
+            <w:lang w:eastAsia="ja-JP"/>
+          </w:rPr>
+          <w:t>triển</w:t>
+        </w:r>
+        <w:proofErr w:type="spellEnd"/>
+        <w:r>
+          <w:rPr>
+            <w:lang w:eastAsia="ja-JP"/>
+          </w:rPr>
+          <w:t xml:space="preserve"> </w:t>
+        </w:r>
+        <w:proofErr w:type="spellStart"/>
+        <w:r>
+          <w:rPr>
+            <w:lang w:eastAsia="ja-JP"/>
+          </w:rPr>
+          <w:t>sản</w:t>
+        </w:r>
+        <w:proofErr w:type="spellEnd"/>
+        <w:r>
+          <w:rPr>
+            <w:lang w:eastAsia="ja-JP"/>
+          </w:rPr>
+          <w:t xml:space="preserve"> </w:t>
+        </w:r>
+        <w:proofErr w:type="spellStart"/>
+        <w:r>
+          <w:rPr>
+            <w:lang w:eastAsia="ja-JP"/>
+          </w:rPr>
+          <w:t>phẩm</w:t>
+        </w:r>
+        <w:proofErr w:type="spellEnd"/>
+        <w:r>
+          <w:rPr>
+            <w:lang w:eastAsia="ja-JP"/>
+          </w:rPr>
+          <w:t xml:space="preserve"> </w:t>
+        </w:r>
+        <w:proofErr w:type="spellStart"/>
+        <w:r>
+          <w:rPr>
+            <w:lang w:eastAsia="ja-JP"/>
+          </w:rPr>
+          <w:t>trong</w:t>
+        </w:r>
+        <w:proofErr w:type="spellEnd"/>
+        <w:r>
+          <w:rPr>
+            <w:lang w:eastAsia="ja-JP"/>
+          </w:rPr>
+          <w:t xml:space="preserve"> </w:t>
+        </w:r>
+        <w:proofErr w:type="spellStart"/>
+        <w:r>
+          <w:rPr>
+            <w:lang w:eastAsia="ja-JP"/>
+          </w:rPr>
+          <w:t>vòng</w:t>
+        </w:r>
+        <w:proofErr w:type="spellEnd"/>
+        <w:r>
+          <w:rPr>
+            <w:lang w:eastAsia="ja-JP"/>
+          </w:rPr>
+          <w:t xml:space="preserve"> 11 </w:t>
+        </w:r>
+        <w:proofErr w:type="spellStart"/>
+        <w:r>
+          <w:rPr>
+            <w:lang w:eastAsia="ja-JP"/>
+          </w:rPr>
+          <w:t>tuần</w:t>
+        </w:r>
+        <w:proofErr w:type="spellEnd"/>
+        <w:r>
+          <w:rPr>
+            <w:lang w:eastAsia="ja-JP"/>
+          </w:rPr>
+          <w:t>.</w:t>
+        </w:r>
+      </w:ins>
+      <w:del w:id="37" w:author="Thai Nguyen Viet" w:date="2019-04-20T10:35:00Z">
+        <w:r>
+          <w:rPr>
+            <w:rFonts w:hint="eastAsia"/>
+            <w:lang w:eastAsia="ja-JP"/>
+          </w:rPr>
+          <w:delText>-</w:delText>
+        </w:r>
+        <w:r>
+          <w:rPr>
+            <w:rFonts w:hint="eastAsia"/>
+            <w:lang w:eastAsia="ja-JP"/>
+          </w:rPr>
+          <w:delText>Khách hàng thường can thiệp</w:delText>
+        </w:r>
+      </w:del>
+    </w:p>
+    <w:p>
+      <w:pPr>
+        <w:ind w:left="576"/>
+        <w:rPr>
+          <w:del w:id="38" w:author="Thai Nguyen Viet" w:date="2019-04-20T10:39:00Z"/>
+          <w:lang w:eastAsia="ja-JP"/>
+        </w:rPr>
+        <w:pPrChange w:id="39" w:author="Thai Nguyen Viet" w:date="2019-04-20T10:36:00Z">
+          <w:pPr>
+            <w:ind w:left="576"/>
+          </w:pPr>
+        </w:pPrChange>
+      </w:pPr>
+      <w:bookmarkStart w:id="40" w:name="_GoBack"/>
+      <w:bookmarkEnd w:id="40"/>
+    </w:p>
+    <w:p>
+      <w:pPr>
+        <w:pStyle w:val="Heading2"/>
+        <w:rPr>
+          <w:lang w:eastAsia="ja-JP"/>
+        </w:rPr>
+      </w:pPr>
+      <w:bookmarkStart w:id="41" w:name="_Toc527975139"/>
+      <w:proofErr w:type="spellStart"/>
+      <w:r>
+        <w:t>Ước</w:t>
+      </w:r>
+      <w:proofErr w:type="spellEnd"/>
+      <w:r>
+        <w:t xml:space="preserve"> </w:t>
+      </w:r>
+      <w:proofErr w:type="spellStart"/>
+      <w:r>
+        <w:t>lượng</w:t>
+      </w:r>
+      <w:proofErr w:type="spellEnd"/>
+      <w:r>
+        <w:t xml:space="preserve"> </w:t>
+      </w:r>
+      <w:proofErr w:type="spellStart"/>
+      <w:r>
         <w:t>rủi</w:t>
       </w:r>
       <w:proofErr w:type="spellEnd"/>
@@ -7408,7 +8219,7 @@
       <w:r>
         <w:t>ro</w:t>
       </w:r>
-      <w:bookmarkEnd w:id="14"/>
+      <w:bookmarkEnd w:id="41"/>
       <w:proofErr w:type="spellEnd"/>
     </w:p>
     <w:p>
@@ -7862,7 +8673,7 @@
           <w:lang w:eastAsia="ja-JP"/>
         </w:rPr>
       </w:pPr>
-      <w:bookmarkStart w:id="15" w:name="_Toc527975140"/>
+      <w:bookmarkStart w:id="42" w:name="_Toc527975140"/>
       <w:proofErr w:type="spellStart"/>
       <w:r>
         <w:t>Xác</w:t>
@@ -7915,7 +8726,7 @@
       <w:r>
         <w:t>thử</w:t>
       </w:r>
-      <w:bookmarkEnd w:id="15"/>
+      <w:bookmarkEnd w:id="42"/>
       <w:proofErr w:type="spellEnd"/>
     </w:p>
     <w:p>
@@ -8363,7 +9174,7 @@
           <w:lang w:eastAsia="ja-JP"/>
         </w:rPr>
       </w:pPr>
-      <w:bookmarkStart w:id="16" w:name="_Toc527975141"/>
+      <w:bookmarkStart w:id="43" w:name="_Toc527975141"/>
       <w:proofErr w:type="spellStart"/>
       <w:r>
         <w:t>Ước</w:t>
@@ -8424,7 +9235,7 @@
       <w:r>
         <w:t>đặt</w:t>
       </w:r>
-      <w:bookmarkEnd w:id="16"/>
+      <w:bookmarkEnd w:id="43"/>
       <w:proofErr w:type="spellEnd"/>
     </w:p>
     <w:p>
@@ -8495,6 +9306,7 @@
           <w:rFonts w:hint="eastAsia"/>
           <w:lang w:eastAsia="ja-JP"/>
         </w:rPr>
+        <w:lastRenderedPageBreak/>
         <w:t xml:space="preserve">-Chi </w:t>
       </w:r>
       <w:proofErr w:type="spellStart"/>
@@ -8743,10 +9555,9 @@
       <w:pPr>
         <w:pStyle w:val="Heading1"/>
       </w:pPr>
-      <w:bookmarkStart w:id="17" w:name="_Toc527975142"/>
-      <w:proofErr w:type="spellStart"/>
-      <w:r>
-        <w:lastRenderedPageBreak/>
+      <w:bookmarkStart w:id="44" w:name="_Toc527975142"/>
+      <w:proofErr w:type="spellStart"/>
+      <w:r>
         <w:t>Ước</w:t>
       </w:r>
       <w:proofErr w:type="spellEnd"/>
@@ -8773,7 +9584,7 @@
       <w:r>
         <w:t>thành</w:t>
       </w:r>
-      <w:bookmarkEnd w:id="17"/>
+      <w:bookmarkEnd w:id="44"/>
       <w:proofErr w:type="spellEnd"/>
     </w:p>
     <w:p>
@@ -9309,15 +10120,13 @@
         </w:rPr>
         <w:t xml:space="preserve"> (1) + (2) + (3) = 162 + 162 + 6*3 = 342 tr.</w:t>
       </w:r>
-      <w:bookmarkStart w:id="18" w:name="_GoBack"/>
-      <w:bookmarkEnd w:id="18"/>
     </w:p>
     <w:p/>
     <w:p>
       <w:pPr>
         <w:pStyle w:val="Heading1"/>
       </w:pPr>
-      <w:bookmarkStart w:id="19" w:name="_Toc527975143"/>
+      <w:bookmarkStart w:id="45" w:name="_Toc527975143"/>
       <w:proofErr w:type="spellStart"/>
       <w:r>
         <w:t>Phân</w:t>
@@ -9354,7 +10163,7 @@
       <w:r>
         <w:t>chính</w:t>
       </w:r>
-      <w:bookmarkEnd w:id="19"/>
+      <w:bookmarkEnd w:id="45"/>
       <w:proofErr w:type="spellEnd"/>
     </w:p>
     <w:p>
@@ -10964,7 +11773,7 @@
       <w:pPr>
         <w:pStyle w:val="Heading1"/>
       </w:pPr>
-      <w:bookmarkStart w:id="20" w:name="_Toc527975144"/>
+      <w:bookmarkStart w:id="46" w:name="_Toc527975144"/>
       <w:proofErr w:type="spellStart"/>
       <w:r>
         <w:lastRenderedPageBreak/>
@@ -10994,7 +11803,7 @@
       <w:r>
         <w:t>kế</w:t>
       </w:r>
-      <w:bookmarkEnd w:id="20"/>
+      <w:bookmarkEnd w:id="46"/>
       <w:proofErr w:type="spellEnd"/>
       <w:r>
         <w:t xml:space="preserve"> </w:t>
@@ -11007,7 +11816,7 @@
           <w:lang w:eastAsia="en-US" w:bidi="ar-SA"/>
         </w:rPr>
       </w:pPr>
-      <w:bookmarkStart w:id="21" w:name="_Toc527975145"/>
+      <w:bookmarkStart w:id="47" w:name="_Toc527975145"/>
       <w:proofErr w:type="spellStart"/>
       <w:r>
         <w:rPr>
@@ -11113,7 +11922,7 @@
         </w:rPr>
         <w:t>mềm</w:t>
       </w:r>
-      <w:bookmarkEnd w:id="21"/>
+      <w:bookmarkEnd w:id="47"/>
       <w:proofErr w:type="spellEnd"/>
     </w:p>
     <w:p>
@@ -11123,7 +11932,7 @@
           <w:lang w:eastAsia="en-US" w:bidi="ar-SA"/>
         </w:rPr>
       </w:pPr>
-      <w:bookmarkStart w:id="22" w:name="_Toc527975146"/>
+      <w:bookmarkStart w:id="48" w:name="_Toc527975146"/>
       <w:proofErr w:type="spellStart"/>
       <w:r>
         <w:rPr>
@@ -11145,7 +11954,7 @@
         </w:rPr>
         <w:t>diện</w:t>
       </w:r>
-      <w:bookmarkEnd w:id="22"/>
+      <w:bookmarkEnd w:id="48"/>
       <w:proofErr w:type="spellEnd"/>
     </w:p>
     <w:p>
@@ -11155,7 +11964,7 @@
           <w:lang w:eastAsia="en-US" w:bidi="ar-SA"/>
         </w:rPr>
       </w:pPr>
-      <w:bookmarkStart w:id="23" w:name="_Toc527975147"/>
+      <w:bookmarkStart w:id="49" w:name="_Toc527975147"/>
       <w:proofErr w:type="spellStart"/>
       <w:r>
         <w:rPr>
@@ -11205,7 +12014,7 @@
         </w:rPr>
         <w:t>liệu</w:t>
       </w:r>
-      <w:bookmarkEnd w:id="23"/>
+      <w:bookmarkEnd w:id="49"/>
       <w:proofErr w:type="spellEnd"/>
     </w:p>
     <w:p>
@@ -11215,7 +12024,7 @@
           <w:lang w:eastAsia="en-US" w:bidi="ar-SA"/>
         </w:rPr>
       </w:pPr>
-      <w:bookmarkStart w:id="24" w:name="_Toc527975148"/>
+      <w:bookmarkStart w:id="50" w:name="_Toc527975148"/>
       <w:proofErr w:type="spellStart"/>
       <w:r>
         <w:rPr>
@@ -11223,7 +12032,7 @@
         </w:rPr>
         <w:t>Mạng</w:t>
       </w:r>
-      <w:bookmarkEnd w:id="24"/>
+      <w:bookmarkEnd w:id="50"/>
       <w:proofErr w:type="spellEnd"/>
     </w:p>
     <w:p>
@@ -11233,7 +12042,7 @@
           <w:lang w:eastAsia="en-US" w:bidi="ar-SA"/>
         </w:rPr>
       </w:pPr>
-      <w:bookmarkStart w:id="25" w:name="_Toc527975149"/>
+      <w:bookmarkStart w:id="51" w:name="_Toc527975149"/>
       <w:proofErr w:type="spellStart"/>
       <w:r>
         <w:rPr>
@@ -11283,7 +12092,7 @@
         </w:rPr>
         <w:t>dùng</w:t>
       </w:r>
-      <w:bookmarkEnd w:id="25"/>
+      <w:bookmarkEnd w:id="51"/>
       <w:proofErr w:type="spellEnd"/>
     </w:p>
     <w:p>
@@ -11293,7 +12102,7 @@
           <w:lang w:eastAsia="en-US" w:bidi="ar-SA"/>
         </w:rPr>
       </w:pPr>
-      <w:bookmarkStart w:id="26" w:name="_Toc527975150"/>
+      <w:bookmarkStart w:id="52" w:name="_Toc527975150"/>
       <w:proofErr w:type="spellStart"/>
       <w:r>
         <w:rPr>
@@ -11350,7 +12159,7 @@
         </w:rPr>
         <w:t xml:space="preserve"> API (interface)</w:t>
       </w:r>
-      <w:bookmarkEnd w:id="26"/>
+      <w:bookmarkEnd w:id="52"/>
     </w:p>
     <w:p>
       <w:pPr>
@@ -11359,7 +12168,7 @@
           <w:lang w:eastAsia="en-US" w:bidi="ar-SA"/>
         </w:rPr>
       </w:pPr>
-      <w:bookmarkStart w:id="27" w:name="_Toc527975151"/>
+      <w:bookmarkStart w:id="53" w:name="_Toc527975151"/>
       <w:proofErr w:type="spellStart"/>
       <w:r>
         <w:rPr>
@@ -11381,7 +12190,7 @@
         </w:rPr>
         <w:t>mật</w:t>
       </w:r>
-      <w:bookmarkEnd w:id="27"/>
+      <w:bookmarkEnd w:id="53"/>
       <w:proofErr w:type="spellEnd"/>
     </w:p>
     <w:p>
@@ -11391,7 +12200,7 @@
           <w:lang w:eastAsia="en-US" w:bidi="ar-SA"/>
         </w:rPr>
       </w:pPr>
-      <w:bookmarkStart w:id="28" w:name="_Toc527975152"/>
+      <w:bookmarkStart w:id="54" w:name="_Toc527975152"/>
       <w:r>
         <w:rPr>
           <w:lang w:eastAsia="en-US" w:bidi="ar-SA"/>
@@ -11433,7 +12242,7 @@
         </w:rPr>
         <w:t>hồi</w:t>
       </w:r>
-      <w:bookmarkEnd w:id="28"/>
+      <w:bookmarkEnd w:id="54"/>
       <w:proofErr w:type="spellEnd"/>
     </w:p>
     <w:p>
@@ -11443,7 +12252,7 @@
           <w:lang w:eastAsia="en-US" w:bidi="ar-SA"/>
         </w:rPr>
       </w:pPr>
-      <w:bookmarkStart w:id="29" w:name="_Toc527975153"/>
+      <w:bookmarkStart w:id="55" w:name="_Toc527975153"/>
       <w:proofErr w:type="spellStart"/>
       <w:r>
         <w:rPr>
@@ -11493,7 +12302,7 @@
         </w:rPr>
         <w:t>liệu</w:t>
       </w:r>
-      <w:bookmarkEnd w:id="29"/>
+      <w:bookmarkEnd w:id="55"/>
       <w:proofErr w:type="spellEnd"/>
     </w:p>
     <w:p>
@@ -11510,7 +12319,7 @@
           <w:lang w:eastAsia="en-US" w:bidi="ar-SA"/>
         </w:rPr>
       </w:pPr>
-      <w:bookmarkStart w:id="30" w:name="_Toc527975154"/>
+      <w:bookmarkStart w:id="56" w:name="_Toc527975154"/>
       <w:proofErr w:type="spellStart"/>
       <w:r>
         <w:rPr>
@@ -11588,7 +12397,7 @@
         </w:rPr>
         <w:t>quan</w:t>
       </w:r>
-      <w:bookmarkEnd w:id="30"/>
+      <w:bookmarkEnd w:id="56"/>
       <w:proofErr w:type="spellEnd"/>
     </w:p>
     <w:p>
@@ -14114,7 +14923,7 @@
   <w:abstractNum w:abstractNumId="25" w15:restartNumberingAfterBreak="0">
     <w:nsid w:val="1CDE2E9E"/>
     <w:multiLevelType w:val="hybridMultilevel"/>
-    <w:tmpl w:val="649ADFDA"/>
+    <w:tmpl w:val="017A26DE"/>
     <w:lvl w:ilvl="0" w:tplc="04090001">
       <w:start w:val="1"/>
       <w:numFmt w:val="bullet"/>
@@ -14139,16 +14948,16 @@
         <w:rFonts w:ascii="Courier New" w:hAnsi="Courier New" w:cs="Courier New" w:hint="default"/>
       </w:rPr>
     </w:lvl>
-    <w:lvl w:ilvl="2" w:tplc="04090005" w:tentative="1">
+    <w:lvl w:ilvl="2" w:tplc="7E3C614C">
       <w:start w:val="1"/>
       <w:numFmt w:val="bullet"/>
-      <w:lvlText w:val=""/>
+      <w:lvlText w:val="-"/>
       <w:lvlJc w:val="left"/>
       <w:pPr>
         <w:ind w:left="2160" w:hanging="360"/>
       </w:pPr>
       <w:rPr>
-        <w:rFonts w:ascii="Wingdings" w:hAnsi="Wingdings" w:hint="default"/>
+        <w:rFonts w:ascii="Tahoma" w:eastAsia="MS Mincho" w:hAnsi="Tahoma" w:cs="Tahoma" w:hint="default"/>
       </w:rPr>
     </w:lvl>
     <w:lvl w:ilvl="3" w:tplc="04090001" w:tentative="1">
@@ -15796,6 +16605,14 @@
     <w:abstractNumId w:val="31"/>
   </w:num>
 </w:numbering>
+</file>
+
+<file path=word/people.xml><?xml version="1.0" encoding="utf-8"?>
+<w15:people xmlns:wpc="http://schemas.microsoft.com/office/word/2010/wordprocessingCanvas" xmlns:cx="http://schemas.microsoft.com/office/drawing/2014/chartex" xmlns:cx1="http://schemas.microsoft.com/office/drawing/2015/9/8/chartex" xmlns:cx2="http://schemas.microsoft.com/office/drawing/2015/10/21/chartex" xmlns:cx3="http://schemas.microsoft.com/office/drawing/2016/5/9/chartex" xmlns:cx4="http://schemas.microsoft.com/office/drawing/2016/5/10/chartex" xmlns:cx5="http://schemas.microsoft.com/office/drawing/2016/5/11/chartex" xmlns:cx6="http://schemas.microsoft.com/office/drawing/2016/5/12/chartex" xmlns:cx7="http://schemas.microsoft.com/office/drawing/2016/5/13/chartex" xmlns:cx8="http://schemas.microsoft.com/office/drawing/2016/5/14/chartex" xmlns:mc="http://schemas.openxmlformats.org/markup-compatibility/2006" xmlns:aink="http://schemas.microsoft.com/office/drawing/2016/ink" xmlns:am3d="http://schemas.microsoft.com/office/drawing/2017/model3d" xmlns:o="urn:schemas-microsoft-com:office:office" xmlns:r="http://schemas.openxmlformats.org/officeDocument/2006/relationships" xmlns:m="http://schemas.openxmlformats.org/officeDocument/2006/math" xmlns:v="urn:schemas-microsoft-com:vml" xmlns:wp14="http://schemas.microsoft.com/office/word/2010/wordprocessingDrawing" xmlns:wp="http://schemas.openxmlformats.org/drawingml/2006/wordprocessingDrawing" xmlns:w10="urn:schemas-microsoft-com:office:word" xmlns:w="http://schemas.openxmlformats.org/wordprocessingml/2006/main" xmlns:w14="http://schemas.microsoft.com/office/word/2010/wordml" xmlns:w15="http://schemas.microsoft.com/office/word/2012/wordml" xmlns:w16cid="http://schemas.microsoft.com/office/word/2016/wordml/cid" xmlns:w16se="http://schemas.microsoft.com/office/word/2015/wordml/symex" xmlns:wpg="http://schemas.microsoft.com/office/word/2010/wordprocessingGroup" xmlns:wpi="http://schemas.microsoft.com/office/word/2010/wordprocessingInk" xmlns:wne="http://schemas.microsoft.com/office/word/2006/wordml" xmlns:wps="http://schemas.microsoft.com/office/word/2010/wordprocessingShape" mc:Ignorable="w14 w15 w16se w16cid wp14">
+  <w15:person w15:author="Thai Nguyen Viet">
+    <w15:presenceInfo w15:providerId="Windows Live" w15:userId="5edf7b76df8b8461"/>
+  </w15:person>
+</w15:people>
 </file>
 
 <file path=word/styles.xml><?xml version="1.0" encoding="utf-8"?>
@@ -22017,7 +22834,7 @@
 </file>
 
 <file path=customXml/itemProps1.xml><?xml version="1.0" encoding="utf-8"?>
-<ds:datastoreItem xmlns:ds="http://schemas.openxmlformats.org/officeDocument/2006/customXml" ds:itemID="{58473F0F-8765-4ABB-963A-ADA91FA28EBA}">
+<ds:datastoreItem xmlns:ds="http://schemas.openxmlformats.org/officeDocument/2006/customXml" ds:itemID="{0AD6D65B-9F25-4231-B627-44C000CF5C72}">
   <ds:schemaRefs>
     <ds:schemaRef ds:uri="http://schemas.openxmlformats.org/officeDocument/2006/bibliography"/>
   </ds:schemaRefs>

</xml_diff>

<commit_message>
Update thiet ke giao dien
</commit_message>
<xml_diff>
--- a/docs/Qbot.docx
+++ b/docs/Qbot.docx
@@ -12167,27 +12167,25 @@
           </w:rPr>
           <w:t>Mô hình tích hợp phần mềm:</w:t>
         </w:r>
-        <w:bookmarkStart w:id="1070" w:name="_GoBack"/>
-        <w:bookmarkEnd w:id="1070"/>
       </w:ins>
     </w:p>
     <w:p>
       <w:pPr>
         <w:rPr>
           <w:lang w:eastAsia="en-US" w:bidi="ar-SA"/>
-          <w:rPrChange w:id="1071" w:author="Kien Hoang" w:date="2019-05-20T14:52:00Z">
+          <w:rPrChange w:id="1070" w:author="Kien Hoang" w:date="2019-05-20T14:52:00Z">
             <w:rPr>
               <w:lang w:eastAsia="en-US" w:bidi="ar-SA"/>
             </w:rPr>
           </w:rPrChange>
         </w:rPr>
-        <w:pPrChange w:id="1072" w:author="Kien Hoang" w:date="2019-05-20T14:52:00Z">
+        <w:pPrChange w:id="1071" w:author="Kien Hoang" w:date="2019-05-20T14:52:00Z">
           <w:pPr>
             <w:pStyle w:val="u2"/>
           </w:pPr>
         </w:pPrChange>
       </w:pPr>
-      <w:ins w:id="1073" w:author="Kien Hoang" w:date="2019-05-20T14:52:00Z">
+      <w:ins w:id="1072" w:author="Kien Hoang" w:date="2019-05-20T14:52:00Z">
         <w:r>
           <w:rPr>
             <w:noProof/>
@@ -12241,63 +12239,110 @@
       <w:pPr>
         <w:pStyle w:val="u2"/>
         <w:rPr>
+          <w:ins w:id="1073" w:author="Kien Hoang" w:date="2019-05-20T14:53:00Z"/>
           <w:rFonts w:ascii="Times New Roman" w:hAnsi="Times New Roman" w:cs="Times New Roman"/>
           <w:lang w:eastAsia="en-US" w:bidi="ar-SA"/>
-          <w:rPrChange w:id="1074" w:author="Thai Nguyen Viet" w:date="2019-04-20T10:52:00Z">
+        </w:rPr>
+      </w:pPr>
+      <w:bookmarkStart w:id="1074" w:name="_Toc527975146"/>
+      <w:r>
+        <w:rPr>
+          <w:rFonts w:ascii="Times New Roman" w:hAnsi="Times New Roman" w:cs="Times New Roman"/>
+          <w:lang w:eastAsia="en-US" w:bidi="ar-SA"/>
+          <w:rPrChange w:id="1075" w:author="Thai Nguyen Viet" w:date="2019-04-20T10:52:00Z">
             <w:rPr>
               <w:lang w:eastAsia="en-US" w:bidi="ar-SA"/>
             </w:rPr>
           </w:rPrChange>
         </w:rPr>
-      </w:pPr>
-      <w:bookmarkStart w:id="1075" w:name="_Toc527975146"/>
-      <w:r>
-        <w:rPr>
-          <w:rFonts w:ascii="Times New Roman" w:hAnsi="Times New Roman" w:cs="Times New Roman"/>
-          <w:lang w:eastAsia="en-US" w:bidi="ar-SA"/>
-          <w:rPrChange w:id="1076" w:author="Thai Nguyen Viet" w:date="2019-04-20T10:52:00Z">
-            <w:rPr>
-              <w:lang w:eastAsia="en-US" w:bidi="ar-SA"/>
-            </w:rPr>
-          </w:rPrChange>
-        </w:rPr>
         <w:t>Giao diện</w:t>
       </w:r>
-      <w:bookmarkEnd w:id="1075"/>
+      <w:bookmarkEnd w:id="1074"/>
     </w:p>
     <w:p>
       <w:pPr>
-        <w:pStyle w:val="u2"/>
-        <w:rPr>
-          <w:ins w:id="1077" w:author="Thai Nguyen Viet" w:date="2019-05-18T20:40:00Z"/>
-          <w:rFonts w:ascii="Times New Roman" w:hAnsi="Times New Roman" w:cs="Times New Roman"/>
+        <w:rPr>
           <w:lang w:eastAsia="en-US" w:bidi="ar-SA"/>
-        </w:rPr>
-      </w:pPr>
-      <w:bookmarkStart w:id="1078" w:name="_Toc527975147"/>
-      <w:r>
-        <w:rPr>
-          <w:rFonts w:ascii="Times New Roman" w:hAnsi="Times New Roman" w:cs="Times New Roman"/>
-          <w:lang w:eastAsia="en-US" w:bidi="ar-SA"/>
-          <w:rPrChange w:id="1079" w:author="Thai Nguyen Viet" w:date="2019-04-20T10:52:00Z">
+          <w:rPrChange w:id="1076" w:author="Kien Hoang" w:date="2019-05-20T14:53:00Z">
             <w:rPr>
               <w:lang w:eastAsia="en-US" w:bidi="ar-SA"/>
             </w:rPr>
           </w:rPrChange>
         </w:rPr>
-        <w:t>Cơ sở dữ liệu</w:t>
-      </w:r>
-      <w:bookmarkEnd w:id="1078"/>
+        <w:pPrChange w:id="1077" w:author="Kien Hoang" w:date="2019-05-20T14:54:00Z">
+          <w:pPr>
+            <w:pStyle w:val="u2"/>
+          </w:pPr>
+        </w:pPrChange>
+      </w:pPr>
+      <w:ins w:id="1078" w:author="Kien Hoang" w:date="2019-05-20T14:57:00Z">
+        <w:r>
+          <w:rPr>
+            <w:lang w:eastAsia="en-US" w:bidi="ar-SA"/>
+          </w:rPr>
+          <w:t xml:space="preserve">Người sử dụng có thể download phần mềm </w:t>
+        </w:r>
+      </w:ins>
+      <w:ins w:id="1079" w:author="Kien Hoang" w:date="2019-05-20T15:02:00Z">
+        <w:r>
+          <w:rPr>
+            <w:lang w:eastAsia="en-US" w:bidi="ar-SA"/>
+          </w:rPr>
+          <w:t>Qbot APP</w:t>
+        </w:r>
+      </w:ins>
+      <w:ins w:id="1080" w:author="Kien Hoang" w:date="2019-05-20T14:57:00Z">
+        <w:r>
+          <w:rPr>
+            <w:lang w:eastAsia="en-US" w:bidi="ar-SA"/>
+          </w:rPr>
+          <w:t xml:space="preserve"> trên kho ứng dụng của android, ios để có thể đi</w:t>
+        </w:r>
+      </w:ins>
+      <w:ins w:id="1081" w:author="Kien Hoang" w:date="2019-05-20T14:59:00Z">
+        <w:r>
+          <w:rPr>
+            <w:lang w:eastAsia="en-US" w:bidi="ar-SA"/>
+          </w:rPr>
+          <w:t>ều khiển robot thông qua bluetooth.</w:t>
+        </w:r>
+      </w:ins>
+      <w:bookmarkStart w:id="1082" w:name="_GoBack"/>
+      <w:bookmarkEnd w:id="1082"/>
     </w:p>
     <w:p>
       <w:pPr>
+        <w:pStyle w:val="u2"/>
+        <w:rPr>
+          <w:ins w:id="1083" w:author="Thai Nguyen Viet" w:date="2019-05-18T20:40:00Z"/>
+          <w:rFonts w:ascii="Times New Roman" w:hAnsi="Times New Roman" w:cs="Times New Roman"/>
+          <w:lang w:eastAsia="en-US" w:bidi="ar-SA"/>
+        </w:rPr>
+      </w:pPr>
+      <w:bookmarkStart w:id="1084" w:name="_Toc527975147"/>
+      <w:r>
+        <w:rPr>
+          <w:rFonts w:ascii="Times New Roman" w:hAnsi="Times New Roman" w:cs="Times New Roman"/>
+          <w:lang w:eastAsia="en-US" w:bidi="ar-SA"/>
+          <w:rPrChange w:id="1085" w:author="Thai Nguyen Viet" w:date="2019-04-20T10:52:00Z">
+            <w:rPr>
+              <w:lang w:eastAsia="en-US" w:bidi="ar-SA"/>
+            </w:rPr>
+          </w:rPrChange>
+        </w:rPr>
+        <w:t>Cơ sở dữ liệu</w:t>
+      </w:r>
+      <w:bookmarkEnd w:id="1084"/>
+    </w:p>
+    <w:p>
+      <w:pPr>
         <w:ind w:left="576"/>
         <w:rPr>
-          <w:ins w:id="1080" w:author="Thai Nguyen Viet" w:date="2019-05-18T20:45:00Z"/>
+          <w:ins w:id="1086" w:author="Thai Nguyen Viet" w:date="2019-05-18T20:45:00Z"/>
           <w:lang w:eastAsia="en-US" w:bidi="ar-SA"/>
         </w:rPr>
       </w:pPr>
-      <w:ins w:id="1081" w:author="Thai Nguyen Viet" w:date="2019-05-18T20:44:00Z">
+      <w:ins w:id="1087" w:author="Thai Nguyen Viet" w:date="2019-05-18T20:44:00Z">
         <w:r>
           <w:rPr>
             <w:lang w:eastAsia="en-US" w:bidi="ar-SA"/>
@@ -12305,7 +12350,7 @@
           <w:t>Mã ng</w:t>
         </w:r>
       </w:ins>
-      <w:ins w:id="1082" w:author="Thai Nguyen Viet" w:date="2019-05-18T20:45:00Z">
+      <w:ins w:id="1088" w:author="Thai Nguyen Viet" w:date="2019-05-18T20:45:00Z">
         <w:r>
           <w:rPr>
             <w:lang w:eastAsia="en-US" w:bidi="ar-SA"/>
@@ -12324,11 +12369,11 @@
       <w:pPr>
         <w:ind w:left="576"/>
         <w:rPr>
-          <w:ins w:id="1083" w:author="Thai Nguyen Viet" w:date="2019-05-18T20:45:00Z"/>
+          <w:ins w:id="1089" w:author="Thai Nguyen Viet" w:date="2019-05-18T20:45:00Z"/>
           <w:lang w:eastAsia="en-US" w:bidi="ar-SA"/>
         </w:rPr>
       </w:pPr>
-      <w:ins w:id="1084" w:author="Thai Nguyen Viet" w:date="2019-05-18T20:45:00Z">
+      <w:ins w:id="1090" w:author="Thai Nguyen Viet" w:date="2019-05-18T20:45:00Z">
         <w:r>
           <w:rPr>
             <w:lang w:eastAsia="en-US" w:bidi="ar-SA"/>
@@ -12341,11 +12386,11 @@
       <w:pPr>
         <w:ind w:left="576"/>
         <w:rPr>
-          <w:ins w:id="1085" w:author="Thai Nguyen Viet" w:date="2019-05-18T20:46:00Z"/>
+          <w:ins w:id="1091" w:author="Thai Nguyen Viet" w:date="2019-05-18T20:46:00Z"/>
           <w:lang w:eastAsia="en-US" w:bidi="ar-SA"/>
         </w:rPr>
       </w:pPr>
-      <w:ins w:id="1086" w:author="Thai Nguyen Viet" w:date="2019-05-18T20:45:00Z">
+      <w:ins w:id="1092" w:author="Thai Nguyen Viet" w:date="2019-05-18T20:45:00Z">
         <w:r>
           <w:rPr>
             <w:lang w:eastAsia="en-US" w:bidi="ar-SA"/>
@@ -12353,7 +12398,7 @@
           <w:t>.c</w:t>
         </w:r>
       </w:ins>
-      <w:ins w:id="1087" w:author="Thai Nguyen Viet" w:date="2019-05-18T20:46:00Z">
+      <w:ins w:id="1093" w:author="Thai Nguyen Viet" w:date="2019-05-18T20:46:00Z">
         <w:r>
           <w:rPr>
             <w:lang w:eastAsia="en-US" w:bidi="ar-SA"/>
@@ -12366,19 +12411,19 @@
       <w:pPr>
         <w:ind w:left="576"/>
         <w:rPr>
-          <w:rPrChange w:id="1088" w:author="Thai Nguyen Viet" w:date="2019-05-18T20:49:00Z">
+          <w:rPrChange w:id="1094" w:author="Thai Nguyen Viet" w:date="2019-05-18T20:49:00Z">
             <w:rPr>
               <w:lang w:eastAsia="en-US" w:bidi="ar-SA"/>
             </w:rPr>
           </w:rPrChange>
         </w:rPr>
-        <w:pPrChange w:id="1089" w:author="Thai Nguyen Viet" w:date="2019-05-18T20:40:00Z">
+        <w:pPrChange w:id="1095" w:author="Thai Nguyen Viet" w:date="2019-05-18T20:40:00Z">
           <w:pPr>
             <w:pStyle w:val="u2"/>
           </w:pPr>
         </w:pPrChange>
       </w:pPr>
-      <w:ins w:id="1090" w:author="Thai Nguyen Viet" w:date="2019-05-18T20:47:00Z">
+      <w:ins w:id="1096" w:author="Thai Nguyen Viet" w:date="2019-05-18T20:47:00Z">
         <w:r>
           <w:rPr>
             <w:lang w:eastAsia="en-US" w:bidi="ar-SA"/>
@@ -12386,7 +12431,7 @@
           <w:t>Thiết kế và chạy bằng t</w:t>
         </w:r>
       </w:ins>
-      <w:ins w:id="1091" w:author="Thai Nguyen Viet" w:date="2019-05-18T20:50:00Z">
+      <w:ins w:id="1097" w:author="Thai Nguyen Viet" w:date="2019-05-18T20:50:00Z">
         <w:r>
           <w:t>ool Adruino.</w:t>
         </w:r>
@@ -12396,72 +12441,87 @@
       <w:pPr>
         <w:pStyle w:val="u2"/>
         <w:rPr>
+          <w:ins w:id="1098" w:author="Kien Hoang" w:date="2019-05-20T14:57:00Z"/>
           <w:rFonts w:ascii="Times New Roman" w:hAnsi="Times New Roman" w:cs="Times New Roman"/>
           <w:lang w:eastAsia="en-US" w:bidi="ar-SA"/>
-          <w:rPrChange w:id="1092" w:author="Thai Nguyen Viet" w:date="2019-04-20T10:52:00Z">
+        </w:rPr>
+      </w:pPr>
+      <w:bookmarkStart w:id="1099" w:name="_Toc527975148"/>
+      <w:r>
+        <w:rPr>
+          <w:rFonts w:ascii="Times New Roman" w:hAnsi="Times New Roman" w:cs="Times New Roman"/>
+          <w:lang w:eastAsia="en-US" w:bidi="ar-SA"/>
+          <w:rPrChange w:id="1100" w:author="Thai Nguyen Viet" w:date="2019-04-20T10:52:00Z">
             <w:rPr>
               <w:lang w:eastAsia="en-US" w:bidi="ar-SA"/>
             </w:rPr>
           </w:rPrChange>
         </w:rPr>
-      </w:pPr>
-      <w:bookmarkStart w:id="1093" w:name="_Toc527975148"/>
-      <w:r>
-        <w:rPr>
-          <w:rFonts w:ascii="Times New Roman" w:hAnsi="Times New Roman" w:cs="Times New Roman"/>
-          <w:lang w:eastAsia="en-US" w:bidi="ar-SA"/>
-          <w:rPrChange w:id="1094" w:author="Thai Nguyen Viet" w:date="2019-04-20T10:52:00Z">
-            <w:rPr>
-              <w:lang w:eastAsia="en-US" w:bidi="ar-SA"/>
-            </w:rPr>
-          </w:rPrChange>
-        </w:rPr>
         <w:t>Mạng</w:t>
       </w:r>
-      <w:bookmarkEnd w:id="1093"/>
+      <w:bookmarkEnd w:id="1099"/>
     </w:p>
     <w:p>
       <w:pPr>
-        <w:pStyle w:val="u2"/>
-        <w:rPr>
-          <w:ins w:id="1095" w:author="Thai Nguyen Viet" w:date="2019-05-18T20:36:00Z"/>
-          <w:rFonts w:ascii="Times New Roman" w:hAnsi="Times New Roman" w:cs="Times New Roman"/>
+        <w:rPr>
+          <w:del w:id="1101" w:author="Kien Hoang" w:date="2019-05-20T14:59:00Z"/>
           <w:lang w:eastAsia="en-US" w:bidi="ar-SA"/>
-        </w:rPr>
-      </w:pPr>
-      <w:bookmarkStart w:id="1096" w:name="_Toc527975149"/>
-      <w:r>
-        <w:rPr>
-          <w:rFonts w:ascii="Times New Roman" w:hAnsi="Times New Roman" w:cs="Times New Roman"/>
-          <w:lang w:eastAsia="en-US" w:bidi="ar-SA"/>
-          <w:rPrChange w:id="1097" w:author="Thai Nguyen Viet" w:date="2019-04-20T10:52:00Z">
-            <w:rPr>
+          <w:rPrChange w:id="1102" w:author="Kien Hoang" w:date="2019-05-20T14:57:00Z">
+            <w:rPr>
+              <w:del w:id="1103" w:author="Kien Hoang" w:date="2019-05-20T14:59:00Z"/>
               <w:lang w:eastAsia="en-US" w:bidi="ar-SA"/>
             </w:rPr>
           </w:rPrChange>
         </w:rPr>
-        <w:t>Tương tác người dùng</w:t>
-      </w:r>
-      <w:bookmarkEnd w:id="1096"/>
-    </w:p>
-    <w:p>
-      <w:pPr>
-        <w:ind w:left="576"/>
-        <w:rPr>
-          <w:lang w:eastAsia="en-US" w:bidi="ar-SA"/>
-          <w:rPrChange w:id="1098" w:author="Thai Nguyen Viet" w:date="2019-05-18T20:36:00Z">
-            <w:rPr>
-              <w:lang w:eastAsia="en-US" w:bidi="ar-SA"/>
-            </w:rPr>
-          </w:rPrChange>
-        </w:rPr>
-        <w:pPrChange w:id="1099" w:author="Thai Nguyen Viet" w:date="2019-05-18T20:36:00Z">
+        <w:pPrChange w:id="1104" w:author="Kien Hoang" w:date="2019-05-20T14:57:00Z">
           <w:pPr>
             <w:pStyle w:val="u2"/>
           </w:pPr>
         </w:pPrChange>
       </w:pPr>
-      <w:ins w:id="1100" w:author="Thai Nguyen Viet" w:date="2019-05-18T20:36:00Z">
+    </w:p>
+    <w:p>
+      <w:pPr>
+        <w:pStyle w:val="u2"/>
+        <w:rPr>
+          <w:ins w:id="1105" w:author="Thai Nguyen Viet" w:date="2019-05-18T20:36:00Z"/>
+          <w:rFonts w:ascii="Times New Roman" w:hAnsi="Times New Roman" w:cs="Times New Roman"/>
+          <w:lang w:eastAsia="en-US" w:bidi="ar-SA"/>
+        </w:rPr>
+      </w:pPr>
+      <w:bookmarkStart w:id="1106" w:name="_Toc527975149"/>
+      <w:r>
+        <w:rPr>
+          <w:rFonts w:ascii="Times New Roman" w:hAnsi="Times New Roman" w:cs="Times New Roman"/>
+          <w:lang w:eastAsia="en-US" w:bidi="ar-SA"/>
+          <w:rPrChange w:id="1107" w:author="Thai Nguyen Viet" w:date="2019-04-20T10:52:00Z">
+            <w:rPr>
+              <w:lang w:eastAsia="en-US" w:bidi="ar-SA"/>
+            </w:rPr>
+          </w:rPrChange>
+        </w:rPr>
+        <w:t>Tương tác người dùng</w:t>
+      </w:r>
+      <w:bookmarkEnd w:id="1106"/>
+    </w:p>
+    <w:p>
+      <w:pPr>
+        <w:ind w:left="576"/>
+        <w:rPr>
+          <w:lang w:eastAsia="en-US" w:bidi="ar-SA"/>
+          <w:rPrChange w:id="1108" w:author="Thai Nguyen Viet" w:date="2019-05-18T20:36:00Z">
+            <w:rPr>
+              <w:lang w:eastAsia="en-US" w:bidi="ar-SA"/>
+            </w:rPr>
+          </w:rPrChange>
+        </w:rPr>
+        <w:pPrChange w:id="1109" w:author="Thai Nguyen Viet" w:date="2019-05-18T20:36:00Z">
+          <w:pPr>
+            <w:pStyle w:val="u2"/>
+          </w:pPr>
+        </w:pPrChange>
+      </w:pPr>
+      <w:ins w:id="1110" w:author="Thai Nguyen Viet" w:date="2019-05-18T20:36:00Z">
         <w:r>
           <w:rPr>
             <w:lang w:eastAsia="en-US" w:bidi="ar-SA"/>
@@ -12469,7 +12529,7 @@
           <w:t>Các thông số đo lường về khoảng cá</w:t>
         </w:r>
       </w:ins>
-      <w:ins w:id="1101" w:author="Thai Nguyen Viet" w:date="2019-05-18T20:37:00Z">
+      <w:ins w:id="1111" w:author="Thai Nguyen Viet" w:date="2019-05-18T20:37:00Z">
         <w:r>
           <w:rPr>
             <w:lang w:eastAsia="en-US" w:bidi="ar-SA"/>
@@ -12477,7 +12537,7 @@
           <w:t xml:space="preserve">ch được hiển thị trên bảng hiển thị của Qbot. Khi khởi động , Qbot sẽ quay để xác </w:t>
         </w:r>
       </w:ins>
-      <w:ins w:id="1102" w:author="Thai Nguyen Viet" w:date="2019-05-18T20:38:00Z">
+      <w:ins w:id="1112" w:author="Thai Nguyen Viet" w:date="2019-05-18T20:38:00Z">
         <w:r>
           <w:rPr>
             <w:lang w:eastAsia="en-US" w:bidi="ar-SA"/>
@@ -12485,7 +12545,7 @@
           <w:t xml:space="preserve">định xem có vật thể trước mặt hay không. Nếu tồn tại vật thể cách Qbot trong phạm vi được thiết kế sẵn thì Qbot sẽ di chuyển tương </w:t>
         </w:r>
       </w:ins>
-      <w:ins w:id="1103" w:author="Thai Nguyen Viet" w:date="2019-05-18T20:39:00Z">
+      <w:ins w:id="1113" w:author="Thai Nguyen Viet" w:date="2019-05-18T20:39:00Z">
         <w:r>
           <w:rPr>
             <w:lang w:eastAsia="en-US" w:bidi="ar-SA"/>
@@ -12498,17 +12558,17 @@
       <w:pPr>
         <w:pStyle w:val="u2"/>
         <w:rPr>
-          <w:ins w:id="1104" w:author="Thai Nguyen Viet" w:date="2019-05-18T20:40:00Z"/>
+          <w:ins w:id="1114" w:author="Thai Nguyen Viet" w:date="2019-05-18T20:40:00Z"/>
           <w:rFonts w:ascii="Times New Roman" w:hAnsi="Times New Roman" w:cs="Times New Roman"/>
           <w:lang w:eastAsia="en-US" w:bidi="ar-SA"/>
         </w:rPr>
       </w:pPr>
-      <w:bookmarkStart w:id="1105" w:name="_Toc527975150"/>
+      <w:bookmarkStart w:id="1115" w:name="_Toc527975150"/>
       <w:r>
         <w:rPr>
           <w:rFonts w:ascii="Times New Roman" w:hAnsi="Times New Roman" w:cs="Times New Roman"/>
           <w:lang w:eastAsia="en-US" w:bidi="ar-SA"/>
-          <w:rPrChange w:id="1106" w:author="Thai Nguyen Viet" w:date="2019-04-20T10:52:00Z">
+          <w:rPrChange w:id="1116" w:author="Thai Nguyen Viet" w:date="2019-04-20T10:52:00Z">
             <w:rPr>
               <w:lang w:eastAsia="en-US" w:bidi="ar-SA"/>
             </w:rPr>
@@ -12516,29 +12576,29 @@
         </w:rPr>
         <w:t>Đặc tả giao diện API (interface)</w:t>
       </w:r>
-      <w:bookmarkEnd w:id="1105"/>
+      <w:bookmarkEnd w:id="1115"/>
     </w:p>
     <w:p>
       <w:pPr>
         <w:ind w:left="576"/>
         <w:rPr>
-          <w:ins w:id="1107" w:author="Thai Nguyen Viet" w:date="2019-05-07T09:39:00Z"/>
+          <w:ins w:id="1117" w:author="Thai Nguyen Viet" w:date="2019-05-07T09:39:00Z"/>
           <w:lang w:eastAsia="en-US" w:bidi="ar-SA"/>
-          <w:rPrChange w:id="1108" w:author="Thai Nguyen Viet" w:date="2019-05-18T20:40:00Z">
-            <w:rPr>
-              <w:ins w:id="1109" w:author="Thai Nguyen Viet" w:date="2019-05-07T09:39:00Z"/>
+          <w:rPrChange w:id="1118" w:author="Thai Nguyen Viet" w:date="2019-05-18T20:40:00Z">
+            <w:rPr>
+              <w:ins w:id="1119" w:author="Thai Nguyen Viet" w:date="2019-05-07T09:39:00Z"/>
               <w:rFonts w:ascii="Times New Roman" w:hAnsi="Times New Roman" w:cs="Times New Roman"/>
               <w:lang w:eastAsia="en-US" w:bidi="ar-SA"/>
             </w:rPr>
           </w:rPrChange>
         </w:rPr>
-        <w:pPrChange w:id="1110" w:author="Thai Nguyen Viet" w:date="2019-05-18T20:40:00Z">
+        <w:pPrChange w:id="1120" w:author="Thai Nguyen Viet" w:date="2019-05-18T20:40:00Z">
           <w:pPr>
             <w:pStyle w:val="u2"/>
           </w:pPr>
         </w:pPrChange>
       </w:pPr>
-      <w:ins w:id="1111" w:author="Thai Nguyen Viet" w:date="2019-05-18T20:40:00Z">
+      <w:ins w:id="1121" w:author="Thai Nguyen Viet" w:date="2019-05-18T20:40:00Z">
         <w:r>
           <w:rPr>
             <w:lang w:eastAsia="en-US" w:bidi="ar-SA"/>
@@ -12546,15 +12606,22 @@
           <w:t>Các thành viên thiết kế sơ bộ tổng quan sau đó thống nhất với nhau va</w:t>
         </w:r>
       </w:ins>
-      <w:ins w:id="1112" w:author="Thai Nguyen Viet" w:date="2019-05-18T20:41:00Z">
+      <w:ins w:id="1122" w:author="Thai Nguyen Viet" w:date="2019-05-18T20:41:00Z">
         <w:r>
           <w:rPr>
             <w:lang w:eastAsia="en-US" w:bidi="ar-SA"/>
           </w:rPr>
-          <w:t>i trò và nhiệm vụ của mỗi cá nhân từ đó sau khi hoàn thiện code có thể dễ dàng trong khâu việc ghép nối code và hoàn thiện sản phẩm.</w:t>
+          <w:t xml:space="preserve">i trò và nhiệm vụ của </w:t>
+        </w:r>
+        <w:r>
+          <w:rPr>
+            <w:lang w:eastAsia="en-US" w:bidi="ar-SA"/>
+          </w:rPr>
+          <w:lastRenderedPageBreak/>
+          <w:t>mỗi cá nhân từ đó sau khi hoàn thiện code có thể dễ dàng trong khâu việc ghép nối code và hoàn thiện sản phẩm.</w:t>
         </w:r>
       </w:ins>
-      <w:ins w:id="1113" w:author="Thai Nguyen Viet" w:date="2019-05-18T20:42:00Z">
+      <w:ins w:id="1123" w:author="Thai Nguyen Viet" w:date="2019-05-18T20:42:00Z">
         <w:r>
           <w:rPr>
             <w:lang w:eastAsia="en-US" w:bidi="ar-SA"/>
@@ -12567,24 +12634,23 @@
       <w:pPr>
         <w:rPr>
           <w:lang w:eastAsia="en-US" w:bidi="ar-SA"/>
-          <w:rPrChange w:id="1114" w:author="Thai Nguyen Viet" w:date="2019-05-07T09:39:00Z">
+          <w:rPrChange w:id="1124" w:author="Thai Nguyen Viet" w:date="2019-05-07T09:39:00Z">
             <w:rPr>
               <w:lang w:eastAsia="en-US" w:bidi="ar-SA"/>
             </w:rPr>
           </w:rPrChange>
         </w:rPr>
-        <w:pPrChange w:id="1115" w:author="Thai Nguyen Viet" w:date="2019-05-07T09:39:00Z">
+        <w:pPrChange w:id="1125" w:author="Thai Nguyen Viet" w:date="2019-05-07T09:39:00Z">
           <w:pPr>
             <w:pStyle w:val="u2"/>
           </w:pPr>
         </w:pPrChange>
       </w:pPr>
-      <w:ins w:id="1116" w:author="Thai Nguyen Viet" w:date="2019-05-18T20:43:00Z">
+      <w:ins w:id="1126" w:author="Thai Nguyen Viet" w:date="2019-05-18T20:43:00Z">
         <w:r>
           <w:rPr>
             <w:lang w:eastAsia="en-US" w:bidi="ar-SA"/>
           </w:rPr>
-          <w:lastRenderedPageBreak/>
           <w:tab/>
           <w:t xml:space="preserve">Cụ thể như sau: </w:t>
         </w:r>
@@ -12596,111 +12662,14 @@
         <w:rPr>
           <w:rFonts w:ascii="Times New Roman" w:hAnsi="Times New Roman" w:cs="Times New Roman"/>
           <w:lang w:eastAsia="en-US" w:bidi="ar-SA"/>
-          <w:rPrChange w:id="1117" w:author="Thai Nguyen Viet" w:date="2019-04-20T10:52:00Z">
+          <w:rPrChange w:id="1127" w:author="Thai Nguyen Viet" w:date="2019-04-20T10:52:00Z">
             <w:rPr>
               <w:lang w:eastAsia="en-US" w:bidi="ar-SA"/>
             </w:rPr>
           </w:rPrChange>
         </w:rPr>
       </w:pPr>
-      <w:bookmarkStart w:id="1118" w:name="_Toc527975151"/>
-      <w:r>
-        <w:rPr>
-          <w:rFonts w:ascii="Times New Roman" w:hAnsi="Times New Roman" w:cs="Times New Roman"/>
-          <w:lang w:eastAsia="en-US" w:bidi="ar-SA"/>
-          <w:rPrChange w:id="1119" w:author="Thai Nguyen Viet" w:date="2019-04-20T10:52:00Z">
-            <w:rPr>
-              <w:lang w:eastAsia="en-US" w:bidi="ar-SA"/>
-            </w:rPr>
-          </w:rPrChange>
-        </w:rPr>
-        <w:t>Bảo mật</w:t>
-      </w:r>
-      <w:bookmarkEnd w:id="1118"/>
-    </w:p>
-    <w:p>
-      <w:pPr>
-        <w:pStyle w:val="u2"/>
-        <w:rPr>
-          <w:rFonts w:ascii="Times New Roman" w:hAnsi="Times New Roman" w:cs="Times New Roman"/>
-          <w:lang w:eastAsia="en-US" w:bidi="ar-SA"/>
-          <w:rPrChange w:id="1120" w:author="Thai Nguyen Viet" w:date="2019-04-20T10:52:00Z">
-            <w:rPr>
-              <w:lang w:eastAsia="en-US" w:bidi="ar-SA"/>
-            </w:rPr>
-          </w:rPrChange>
-        </w:rPr>
-      </w:pPr>
-      <w:bookmarkStart w:id="1121" w:name="_Toc527975152"/>
-      <w:r>
-        <w:rPr>
-          <w:rFonts w:ascii="Times New Roman" w:hAnsi="Times New Roman" w:cs="Times New Roman"/>
-          <w:lang w:eastAsia="en-US" w:bidi="ar-SA"/>
-          <w:rPrChange w:id="1122" w:author="Thai Nguyen Viet" w:date="2019-04-20T10:52:00Z">
-            <w:rPr>
-              <w:lang w:eastAsia="en-US" w:bidi="ar-SA"/>
-            </w:rPr>
-          </w:rPrChange>
-        </w:rPr>
-        <w:t>Sao lưu phục hồi</w:t>
-      </w:r>
-      <w:bookmarkEnd w:id="1121"/>
-    </w:p>
-    <w:p>
-      <w:pPr>
-        <w:pStyle w:val="u2"/>
-        <w:rPr>
-          <w:rFonts w:ascii="Times New Roman" w:hAnsi="Times New Roman" w:cs="Times New Roman"/>
-          <w:lang w:eastAsia="en-US" w:bidi="ar-SA"/>
-          <w:rPrChange w:id="1123" w:author="Thai Nguyen Viet" w:date="2019-04-20T10:52:00Z">
-            <w:rPr>
-              <w:lang w:eastAsia="en-US" w:bidi="ar-SA"/>
-            </w:rPr>
-          </w:rPrChange>
-        </w:rPr>
-      </w:pPr>
-      <w:bookmarkStart w:id="1124" w:name="_Toc527975153"/>
-      <w:r>
-        <w:rPr>
-          <w:rFonts w:ascii="Times New Roman" w:hAnsi="Times New Roman" w:cs="Times New Roman"/>
-          <w:lang w:eastAsia="en-US" w:bidi="ar-SA"/>
-          <w:rPrChange w:id="1125" w:author="Thai Nguyen Viet" w:date="2019-04-20T10:52:00Z">
-            <w:rPr>
-              <w:lang w:eastAsia="en-US" w:bidi="ar-SA"/>
-            </w:rPr>
-          </w:rPrChange>
-        </w:rPr>
-        <w:t>Chuyển đổi dữ liệu</w:t>
-      </w:r>
-      <w:bookmarkEnd w:id="1124"/>
-    </w:p>
-    <w:p>
-      <w:pPr>
-        <w:rPr>
-          <w:rFonts w:ascii="Times New Roman" w:hAnsi="Times New Roman" w:cs="Times New Roman"/>
-          <w:lang w:eastAsia="en-US" w:bidi="ar-SA"/>
-          <w:rPrChange w:id="1126" w:author="Thai Nguyen Viet" w:date="2019-04-20T10:52:00Z">
-            <w:rPr>
-              <w:lang w:eastAsia="en-US" w:bidi="ar-SA"/>
-            </w:rPr>
-          </w:rPrChange>
-        </w:rPr>
-      </w:pPr>
-    </w:p>
-    <w:p>
-      <w:pPr>
-        <w:pStyle w:val="u1"/>
-        <w:rPr>
-          <w:rFonts w:ascii="Times New Roman" w:hAnsi="Times New Roman" w:cs="Times New Roman"/>
-          <w:lang w:eastAsia="en-US" w:bidi="ar-SA"/>
-          <w:rPrChange w:id="1127" w:author="Thai Nguyen Viet" w:date="2019-04-20T10:52:00Z">
-            <w:rPr>
-              <w:lang w:eastAsia="en-US" w:bidi="ar-SA"/>
-            </w:rPr>
-          </w:rPrChange>
-        </w:rPr>
-      </w:pPr>
-      <w:bookmarkStart w:id="1128" w:name="_Toc527975154"/>
+      <w:bookmarkStart w:id="1128" w:name="_Toc527975151"/>
       <w:r>
         <w:rPr>
           <w:rFonts w:ascii="Times New Roman" w:hAnsi="Times New Roman" w:cs="Times New Roman"/>
@@ -12711,12 +12680,13 @@
             </w:rPr>
           </w:rPrChange>
         </w:rPr>
-        <w:t>Danh mục tài liệu liên quan</w:t>
+        <w:t>Bảo mật</w:t>
       </w:r>
       <w:bookmarkEnd w:id="1128"/>
     </w:p>
     <w:p>
       <w:pPr>
+        <w:pStyle w:val="u2"/>
         <w:rPr>
           <w:rFonts w:ascii="Times New Roman" w:hAnsi="Times New Roman" w:cs="Times New Roman"/>
           <w:lang w:eastAsia="en-US" w:bidi="ar-SA"/>
@@ -12727,46 +12697,99 @@
           </w:rPrChange>
         </w:rPr>
       </w:pPr>
+      <w:bookmarkStart w:id="1131" w:name="_Toc527975152"/>
+      <w:r>
+        <w:rPr>
+          <w:rFonts w:ascii="Times New Roman" w:hAnsi="Times New Roman" w:cs="Times New Roman"/>
+          <w:lang w:eastAsia="en-US" w:bidi="ar-SA"/>
+          <w:rPrChange w:id="1132" w:author="Thai Nguyen Viet" w:date="2019-04-20T10:52:00Z">
+            <w:rPr>
+              <w:lang w:eastAsia="en-US" w:bidi="ar-SA"/>
+            </w:rPr>
+          </w:rPrChange>
+        </w:rPr>
+        <w:t>Sao lưu phục hồi</w:t>
+      </w:r>
+      <w:bookmarkEnd w:id="1131"/>
     </w:p>
     <w:p>
       <w:pPr>
+        <w:pStyle w:val="u2"/>
         <w:rPr>
           <w:rFonts w:ascii="Times New Roman" w:hAnsi="Times New Roman" w:cs="Times New Roman"/>
           <w:lang w:eastAsia="en-US" w:bidi="ar-SA"/>
-          <w:rPrChange w:id="1131" w:author="Thai Nguyen Viet" w:date="2019-04-20T10:52:00Z">
+          <w:rPrChange w:id="1133" w:author="Thai Nguyen Viet" w:date="2019-04-20T10:52:00Z">
             <w:rPr>
               <w:lang w:eastAsia="en-US" w:bidi="ar-SA"/>
             </w:rPr>
           </w:rPrChange>
         </w:rPr>
       </w:pPr>
+      <w:bookmarkStart w:id="1134" w:name="_Toc527975153"/>
+      <w:r>
+        <w:rPr>
+          <w:rFonts w:ascii="Times New Roman" w:hAnsi="Times New Roman" w:cs="Times New Roman"/>
+          <w:lang w:eastAsia="en-US" w:bidi="ar-SA"/>
+          <w:rPrChange w:id="1135" w:author="Thai Nguyen Viet" w:date="2019-04-20T10:52:00Z">
+            <w:rPr>
+              <w:lang w:eastAsia="en-US" w:bidi="ar-SA"/>
+            </w:rPr>
+          </w:rPrChange>
+        </w:rPr>
+        <w:t>Chuyển đổi dữ liệu</w:t>
+      </w:r>
+      <w:bookmarkEnd w:id="1134"/>
     </w:p>
     <w:p>
       <w:pPr>
         <w:rPr>
           <w:rFonts w:ascii="Times New Roman" w:hAnsi="Times New Roman" w:cs="Times New Roman"/>
-          <w:rPrChange w:id="1132" w:author="Thai Nguyen Viet" w:date="2019-04-20T10:52:00Z">
-            <w:rPr/>
+          <w:lang w:eastAsia="en-US" w:bidi="ar-SA"/>
+          <w:rPrChange w:id="1136" w:author="Thai Nguyen Viet" w:date="2019-04-20T10:52:00Z">
+            <w:rPr>
+              <w:lang w:eastAsia="en-US" w:bidi="ar-SA"/>
+            </w:rPr>
           </w:rPrChange>
         </w:rPr>
       </w:pPr>
     </w:p>
     <w:p>
       <w:pPr>
-        <w:rPr>
-          <w:rFonts w:ascii="Times New Roman" w:hAnsi="Times New Roman" w:cs="Times New Roman"/>
-          <w:rPrChange w:id="1133" w:author="Thai Nguyen Viet" w:date="2019-04-20T10:52:00Z">
-            <w:rPr/>
-          </w:rPrChange>
-        </w:rPr>
-      </w:pPr>
+        <w:pStyle w:val="u1"/>
+        <w:rPr>
+          <w:rFonts w:ascii="Times New Roman" w:hAnsi="Times New Roman" w:cs="Times New Roman"/>
+          <w:lang w:eastAsia="en-US" w:bidi="ar-SA"/>
+          <w:rPrChange w:id="1137" w:author="Thai Nguyen Viet" w:date="2019-04-20T10:52:00Z">
+            <w:rPr>
+              <w:lang w:eastAsia="en-US" w:bidi="ar-SA"/>
+            </w:rPr>
+          </w:rPrChange>
+        </w:rPr>
+      </w:pPr>
+      <w:bookmarkStart w:id="1138" w:name="_Toc527975154"/>
+      <w:r>
+        <w:rPr>
+          <w:rFonts w:ascii="Times New Roman" w:hAnsi="Times New Roman" w:cs="Times New Roman"/>
+          <w:lang w:eastAsia="en-US" w:bidi="ar-SA"/>
+          <w:rPrChange w:id="1139" w:author="Thai Nguyen Viet" w:date="2019-04-20T10:52:00Z">
+            <w:rPr>
+              <w:lang w:eastAsia="en-US" w:bidi="ar-SA"/>
+            </w:rPr>
+          </w:rPrChange>
+        </w:rPr>
+        <w:t>Danh mục tài liệu liên quan</w:t>
+      </w:r>
+      <w:bookmarkEnd w:id="1138"/>
     </w:p>
     <w:p>
       <w:pPr>
         <w:rPr>
           <w:rFonts w:ascii="Times New Roman" w:hAnsi="Times New Roman" w:cs="Times New Roman"/>
-          <w:rPrChange w:id="1134" w:author="Thai Nguyen Viet" w:date="2019-04-20T10:52:00Z">
-            <w:rPr/>
+          <w:lang w:eastAsia="en-US" w:bidi="ar-SA"/>
+          <w:rPrChange w:id="1140" w:author="Thai Nguyen Viet" w:date="2019-04-20T10:52:00Z">
+            <w:rPr>
+              <w:lang w:eastAsia="en-US" w:bidi="ar-SA"/>
+            </w:rPr>
           </w:rPrChange>
         </w:rPr>
       </w:pPr>
@@ -12774,11 +12797,54 @@
     <w:p>
       <w:pPr>
         <w:rPr>
-          <w:ins w:id="1135" w:author="Thai Nguyen Viet" w:date="2019-05-07T09:58:00Z"/>
-          <w:rFonts w:ascii="Times New Roman" w:hAnsi="Times New Roman" w:cs="Times New Roman"/>
-        </w:rPr>
-      </w:pPr>
-      <w:ins w:id="1136" w:author="Thai Nguyen Viet" w:date="2019-05-07T09:58:00Z">
+          <w:rFonts w:ascii="Times New Roman" w:hAnsi="Times New Roman" w:cs="Times New Roman"/>
+          <w:lang w:eastAsia="en-US" w:bidi="ar-SA"/>
+          <w:rPrChange w:id="1141" w:author="Thai Nguyen Viet" w:date="2019-04-20T10:52:00Z">
+            <w:rPr>
+              <w:lang w:eastAsia="en-US" w:bidi="ar-SA"/>
+            </w:rPr>
+          </w:rPrChange>
+        </w:rPr>
+      </w:pPr>
+    </w:p>
+    <w:p>
+      <w:pPr>
+        <w:rPr>
+          <w:rFonts w:ascii="Times New Roman" w:hAnsi="Times New Roman" w:cs="Times New Roman"/>
+          <w:rPrChange w:id="1142" w:author="Thai Nguyen Viet" w:date="2019-04-20T10:52:00Z">
+            <w:rPr/>
+          </w:rPrChange>
+        </w:rPr>
+      </w:pPr>
+    </w:p>
+    <w:p>
+      <w:pPr>
+        <w:rPr>
+          <w:rFonts w:ascii="Times New Roman" w:hAnsi="Times New Roman" w:cs="Times New Roman"/>
+          <w:rPrChange w:id="1143" w:author="Thai Nguyen Viet" w:date="2019-04-20T10:52:00Z">
+            <w:rPr/>
+          </w:rPrChange>
+        </w:rPr>
+      </w:pPr>
+    </w:p>
+    <w:p>
+      <w:pPr>
+        <w:rPr>
+          <w:rFonts w:ascii="Times New Roman" w:hAnsi="Times New Roman" w:cs="Times New Roman"/>
+          <w:rPrChange w:id="1144" w:author="Thai Nguyen Viet" w:date="2019-04-20T10:52:00Z">
+            <w:rPr/>
+          </w:rPrChange>
+        </w:rPr>
+      </w:pPr>
+    </w:p>
+    <w:p>
+      <w:pPr>
+        <w:rPr>
+          <w:ins w:id="1145" w:author="Thai Nguyen Viet" w:date="2019-05-07T09:58:00Z"/>
+          <w:rFonts w:ascii="Times New Roman" w:hAnsi="Times New Roman" w:cs="Times New Roman"/>
+        </w:rPr>
+      </w:pPr>
+      <w:ins w:id="1146" w:author="Thai Nguyen Viet" w:date="2019-05-07T09:58:00Z">
         <w:r>
           <w:rPr>
             <w:rFonts w:ascii="Times New Roman" w:hAnsi="Times New Roman" w:cs="Times New Roman"/>
@@ -12790,16 +12856,16 @@
     <w:p>
       <w:pPr>
         <w:rPr>
-          <w:del w:id="1137" w:author="Thai Nguyen Viet" w:date="2019-05-07T09:59:00Z"/>
-          <w:rFonts w:ascii="Times New Roman" w:hAnsi="Times New Roman" w:cs="Times New Roman"/>
-          <w:rPrChange w:id="1138" w:author="Thai Nguyen Viet" w:date="2019-04-20T10:52:00Z">
-            <w:rPr>
-              <w:del w:id="1139" w:author="Thai Nguyen Viet" w:date="2019-05-07T09:59:00Z"/>
-            </w:rPr>
-          </w:rPrChange>
-        </w:rPr>
-      </w:pPr>
-      <w:ins w:id="1140" w:author="Thai Nguyen Viet" w:date="2019-05-07T09:58:00Z">
+          <w:del w:id="1147" w:author="Thai Nguyen Viet" w:date="2019-05-07T09:59:00Z"/>
+          <w:rFonts w:ascii="Times New Roman" w:hAnsi="Times New Roman" w:cs="Times New Roman"/>
+          <w:rPrChange w:id="1148" w:author="Thai Nguyen Viet" w:date="2019-04-20T10:52:00Z">
+            <w:rPr>
+              <w:del w:id="1149" w:author="Thai Nguyen Viet" w:date="2019-05-07T09:59:00Z"/>
+            </w:rPr>
+          </w:rPrChange>
+        </w:rPr>
+      </w:pPr>
+      <w:ins w:id="1150" w:author="Thai Nguyen Viet" w:date="2019-05-07T09:58:00Z">
         <w:r>
           <w:rPr>
             <w:rFonts w:ascii="Times New Roman" w:hAnsi="Times New Roman" w:cs="Times New Roman"/>
@@ -12812,7 +12878,7 @@
       <w:pPr>
         <w:rPr>
           <w:rFonts w:ascii="Times New Roman" w:hAnsi="Times New Roman" w:cs="Times New Roman"/>
-          <w:rPrChange w:id="1141" w:author="Thai Nguyen Viet" w:date="2019-04-20T10:52:00Z">
+          <w:rPrChange w:id="1151" w:author="Thai Nguyen Viet" w:date="2019-04-20T10:52:00Z">
             <w:rPr/>
           </w:rPrChange>
         </w:rPr>
@@ -12822,7 +12888,7 @@
       <w:pPr>
         <w:rPr>
           <w:rFonts w:ascii="Times New Roman" w:hAnsi="Times New Roman" w:cs="Times New Roman"/>
-          <w:rPrChange w:id="1142" w:author="Thai Nguyen Viet" w:date="2019-04-20T10:52:00Z">
+          <w:rPrChange w:id="1152" w:author="Thai Nguyen Viet" w:date="2019-04-20T10:52:00Z">
             <w:rPr/>
           </w:rPrChange>
         </w:rPr>
@@ -12832,7 +12898,7 @@
       <w:pPr>
         <w:rPr>
           <w:rFonts w:ascii="Times New Roman" w:hAnsi="Times New Roman" w:cs="Times New Roman"/>
-          <w:rPrChange w:id="1143" w:author="Thai Nguyen Viet" w:date="2019-04-20T10:52:00Z">
+          <w:rPrChange w:id="1153" w:author="Thai Nguyen Viet" w:date="2019-04-20T10:52:00Z">
             <w:rPr/>
           </w:rPrChange>
         </w:rPr>
@@ -12842,7 +12908,7 @@
       <w:pPr>
         <w:rPr>
           <w:rFonts w:ascii="Times New Roman" w:hAnsi="Times New Roman" w:cs="Times New Roman"/>
-          <w:rPrChange w:id="1144" w:author="Thai Nguyen Viet" w:date="2019-04-20T10:52:00Z">
+          <w:rPrChange w:id="1154" w:author="Thai Nguyen Viet" w:date="2019-04-20T10:52:00Z">
             <w:rPr/>
           </w:rPrChange>
         </w:rPr>
@@ -12852,7 +12918,7 @@
       <w:pPr>
         <w:rPr>
           <w:rFonts w:ascii="Times New Roman" w:hAnsi="Times New Roman" w:cs="Times New Roman"/>
-          <w:rPrChange w:id="1145" w:author="Thai Nguyen Viet" w:date="2019-04-20T10:52:00Z">
+          <w:rPrChange w:id="1155" w:author="Thai Nguyen Viet" w:date="2019-04-20T10:52:00Z">
             <w:rPr/>
           </w:rPrChange>
         </w:rPr>
@@ -12862,7 +12928,7 @@
       <w:pPr>
         <w:rPr>
           <w:rFonts w:ascii="Times New Roman" w:hAnsi="Times New Roman" w:cs="Times New Roman"/>
-          <w:rPrChange w:id="1146" w:author="Thai Nguyen Viet" w:date="2019-04-20T10:52:00Z">
+          <w:rPrChange w:id="1156" w:author="Thai Nguyen Viet" w:date="2019-04-20T10:52:00Z">
             <w:rPr/>
           </w:rPrChange>
         </w:rPr>
@@ -12872,7 +12938,7 @@
       <w:pPr>
         <w:rPr>
           <w:rFonts w:ascii="Times New Roman" w:hAnsi="Times New Roman" w:cs="Times New Roman"/>
-          <w:rPrChange w:id="1147" w:author="Thai Nguyen Viet" w:date="2019-04-20T10:52:00Z">
+          <w:rPrChange w:id="1157" w:author="Thai Nguyen Viet" w:date="2019-04-20T10:52:00Z">
             <w:rPr/>
           </w:rPrChange>
         </w:rPr>
@@ -13234,7 +13300,7 @@
         <w:color w:val="C00000"/>
         <w:lang w:eastAsia="ar-SA" w:bidi="ar-SA"/>
       </w:rPr>
-      <w:t>7</w:t>
+      <w:t>8</w:t>
     </w:r>
     <w:r>
       <w:rPr>
@@ -20004,87 +20070,87 @@
     </dgm:pt>
   </dgm:ptLst>
   <dgm:cxnLst>
-    <dgm:cxn modelId="{90CA1B6D-99E7-4778-B87F-5B7962B57D37}" type="presOf" srcId="{768AD2F7-222C-4887-BCB7-66123C041104}" destId="{0FD39CD5-B5FC-4D99-956D-448077D094A3}" srcOrd="0" destOrd="0" presId="urn:microsoft.com/office/officeart/2005/8/layout/process2"/>
-    <dgm:cxn modelId="{4219C3EE-32E4-4DA2-884F-F17A8D22EBDC}" type="presOf" srcId="{AA9BE435-7864-4E17-B027-7042CAD8E33D}" destId="{FF85D896-FD80-4109-9BD9-5C74823E4996}" srcOrd="1" destOrd="0" presId="urn:microsoft.com/office/officeart/2005/8/layout/process2"/>
+    <dgm:cxn modelId="{45800749-6C0A-4639-A1A4-B73D3CD6E3DF}" type="presOf" srcId="{6923FE1F-7E14-4408-9BA5-148E39882655}" destId="{B1774E45-BEAD-496A-957E-09900035B21E}" srcOrd="1" destOrd="0" presId="urn:microsoft.com/office/officeart/2005/8/layout/process2"/>
+    <dgm:cxn modelId="{1195A69B-1171-45FB-95DD-C6C633EEC107}" type="presOf" srcId="{4D5BCFE4-DEBF-4035-AD1E-235DC64D9B4C}" destId="{6063364B-0982-48CD-BC80-658D068BF1CD}" srcOrd="0" destOrd="0" presId="urn:microsoft.com/office/officeart/2005/8/layout/process2"/>
+    <dgm:cxn modelId="{AAF566D8-CB39-4E69-BAB6-9E2202D211FA}" type="presOf" srcId="{A4F63631-D9EE-4DC3-A168-5B109544EEA2}" destId="{DF187C5B-7042-41A1-85CE-A7BA697CB23F}" srcOrd="0" destOrd="0" presId="urn:microsoft.com/office/officeart/2005/8/layout/process2"/>
     <dgm:cxn modelId="{F5EAF81A-7282-45E5-A2A2-E8C041589216}" srcId="{A52D3F97-7970-4E7E-82A0-832CAFC4BB5C}" destId="{12438D75-65A3-45FA-80C1-208C06964CB9}" srcOrd="2" destOrd="0" parTransId="{6B33455B-A2F3-40C2-850E-15A8D15973D2}" sibTransId="{AA9BE435-7864-4E17-B027-7042CAD8E33D}"/>
-    <dgm:cxn modelId="{ABE36841-1952-4C2E-9B3D-B17F6BF2D080}" type="presOf" srcId="{4D5BCFE4-DEBF-4035-AD1E-235DC64D9B4C}" destId="{6063364B-0982-48CD-BC80-658D068BF1CD}" srcOrd="0" destOrd="0" presId="urn:microsoft.com/office/officeart/2005/8/layout/process2"/>
-    <dgm:cxn modelId="{99C2B486-8941-49D7-8B13-0CB5DB24B1E8}" type="presOf" srcId="{6CBC3C3B-FCCC-4863-BE12-6A56787F4276}" destId="{D2095EDE-5AF2-4DBA-AAE5-EE9DE44ED189}" srcOrd="0" destOrd="0" presId="urn:microsoft.com/office/officeart/2005/8/layout/process2"/>
-    <dgm:cxn modelId="{3144B134-DAD8-467E-B839-871C5197EE13}" type="presOf" srcId="{43EA7916-FDDD-47CC-92AC-AFCA57277A96}" destId="{FD5786D8-A4DC-4582-958A-4AC7313ECD9B}" srcOrd="0" destOrd="0" presId="urn:microsoft.com/office/officeart/2005/8/layout/process2"/>
-    <dgm:cxn modelId="{9EC45039-4DBC-47C5-9A57-636A7D4B31C4}" type="presOf" srcId="{8D8E891F-AD7E-4FBC-9B2B-BFFFA53E2128}" destId="{804EAAA9-2E21-4469-B3ED-1011B31CFF14}" srcOrd="1" destOrd="0" presId="urn:microsoft.com/office/officeart/2005/8/layout/process2"/>
-    <dgm:cxn modelId="{616DAD98-8939-4A05-9F6C-6BBE41E2F058}" type="presOf" srcId="{5EDD5B85-715C-4192-8C56-5C2063356290}" destId="{24043461-DF72-40D9-BD41-7C94200D06D6}" srcOrd="1" destOrd="0" presId="urn:microsoft.com/office/officeart/2005/8/layout/process2"/>
-    <dgm:cxn modelId="{DC867E7D-8BBC-4DA9-9B7A-F9F1DA1C1E92}" type="presOf" srcId="{12438D75-65A3-45FA-80C1-208C06964CB9}" destId="{34B6B5AC-3E6A-4BC5-83C5-A8F8C847E029}" srcOrd="0" destOrd="0" presId="urn:microsoft.com/office/officeart/2005/8/layout/process2"/>
-    <dgm:cxn modelId="{37C6A61B-632B-4D30-818B-5F23922B20D3}" type="presOf" srcId="{1F32396F-ACC9-443C-B695-8F7BE39DBF4C}" destId="{E89D25F6-CCAC-435C-9B8A-63A5AFE875F3}" srcOrd="0" destOrd="0" presId="urn:microsoft.com/office/officeart/2005/8/layout/process2"/>
-    <dgm:cxn modelId="{8FE3F13B-EC6E-470D-AC13-65D8E2C05D7A}" type="presOf" srcId="{08406936-EAAC-4D36-8572-5934E15AE6BE}" destId="{A5F8736E-3D83-4F13-BAAF-2EE51B0D20C7}" srcOrd="0" destOrd="0" presId="urn:microsoft.com/office/officeart/2005/8/layout/process2"/>
-    <dgm:cxn modelId="{412F1678-9464-4BE8-AEDE-0D93CC5007A2}" type="presOf" srcId="{B83A0FBC-AD66-4C31-B62B-119781B29E9E}" destId="{27B05FEB-FB31-4ADB-94C7-43578F35A78F}" srcOrd="0" destOrd="0" presId="urn:microsoft.com/office/officeart/2005/8/layout/process2"/>
+    <dgm:cxn modelId="{45ACA0FA-405D-439B-8C06-700E4F274D7E}" type="presOf" srcId="{B83A0FBC-AD66-4C31-B62B-119781B29E9E}" destId="{27B05FEB-FB31-4ADB-94C7-43578F35A78F}" srcOrd="0" destOrd="0" presId="urn:microsoft.com/office/officeart/2005/8/layout/process2"/>
+    <dgm:cxn modelId="{CD7D55B9-E56F-400C-A7CD-4D7DF5C5BF6E}" type="presOf" srcId="{450B1300-8BBF-407E-9986-D51961989355}" destId="{B02EB46D-58FA-4A2D-AB4C-56609E951B78}" srcOrd="0" destOrd="0" presId="urn:microsoft.com/office/officeart/2005/8/layout/process2"/>
+    <dgm:cxn modelId="{C84D767C-7369-42A6-A35B-D9148C0FF546}" type="presOf" srcId="{6923FE1F-7E14-4408-9BA5-148E39882655}" destId="{27DEF100-434B-499A-ACDF-9809F50B617C}" srcOrd="0" destOrd="0" presId="urn:microsoft.com/office/officeart/2005/8/layout/process2"/>
+    <dgm:cxn modelId="{43ADD990-BCFE-4FEF-89D8-7816F2244523}" type="presOf" srcId="{08406936-EAAC-4D36-8572-5934E15AE6BE}" destId="{A5F8736E-3D83-4F13-BAAF-2EE51B0D20C7}" srcOrd="0" destOrd="0" presId="urn:microsoft.com/office/officeart/2005/8/layout/process2"/>
+    <dgm:cxn modelId="{2BA2D364-DB20-43B6-8257-7ADBA145E371}" type="presOf" srcId="{5EDD5B85-715C-4192-8C56-5C2063356290}" destId="{24043461-DF72-40D9-BD41-7C94200D06D6}" srcOrd="1" destOrd="0" presId="urn:microsoft.com/office/officeart/2005/8/layout/process2"/>
+    <dgm:cxn modelId="{FA1B7237-F713-41DE-8674-1EADC4762B6C}" type="presOf" srcId="{D6878242-E137-4D26-8E4F-A43721AA03C0}" destId="{70DDE6B7-0621-4D5A-BA2E-668A985EDB39}" srcOrd="0" destOrd="0" presId="urn:microsoft.com/office/officeart/2005/8/layout/process2"/>
+    <dgm:cxn modelId="{DD3C5A5B-DE1B-49FD-8222-0D4D696775D3}" type="presOf" srcId="{8B610267-32E8-4686-9873-0C58CE70AFFD}" destId="{E48F01A4-A5BE-4B58-B6B1-4FC0526E28D0}" srcOrd="1" destOrd="0" presId="urn:microsoft.com/office/officeart/2005/8/layout/process2"/>
+    <dgm:cxn modelId="{F8583CCE-5B8A-4424-AED8-B5A2EB180E3B}" type="presOf" srcId="{8D8E891F-AD7E-4FBC-9B2B-BFFFA53E2128}" destId="{726A699A-54D6-4EDB-9999-9183C97B1493}" srcOrd="0" destOrd="0" presId="urn:microsoft.com/office/officeart/2005/8/layout/process2"/>
+    <dgm:cxn modelId="{188542CC-ADAA-4C14-87BC-A73FBFC7DECC}" type="presOf" srcId="{8B610267-32E8-4686-9873-0C58CE70AFFD}" destId="{C78EB9EE-231E-4B32-80D2-16D636A882EC}" srcOrd="0" destOrd="0" presId="urn:microsoft.com/office/officeart/2005/8/layout/process2"/>
+    <dgm:cxn modelId="{D786973B-066D-45B3-B72B-DA2AFB06E88A}" type="presOf" srcId="{D6878242-E137-4D26-8E4F-A43721AA03C0}" destId="{C29833C0-2C7E-4908-93F3-718BA3CCD601}" srcOrd="1" destOrd="0" presId="urn:microsoft.com/office/officeart/2005/8/layout/process2"/>
+    <dgm:cxn modelId="{D9972799-E24E-4059-91C5-33E752DC3F73}" type="presOf" srcId="{8D8E891F-AD7E-4FBC-9B2B-BFFFA53E2128}" destId="{804EAAA9-2E21-4469-B3ED-1011B31CFF14}" srcOrd="1" destOrd="0" presId="urn:microsoft.com/office/officeart/2005/8/layout/process2"/>
     <dgm:cxn modelId="{BBBD7F51-B63D-4C90-A520-BF6C688B2EC1}" srcId="{A52D3F97-7970-4E7E-82A0-832CAFC4BB5C}" destId="{AB1A41AC-907A-4788-A560-70701E1CEA0B}" srcOrd="9" destOrd="0" parTransId="{C38CF9AA-C3B9-495A-9BE7-40A8D5E7A95B}" sibTransId="{43EA7916-FDDD-47CC-92AC-AFCA57277A96}"/>
-    <dgm:cxn modelId="{229D66DB-DF69-4D7E-9197-2E51FCC66D99}" type="presOf" srcId="{6923FE1F-7E14-4408-9BA5-148E39882655}" destId="{27DEF100-434B-499A-ACDF-9809F50B617C}" srcOrd="0" destOrd="0" presId="urn:microsoft.com/office/officeart/2005/8/layout/process2"/>
     <dgm:cxn modelId="{78E2940A-5E47-48E4-B841-E26A7865FFE6}" srcId="{A52D3F97-7970-4E7E-82A0-832CAFC4BB5C}" destId="{5A54E1C2-4E63-449C-BE40-D8DBD7BD341D}" srcOrd="5" destOrd="0" parTransId="{048AC6C6-7551-48E1-B1E6-AB7B926EB5DE}" sibTransId="{D20C5607-B956-4FAE-91A6-640DD5795BFC}"/>
+    <dgm:cxn modelId="{1A82CB57-7CBB-4C08-BE21-A6A9F192E31B}" type="presOf" srcId="{6CBC3C3B-FCCC-4863-BE12-6A56787F4276}" destId="{370814D2-094E-42C4-84D1-BDF61A989CC0}" srcOrd="1" destOrd="0" presId="urn:microsoft.com/office/officeart/2005/8/layout/process2"/>
     <dgm:cxn modelId="{CEC1DD78-CA00-4ACD-8062-23AEF687F8E3}" srcId="{A52D3F97-7970-4E7E-82A0-832CAFC4BB5C}" destId="{B865185F-BBC2-46AA-9FB9-F6F539EFB415}" srcOrd="10" destOrd="0" parTransId="{E189979F-3554-4924-80F1-2B5508B279F3}" sibTransId="{8D8E891F-AD7E-4FBC-9B2B-BFFFA53E2128}"/>
-    <dgm:cxn modelId="{190D6DD7-0DB1-45F9-8C95-F049C69DCC49}" type="presOf" srcId="{43EA7916-FDDD-47CC-92AC-AFCA57277A96}" destId="{34672244-A5CD-424B-AC2B-3C78C8F2C7CF}" srcOrd="1" destOrd="0" presId="urn:microsoft.com/office/officeart/2005/8/layout/process2"/>
-    <dgm:cxn modelId="{8116DCF7-A0AA-4622-BA31-435E6F1731F4}" type="presOf" srcId="{5EDD5B85-715C-4192-8C56-5C2063356290}" destId="{EB1EC089-DBD0-40C6-B490-FE161F8B4AAF}" srcOrd="0" destOrd="0" presId="urn:microsoft.com/office/officeart/2005/8/layout/process2"/>
-    <dgm:cxn modelId="{4B1AAA84-D9CF-4845-B150-93B38457BB99}" type="presOf" srcId="{B865185F-BBC2-46AA-9FB9-F6F539EFB415}" destId="{7B195BE9-0D3B-42D9-843E-A95F991EA744}" srcOrd="0" destOrd="0" presId="urn:microsoft.com/office/officeart/2005/8/layout/process2"/>
-    <dgm:cxn modelId="{5AF11AE5-7982-42E6-86C4-24F51C7101AF}" type="presOf" srcId="{D20C5607-B956-4FAE-91A6-640DD5795BFC}" destId="{569D0844-EBF8-47FC-8F1E-B7CA0871CAC2}" srcOrd="1" destOrd="0" presId="urn:microsoft.com/office/officeart/2005/8/layout/process2"/>
+    <dgm:cxn modelId="{6DB729A6-84F2-46F1-9CD7-D5E5EEFCECF5}" type="presOf" srcId="{43EA7916-FDDD-47CC-92AC-AFCA57277A96}" destId="{34672244-A5CD-424B-AC2B-3C78C8F2C7CF}" srcOrd="1" destOrd="0" presId="urn:microsoft.com/office/officeart/2005/8/layout/process2"/>
+    <dgm:cxn modelId="{E909D5AF-431D-45CE-8FE9-959462223431}" type="presOf" srcId="{5EDD5B85-715C-4192-8C56-5C2063356290}" destId="{EB1EC089-DBD0-40C6-B490-FE161F8B4AAF}" srcOrd="0" destOrd="0" presId="urn:microsoft.com/office/officeart/2005/8/layout/process2"/>
+    <dgm:cxn modelId="{0AE4DC12-EBFD-446F-AD3E-9D2D8D1B48CE}" type="presOf" srcId="{2DCC4287-F6FE-4F62-8685-2B7BA9402E74}" destId="{C56D6B9F-B937-4148-AC8F-0EFDF6B8B977}" srcOrd="0" destOrd="0" presId="urn:microsoft.com/office/officeart/2005/8/layout/process2"/>
+    <dgm:cxn modelId="{054DBEFF-350A-4476-91FF-B3E5AA03240E}" type="presOf" srcId="{08406936-EAAC-4D36-8572-5934E15AE6BE}" destId="{D7AC04AC-C462-4F7F-A600-D7CA786A1CE3}" srcOrd="1" destOrd="0" presId="urn:microsoft.com/office/officeart/2005/8/layout/process2"/>
+    <dgm:cxn modelId="{F48A0938-23D3-4A67-8729-39C7FCF0BDF1}" type="presOf" srcId="{AB1A41AC-907A-4788-A560-70701E1CEA0B}" destId="{B822A495-FD00-4EB1-B7AB-AE76B55B21ED}" srcOrd="0" destOrd="0" presId="urn:microsoft.com/office/officeart/2005/8/layout/process2"/>
+    <dgm:cxn modelId="{B3B4E8F9-4378-4ED2-A89F-BAF74D41CF63}" type="presOf" srcId="{A52D3F97-7970-4E7E-82A0-832CAFC4BB5C}" destId="{AA47E1FC-6EDE-4B5F-BCA0-8E829B6EB8C6}" srcOrd="0" destOrd="0" presId="urn:microsoft.com/office/officeart/2005/8/layout/process2"/>
+    <dgm:cxn modelId="{3391F9F6-485D-46DD-B12F-2DC4A9CA3232}" type="presOf" srcId="{B865185F-BBC2-46AA-9FB9-F6F539EFB415}" destId="{7B195BE9-0D3B-42D9-843E-A95F991EA744}" srcOrd="0" destOrd="0" presId="urn:microsoft.com/office/officeart/2005/8/layout/process2"/>
+    <dgm:cxn modelId="{016C2EA4-9CC4-481D-B26F-26F8C3F32483}" type="presOf" srcId="{AA9BE435-7864-4E17-B027-7042CAD8E33D}" destId="{FF85D896-FD80-4109-9BD9-5C74823E4996}" srcOrd="1" destOrd="0" presId="urn:microsoft.com/office/officeart/2005/8/layout/process2"/>
     <dgm:cxn modelId="{29AC1DB3-B76C-4009-987E-D407B73741F6}" srcId="{A52D3F97-7970-4E7E-82A0-832CAFC4BB5C}" destId="{2DCC4287-F6FE-4F62-8685-2B7BA9402E74}" srcOrd="8" destOrd="0" parTransId="{C1D21773-3E64-4F9D-BCF3-7138E941AAAB}" sibTransId="{08406936-EAAC-4D36-8572-5934E15AE6BE}"/>
-    <dgm:cxn modelId="{1B8E12FB-CC4A-4DD5-9975-A0D850B9F6D0}" type="presOf" srcId="{80EE2030-4CA6-4B45-99DE-A500576DC7D9}" destId="{B334BE17-BBE0-41BB-B0C6-93D50CFD0245}" srcOrd="0" destOrd="0" presId="urn:microsoft.com/office/officeart/2005/8/layout/process2"/>
+    <dgm:cxn modelId="{BBD49C26-4E4C-4995-8A8E-6FBBBC5E78F8}" type="presOf" srcId="{12438D75-65A3-45FA-80C1-208C06964CB9}" destId="{34B6B5AC-3E6A-4BC5-83C5-A8F8C847E029}" srcOrd="0" destOrd="0" presId="urn:microsoft.com/office/officeart/2005/8/layout/process2"/>
+    <dgm:cxn modelId="{5A32AD22-9442-4742-A8D2-52935EEFC075}" type="presOf" srcId="{1F32396F-ACC9-443C-B695-8F7BE39DBF4C}" destId="{E89D25F6-CCAC-435C-9B8A-63A5AFE875F3}" srcOrd="0" destOrd="0" presId="urn:microsoft.com/office/officeart/2005/8/layout/process2"/>
+    <dgm:cxn modelId="{DAD5697C-EBB7-450F-BE3E-69412EC469F4}" type="presOf" srcId="{D20C5607-B956-4FAE-91A6-640DD5795BFC}" destId="{569D0844-EBF8-47FC-8F1E-B7CA0871CAC2}" srcOrd="1" destOrd="0" presId="urn:microsoft.com/office/officeart/2005/8/layout/process2"/>
     <dgm:cxn modelId="{B254761E-BE78-4D06-AC95-2DE5325A4904}" srcId="{A52D3F97-7970-4E7E-82A0-832CAFC4BB5C}" destId="{80EE2030-4CA6-4B45-99DE-A500576DC7D9}" srcOrd="1" destOrd="0" parTransId="{D5BD73BE-03AD-48D7-8E2B-D0F0D154555E}" sibTransId="{6CBC3C3B-FCCC-4863-BE12-6A56787F4276}"/>
     <dgm:cxn modelId="{48DCDCBA-7007-47E6-B274-EB5B8773D6B6}" srcId="{A52D3F97-7970-4E7E-82A0-832CAFC4BB5C}" destId="{A4F63631-D9EE-4DC3-A168-5B109544EEA2}" srcOrd="11" destOrd="0" parTransId="{EC3359FE-D6FC-4492-BED1-A6FA9E0AA816}" sibTransId="{4A9FCA7F-70D2-4A9B-9821-11D203A5D08F}"/>
+    <dgm:cxn modelId="{4ABAB33B-7B47-4FA2-98BB-71C601304865}" type="presOf" srcId="{768AD2F7-222C-4887-BCB7-66123C041104}" destId="{0FD39CD5-B5FC-4D99-956D-448077D094A3}" srcOrd="0" destOrd="0" presId="urn:microsoft.com/office/officeart/2005/8/layout/process2"/>
     <dgm:cxn modelId="{0198F07C-4930-4A1B-90F2-BB3E61DD161E}" srcId="{A52D3F97-7970-4E7E-82A0-832CAFC4BB5C}" destId="{1F32396F-ACC9-443C-B695-8F7BE39DBF4C}" srcOrd="0" destOrd="0" parTransId="{D002BF33-0DB9-4B10-9E22-B4F679D093A9}" sibTransId="{D6878242-E137-4D26-8E4F-A43721AA03C0}"/>
-    <dgm:cxn modelId="{72A9F105-8279-4BC7-8404-AD8F63220901}" type="presOf" srcId="{D20C5607-B956-4FAE-91A6-640DD5795BFC}" destId="{947DA86D-49DC-4DEA-B119-7AD1543F6EAA}" srcOrd="0" destOrd="0" presId="urn:microsoft.com/office/officeart/2005/8/layout/process2"/>
+    <dgm:cxn modelId="{15FE77C8-BED9-4762-82DE-81229B430B1A}" type="presOf" srcId="{5A54E1C2-4E63-449C-BE40-D8DBD7BD341D}" destId="{B22D5E97-BA4B-40F9-A308-1B098F6FAC75}" srcOrd="0" destOrd="0" presId="urn:microsoft.com/office/officeart/2005/8/layout/process2"/>
+    <dgm:cxn modelId="{CFC1BB25-8683-44E5-B09B-73F7427C7428}" type="presOf" srcId="{43EA7916-FDDD-47CC-92AC-AFCA57277A96}" destId="{FD5786D8-A4DC-4582-958A-4AC7313ECD9B}" srcOrd="0" destOrd="0" presId="urn:microsoft.com/office/officeart/2005/8/layout/process2"/>
+    <dgm:cxn modelId="{1B911345-F9FC-465B-AF7F-3F61774644CA}" type="presOf" srcId="{6CBC3C3B-FCCC-4863-BE12-6A56787F4276}" destId="{D2095EDE-5AF2-4DBA-AAE5-EE9DE44ED189}" srcOrd="0" destOrd="0" presId="urn:microsoft.com/office/officeart/2005/8/layout/process2"/>
     <dgm:cxn modelId="{45A23B2C-75A8-4D6E-A413-1ADFDF93BAD0}" srcId="{A52D3F97-7970-4E7E-82A0-832CAFC4BB5C}" destId="{450B1300-8BBF-407E-9986-D51961989355}" srcOrd="7" destOrd="0" parTransId="{D9121E7D-1201-4070-B72E-1285B2916791}" sibTransId="{B83A0FBC-AD66-4C31-B62B-119781B29E9E}"/>
     <dgm:cxn modelId="{D9E07AB7-0D1C-4474-901A-D318608FB80F}" srcId="{A52D3F97-7970-4E7E-82A0-832CAFC4BB5C}" destId="{3BFC03A6-174A-473C-B1E8-651F3B5CD010}" srcOrd="3" destOrd="0" parTransId="{91253DE8-ED39-40EE-B7A5-78A9381E8EA9}" sibTransId="{5EDD5B85-715C-4192-8C56-5C2063356290}"/>
-    <dgm:cxn modelId="{55922AF8-B517-4521-AD90-1C70BE1DE9DD}" type="presOf" srcId="{08406936-EAAC-4D36-8572-5934E15AE6BE}" destId="{D7AC04AC-C462-4F7F-A600-D7CA786A1CE3}" srcOrd="1" destOrd="0" presId="urn:microsoft.com/office/officeart/2005/8/layout/process2"/>
+    <dgm:cxn modelId="{BDC5B5EC-7C62-4AE0-B156-D6F9673C5BC0}" type="presOf" srcId="{B83A0FBC-AD66-4C31-B62B-119781B29E9E}" destId="{3FD3659C-78E0-4640-A964-1AADE1FEDC52}" srcOrd="1" destOrd="0" presId="urn:microsoft.com/office/officeart/2005/8/layout/process2"/>
     <dgm:cxn modelId="{86EA6BCC-081B-4F3C-A5FA-22703FBCC021}" srcId="{A52D3F97-7970-4E7E-82A0-832CAFC4BB5C}" destId="{4D5BCFE4-DEBF-4035-AD1E-235DC64D9B4C}" srcOrd="6" destOrd="0" parTransId="{758782E8-F6DE-4C6E-BDD2-C9ADBC8A7B6B}" sibTransId="{6923FE1F-7E14-4408-9BA5-148E39882655}"/>
-    <dgm:cxn modelId="{E45E5060-CB47-4384-885C-E89B3A3CFE0C}" type="presOf" srcId="{A4F63631-D9EE-4DC3-A168-5B109544EEA2}" destId="{DF187C5B-7042-41A1-85CE-A7BA697CB23F}" srcOrd="0" destOrd="0" presId="urn:microsoft.com/office/officeart/2005/8/layout/process2"/>
-    <dgm:cxn modelId="{21894AA9-C94E-4168-9E9A-87D5D48D6D1D}" type="presOf" srcId="{D6878242-E137-4D26-8E4F-A43721AA03C0}" destId="{C29833C0-2C7E-4908-93F3-718BA3CCD601}" srcOrd="1" destOrd="0" presId="urn:microsoft.com/office/officeart/2005/8/layout/process2"/>
-    <dgm:cxn modelId="{E744EC77-59D8-4AD9-B4CD-B3D51122AE01}" type="presOf" srcId="{5A54E1C2-4E63-449C-BE40-D8DBD7BD341D}" destId="{B22D5E97-BA4B-40F9-A308-1B098F6FAC75}" srcOrd="0" destOrd="0" presId="urn:microsoft.com/office/officeart/2005/8/layout/process2"/>
-    <dgm:cxn modelId="{F3F5719C-7ACB-4C71-B984-61488C9B698B}" type="presOf" srcId="{6CBC3C3B-FCCC-4863-BE12-6A56787F4276}" destId="{370814D2-094E-42C4-84D1-BDF61A989CC0}" srcOrd="1" destOrd="0" presId="urn:microsoft.com/office/officeart/2005/8/layout/process2"/>
-    <dgm:cxn modelId="{6B18F2E7-2F43-45E4-98A3-28A04A3B0CD7}" type="presOf" srcId="{3BFC03A6-174A-473C-B1E8-651F3B5CD010}" destId="{78D4D61A-A9CB-4281-9D7A-9EB4627BD64E}" srcOrd="0" destOrd="0" presId="urn:microsoft.com/office/officeart/2005/8/layout/process2"/>
-    <dgm:cxn modelId="{B40A2CB2-A202-4D72-AB71-D4B25426EF6F}" type="presOf" srcId="{B83A0FBC-AD66-4C31-B62B-119781B29E9E}" destId="{3FD3659C-78E0-4640-A964-1AADE1FEDC52}" srcOrd="1" destOrd="0" presId="urn:microsoft.com/office/officeart/2005/8/layout/process2"/>
-    <dgm:cxn modelId="{81F34BEF-A73F-4C7A-864B-8D87CD087DE3}" type="presOf" srcId="{D6878242-E137-4D26-8E4F-A43721AA03C0}" destId="{70DDE6B7-0621-4D5A-BA2E-668A985EDB39}" srcOrd="0" destOrd="0" presId="urn:microsoft.com/office/officeart/2005/8/layout/process2"/>
+    <dgm:cxn modelId="{988FDFEB-5FC9-450F-91EE-D29AF087E4AB}" type="presOf" srcId="{AA9BE435-7864-4E17-B027-7042CAD8E33D}" destId="{E4987F6F-E9CC-40EE-8921-9E5AF43C4759}" srcOrd="0" destOrd="0" presId="urn:microsoft.com/office/officeart/2005/8/layout/process2"/>
+    <dgm:cxn modelId="{3CF6C3D3-FDD1-4C58-9278-EEB3349B1967}" type="presOf" srcId="{80EE2030-4CA6-4B45-99DE-A500576DC7D9}" destId="{B334BE17-BBE0-41BB-B0C6-93D50CFD0245}" srcOrd="0" destOrd="0" presId="urn:microsoft.com/office/officeart/2005/8/layout/process2"/>
+    <dgm:cxn modelId="{176D955D-D588-4548-9BBB-6FAAB4AAEB56}" type="presOf" srcId="{3BFC03A6-174A-473C-B1E8-651F3B5CD010}" destId="{78D4D61A-A9CB-4281-9D7A-9EB4627BD64E}" srcOrd="0" destOrd="0" presId="urn:microsoft.com/office/officeart/2005/8/layout/process2"/>
+    <dgm:cxn modelId="{4A502BB1-9156-4AD2-B5AA-E18EDB3545B8}" type="presOf" srcId="{D20C5607-B956-4FAE-91A6-640DD5795BFC}" destId="{947DA86D-49DC-4DEA-B119-7AD1543F6EAA}" srcOrd="0" destOrd="0" presId="urn:microsoft.com/office/officeart/2005/8/layout/process2"/>
     <dgm:cxn modelId="{CBBC1627-DD63-456F-B047-A480EAE11677}" srcId="{A52D3F97-7970-4E7E-82A0-832CAFC4BB5C}" destId="{768AD2F7-222C-4887-BCB7-66123C041104}" srcOrd="4" destOrd="0" parTransId="{7F0E92E4-6CC1-4413-992A-9B1B8311D1F0}" sibTransId="{8B610267-32E8-4686-9873-0C58CE70AFFD}"/>
-    <dgm:cxn modelId="{D09EC1C0-5442-4DFC-BA23-7911336F25F7}" type="presOf" srcId="{2DCC4287-F6FE-4F62-8685-2B7BA9402E74}" destId="{C56D6B9F-B937-4148-AC8F-0EFDF6B8B977}" srcOrd="0" destOrd="0" presId="urn:microsoft.com/office/officeart/2005/8/layout/process2"/>
-    <dgm:cxn modelId="{1F8CABD7-3706-4112-A868-2D5FA5A34309}" type="presOf" srcId="{450B1300-8BBF-407E-9986-D51961989355}" destId="{B02EB46D-58FA-4A2D-AB4C-56609E951B78}" srcOrd="0" destOrd="0" presId="urn:microsoft.com/office/officeart/2005/8/layout/process2"/>
-    <dgm:cxn modelId="{F2D89853-F202-4B37-A913-5E1052253CD7}" type="presOf" srcId="{AA9BE435-7864-4E17-B027-7042CAD8E33D}" destId="{E4987F6F-E9CC-40EE-8921-9E5AF43C4759}" srcOrd="0" destOrd="0" presId="urn:microsoft.com/office/officeart/2005/8/layout/process2"/>
-    <dgm:cxn modelId="{0B0B6BDC-1388-427D-8555-C2A13A3F20AC}" type="presOf" srcId="{A52D3F97-7970-4E7E-82A0-832CAFC4BB5C}" destId="{AA47E1FC-6EDE-4B5F-BCA0-8E829B6EB8C6}" srcOrd="0" destOrd="0" presId="urn:microsoft.com/office/officeart/2005/8/layout/process2"/>
-    <dgm:cxn modelId="{2C0A3EB2-7929-4FC0-A990-9BB2922EE809}" type="presOf" srcId="{AB1A41AC-907A-4788-A560-70701E1CEA0B}" destId="{B822A495-FD00-4EB1-B7AB-AE76B55B21ED}" srcOrd="0" destOrd="0" presId="urn:microsoft.com/office/officeart/2005/8/layout/process2"/>
-    <dgm:cxn modelId="{9239D542-FCB1-40DB-8E89-A7155B6DA6F7}" type="presOf" srcId="{8D8E891F-AD7E-4FBC-9B2B-BFFFA53E2128}" destId="{726A699A-54D6-4EDB-9999-9183C97B1493}" srcOrd="0" destOrd="0" presId="urn:microsoft.com/office/officeart/2005/8/layout/process2"/>
-    <dgm:cxn modelId="{C00E2DA6-35D0-4A91-9FED-19B3CAFC8C86}" type="presOf" srcId="{8B610267-32E8-4686-9873-0C58CE70AFFD}" destId="{E48F01A4-A5BE-4B58-B6B1-4FC0526E28D0}" srcOrd="1" destOrd="0" presId="urn:microsoft.com/office/officeart/2005/8/layout/process2"/>
-    <dgm:cxn modelId="{EE097D47-B3B2-4F21-882C-384982A1C5C4}" type="presOf" srcId="{6923FE1F-7E14-4408-9BA5-148E39882655}" destId="{B1774E45-BEAD-496A-957E-09900035B21E}" srcOrd="1" destOrd="0" presId="urn:microsoft.com/office/officeart/2005/8/layout/process2"/>
-    <dgm:cxn modelId="{0C6684B2-D19D-4DE8-A066-A8265DDD9BE1}" type="presOf" srcId="{8B610267-32E8-4686-9873-0C58CE70AFFD}" destId="{C78EB9EE-231E-4B32-80D2-16D636A882EC}" srcOrd="0" destOrd="0" presId="urn:microsoft.com/office/officeart/2005/8/layout/process2"/>
-    <dgm:cxn modelId="{407BF18B-1E66-4F75-9EAA-47548939882D}" type="presParOf" srcId="{AA47E1FC-6EDE-4B5F-BCA0-8E829B6EB8C6}" destId="{E89D25F6-CCAC-435C-9B8A-63A5AFE875F3}" srcOrd="0" destOrd="0" presId="urn:microsoft.com/office/officeart/2005/8/layout/process2"/>
-    <dgm:cxn modelId="{208551C8-F36B-407C-A9B9-CA5C66BAD019}" type="presParOf" srcId="{AA47E1FC-6EDE-4B5F-BCA0-8E829B6EB8C6}" destId="{70DDE6B7-0621-4D5A-BA2E-668A985EDB39}" srcOrd="1" destOrd="0" presId="urn:microsoft.com/office/officeart/2005/8/layout/process2"/>
-    <dgm:cxn modelId="{99A97A2F-4B15-4E93-B2A9-9270D57961FB}" type="presParOf" srcId="{70DDE6B7-0621-4D5A-BA2E-668A985EDB39}" destId="{C29833C0-2C7E-4908-93F3-718BA3CCD601}" srcOrd="0" destOrd="0" presId="urn:microsoft.com/office/officeart/2005/8/layout/process2"/>
-    <dgm:cxn modelId="{2C7CBE9D-F139-4E71-8FF6-5B5AD552B289}" type="presParOf" srcId="{AA47E1FC-6EDE-4B5F-BCA0-8E829B6EB8C6}" destId="{B334BE17-BBE0-41BB-B0C6-93D50CFD0245}" srcOrd="2" destOrd="0" presId="urn:microsoft.com/office/officeart/2005/8/layout/process2"/>
-    <dgm:cxn modelId="{6941DF20-7CE5-4D60-AB59-CD7C281D2F30}" type="presParOf" srcId="{AA47E1FC-6EDE-4B5F-BCA0-8E829B6EB8C6}" destId="{D2095EDE-5AF2-4DBA-AAE5-EE9DE44ED189}" srcOrd="3" destOrd="0" presId="urn:microsoft.com/office/officeart/2005/8/layout/process2"/>
-    <dgm:cxn modelId="{B2B119C7-6B94-41D6-B4B0-9731C0D4E058}" type="presParOf" srcId="{D2095EDE-5AF2-4DBA-AAE5-EE9DE44ED189}" destId="{370814D2-094E-42C4-84D1-BDF61A989CC0}" srcOrd="0" destOrd="0" presId="urn:microsoft.com/office/officeart/2005/8/layout/process2"/>
-    <dgm:cxn modelId="{F7CD4E4C-89D6-4C16-AA5C-60B5BBC6A245}" type="presParOf" srcId="{AA47E1FC-6EDE-4B5F-BCA0-8E829B6EB8C6}" destId="{34B6B5AC-3E6A-4BC5-83C5-A8F8C847E029}" srcOrd="4" destOrd="0" presId="urn:microsoft.com/office/officeart/2005/8/layout/process2"/>
-    <dgm:cxn modelId="{C1AEE560-DBFD-462F-8D2D-96E065A35DBB}" type="presParOf" srcId="{AA47E1FC-6EDE-4B5F-BCA0-8E829B6EB8C6}" destId="{E4987F6F-E9CC-40EE-8921-9E5AF43C4759}" srcOrd="5" destOrd="0" presId="urn:microsoft.com/office/officeart/2005/8/layout/process2"/>
-    <dgm:cxn modelId="{D1CA1B4E-3536-4F62-A9C5-718635F6E4F5}" type="presParOf" srcId="{E4987F6F-E9CC-40EE-8921-9E5AF43C4759}" destId="{FF85D896-FD80-4109-9BD9-5C74823E4996}" srcOrd="0" destOrd="0" presId="urn:microsoft.com/office/officeart/2005/8/layout/process2"/>
-    <dgm:cxn modelId="{8898BD43-D54E-4B92-BA97-6EBA81BF723B}" type="presParOf" srcId="{AA47E1FC-6EDE-4B5F-BCA0-8E829B6EB8C6}" destId="{78D4D61A-A9CB-4281-9D7A-9EB4627BD64E}" srcOrd="6" destOrd="0" presId="urn:microsoft.com/office/officeart/2005/8/layout/process2"/>
-    <dgm:cxn modelId="{5842907E-D6C9-4FC2-BCCE-D198FFF4AFF3}" type="presParOf" srcId="{AA47E1FC-6EDE-4B5F-BCA0-8E829B6EB8C6}" destId="{EB1EC089-DBD0-40C6-B490-FE161F8B4AAF}" srcOrd="7" destOrd="0" presId="urn:microsoft.com/office/officeart/2005/8/layout/process2"/>
-    <dgm:cxn modelId="{480B6232-948B-496F-BB28-362805E4E823}" type="presParOf" srcId="{EB1EC089-DBD0-40C6-B490-FE161F8B4AAF}" destId="{24043461-DF72-40D9-BD41-7C94200D06D6}" srcOrd="0" destOrd="0" presId="urn:microsoft.com/office/officeart/2005/8/layout/process2"/>
-    <dgm:cxn modelId="{A0F25E49-E929-4CAC-925D-EA4951893CA6}" type="presParOf" srcId="{AA47E1FC-6EDE-4B5F-BCA0-8E829B6EB8C6}" destId="{0FD39CD5-B5FC-4D99-956D-448077D094A3}" srcOrd="8" destOrd="0" presId="urn:microsoft.com/office/officeart/2005/8/layout/process2"/>
-    <dgm:cxn modelId="{D56C8BA9-24CC-43FE-B806-C84A17C2DD77}" type="presParOf" srcId="{AA47E1FC-6EDE-4B5F-BCA0-8E829B6EB8C6}" destId="{C78EB9EE-231E-4B32-80D2-16D636A882EC}" srcOrd="9" destOrd="0" presId="urn:microsoft.com/office/officeart/2005/8/layout/process2"/>
-    <dgm:cxn modelId="{662DE77F-B3D3-4C1B-9AD6-B78B1B606173}" type="presParOf" srcId="{C78EB9EE-231E-4B32-80D2-16D636A882EC}" destId="{E48F01A4-A5BE-4B58-B6B1-4FC0526E28D0}" srcOrd="0" destOrd="0" presId="urn:microsoft.com/office/officeart/2005/8/layout/process2"/>
-    <dgm:cxn modelId="{75E5BE81-7F51-49FE-8615-2DBEF8CCC950}" type="presParOf" srcId="{AA47E1FC-6EDE-4B5F-BCA0-8E829B6EB8C6}" destId="{B22D5E97-BA4B-40F9-A308-1B098F6FAC75}" srcOrd="10" destOrd="0" presId="urn:microsoft.com/office/officeart/2005/8/layout/process2"/>
-    <dgm:cxn modelId="{018812BC-6E66-4C12-813F-3DC2780FB6B7}" type="presParOf" srcId="{AA47E1FC-6EDE-4B5F-BCA0-8E829B6EB8C6}" destId="{947DA86D-49DC-4DEA-B119-7AD1543F6EAA}" srcOrd="11" destOrd="0" presId="urn:microsoft.com/office/officeart/2005/8/layout/process2"/>
-    <dgm:cxn modelId="{B3682F07-BE3D-4ED6-928C-36C468E5B9E3}" type="presParOf" srcId="{947DA86D-49DC-4DEA-B119-7AD1543F6EAA}" destId="{569D0844-EBF8-47FC-8F1E-B7CA0871CAC2}" srcOrd="0" destOrd="0" presId="urn:microsoft.com/office/officeart/2005/8/layout/process2"/>
-    <dgm:cxn modelId="{B5EDD1A1-2D35-48D5-970E-5FBE2A20D90C}" type="presParOf" srcId="{AA47E1FC-6EDE-4B5F-BCA0-8E829B6EB8C6}" destId="{6063364B-0982-48CD-BC80-658D068BF1CD}" srcOrd="12" destOrd="0" presId="urn:microsoft.com/office/officeart/2005/8/layout/process2"/>
-    <dgm:cxn modelId="{DD1409DE-D0ED-4373-BD44-A30518C1270F}" type="presParOf" srcId="{AA47E1FC-6EDE-4B5F-BCA0-8E829B6EB8C6}" destId="{27DEF100-434B-499A-ACDF-9809F50B617C}" srcOrd="13" destOrd="0" presId="urn:microsoft.com/office/officeart/2005/8/layout/process2"/>
-    <dgm:cxn modelId="{F25D0A21-95EB-47CF-9D9E-2948ADED702B}" type="presParOf" srcId="{27DEF100-434B-499A-ACDF-9809F50B617C}" destId="{B1774E45-BEAD-496A-957E-09900035B21E}" srcOrd="0" destOrd="0" presId="urn:microsoft.com/office/officeart/2005/8/layout/process2"/>
-    <dgm:cxn modelId="{7E3AC3E3-98B7-4E61-A706-DE6A112E5A18}" type="presParOf" srcId="{AA47E1FC-6EDE-4B5F-BCA0-8E829B6EB8C6}" destId="{B02EB46D-58FA-4A2D-AB4C-56609E951B78}" srcOrd="14" destOrd="0" presId="urn:microsoft.com/office/officeart/2005/8/layout/process2"/>
-    <dgm:cxn modelId="{1CAF5C24-0D5A-4EDC-AE8F-87FDD3CFBF90}" type="presParOf" srcId="{AA47E1FC-6EDE-4B5F-BCA0-8E829B6EB8C6}" destId="{27B05FEB-FB31-4ADB-94C7-43578F35A78F}" srcOrd="15" destOrd="0" presId="urn:microsoft.com/office/officeart/2005/8/layout/process2"/>
-    <dgm:cxn modelId="{5F3B5331-DECE-436D-B115-CCB3830C13E4}" type="presParOf" srcId="{27B05FEB-FB31-4ADB-94C7-43578F35A78F}" destId="{3FD3659C-78E0-4640-A964-1AADE1FEDC52}" srcOrd="0" destOrd="0" presId="urn:microsoft.com/office/officeart/2005/8/layout/process2"/>
-    <dgm:cxn modelId="{71476226-1B0F-4F8C-BE6D-87EE42902E79}" type="presParOf" srcId="{AA47E1FC-6EDE-4B5F-BCA0-8E829B6EB8C6}" destId="{C56D6B9F-B937-4148-AC8F-0EFDF6B8B977}" srcOrd="16" destOrd="0" presId="urn:microsoft.com/office/officeart/2005/8/layout/process2"/>
-    <dgm:cxn modelId="{DCB89BCC-F135-4DB7-BE18-682E4F586227}" type="presParOf" srcId="{AA47E1FC-6EDE-4B5F-BCA0-8E829B6EB8C6}" destId="{A5F8736E-3D83-4F13-BAAF-2EE51B0D20C7}" srcOrd="17" destOrd="0" presId="urn:microsoft.com/office/officeart/2005/8/layout/process2"/>
-    <dgm:cxn modelId="{E583BDF5-DFBB-4401-8C39-51043B9512E7}" type="presParOf" srcId="{A5F8736E-3D83-4F13-BAAF-2EE51B0D20C7}" destId="{D7AC04AC-C462-4F7F-A600-D7CA786A1CE3}" srcOrd="0" destOrd="0" presId="urn:microsoft.com/office/officeart/2005/8/layout/process2"/>
-    <dgm:cxn modelId="{2031E16A-86A5-4A61-B36F-2BE284644167}" type="presParOf" srcId="{AA47E1FC-6EDE-4B5F-BCA0-8E829B6EB8C6}" destId="{B822A495-FD00-4EB1-B7AB-AE76B55B21ED}" srcOrd="18" destOrd="0" presId="urn:microsoft.com/office/officeart/2005/8/layout/process2"/>
-    <dgm:cxn modelId="{69045A9C-020E-47B6-BC0B-3D14B9C37037}" type="presParOf" srcId="{AA47E1FC-6EDE-4B5F-BCA0-8E829B6EB8C6}" destId="{FD5786D8-A4DC-4582-958A-4AC7313ECD9B}" srcOrd="19" destOrd="0" presId="urn:microsoft.com/office/officeart/2005/8/layout/process2"/>
-    <dgm:cxn modelId="{62928ADC-7C3E-4173-B38F-251967885188}" type="presParOf" srcId="{FD5786D8-A4DC-4582-958A-4AC7313ECD9B}" destId="{34672244-A5CD-424B-AC2B-3C78C8F2C7CF}" srcOrd="0" destOrd="0" presId="urn:microsoft.com/office/officeart/2005/8/layout/process2"/>
-    <dgm:cxn modelId="{BC53E1A2-0A5D-444B-BBB7-D48BCDF557C3}" type="presParOf" srcId="{AA47E1FC-6EDE-4B5F-BCA0-8E829B6EB8C6}" destId="{7B195BE9-0D3B-42D9-843E-A95F991EA744}" srcOrd="20" destOrd="0" presId="urn:microsoft.com/office/officeart/2005/8/layout/process2"/>
-    <dgm:cxn modelId="{F13FB501-0D4E-4DF6-B500-373006F47724}" type="presParOf" srcId="{AA47E1FC-6EDE-4B5F-BCA0-8E829B6EB8C6}" destId="{726A699A-54D6-4EDB-9999-9183C97B1493}" srcOrd="21" destOrd="0" presId="urn:microsoft.com/office/officeart/2005/8/layout/process2"/>
-    <dgm:cxn modelId="{51735E79-DAEE-4CCD-AA49-380066E2247C}" type="presParOf" srcId="{726A699A-54D6-4EDB-9999-9183C97B1493}" destId="{804EAAA9-2E21-4469-B3ED-1011B31CFF14}" srcOrd="0" destOrd="0" presId="urn:microsoft.com/office/officeart/2005/8/layout/process2"/>
-    <dgm:cxn modelId="{0DA8D10B-48EB-4D30-8E95-EFA86C6FBC67}" type="presParOf" srcId="{AA47E1FC-6EDE-4B5F-BCA0-8E829B6EB8C6}" destId="{DF187C5B-7042-41A1-85CE-A7BA697CB23F}" srcOrd="22" destOrd="0" presId="urn:microsoft.com/office/officeart/2005/8/layout/process2"/>
+    <dgm:cxn modelId="{C4BACDDE-8D47-4337-BEE7-F0109BC145F9}" type="presParOf" srcId="{AA47E1FC-6EDE-4B5F-BCA0-8E829B6EB8C6}" destId="{E89D25F6-CCAC-435C-9B8A-63A5AFE875F3}" srcOrd="0" destOrd="0" presId="urn:microsoft.com/office/officeart/2005/8/layout/process2"/>
+    <dgm:cxn modelId="{8EE68626-E42D-4E90-8A1A-830FBA12A843}" type="presParOf" srcId="{AA47E1FC-6EDE-4B5F-BCA0-8E829B6EB8C6}" destId="{70DDE6B7-0621-4D5A-BA2E-668A985EDB39}" srcOrd="1" destOrd="0" presId="urn:microsoft.com/office/officeart/2005/8/layout/process2"/>
+    <dgm:cxn modelId="{6E02BD09-3D8D-469A-A5E2-05B61A4B539F}" type="presParOf" srcId="{70DDE6B7-0621-4D5A-BA2E-668A985EDB39}" destId="{C29833C0-2C7E-4908-93F3-718BA3CCD601}" srcOrd="0" destOrd="0" presId="urn:microsoft.com/office/officeart/2005/8/layout/process2"/>
+    <dgm:cxn modelId="{876D294B-3B15-4E50-9276-0135BDD15ADD}" type="presParOf" srcId="{AA47E1FC-6EDE-4B5F-BCA0-8E829B6EB8C6}" destId="{B334BE17-BBE0-41BB-B0C6-93D50CFD0245}" srcOrd="2" destOrd="0" presId="urn:microsoft.com/office/officeart/2005/8/layout/process2"/>
+    <dgm:cxn modelId="{2480E6B0-47BC-46BD-8B72-E92A48DF2AAB}" type="presParOf" srcId="{AA47E1FC-6EDE-4B5F-BCA0-8E829B6EB8C6}" destId="{D2095EDE-5AF2-4DBA-AAE5-EE9DE44ED189}" srcOrd="3" destOrd="0" presId="urn:microsoft.com/office/officeart/2005/8/layout/process2"/>
+    <dgm:cxn modelId="{B6A4C757-DDDF-41DD-AE7C-799B8CD30C26}" type="presParOf" srcId="{D2095EDE-5AF2-4DBA-AAE5-EE9DE44ED189}" destId="{370814D2-094E-42C4-84D1-BDF61A989CC0}" srcOrd="0" destOrd="0" presId="urn:microsoft.com/office/officeart/2005/8/layout/process2"/>
+    <dgm:cxn modelId="{1408180A-DCD3-4A89-8C8E-27272A9D70FC}" type="presParOf" srcId="{AA47E1FC-6EDE-4B5F-BCA0-8E829B6EB8C6}" destId="{34B6B5AC-3E6A-4BC5-83C5-A8F8C847E029}" srcOrd="4" destOrd="0" presId="urn:microsoft.com/office/officeart/2005/8/layout/process2"/>
+    <dgm:cxn modelId="{B53A994E-92AA-4986-9D8F-A94B4EE67545}" type="presParOf" srcId="{AA47E1FC-6EDE-4B5F-BCA0-8E829B6EB8C6}" destId="{E4987F6F-E9CC-40EE-8921-9E5AF43C4759}" srcOrd="5" destOrd="0" presId="urn:microsoft.com/office/officeart/2005/8/layout/process2"/>
+    <dgm:cxn modelId="{96665BD6-A8F9-47E1-8DA7-C2B93872E3A8}" type="presParOf" srcId="{E4987F6F-E9CC-40EE-8921-9E5AF43C4759}" destId="{FF85D896-FD80-4109-9BD9-5C74823E4996}" srcOrd="0" destOrd="0" presId="urn:microsoft.com/office/officeart/2005/8/layout/process2"/>
+    <dgm:cxn modelId="{0C9D35C4-C00A-4DD1-9152-3846F587CA18}" type="presParOf" srcId="{AA47E1FC-6EDE-4B5F-BCA0-8E829B6EB8C6}" destId="{78D4D61A-A9CB-4281-9D7A-9EB4627BD64E}" srcOrd="6" destOrd="0" presId="urn:microsoft.com/office/officeart/2005/8/layout/process2"/>
+    <dgm:cxn modelId="{40D005C1-1F2E-4281-97D7-2EF2BAB23228}" type="presParOf" srcId="{AA47E1FC-6EDE-4B5F-BCA0-8E829B6EB8C6}" destId="{EB1EC089-DBD0-40C6-B490-FE161F8B4AAF}" srcOrd="7" destOrd="0" presId="urn:microsoft.com/office/officeart/2005/8/layout/process2"/>
+    <dgm:cxn modelId="{EA74D002-85F6-4F60-BD4B-587CE356E5C1}" type="presParOf" srcId="{EB1EC089-DBD0-40C6-B490-FE161F8B4AAF}" destId="{24043461-DF72-40D9-BD41-7C94200D06D6}" srcOrd="0" destOrd="0" presId="urn:microsoft.com/office/officeart/2005/8/layout/process2"/>
+    <dgm:cxn modelId="{DE7BA1BD-9229-46B8-924E-B5DB11880DBE}" type="presParOf" srcId="{AA47E1FC-6EDE-4B5F-BCA0-8E829B6EB8C6}" destId="{0FD39CD5-B5FC-4D99-956D-448077D094A3}" srcOrd="8" destOrd="0" presId="urn:microsoft.com/office/officeart/2005/8/layout/process2"/>
+    <dgm:cxn modelId="{583862AC-9902-471C-9632-5DE5696A63A2}" type="presParOf" srcId="{AA47E1FC-6EDE-4B5F-BCA0-8E829B6EB8C6}" destId="{C78EB9EE-231E-4B32-80D2-16D636A882EC}" srcOrd="9" destOrd="0" presId="urn:microsoft.com/office/officeart/2005/8/layout/process2"/>
+    <dgm:cxn modelId="{0C31D404-B060-46CE-958A-A72E343CB2D0}" type="presParOf" srcId="{C78EB9EE-231E-4B32-80D2-16D636A882EC}" destId="{E48F01A4-A5BE-4B58-B6B1-4FC0526E28D0}" srcOrd="0" destOrd="0" presId="urn:microsoft.com/office/officeart/2005/8/layout/process2"/>
+    <dgm:cxn modelId="{3F2F36EE-9918-4D7D-A6A2-50323B446A1B}" type="presParOf" srcId="{AA47E1FC-6EDE-4B5F-BCA0-8E829B6EB8C6}" destId="{B22D5E97-BA4B-40F9-A308-1B098F6FAC75}" srcOrd="10" destOrd="0" presId="urn:microsoft.com/office/officeart/2005/8/layout/process2"/>
+    <dgm:cxn modelId="{DD2394D0-1A6E-4682-8BC4-46A596FD89A3}" type="presParOf" srcId="{AA47E1FC-6EDE-4B5F-BCA0-8E829B6EB8C6}" destId="{947DA86D-49DC-4DEA-B119-7AD1543F6EAA}" srcOrd="11" destOrd="0" presId="urn:microsoft.com/office/officeart/2005/8/layout/process2"/>
+    <dgm:cxn modelId="{51A6FEA7-2D7A-4A3E-8927-13739170CAFA}" type="presParOf" srcId="{947DA86D-49DC-4DEA-B119-7AD1543F6EAA}" destId="{569D0844-EBF8-47FC-8F1E-B7CA0871CAC2}" srcOrd="0" destOrd="0" presId="urn:microsoft.com/office/officeart/2005/8/layout/process2"/>
+    <dgm:cxn modelId="{39955162-521B-4E02-922B-BA9F21820890}" type="presParOf" srcId="{AA47E1FC-6EDE-4B5F-BCA0-8E829B6EB8C6}" destId="{6063364B-0982-48CD-BC80-658D068BF1CD}" srcOrd="12" destOrd="0" presId="urn:microsoft.com/office/officeart/2005/8/layout/process2"/>
+    <dgm:cxn modelId="{1A1B8CCC-0C68-446F-9343-7B9ECC909AE6}" type="presParOf" srcId="{AA47E1FC-6EDE-4B5F-BCA0-8E829B6EB8C6}" destId="{27DEF100-434B-499A-ACDF-9809F50B617C}" srcOrd="13" destOrd="0" presId="urn:microsoft.com/office/officeart/2005/8/layout/process2"/>
+    <dgm:cxn modelId="{54052F51-9170-4382-A50F-0FCFA7B79F77}" type="presParOf" srcId="{27DEF100-434B-499A-ACDF-9809F50B617C}" destId="{B1774E45-BEAD-496A-957E-09900035B21E}" srcOrd="0" destOrd="0" presId="urn:microsoft.com/office/officeart/2005/8/layout/process2"/>
+    <dgm:cxn modelId="{29BB870D-4F89-4548-B909-603E4C7DB829}" type="presParOf" srcId="{AA47E1FC-6EDE-4B5F-BCA0-8E829B6EB8C6}" destId="{B02EB46D-58FA-4A2D-AB4C-56609E951B78}" srcOrd="14" destOrd="0" presId="urn:microsoft.com/office/officeart/2005/8/layout/process2"/>
+    <dgm:cxn modelId="{AFA7A116-45C7-4EB1-8E55-7956B3219E98}" type="presParOf" srcId="{AA47E1FC-6EDE-4B5F-BCA0-8E829B6EB8C6}" destId="{27B05FEB-FB31-4ADB-94C7-43578F35A78F}" srcOrd="15" destOrd="0" presId="urn:microsoft.com/office/officeart/2005/8/layout/process2"/>
+    <dgm:cxn modelId="{42FA1583-CA70-4DDA-8660-363F115617F6}" type="presParOf" srcId="{27B05FEB-FB31-4ADB-94C7-43578F35A78F}" destId="{3FD3659C-78E0-4640-A964-1AADE1FEDC52}" srcOrd="0" destOrd="0" presId="urn:microsoft.com/office/officeart/2005/8/layout/process2"/>
+    <dgm:cxn modelId="{BE27918B-9A48-4695-9BE7-476B824ED0BB}" type="presParOf" srcId="{AA47E1FC-6EDE-4B5F-BCA0-8E829B6EB8C6}" destId="{C56D6B9F-B937-4148-AC8F-0EFDF6B8B977}" srcOrd="16" destOrd="0" presId="urn:microsoft.com/office/officeart/2005/8/layout/process2"/>
+    <dgm:cxn modelId="{2626D134-DEE1-4609-A995-D17497DE4EB8}" type="presParOf" srcId="{AA47E1FC-6EDE-4B5F-BCA0-8E829B6EB8C6}" destId="{A5F8736E-3D83-4F13-BAAF-2EE51B0D20C7}" srcOrd="17" destOrd="0" presId="urn:microsoft.com/office/officeart/2005/8/layout/process2"/>
+    <dgm:cxn modelId="{480A538A-5774-489D-B080-2202FA8A015D}" type="presParOf" srcId="{A5F8736E-3D83-4F13-BAAF-2EE51B0D20C7}" destId="{D7AC04AC-C462-4F7F-A600-D7CA786A1CE3}" srcOrd="0" destOrd="0" presId="urn:microsoft.com/office/officeart/2005/8/layout/process2"/>
+    <dgm:cxn modelId="{BA22BAE0-AB47-4605-83D0-9BF1C05AC4FE}" type="presParOf" srcId="{AA47E1FC-6EDE-4B5F-BCA0-8E829B6EB8C6}" destId="{B822A495-FD00-4EB1-B7AB-AE76B55B21ED}" srcOrd="18" destOrd="0" presId="urn:microsoft.com/office/officeart/2005/8/layout/process2"/>
+    <dgm:cxn modelId="{32626D6D-8197-4214-9F95-75437DE3B786}" type="presParOf" srcId="{AA47E1FC-6EDE-4B5F-BCA0-8E829B6EB8C6}" destId="{FD5786D8-A4DC-4582-958A-4AC7313ECD9B}" srcOrd="19" destOrd="0" presId="urn:microsoft.com/office/officeart/2005/8/layout/process2"/>
+    <dgm:cxn modelId="{1913A609-6D03-4543-A463-319B8B22ADC4}" type="presParOf" srcId="{FD5786D8-A4DC-4582-958A-4AC7313ECD9B}" destId="{34672244-A5CD-424B-AC2B-3C78C8F2C7CF}" srcOrd="0" destOrd="0" presId="urn:microsoft.com/office/officeart/2005/8/layout/process2"/>
+    <dgm:cxn modelId="{32BF14ED-C480-4333-92D2-5E71D8A482E5}" type="presParOf" srcId="{AA47E1FC-6EDE-4B5F-BCA0-8E829B6EB8C6}" destId="{7B195BE9-0D3B-42D9-843E-A95F991EA744}" srcOrd="20" destOrd="0" presId="urn:microsoft.com/office/officeart/2005/8/layout/process2"/>
+    <dgm:cxn modelId="{88DE97D7-0715-4FC6-9620-883CE33ECBB6}" type="presParOf" srcId="{AA47E1FC-6EDE-4B5F-BCA0-8E829B6EB8C6}" destId="{726A699A-54D6-4EDB-9999-9183C97B1493}" srcOrd="21" destOrd="0" presId="urn:microsoft.com/office/officeart/2005/8/layout/process2"/>
+    <dgm:cxn modelId="{4ED1C5A3-0B1F-4D8F-A773-58BF2D65CDF0}" type="presParOf" srcId="{726A699A-54D6-4EDB-9999-9183C97B1493}" destId="{804EAAA9-2E21-4469-B3ED-1011B31CFF14}" srcOrd="0" destOrd="0" presId="urn:microsoft.com/office/officeart/2005/8/layout/process2"/>
+    <dgm:cxn modelId="{B81EA6B2-31F4-4350-93D2-B91E41DCD6FF}" type="presParOf" srcId="{AA47E1FC-6EDE-4B5F-BCA0-8E829B6EB8C6}" destId="{DF187C5B-7042-41A1-85CE-A7BA697CB23F}" srcOrd="22" destOrd="0" presId="urn:microsoft.com/office/officeart/2005/8/layout/process2"/>
   </dgm:cxnLst>
   <dgm:bg/>
   <dgm:whole/>
@@ -23401,7 +23467,7 @@
 </file>
 
 <file path=customXml/itemProps1.xml><?xml version="1.0" encoding="utf-8"?>
-<ds:datastoreItem xmlns:ds="http://schemas.openxmlformats.org/officeDocument/2006/customXml" ds:itemID="{9DF222DE-13E6-4DB3-83BB-7CDC629207C1}">
+<ds:datastoreItem xmlns:ds="http://schemas.openxmlformats.org/officeDocument/2006/customXml" ds:itemID="{A3A8BE9A-ADBE-4C85-A4A9-C6BA3C88E2E7}">
   <ds:schemaRefs>
     <ds:schemaRef ds:uri="http://schemas.openxmlformats.org/officeDocument/2006/bibliography"/>
   </ds:schemaRefs>

</xml_diff>

<commit_message>
Update thiet ke mang
</commit_message>
<xml_diff>
--- a/docs/Qbot.docx
+++ b/docs/Qbot.docx
@@ -12307,24 +12307,22 @@
           <w:t>ều khiển robot thông qua bluetooth.</w:t>
         </w:r>
       </w:ins>
-      <w:bookmarkStart w:id="1082" w:name="_GoBack"/>
-      <w:bookmarkEnd w:id="1082"/>
     </w:p>
     <w:p>
       <w:pPr>
         <w:pStyle w:val="u2"/>
         <w:rPr>
-          <w:ins w:id="1083" w:author="Thai Nguyen Viet" w:date="2019-05-18T20:40:00Z"/>
+          <w:ins w:id="1082" w:author="Thai Nguyen Viet" w:date="2019-05-18T20:40:00Z"/>
           <w:rFonts w:ascii="Times New Roman" w:hAnsi="Times New Roman" w:cs="Times New Roman"/>
           <w:lang w:eastAsia="en-US" w:bidi="ar-SA"/>
         </w:rPr>
       </w:pPr>
-      <w:bookmarkStart w:id="1084" w:name="_Toc527975147"/>
+      <w:bookmarkStart w:id="1083" w:name="_Toc527975147"/>
       <w:r>
         <w:rPr>
           <w:rFonts w:ascii="Times New Roman" w:hAnsi="Times New Roman" w:cs="Times New Roman"/>
           <w:lang w:eastAsia="en-US" w:bidi="ar-SA"/>
-          <w:rPrChange w:id="1085" w:author="Thai Nguyen Viet" w:date="2019-04-20T10:52:00Z">
+          <w:rPrChange w:id="1084" w:author="Thai Nguyen Viet" w:date="2019-04-20T10:52:00Z">
             <w:rPr>
               <w:lang w:eastAsia="en-US" w:bidi="ar-SA"/>
             </w:rPr>
@@ -12332,17 +12330,17 @@
         </w:rPr>
         <w:t>Cơ sở dữ liệu</w:t>
       </w:r>
-      <w:bookmarkEnd w:id="1084"/>
+      <w:bookmarkEnd w:id="1083"/>
     </w:p>
     <w:p>
       <w:pPr>
         <w:ind w:left="576"/>
         <w:rPr>
-          <w:ins w:id="1086" w:author="Thai Nguyen Viet" w:date="2019-05-18T20:45:00Z"/>
+          <w:ins w:id="1085" w:author="Thai Nguyen Viet" w:date="2019-05-18T20:45:00Z"/>
           <w:lang w:eastAsia="en-US" w:bidi="ar-SA"/>
         </w:rPr>
       </w:pPr>
-      <w:ins w:id="1087" w:author="Thai Nguyen Viet" w:date="2019-05-18T20:44:00Z">
+      <w:ins w:id="1086" w:author="Thai Nguyen Viet" w:date="2019-05-18T20:44:00Z">
         <w:r>
           <w:rPr>
             <w:lang w:eastAsia="en-US" w:bidi="ar-SA"/>
@@ -12350,7 +12348,7 @@
           <w:t>Mã ng</w:t>
         </w:r>
       </w:ins>
-      <w:ins w:id="1088" w:author="Thai Nguyen Viet" w:date="2019-05-18T20:45:00Z">
+      <w:ins w:id="1087" w:author="Thai Nguyen Viet" w:date="2019-05-18T20:45:00Z">
         <w:r>
           <w:rPr>
             <w:lang w:eastAsia="en-US" w:bidi="ar-SA"/>
@@ -12369,11 +12367,11 @@
       <w:pPr>
         <w:ind w:left="576"/>
         <w:rPr>
-          <w:ins w:id="1089" w:author="Thai Nguyen Viet" w:date="2019-05-18T20:45:00Z"/>
+          <w:ins w:id="1088" w:author="Thai Nguyen Viet" w:date="2019-05-18T20:45:00Z"/>
           <w:lang w:eastAsia="en-US" w:bidi="ar-SA"/>
         </w:rPr>
       </w:pPr>
-      <w:ins w:id="1090" w:author="Thai Nguyen Viet" w:date="2019-05-18T20:45:00Z">
+      <w:ins w:id="1089" w:author="Thai Nguyen Viet" w:date="2019-05-18T20:45:00Z">
         <w:r>
           <w:rPr>
             <w:lang w:eastAsia="en-US" w:bidi="ar-SA"/>
@@ -12386,11 +12384,11 @@
       <w:pPr>
         <w:ind w:left="576"/>
         <w:rPr>
-          <w:ins w:id="1091" w:author="Thai Nguyen Viet" w:date="2019-05-18T20:46:00Z"/>
+          <w:ins w:id="1090" w:author="Thai Nguyen Viet" w:date="2019-05-18T20:46:00Z"/>
           <w:lang w:eastAsia="en-US" w:bidi="ar-SA"/>
         </w:rPr>
       </w:pPr>
-      <w:ins w:id="1092" w:author="Thai Nguyen Viet" w:date="2019-05-18T20:45:00Z">
+      <w:ins w:id="1091" w:author="Thai Nguyen Viet" w:date="2019-05-18T20:45:00Z">
         <w:r>
           <w:rPr>
             <w:lang w:eastAsia="en-US" w:bidi="ar-SA"/>
@@ -12398,7 +12396,7 @@
           <w:t>.c</w:t>
         </w:r>
       </w:ins>
-      <w:ins w:id="1093" w:author="Thai Nguyen Viet" w:date="2019-05-18T20:46:00Z">
+      <w:ins w:id="1092" w:author="Thai Nguyen Viet" w:date="2019-05-18T20:46:00Z">
         <w:r>
           <w:rPr>
             <w:lang w:eastAsia="en-US" w:bidi="ar-SA"/>
@@ -12411,19 +12409,19 @@
       <w:pPr>
         <w:ind w:left="576"/>
         <w:rPr>
-          <w:rPrChange w:id="1094" w:author="Thai Nguyen Viet" w:date="2019-05-18T20:49:00Z">
+          <w:rPrChange w:id="1093" w:author="Thai Nguyen Viet" w:date="2019-05-18T20:49:00Z">
             <w:rPr>
               <w:lang w:eastAsia="en-US" w:bidi="ar-SA"/>
             </w:rPr>
           </w:rPrChange>
         </w:rPr>
-        <w:pPrChange w:id="1095" w:author="Thai Nguyen Viet" w:date="2019-05-18T20:40:00Z">
+        <w:pPrChange w:id="1094" w:author="Thai Nguyen Viet" w:date="2019-05-18T20:40:00Z">
           <w:pPr>
             <w:pStyle w:val="u2"/>
           </w:pPr>
         </w:pPrChange>
       </w:pPr>
-      <w:ins w:id="1096" w:author="Thai Nguyen Viet" w:date="2019-05-18T20:47:00Z">
+      <w:ins w:id="1095" w:author="Thai Nguyen Viet" w:date="2019-05-18T20:47:00Z">
         <w:r>
           <w:rPr>
             <w:lang w:eastAsia="en-US" w:bidi="ar-SA"/>
@@ -12431,7 +12429,7 @@
           <w:t>Thiết kế và chạy bằng t</w:t>
         </w:r>
       </w:ins>
-      <w:ins w:id="1097" w:author="Thai Nguyen Viet" w:date="2019-05-18T20:50:00Z">
+      <w:ins w:id="1096" w:author="Thai Nguyen Viet" w:date="2019-05-18T20:50:00Z">
         <w:r>
           <w:t>ool Adruino.</w:t>
         </w:r>
@@ -12441,17 +12439,17 @@
       <w:pPr>
         <w:pStyle w:val="u2"/>
         <w:rPr>
-          <w:ins w:id="1098" w:author="Kien Hoang" w:date="2019-05-20T14:57:00Z"/>
+          <w:ins w:id="1097" w:author="Kien Hoang" w:date="2019-05-20T15:03:00Z"/>
           <w:rFonts w:ascii="Times New Roman" w:hAnsi="Times New Roman" w:cs="Times New Roman"/>
           <w:lang w:eastAsia="en-US" w:bidi="ar-SA"/>
         </w:rPr>
       </w:pPr>
-      <w:bookmarkStart w:id="1099" w:name="_Toc527975148"/>
+      <w:bookmarkStart w:id="1098" w:name="_Toc527975148"/>
       <w:r>
         <w:rPr>
           <w:rFonts w:ascii="Times New Roman" w:hAnsi="Times New Roman" w:cs="Times New Roman"/>
           <w:lang w:eastAsia="en-US" w:bidi="ar-SA"/>
-          <w:rPrChange w:id="1100" w:author="Thai Nguyen Viet" w:date="2019-04-20T10:52:00Z">
+          <w:rPrChange w:id="1099" w:author="Thai Nguyen Viet" w:date="2019-04-20T10:52:00Z">
             <w:rPr>
               <w:lang w:eastAsia="en-US" w:bidi="ar-SA"/>
             </w:rPr>
@@ -12459,69 +12457,127 @@
         </w:rPr>
         <w:t>Mạng</w:t>
       </w:r>
-      <w:bookmarkEnd w:id="1099"/>
+      <w:bookmarkEnd w:id="1098"/>
     </w:p>
     <w:p>
       <w:pPr>
         <w:rPr>
-          <w:del w:id="1101" w:author="Kien Hoang" w:date="2019-05-20T14:59:00Z"/>
+          <w:ins w:id="1100" w:author="Kien Hoang" w:date="2019-05-20T15:03:00Z"/>
           <w:lang w:eastAsia="en-US" w:bidi="ar-SA"/>
-          <w:rPrChange w:id="1102" w:author="Kien Hoang" w:date="2019-05-20T14:57:00Z">
-            <w:rPr>
-              <w:del w:id="1103" w:author="Kien Hoang" w:date="2019-05-20T14:59:00Z"/>
+        </w:rPr>
+      </w:pPr>
+      <w:ins w:id="1101" w:author="Kien Hoang" w:date="2019-05-20T15:03:00Z">
+        <w:r>
+          <w:rPr>
+            <w:lang w:eastAsia="en-US" w:bidi="ar-SA"/>
+          </w:rPr>
+          <w:t xml:space="preserve">Robot có tích hợp sẵn </w:t>
+        </w:r>
+        <w:r>
+          <w:rPr>
+            <w:lang w:eastAsia="en-US" w:bidi="ar-SA"/>
+          </w:rPr>
+          <w:t xml:space="preserve">mạng </w:t>
+        </w:r>
+        <w:bookmarkStart w:id="1102" w:name="_GoBack"/>
+        <w:bookmarkEnd w:id="1102"/>
+        <w:r>
+          <w:rPr>
+            <w:lang w:eastAsia="en-US" w:bidi="ar-SA"/>
+          </w:rPr>
+          <w:t>bluetooth, để cho các ứng dụng, hoặc phần cứng bên ngoài kết nối.</w:t>
+        </w:r>
+      </w:ins>
+    </w:p>
+    <w:p>
+      <w:pPr>
+        <w:rPr>
+          <w:ins w:id="1103" w:author="Kien Hoang" w:date="2019-05-20T14:57:00Z"/>
+          <w:lang w:eastAsia="en-US" w:bidi="ar-SA"/>
+          <w:rPrChange w:id="1104" w:author="Kien Hoang" w:date="2019-05-20T15:03:00Z">
+            <w:rPr>
+              <w:ins w:id="1105" w:author="Kien Hoang" w:date="2019-05-20T14:57:00Z"/>
+              <w:rFonts w:ascii="Times New Roman" w:hAnsi="Times New Roman" w:cs="Times New Roman"/>
               <w:lang w:eastAsia="en-US" w:bidi="ar-SA"/>
             </w:rPr>
           </w:rPrChange>
         </w:rPr>
-        <w:pPrChange w:id="1104" w:author="Kien Hoang" w:date="2019-05-20T14:57:00Z">
+        <w:pPrChange w:id="1106" w:author="Kien Hoang" w:date="2019-05-20T15:03:00Z">
           <w:pPr>
             <w:pStyle w:val="u2"/>
           </w:pPr>
         </w:pPrChange>
       </w:pPr>
+      <w:ins w:id="1107" w:author="Kien Hoang" w:date="2019-05-20T15:03:00Z">
+        <w:r>
+          <w:rPr>
+            <w:lang w:eastAsia="en-US" w:bidi="ar-SA"/>
+          </w:rPr>
+          <w:t>Người sử dụng có thể điều khiển robot thông qua phần mềm được nhà phát triển mạch tạo sẵn.</w:t>
+        </w:r>
+      </w:ins>
     </w:p>
     <w:p>
       <w:pPr>
-        <w:pStyle w:val="u2"/>
-        <w:rPr>
-          <w:ins w:id="1105" w:author="Thai Nguyen Viet" w:date="2019-05-18T20:36:00Z"/>
-          <w:rFonts w:ascii="Times New Roman" w:hAnsi="Times New Roman" w:cs="Times New Roman"/>
+        <w:rPr>
+          <w:del w:id="1108" w:author="Kien Hoang" w:date="2019-05-20T14:59:00Z"/>
           <w:lang w:eastAsia="en-US" w:bidi="ar-SA"/>
-        </w:rPr>
-      </w:pPr>
-      <w:bookmarkStart w:id="1106" w:name="_Toc527975149"/>
-      <w:r>
-        <w:rPr>
-          <w:rFonts w:ascii="Times New Roman" w:hAnsi="Times New Roman" w:cs="Times New Roman"/>
-          <w:lang w:eastAsia="en-US" w:bidi="ar-SA"/>
-          <w:rPrChange w:id="1107" w:author="Thai Nguyen Viet" w:date="2019-04-20T10:52:00Z">
-            <w:rPr>
+          <w:rPrChange w:id="1109" w:author="Kien Hoang" w:date="2019-05-20T14:57:00Z">
+            <w:rPr>
+              <w:del w:id="1110" w:author="Kien Hoang" w:date="2019-05-20T14:59:00Z"/>
               <w:lang w:eastAsia="en-US" w:bidi="ar-SA"/>
             </w:rPr>
           </w:rPrChange>
         </w:rPr>
-        <w:t>Tương tác người dùng</w:t>
-      </w:r>
-      <w:bookmarkEnd w:id="1106"/>
-    </w:p>
-    <w:p>
-      <w:pPr>
-        <w:ind w:left="576"/>
-        <w:rPr>
-          <w:lang w:eastAsia="en-US" w:bidi="ar-SA"/>
-          <w:rPrChange w:id="1108" w:author="Thai Nguyen Viet" w:date="2019-05-18T20:36:00Z">
-            <w:rPr>
-              <w:lang w:eastAsia="en-US" w:bidi="ar-SA"/>
-            </w:rPr>
-          </w:rPrChange>
-        </w:rPr>
-        <w:pPrChange w:id="1109" w:author="Thai Nguyen Viet" w:date="2019-05-18T20:36:00Z">
+        <w:pPrChange w:id="1111" w:author="Kien Hoang" w:date="2019-05-20T14:57:00Z">
           <w:pPr>
             <w:pStyle w:val="u2"/>
           </w:pPr>
         </w:pPrChange>
       </w:pPr>
-      <w:ins w:id="1110" w:author="Thai Nguyen Viet" w:date="2019-05-18T20:36:00Z">
+    </w:p>
+    <w:p>
+      <w:pPr>
+        <w:pStyle w:val="u2"/>
+        <w:rPr>
+          <w:ins w:id="1112" w:author="Thai Nguyen Viet" w:date="2019-05-18T20:36:00Z"/>
+          <w:rFonts w:ascii="Times New Roman" w:hAnsi="Times New Roman" w:cs="Times New Roman"/>
+          <w:lang w:eastAsia="en-US" w:bidi="ar-SA"/>
+        </w:rPr>
+      </w:pPr>
+      <w:bookmarkStart w:id="1113" w:name="_Toc527975149"/>
+      <w:r>
+        <w:rPr>
+          <w:rFonts w:ascii="Times New Roman" w:hAnsi="Times New Roman" w:cs="Times New Roman"/>
+          <w:lang w:eastAsia="en-US" w:bidi="ar-SA"/>
+          <w:rPrChange w:id="1114" w:author="Thai Nguyen Viet" w:date="2019-04-20T10:52:00Z">
+            <w:rPr>
+              <w:lang w:eastAsia="en-US" w:bidi="ar-SA"/>
+            </w:rPr>
+          </w:rPrChange>
+        </w:rPr>
+        <w:t>Tương tác người dùng</w:t>
+      </w:r>
+      <w:bookmarkEnd w:id="1113"/>
+    </w:p>
+    <w:p>
+      <w:pPr>
+        <w:ind w:left="576"/>
+        <w:rPr>
+          <w:lang w:eastAsia="en-US" w:bidi="ar-SA"/>
+          <w:rPrChange w:id="1115" w:author="Thai Nguyen Viet" w:date="2019-05-18T20:36:00Z">
+            <w:rPr>
+              <w:lang w:eastAsia="en-US" w:bidi="ar-SA"/>
+            </w:rPr>
+          </w:rPrChange>
+        </w:rPr>
+        <w:pPrChange w:id="1116" w:author="Thai Nguyen Viet" w:date="2019-05-18T20:36:00Z">
+          <w:pPr>
+            <w:pStyle w:val="u2"/>
+          </w:pPr>
+        </w:pPrChange>
+      </w:pPr>
+      <w:ins w:id="1117" w:author="Thai Nguyen Viet" w:date="2019-05-18T20:36:00Z">
         <w:r>
           <w:rPr>
             <w:lang w:eastAsia="en-US" w:bidi="ar-SA"/>
@@ -12529,7 +12585,7 @@
           <w:t>Các thông số đo lường về khoảng cá</w:t>
         </w:r>
       </w:ins>
-      <w:ins w:id="1111" w:author="Thai Nguyen Viet" w:date="2019-05-18T20:37:00Z">
+      <w:ins w:id="1118" w:author="Thai Nguyen Viet" w:date="2019-05-18T20:37:00Z">
         <w:r>
           <w:rPr>
             <w:lang w:eastAsia="en-US" w:bidi="ar-SA"/>
@@ -12537,7 +12593,7 @@
           <w:t xml:space="preserve">ch được hiển thị trên bảng hiển thị của Qbot. Khi khởi động , Qbot sẽ quay để xác </w:t>
         </w:r>
       </w:ins>
-      <w:ins w:id="1112" w:author="Thai Nguyen Viet" w:date="2019-05-18T20:38:00Z">
+      <w:ins w:id="1119" w:author="Thai Nguyen Viet" w:date="2019-05-18T20:38:00Z">
         <w:r>
           <w:rPr>
             <w:lang w:eastAsia="en-US" w:bidi="ar-SA"/>
@@ -12545,7 +12601,7 @@
           <w:t xml:space="preserve">định xem có vật thể trước mặt hay không. Nếu tồn tại vật thể cách Qbot trong phạm vi được thiết kế sẵn thì Qbot sẽ di chuyển tương </w:t>
         </w:r>
       </w:ins>
-      <w:ins w:id="1113" w:author="Thai Nguyen Viet" w:date="2019-05-18T20:39:00Z">
+      <w:ins w:id="1120" w:author="Thai Nguyen Viet" w:date="2019-05-18T20:39:00Z">
         <w:r>
           <w:rPr>
             <w:lang w:eastAsia="en-US" w:bidi="ar-SA"/>
@@ -12558,47 +12614,48 @@
       <w:pPr>
         <w:pStyle w:val="u2"/>
         <w:rPr>
-          <w:ins w:id="1114" w:author="Thai Nguyen Viet" w:date="2019-05-18T20:40:00Z"/>
+          <w:ins w:id="1121" w:author="Thai Nguyen Viet" w:date="2019-05-18T20:40:00Z"/>
           <w:rFonts w:ascii="Times New Roman" w:hAnsi="Times New Roman" w:cs="Times New Roman"/>
           <w:lang w:eastAsia="en-US" w:bidi="ar-SA"/>
         </w:rPr>
       </w:pPr>
-      <w:bookmarkStart w:id="1115" w:name="_Toc527975150"/>
+      <w:bookmarkStart w:id="1122" w:name="_Toc527975150"/>
       <w:r>
         <w:rPr>
           <w:rFonts w:ascii="Times New Roman" w:hAnsi="Times New Roman" w:cs="Times New Roman"/>
           <w:lang w:eastAsia="en-US" w:bidi="ar-SA"/>
-          <w:rPrChange w:id="1116" w:author="Thai Nguyen Viet" w:date="2019-04-20T10:52:00Z">
+          <w:rPrChange w:id="1123" w:author="Thai Nguyen Viet" w:date="2019-04-20T10:52:00Z">
             <w:rPr>
               <w:lang w:eastAsia="en-US" w:bidi="ar-SA"/>
             </w:rPr>
           </w:rPrChange>
         </w:rPr>
+        <w:lastRenderedPageBreak/>
         <w:t>Đặc tả giao diện API (interface)</w:t>
       </w:r>
-      <w:bookmarkEnd w:id="1115"/>
+      <w:bookmarkEnd w:id="1122"/>
     </w:p>
     <w:p>
       <w:pPr>
         <w:ind w:left="576"/>
         <w:rPr>
-          <w:ins w:id="1117" w:author="Thai Nguyen Viet" w:date="2019-05-07T09:39:00Z"/>
+          <w:ins w:id="1124" w:author="Thai Nguyen Viet" w:date="2019-05-07T09:39:00Z"/>
           <w:lang w:eastAsia="en-US" w:bidi="ar-SA"/>
-          <w:rPrChange w:id="1118" w:author="Thai Nguyen Viet" w:date="2019-05-18T20:40:00Z">
-            <w:rPr>
-              <w:ins w:id="1119" w:author="Thai Nguyen Viet" w:date="2019-05-07T09:39:00Z"/>
+          <w:rPrChange w:id="1125" w:author="Thai Nguyen Viet" w:date="2019-05-18T20:40:00Z">
+            <w:rPr>
+              <w:ins w:id="1126" w:author="Thai Nguyen Viet" w:date="2019-05-07T09:39:00Z"/>
               <w:rFonts w:ascii="Times New Roman" w:hAnsi="Times New Roman" w:cs="Times New Roman"/>
               <w:lang w:eastAsia="en-US" w:bidi="ar-SA"/>
             </w:rPr>
           </w:rPrChange>
         </w:rPr>
-        <w:pPrChange w:id="1120" w:author="Thai Nguyen Viet" w:date="2019-05-18T20:40:00Z">
+        <w:pPrChange w:id="1127" w:author="Thai Nguyen Viet" w:date="2019-05-18T20:40:00Z">
           <w:pPr>
             <w:pStyle w:val="u2"/>
           </w:pPr>
         </w:pPrChange>
       </w:pPr>
-      <w:ins w:id="1121" w:author="Thai Nguyen Viet" w:date="2019-05-18T20:40:00Z">
+      <w:ins w:id="1128" w:author="Thai Nguyen Viet" w:date="2019-05-18T20:40:00Z">
         <w:r>
           <w:rPr>
             <w:lang w:eastAsia="en-US" w:bidi="ar-SA"/>
@@ -12606,22 +12663,15 @@
           <w:t>Các thành viên thiết kế sơ bộ tổng quan sau đó thống nhất với nhau va</w:t>
         </w:r>
       </w:ins>
-      <w:ins w:id="1122" w:author="Thai Nguyen Viet" w:date="2019-05-18T20:41:00Z">
+      <w:ins w:id="1129" w:author="Thai Nguyen Viet" w:date="2019-05-18T20:41:00Z">
         <w:r>
           <w:rPr>
             <w:lang w:eastAsia="en-US" w:bidi="ar-SA"/>
           </w:rPr>
-          <w:t xml:space="preserve">i trò và nhiệm vụ của </w:t>
-        </w:r>
-        <w:r>
-          <w:rPr>
-            <w:lang w:eastAsia="en-US" w:bidi="ar-SA"/>
-          </w:rPr>
-          <w:lastRenderedPageBreak/>
-          <w:t>mỗi cá nhân từ đó sau khi hoàn thiện code có thể dễ dàng trong khâu việc ghép nối code và hoàn thiện sản phẩm.</w:t>
+          <w:t>i trò và nhiệm vụ của mỗi cá nhân từ đó sau khi hoàn thiện code có thể dễ dàng trong khâu việc ghép nối code và hoàn thiện sản phẩm.</w:t>
         </w:r>
       </w:ins>
-      <w:ins w:id="1123" w:author="Thai Nguyen Viet" w:date="2019-05-18T20:42:00Z">
+      <w:ins w:id="1130" w:author="Thai Nguyen Viet" w:date="2019-05-18T20:42:00Z">
         <w:r>
           <w:rPr>
             <w:lang w:eastAsia="en-US" w:bidi="ar-SA"/>
@@ -12634,19 +12684,19 @@
       <w:pPr>
         <w:rPr>
           <w:lang w:eastAsia="en-US" w:bidi="ar-SA"/>
-          <w:rPrChange w:id="1124" w:author="Thai Nguyen Viet" w:date="2019-05-07T09:39:00Z">
+          <w:rPrChange w:id="1131" w:author="Thai Nguyen Viet" w:date="2019-05-07T09:39:00Z">
             <w:rPr>
               <w:lang w:eastAsia="en-US" w:bidi="ar-SA"/>
             </w:rPr>
           </w:rPrChange>
         </w:rPr>
-        <w:pPrChange w:id="1125" w:author="Thai Nguyen Viet" w:date="2019-05-07T09:39:00Z">
+        <w:pPrChange w:id="1132" w:author="Thai Nguyen Viet" w:date="2019-05-07T09:39:00Z">
           <w:pPr>
             <w:pStyle w:val="u2"/>
           </w:pPr>
         </w:pPrChange>
       </w:pPr>
-      <w:ins w:id="1126" w:author="Thai Nguyen Viet" w:date="2019-05-18T20:43:00Z">
+      <w:ins w:id="1133" w:author="Thai Nguyen Viet" w:date="2019-05-18T20:43:00Z">
         <w:r>
           <w:rPr>
             <w:lang w:eastAsia="en-US" w:bidi="ar-SA"/>
@@ -12662,19 +12712,19 @@
         <w:rPr>
           <w:rFonts w:ascii="Times New Roman" w:hAnsi="Times New Roman" w:cs="Times New Roman"/>
           <w:lang w:eastAsia="en-US" w:bidi="ar-SA"/>
-          <w:rPrChange w:id="1127" w:author="Thai Nguyen Viet" w:date="2019-04-20T10:52:00Z">
+          <w:rPrChange w:id="1134" w:author="Thai Nguyen Viet" w:date="2019-04-20T10:52:00Z">
             <w:rPr>
               <w:lang w:eastAsia="en-US" w:bidi="ar-SA"/>
             </w:rPr>
           </w:rPrChange>
         </w:rPr>
       </w:pPr>
-      <w:bookmarkStart w:id="1128" w:name="_Toc527975151"/>
+      <w:bookmarkStart w:id="1135" w:name="_Toc527975151"/>
       <w:r>
         <w:rPr>
           <w:rFonts w:ascii="Times New Roman" w:hAnsi="Times New Roman" w:cs="Times New Roman"/>
           <w:lang w:eastAsia="en-US" w:bidi="ar-SA"/>
-          <w:rPrChange w:id="1129" w:author="Thai Nguyen Viet" w:date="2019-04-20T10:52:00Z">
+          <w:rPrChange w:id="1136" w:author="Thai Nguyen Viet" w:date="2019-04-20T10:52:00Z">
             <w:rPr>
               <w:lang w:eastAsia="en-US" w:bidi="ar-SA"/>
             </w:rPr>
@@ -12682,7 +12732,7 @@
         </w:rPr>
         <w:t>Bảo mật</w:t>
       </w:r>
-      <w:bookmarkEnd w:id="1128"/>
+      <w:bookmarkEnd w:id="1135"/>
     </w:p>
     <w:p>
       <w:pPr>
@@ -12690,83 +12740,14 @@
         <w:rPr>
           <w:rFonts w:ascii="Times New Roman" w:hAnsi="Times New Roman" w:cs="Times New Roman"/>
           <w:lang w:eastAsia="en-US" w:bidi="ar-SA"/>
-          <w:rPrChange w:id="1130" w:author="Thai Nguyen Viet" w:date="2019-04-20T10:52:00Z">
+          <w:rPrChange w:id="1137" w:author="Thai Nguyen Viet" w:date="2019-04-20T10:52:00Z">
             <w:rPr>
               <w:lang w:eastAsia="en-US" w:bidi="ar-SA"/>
             </w:rPr>
           </w:rPrChange>
         </w:rPr>
       </w:pPr>
-      <w:bookmarkStart w:id="1131" w:name="_Toc527975152"/>
-      <w:r>
-        <w:rPr>
-          <w:rFonts w:ascii="Times New Roman" w:hAnsi="Times New Roman" w:cs="Times New Roman"/>
-          <w:lang w:eastAsia="en-US" w:bidi="ar-SA"/>
-          <w:rPrChange w:id="1132" w:author="Thai Nguyen Viet" w:date="2019-04-20T10:52:00Z">
-            <w:rPr>
-              <w:lang w:eastAsia="en-US" w:bidi="ar-SA"/>
-            </w:rPr>
-          </w:rPrChange>
-        </w:rPr>
-        <w:t>Sao lưu phục hồi</w:t>
-      </w:r>
-      <w:bookmarkEnd w:id="1131"/>
-    </w:p>
-    <w:p>
-      <w:pPr>
-        <w:pStyle w:val="u2"/>
-        <w:rPr>
-          <w:rFonts w:ascii="Times New Roman" w:hAnsi="Times New Roman" w:cs="Times New Roman"/>
-          <w:lang w:eastAsia="en-US" w:bidi="ar-SA"/>
-          <w:rPrChange w:id="1133" w:author="Thai Nguyen Viet" w:date="2019-04-20T10:52:00Z">
-            <w:rPr>
-              <w:lang w:eastAsia="en-US" w:bidi="ar-SA"/>
-            </w:rPr>
-          </w:rPrChange>
-        </w:rPr>
-      </w:pPr>
-      <w:bookmarkStart w:id="1134" w:name="_Toc527975153"/>
-      <w:r>
-        <w:rPr>
-          <w:rFonts w:ascii="Times New Roman" w:hAnsi="Times New Roman" w:cs="Times New Roman"/>
-          <w:lang w:eastAsia="en-US" w:bidi="ar-SA"/>
-          <w:rPrChange w:id="1135" w:author="Thai Nguyen Viet" w:date="2019-04-20T10:52:00Z">
-            <w:rPr>
-              <w:lang w:eastAsia="en-US" w:bidi="ar-SA"/>
-            </w:rPr>
-          </w:rPrChange>
-        </w:rPr>
-        <w:t>Chuyển đổi dữ liệu</w:t>
-      </w:r>
-      <w:bookmarkEnd w:id="1134"/>
-    </w:p>
-    <w:p>
-      <w:pPr>
-        <w:rPr>
-          <w:rFonts w:ascii="Times New Roman" w:hAnsi="Times New Roman" w:cs="Times New Roman"/>
-          <w:lang w:eastAsia="en-US" w:bidi="ar-SA"/>
-          <w:rPrChange w:id="1136" w:author="Thai Nguyen Viet" w:date="2019-04-20T10:52:00Z">
-            <w:rPr>
-              <w:lang w:eastAsia="en-US" w:bidi="ar-SA"/>
-            </w:rPr>
-          </w:rPrChange>
-        </w:rPr>
-      </w:pPr>
-    </w:p>
-    <w:p>
-      <w:pPr>
-        <w:pStyle w:val="u1"/>
-        <w:rPr>
-          <w:rFonts w:ascii="Times New Roman" w:hAnsi="Times New Roman" w:cs="Times New Roman"/>
-          <w:lang w:eastAsia="en-US" w:bidi="ar-SA"/>
-          <w:rPrChange w:id="1137" w:author="Thai Nguyen Viet" w:date="2019-04-20T10:52:00Z">
-            <w:rPr>
-              <w:lang w:eastAsia="en-US" w:bidi="ar-SA"/>
-            </w:rPr>
-          </w:rPrChange>
-        </w:rPr>
-      </w:pPr>
-      <w:bookmarkStart w:id="1138" w:name="_Toc527975154"/>
+      <w:bookmarkStart w:id="1138" w:name="_Toc527975152"/>
       <w:r>
         <w:rPr>
           <w:rFonts w:ascii="Times New Roman" w:hAnsi="Times New Roman" w:cs="Times New Roman"/>
@@ -12777,12 +12758,13 @@
             </w:rPr>
           </w:rPrChange>
         </w:rPr>
-        <w:t>Danh mục tài liệu liên quan</w:t>
+        <w:t>Sao lưu phục hồi</w:t>
       </w:r>
       <w:bookmarkEnd w:id="1138"/>
     </w:p>
     <w:p>
       <w:pPr>
+        <w:pStyle w:val="u2"/>
         <w:rPr>
           <w:rFonts w:ascii="Times New Roman" w:hAnsi="Times New Roman" w:cs="Times New Roman"/>
           <w:lang w:eastAsia="en-US" w:bidi="ar-SA"/>
@@ -12793,13 +12775,27 @@
           </w:rPrChange>
         </w:rPr>
       </w:pPr>
+      <w:bookmarkStart w:id="1141" w:name="_Toc527975153"/>
+      <w:r>
+        <w:rPr>
+          <w:rFonts w:ascii="Times New Roman" w:hAnsi="Times New Roman" w:cs="Times New Roman"/>
+          <w:lang w:eastAsia="en-US" w:bidi="ar-SA"/>
+          <w:rPrChange w:id="1142" w:author="Thai Nguyen Viet" w:date="2019-04-20T10:52:00Z">
+            <w:rPr>
+              <w:lang w:eastAsia="en-US" w:bidi="ar-SA"/>
+            </w:rPr>
+          </w:rPrChange>
+        </w:rPr>
+        <w:t>Chuyển đổi dữ liệu</w:t>
+      </w:r>
+      <w:bookmarkEnd w:id="1141"/>
     </w:p>
     <w:p>
       <w:pPr>
         <w:rPr>
           <w:rFonts w:ascii="Times New Roman" w:hAnsi="Times New Roman" w:cs="Times New Roman"/>
           <w:lang w:eastAsia="en-US" w:bidi="ar-SA"/>
-          <w:rPrChange w:id="1141" w:author="Thai Nguyen Viet" w:date="2019-04-20T10:52:00Z">
+          <w:rPrChange w:id="1143" w:author="Thai Nguyen Viet" w:date="2019-04-20T10:52:00Z">
             <w:rPr>
               <w:lang w:eastAsia="en-US" w:bidi="ar-SA"/>
             </w:rPr>
@@ -12809,20 +12805,41 @@
     </w:p>
     <w:p>
       <w:pPr>
-        <w:rPr>
-          <w:rFonts w:ascii="Times New Roman" w:hAnsi="Times New Roman" w:cs="Times New Roman"/>
-          <w:rPrChange w:id="1142" w:author="Thai Nguyen Viet" w:date="2019-04-20T10:52:00Z">
-            <w:rPr/>
-          </w:rPrChange>
-        </w:rPr>
-      </w:pPr>
+        <w:pStyle w:val="u1"/>
+        <w:rPr>
+          <w:rFonts w:ascii="Times New Roman" w:hAnsi="Times New Roman" w:cs="Times New Roman"/>
+          <w:lang w:eastAsia="en-US" w:bidi="ar-SA"/>
+          <w:rPrChange w:id="1144" w:author="Thai Nguyen Viet" w:date="2019-04-20T10:52:00Z">
+            <w:rPr>
+              <w:lang w:eastAsia="en-US" w:bidi="ar-SA"/>
+            </w:rPr>
+          </w:rPrChange>
+        </w:rPr>
+      </w:pPr>
+      <w:bookmarkStart w:id="1145" w:name="_Toc527975154"/>
+      <w:r>
+        <w:rPr>
+          <w:rFonts w:ascii="Times New Roman" w:hAnsi="Times New Roman" w:cs="Times New Roman"/>
+          <w:lang w:eastAsia="en-US" w:bidi="ar-SA"/>
+          <w:rPrChange w:id="1146" w:author="Thai Nguyen Viet" w:date="2019-04-20T10:52:00Z">
+            <w:rPr>
+              <w:lang w:eastAsia="en-US" w:bidi="ar-SA"/>
+            </w:rPr>
+          </w:rPrChange>
+        </w:rPr>
+        <w:t>Danh mục tài liệu liên quan</w:t>
+      </w:r>
+      <w:bookmarkEnd w:id="1145"/>
     </w:p>
     <w:p>
       <w:pPr>
         <w:rPr>
           <w:rFonts w:ascii="Times New Roman" w:hAnsi="Times New Roman" w:cs="Times New Roman"/>
-          <w:rPrChange w:id="1143" w:author="Thai Nguyen Viet" w:date="2019-04-20T10:52:00Z">
-            <w:rPr/>
+          <w:lang w:eastAsia="en-US" w:bidi="ar-SA"/>
+          <w:rPrChange w:id="1147" w:author="Thai Nguyen Viet" w:date="2019-04-20T10:52:00Z">
+            <w:rPr>
+              <w:lang w:eastAsia="en-US" w:bidi="ar-SA"/>
+            </w:rPr>
           </w:rPrChange>
         </w:rPr>
       </w:pPr>
@@ -12831,8 +12848,11 @@
       <w:pPr>
         <w:rPr>
           <w:rFonts w:ascii="Times New Roman" w:hAnsi="Times New Roman" w:cs="Times New Roman"/>
-          <w:rPrChange w:id="1144" w:author="Thai Nguyen Viet" w:date="2019-04-20T10:52:00Z">
-            <w:rPr/>
+          <w:lang w:eastAsia="en-US" w:bidi="ar-SA"/>
+          <w:rPrChange w:id="1148" w:author="Thai Nguyen Viet" w:date="2019-04-20T10:52:00Z">
+            <w:rPr>
+              <w:lang w:eastAsia="en-US" w:bidi="ar-SA"/>
+            </w:rPr>
           </w:rPrChange>
         </w:rPr>
       </w:pPr>
@@ -12840,11 +12860,41 @@
     <w:p>
       <w:pPr>
         <w:rPr>
-          <w:ins w:id="1145" w:author="Thai Nguyen Viet" w:date="2019-05-07T09:58:00Z"/>
-          <w:rFonts w:ascii="Times New Roman" w:hAnsi="Times New Roman" w:cs="Times New Roman"/>
-        </w:rPr>
-      </w:pPr>
-      <w:ins w:id="1146" w:author="Thai Nguyen Viet" w:date="2019-05-07T09:58:00Z">
+          <w:rFonts w:ascii="Times New Roman" w:hAnsi="Times New Roman" w:cs="Times New Roman"/>
+          <w:rPrChange w:id="1149" w:author="Thai Nguyen Viet" w:date="2019-04-20T10:52:00Z">
+            <w:rPr/>
+          </w:rPrChange>
+        </w:rPr>
+      </w:pPr>
+    </w:p>
+    <w:p>
+      <w:pPr>
+        <w:rPr>
+          <w:rFonts w:ascii="Times New Roman" w:hAnsi="Times New Roman" w:cs="Times New Roman"/>
+          <w:rPrChange w:id="1150" w:author="Thai Nguyen Viet" w:date="2019-04-20T10:52:00Z">
+            <w:rPr/>
+          </w:rPrChange>
+        </w:rPr>
+      </w:pPr>
+    </w:p>
+    <w:p>
+      <w:pPr>
+        <w:rPr>
+          <w:rFonts w:ascii="Times New Roman" w:hAnsi="Times New Roman" w:cs="Times New Roman"/>
+          <w:rPrChange w:id="1151" w:author="Thai Nguyen Viet" w:date="2019-04-20T10:52:00Z">
+            <w:rPr/>
+          </w:rPrChange>
+        </w:rPr>
+      </w:pPr>
+    </w:p>
+    <w:p>
+      <w:pPr>
+        <w:rPr>
+          <w:ins w:id="1152" w:author="Thai Nguyen Viet" w:date="2019-05-07T09:58:00Z"/>
+          <w:rFonts w:ascii="Times New Roman" w:hAnsi="Times New Roman" w:cs="Times New Roman"/>
+        </w:rPr>
+      </w:pPr>
+      <w:ins w:id="1153" w:author="Thai Nguyen Viet" w:date="2019-05-07T09:58:00Z">
         <w:r>
           <w:rPr>
             <w:rFonts w:ascii="Times New Roman" w:hAnsi="Times New Roman" w:cs="Times New Roman"/>
@@ -12856,16 +12906,16 @@
     <w:p>
       <w:pPr>
         <w:rPr>
-          <w:del w:id="1147" w:author="Thai Nguyen Viet" w:date="2019-05-07T09:59:00Z"/>
-          <w:rFonts w:ascii="Times New Roman" w:hAnsi="Times New Roman" w:cs="Times New Roman"/>
-          <w:rPrChange w:id="1148" w:author="Thai Nguyen Viet" w:date="2019-04-20T10:52:00Z">
-            <w:rPr>
-              <w:del w:id="1149" w:author="Thai Nguyen Viet" w:date="2019-05-07T09:59:00Z"/>
-            </w:rPr>
-          </w:rPrChange>
-        </w:rPr>
-      </w:pPr>
-      <w:ins w:id="1150" w:author="Thai Nguyen Viet" w:date="2019-05-07T09:58:00Z">
+          <w:del w:id="1154" w:author="Thai Nguyen Viet" w:date="2019-05-07T09:59:00Z"/>
+          <w:rFonts w:ascii="Times New Roman" w:hAnsi="Times New Roman" w:cs="Times New Roman"/>
+          <w:rPrChange w:id="1155" w:author="Thai Nguyen Viet" w:date="2019-04-20T10:52:00Z">
+            <w:rPr>
+              <w:del w:id="1156" w:author="Thai Nguyen Viet" w:date="2019-05-07T09:59:00Z"/>
+            </w:rPr>
+          </w:rPrChange>
+        </w:rPr>
+      </w:pPr>
+      <w:ins w:id="1157" w:author="Thai Nguyen Viet" w:date="2019-05-07T09:58:00Z">
         <w:r>
           <w:rPr>
             <w:rFonts w:ascii="Times New Roman" w:hAnsi="Times New Roman" w:cs="Times New Roman"/>
@@ -12878,7 +12928,7 @@
       <w:pPr>
         <w:rPr>
           <w:rFonts w:ascii="Times New Roman" w:hAnsi="Times New Roman" w:cs="Times New Roman"/>
-          <w:rPrChange w:id="1151" w:author="Thai Nguyen Viet" w:date="2019-04-20T10:52:00Z">
+          <w:rPrChange w:id="1158" w:author="Thai Nguyen Viet" w:date="2019-04-20T10:52:00Z">
             <w:rPr/>
           </w:rPrChange>
         </w:rPr>
@@ -12888,7 +12938,7 @@
       <w:pPr>
         <w:rPr>
           <w:rFonts w:ascii="Times New Roman" w:hAnsi="Times New Roman" w:cs="Times New Roman"/>
-          <w:rPrChange w:id="1152" w:author="Thai Nguyen Viet" w:date="2019-04-20T10:52:00Z">
+          <w:rPrChange w:id="1159" w:author="Thai Nguyen Viet" w:date="2019-04-20T10:52:00Z">
             <w:rPr/>
           </w:rPrChange>
         </w:rPr>
@@ -12898,7 +12948,7 @@
       <w:pPr>
         <w:rPr>
           <w:rFonts w:ascii="Times New Roman" w:hAnsi="Times New Roman" w:cs="Times New Roman"/>
-          <w:rPrChange w:id="1153" w:author="Thai Nguyen Viet" w:date="2019-04-20T10:52:00Z">
+          <w:rPrChange w:id="1160" w:author="Thai Nguyen Viet" w:date="2019-04-20T10:52:00Z">
             <w:rPr/>
           </w:rPrChange>
         </w:rPr>
@@ -12908,7 +12958,7 @@
       <w:pPr>
         <w:rPr>
           <w:rFonts w:ascii="Times New Roman" w:hAnsi="Times New Roman" w:cs="Times New Roman"/>
-          <w:rPrChange w:id="1154" w:author="Thai Nguyen Viet" w:date="2019-04-20T10:52:00Z">
+          <w:rPrChange w:id="1161" w:author="Thai Nguyen Viet" w:date="2019-04-20T10:52:00Z">
             <w:rPr/>
           </w:rPrChange>
         </w:rPr>
@@ -12918,7 +12968,7 @@
       <w:pPr>
         <w:rPr>
           <w:rFonts w:ascii="Times New Roman" w:hAnsi="Times New Roman" w:cs="Times New Roman"/>
-          <w:rPrChange w:id="1155" w:author="Thai Nguyen Viet" w:date="2019-04-20T10:52:00Z">
+          <w:rPrChange w:id="1162" w:author="Thai Nguyen Viet" w:date="2019-04-20T10:52:00Z">
             <w:rPr/>
           </w:rPrChange>
         </w:rPr>
@@ -12928,7 +12978,7 @@
       <w:pPr>
         <w:rPr>
           <w:rFonts w:ascii="Times New Roman" w:hAnsi="Times New Roman" w:cs="Times New Roman"/>
-          <w:rPrChange w:id="1156" w:author="Thai Nguyen Viet" w:date="2019-04-20T10:52:00Z">
+          <w:rPrChange w:id="1163" w:author="Thai Nguyen Viet" w:date="2019-04-20T10:52:00Z">
             <w:rPr/>
           </w:rPrChange>
         </w:rPr>
@@ -12938,7 +12988,7 @@
       <w:pPr>
         <w:rPr>
           <w:rFonts w:ascii="Times New Roman" w:hAnsi="Times New Roman" w:cs="Times New Roman"/>
-          <w:rPrChange w:id="1157" w:author="Thai Nguyen Viet" w:date="2019-04-20T10:52:00Z">
+          <w:rPrChange w:id="1164" w:author="Thai Nguyen Viet" w:date="2019-04-20T10:52:00Z">
             <w:rPr/>
           </w:rPrChange>
         </w:rPr>
@@ -13300,7 +13350,7 @@
         <w:color w:val="C00000"/>
         <w:lang w:eastAsia="ar-SA" w:bidi="ar-SA"/>
       </w:rPr>
-      <w:t>8</w:t>
+      <w:t>9</w:t>
     </w:r>
     <w:r>
       <w:rPr>
@@ -20070,87 +20120,87 @@
     </dgm:pt>
   </dgm:ptLst>
   <dgm:cxnLst>
-    <dgm:cxn modelId="{45800749-6C0A-4639-A1A4-B73D3CD6E3DF}" type="presOf" srcId="{6923FE1F-7E14-4408-9BA5-148E39882655}" destId="{B1774E45-BEAD-496A-957E-09900035B21E}" srcOrd="1" destOrd="0" presId="urn:microsoft.com/office/officeart/2005/8/layout/process2"/>
-    <dgm:cxn modelId="{1195A69B-1171-45FB-95DD-C6C633EEC107}" type="presOf" srcId="{4D5BCFE4-DEBF-4035-AD1E-235DC64D9B4C}" destId="{6063364B-0982-48CD-BC80-658D068BF1CD}" srcOrd="0" destOrd="0" presId="urn:microsoft.com/office/officeart/2005/8/layout/process2"/>
-    <dgm:cxn modelId="{AAF566D8-CB39-4E69-BAB6-9E2202D211FA}" type="presOf" srcId="{A4F63631-D9EE-4DC3-A168-5B109544EEA2}" destId="{DF187C5B-7042-41A1-85CE-A7BA697CB23F}" srcOrd="0" destOrd="0" presId="urn:microsoft.com/office/officeart/2005/8/layout/process2"/>
     <dgm:cxn modelId="{F5EAF81A-7282-45E5-A2A2-E8C041589216}" srcId="{A52D3F97-7970-4E7E-82A0-832CAFC4BB5C}" destId="{12438D75-65A3-45FA-80C1-208C06964CB9}" srcOrd="2" destOrd="0" parTransId="{6B33455B-A2F3-40C2-850E-15A8D15973D2}" sibTransId="{AA9BE435-7864-4E17-B027-7042CAD8E33D}"/>
-    <dgm:cxn modelId="{45ACA0FA-405D-439B-8C06-700E4F274D7E}" type="presOf" srcId="{B83A0FBC-AD66-4C31-B62B-119781B29E9E}" destId="{27B05FEB-FB31-4ADB-94C7-43578F35A78F}" srcOrd="0" destOrd="0" presId="urn:microsoft.com/office/officeart/2005/8/layout/process2"/>
-    <dgm:cxn modelId="{CD7D55B9-E56F-400C-A7CD-4D7DF5C5BF6E}" type="presOf" srcId="{450B1300-8BBF-407E-9986-D51961989355}" destId="{B02EB46D-58FA-4A2D-AB4C-56609E951B78}" srcOrd="0" destOrd="0" presId="urn:microsoft.com/office/officeart/2005/8/layout/process2"/>
-    <dgm:cxn modelId="{C84D767C-7369-42A6-A35B-D9148C0FF546}" type="presOf" srcId="{6923FE1F-7E14-4408-9BA5-148E39882655}" destId="{27DEF100-434B-499A-ACDF-9809F50B617C}" srcOrd="0" destOrd="0" presId="urn:microsoft.com/office/officeart/2005/8/layout/process2"/>
-    <dgm:cxn modelId="{43ADD990-BCFE-4FEF-89D8-7816F2244523}" type="presOf" srcId="{08406936-EAAC-4D36-8572-5934E15AE6BE}" destId="{A5F8736E-3D83-4F13-BAAF-2EE51B0D20C7}" srcOrd="0" destOrd="0" presId="urn:microsoft.com/office/officeart/2005/8/layout/process2"/>
-    <dgm:cxn modelId="{2BA2D364-DB20-43B6-8257-7ADBA145E371}" type="presOf" srcId="{5EDD5B85-715C-4192-8C56-5C2063356290}" destId="{24043461-DF72-40D9-BD41-7C94200D06D6}" srcOrd="1" destOrd="0" presId="urn:microsoft.com/office/officeart/2005/8/layout/process2"/>
-    <dgm:cxn modelId="{FA1B7237-F713-41DE-8674-1EADC4762B6C}" type="presOf" srcId="{D6878242-E137-4D26-8E4F-A43721AA03C0}" destId="{70DDE6B7-0621-4D5A-BA2E-668A985EDB39}" srcOrd="0" destOrd="0" presId="urn:microsoft.com/office/officeart/2005/8/layout/process2"/>
-    <dgm:cxn modelId="{DD3C5A5B-DE1B-49FD-8222-0D4D696775D3}" type="presOf" srcId="{8B610267-32E8-4686-9873-0C58CE70AFFD}" destId="{E48F01A4-A5BE-4B58-B6B1-4FC0526E28D0}" srcOrd="1" destOrd="0" presId="urn:microsoft.com/office/officeart/2005/8/layout/process2"/>
-    <dgm:cxn modelId="{F8583CCE-5B8A-4424-AED8-B5A2EB180E3B}" type="presOf" srcId="{8D8E891F-AD7E-4FBC-9B2B-BFFFA53E2128}" destId="{726A699A-54D6-4EDB-9999-9183C97B1493}" srcOrd="0" destOrd="0" presId="urn:microsoft.com/office/officeart/2005/8/layout/process2"/>
-    <dgm:cxn modelId="{188542CC-ADAA-4C14-87BC-A73FBFC7DECC}" type="presOf" srcId="{8B610267-32E8-4686-9873-0C58CE70AFFD}" destId="{C78EB9EE-231E-4B32-80D2-16D636A882EC}" srcOrd="0" destOrd="0" presId="urn:microsoft.com/office/officeart/2005/8/layout/process2"/>
-    <dgm:cxn modelId="{D786973B-066D-45B3-B72B-DA2AFB06E88A}" type="presOf" srcId="{D6878242-E137-4D26-8E4F-A43721AA03C0}" destId="{C29833C0-2C7E-4908-93F3-718BA3CCD601}" srcOrd="1" destOrd="0" presId="urn:microsoft.com/office/officeart/2005/8/layout/process2"/>
-    <dgm:cxn modelId="{D9972799-E24E-4059-91C5-33E752DC3F73}" type="presOf" srcId="{8D8E891F-AD7E-4FBC-9B2B-BFFFA53E2128}" destId="{804EAAA9-2E21-4469-B3ED-1011B31CFF14}" srcOrd="1" destOrd="0" presId="urn:microsoft.com/office/officeart/2005/8/layout/process2"/>
+    <dgm:cxn modelId="{C5C8DF8E-8ABA-48E1-9A03-7164B6B8C35D}" type="presOf" srcId="{D6878242-E137-4D26-8E4F-A43721AA03C0}" destId="{C29833C0-2C7E-4908-93F3-718BA3CCD601}" srcOrd="1" destOrd="0" presId="urn:microsoft.com/office/officeart/2005/8/layout/process2"/>
+    <dgm:cxn modelId="{59097443-7C76-461A-A952-2A723D8827C8}" type="presOf" srcId="{5EDD5B85-715C-4192-8C56-5C2063356290}" destId="{24043461-DF72-40D9-BD41-7C94200D06D6}" srcOrd="1" destOrd="0" presId="urn:microsoft.com/office/officeart/2005/8/layout/process2"/>
+    <dgm:cxn modelId="{DB17A3D0-E32F-461C-AA9B-071114566595}" type="presOf" srcId="{80EE2030-4CA6-4B45-99DE-A500576DC7D9}" destId="{B334BE17-BBE0-41BB-B0C6-93D50CFD0245}" srcOrd="0" destOrd="0" presId="urn:microsoft.com/office/officeart/2005/8/layout/process2"/>
+    <dgm:cxn modelId="{E187F5C9-1D41-4696-9723-8624330C2EB0}" type="presOf" srcId="{5EDD5B85-715C-4192-8C56-5C2063356290}" destId="{EB1EC089-DBD0-40C6-B490-FE161F8B4AAF}" srcOrd="0" destOrd="0" presId="urn:microsoft.com/office/officeart/2005/8/layout/process2"/>
+    <dgm:cxn modelId="{C2E61168-46C1-410C-A472-65D37C55473B}" type="presOf" srcId="{5A54E1C2-4E63-449C-BE40-D8DBD7BD341D}" destId="{B22D5E97-BA4B-40F9-A308-1B098F6FAC75}" srcOrd="0" destOrd="0" presId="urn:microsoft.com/office/officeart/2005/8/layout/process2"/>
+    <dgm:cxn modelId="{8326B846-3415-4652-BFFC-C879BB62E20A}" type="presOf" srcId="{768AD2F7-222C-4887-BCB7-66123C041104}" destId="{0FD39CD5-B5FC-4D99-956D-448077D094A3}" srcOrd="0" destOrd="0" presId="urn:microsoft.com/office/officeart/2005/8/layout/process2"/>
+    <dgm:cxn modelId="{E0AA4455-63C3-4758-AC4B-FB97685931D6}" type="presOf" srcId="{A52D3F97-7970-4E7E-82A0-832CAFC4BB5C}" destId="{AA47E1FC-6EDE-4B5F-BCA0-8E829B6EB8C6}" srcOrd="0" destOrd="0" presId="urn:microsoft.com/office/officeart/2005/8/layout/process2"/>
+    <dgm:cxn modelId="{5F56A252-8FB0-4AEA-B5C5-0BEE7018E404}" type="presOf" srcId="{AA9BE435-7864-4E17-B027-7042CAD8E33D}" destId="{E4987F6F-E9CC-40EE-8921-9E5AF43C4759}" srcOrd="0" destOrd="0" presId="urn:microsoft.com/office/officeart/2005/8/layout/process2"/>
+    <dgm:cxn modelId="{F34DB059-4278-468C-A9A2-B75CFBB77795}" type="presOf" srcId="{B83A0FBC-AD66-4C31-B62B-119781B29E9E}" destId="{3FD3659C-78E0-4640-A964-1AADE1FEDC52}" srcOrd="1" destOrd="0" presId="urn:microsoft.com/office/officeart/2005/8/layout/process2"/>
+    <dgm:cxn modelId="{F962029C-FEAE-4BBA-862A-5A1912AD3D64}" type="presOf" srcId="{12438D75-65A3-45FA-80C1-208C06964CB9}" destId="{34B6B5AC-3E6A-4BC5-83C5-A8F8C847E029}" srcOrd="0" destOrd="0" presId="urn:microsoft.com/office/officeart/2005/8/layout/process2"/>
+    <dgm:cxn modelId="{E48FE228-47EB-4B56-B448-226BD66E599D}" type="presOf" srcId="{D20C5607-B956-4FAE-91A6-640DD5795BFC}" destId="{569D0844-EBF8-47FC-8F1E-B7CA0871CAC2}" srcOrd="1" destOrd="0" presId="urn:microsoft.com/office/officeart/2005/8/layout/process2"/>
     <dgm:cxn modelId="{BBBD7F51-B63D-4C90-A520-BF6C688B2EC1}" srcId="{A52D3F97-7970-4E7E-82A0-832CAFC4BB5C}" destId="{AB1A41AC-907A-4788-A560-70701E1CEA0B}" srcOrd="9" destOrd="0" parTransId="{C38CF9AA-C3B9-495A-9BE7-40A8D5E7A95B}" sibTransId="{43EA7916-FDDD-47CC-92AC-AFCA57277A96}"/>
     <dgm:cxn modelId="{78E2940A-5E47-48E4-B841-E26A7865FFE6}" srcId="{A52D3F97-7970-4E7E-82A0-832CAFC4BB5C}" destId="{5A54E1C2-4E63-449C-BE40-D8DBD7BD341D}" srcOrd="5" destOrd="0" parTransId="{048AC6C6-7551-48E1-B1E6-AB7B926EB5DE}" sibTransId="{D20C5607-B956-4FAE-91A6-640DD5795BFC}"/>
-    <dgm:cxn modelId="{1A82CB57-7CBB-4C08-BE21-A6A9F192E31B}" type="presOf" srcId="{6CBC3C3B-FCCC-4863-BE12-6A56787F4276}" destId="{370814D2-094E-42C4-84D1-BDF61A989CC0}" srcOrd="1" destOrd="0" presId="urn:microsoft.com/office/officeart/2005/8/layout/process2"/>
     <dgm:cxn modelId="{CEC1DD78-CA00-4ACD-8062-23AEF687F8E3}" srcId="{A52D3F97-7970-4E7E-82A0-832CAFC4BB5C}" destId="{B865185F-BBC2-46AA-9FB9-F6F539EFB415}" srcOrd="10" destOrd="0" parTransId="{E189979F-3554-4924-80F1-2B5508B279F3}" sibTransId="{8D8E891F-AD7E-4FBC-9B2B-BFFFA53E2128}"/>
-    <dgm:cxn modelId="{6DB729A6-84F2-46F1-9CD7-D5E5EEFCECF5}" type="presOf" srcId="{43EA7916-FDDD-47CC-92AC-AFCA57277A96}" destId="{34672244-A5CD-424B-AC2B-3C78C8F2C7CF}" srcOrd="1" destOrd="0" presId="urn:microsoft.com/office/officeart/2005/8/layout/process2"/>
-    <dgm:cxn modelId="{E909D5AF-431D-45CE-8FE9-959462223431}" type="presOf" srcId="{5EDD5B85-715C-4192-8C56-5C2063356290}" destId="{EB1EC089-DBD0-40C6-B490-FE161F8B4AAF}" srcOrd="0" destOrd="0" presId="urn:microsoft.com/office/officeart/2005/8/layout/process2"/>
-    <dgm:cxn modelId="{0AE4DC12-EBFD-446F-AD3E-9D2D8D1B48CE}" type="presOf" srcId="{2DCC4287-F6FE-4F62-8685-2B7BA9402E74}" destId="{C56D6B9F-B937-4148-AC8F-0EFDF6B8B977}" srcOrd="0" destOrd="0" presId="urn:microsoft.com/office/officeart/2005/8/layout/process2"/>
-    <dgm:cxn modelId="{054DBEFF-350A-4476-91FF-B3E5AA03240E}" type="presOf" srcId="{08406936-EAAC-4D36-8572-5934E15AE6BE}" destId="{D7AC04AC-C462-4F7F-A600-D7CA786A1CE3}" srcOrd="1" destOrd="0" presId="urn:microsoft.com/office/officeart/2005/8/layout/process2"/>
-    <dgm:cxn modelId="{F48A0938-23D3-4A67-8729-39C7FCF0BDF1}" type="presOf" srcId="{AB1A41AC-907A-4788-A560-70701E1CEA0B}" destId="{B822A495-FD00-4EB1-B7AB-AE76B55B21ED}" srcOrd="0" destOrd="0" presId="urn:microsoft.com/office/officeart/2005/8/layout/process2"/>
-    <dgm:cxn modelId="{B3B4E8F9-4378-4ED2-A89F-BAF74D41CF63}" type="presOf" srcId="{A52D3F97-7970-4E7E-82A0-832CAFC4BB5C}" destId="{AA47E1FC-6EDE-4B5F-BCA0-8E829B6EB8C6}" srcOrd="0" destOrd="0" presId="urn:microsoft.com/office/officeart/2005/8/layout/process2"/>
-    <dgm:cxn modelId="{3391F9F6-485D-46DD-B12F-2DC4A9CA3232}" type="presOf" srcId="{B865185F-BBC2-46AA-9FB9-F6F539EFB415}" destId="{7B195BE9-0D3B-42D9-843E-A95F991EA744}" srcOrd="0" destOrd="0" presId="urn:microsoft.com/office/officeart/2005/8/layout/process2"/>
-    <dgm:cxn modelId="{016C2EA4-9CC4-481D-B26F-26F8C3F32483}" type="presOf" srcId="{AA9BE435-7864-4E17-B027-7042CAD8E33D}" destId="{FF85D896-FD80-4109-9BD9-5C74823E4996}" srcOrd="1" destOrd="0" presId="urn:microsoft.com/office/officeart/2005/8/layout/process2"/>
+    <dgm:cxn modelId="{F4541002-92B8-4EE5-8048-B27EACEBA293}" type="presOf" srcId="{AA9BE435-7864-4E17-B027-7042CAD8E33D}" destId="{FF85D896-FD80-4109-9BD9-5C74823E4996}" srcOrd="1" destOrd="0" presId="urn:microsoft.com/office/officeart/2005/8/layout/process2"/>
     <dgm:cxn modelId="{29AC1DB3-B76C-4009-987E-D407B73741F6}" srcId="{A52D3F97-7970-4E7E-82A0-832CAFC4BB5C}" destId="{2DCC4287-F6FE-4F62-8685-2B7BA9402E74}" srcOrd="8" destOrd="0" parTransId="{C1D21773-3E64-4F9D-BCF3-7138E941AAAB}" sibTransId="{08406936-EAAC-4D36-8572-5934E15AE6BE}"/>
-    <dgm:cxn modelId="{BBD49C26-4E4C-4995-8A8E-6FBBBC5E78F8}" type="presOf" srcId="{12438D75-65A3-45FA-80C1-208C06964CB9}" destId="{34B6B5AC-3E6A-4BC5-83C5-A8F8C847E029}" srcOrd="0" destOrd="0" presId="urn:microsoft.com/office/officeart/2005/8/layout/process2"/>
-    <dgm:cxn modelId="{5A32AD22-9442-4742-A8D2-52935EEFC075}" type="presOf" srcId="{1F32396F-ACC9-443C-B695-8F7BE39DBF4C}" destId="{E89D25F6-CCAC-435C-9B8A-63A5AFE875F3}" srcOrd="0" destOrd="0" presId="urn:microsoft.com/office/officeart/2005/8/layout/process2"/>
-    <dgm:cxn modelId="{DAD5697C-EBB7-450F-BE3E-69412EC469F4}" type="presOf" srcId="{D20C5607-B956-4FAE-91A6-640DD5795BFC}" destId="{569D0844-EBF8-47FC-8F1E-B7CA0871CAC2}" srcOrd="1" destOrd="0" presId="urn:microsoft.com/office/officeart/2005/8/layout/process2"/>
+    <dgm:cxn modelId="{5370F1FF-136C-4809-A6FA-9A324AE52199}" type="presOf" srcId="{450B1300-8BBF-407E-9986-D51961989355}" destId="{B02EB46D-58FA-4A2D-AB4C-56609E951B78}" srcOrd="0" destOrd="0" presId="urn:microsoft.com/office/officeart/2005/8/layout/process2"/>
+    <dgm:cxn modelId="{008478F7-A80A-47A8-BCB4-920048E7F03C}" type="presOf" srcId="{6923FE1F-7E14-4408-9BA5-148E39882655}" destId="{27DEF100-434B-499A-ACDF-9809F50B617C}" srcOrd="0" destOrd="0" presId="urn:microsoft.com/office/officeart/2005/8/layout/process2"/>
+    <dgm:cxn modelId="{348DCA92-D571-4099-AC19-BD8EE28D37E1}" type="presOf" srcId="{D6878242-E137-4D26-8E4F-A43721AA03C0}" destId="{70DDE6B7-0621-4D5A-BA2E-668A985EDB39}" srcOrd="0" destOrd="0" presId="urn:microsoft.com/office/officeart/2005/8/layout/process2"/>
+    <dgm:cxn modelId="{0771F4D7-24ED-4F15-AC86-F4179ED8DD17}" type="presOf" srcId="{AB1A41AC-907A-4788-A560-70701E1CEA0B}" destId="{B822A495-FD00-4EB1-B7AB-AE76B55B21ED}" srcOrd="0" destOrd="0" presId="urn:microsoft.com/office/officeart/2005/8/layout/process2"/>
+    <dgm:cxn modelId="{866675D4-163B-44D9-87C3-6D33BC115D2D}" type="presOf" srcId="{1F32396F-ACC9-443C-B695-8F7BE39DBF4C}" destId="{E89D25F6-CCAC-435C-9B8A-63A5AFE875F3}" srcOrd="0" destOrd="0" presId="urn:microsoft.com/office/officeart/2005/8/layout/process2"/>
+    <dgm:cxn modelId="{7C94A925-8577-46A7-AB61-DA0B780EAA56}" type="presOf" srcId="{6CBC3C3B-FCCC-4863-BE12-6A56787F4276}" destId="{D2095EDE-5AF2-4DBA-AAE5-EE9DE44ED189}" srcOrd="0" destOrd="0" presId="urn:microsoft.com/office/officeart/2005/8/layout/process2"/>
     <dgm:cxn modelId="{B254761E-BE78-4D06-AC95-2DE5325A4904}" srcId="{A52D3F97-7970-4E7E-82A0-832CAFC4BB5C}" destId="{80EE2030-4CA6-4B45-99DE-A500576DC7D9}" srcOrd="1" destOrd="0" parTransId="{D5BD73BE-03AD-48D7-8E2B-D0F0D154555E}" sibTransId="{6CBC3C3B-FCCC-4863-BE12-6A56787F4276}"/>
     <dgm:cxn modelId="{48DCDCBA-7007-47E6-B274-EB5B8773D6B6}" srcId="{A52D3F97-7970-4E7E-82A0-832CAFC4BB5C}" destId="{A4F63631-D9EE-4DC3-A168-5B109544EEA2}" srcOrd="11" destOrd="0" parTransId="{EC3359FE-D6FC-4492-BED1-A6FA9E0AA816}" sibTransId="{4A9FCA7F-70D2-4A9B-9821-11D203A5D08F}"/>
-    <dgm:cxn modelId="{4ABAB33B-7B47-4FA2-98BB-71C601304865}" type="presOf" srcId="{768AD2F7-222C-4887-BCB7-66123C041104}" destId="{0FD39CD5-B5FC-4D99-956D-448077D094A3}" srcOrd="0" destOrd="0" presId="urn:microsoft.com/office/officeart/2005/8/layout/process2"/>
     <dgm:cxn modelId="{0198F07C-4930-4A1B-90F2-BB3E61DD161E}" srcId="{A52D3F97-7970-4E7E-82A0-832CAFC4BB5C}" destId="{1F32396F-ACC9-443C-B695-8F7BE39DBF4C}" srcOrd="0" destOrd="0" parTransId="{D002BF33-0DB9-4B10-9E22-B4F679D093A9}" sibTransId="{D6878242-E137-4D26-8E4F-A43721AA03C0}"/>
-    <dgm:cxn modelId="{15FE77C8-BED9-4762-82DE-81229B430B1A}" type="presOf" srcId="{5A54E1C2-4E63-449C-BE40-D8DBD7BD341D}" destId="{B22D5E97-BA4B-40F9-A308-1B098F6FAC75}" srcOrd="0" destOrd="0" presId="urn:microsoft.com/office/officeart/2005/8/layout/process2"/>
-    <dgm:cxn modelId="{CFC1BB25-8683-44E5-B09B-73F7427C7428}" type="presOf" srcId="{43EA7916-FDDD-47CC-92AC-AFCA57277A96}" destId="{FD5786D8-A4DC-4582-958A-4AC7313ECD9B}" srcOrd="0" destOrd="0" presId="urn:microsoft.com/office/officeart/2005/8/layout/process2"/>
-    <dgm:cxn modelId="{1B911345-F9FC-465B-AF7F-3F61774644CA}" type="presOf" srcId="{6CBC3C3B-FCCC-4863-BE12-6A56787F4276}" destId="{D2095EDE-5AF2-4DBA-AAE5-EE9DE44ED189}" srcOrd="0" destOrd="0" presId="urn:microsoft.com/office/officeart/2005/8/layout/process2"/>
+    <dgm:cxn modelId="{99D671FE-0038-48AF-A749-14C83BF04877}" type="presOf" srcId="{A4F63631-D9EE-4DC3-A168-5B109544EEA2}" destId="{DF187C5B-7042-41A1-85CE-A7BA697CB23F}" srcOrd="0" destOrd="0" presId="urn:microsoft.com/office/officeart/2005/8/layout/process2"/>
+    <dgm:cxn modelId="{C77A8BD3-18FE-48F1-91BE-42E584D2AE95}" type="presOf" srcId="{6923FE1F-7E14-4408-9BA5-148E39882655}" destId="{B1774E45-BEAD-496A-957E-09900035B21E}" srcOrd="1" destOrd="0" presId="urn:microsoft.com/office/officeart/2005/8/layout/process2"/>
+    <dgm:cxn modelId="{FE5E37D0-14EA-4ECC-A07E-D079E4085ABA}" type="presOf" srcId="{08406936-EAAC-4D36-8572-5934E15AE6BE}" destId="{A5F8736E-3D83-4F13-BAAF-2EE51B0D20C7}" srcOrd="0" destOrd="0" presId="urn:microsoft.com/office/officeart/2005/8/layout/process2"/>
+    <dgm:cxn modelId="{1C0CF14E-5F85-4A7A-B62C-923FA80D1329}" type="presOf" srcId="{08406936-EAAC-4D36-8572-5934E15AE6BE}" destId="{D7AC04AC-C462-4F7F-A600-D7CA786A1CE3}" srcOrd="1" destOrd="0" presId="urn:microsoft.com/office/officeart/2005/8/layout/process2"/>
+    <dgm:cxn modelId="{9C6976E9-45E8-4538-BD20-1660F7374E94}" type="presOf" srcId="{8D8E891F-AD7E-4FBC-9B2B-BFFFA53E2128}" destId="{804EAAA9-2E21-4469-B3ED-1011B31CFF14}" srcOrd="1" destOrd="0" presId="urn:microsoft.com/office/officeart/2005/8/layout/process2"/>
     <dgm:cxn modelId="{45A23B2C-75A8-4D6E-A413-1ADFDF93BAD0}" srcId="{A52D3F97-7970-4E7E-82A0-832CAFC4BB5C}" destId="{450B1300-8BBF-407E-9986-D51961989355}" srcOrd="7" destOrd="0" parTransId="{D9121E7D-1201-4070-B72E-1285B2916791}" sibTransId="{B83A0FBC-AD66-4C31-B62B-119781B29E9E}"/>
     <dgm:cxn modelId="{D9E07AB7-0D1C-4474-901A-D318608FB80F}" srcId="{A52D3F97-7970-4E7E-82A0-832CAFC4BB5C}" destId="{3BFC03A6-174A-473C-B1E8-651F3B5CD010}" srcOrd="3" destOrd="0" parTransId="{91253DE8-ED39-40EE-B7A5-78A9381E8EA9}" sibTransId="{5EDD5B85-715C-4192-8C56-5C2063356290}"/>
-    <dgm:cxn modelId="{BDC5B5EC-7C62-4AE0-B156-D6F9673C5BC0}" type="presOf" srcId="{B83A0FBC-AD66-4C31-B62B-119781B29E9E}" destId="{3FD3659C-78E0-4640-A964-1AADE1FEDC52}" srcOrd="1" destOrd="0" presId="urn:microsoft.com/office/officeart/2005/8/layout/process2"/>
     <dgm:cxn modelId="{86EA6BCC-081B-4F3C-A5FA-22703FBCC021}" srcId="{A52D3F97-7970-4E7E-82A0-832CAFC4BB5C}" destId="{4D5BCFE4-DEBF-4035-AD1E-235DC64D9B4C}" srcOrd="6" destOrd="0" parTransId="{758782E8-F6DE-4C6E-BDD2-C9ADBC8A7B6B}" sibTransId="{6923FE1F-7E14-4408-9BA5-148E39882655}"/>
-    <dgm:cxn modelId="{988FDFEB-5FC9-450F-91EE-D29AF087E4AB}" type="presOf" srcId="{AA9BE435-7864-4E17-B027-7042CAD8E33D}" destId="{E4987F6F-E9CC-40EE-8921-9E5AF43C4759}" srcOrd="0" destOrd="0" presId="urn:microsoft.com/office/officeart/2005/8/layout/process2"/>
-    <dgm:cxn modelId="{3CF6C3D3-FDD1-4C58-9278-EEB3349B1967}" type="presOf" srcId="{80EE2030-4CA6-4B45-99DE-A500576DC7D9}" destId="{B334BE17-BBE0-41BB-B0C6-93D50CFD0245}" srcOrd="0" destOrd="0" presId="urn:microsoft.com/office/officeart/2005/8/layout/process2"/>
-    <dgm:cxn modelId="{176D955D-D588-4548-9BBB-6FAAB4AAEB56}" type="presOf" srcId="{3BFC03A6-174A-473C-B1E8-651F3B5CD010}" destId="{78D4D61A-A9CB-4281-9D7A-9EB4627BD64E}" srcOrd="0" destOrd="0" presId="urn:microsoft.com/office/officeart/2005/8/layout/process2"/>
-    <dgm:cxn modelId="{4A502BB1-9156-4AD2-B5AA-E18EDB3545B8}" type="presOf" srcId="{D20C5607-B956-4FAE-91A6-640DD5795BFC}" destId="{947DA86D-49DC-4DEA-B119-7AD1543F6EAA}" srcOrd="0" destOrd="0" presId="urn:microsoft.com/office/officeart/2005/8/layout/process2"/>
+    <dgm:cxn modelId="{F2080CAE-4D05-40F5-A7FD-4EDF128FA7B5}" type="presOf" srcId="{4D5BCFE4-DEBF-4035-AD1E-235DC64D9B4C}" destId="{6063364B-0982-48CD-BC80-658D068BF1CD}" srcOrd="0" destOrd="0" presId="urn:microsoft.com/office/officeart/2005/8/layout/process2"/>
+    <dgm:cxn modelId="{8982EF97-B254-44BE-BD2F-6C383316A1C5}" type="presOf" srcId="{43EA7916-FDDD-47CC-92AC-AFCA57277A96}" destId="{FD5786D8-A4DC-4582-958A-4AC7313ECD9B}" srcOrd="0" destOrd="0" presId="urn:microsoft.com/office/officeart/2005/8/layout/process2"/>
+    <dgm:cxn modelId="{445A8EF6-A33D-4A23-B4D1-8D4B14249A8A}" type="presOf" srcId="{3BFC03A6-174A-473C-B1E8-651F3B5CD010}" destId="{78D4D61A-A9CB-4281-9D7A-9EB4627BD64E}" srcOrd="0" destOrd="0" presId="urn:microsoft.com/office/officeart/2005/8/layout/process2"/>
+    <dgm:cxn modelId="{6CF6D0E4-7A58-4FDA-81B3-41C291F32883}" type="presOf" srcId="{6CBC3C3B-FCCC-4863-BE12-6A56787F4276}" destId="{370814D2-094E-42C4-84D1-BDF61A989CC0}" srcOrd="1" destOrd="0" presId="urn:microsoft.com/office/officeart/2005/8/layout/process2"/>
+    <dgm:cxn modelId="{096E7D3A-2FDF-4BA8-8268-3D4C5C9C811D}" type="presOf" srcId="{43EA7916-FDDD-47CC-92AC-AFCA57277A96}" destId="{34672244-A5CD-424B-AC2B-3C78C8F2C7CF}" srcOrd="1" destOrd="0" presId="urn:microsoft.com/office/officeart/2005/8/layout/process2"/>
+    <dgm:cxn modelId="{4F7B9216-F264-4172-8B03-2B848AF5BC56}" type="presOf" srcId="{8B610267-32E8-4686-9873-0C58CE70AFFD}" destId="{E48F01A4-A5BE-4B58-B6B1-4FC0526E28D0}" srcOrd="1" destOrd="0" presId="urn:microsoft.com/office/officeart/2005/8/layout/process2"/>
+    <dgm:cxn modelId="{E34B372B-74B1-43A1-B865-1B5D61DFEF92}" type="presOf" srcId="{2DCC4287-F6FE-4F62-8685-2B7BA9402E74}" destId="{C56D6B9F-B937-4148-AC8F-0EFDF6B8B977}" srcOrd="0" destOrd="0" presId="urn:microsoft.com/office/officeart/2005/8/layout/process2"/>
     <dgm:cxn modelId="{CBBC1627-DD63-456F-B047-A480EAE11677}" srcId="{A52D3F97-7970-4E7E-82A0-832CAFC4BB5C}" destId="{768AD2F7-222C-4887-BCB7-66123C041104}" srcOrd="4" destOrd="0" parTransId="{7F0E92E4-6CC1-4413-992A-9B1B8311D1F0}" sibTransId="{8B610267-32E8-4686-9873-0C58CE70AFFD}"/>
-    <dgm:cxn modelId="{C4BACDDE-8D47-4337-BEE7-F0109BC145F9}" type="presParOf" srcId="{AA47E1FC-6EDE-4B5F-BCA0-8E829B6EB8C6}" destId="{E89D25F6-CCAC-435C-9B8A-63A5AFE875F3}" srcOrd="0" destOrd="0" presId="urn:microsoft.com/office/officeart/2005/8/layout/process2"/>
-    <dgm:cxn modelId="{8EE68626-E42D-4E90-8A1A-830FBA12A843}" type="presParOf" srcId="{AA47E1FC-6EDE-4B5F-BCA0-8E829B6EB8C6}" destId="{70DDE6B7-0621-4D5A-BA2E-668A985EDB39}" srcOrd="1" destOrd="0" presId="urn:microsoft.com/office/officeart/2005/8/layout/process2"/>
-    <dgm:cxn modelId="{6E02BD09-3D8D-469A-A5E2-05B61A4B539F}" type="presParOf" srcId="{70DDE6B7-0621-4D5A-BA2E-668A985EDB39}" destId="{C29833C0-2C7E-4908-93F3-718BA3CCD601}" srcOrd="0" destOrd="0" presId="urn:microsoft.com/office/officeart/2005/8/layout/process2"/>
-    <dgm:cxn modelId="{876D294B-3B15-4E50-9276-0135BDD15ADD}" type="presParOf" srcId="{AA47E1FC-6EDE-4B5F-BCA0-8E829B6EB8C6}" destId="{B334BE17-BBE0-41BB-B0C6-93D50CFD0245}" srcOrd="2" destOrd="0" presId="urn:microsoft.com/office/officeart/2005/8/layout/process2"/>
-    <dgm:cxn modelId="{2480E6B0-47BC-46BD-8B72-E92A48DF2AAB}" type="presParOf" srcId="{AA47E1FC-6EDE-4B5F-BCA0-8E829B6EB8C6}" destId="{D2095EDE-5AF2-4DBA-AAE5-EE9DE44ED189}" srcOrd="3" destOrd="0" presId="urn:microsoft.com/office/officeart/2005/8/layout/process2"/>
-    <dgm:cxn modelId="{B6A4C757-DDDF-41DD-AE7C-799B8CD30C26}" type="presParOf" srcId="{D2095EDE-5AF2-4DBA-AAE5-EE9DE44ED189}" destId="{370814D2-094E-42C4-84D1-BDF61A989CC0}" srcOrd="0" destOrd="0" presId="urn:microsoft.com/office/officeart/2005/8/layout/process2"/>
-    <dgm:cxn modelId="{1408180A-DCD3-4A89-8C8E-27272A9D70FC}" type="presParOf" srcId="{AA47E1FC-6EDE-4B5F-BCA0-8E829B6EB8C6}" destId="{34B6B5AC-3E6A-4BC5-83C5-A8F8C847E029}" srcOrd="4" destOrd="0" presId="urn:microsoft.com/office/officeart/2005/8/layout/process2"/>
-    <dgm:cxn modelId="{B53A994E-92AA-4986-9D8F-A94B4EE67545}" type="presParOf" srcId="{AA47E1FC-6EDE-4B5F-BCA0-8E829B6EB8C6}" destId="{E4987F6F-E9CC-40EE-8921-9E5AF43C4759}" srcOrd="5" destOrd="0" presId="urn:microsoft.com/office/officeart/2005/8/layout/process2"/>
-    <dgm:cxn modelId="{96665BD6-A8F9-47E1-8DA7-C2B93872E3A8}" type="presParOf" srcId="{E4987F6F-E9CC-40EE-8921-9E5AF43C4759}" destId="{FF85D896-FD80-4109-9BD9-5C74823E4996}" srcOrd="0" destOrd="0" presId="urn:microsoft.com/office/officeart/2005/8/layout/process2"/>
-    <dgm:cxn modelId="{0C9D35C4-C00A-4DD1-9152-3846F587CA18}" type="presParOf" srcId="{AA47E1FC-6EDE-4B5F-BCA0-8E829B6EB8C6}" destId="{78D4D61A-A9CB-4281-9D7A-9EB4627BD64E}" srcOrd="6" destOrd="0" presId="urn:microsoft.com/office/officeart/2005/8/layout/process2"/>
-    <dgm:cxn modelId="{40D005C1-1F2E-4281-97D7-2EF2BAB23228}" type="presParOf" srcId="{AA47E1FC-6EDE-4B5F-BCA0-8E829B6EB8C6}" destId="{EB1EC089-DBD0-40C6-B490-FE161F8B4AAF}" srcOrd="7" destOrd="0" presId="urn:microsoft.com/office/officeart/2005/8/layout/process2"/>
-    <dgm:cxn modelId="{EA74D002-85F6-4F60-BD4B-587CE356E5C1}" type="presParOf" srcId="{EB1EC089-DBD0-40C6-B490-FE161F8B4AAF}" destId="{24043461-DF72-40D9-BD41-7C94200D06D6}" srcOrd="0" destOrd="0" presId="urn:microsoft.com/office/officeart/2005/8/layout/process2"/>
-    <dgm:cxn modelId="{DE7BA1BD-9229-46B8-924E-B5DB11880DBE}" type="presParOf" srcId="{AA47E1FC-6EDE-4B5F-BCA0-8E829B6EB8C6}" destId="{0FD39CD5-B5FC-4D99-956D-448077D094A3}" srcOrd="8" destOrd="0" presId="urn:microsoft.com/office/officeart/2005/8/layout/process2"/>
-    <dgm:cxn modelId="{583862AC-9902-471C-9632-5DE5696A63A2}" type="presParOf" srcId="{AA47E1FC-6EDE-4B5F-BCA0-8E829B6EB8C6}" destId="{C78EB9EE-231E-4B32-80D2-16D636A882EC}" srcOrd="9" destOrd="0" presId="urn:microsoft.com/office/officeart/2005/8/layout/process2"/>
-    <dgm:cxn modelId="{0C31D404-B060-46CE-958A-A72E343CB2D0}" type="presParOf" srcId="{C78EB9EE-231E-4B32-80D2-16D636A882EC}" destId="{E48F01A4-A5BE-4B58-B6B1-4FC0526E28D0}" srcOrd="0" destOrd="0" presId="urn:microsoft.com/office/officeart/2005/8/layout/process2"/>
-    <dgm:cxn modelId="{3F2F36EE-9918-4D7D-A6A2-50323B446A1B}" type="presParOf" srcId="{AA47E1FC-6EDE-4B5F-BCA0-8E829B6EB8C6}" destId="{B22D5E97-BA4B-40F9-A308-1B098F6FAC75}" srcOrd="10" destOrd="0" presId="urn:microsoft.com/office/officeart/2005/8/layout/process2"/>
-    <dgm:cxn modelId="{DD2394D0-1A6E-4682-8BC4-46A596FD89A3}" type="presParOf" srcId="{AA47E1FC-6EDE-4B5F-BCA0-8E829B6EB8C6}" destId="{947DA86D-49DC-4DEA-B119-7AD1543F6EAA}" srcOrd="11" destOrd="0" presId="urn:microsoft.com/office/officeart/2005/8/layout/process2"/>
-    <dgm:cxn modelId="{51A6FEA7-2D7A-4A3E-8927-13739170CAFA}" type="presParOf" srcId="{947DA86D-49DC-4DEA-B119-7AD1543F6EAA}" destId="{569D0844-EBF8-47FC-8F1E-B7CA0871CAC2}" srcOrd="0" destOrd="0" presId="urn:microsoft.com/office/officeart/2005/8/layout/process2"/>
-    <dgm:cxn modelId="{39955162-521B-4E02-922B-BA9F21820890}" type="presParOf" srcId="{AA47E1FC-6EDE-4B5F-BCA0-8E829B6EB8C6}" destId="{6063364B-0982-48CD-BC80-658D068BF1CD}" srcOrd="12" destOrd="0" presId="urn:microsoft.com/office/officeart/2005/8/layout/process2"/>
-    <dgm:cxn modelId="{1A1B8CCC-0C68-446F-9343-7B9ECC909AE6}" type="presParOf" srcId="{AA47E1FC-6EDE-4B5F-BCA0-8E829B6EB8C6}" destId="{27DEF100-434B-499A-ACDF-9809F50B617C}" srcOrd="13" destOrd="0" presId="urn:microsoft.com/office/officeart/2005/8/layout/process2"/>
-    <dgm:cxn modelId="{54052F51-9170-4382-A50F-0FCFA7B79F77}" type="presParOf" srcId="{27DEF100-434B-499A-ACDF-9809F50B617C}" destId="{B1774E45-BEAD-496A-957E-09900035B21E}" srcOrd="0" destOrd="0" presId="urn:microsoft.com/office/officeart/2005/8/layout/process2"/>
-    <dgm:cxn modelId="{29BB870D-4F89-4548-B909-603E4C7DB829}" type="presParOf" srcId="{AA47E1FC-6EDE-4B5F-BCA0-8E829B6EB8C6}" destId="{B02EB46D-58FA-4A2D-AB4C-56609E951B78}" srcOrd="14" destOrd="0" presId="urn:microsoft.com/office/officeart/2005/8/layout/process2"/>
-    <dgm:cxn modelId="{AFA7A116-45C7-4EB1-8E55-7956B3219E98}" type="presParOf" srcId="{AA47E1FC-6EDE-4B5F-BCA0-8E829B6EB8C6}" destId="{27B05FEB-FB31-4ADB-94C7-43578F35A78F}" srcOrd="15" destOrd="0" presId="urn:microsoft.com/office/officeart/2005/8/layout/process2"/>
-    <dgm:cxn modelId="{42FA1583-CA70-4DDA-8660-363F115617F6}" type="presParOf" srcId="{27B05FEB-FB31-4ADB-94C7-43578F35A78F}" destId="{3FD3659C-78E0-4640-A964-1AADE1FEDC52}" srcOrd="0" destOrd="0" presId="urn:microsoft.com/office/officeart/2005/8/layout/process2"/>
-    <dgm:cxn modelId="{BE27918B-9A48-4695-9BE7-476B824ED0BB}" type="presParOf" srcId="{AA47E1FC-6EDE-4B5F-BCA0-8E829B6EB8C6}" destId="{C56D6B9F-B937-4148-AC8F-0EFDF6B8B977}" srcOrd="16" destOrd="0" presId="urn:microsoft.com/office/officeart/2005/8/layout/process2"/>
-    <dgm:cxn modelId="{2626D134-DEE1-4609-A995-D17497DE4EB8}" type="presParOf" srcId="{AA47E1FC-6EDE-4B5F-BCA0-8E829B6EB8C6}" destId="{A5F8736E-3D83-4F13-BAAF-2EE51B0D20C7}" srcOrd="17" destOrd="0" presId="urn:microsoft.com/office/officeart/2005/8/layout/process2"/>
-    <dgm:cxn modelId="{480A538A-5774-489D-B080-2202FA8A015D}" type="presParOf" srcId="{A5F8736E-3D83-4F13-BAAF-2EE51B0D20C7}" destId="{D7AC04AC-C462-4F7F-A600-D7CA786A1CE3}" srcOrd="0" destOrd="0" presId="urn:microsoft.com/office/officeart/2005/8/layout/process2"/>
-    <dgm:cxn modelId="{BA22BAE0-AB47-4605-83D0-9BF1C05AC4FE}" type="presParOf" srcId="{AA47E1FC-6EDE-4B5F-BCA0-8E829B6EB8C6}" destId="{B822A495-FD00-4EB1-B7AB-AE76B55B21ED}" srcOrd="18" destOrd="0" presId="urn:microsoft.com/office/officeart/2005/8/layout/process2"/>
-    <dgm:cxn modelId="{32626D6D-8197-4214-9F95-75437DE3B786}" type="presParOf" srcId="{AA47E1FC-6EDE-4B5F-BCA0-8E829B6EB8C6}" destId="{FD5786D8-A4DC-4582-958A-4AC7313ECD9B}" srcOrd="19" destOrd="0" presId="urn:microsoft.com/office/officeart/2005/8/layout/process2"/>
-    <dgm:cxn modelId="{1913A609-6D03-4543-A463-319B8B22ADC4}" type="presParOf" srcId="{FD5786D8-A4DC-4582-958A-4AC7313ECD9B}" destId="{34672244-A5CD-424B-AC2B-3C78C8F2C7CF}" srcOrd="0" destOrd="0" presId="urn:microsoft.com/office/officeart/2005/8/layout/process2"/>
-    <dgm:cxn modelId="{32BF14ED-C480-4333-92D2-5E71D8A482E5}" type="presParOf" srcId="{AA47E1FC-6EDE-4B5F-BCA0-8E829B6EB8C6}" destId="{7B195BE9-0D3B-42D9-843E-A95F991EA744}" srcOrd="20" destOrd="0" presId="urn:microsoft.com/office/officeart/2005/8/layout/process2"/>
-    <dgm:cxn modelId="{88DE97D7-0715-4FC6-9620-883CE33ECBB6}" type="presParOf" srcId="{AA47E1FC-6EDE-4B5F-BCA0-8E829B6EB8C6}" destId="{726A699A-54D6-4EDB-9999-9183C97B1493}" srcOrd="21" destOrd="0" presId="urn:microsoft.com/office/officeart/2005/8/layout/process2"/>
-    <dgm:cxn modelId="{4ED1C5A3-0B1F-4D8F-A773-58BF2D65CDF0}" type="presParOf" srcId="{726A699A-54D6-4EDB-9999-9183C97B1493}" destId="{804EAAA9-2E21-4469-B3ED-1011B31CFF14}" srcOrd="0" destOrd="0" presId="urn:microsoft.com/office/officeart/2005/8/layout/process2"/>
-    <dgm:cxn modelId="{B81EA6B2-31F4-4350-93D2-B91E41DCD6FF}" type="presParOf" srcId="{AA47E1FC-6EDE-4B5F-BCA0-8E829B6EB8C6}" destId="{DF187C5B-7042-41A1-85CE-A7BA697CB23F}" srcOrd="22" destOrd="0" presId="urn:microsoft.com/office/officeart/2005/8/layout/process2"/>
+    <dgm:cxn modelId="{82257CBE-5BC2-42A4-B95D-5B4DC962D130}" type="presOf" srcId="{B865185F-BBC2-46AA-9FB9-F6F539EFB415}" destId="{7B195BE9-0D3B-42D9-843E-A95F991EA744}" srcOrd="0" destOrd="0" presId="urn:microsoft.com/office/officeart/2005/8/layout/process2"/>
+    <dgm:cxn modelId="{C38FD75D-B67D-4C29-BAC1-2657D13D660F}" type="presOf" srcId="{8D8E891F-AD7E-4FBC-9B2B-BFFFA53E2128}" destId="{726A699A-54D6-4EDB-9999-9183C97B1493}" srcOrd="0" destOrd="0" presId="urn:microsoft.com/office/officeart/2005/8/layout/process2"/>
+    <dgm:cxn modelId="{A0C2F25F-3546-42B4-AF39-8AAB550E9DCA}" type="presOf" srcId="{8B610267-32E8-4686-9873-0C58CE70AFFD}" destId="{C78EB9EE-231E-4B32-80D2-16D636A882EC}" srcOrd="0" destOrd="0" presId="urn:microsoft.com/office/officeart/2005/8/layout/process2"/>
+    <dgm:cxn modelId="{D2AF2BB5-6D2D-44A4-A25A-9A614F4C17D8}" type="presOf" srcId="{D20C5607-B956-4FAE-91A6-640DD5795BFC}" destId="{947DA86D-49DC-4DEA-B119-7AD1543F6EAA}" srcOrd="0" destOrd="0" presId="urn:microsoft.com/office/officeart/2005/8/layout/process2"/>
+    <dgm:cxn modelId="{69DB1BBF-3556-488D-8173-FD26C9444E67}" type="presOf" srcId="{B83A0FBC-AD66-4C31-B62B-119781B29E9E}" destId="{27B05FEB-FB31-4ADB-94C7-43578F35A78F}" srcOrd="0" destOrd="0" presId="urn:microsoft.com/office/officeart/2005/8/layout/process2"/>
+    <dgm:cxn modelId="{2E117A53-532B-4F59-827F-C2CD82BD610D}" type="presParOf" srcId="{AA47E1FC-6EDE-4B5F-BCA0-8E829B6EB8C6}" destId="{E89D25F6-CCAC-435C-9B8A-63A5AFE875F3}" srcOrd="0" destOrd="0" presId="urn:microsoft.com/office/officeart/2005/8/layout/process2"/>
+    <dgm:cxn modelId="{A39B5AC7-8714-45EC-8E91-ACACC14E7CE8}" type="presParOf" srcId="{AA47E1FC-6EDE-4B5F-BCA0-8E829B6EB8C6}" destId="{70DDE6B7-0621-4D5A-BA2E-668A985EDB39}" srcOrd="1" destOrd="0" presId="urn:microsoft.com/office/officeart/2005/8/layout/process2"/>
+    <dgm:cxn modelId="{A08C9AF6-F15B-49C2-A242-6BEEBD416A13}" type="presParOf" srcId="{70DDE6B7-0621-4D5A-BA2E-668A985EDB39}" destId="{C29833C0-2C7E-4908-93F3-718BA3CCD601}" srcOrd="0" destOrd="0" presId="urn:microsoft.com/office/officeart/2005/8/layout/process2"/>
+    <dgm:cxn modelId="{B296930F-70EB-405C-87CA-F4E50CAC67D8}" type="presParOf" srcId="{AA47E1FC-6EDE-4B5F-BCA0-8E829B6EB8C6}" destId="{B334BE17-BBE0-41BB-B0C6-93D50CFD0245}" srcOrd="2" destOrd="0" presId="urn:microsoft.com/office/officeart/2005/8/layout/process2"/>
+    <dgm:cxn modelId="{BECF6B43-79AD-4466-B262-1A532B862102}" type="presParOf" srcId="{AA47E1FC-6EDE-4B5F-BCA0-8E829B6EB8C6}" destId="{D2095EDE-5AF2-4DBA-AAE5-EE9DE44ED189}" srcOrd="3" destOrd="0" presId="urn:microsoft.com/office/officeart/2005/8/layout/process2"/>
+    <dgm:cxn modelId="{938FBF06-D9D9-4A2D-A7F3-1AD4A22D4419}" type="presParOf" srcId="{D2095EDE-5AF2-4DBA-AAE5-EE9DE44ED189}" destId="{370814D2-094E-42C4-84D1-BDF61A989CC0}" srcOrd="0" destOrd="0" presId="urn:microsoft.com/office/officeart/2005/8/layout/process2"/>
+    <dgm:cxn modelId="{48D6251C-415F-47FC-8B23-6A08D32B0865}" type="presParOf" srcId="{AA47E1FC-6EDE-4B5F-BCA0-8E829B6EB8C6}" destId="{34B6B5AC-3E6A-4BC5-83C5-A8F8C847E029}" srcOrd="4" destOrd="0" presId="urn:microsoft.com/office/officeart/2005/8/layout/process2"/>
+    <dgm:cxn modelId="{8278E4FE-0B2E-487C-A09F-5FB9DABB1B25}" type="presParOf" srcId="{AA47E1FC-6EDE-4B5F-BCA0-8E829B6EB8C6}" destId="{E4987F6F-E9CC-40EE-8921-9E5AF43C4759}" srcOrd="5" destOrd="0" presId="urn:microsoft.com/office/officeart/2005/8/layout/process2"/>
+    <dgm:cxn modelId="{71549628-B47C-4FF8-BDE0-6516EA3F5755}" type="presParOf" srcId="{E4987F6F-E9CC-40EE-8921-9E5AF43C4759}" destId="{FF85D896-FD80-4109-9BD9-5C74823E4996}" srcOrd="0" destOrd="0" presId="urn:microsoft.com/office/officeart/2005/8/layout/process2"/>
+    <dgm:cxn modelId="{299A4453-0E21-4BAC-AAFE-3F7D3038EC65}" type="presParOf" srcId="{AA47E1FC-6EDE-4B5F-BCA0-8E829B6EB8C6}" destId="{78D4D61A-A9CB-4281-9D7A-9EB4627BD64E}" srcOrd="6" destOrd="0" presId="urn:microsoft.com/office/officeart/2005/8/layout/process2"/>
+    <dgm:cxn modelId="{87334FC2-E61F-4EA2-9F92-9EA7781B5C6A}" type="presParOf" srcId="{AA47E1FC-6EDE-4B5F-BCA0-8E829B6EB8C6}" destId="{EB1EC089-DBD0-40C6-B490-FE161F8B4AAF}" srcOrd="7" destOrd="0" presId="urn:microsoft.com/office/officeart/2005/8/layout/process2"/>
+    <dgm:cxn modelId="{BF495ABA-1A3E-4001-9AF8-3324D6C01812}" type="presParOf" srcId="{EB1EC089-DBD0-40C6-B490-FE161F8B4AAF}" destId="{24043461-DF72-40D9-BD41-7C94200D06D6}" srcOrd="0" destOrd="0" presId="urn:microsoft.com/office/officeart/2005/8/layout/process2"/>
+    <dgm:cxn modelId="{D0ACC3BB-5694-465B-A3BE-28562B277F13}" type="presParOf" srcId="{AA47E1FC-6EDE-4B5F-BCA0-8E829B6EB8C6}" destId="{0FD39CD5-B5FC-4D99-956D-448077D094A3}" srcOrd="8" destOrd="0" presId="urn:microsoft.com/office/officeart/2005/8/layout/process2"/>
+    <dgm:cxn modelId="{2F83F04C-9231-4754-B461-99DBFD294FB7}" type="presParOf" srcId="{AA47E1FC-6EDE-4B5F-BCA0-8E829B6EB8C6}" destId="{C78EB9EE-231E-4B32-80D2-16D636A882EC}" srcOrd="9" destOrd="0" presId="urn:microsoft.com/office/officeart/2005/8/layout/process2"/>
+    <dgm:cxn modelId="{AB5CFE26-179E-468A-A446-7F714250C189}" type="presParOf" srcId="{C78EB9EE-231E-4B32-80D2-16D636A882EC}" destId="{E48F01A4-A5BE-4B58-B6B1-4FC0526E28D0}" srcOrd="0" destOrd="0" presId="urn:microsoft.com/office/officeart/2005/8/layout/process2"/>
+    <dgm:cxn modelId="{E4041AAA-D808-4D27-A5A2-9BA650F83CA5}" type="presParOf" srcId="{AA47E1FC-6EDE-4B5F-BCA0-8E829B6EB8C6}" destId="{B22D5E97-BA4B-40F9-A308-1B098F6FAC75}" srcOrd="10" destOrd="0" presId="urn:microsoft.com/office/officeart/2005/8/layout/process2"/>
+    <dgm:cxn modelId="{4A61A3DB-5D76-4102-A3EC-9DE39DB37764}" type="presParOf" srcId="{AA47E1FC-6EDE-4B5F-BCA0-8E829B6EB8C6}" destId="{947DA86D-49DC-4DEA-B119-7AD1543F6EAA}" srcOrd="11" destOrd="0" presId="urn:microsoft.com/office/officeart/2005/8/layout/process2"/>
+    <dgm:cxn modelId="{4C5E3C61-D7B9-4163-9A7F-134887DE42D9}" type="presParOf" srcId="{947DA86D-49DC-4DEA-B119-7AD1543F6EAA}" destId="{569D0844-EBF8-47FC-8F1E-B7CA0871CAC2}" srcOrd="0" destOrd="0" presId="urn:microsoft.com/office/officeart/2005/8/layout/process2"/>
+    <dgm:cxn modelId="{040EC4BD-A876-4CC0-8D09-618B1E581316}" type="presParOf" srcId="{AA47E1FC-6EDE-4B5F-BCA0-8E829B6EB8C6}" destId="{6063364B-0982-48CD-BC80-658D068BF1CD}" srcOrd="12" destOrd="0" presId="urn:microsoft.com/office/officeart/2005/8/layout/process2"/>
+    <dgm:cxn modelId="{04473564-153F-41CE-8C22-F42F34BBB40C}" type="presParOf" srcId="{AA47E1FC-6EDE-4B5F-BCA0-8E829B6EB8C6}" destId="{27DEF100-434B-499A-ACDF-9809F50B617C}" srcOrd="13" destOrd="0" presId="urn:microsoft.com/office/officeart/2005/8/layout/process2"/>
+    <dgm:cxn modelId="{4D77B5F3-A884-4097-ADB6-46122B34F858}" type="presParOf" srcId="{27DEF100-434B-499A-ACDF-9809F50B617C}" destId="{B1774E45-BEAD-496A-957E-09900035B21E}" srcOrd="0" destOrd="0" presId="urn:microsoft.com/office/officeart/2005/8/layout/process2"/>
+    <dgm:cxn modelId="{7E8F2ABC-7423-4CCF-A3F5-53FC406ED602}" type="presParOf" srcId="{AA47E1FC-6EDE-4B5F-BCA0-8E829B6EB8C6}" destId="{B02EB46D-58FA-4A2D-AB4C-56609E951B78}" srcOrd="14" destOrd="0" presId="urn:microsoft.com/office/officeart/2005/8/layout/process2"/>
+    <dgm:cxn modelId="{C1D08F50-E509-45FE-A4B6-506A9CFC80F1}" type="presParOf" srcId="{AA47E1FC-6EDE-4B5F-BCA0-8E829B6EB8C6}" destId="{27B05FEB-FB31-4ADB-94C7-43578F35A78F}" srcOrd="15" destOrd="0" presId="urn:microsoft.com/office/officeart/2005/8/layout/process2"/>
+    <dgm:cxn modelId="{3F587F15-676A-48E9-8FD8-6B4FAF67568F}" type="presParOf" srcId="{27B05FEB-FB31-4ADB-94C7-43578F35A78F}" destId="{3FD3659C-78E0-4640-A964-1AADE1FEDC52}" srcOrd="0" destOrd="0" presId="urn:microsoft.com/office/officeart/2005/8/layout/process2"/>
+    <dgm:cxn modelId="{B3C78599-2EF3-4D2C-8B07-2447D57623DD}" type="presParOf" srcId="{AA47E1FC-6EDE-4B5F-BCA0-8E829B6EB8C6}" destId="{C56D6B9F-B937-4148-AC8F-0EFDF6B8B977}" srcOrd="16" destOrd="0" presId="urn:microsoft.com/office/officeart/2005/8/layout/process2"/>
+    <dgm:cxn modelId="{D15CB6EE-7677-491F-A488-4ED5ED59FAD6}" type="presParOf" srcId="{AA47E1FC-6EDE-4B5F-BCA0-8E829B6EB8C6}" destId="{A5F8736E-3D83-4F13-BAAF-2EE51B0D20C7}" srcOrd="17" destOrd="0" presId="urn:microsoft.com/office/officeart/2005/8/layout/process2"/>
+    <dgm:cxn modelId="{7CE7ADDB-BCF8-4888-B6EE-63C1CD8BB676}" type="presParOf" srcId="{A5F8736E-3D83-4F13-BAAF-2EE51B0D20C7}" destId="{D7AC04AC-C462-4F7F-A600-D7CA786A1CE3}" srcOrd="0" destOrd="0" presId="urn:microsoft.com/office/officeart/2005/8/layout/process2"/>
+    <dgm:cxn modelId="{F6C66C72-8527-4A6C-8D4D-F2FF80092027}" type="presParOf" srcId="{AA47E1FC-6EDE-4B5F-BCA0-8E829B6EB8C6}" destId="{B822A495-FD00-4EB1-B7AB-AE76B55B21ED}" srcOrd="18" destOrd="0" presId="urn:microsoft.com/office/officeart/2005/8/layout/process2"/>
+    <dgm:cxn modelId="{B8878748-8CF5-4AEF-8544-DD43AB39E612}" type="presParOf" srcId="{AA47E1FC-6EDE-4B5F-BCA0-8E829B6EB8C6}" destId="{FD5786D8-A4DC-4582-958A-4AC7313ECD9B}" srcOrd="19" destOrd="0" presId="urn:microsoft.com/office/officeart/2005/8/layout/process2"/>
+    <dgm:cxn modelId="{37C9E1C1-38B7-4045-853A-DBE2820D5734}" type="presParOf" srcId="{FD5786D8-A4DC-4582-958A-4AC7313ECD9B}" destId="{34672244-A5CD-424B-AC2B-3C78C8F2C7CF}" srcOrd="0" destOrd="0" presId="urn:microsoft.com/office/officeart/2005/8/layout/process2"/>
+    <dgm:cxn modelId="{527496A5-FD3D-467D-905C-F8B0013965BE}" type="presParOf" srcId="{AA47E1FC-6EDE-4B5F-BCA0-8E829B6EB8C6}" destId="{7B195BE9-0D3B-42D9-843E-A95F991EA744}" srcOrd="20" destOrd="0" presId="urn:microsoft.com/office/officeart/2005/8/layout/process2"/>
+    <dgm:cxn modelId="{C687345D-4679-47F5-B8FF-0EDC4B6B469B}" type="presParOf" srcId="{AA47E1FC-6EDE-4B5F-BCA0-8E829B6EB8C6}" destId="{726A699A-54D6-4EDB-9999-9183C97B1493}" srcOrd="21" destOrd="0" presId="urn:microsoft.com/office/officeart/2005/8/layout/process2"/>
+    <dgm:cxn modelId="{792094DA-B7A4-4390-84B4-5D30131676F2}" type="presParOf" srcId="{726A699A-54D6-4EDB-9999-9183C97B1493}" destId="{804EAAA9-2E21-4469-B3ED-1011B31CFF14}" srcOrd="0" destOrd="0" presId="urn:microsoft.com/office/officeart/2005/8/layout/process2"/>
+    <dgm:cxn modelId="{C26DBA69-BCB6-4788-A2D2-C9C42E8A9365}" type="presParOf" srcId="{AA47E1FC-6EDE-4B5F-BCA0-8E829B6EB8C6}" destId="{DF187C5B-7042-41A1-85CE-A7BA697CB23F}" srcOrd="22" destOrd="0" presId="urn:microsoft.com/office/officeart/2005/8/layout/process2"/>
   </dgm:cxnLst>
   <dgm:bg/>
   <dgm:whole/>
@@ -23467,7 +23517,7 @@
 </file>
 
 <file path=customXml/itemProps1.xml><?xml version="1.0" encoding="utf-8"?>
-<ds:datastoreItem xmlns:ds="http://schemas.openxmlformats.org/officeDocument/2006/customXml" ds:itemID="{A3A8BE9A-ADBE-4C85-A4A9-C6BA3C88E2E7}">
+<ds:datastoreItem xmlns:ds="http://schemas.openxmlformats.org/officeDocument/2006/customXml" ds:itemID="{C7015FE0-6A52-41EE-9E82-EC47A390694D}">
   <ds:schemaRefs>
     <ds:schemaRef ds:uri="http://schemas.openxmlformats.org/officeDocument/2006/bibliography"/>
   </ds:schemaRefs>

</xml_diff>

<commit_message>
Update thiet ke phan cung
</commit_message>
<xml_diff>
--- a/docs/Qbot.docx
+++ b/docs/Qbot.docx
@@ -12172,12 +12172,8 @@
     <w:p>
       <w:pPr>
         <w:rPr>
+          <w:ins w:id="1070" w:author="Kien Hoang" w:date="2019-05-20T15:09:00Z"/>
           <w:lang w:eastAsia="en-US" w:bidi="ar-SA"/>
-          <w:rPrChange w:id="1070" w:author="Kien Hoang" w:date="2019-05-20T14:52:00Z">
-            <w:rPr>
-              <w:lang w:eastAsia="en-US" w:bidi="ar-SA"/>
-            </w:rPr>
-          </w:rPrChange>
         </w:rPr>
         <w:pPrChange w:id="1071" w:author="Kien Hoang" w:date="2019-05-20T14:52:00Z">
           <w:pPr>
@@ -12237,45 +12233,775 @@
     </w:p>
     <w:p>
       <w:pPr>
-        <w:pStyle w:val="u2"/>
-        <w:rPr>
-          <w:ins w:id="1073" w:author="Kien Hoang" w:date="2019-05-20T14:53:00Z"/>
-          <w:rFonts w:ascii="Times New Roman" w:hAnsi="Times New Roman" w:cs="Times New Roman"/>
+        <w:rPr>
+          <w:ins w:id="1073" w:author="Kien Hoang" w:date="2019-05-20T15:27:00Z"/>
+          <w:b/>
           <w:lang w:eastAsia="en-US" w:bidi="ar-SA"/>
         </w:rPr>
-      </w:pPr>
-      <w:bookmarkStart w:id="1074" w:name="_Toc527975146"/>
-      <w:r>
-        <w:rPr>
-          <w:rFonts w:ascii="Times New Roman" w:hAnsi="Times New Roman" w:cs="Times New Roman"/>
-          <w:lang w:eastAsia="en-US" w:bidi="ar-SA"/>
-          <w:rPrChange w:id="1075" w:author="Thai Nguyen Viet" w:date="2019-04-20T10:52:00Z">
-            <w:rPr>
-              <w:lang w:eastAsia="en-US" w:bidi="ar-SA"/>
-            </w:rPr>
-          </w:rPrChange>
-        </w:rPr>
-        <w:t>Giao diện</w:t>
-      </w:r>
-      <w:bookmarkEnd w:id="1074"/>
-    </w:p>
-    <w:p>
-      <w:pPr>
-        <w:rPr>
-          <w:lang w:eastAsia="en-US" w:bidi="ar-SA"/>
-          <w:rPrChange w:id="1076" w:author="Kien Hoang" w:date="2019-05-20T14:53:00Z">
-            <w:rPr>
-              <w:lang w:eastAsia="en-US" w:bidi="ar-SA"/>
-            </w:rPr>
-          </w:rPrChange>
-        </w:rPr>
-        <w:pPrChange w:id="1077" w:author="Kien Hoang" w:date="2019-05-20T14:54:00Z">
+        <w:pPrChange w:id="1074" w:author="Kien Hoang" w:date="2019-05-20T14:52:00Z">
           <w:pPr>
             <w:pStyle w:val="u2"/>
           </w:pPr>
         </w:pPrChange>
       </w:pPr>
-      <w:ins w:id="1078" w:author="Kien Hoang" w:date="2019-05-20T14:57:00Z">
+      <w:ins w:id="1075" w:author="Kien Hoang" w:date="2019-05-20T15:09:00Z">
+        <w:r>
+          <w:rPr>
+            <w:b/>
+            <w:lang w:eastAsia="en-US" w:bidi="ar-SA"/>
+            <w:rPrChange w:id="1076" w:author="Kien Hoang" w:date="2019-05-20T15:09:00Z">
+              <w:rPr>
+                <w:lang w:eastAsia="en-US" w:bidi="ar-SA"/>
+              </w:rPr>
+            </w:rPrChange>
+          </w:rPr>
+          <w:t>Mô hình tích hợp phần cứng:</w:t>
+        </w:r>
+      </w:ins>
+    </w:p>
+    <w:p>
+      <w:pPr>
+        <w:jc w:val="center"/>
+        <w:rPr>
+          <w:ins w:id="1077" w:author="Kien Hoang" w:date="2019-05-20T15:27:00Z"/>
+          <w:lang w:eastAsia="en-US" w:bidi="ar-SA"/>
+        </w:rPr>
+      </w:pPr>
+      <w:ins w:id="1078" w:author="Kien Hoang" w:date="2019-05-20T15:27:00Z">
+        <w:r>
+          <w:rPr>
+            <w:noProof/>
+            <w:lang w:eastAsia="ja-JP" w:bidi="ar-SA"/>
+          </w:rPr>
+          <w:drawing>
+            <wp:inline distT="0" distB="0" distL="0" distR="0" wp14:anchorId="05ABEFF2" wp14:editId="3020C5D2">
+              <wp:extent cx="4914900" cy="3286125"/>
+              <wp:effectExtent l="0" t="0" r="0" b="9525"/>
+              <wp:docPr id="10" name="Ảnh 10"/>
+              <wp:cNvGraphicFramePr>
+                <a:graphicFrameLocks xmlns:a="http://schemas.openxmlformats.org/drawingml/2006/main" noChangeAspect="1"/>
+              </wp:cNvGraphicFramePr>
+              <a:graphic xmlns:a="http://schemas.openxmlformats.org/drawingml/2006/main">
+                <a:graphicData uri="http://schemas.openxmlformats.org/drawingml/2006/picture">
+                  <pic:pic xmlns:pic="http://schemas.openxmlformats.org/drawingml/2006/picture">
+                    <pic:nvPicPr>
+                      <pic:cNvPr id="1" name=""/>
+                      <pic:cNvPicPr/>
+                    </pic:nvPicPr>
+                    <pic:blipFill>
+                      <a:blip r:embed="rId18"/>
+                      <a:stretch>
+                        <a:fillRect/>
+                      </a:stretch>
+                    </pic:blipFill>
+                    <pic:spPr>
+                      <a:xfrm>
+                        <a:off x="0" y="0"/>
+                        <a:ext cx="4914900" cy="3286125"/>
+                      </a:xfrm>
+                      <a:prstGeom prst="rect">
+                        <a:avLst/>
+                      </a:prstGeom>
+                    </pic:spPr>
+                  </pic:pic>
+                </a:graphicData>
+              </a:graphic>
+            </wp:inline>
+          </w:drawing>
+        </w:r>
+      </w:ins>
+    </w:p>
+    <w:p>
+      <w:pPr>
+        <w:jc w:val="center"/>
+        <w:rPr>
+          <w:ins w:id="1079" w:author="Kien Hoang" w:date="2019-05-20T15:27:00Z"/>
+          <w:lang w:eastAsia="en-US" w:bidi="ar-SA"/>
+        </w:rPr>
+      </w:pPr>
+      <w:ins w:id="1080" w:author="Kien Hoang" w:date="2019-05-20T15:27:00Z">
+        <w:r>
+          <w:rPr>
+            <w:lang w:eastAsia="en-US" w:bidi="ar-SA"/>
+          </w:rPr>
+          <w:t>Chíp</w:t>
+        </w:r>
+      </w:ins>
+    </w:p>
+    <w:p>
+      <w:pPr>
+        <w:rPr>
+          <w:ins w:id="1081" w:author="Kien Hoang" w:date="2019-05-20T15:09:00Z"/>
+          <w:b/>
+          <w:lang w:eastAsia="en-US" w:bidi="ar-SA"/>
+        </w:rPr>
+        <w:pPrChange w:id="1082" w:author="Kien Hoang" w:date="2019-05-20T14:52:00Z">
+          <w:pPr>
+            <w:pStyle w:val="u2"/>
+          </w:pPr>
+        </w:pPrChange>
+      </w:pPr>
+    </w:p>
+    <w:p>
+      <w:pPr>
+        <w:jc w:val="center"/>
+        <w:rPr>
+          <w:ins w:id="1083" w:author="Kien Hoang" w:date="2019-05-20T15:21:00Z"/>
+          <w:b/>
+          <w:lang w:eastAsia="en-US" w:bidi="ar-SA"/>
+        </w:rPr>
+        <w:pPrChange w:id="1084" w:author="Kien Hoang" w:date="2019-05-20T15:21:00Z">
+          <w:pPr>
+            <w:pStyle w:val="u2"/>
+          </w:pPr>
+        </w:pPrChange>
+      </w:pPr>
+      <w:ins w:id="1085" w:author="Kien Hoang" w:date="2019-05-20T15:15:00Z">
+        <w:r>
+          <w:rPr>
+            <w:noProof/>
+            <w:lang w:eastAsia="ja-JP" w:bidi="ar-SA"/>
+          </w:rPr>
+          <w:lastRenderedPageBreak/>
+          <w:drawing>
+            <wp:inline distT="0" distB="0" distL="0" distR="0" wp14:anchorId="65B4DBDE" wp14:editId="6663D3C6">
+              <wp:extent cx="4391025" cy="1581150"/>
+              <wp:effectExtent l="0" t="0" r="9525" b="0"/>
+              <wp:docPr id="3" name="Ảnh 3"/>
+              <wp:cNvGraphicFramePr>
+                <a:graphicFrameLocks xmlns:a="http://schemas.openxmlformats.org/drawingml/2006/main" noChangeAspect="1"/>
+              </wp:cNvGraphicFramePr>
+              <a:graphic xmlns:a="http://schemas.openxmlformats.org/drawingml/2006/main">
+                <a:graphicData uri="http://schemas.openxmlformats.org/drawingml/2006/picture">
+                  <pic:pic xmlns:pic="http://schemas.openxmlformats.org/drawingml/2006/picture">
+                    <pic:nvPicPr>
+                      <pic:cNvPr id="1" name=""/>
+                      <pic:cNvPicPr/>
+                    </pic:nvPicPr>
+                    <pic:blipFill>
+                      <a:blip r:embed="rId19"/>
+                      <a:stretch>
+                        <a:fillRect/>
+                      </a:stretch>
+                    </pic:blipFill>
+                    <pic:spPr>
+                      <a:xfrm>
+                        <a:off x="0" y="0"/>
+                        <a:ext cx="4391025" cy="1581150"/>
+                      </a:xfrm>
+                      <a:prstGeom prst="rect">
+                        <a:avLst/>
+                      </a:prstGeom>
+                    </pic:spPr>
+                  </pic:pic>
+                </a:graphicData>
+              </a:graphic>
+            </wp:inline>
+          </w:drawing>
+        </w:r>
+      </w:ins>
+    </w:p>
+    <w:p>
+      <w:pPr>
+        <w:jc w:val="center"/>
+        <w:rPr>
+          <w:ins w:id="1086" w:author="Kien Hoang" w:date="2019-05-20T15:15:00Z"/>
+          <w:b/>
+          <w:lang w:eastAsia="en-US" w:bidi="ar-SA"/>
+        </w:rPr>
+        <w:pPrChange w:id="1087" w:author="Kien Hoang" w:date="2019-05-20T15:21:00Z">
+          <w:pPr>
+            <w:pStyle w:val="u2"/>
+          </w:pPr>
+        </w:pPrChange>
+      </w:pPr>
+      <w:ins w:id="1088" w:author="Kien Hoang" w:date="2019-05-20T15:21:00Z">
+        <w:r>
+          <w:rPr>
+            <w:b/>
+            <w:lang w:eastAsia="en-US" w:bidi="ar-SA"/>
+          </w:rPr>
+          <w:t>Led</w:t>
+        </w:r>
+      </w:ins>
+    </w:p>
+    <w:p>
+      <w:pPr>
+        <w:jc w:val="center"/>
+        <w:rPr>
+          <w:ins w:id="1089" w:author="Kien Hoang" w:date="2019-05-20T15:21:00Z"/>
+          <w:noProof/>
+          <w:lang w:eastAsia="ja-JP" w:bidi="ar-SA"/>
+        </w:rPr>
+        <w:pPrChange w:id="1090" w:author="Kien Hoang" w:date="2019-05-20T15:21:00Z">
+          <w:pPr>
+            <w:pStyle w:val="u2"/>
+          </w:pPr>
+        </w:pPrChange>
+      </w:pPr>
+      <w:ins w:id="1091" w:author="Kien Hoang" w:date="2019-05-20T15:16:00Z">
+        <w:r>
+          <w:rPr>
+            <w:noProof/>
+            <w:lang w:eastAsia="ja-JP" w:bidi="ar-SA"/>
+          </w:rPr>
+          <w:drawing>
+            <wp:inline distT="0" distB="0" distL="0" distR="0" wp14:anchorId="15E9C440" wp14:editId="441A858B">
+              <wp:extent cx="1962150" cy="2447925"/>
+              <wp:effectExtent l="0" t="0" r="0" b="9525"/>
+              <wp:docPr id="6" name="Ảnh 6"/>
+              <wp:cNvGraphicFramePr>
+                <a:graphicFrameLocks xmlns:a="http://schemas.openxmlformats.org/drawingml/2006/main" noChangeAspect="1"/>
+              </wp:cNvGraphicFramePr>
+              <a:graphic xmlns:a="http://schemas.openxmlformats.org/drawingml/2006/main">
+                <a:graphicData uri="http://schemas.openxmlformats.org/drawingml/2006/picture">
+                  <pic:pic xmlns:pic="http://schemas.openxmlformats.org/drawingml/2006/picture">
+                    <pic:nvPicPr>
+                      <pic:cNvPr id="1" name=""/>
+                      <pic:cNvPicPr/>
+                    </pic:nvPicPr>
+                    <pic:blipFill>
+                      <a:blip r:embed="rId20"/>
+                      <a:stretch>
+                        <a:fillRect/>
+                      </a:stretch>
+                    </pic:blipFill>
+                    <pic:spPr>
+                      <a:xfrm>
+                        <a:off x="0" y="0"/>
+                        <a:ext cx="1962150" cy="2447925"/>
+                      </a:xfrm>
+                      <a:prstGeom prst="rect">
+                        <a:avLst/>
+                      </a:prstGeom>
+                    </pic:spPr>
+                  </pic:pic>
+                </a:graphicData>
+              </a:graphic>
+            </wp:inline>
+          </w:drawing>
+        </w:r>
+      </w:ins>
+    </w:p>
+    <w:p>
+      <w:pPr>
+        <w:jc w:val="center"/>
+        <w:rPr>
+          <w:ins w:id="1092" w:author="Kien Hoang" w:date="2019-05-20T15:21:00Z"/>
+          <w:noProof/>
+          <w:lang w:eastAsia="ja-JP" w:bidi="ar-SA"/>
+        </w:rPr>
+        <w:pPrChange w:id="1093" w:author="Kien Hoang" w:date="2019-05-20T15:21:00Z">
+          <w:pPr>
+            <w:pStyle w:val="u2"/>
+          </w:pPr>
+        </w:pPrChange>
+      </w:pPr>
+      <w:ins w:id="1094" w:author="Kien Hoang" w:date="2019-05-20T15:21:00Z">
+        <w:r>
+          <w:rPr>
+            <w:noProof/>
+            <w:lang w:eastAsia="ja-JP" w:bidi="ar-SA"/>
+          </w:rPr>
+          <w:t>Buzze</w:t>
+        </w:r>
+      </w:ins>
+      <w:ins w:id="1095" w:author="Kien Hoang" w:date="2019-05-20T15:22:00Z">
+        <w:r>
+          <w:rPr>
+            <w:noProof/>
+            <w:lang w:eastAsia="ja-JP" w:bidi="ar-SA"/>
+          </w:rPr>
+          <w:t>r</w:t>
+        </w:r>
+      </w:ins>
+    </w:p>
+    <w:p>
+      <w:pPr>
+        <w:jc w:val="center"/>
+        <w:rPr>
+          <w:ins w:id="1096" w:author="Kien Hoang" w:date="2019-05-20T15:21:00Z"/>
+          <w:noProof/>
+          <w:lang w:eastAsia="ja-JP" w:bidi="ar-SA"/>
+        </w:rPr>
+        <w:pPrChange w:id="1097" w:author="Kien Hoang" w:date="2019-05-20T15:21:00Z">
+          <w:pPr>
+            <w:pStyle w:val="u2"/>
+          </w:pPr>
+        </w:pPrChange>
+      </w:pPr>
+    </w:p>
+    <w:p>
+      <w:pPr>
+        <w:jc w:val="center"/>
+        <w:rPr>
+          <w:ins w:id="1098" w:author="Kien Hoang" w:date="2019-05-20T15:22:00Z"/>
+          <w:noProof/>
+          <w:lang w:eastAsia="ja-JP" w:bidi="ar-SA"/>
+        </w:rPr>
+        <w:pPrChange w:id="1099" w:author="Kien Hoang" w:date="2019-05-20T15:21:00Z">
+          <w:pPr>
+            <w:pStyle w:val="u2"/>
+          </w:pPr>
+        </w:pPrChange>
+      </w:pPr>
+      <w:ins w:id="1100" w:author="Kien Hoang" w:date="2019-05-20T15:17:00Z">
+        <w:r>
+          <w:rPr>
+            <w:noProof/>
+            <w:lang w:eastAsia="ja-JP" w:bidi="ar-SA"/>
+          </w:rPr>
+          <w:drawing>
+            <wp:inline distT="0" distB="0" distL="0" distR="0" wp14:anchorId="5B511700" wp14:editId="50EC54E8">
+              <wp:extent cx="4648200" cy="2209800"/>
+              <wp:effectExtent l="0" t="0" r="0" b="0"/>
+              <wp:docPr id="7" name="Ảnh 7"/>
+              <wp:cNvGraphicFramePr>
+                <a:graphicFrameLocks xmlns:a="http://schemas.openxmlformats.org/drawingml/2006/main" noChangeAspect="1"/>
+              </wp:cNvGraphicFramePr>
+              <a:graphic xmlns:a="http://schemas.openxmlformats.org/drawingml/2006/main">
+                <a:graphicData uri="http://schemas.openxmlformats.org/drawingml/2006/picture">
+                  <pic:pic xmlns:pic="http://schemas.openxmlformats.org/drawingml/2006/picture">
+                    <pic:nvPicPr>
+                      <pic:cNvPr id="1" name=""/>
+                      <pic:cNvPicPr/>
+                    </pic:nvPicPr>
+                    <pic:blipFill>
+                      <a:blip r:embed="rId21"/>
+                      <a:stretch>
+                        <a:fillRect/>
+                      </a:stretch>
+                    </pic:blipFill>
+                    <pic:spPr>
+                      <a:xfrm>
+                        <a:off x="0" y="0"/>
+                        <a:ext cx="4648200" cy="2209800"/>
+                      </a:xfrm>
+                      <a:prstGeom prst="rect">
+                        <a:avLst/>
+                      </a:prstGeom>
+                    </pic:spPr>
+                  </pic:pic>
+                </a:graphicData>
+              </a:graphic>
+            </wp:inline>
+          </w:drawing>
+        </w:r>
+      </w:ins>
+    </w:p>
+    <w:p>
+      <w:pPr>
+        <w:jc w:val="center"/>
+        <w:rPr>
+          <w:ins w:id="1101" w:author="Kien Hoang" w:date="2019-05-20T15:17:00Z"/>
+          <w:noProof/>
+          <w:lang w:eastAsia="ja-JP" w:bidi="ar-SA"/>
+        </w:rPr>
+        <w:pPrChange w:id="1102" w:author="Kien Hoang" w:date="2019-05-20T15:21:00Z">
+          <w:pPr>
+            <w:pStyle w:val="u2"/>
+          </w:pPr>
+        </w:pPrChange>
+      </w:pPr>
+      <w:ins w:id="1103" w:author="Kien Hoang" w:date="2019-05-20T15:22:00Z">
+        <w:r>
+          <w:rPr>
+            <w:noProof/>
+            <w:lang w:eastAsia="ja-JP" w:bidi="ar-SA"/>
+          </w:rPr>
+          <w:t>Bộ khuếch đại thuật toán</w:t>
+        </w:r>
+      </w:ins>
+    </w:p>
+    <w:p>
+      <w:pPr>
+        <w:jc w:val="center"/>
+        <w:rPr>
+          <w:ins w:id="1104" w:author="Kien Hoang" w:date="2019-05-20T15:09:00Z"/>
+          <w:b/>
+          <w:lang w:eastAsia="en-US" w:bidi="ar-SA"/>
+          <w:rPrChange w:id="1105" w:author="Kien Hoang" w:date="2019-05-20T15:09:00Z">
+            <w:rPr>
+              <w:ins w:id="1106" w:author="Kien Hoang" w:date="2019-05-20T15:09:00Z"/>
+              <w:lang w:eastAsia="en-US" w:bidi="ar-SA"/>
+            </w:rPr>
+          </w:rPrChange>
+        </w:rPr>
+        <w:pPrChange w:id="1107" w:author="Kien Hoang" w:date="2019-05-20T15:21:00Z">
+          <w:pPr>
+            <w:pStyle w:val="u2"/>
+          </w:pPr>
+        </w:pPrChange>
+      </w:pPr>
+      <w:ins w:id="1108" w:author="Kien Hoang" w:date="2019-05-20T15:17:00Z">
+        <w:r>
+          <w:rPr>
+            <w:noProof/>
+            <w:lang w:eastAsia="ja-JP" w:bidi="ar-SA"/>
+          </w:rPr>
+          <w:lastRenderedPageBreak/>
+          <w:drawing>
+            <wp:inline distT="0" distB="0" distL="0" distR="0" wp14:anchorId="2A7A382A" wp14:editId="2DC97322">
+              <wp:extent cx="4486275" cy="2038350"/>
+              <wp:effectExtent l="0" t="0" r="9525" b="0"/>
+              <wp:docPr id="8" name="Ảnh 8"/>
+              <wp:cNvGraphicFramePr>
+                <a:graphicFrameLocks xmlns:a="http://schemas.openxmlformats.org/drawingml/2006/main" noChangeAspect="1"/>
+              </wp:cNvGraphicFramePr>
+              <a:graphic xmlns:a="http://schemas.openxmlformats.org/drawingml/2006/main">
+                <a:graphicData uri="http://schemas.openxmlformats.org/drawingml/2006/picture">
+                  <pic:pic xmlns:pic="http://schemas.openxmlformats.org/drawingml/2006/picture">
+                    <pic:nvPicPr>
+                      <pic:cNvPr id="1" name=""/>
+                      <pic:cNvPicPr/>
+                    </pic:nvPicPr>
+                    <pic:blipFill>
+                      <a:blip r:embed="rId22"/>
+                      <a:stretch>
+                        <a:fillRect/>
+                      </a:stretch>
+                    </pic:blipFill>
+                    <pic:spPr>
+                      <a:xfrm>
+                        <a:off x="0" y="0"/>
+                        <a:ext cx="4486275" cy="2038350"/>
+                      </a:xfrm>
+                      <a:prstGeom prst="rect">
+                        <a:avLst/>
+                      </a:prstGeom>
+                    </pic:spPr>
+                  </pic:pic>
+                </a:graphicData>
+              </a:graphic>
+            </wp:inline>
+          </w:drawing>
+        </w:r>
+      </w:ins>
+    </w:p>
+    <w:p>
+      <w:pPr>
+        <w:jc w:val="center"/>
+        <w:rPr>
+          <w:ins w:id="1109" w:author="Kien Hoang" w:date="2019-05-20T15:23:00Z"/>
+          <w:lang w:eastAsia="en-US" w:bidi="ar-SA"/>
+        </w:rPr>
+        <w:pPrChange w:id="1110" w:author="Kien Hoang" w:date="2019-05-20T15:21:00Z">
+          <w:pPr>
+            <w:pStyle w:val="u2"/>
+          </w:pPr>
+        </w:pPrChange>
+      </w:pPr>
+      <w:ins w:id="1111" w:author="Kien Hoang" w:date="2019-05-20T15:21:00Z">
+        <w:r>
+          <w:rPr>
+            <w:lang w:eastAsia="en-US" w:bidi="ar-SA"/>
+          </w:rPr>
+          <w:t>Module ổn định điện áp ra</w:t>
+        </w:r>
+      </w:ins>
+    </w:p>
+    <w:p>
+      <w:pPr>
+        <w:jc w:val="center"/>
+        <w:rPr>
+          <w:ins w:id="1112" w:author="Kien Hoang" w:date="2019-05-20T15:23:00Z"/>
+          <w:lang w:eastAsia="en-US" w:bidi="ar-SA"/>
+        </w:rPr>
+        <w:pPrChange w:id="1113" w:author="Kien Hoang" w:date="2019-05-20T15:21:00Z">
+          <w:pPr>
+            <w:pStyle w:val="u2"/>
+          </w:pPr>
+        </w:pPrChange>
+      </w:pPr>
+      <w:ins w:id="1114" w:author="Kien Hoang" w:date="2019-05-20T15:23:00Z">
+        <w:r>
+          <w:rPr>
+            <w:noProof/>
+            <w:lang w:eastAsia="ja-JP" w:bidi="ar-SA"/>
+          </w:rPr>
+          <w:drawing>
+            <wp:inline distT="0" distB="0" distL="0" distR="0" wp14:anchorId="69EC2DCD" wp14:editId="65A812AB">
+              <wp:extent cx="5575300" cy="3115310"/>
+              <wp:effectExtent l="0" t="0" r="6350" b="8890"/>
+              <wp:docPr id="9" name="Ảnh 9"/>
+              <wp:cNvGraphicFramePr>
+                <a:graphicFrameLocks xmlns:a="http://schemas.openxmlformats.org/drawingml/2006/main" noChangeAspect="1"/>
+              </wp:cNvGraphicFramePr>
+              <a:graphic xmlns:a="http://schemas.openxmlformats.org/drawingml/2006/main">
+                <a:graphicData uri="http://schemas.openxmlformats.org/drawingml/2006/picture">
+                  <pic:pic xmlns:pic="http://schemas.openxmlformats.org/drawingml/2006/picture">
+                    <pic:nvPicPr>
+                      <pic:cNvPr id="1" name=""/>
+                      <pic:cNvPicPr/>
+                    </pic:nvPicPr>
+                    <pic:blipFill>
+                      <a:blip r:embed="rId23"/>
+                      <a:stretch>
+                        <a:fillRect/>
+                      </a:stretch>
+                    </pic:blipFill>
+                    <pic:spPr>
+                      <a:xfrm>
+                        <a:off x="0" y="0"/>
+                        <a:ext cx="5575300" cy="3115310"/>
+                      </a:xfrm>
+                      <a:prstGeom prst="rect">
+                        <a:avLst/>
+                      </a:prstGeom>
+                    </pic:spPr>
+                  </pic:pic>
+                </a:graphicData>
+              </a:graphic>
+            </wp:inline>
+          </w:drawing>
+        </w:r>
+      </w:ins>
+    </w:p>
+    <w:p>
+      <w:pPr>
+        <w:jc w:val="center"/>
+        <w:rPr>
+          <w:ins w:id="1115" w:author="Kien Hoang" w:date="2019-05-20T15:23:00Z"/>
+          <w:lang w:eastAsia="en-US" w:bidi="ar-SA"/>
+        </w:rPr>
+        <w:pPrChange w:id="1116" w:author="Kien Hoang" w:date="2019-05-20T15:21:00Z">
+          <w:pPr>
+            <w:pStyle w:val="u2"/>
+          </w:pPr>
+        </w:pPrChange>
+      </w:pPr>
+      <w:ins w:id="1117" w:author="Kien Hoang" w:date="2019-05-20T15:23:00Z">
+        <w:r>
+          <w:rPr>
+            <w:lang w:eastAsia="en-US" w:bidi="ar-SA"/>
+          </w:rPr>
+          <w:t>Mạch điều khiển động cơ</w:t>
+        </w:r>
+      </w:ins>
+    </w:p>
+    <w:p>
+      <w:pPr>
+        <w:jc w:val="center"/>
+        <w:rPr>
+          <w:ins w:id="1118" w:author="Kien Hoang" w:date="2019-05-20T15:26:00Z"/>
+          <w:lang w:eastAsia="en-US" w:bidi="ar-SA"/>
+        </w:rPr>
+        <w:pPrChange w:id="1119" w:author="Kien Hoang" w:date="2019-05-20T15:21:00Z">
+          <w:pPr>
+            <w:pStyle w:val="u2"/>
+          </w:pPr>
+        </w:pPrChange>
+      </w:pPr>
+      <w:ins w:id="1120" w:author="Kien Hoang" w:date="2019-05-20T15:26:00Z">
+        <w:r>
+          <w:rPr>
+            <w:noProof/>
+            <w:lang w:eastAsia="ja-JP" w:bidi="ar-SA"/>
+          </w:rPr>
+          <w:drawing>
+            <wp:inline distT="0" distB="0" distL="0" distR="0" wp14:anchorId="1F664F3C" wp14:editId="559E0F37">
+              <wp:extent cx="5575300" cy="1645285"/>
+              <wp:effectExtent l="0" t="0" r="6350" b="0"/>
+              <wp:docPr id="11" name="Ảnh 11"/>
+              <wp:cNvGraphicFramePr>
+                <a:graphicFrameLocks xmlns:a="http://schemas.openxmlformats.org/drawingml/2006/main" noChangeAspect="1"/>
+              </wp:cNvGraphicFramePr>
+              <a:graphic xmlns:a="http://schemas.openxmlformats.org/drawingml/2006/main">
+                <a:graphicData uri="http://schemas.openxmlformats.org/drawingml/2006/picture">
+                  <pic:pic xmlns:pic="http://schemas.openxmlformats.org/drawingml/2006/picture">
+                    <pic:nvPicPr>
+                      <pic:cNvPr id="1" name=""/>
+                      <pic:cNvPicPr/>
+                    </pic:nvPicPr>
+                    <pic:blipFill>
+                      <a:blip r:embed="rId24"/>
+                      <a:stretch>
+                        <a:fillRect/>
+                      </a:stretch>
+                    </pic:blipFill>
+                    <pic:spPr>
+                      <a:xfrm>
+                        <a:off x="0" y="0"/>
+                        <a:ext cx="5575300" cy="1645285"/>
+                      </a:xfrm>
+                      <a:prstGeom prst="rect">
+                        <a:avLst/>
+                      </a:prstGeom>
+                    </pic:spPr>
+                  </pic:pic>
+                </a:graphicData>
+              </a:graphic>
+            </wp:inline>
+          </w:drawing>
+        </w:r>
+      </w:ins>
+    </w:p>
+    <w:p>
+      <w:pPr>
+        <w:jc w:val="center"/>
+        <w:rPr>
+          <w:ins w:id="1121" w:author="Kien Hoang" w:date="2019-05-20T15:27:00Z"/>
+          <w:lang w:eastAsia="en-US" w:bidi="ar-SA"/>
+        </w:rPr>
+        <w:pPrChange w:id="1122" w:author="Kien Hoang" w:date="2019-05-20T15:21:00Z">
+          <w:pPr>
+            <w:pStyle w:val="u2"/>
+          </w:pPr>
+        </w:pPrChange>
+      </w:pPr>
+      <w:ins w:id="1123" w:author="Kien Hoang" w:date="2019-05-20T15:26:00Z">
+        <w:r>
+          <w:rPr>
+            <w:lang w:eastAsia="en-US" w:bidi="ar-SA"/>
+          </w:rPr>
+          <w:t>Connector</w:t>
+        </w:r>
+      </w:ins>
+    </w:p>
+    <w:p>
+      <w:pPr>
+        <w:jc w:val="left"/>
+        <w:rPr>
+          <w:ins w:id="1124" w:author="Kien Hoang" w:date="2019-05-20T15:28:00Z"/>
+          <w:b/>
+          <w:lang w:eastAsia="en-US" w:bidi="ar-SA"/>
+        </w:rPr>
+        <w:pPrChange w:id="1125" w:author="Kien Hoang" w:date="2019-05-20T15:28:00Z">
+          <w:pPr>
+            <w:pStyle w:val="u2"/>
+          </w:pPr>
+        </w:pPrChange>
+      </w:pPr>
+      <w:ins w:id="1126" w:author="Kien Hoang" w:date="2019-05-20T15:27:00Z">
+        <w:r>
+          <w:rPr>
+            <w:b/>
+            <w:lang w:eastAsia="en-US" w:bidi="ar-SA"/>
+            <w:rPrChange w:id="1127" w:author="Kien Hoang" w:date="2019-05-20T15:28:00Z">
+              <w:rPr>
+                <w:lang w:eastAsia="en-US" w:bidi="ar-SA"/>
+              </w:rPr>
+            </w:rPrChange>
+          </w:rPr>
+          <w:t>Sơ đồ mạch tổng quan cần thiết cho qbot:</w:t>
+        </w:r>
+      </w:ins>
+    </w:p>
+    <w:p>
+      <w:pPr>
+        <w:jc w:val="left"/>
+        <w:rPr>
+          <w:lang w:eastAsia="en-US" w:bidi="ar-SA"/>
+          <w:rPrChange w:id="1128" w:author="Kien Hoang" w:date="2019-05-20T15:28:00Z">
+            <w:rPr>
+              <w:lang w:eastAsia="en-US" w:bidi="ar-SA"/>
+            </w:rPr>
+          </w:rPrChange>
+        </w:rPr>
+        <w:pPrChange w:id="1129" w:author="Kien Hoang" w:date="2019-05-20T15:28:00Z">
+          <w:pPr>
+            <w:pStyle w:val="u2"/>
+          </w:pPr>
+        </w:pPrChange>
+      </w:pPr>
+      <w:ins w:id="1130" w:author="Kien Hoang" w:date="2019-05-20T15:38:00Z">
+        <w:r>
+          <w:rPr>
+            <w:noProof/>
+            <w:lang w:eastAsia="ja-JP" w:bidi="ar-SA"/>
+          </w:rPr>
+          <w:lastRenderedPageBreak/>
+          <w:drawing>
+            <wp:inline distT="0" distB="0" distL="0" distR="0" wp14:anchorId="4A8A7823" wp14:editId="788046D9">
+              <wp:extent cx="5575300" cy="2235835"/>
+              <wp:effectExtent l="0" t="0" r="6350" b="0"/>
+              <wp:docPr id="12" name="Ảnh 12"/>
+              <wp:cNvGraphicFramePr>
+                <a:graphicFrameLocks xmlns:a="http://schemas.openxmlformats.org/drawingml/2006/main" noChangeAspect="1"/>
+              </wp:cNvGraphicFramePr>
+              <a:graphic xmlns:a="http://schemas.openxmlformats.org/drawingml/2006/main">
+                <a:graphicData uri="http://schemas.openxmlformats.org/drawingml/2006/picture">
+                  <pic:pic xmlns:pic="http://schemas.openxmlformats.org/drawingml/2006/picture">
+                    <pic:nvPicPr>
+                      <pic:cNvPr id="12" name="phan_cung.png"/>
+                      <pic:cNvPicPr/>
+                    </pic:nvPicPr>
+                    <pic:blipFill>
+                      <a:blip r:embed="rId25">
+                        <a:extLst>
+                          <a:ext uri="{28A0092B-C50C-407E-A947-70E740481C1C}">
+                            <a14:useLocalDpi xmlns:a14="http://schemas.microsoft.com/office/drawing/2010/main" val="0"/>
+                          </a:ext>
+                        </a:extLst>
+                      </a:blip>
+                      <a:stretch>
+                        <a:fillRect/>
+                      </a:stretch>
+                    </pic:blipFill>
+                    <pic:spPr>
+                      <a:xfrm>
+                        <a:off x="0" y="0"/>
+                        <a:ext cx="5575300" cy="2235835"/>
+                      </a:xfrm>
+                      <a:prstGeom prst="rect">
+                        <a:avLst/>
+                      </a:prstGeom>
+                    </pic:spPr>
+                  </pic:pic>
+                </a:graphicData>
+              </a:graphic>
+            </wp:inline>
+          </w:drawing>
+        </w:r>
+        <w:r>
+          <w:rPr>
+            <w:lang w:eastAsia="en-US" w:bidi="ar-SA"/>
+          </w:rPr>
+          <w:tab/>
+        </w:r>
+      </w:ins>
+    </w:p>
+    <w:p>
+      <w:pPr>
+        <w:pStyle w:val="u2"/>
+        <w:rPr>
+          <w:ins w:id="1131" w:author="Kien Hoang" w:date="2019-05-20T14:53:00Z"/>
+          <w:rFonts w:ascii="Times New Roman" w:hAnsi="Times New Roman" w:cs="Times New Roman"/>
+          <w:lang w:eastAsia="en-US" w:bidi="ar-SA"/>
+        </w:rPr>
+      </w:pPr>
+      <w:bookmarkStart w:id="1132" w:name="_Toc527975146"/>
+      <w:r>
+        <w:rPr>
+          <w:rFonts w:ascii="Times New Roman" w:hAnsi="Times New Roman" w:cs="Times New Roman"/>
+          <w:lang w:eastAsia="en-US" w:bidi="ar-SA"/>
+          <w:rPrChange w:id="1133" w:author="Thai Nguyen Viet" w:date="2019-04-20T10:52:00Z">
+            <w:rPr>
+              <w:lang w:eastAsia="en-US" w:bidi="ar-SA"/>
+            </w:rPr>
+          </w:rPrChange>
+        </w:rPr>
+        <w:t>Giao diện</w:t>
+      </w:r>
+      <w:bookmarkEnd w:id="1132"/>
+    </w:p>
+    <w:p>
+      <w:pPr>
+        <w:rPr>
+          <w:lang w:eastAsia="en-US" w:bidi="ar-SA"/>
+          <w:rPrChange w:id="1134" w:author="Kien Hoang" w:date="2019-05-20T14:53:00Z">
+            <w:rPr>
+              <w:lang w:eastAsia="en-US" w:bidi="ar-SA"/>
+            </w:rPr>
+          </w:rPrChange>
+        </w:rPr>
+        <w:pPrChange w:id="1135" w:author="Kien Hoang" w:date="2019-05-20T14:54:00Z">
+          <w:pPr>
+            <w:pStyle w:val="u2"/>
+          </w:pPr>
+        </w:pPrChange>
+      </w:pPr>
+      <w:ins w:id="1136" w:author="Kien Hoang" w:date="2019-05-20T14:57:00Z">
         <w:r>
           <w:rPr>
             <w:lang w:eastAsia="en-US" w:bidi="ar-SA"/>
@@ -12283,7 +13009,7 @@
           <w:t xml:space="preserve">Người sử dụng có thể download phần mềm </w:t>
         </w:r>
       </w:ins>
-      <w:ins w:id="1079" w:author="Kien Hoang" w:date="2019-05-20T15:02:00Z">
+      <w:ins w:id="1137" w:author="Kien Hoang" w:date="2019-05-20T15:02:00Z">
         <w:r>
           <w:rPr>
             <w:lang w:eastAsia="en-US" w:bidi="ar-SA"/>
@@ -12291,7 +13017,7 @@
           <w:t>Qbot APP</w:t>
         </w:r>
       </w:ins>
-      <w:ins w:id="1080" w:author="Kien Hoang" w:date="2019-05-20T14:57:00Z">
+      <w:ins w:id="1138" w:author="Kien Hoang" w:date="2019-05-20T14:57:00Z">
         <w:r>
           <w:rPr>
             <w:lang w:eastAsia="en-US" w:bidi="ar-SA"/>
@@ -12299,7 +13025,7 @@
           <w:t xml:space="preserve"> trên kho ứng dụng của android, ios để có thể đi</w:t>
         </w:r>
       </w:ins>
-      <w:ins w:id="1081" w:author="Kien Hoang" w:date="2019-05-20T14:59:00Z">
+      <w:ins w:id="1139" w:author="Kien Hoang" w:date="2019-05-20T14:59:00Z">
         <w:r>
           <w:rPr>
             <w:lang w:eastAsia="en-US" w:bidi="ar-SA"/>
@@ -12312,17 +13038,17 @@
       <w:pPr>
         <w:pStyle w:val="u2"/>
         <w:rPr>
-          <w:ins w:id="1082" w:author="Thai Nguyen Viet" w:date="2019-05-18T20:40:00Z"/>
+          <w:ins w:id="1140" w:author="Thai Nguyen Viet" w:date="2019-05-18T20:40:00Z"/>
           <w:rFonts w:ascii="Times New Roman" w:hAnsi="Times New Roman" w:cs="Times New Roman"/>
           <w:lang w:eastAsia="en-US" w:bidi="ar-SA"/>
         </w:rPr>
       </w:pPr>
-      <w:bookmarkStart w:id="1083" w:name="_Toc527975147"/>
+      <w:bookmarkStart w:id="1141" w:name="_Toc527975147"/>
       <w:r>
         <w:rPr>
           <w:rFonts w:ascii="Times New Roman" w:hAnsi="Times New Roman" w:cs="Times New Roman"/>
           <w:lang w:eastAsia="en-US" w:bidi="ar-SA"/>
-          <w:rPrChange w:id="1084" w:author="Thai Nguyen Viet" w:date="2019-04-20T10:52:00Z">
+          <w:rPrChange w:id="1142" w:author="Thai Nguyen Viet" w:date="2019-04-20T10:52:00Z">
             <w:rPr>
               <w:lang w:eastAsia="en-US" w:bidi="ar-SA"/>
             </w:rPr>
@@ -12330,17 +13056,17 @@
         </w:rPr>
         <w:t>Cơ sở dữ liệu</w:t>
       </w:r>
-      <w:bookmarkEnd w:id="1083"/>
+      <w:bookmarkEnd w:id="1141"/>
     </w:p>
     <w:p>
       <w:pPr>
         <w:ind w:left="576"/>
         <w:rPr>
-          <w:ins w:id="1085" w:author="Thai Nguyen Viet" w:date="2019-05-18T20:45:00Z"/>
+          <w:ins w:id="1143" w:author="Thai Nguyen Viet" w:date="2019-05-18T20:45:00Z"/>
           <w:lang w:eastAsia="en-US" w:bidi="ar-SA"/>
         </w:rPr>
       </w:pPr>
-      <w:ins w:id="1086" w:author="Thai Nguyen Viet" w:date="2019-05-18T20:44:00Z">
+      <w:ins w:id="1144" w:author="Thai Nguyen Viet" w:date="2019-05-18T20:44:00Z">
         <w:r>
           <w:rPr>
             <w:lang w:eastAsia="en-US" w:bidi="ar-SA"/>
@@ -12348,7 +13074,7 @@
           <w:t>Mã ng</w:t>
         </w:r>
       </w:ins>
-      <w:ins w:id="1087" w:author="Thai Nguyen Viet" w:date="2019-05-18T20:45:00Z">
+      <w:ins w:id="1145" w:author="Thai Nguyen Viet" w:date="2019-05-18T20:45:00Z">
         <w:r>
           <w:rPr>
             <w:lang w:eastAsia="en-US" w:bidi="ar-SA"/>
@@ -12367,11 +13093,11 @@
       <w:pPr>
         <w:ind w:left="576"/>
         <w:rPr>
-          <w:ins w:id="1088" w:author="Thai Nguyen Viet" w:date="2019-05-18T20:45:00Z"/>
+          <w:ins w:id="1146" w:author="Thai Nguyen Viet" w:date="2019-05-18T20:45:00Z"/>
           <w:lang w:eastAsia="en-US" w:bidi="ar-SA"/>
         </w:rPr>
       </w:pPr>
-      <w:ins w:id="1089" w:author="Thai Nguyen Viet" w:date="2019-05-18T20:45:00Z">
+      <w:ins w:id="1147" w:author="Thai Nguyen Viet" w:date="2019-05-18T20:45:00Z">
         <w:r>
           <w:rPr>
             <w:lang w:eastAsia="en-US" w:bidi="ar-SA"/>
@@ -12384,11 +13110,11 @@
       <w:pPr>
         <w:ind w:left="576"/>
         <w:rPr>
-          <w:ins w:id="1090" w:author="Thai Nguyen Viet" w:date="2019-05-18T20:46:00Z"/>
+          <w:ins w:id="1148" w:author="Thai Nguyen Viet" w:date="2019-05-18T20:46:00Z"/>
           <w:lang w:eastAsia="en-US" w:bidi="ar-SA"/>
         </w:rPr>
       </w:pPr>
-      <w:ins w:id="1091" w:author="Thai Nguyen Viet" w:date="2019-05-18T20:45:00Z">
+      <w:ins w:id="1149" w:author="Thai Nguyen Viet" w:date="2019-05-18T20:45:00Z">
         <w:r>
           <w:rPr>
             <w:lang w:eastAsia="en-US" w:bidi="ar-SA"/>
@@ -12396,7 +13122,7 @@
           <w:t>.c</w:t>
         </w:r>
       </w:ins>
-      <w:ins w:id="1092" w:author="Thai Nguyen Viet" w:date="2019-05-18T20:46:00Z">
+      <w:ins w:id="1150" w:author="Thai Nguyen Viet" w:date="2019-05-18T20:46:00Z">
         <w:r>
           <w:rPr>
             <w:lang w:eastAsia="en-US" w:bidi="ar-SA"/>
@@ -12409,19 +13135,19 @@
       <w:pPr>
         <w:ind w:left="576"/>
         <w:rPr>
-          <w:rPrChange w:id="1093" w:author="Thai Nguyen Viet" w:date="2019-05-18T20:49:00Z">
+          <w:rPrChange w:id="1151" w:author="Thai Nguyen Viet" w:date="2019-05-18T20:49:00Z">
             <w:rPr>
               <w:lang w:eastAsia="en-US" w:bidi="ar-SA"/>
             </w:rPr>
           </w:rPrChange>
         </w:rPr>
-        <w:pPrChange w:id="1094" w:author="Thai Nguyen Viet" w:date="2019-05-18T20:40:00Z">
+        <w:pPrChange w:id="1152" w:author="Thai Nguyen Viet" w:date="2019-05-18T20:40:00Z">
           <w:pPr>
             <w:pStyle w:val="u2"/>
           </w:pPr>
         </w:pPrChange>
       </w:pPr>
-      <w:ins w:id="1095" w:author="Thai Nguyen Viet" w:date="2019-05-18T20:47:00Z">
+      <w:ins w:id="1153" w:author="Thai Nguyen Viet" w:date="2019-05-18T20:47:00Z">
         <w:r>
           <w:rPr>
             <w:lang w:eastAsia="en-US" w:bidi="ar-SA"/>
@@ -12429,7 +13155,7 @@
           <w:t>Thiết kế và chạy bằng t</w:t>
         </w:r>
       </w:ins>
-      <w:ins w:id="1096" w:author="Thai Nguyen Viet" w:date="2019-05-18T20:50:00Z">
+      <w:ins w:id="1154" w:author="Thai Nguyen Viet" w:date="2019-05-18T20:50:00Z">
         <w:r>
           <w:t>ool Adruino.</w:t>
         </w:r>
@@ -12439,17 +13165,17 @@
       <w:pPr>
         <w:pStyle w:val="u2"/>
         <w:rPr>
-          <w:ins w:id="1097" w:author="Kien Hoang" w:date="2019-05-20T15:03:00Z"/>
+          <w:ins w:id="1155" w:author="Kien Hoang" w:date="2019-05-20T15:03:00Z"/>
           <w:rFonts w:ascii="Times New Roman" w:hAnsi="Times New Roman" w:cs="Times New Roman"/>
           <w:lang w:eastAsia="en-US" w:bidi="ar-SA"/>
         </w:rPr>
       </w:pPr>
-      <w:bookmarkStart w:id="1098" w:name="_Toc527975148"/>
+      <w:bookmarkStart w:id="1156" w:name="_Toc527975148"/>
       <w:r>
         <w:rPr>
           <w:rFonts w:ascii="Times New Roman" w:hAnsi="Times New Roman" w:cs="Times New Roman"/>
           <w:lang w:eastAsia="en-US" w:bidi="ar-SA"/>
-          <w:rPrChange w:id="1099" w:author="Thai Nguyen Viet" w:date="2019-04-20T10:52:00Z">
+          <w:rPrChange w:id="1157" w:author="Thai Nguyen Viet" w:date="2019-04-20T10:52:00Z">
             <w:rPr>
               <w:lang w:eastAsia="en-US" w:bidi="ar-SA"/>
             </w:rPr>
@@ -12457,16 +13183,16 @@
         </w:rPr>
         <w:t>Mạng</w:t>
       </w:r>
-      <w:bookmarkEnd w:id="1098"/>
+      <w:bookmarkEnd w:id="1156"/>
     </w:p>
     <w:p>
       <w:pPr>
         <w:rPr>
-          <w:ins w:id="1100" w:author="Kien Hoang" w:date="2019-05-20T15:03:00Z"/>
+          <w:ins w:id="1158" w:author="Kien Hoang" w:date="2019-05-20T15:03:00Z"/>
           <w:lang w:eastAsia="en-US" w:bidi="ar-SA"/>
         </w:rPr>
       </w:pPr>
-      <w:ins w:id="1101" w:author="Kien Hoang" w:date="2019-05-20T15:03:00Z">
+      <w:ins w:id="1159" w:author="Kien Hoang" w:date="2019-05-20T15:03:00Z">
         <w:r>
           <w:rPr>
             <w:lang w:eastAsia="en-US" w:bidi="ar-SA"/>
@@ -12479,8 +13205,6 @@
           </w:rPr>
           <w:t xml:space="preserve">mạng </w:t>
         </w:r>
-        <w:bookmarkStart w:id="1102" w:name="_GoBack"/>
-        <w:bookmarkEnd w:id="1102"/>
         <w:r>
           <w:rPr>
             <w:lang w:eastAsia="en-US" w:bidi="ar-SA"/>
@@ -12492,23 +13216,23 @@
     <w:p>
       <w:pPr>
         <w:rPr>
-          <w:ins w:id="1103" w:author="Kien Hoang" w:date="2019-05-20T14:57:00Z"/>
+          <w:ins w:id="1160" w:author="Kien Hoang" w:date="2019-05-20T14:57:00Z"/>
           <w:lang w:eastAsia="en-US" w:bidi="ar-SA"/>
-          <w:rPrChange w:id="1104" w:author="Kien Hoang" w:date="2019-05-20T15:03:00Z">
-            <w:rPr>
-              <w:ins w:id="1105" w:author="Kien Hoang" w:date="2019-05-20T14:57:00Z"/>
+          <w:rPrChange w:id="1161" w:author="Kien Hoang" w:date="2019-05-20T15:03:00Z">
+            <w:rPr>
+              <w:ins w:id="1162" w:author="Kien Hoang" w:date="2019-05-20T14:57:00Z"/>
               <w:rFonts w:ascii="Times New Roman" w:hAnsi="Times New Roman" w:cs="Times New Roman"/>
               <w:lang w:eastAsia="en-US" w:bidi="ar-SA"/>
             </w:rPr>
           </w:rPrChange>
         </w:rPr>
-        <w:pPrChange w:id="1106" w:author="Kien Hoang" w:date="2019-05-20T15:03:00Z">
+        <w:pPrChange w:id="1163" w:author="Kien Hoang" w:date="2019-05-20T15:03:00Z">
           <w:pPr>
             <w:pStyle w:val="u2"/>
           </w:pPr>
         </w:pPrChange>
       </w:pPr>
-      <w:ins w:id="1107" w:author="Kien Hoang" w:date="2019-05-20T15:03:00Z">
+      <w:ins w:id="1164" w:author="Kien Hoang" w:date="2019-05-20T15:03:00Z">
         <w:r>
           <w:rPr>
             <w:lang w:eastAsia="en-US" w:bidi="ar-SA"/>
@@ -12520,16 +13244,16 @@
     <w:p>
       <w:pPr>
         <w:rPr>
-          <w:del w:id="1108" w:author="Kien Hoang" w:date="2019-05-20T14:59:00Z"/>
+          <w:del w:id="1165" w:author="Kien Hoang" w:date="2019-05-20T14:59:00Z"/>
           <w:lang w:eastAsia="en-US" w:bidi="ar-SA"/>
-          <w:rPrChange w:id="1109" w:author="Kien Hoang" w:date="2019-05-20T14:57:00Z">
-            <w:rPr>
-              <w:del w:id="1110" w:author="Kien Hoang" w:date="2019-05-20T14:59:00Z"/>
+          <w:rPrChange w:id="1166" w:author="Kien Hoang" w:date="2019-05-20T14:57:00Z">
+            <w:rPr>
+              <w:del w:id="1167" w:author="Kien Hoang" w:date="2019-05-20T14:59:00Z"/>
               <w:lang w:eastAsia="en-US" w:bidi="ar-SA"/>
             </w:rPr>
           </w:rPrChange>
         </w:rPr>
-        <w:pPrChange w:id="1111" w:author="Kien Hoang" w:date="2019-05-20T14:57:00Z">
+        <w:pPrChange w:id="1168" w:author="Kien Hoang" w:date="2019-05-20T14:57:00Z">
           <w:pPr>
             <w:pStyle w:val="u2"/>
           </w:pPr>
@@ -12540,17 +13264,17 @@
       <w:pPr>
         <w:pStyle w:val="u2"/>
         <w:rPr>
-          <w:ins w:id="1112" w:author="Thai Nguyen Viet" w:date="2019-05-18T20:36:00Z"/>
+          <w:ins w:id="1169" w:author="Thai Nguyen Viet" w:date="2019-05-18T20:36:00Z"/>
           <w:rFonts w:ascii="Times New Roman" w:hAnsi="Times New Roman" w:cs="Times New Roman"/>
           <w:lang w:eastAsia="en-US" w:bidi="ar-SA"/>
         </w:rPr>
       </w:pPr>
-      <w:bookmarkStart w:id="1113" w:name="_Toc527975149"/>
+      <w:bookmarkStart w:id="1170" w:name="_Toc527975149"/>
       <w:r>
         <w:rPr>
           <w:rFonts w:ascii="Times New Roman" w:hAnsi="Times New Roman" w:cs="Times New Roman"/>
           <w:lang w:eastAsia="en-US" w:bidi="ar-SA"/>
-          <w:rPrChange w:id="1114" w:author="Thai Nguyen Viet" w:date="2019-04-20T10:52:00Z">
+          <w:rPrChange w:id="1171" w:author="Thai Nguyen Viet" w:date="2019-04-20T10:52:00Z">
             <w:rPr>
               <w:lang w:eastAsia="en-US" w:bidi="ar-SA"/>
             </w:rPr>
@@ -12558,26 +13282,26 @@
         </w:rPr>
         <w:t>Tương tác người dùng</w:t>
       </w:r>
-      <w:bookmarkEnd w:id="1113"/>
+      <w:bookmarkEnd w:id="1170"/>
     </w:p>
     <w:p>
       <w:pPr>
         <w:ind w:left="576"/>
         <w:rPr>
           <w:lang w:eastAsia="en-US" w:bidi="ar-SA"/>
-          <w:rPrChange w:id="1115" w:author="Thai Nguyen Viet" w:date="2019-05-18T20:36:00Z">
+          <w:rPrChange w:id="1172" w:author="Thai Nguyen Viet" w:date="2019-05-18T20:36:00Z">
             <w:rPr>
               <w:lang w:eastAsia="en-US" w:bidi="ar-SA"/>
             </w:rPr>
           </w:rPrChange>
         </w:rPr>
-        <w:pPrChange w:id="1116" w:author="Thai Nguyen Viet" w:date="2019-05-18T20:36:00Z">
+        <w:pPrChange w:id="1173" w:author="Thai Nguyen Viet" w:date="2019-05-18T20:36:00Z">
           <w:pPr>
             <w:pStyle w:val="u2"/>
           </w:pPr>
         </w:pPrChange>
       </w:pPr>
-      <w:ins w:id="1117" w:author="Thai Nguyen Viet" w:date="2019-05-18T20:36:00Z">
+      <w:ins w:id="1174" w:author="Thai Nguyen Viet" w:date="2019-05-18T20:36:00Z">
         <w:r>
           <w:rPr>
             <w:lang w:eastAsia="en-US" w:bidi="ar-SA"/>
@@ -12585,7 +13309,7 @@
           <w:t>Các thông số đo lường về khoảng cá</w:t>
         </w:r>
       </w:ins>
-      <w:ins w:id="1118" w:author="Thai Nguyen Viet" w:date="2019-05-18T20:37:00Z">
+      <w:ins w:id="1175" w:author="Thai Nguyen Viet" w:date="2019-05-18T20:37:00Z">
         <w:r>
           <w:rPr>
             <w:lang w:eastAsia="en-US" w:bidi="ar-SA"/>
@@ -12593,7 +13317,7 @@
           <w:t xml:space="preserve">ch được hiển thị trên bảng hiển thị của Qbot. Khi khởi động , Qbot sẽ quay để xác </w:t>
         </w:r>
       </w:ins>
-      <w:ins w:id="1119" w:author="Thai Nguyen Viet" w:date="2019-05-18T20:38:00Z">
+      <w:ins w:id="1176" w:author="Thai Nguyen Viet" w:date="2019-05-18T20:38:00Z">
         <w:r>
           <w:rPr>
             <w:lang w:eastAsia="en-US" w:bidi="ar-SA"/>
@@ -12601,7 +13325,7 @@
           <w:t xml:space="preserve">định xem có vật thể trước mặt hay không. Nếu tồn tại vật thể cách Qbot trong phạm vi được thiết kế sẵn thì Qbot sẽ di chuyển tương </w:t>
         </w:r>
       </w:ins>
-      <w:ins w:id="1120" w:author="Thai Nguyen Viet" w:date="2019-05-18T20:39:00Z">
+      <w:ins w:id="1177" w:author="Thai Nguyen Viet" w:date="2019-05-18T20:39:00Z">
         <w:r>
           <w:rPr>
             <w:lang w:eastAsia="en-US" w:bidi="ar-SA"/>
@@ -12614,48 +13338,47 @@
       <w:pPr>
         <w:pStyle w:val="u2"/>
         <w:rPr>
-          <w:ins w:id="1121" w:author="Thai Nguyen Viet" w:date="2019-05-18T20:40:00Z"/>
+          <w:ins w:id="1178" w:author="Thai Nguyen Viet" w:date="2019-05-18T20:40:00Z"/>
           <w:rFonts w:ascii="Times New Roman" w:hAnsi="Times New Roman" w:cs="Times New Roman"/>
           <w:lang w:eastAsia="en-US" w:bidi="ar-SA"/>
         </w:rPr>
       </w:pPr>
-      <w:bookmarkStart w:id="1122" w:name="_Toc527975150"/>
+      <w:bookmarkStart w:id="1179" w:name="_Toc527975150"/>
       <w:r>
         <w:rPr>
           <w:rFonts w:ascii="Times New Roman" w:hAnsi="Times New Roman" w:cs="Times New Roman"/>
           <w:lang w:eastAsia="en-US" w:bidi="ar-SA"/>
-          <w:rPrChange w:id="1123" w:author="Thai Nguyen Viet" w:date="2019-04-20T10:52:00Z">
+          <w:rPrChange w:id="1180" w:author="Thai Nguyen Viet" w:date="2019-04-20T10:52:00Z">
             <w:rPr>
               <w:lang w:eastAsia="en-US" w:bidi="ar-SA"/>
             </w:rPr>
           </w:rPrChange>
         </w:rPr>
-        <w:lastRenderedPageBreak/>
         <w:t>Đặc tả giao diện API (interface)</w:t>
       </w:r>
-      <w:bookmarkEnd w:id="1122"/>
+      <w:bookmarkEnd w:id="1179"/>
     </w:p>
     <w:p>
       <w:pPr>
         <w:ind w:left="576"/>
         <w:rPr>
-          <w:ins w:id="1124" w:author="Thai Nguyen Viet" w:date="2019-05-07T09:39:00Z"/>
+          <w:ins w:id="1181" w:author="Thai Nguyen Viet" w:date="2019-05-07T09:39:00Z"/>
           <w:lang w:eastAsia="en-US" w:bidi="ar-SA"/>
-          <w:rPrChange w:id="1125" w:author="Thai Nguyen Viet" w:date="2019-05-18T20:40:00Z">
-            <w:rPr>
-              <w:ins w:id="1126" w:author="Thai Nguyen Viet" w:date="2019-05-07T09:39:00Z"/>
+          <w:rPrChange w:id="1182" w:author="Thai Nguyen Viet" w:date="2019-05-18T20:40:00Z">
+            <w:rPr>
+              <w:ins w:id="1183" w:author="Thai Nguyen Viet" w:date="2019-05-07T09:39:00Z"/>
               <w:rFonts w:ascii="Times New Roman" w:hAnsi="Times New Roman" w:cs="Times New Roman"/>
               <w:lang w:eastAsia="en-US" w:bidi="ar-SA"/>
             </w:rPr>
           </w:rPrChange>
         </w:rPr>
-        <w:pPrChange w:id="1127" w:author="Thai Nguyen Viet" w:date="2019-05-18T20:40:00Z">
+        <w:pPrChange w:id="1184" w:author="Thai Nguyen Viet" w:date="2019-05-18T20:40:00Z">
           <w:pPr>
             <w:pStyle w:val="u2"/>
           </w:pPr>
         </w:pPrChange>
       </w:pPr>
-      <w:ins w:id="1128" w:author="Thai Nguyen Viet" w:date="2019-05-18T20:40:00Z">
+      <w:ins w:id="1185" w:author="Thai Nguyen Viet" w:date="2019-05-18T20:40:00Z">
         <w:r>
           <w:rPr>
             <w:lang w:eastAsia="en-US" w:bidi="ar-SA"/>
@@ -12663,7 +13386,7 @@
           <w:t>Các thành viên thiết kế sơ bộ tổng quan sau đó thống nhất với nhau va</w:t>
         </w:r>
       </w:ins>
-      <w:ins w:id="1129" w:author="Thai Nguyen Viet" w:date="2019-05-18T20:41:00Z">
+      <w:ins w:id="1186" w:author="Thai Nguyen Viet" w:date="2019-05-18T20:41:00Z">
         <w:r>
           <w:rPr>
             <w:lang w:eastAsia="en-US" w:bidi="ar-SA"/>
@@ -12671,7 +13394,7 @@
           <w:t>i trò và nhiệm vụ của mỗi cá nhân từ đó sau khi hoàn thiện code có thể dễ dàng trong khâu việc ghép nối code và hoàn thiện sản phẩm.</w:t>
         </w:r>
       </w:ins>
-      <w:ins w:id="1130" w:author="Thai Nguyen Viet" w:date="2019-05-18T20:42:00Z">
+      <w:ins w:id="1187" w:author="Thai Nguyen Viet" w:date="2019-05-18T20:42:00Z">
         <w:r>
           <w:rPr>
             <w:lang w:eastAsia="en-US" w:bidi="ar-SA"/>
@@ -12684,19 +13407,19 @@
       <w:pPr>
         <w:rPr>
           <w:lang w:eastAsia="en-US" w:bidi="ar-SA"/>
-          <w:rPrChange w:id="1131" w:author="Thai Nguyen Viet" w:date="2019-05-07T09:39:00Z">
+          <w:rPrChange w:id="1188" w:author="Thai Nguyen Viet" w:date="2019-05-07T09:39:00Z">
             <w:rPr>
               <w:lang w:eastAsia="en-US" w:bidi="ar-SA"/>
             </w:rPr>
           </w:rPrChange>
         </w:rPr>
-        <w:pPrChange w:id="1132" w:author="Thai Nguyen Viet" w:date="2019-05-07T09:39:00Z">
+        <w:pPrChange w:id="1189" w:author="Thai Nguyen Viet" w:date="2019-05-07T09:39:00Z">
           <w:pPr>
             <w:pStyle w:val="u2"/>
           </w:pPr>
         </w:pPrChange>
       </w:pPr>
-      <w:ins w:id="1133" w:author="Thai Nguyen Viet" w:date="2019-05-18T20:43:00Z">
+      <w:ins w:id="1190" w:author="Thai Nguyen Viet" w:date="2019-05-18T20:43:00Z">
         <w:r>
           <w:rPr>
             <w:lang w:eastAsia="en-US" w:bidi="ar-SA"/>
@@ -12712,27 +13435,28 @@
         <w:rPr>
           <w:rFonts w:ascii="Times New Roman" w:hAnsi="Times New Roman" w:cs="Times New Roman"/>
           <w:lang w:eastAsia="en-US" w:bidi="ar-SA"/>
-          <w:rPrChange w:id="1134" w:author="Thai Nguyen Viet" w:date="2019-04-20T10:52:00Z">
+          <w:rPrChange w:id="1191" w:author="Thai Nguyen Viet" w:date="2019-04-20T10:52:00Z">
             <w:rPr>
               <w:lang w:eastAsia="en-US" w:bidi="ar-SA"/>
             </w:rPr>
           </w:rPrChange>
         </w:rPr>
       </w:pPr>
-      <w:bookmarkStart w:id="1135" w:name="_Toc527975151"/>
+      <w:bookmarkStart w:id="1192" w:name="_Toc527975151"/>
       <w:r>
         <w:rPr>
           <w:rFonts w:ascii="Times New Roman" w:hAnsi="Times New Roman" w:cs="Times New Roman"/>
           <w:lang w:eastAsia="en-US" w:bidi="ar-SA"/>
-          <w:rPrChange w:id="1136" w:author="Thai Nguyen Viet" w:date="2019-04-20T10:52:00Z">
+          <w:rPrChange w:id="1193" w:author="Thai Nguyen Viet" w:date="2019-04-20T10:52:00Z">
             <w:rPr>
               <w:lang w:eastAsia="en-US" w:bidi="ar-SA"/>
             </w:rPr>
           </w:rPrChange>
         </w:rPr>
+        <w:lastRenderedPageBreak/>
         <w:t>Bảo mật</w:t>
       </w:r>
-      <w:bookmarkEnd w:id="1135"/>
+      <w:bookmarkEnd w:id="1192"/>
     </w:p>
     <w:p>
       <w:pPr>
@@ -12740,19 +13464,19 @@
         <w:rPr>
           <w:rFonts w:ascii="Times New Roman" w:hAnsi="Times New Roman" w:cs="Times New Roman"/>
           <w:lang w:eastAsia="en-US" w:bidi="ar-SA"/>
-          <w:rPrChange w:id="1137" w:author="Thai Nguyen Viet" w:date="2019-04-20T10:52:00Z">
+          <w:rPrChange w:id="1194" w:author="Thai Nguyen Viet" w:date="2019-04-20T10:52:00Z">
             <w:rPr>
               <w:lang w:eastAsia="en-US" w:bidi="ar-SA"/>
             </w:rPr>
           </w:rPrChange>
         </w:rPr>
       </w:pPr>
-      <w:bookmarkStart w:id="1138" w:name="_Toc527975152"/>
+      <w:bookmarkStart w:id="1195" w:name="_Toc527975152"/>
       <w:r>
         <w:rPr>
           <w:rFonts w:ascii="Times New Roman" w:hAnsi="Times New Roman" w:cs="Times New Roman"/>
           <w:lang w:eastAsia="en-US" w:bidi="ar-SA"/>
-          <w:rPrChange w:id="1139" w:author="Thai Nguyen Viet" w:date="2019-04-20T10:52:00Z">
+          <w:rPrChange w:id="1196" w:author="Thai Nguyen Viet" w:date="2019-04-20T10:52:00Z">
             <w:rPr>
               <w:lang w:eastAsia="en-US" w:bidi="ar-SA"/>
             </w:rPr>
@@ -12760,7 +13484,7 @@
         </w:rPr>
         <w:t>Sao lưu phục hồi</w:t>
       </w:r>
-      <w:bookmarkEnd w:id="1138"/>
+      <w:bookmarkEnd w:id="1195"/>
     </w:p>
     <w:p>
       <w:pPr>
@@ -12768,19 +13492,19 @@
         <w:rPr>
           <w:rFonts w:ascii="Times New Roman" w:hAnsi="Times New Roman" w:cs="Times New Roman"/>
           <w:lang w:eastAsia="en-US" w:bidi="ar-SA"/>
-          <w:rPrChange w:id="1140" w:author="Thai Nguyen Viet" w:date="2019-04-20T10:52:00Z">
+          <w:rPrChange w:id="1197" w:author="Thai Nguyen Viet" w:date="2019-04-20T10:52:00Z">
             <w:rPr>
               <w:lang w:eastAsia="en-US" w:bidi="ar-SA"/>
             </w:rPr>
           </w:rPrChange>
         </w:rPr>
       </w:pPr>
-      <w:bookmarkStart w:id="1141" w:name="_Toc527975153"/>
+      <w:bookmarkStart w:id="1198" w:name="_Toc527975153"/>
       <w:r>
         <w:rPr>
           <w:rFonts w:ascii="Times New Roman" w:hAnsi="Times New Roman" w:cs="Times New Roman"/>
           <w:lang w:eastAsia="en-US" w:bidi="ar-SA"/>
-          <w:rPrChange w:id="1142" w:author="Thai Nguyen Viet" w:date="2019-04-20T10:52:00Z">
+          <w:rPrChange w:id="1199" w:author="Thai Nguyen Viet" w:date="2019-04-20T10:52:00Z">
             <w:rPr>
               <w:lang w:eastAsia="en-US" w:bidi="ar-SA"/>
             </w:rPr>
@@ -12788,14 +13512,14 @@
         </w:rPr>
         <w:t>Chuyển đổi dữ liệu</w:t>
       </w:r>
-      <w:bookmarkEnd w:id="1141"/>
+      <w:bookmarkEnd w:id="1198"/>
     </w:p>
     <w:p>
       <w:pPr>
         <w:rPr>
           <w:rFonts w:ascii="Times New Roman" w:hAnsi="Times New Roman" w:cs="Times New Roman"/>
           <w:lang w:eastAsia="en-US" w:bidi="ar-SA"/>
-          <w:rPrChange w:id="1143" w:author="Thai Nguyen Viet" w:date="2019-04-20T10:52:00Z">
+          <w:rPrChange w:id="1200" w:author="Thai Nguyen Viet" w:date="2019-04-20T10:52:00Z">
             <w:rPr>
               <w:lang w:eastAsia="en-US" w:bidi="ar-SA"/>
             </w:rPr>
@@ -12809,19 +13533,19 @@
         <w:rPr>
           <w:rFonts w:ascii="Times New Roman" w:hAnsi="Times New Roman" w:cs="Times New Roman"/>
           <w:lang w:eastAsia="en-US" w:bidi="ar-SA"/>
-          <w:rPrChange w:id="1144" w:author="Thai Nguyen Viet" w:date="2019-04-20T10:52:00Z">
+          <w:rPrChange w:id="1201" w:author="Thai Nguyen Viet" w:date="2019-04-20T10:52:00Z">
             <w:rPr>
               <w:lang w:eastAsia="en-US" w:bidi="ar-SA"/>
             </w:rPr>
           </w:rPrChange>
         </w:rPr>
       </w:pPr>
-      <w:bookmarkStart w:id="1145" w:name="_Toc527975154"/>
+      <w:bookmarkStart w:id="1202" w:name="_Toc527975154"/>
       <w:r>
         <w:rPr>
           <w:rFonts w:ascii="Times New Roman" w:hAnsi="Times New Roman" w:cs="Times New Roman"/>
           <w:lang w:eastAsia="en-US" w:bidi="ar-SA"/>
-          <w:rPrChange w:id="1146" w:author="Thai Nguyen Viet" w:date="2019-04-20T10:52:00Z">
+          <w:rPrChange w:id="1203" w:author="Thai Nguyen Viet" w:date="2019-04-20T10:52:00Z">
             <w:rPr>
               <w:lang w:eastAsia="en-US" w:bidi="ar-SA"/>
             </w:rPr>
@@ -12829,15 +13553,17 @@
         </w:rPr>
         <w:t>Danh mục tài liệu liên quan</w:t>
       </w:r>
-      <w:bookmarkEnd w:id="1145"/>
+      <w:bookmarkEnd w:id="1202"/>
     </w:p>
     <w:p>
       <w:pPr>
         <w:rPr>
+          <w:del w:id="1204" w:author="Kien Hoang" w:date="2019-05-20T15:40:00Z"/>
           <w:rFonts w:ascii="Times New Roman" w:hAnsi="Times New Roman" w:cs="Times New Roman"/>
           <w:lang w:eastAsia="en-US" w:bidi="ar-SA"/>
-          <w:rPrChange w:id="1147" w:author="Thai Nguyen Viet" w:date="2019-04-20T10:52:00Z">
-            <w:rPr>
+          <w:rPrChange w:id="1205" w:author="Thai Nguyen Viet" w:date="2019-04-20T10:52:00Z">
+            <w:rPr>
+              <w:del w:id="1206" w:author="Kien Hoang" w:date="2019-05-20T15:40:00Z"/>
               <w:lang w:eastAsia="en-US" w:bidi="ar-SA"/>
             </w:rPr>
           </w:rPrChange>
@@ -12849,19 +13575,21 @@
         <w:rPr>
           <w:rFonts w:ascii="Times New Roman" w:hAnsi="Times New Roman" w:cs="Times New Roman"/>
           <w:lang w:eastAsia="en-US" w:bidi="ar-SA"/>
-          <w:rPrChange w:id="1148" w:author="Thai Nguyen Viet" w:date="2019-04-20T10:52:00Z">
+          <w:rPrChange w:id="1207" w:author="Thai Nguyen Viet" w:date="2019-04-20T10:52:00Z">
             <w:rPr>
               <w:lang w:eastAsia="en-US" w:bidi="ar-SA"/>
             </w:rPr>
           </w:rPrChange>
         </w:rPr>
       </w:pPr>
+      <w:bookmarkStart w:id="1208" w:name="_GoBack"/>
+      <w:bookmarkEnd w:id="1208"/>
     </w:p>
     <w:p>
       <w:pPr>
         <w:rPr>
           <w:rFonts w:ascii="Times New Roman" w:hAnsi="Times New Roman" w:cs="Times New Roman"/>
-          <w:rPrChange w:id="1149" w:author="Thai Nguyen Viet" w:date="2019-04-20T10:52:00Z">
+          <w:rPrChange w:id="1209" w:author="Thai Nguyen Viet" w:date="2019-04-20T10:52:00Z">
             <w:rPr/>
           </w:rPrChange>
         </w:rPr>
@@ -12871,7 +13599,7 @@
       <w:pPr>
         <w:rPr>
           <w:rFonts w:ascii="Times New Roman" w:hAnsi="Times New Roman" w:cs="Times New Roman"/>
-          <w:rPrChange w:id="1150" w:author="Thai Nguyen Viet" w:date="2019-04-20T10:52:00Z">
+          <w:rPrChange w:id="1210" w:author="Thai Nguyen Viet" w:date="2019-04-20T10:52:00Z">
             <w:rPr/>
           </w:rPrChange>
         </w:rPr>
@@ -12881,7 +13609,7 @@
       <w:pPr>
         <w:rPr>
           <w:rFonts w:ascii="Times New Roman" w:hAnsi="Times New Roman" w:cs="Times New Roman"/>
-          <w:rPrChange w:id="1151" w:author="Thai Nguyen Viet" w:date="2019-04-20T10:52:00Z">
+          <w:rPrChange w:id="1211" w:author="Thai Nguyen Viet" w:date="2019-04-20T10:52:00Z">
             <w:rPr/>
           </w:rPrChange>
         </w:rPr>
@@ -12890,45 +13618,50 @@
     <w:p>
       <w:pPr>
         <w:rPr>
-          <w:ins w:id="1152" w:author="Thai Nguyen Viet" w:date="2019-05-07T09:58:00Z"/>
-          <w:rFonts w:ascii="Times New Roman" w:hAnsi="Times New Roman" w:cs="Times New Roman"/>
-        </w:rPr>
-      </w:pPr>
-      <w:ins w:id="1153" w:author="Thai Nguyen Viet" w:date="2019-05-07T09:58:00Z">
-        <w:r>
-          <w:rPr>
-            <w:rFonts w:ascii="Times New Roman" w:hAnsi="Times New Roman" w:cs="Times New Roman"/>
-          </w:rPr>
-          <w:t>Làm ( không cần in ) slide – 15 trang.</w:t>
-        </w:r>
+          <w:ins w:id="1212" w:author="Thai Nguyen Viet" w:date="2019-05-07T09:58:00Z"/>
+          <w:del w:id="1213" w:author="Kien Hoang" w:date="2019-05-20T15:39:00Z"/>
+          <w:rFonts w:ascii="Times New Roman" w:hAnsi="Times New Roman" w:cs="Times New Roman"/>
+        </w:rPr>
+      </w:pPr>
+      <w:ins w:id="1214" w:author="Thai Nguyen Viet" w:date="2019-05-07T09:58:00Z">
+        <w:del w:id="1215" w:author="Kien Hoang" w:date="2019-05-20T15:39:00Z">
+          <w:r>
+            <w:rPr>
+              <w:rFonts w:ascii="Times New Roman" w:hAnsi="Times New Roman" w:cs="Times New Roman"/>
+            </w:rPr>
+            <w:delText>Làm ( không cần in ) slide – 15 trang.</w:delText>
+          </w:r>
+        </w:del>
       </w:ins>
     </w:p>
     <w:p>
       <w:pPr>
         <w:rPr>
-          <w:del w:id="1154" w:author="Thai Nguyen Viet" w:date="2019-05-07T09:59:00Z"/>
-          <w:rFonts w:ascii="Times New Roman" w:hAnsi="Times New Roman" w:cs="Times New Roman"/>
-          <w:rPrChange w:id="1155" w:author="Thai Nguyen Viet" w:date="2019-04-20T10:52:00Z">
-            <w:rPr>
-              <w:del w:id="1156" w:author="Thai Nguyen Viet" w:date="2019-05-07T09:59:00Z"/>
-            </w:rPr>
-          </w:rPrChange>
-        </w:rPr>
-      </w:pPr>
-      <w:ins w:id="1157" w:author="Thai Nguyen Viet" w:date="2019-05-07T09:58:00Z">
-        <w:r>
-          <w:rPr>
-            <w:rFonts w:ascii="Times New Roman" w:hAnsi="Times New Roman" w:cs="Times New Roman"/>
-          </w:rPr>
-          <w:t>Hoàn thiện và in báo cáo file doc.</w:t>
-        </w:r>
+          <w:del w:id="1216" w:author="Kien Hoang" w:date="2019-05-20T15:39:00Z"/>
+          <w:rFonts w:ascii="Times New Roman" w:hAnsi="Times New Roman" w:cs="Times New Roman"/>
+          <w:rPrChange w:id="1217" w:author="Thai Nguyen Viet" w:date="2019-04-20T10:52:00Z">
+            <w:rPr>
+              <w:del w:id="1218" w:author="Kien Hoang" w:date="2019-05-20T15:39:00Z"/>
+            </w:rPr>
+          </w:rPrChange>
+        </w:rPr>
+      </w:pPr>
+      <w:ins w:id="1219" w:author="Thai Nguyen Viet" w:date="2019-05-07T09:58:00Z">
+        <w:del w:id="1220" w:author="Kien Hoang" w:date="2019-05-20T15:39:00Z">
+          <w:r>
+            <w:rPr>
+              <w:rFonts w:ascii="Times New Roman" w:hAnsi="Times New Roman" w:cs="Times New Roman"/>
+            </w:rPr>
+            <w:delText>Hoàn thiện và in báo cáo file doc.</w:delText>
+          </w:r>
+        </w:del>
       </w:ins>
     </w:p>
     <w:p>
       <w:pPr>
         <w:rPr>
           <w:rFonts w:ascii="Times New Roman" w:hAnsi="Times New Roman" w:cs="Times New Roman"/>
-          <w:rPrChange w:id="1158" w:author="Thai Nguyen Viet" w:date="2019-04-20T10:52:00Z">
+          <w:rPrChange w:id="1221" w:author="Thai Nguyen Viet" w:date="2019-04-20T10:52:00Z">
             <w:rPr/>
           </w:rPrChange>
         </w:rPr>
@@ -12938,7 +13671,7 @@
       <w:pPr>
         <w:rPr>
           <w:rFonts w:ascii="Times New Roman" w:hAnsi="Times New Roman" w:cs="Times New Roman"/>
-          <w:rPrChange w:id="1159" w:author="Thai Nguyen Viet" w:date="2019-04-20T10:52:00Z">
+          <w:rPrChange w:id="1222" w:author="Thai Nguyen Viet" w:date="2019-04-20T10:52:00Z">
             <w:rPr/>
           </w:rPrChange>
         </w:rPr>
@@ -12948,7 +13681,7 @@
       <w:pPr>
         <w:rPr>
           <w:rFonts w:ascii="Times New Roman" w:hAnsi="Times New Roman" w:cs="Times New Roman"/>
-          <w:rPrChange w:id="1160" w:author="Thai Nguyen Viet" w:date="2019-04-20T10:52:00Z">
+          <w:rPrChange w:id="1223" w:author="Thai Nguyen Viet" w:date="2019-04-20T10:52:00Z">
             <w:rPr/>
           </w:rPrChange>
         </w:rPr>
@@ -12958,7 +13691,7 @@
       <w:pPr>
         <w:rPr>
           <w:rFonts w:ascii="Times New Roman" w:hAnsi="Times New Roman" w:cs="Times New Roman"/>
-          <w:rPrChange w:id="1161" w:author="Thai Nguyen Viet" w:date="2019-04-20T10:52:00Z">
+          <w:rPrChange w:id="1224" w:author="Thai Nguyen Viet" w:date="2019-04-20T10:52:00Z">
             <w:rPr/>
           </w:rPrChange>
         </w:rPr>
@@ -12968,7 +13701,7 @@
       <w:pPr>
         <w:rPr>
           <w:rFonts w:ascii="Times New Roman" w:hAnsi="Times New Roman" w:cs="Times New Roman"/>
-          <w:rPrChange w:id="1162" w:author="Thai Nguyen Viet" w:date="2019-04-20T10:52:00Z">
+          <w:rPrChange w:id="1225" w:author="Thai Nguyen Viet" w:date="2019-04-20T10:52:00Z">
             <w:rPr/>
           </w:rPrChange>
         </w:rPr>
@@ -12978,7 +13711,7 @@
       <w:pPr>
         <w:rPr>
           <w:rFonts w:ascii="Times New Roman" w:hAnsi="Times New Roman" w:cs="Times New Roman"/>
-          <w:rPrChange w:id="1163" w:author="Thai Nguyen Viet" w:date="2019-04-20T10:52:00Z">
+          <w:rPrChange w:id="1226" w:author="Thai Nguyen Viet" w:date="2019-04-20T10:52:00Z">
             <w:rPr/>
           </w:rPrChange>
         </w:rPr>
@@ -12988,19 +13721,19 @@
       <w:pPr>
         <w:rPr>
           <w:rFonts w:ascii="Times New Roman" w:hAnsi="Times New Roman" w:cs="Times New Roman"/>
-          <w:rPrChange w:id="1164" w:author="Thai Nguyen Viet" w:date="2019-04-20T10:52:00Z">
+          <w:rPrChange w:id="1227" w:author="Thai Nguyen Viet" w:date="2019-04-20T10:52:00Z">
             <w:rPr/>
           </w:rPrChange>
         </w:rPr>
       </w:pPr>
     </w:p>
     <w:sectPr>
-      <w:headerReference w:type="even" r:id="rId18"/>
-      <w:headerReference w:type="default" r:id="rId19"/>
-      <w:footerReference w:type="even" r:id="rId20"/>
-      <w:footerReference w:type="default" r:id="rId21"/>
-      <w:headerReference w:type="first" r:id="rId22"/>
-      <w:footerReference w:type="first" r:id="rId23"/>
+      <w:headerReference w:type="even" r:id="rId26"/>
+      <w:headerReference w:type="default" r:id="rId27"/>
+      <w:footerReference w:type="even" r:id="rId28"/>
+      <w:footerReference w:type="default" r:id="rId29"/>
+      <w:headerReference w:type="first" r:id="rId30"/>
+      <w:footerReference w:type="first" r:id="rId31"/>
       <w:footnotePr>
         <w:pos w:val="beneathText"/>
       </w:footnotePr>
@@ -13350,7 +14083,7 @@
         <w:color w:val="C00000"/>
         <w:lang w:eastAsia="ar-SA" w:bidi="ar-SA"/>
       </w:rPr>
-      <w:t>9</w:t>
+      <w:t>11</w:t>
     </w:r>
     <w:r>
       <w:rPr>
@@ -13399,7 +14132,7 @@
         <w:color w:val="C00000"/>
         <w:lang w:eastAsia="ar-SA" w:bidi="ar-SA"/>
       </w:rPr>
-      <w:t>9</w:t>
+      <w:t>12</w:t>
     </w:r>
     <w:r>
       <w:rPr>
@@ -20120,87 +20853,87 @@
     </dgm:pt>
   </dgm:ptLst>
   <dgm:cxnLst>
+    <dgm:cxn modelId="{4DCAC5C8-C003-4509-BA07-1809C286D701}" type="presOf" srcId="{6CBC3C3B-FCCC-4863-BE12-6A56787F4276}" destId="{D2095EDE-5AF2-4DBA-AAE5-EE9DE44ED189}" srcOrd="0" destOrd="0" presId="urn:microsoft.com/office/officeart/2005/8/layout/process2"/>
+    <dgm:cxn modelId="{0107B1BC-91BE-4FC6-8329-ACA8987FCE8B}" type="presOf" srcId="{B865185F-BBC2-46AA-9FB9-F6F539EFB415}" destId="{7B195BE9-0D3B-42D9-843E-A95F991EA744}" srcOrd="0" destOrd="0" presId="urn:microsoft.com/office/officeart/2005/8/layout/process2"/>
     <dgm:cxn modelId="{F5EAF81A-7282-45E5-A2A2-E8C041589216}" srcId="{A52D3F97-7970-4E7E-82A0-832CAFC4BB5C}" destId="{12438D75-65A3-45FA-80C1-208C06964CB9}" srcOrd="2" destOrd="0" parTransId="{6B33455B-A2F3-40C2-850E-15A8D15973D2}" sibTransId="{AA9BE435-7864-4E17-B027-7042CAD8E33D}"/>
-    <dgm:cxn modelId="{C5C8DF8E-8ABA-48E1-9A03-7164B6B8C35D}" type="presOf" srcId="{D6878242-E137-4D26-8E4F-A43721AA03C0}" destId="{C29833C0-2C7E-4908-93F3-718BA3CCD601}" srcOrd="1" destOrd="0" presId="urn:microsoft.com/office/officeart/2005/8/layout/process2"/>
-    <dgm:cxn modelId="{59097443-7C76-461A-A952-2A723D8827C8}" type="presOf" srcId="{5EDD5B85-715C-4192-8C56-5C2063356290}" destId="{24043461-DF72-40D9-BD41-7C94200D06D6}" srcOrd="1" destOrd="0" presId="urn:microsoft.com/office/officeart/2005/8/layout/process2"/>
-    <dgm:cxn modelId="{DB17A3D0-E32F-461C-AA9B-071114566595}" type="presOf" srcId="{80EE2030-4CA6-4B45-99DE-A500576DC7D9}" destId="{B334BE17-BBE0-41BB-B0C6-93D50CFD0245}" srcOrd="0" destOrd="0" presId="urn:microsoft.com/office/officeart/2005/8/layout/process2"/>
-    <dgm:cxn modelId="{E187F5C9-1D41-4696-9723-8624330C2EB0}" type="presOf" srcId="{5EDD5B85-715C-4192-8C56-5C2063356290}" destId="{EB1EC089-DBD0-40C6-B490-FE161F8B4AAF}" srcOrd="0" destOrd="0" presId="urn:microsoft.com/office/officeart/2005/8/layout/process2"/>
-    <dgm:cxn modelId="{C2E61168-46C1-410C-A472-65D37C55473B}" type="presOf" srcId="{5A54E1C2-4E63-449C-BE40-D8DBD7BD341D}" destId="{B22D5E97-BA4B-40F9-A308-1B098F6FAC75}" srcOrd="0" destOrd="0" presId="urn:microsoft.com/office/officeart/2005/8/layout/process2"/>
-    <dgm:cxn modelId="{8326B846-3415-4652-BFFC-C879BB62E20A}" type="presOf" srcId="{768AD2F7-222C-4887-BCB7-66123C041104}" destId="{0FD39CD5-B5FC-4D99-956D-448077D094A3}" srcOrd="0" destOrd="0" presId="urn:microsoft.com/office/officeart/2005/8/layout/process2"/>
-    <dgm:cxn modelId="{E0AA4455-63C3-4758-AC4B-FB97685931D6}" type="presOf" srcId="{A52D3F97-7970-4E7E-82A0-832CAFC4BB5C}" destId="{AA47E1FC-6EDE-4B5F-BCA0-8E829B6EB8C6}" srcOrd="0" destOrd="0" presId="urn:microsoft.com/office/officeart/2005/8/layout/process2"/>
-    <dgm:cxn modelId="{5F56A252-8FB0-4AEA-B5C5-0BEE7018E404}" type="presOf" srcId="{AA9BE435-7864-4E17-B027-7042CAD8E33D}" destId="{E4987F6F-E9CC-40EE-8921-9E5AF43C4759}" srcOrd="0" destOrd="0" presId="urn:microsoft.com/office/officeart/2005/8/layout/process2"/>
-    <dgm:cxn modelId="{F34DB059-4278-468C-A9A2-B75CFBB77795}" type="presOf" srcId="{B83A0FBC-AD66-4C31-B62B-119781B29E9E}" destId="{3FD3659C-78E0-4640-A964-1AADE1FEDC52}" srcOrd="1" destOrd="0" presId="urn:microsoft.com/office/officeart/2005/8/layout/process2"/>
-    <dgm:cxn modelId="{F962029C-FEAE-4BBA-862A-5A1912AD3D64}" type="presOf" srcId="{12438D75-65A3-45FA-80C1-208C06964CB9}" destId="{34B6B5AC-3E6A-4BC5-83C5-A8F8C847E029}" srcOrd="0" destOrd="0" presId="urn:microsoft.com/office/officeart/2005/8/layout/process2"/>
-    <dgm:cxn modelId="{E48FE228-47EB-4B56-B448-226BD66E599D}" type="presOf" srcId="{D20C5607-B956-4FAE-91A6-640DD5795BFC}" destId="{569D0844-EBF8-47FC-8F1E-B7CA0871CAC2}" srcOrd="1" destOrd="0" presId="urn:microsoft.com/office/officeart/2005/8/layout/process2"/>
+    <dgm:cxn modelId="{DC3693B3-CF19-4E5E-BA31-1C6DB16D45D5}" type="presOf" srcId="{1F32396F-ACC9-443C-B695-8F7BE39DBF4C}" destId="{E89D25F6-CCAC-435C-9B8A-63A5AFE875F3}" srcOrd="0" destOrd="0" presId="urn:microsoft.com/office/officeart/2005/8/layout/process2"/>
+    <dgm:cxn modelId="{7BB02D24-A6B1-4E92-B556-F8637A253710}" type="presOf" srcId="{D20C5607-B956-4FAE-91A6-640DD5795BFC}" destId="{569D0844-EBF8-47FC-8F1E-B7CA0871CAC2}" srcOrd="1" destOrd="0" presId="urn:microsoft.com/office/officeart/2005/8/layout/process2"/>
+    <dgm:cxn modelId="{B03783AA-979D-45BF-B902-253BC379C70F}" type="presOf" srcId="{B83A0FBC-AD66-4C31-B62B-119781B29E9E}" destId="{27B05FEB-FB31-4ADB-94C7-43578F35A78F}" srcOrd="0" destOrd="0" presId="urn:microsoft.com/office/officeart/2005/8/layout/process2"/>
+    <dgm:cxn modelId="{58A10CD4-FECF-4854-A92E-671839B003A8}" type="presOf" srcId="{2DCC4287-F6FE-4F62-8685-2B7BA9402E74}" destId="{C56D6B9F-B937-4148-AC8F-0EFDF6B8B977}" srcOrd="0" destOrd="0" presId="urn:microsoft.com/office/officeart/2005/8/layout/process2"/>
+    <dgm:cxn modelId="{64806E45-7129-4EAA-A7C4-FB5A96C83A06}" type="presOf" srcId="{A4F63631-D9EE-4DC3-A168-5B109544EEA2}" destId="{DF187C5B-7042-41A1-85CE-A7BA697CB23F}" srcOrd="0" destOrd="0" presId="urn:microsoft.com/office/officeart/2005/8/layout/process2"/>
+    <dgm:cxn modelId="{6E21D372-AB78-4B5F-9A35-1E3B065FA2C4}" type="presOf" srcId="{450B1300-8BBF-407E-9986-D51961989355}" destId="{B02EB46D-58FA-4A2D-AB4C-56609E951B78}" srcOrd="0" destOrd="0" presId="urn:microsoft.com/office/officeart/2005/8/layout/process2"/>
+    <dgm:cxn modelId="{36483516-8ABD-4583-8B0E-E600876328DA}" type="presOf" srcId="{08406936-EAAC-4D36-8572-5934E15AE6BE}" destId="{A5F8736E-3D83-4F13-BAAF-2EE51B0D20C7}" srcOrd="0" destOrd="0" presId="urn:microsoft.com/office/officeart/2005/8/layout/process2"/>
+    <dgm:cxn modelId="{87471F6E-DF2D-4A9A-B2F3-BE76EBDE22AD}" type="presOf" srcId="{8D8E891F-AD7E-4FBC-9B2B-BFFFA53E2128}" destId="{726A699A-54D6-4EDB-9999-9183C97B1493}" srcOrd="0" destOrd="0" presId="urn:microsoft.com/office/officeart/2005/8/layout/process2"/>
+    <dgm:cxn modelId="{E87C256F-D912-417B-A3B1-F4486059BB64}" type="presOf" srcId="{8B610267-32E8-4686-9873-0C58CE70AFFD}" destId="{C78EB9EE-231E-4B32-80D2-16D636A882EC}" srcOrd="0" destOrd="0" presId="urn:microsoft.com/office/officeart/2005/8/layout/process2"/>
+    <dgm:cxn modelId="{C0B654CA-CE53-4DD3-931D-D050FD855F9C}" type="presOf" srcId="{80EE2030-4CA6-4B45-99DE-A500576DC7D9}" destId="{B334BE17-BBE0-41BB-B0C6-93D50CFD0245}" srcOrd="0" destOrd="0" presId="urn:microsoft.com/office/officeart/2005/8/layout/process2"/>
+    <dgm:cxn modelId="{1352C236-2BA4-4428-A1BC-CE1F50A67B4D}" type="presOf" srcId="{AB1A41AC-907A-4788-A560-70701E1CEA0B}" destId="{B822A495-FD00-4EB1-B7AB-AE76B55B21ED}" srcOrd="0" destOrd="0" presId="urn:microsoft.com/office/officeart/2005/8/layout/process2"/>
     <dgm:cxn modelId="{BBBD7F51-B63D-4C90-A520-BF6C688B2EC1}" srcId="{A52D3F97-7970-4E7E-82A0-832CAFC4BB5C}" destId="{AB1A41AC-907A-4788-A560-70701E1CEA0B}" srcOrd="9" destOrd="0" parTransId="{C38CF9AA-C3B9-495A-9BE7-40A8D5E7A95B}" sibTransId="{43EA7916-FDDD-47CC-92AC-AFCA57277A96}"/>
     <dgm:cxn modelId="{78E2940A-5E47-48E4-B841-E26A7865FFE6}" srcId="{A52D3F97-7970-4E7E-82A0-832CAFC4BB5C}" destId="{5A54E1C2-4E63-449C-BE40-D8DBD7BD341D}" srcOrd="5" destOrd="0" parTransId="{048AC6C6-7551-48E1-B1E6-AB7B926EB5DE}" sibTransId="{D20C5607-B956-4FAE-91A6-640DD5795BFC}"/>
     <dgm:cxn modelId="{CEC1DD78-CA00-4ACD-8062-23AEF687F8E3}" srcId="{A52D3F97-7970-4E7E-82A0-832CAFC4BB5C}" destId="{B865185F-BBC2-46AA-9FB9-F6F539EFB415}" srcOrd="10" destOrd="0" parTransId="{E189979F-3554-4924-80F1-2B5508B279F3}" sibTransId="{8D8E891F-AD7E-4FBC-9B2B-BFFFA53E2128}"/>
-    <dgm:cxn modelId="{F4541002-92B8-4EE5-8048-B27EACEBA293}" type="presOf" srcId="{AA9BE435-7864-4E17-B027-7042CAD8E33D}" destId="{FF85D896-FD80-4109-9BD9-5C74823E4996}" srcOrd="1" destOrd="0" presId="urn:microsoft.com/office/officeart/2005/8/layout/process2"/>
+    <dgm:cxn modelId="{77E670BA-BE5A-4C25-97F4-08C777D7F59E}" type="presOf" srcId="{AA9BE435-7864-4E17-B027-7042CAD8E33D}" destId="{FF85D896-FD80-4109-9BD9-5C74823E4996}" srcOrd="1" destOrd="0" presId="urn:microsoft.com/office/officeart/2005/8/layout/process2"/>
+    <dgm:cxn modelId="{39D0E3C0-2AAA-460E-8B97-DC79118040A9}" type="presOf" srcId="{43EA7916-FDDD-47CC-92AC-AFCA57277A96}" destId="{FD5786D8-A4DC-4582-958A-4AC7313ECD9B}" srcOrd="0" destOrd="0" presId="urn:microsoft.com/office/officeart/2005/8/layout/process2"/>
+    <dgm:cxn modelId="{7CC32729-4B79-45D6-B1BB-2D20C0837751}" type="presOf" srcId="{AA9BE435-7864-4E17-B027-7042CAD8E33D}" destId="{E4987F6F-E9CC-40EE-8921-9E5AF43C4759}" srcOrd="0" destOrd="0" presId="urn:microsoft.com/office/officeart/2005/8/layout/process2"/>
+    <dgm:cxn modelId="{B61A3C2E-A5DB-4D6D-A5F9-482AFB15442D}" type="presOf" srcId="{43EA7916-FDDD-47CC-92AC-AFCA57277A96}" destId="{34672244-A5CD-424B-AC2B-3C78C8F2C7CF}" srcOrd="1" destOrd="0" presId="urn:microsoft.com/office/officeart/2005/8/layout/process2"/>
+    <dgm:cxn modelId="{EBED50F1-797B-4040-B8B9-C5ECBD97C996}" type="presOf" srcId="{A52D3F97-7970-4E7E-82A0-832CAFC4BB5C}" destId="{AA47E1FC-6EDE-4B5F-BCA0-8E829B6EB8C6}" srcOrd="0" destOrd="0" presId="urn:microsoft.com/office/officeart/2005/8/layout/process2"/>
+    <dgm:cxn modelId="{5EC731C9-59EF-4838-8595-4C1B91536AA3}" type="presOf" srcId="{3BFC03A6-174A-473C-B1E8-651F3B5CD010}" destId="{78D4D61A-A9CB-4281-9D7A-9EB4627BD64E}" srcOrd="0" destOrd="0" presId="urn:microsoft.com/office/officeart/2005/8/layout/process2"/>
     <dgm:cxn modelId="{29AC1DB3-B76C-4009-987E-D407B73741F6}" srcId="{A52D3F97-7970-4E7E-82A0-832CAFC4BB5C}" destId="{2DCC4287-F6FE-4F62-8685-2B7BA9402E74}" srcOrd="8" destOrd="0" parTransId="{C1D21773-3E64-4F9D-BCF3-7138E941AAAB}" sibTransId="{08406936-EAAC-4D36-8572-5934E15AE6BE}"/>
-    <dgm:cxn modelId="{5370F1FF-136C-4809-A6FA-9A324AE52199}" type="presOf" srcId="{450B1300-8BBF-407E-9986-D51961989355}" destId="{B02EB46D-58FA-4A2D-AB4C-56609E951B78}" srcOrd="0" destOrd="0" presId="urn:microsoft.com/office/officeart/2005/8/layout/process2"/>
-    <dgm:cxn modelId="{008478F7-A80A-47A8-BCB4-920048E7F03C}" type="presOf" srcId="{6923FE1F-7E14-4408-9BA5-148E39882655}" destId="{27DEF100-434B-499A-ACDF-9809F50B617C}" srcOrd="0" destOrd="0" presId="urn:microsoft.com/office/officeart/2005/8/layout/process2"/>
-    <dgm:cxn modelId="{348DCA92-D571-4099-AC19-BD8EE28D37E1}" type="presOf" srcId="{D6878242-E137-4D26-8E4F-A43721AA03C0}" destId="{70DDE6B7-0621-4D5A-BA2E-668A985EDB39}" srcOrd="0" destOrd="0" presId="urn:microsoft.com/office/officeart/2005/8/layout/process2"/>
-    <dgm:cxn modelId="{0771F4D7-24ED-4F15-AC86-F4179ED8DD17}" type="presOf" srcId="{AB1A41AC-907A-4788-A560-70701E1CEA0B}" destId="{B822A495-FD00-4EB1-B7AB-AE76B55B21ED}" srcOrd="0" destOrd="0" presId="urn:microsoft.com/office/officeart/2005/8/layout/process2"/>
-    <dgm:cxn modelId="{866675D4-163B-44D9-87C3-6D33BC115D2D}" type="presOf" srcId="{1F32396F-ACC9-443C-B695-8F7BE39DBF4C}" destId="{E89D25F6-CCAC-435C-9B8A-63A5AFE875F3}" srcOrd="0" destOrd="0" presId="urn:microsoft.com/office/officeart/2005/8/layout/process2"/>
-    <dgm:cxn modelId="{7C94A925-8577-46A7-AB61-DA0B780EAA56}" type="presOf" srcId="{6CBC3C3B-FCCC-4863-BE12-6A56787F4276}" destId="{D2095EDE-5AF2-4DBA-AAE5-EE9DE44ED189}" srcOrd="0" destOrd="0" presId="urn:microsoft.com/office/officeart/2005/8/layout/process2"/>
+    <dgm:cxn modelId="{C7FDF5A9-EB80-49CF-87B1-F8813641A255}" type="presOf" srcId="{5A54E1C2-4E63-449C-BE40-D8DBD7BD341D}" destId="{B22D5E97-BA4B-40F9-A308-1B098F6FAC75}" srcOrd="0" destOrd="0" presId="urn:microsoft.com/office/officeart/2005/8/layout/process2"/>
+    <dgm:cxn modelId="{DC12E382-A2FC-4EE6-AFE8-D9A16589345B}" type="presOf" srcId="{8B610267-32E8-4686-9873-0C58CE70AFFD}" destId="{E48F01A4-A5BE-4B58-B6B1-4FC0526E28D0}" srcOrd="1" destOrd="0" presId="urn:microsoft.com/office/officeart/2005/8/layout/process2"/>
+    <dgm:cxn modelId="{4B4E7D4D-5C4C-4CEB-986E-974F83A2E342}" type="presOf" srcId="{5EDD5B85-715C-4192-8C56-5C2063356290}" destId="{24043461-DF72-40D9-BD41-7C94200D06D6}" srcOrd="1" destOrd="0" presId="urn:microsoft.com/office/officeart/2005/8/layout/process2"/>
+    <dgm:cxn modelId="{43C09C37-68F6-4898-8518-5A64ECD0FCD4}" type="presOf" srcId="{B83A0FBC-AD66-4C31-B62B-119781B29E9E}" destId="{3FD3659C-78E0-4640-A964-1AADE1FEDC52}" srcOrd="1" destOrd="0" presId="urn:microsoft.com/office/officeart/2005/8/layout/process2"/>
     <dgm:cxn modelId="{B254761E-BE78-4D06-AC95-2DE5325A4904}" srcId="{A52D3F97-7970-4E7E-82A0-832CAFC4BB5C}" destId="{80EE2030-4CA6-4B45-99DE-A500576DC7D9}" srcOrd="1" destOrd="0" parTransId="{D5BD73BE-03AD-48D7-8E2B-D0F0D154555E}" sibTransId="{6CBC3C3B-FCCC-4863-BE12-6A56787F4276}"/>
     <dgm:cxn modelId="{48DCDCBA-7007-47E6-B274-EB5B8773D6B6}" srcId="{A52D3F97-7970-4E7E-82A0-832CAFC4BB5C}" destId="{A4F63631-D9EE-4DC3-A168-5B109544EEA2}" srcOrd="11" destOrd="0" parTransId="{EC3359FE-D6FC-4492-BED1-A6FA9E0AA816}" sibTransId="{4A9FCA7F-70D2-4A9B-9821-11D203A5D08F}"/>
     <dgm:cxn modelId="{0198F07C-4930-4A1B-90F2-BB3E61DD161E}" srcId="{A52D3F97-7970-4E7E-82A0-832CAFC4BB5C}" destId="{1F32396F-ACC9-443C-B695-8F7BE39DBF4C}" srcOrd="0" destOrd="0" parTransId="{D002BF33-0DB9-4B10-9E22-B4F679D093A9}" sibTransId="{D6878242-E137-4D26-8E4F-A43721AA03C0}"/>
-    <dgm:cxn modelId="{99D671FE-0038-48AF-A749-14C83BF04877}" type="presOf" srcId="{A4F63631-D9EE-4DC3-A168-5B109544EEA2}" destId="{DF187C5B-7042-41A1-85CE-A7BA697CB23F}" srcOrd="0" destOrd="0" presId="urn:microsoft.com/office/officeart/2005/8/layout/process2"/>
-    <dgm:cxn modelId="{C77A8BD3-18FE-48F1-91BE-42E584D2AE95}" type="presOf" srcId="{6923FE1F-7E14-4408-9BA5-148E39882655}" destId="{B1774E45-BEAD-496A-957E-09900035B21E}" srcOrd="1" destOrd="0" presId="urn:microsoft.com/office/officeart/2005/8/layout/process2"/>
-    <dgm:cxn modelId="{FE5E37D0-14EA-4ECC-A07E-D079E4085ABA}" type="presOf" srcId="{08406936-EAAC-4D36-8572-5934E15AE6BE}" destId="{A5F8736E-3D83-4F13-BAAF-2EE51B0D20C7}" srcOrd="0" destOrd="0" presId="urn:microsoft.com/office/officeart/2005/8/layout/process2"/>
-    <dgm:cxn modelId="{1C0CF14E-5F85-4A7A-B62C-923FA80D1329}" type="presOf" srcId="{08406936-EAAC-4D36-8572-5934E15AE6BE}" destId="{D7AC04AC-C462-4F7F-A600-D7CA786A1CE3}" srcOrd="1" destOrd="0" presId="urn:microsoft.com/office/officeart/2005/8/layout/process2"/>
-    <dgm:cxn modelId="{9C6976E9-45E8-4538-BD20-1660F7374E94}" type="presOf" srcId="{8D8E891F-AD7E-4FBC-9B2B-BFFFA53E2128}" destId="{804EAAA9-2E21-4469-B3ED-1011B31CFF14}" srcOrd="1" destOrd="0" presId="urn:microsoft.com/office/officeart/2005/8/layout/process2"/>
     <dgm:cxn modelId="{45A23B2C-75A8-4D6E-A413-1ADFDF93BAD0}" srcId="{A52D3F97-7970-4E7E-82A0-832CAFC4BB5C}" destId="{450B1300-8BBF-407E-9986-D51961989355}" srcOrd="7" destOrd="0" parTransId="{D9121E7D-1201-4070-B72E-1285B2916791}" sibTransId="{B83A0FBC-AD66-4C31-B62B-119781B29E9E}"/>
     <dgm:cxn modelId="{D9E07AB7-0D1C-4474-901A-D318608FB80F}" srcId="{A52D3F97-7970-4E7E-82A0-832CAFC4BB5C}" destId="{3BFC03A6-174A-473C-B1E8-651F3B5CD010}" srcOrd="3" destOrd="0" parTransId="{91253DE8-ED39-40EE-B7A5-78A9381E8EA9}" sibTransId="{5EDD5B85-715C-4192-8C56-5C2063356290}"/>
+    <dgm:cxn modelId="{EC0BFD02-4EF6-4593-8792-9C8CBF4637D1}" type="presOf" srcId="{08406936-EAAC-4D36-8572-5934E15AE6BE}" destId="{D7AC04AC-C462-4F7F-A600-D7CA786A1CE3}" srcOrd="1" destOrd="0" presId="urn:microsoft.com/office/officeart/2005/8/layout/process2"/>
     <dgm:cxn modelId="{86EA6BCC-081B-4F3C-A5FA-22703FBCC021}" srcId="{A52D3F97-7970-4E7E-82A0-832CAFC4BB5C}" destId="{4D5BCFE4-DEBF-4035-AD1E-235DC64D9B4C}" srcOrd="6" destOrd="0" parTransId="{758782E8-F6DE-4C6E-BDD2-C9ADBC8A7B6B}" sibTransId="{6923FE1F-7E14-4408-9BA5-148E39882655}"/>
-    <dgm:cxn modelId="{F2080CAE-4D05-40F5-A7FD-4EDF128FA7B5}" type="presOf" srcId="{4D5BCFE4-DEBF-4035-AD1E-235DC64D9B4C}" destId="{6063364B-0982-48CD-BC80-658D068BF1CD}" srcOrd="0" destOrd="0" presId="urn:microsoft.com/office/officeart/2005/8/layout/process2"/>
-    <dgm:cxn modelId="{8982EF97-B254-44BE-BD2F-6C383316A1C5}" type="presOf" srcId="{43EA7916-FDDD-47CC-92AC-AFCA57277A96}" destId="{FD5786D8-A4DC-4582-958A-4AC7313ECD9B}" srcOrd="0" destOrd="0" presId="urn:microsoft.com/office/officeart/2005/8/layout/process2"/>
-    <dgm:cxn modelId="{445A8EF6-A33D-4A23-B4D1-8D4B14249A8A}" type="presOf" srcId="{3BFC03A6-174A-473C-B1E8-651F3B5CD010}" destId="{78D4D61A-A9CB-4281-9D7A-9EB4627BD64E}" srcOrd="0" destOrd="0" presId="urn:microsoft.com/office/officeart/2005/8/layout/process2"/>
-    <dgm:cxn modelId="{6CF6D0E4-7A58-4FDA-81B3-41C291F32883}" type="presOf" srcId="{6CBC3C3B-FCCC-4863-BE12-6A56787F4276}" destId="{370814D2-094E-42C4-84D1-BDF61A989CC0}" srcOrd="1" destOrd="0" presId="urn:microsoft.com/office/officeart/2005/8/layout/process2"/>
-    <dgm:cxn modelId="{096E7D3A-2FDF-4BA8-8268-3D4C5C9C811D}" type="presOf" srcId="{43EA7916-FDDD-47CC-92AC-AFCA57277A96}" destId="{34672244-A5CD-424B-AC2B-3C78C8F2C7CF}" srcOrd="1" destOrd="0" presId="urn:microsoft.com/office/officeart/2005/8/layout/process2"/>
-    <dgm:cxn modelId="{4F7B9216-F264-4172-8B03-2B848AF5BC56}" type="presOf" srcId="{8B610267-32E8-4686-9873-0C58CE70AFFD}" destId="{E48F01A4-A5BE-4B58-B6B1-4FC0526E28D0}" srcOrd="1" destOrd="0" presId="urn:microsoft.com/office/officeart/2005/8/layout/process2"/>
-    <dgm:cxn modelId="{E34B372B-74B1-43A1-B865-1B5D61DFEF92}" type="presOf" srcId="{2DCC4287-F6FE-4F62-8685-2B7BA9402E74}" destId="{C56D6B9F-B937-4148-AC8F-0EFDF6B8B977}" srcOrd="0" destOrd="0" presId="urn:microsoft.com/office/officeart/2005/8/layout/process2"/>
+    <dgm:cxn modelId="{78589C29-7484-4D26-BF84-AF0C784A6E94}" type="presOf" srcId="{4D5BCFE4-DEBF-4035-AD1E-235DC64D9B4C}" destId="{6063364B-0982-48CD-BC80-658D068BF1CD}" srcOrd="0" destOrd="0" presId="urn:microsoft.com/office/officeart/2005/8/layout/process2"/>
+    <dgm:cxn modelId="{899D1989-36E6-4A42-83DC-A295CAF20AB9}" type="presOf" srcId="{6CBC3C3B-FCCC-4863-BE12-6A56787F4276}" destId="{370814D2-094E-42C4-84D1-BDF61A989CC0}" srcOrd="1" destOrd="0" presId="urn:microsoft.com/office/officeart/2005/8/layout/process2"/>
+    <dgm:cxn modelId="{855FCED7-1572-4E93-B38C-1107F7AA9065}" type="presOf" srcId="{D6878242-E137-4D26-8E4F-A43721AA03C0}" destId="{C29833C0-2C7E-4908-93F3-718BA3CCD601}" srcOrd="1" destOrd="0" presId="urn:microsoft.com/office/officeart/2005/8/layout/process2"/>
+    <dgm:cxn modelId="{02E48C7C-86BC-4C0E-B40D-C214E4C39959}" type="presOf" srcId="{D20C5607-B956-4FAE-91A6-640DD5795BFC}" destId="{947DA86D-49DC-4DEA-B119-7AD1543F6EAA}" srcOrd="0" destOrd="0" presId="urn:microsoft.com/office/officeart/2005/8/layout/process2"/>
+    <dgm:cxn modelId="{6B79A6C2-A250-4D94-B84D-7E0E04FC5127}" type="presOf" srcId="{5EDD5B85-715C-4192-8C56-5C2063356290}" destId="{EB1EC089-DBD0-40C6-B490-FE161F8B4AAF}" srcOrd="0" destOrd="0" presId="urn:microsoft.com/office/officeart/2005/8/layout/process2"/>
+    <dgm:cxn modelId="{C19D6E66-5D43-4E1B-A8CB-CDCF08215B25}" type="presOf" srcId="{D6878242-E137-4D26-8E4F-A43721AA03C0}" destId="{70DDE6B7-0621-4D5A-BA2E-668A985EDB39}" srcOrd="0" destOrd="0" presId="urn:microsoft.com/office/officeart/2005/8/layout/process2"/>
+    <dgm:cxn modelId="{171B1B43-2430-43A5-9A0A-02C5DA467155}" type="presOf" srcId="{6923FE1F-7E14-4408-9BA5-148E39882655}" destId="{B1774E45-BEAD-496A-957E-09900035B21E}" srcOrd="1" destOrd="0" presId="urn:microsoft.com/office/officeart/2005/8/layout/process2"/>
+    <dgm:cxn modelId="{36847321-49BE-4291-BABB-34683BE5C030}" type="presOf" srcId="{8D8E891F-AD7E-4FBC-9B2B-BFFFA53E2128}" destId="{804EAAA9-2E21-4469-B3ED-1011B31CFF14}" srcOrd="1" destOrd="0" presId="urn:microsoft.com/office/officeart/2005/8/layout/process2"/>
+    <dgm:cxn modelId="{D9521D26-53D5-4C10-9646-DA164281D94C}" type="presOf" srcId="{768AD2F7-222C-4887-BCB7-66123C041104}" destId="{0FD39CD5-B5FC-4D99-956D-448077D094A3}" srcOrd="0" destOrd="0" presId="urn:microsoft.com/office/officeart/2005/8/layout/process2"/>
     <dgm:cxn modelId="{CBBC1627-DD63-456F-B047-A480EAE11677}" srcId="{A52D3F97-7970-4E7E-82A0-832CAFC4BB5C}" destId="{768AD2F7-222C-4887-BCB7-66123C041104}" srcOrd="4" destOrd="0" parTransId="{7F0E92E4-6CC1-4413-992A-9B1B8311D1F0}" sibTransId="{8B610267-32E8-4686-9873-0C58CE70AFFD}"/>
-    <dgm:cxn modelId="{82257CBE-5BC2-42A4-B95D-5B4DC962D130}" type="presOf" srcId="{B865185F-BBC2-46AA-9FB9-F6F539EFB415}" destId="{7B195BE9-0D3B-42D9-843E-A95F991EA744}" srcOrd="0" destOrd="0" presId="urn:microsoft.com/office/officeart/2005/8/layout/process2"/>
-    <dgm:cxn modelId="{C38FD75D-B67D-4C29-BAC1-2657D13D660F}" type="presOf" srcId="{8D8E891F-AD7E-4FBC-9B2B-BFFFA53E2128}" destId="{726A699A-54D6-4EDB-9999-9183C97B1493}" srcOrd="0" destOrd="0" presId="urn:microsoft.com/office/officeart/2005/8/layout/process2"/>
-    <dgm:cxn modelId="{A0C2F25F-3546-42B4-AF39-8AAB550E9DCA}" type="presOf" srcId="{8B610267-32E8-4686-9873-0C58CE70AFFD}" destId="{C78EB9EE-231E-4B32-80D2-16D636A882EC}" srcOrd="0" destOrd="0" presId="urn:microsoft.com/office/officeart/2005/8/layout/process2"/>
-    <dgm:cxn modelId="{D2AF2BB5-6D2D-44A4-A25A-9A614F4C17D8}" type="presOf" srcId="{D20C5607-B956-4FAE-91A6-640DD5795BFC}" destId="{947DA86D-49DC-4DEA-B119-7AD1543F6EAA}" srcOrd="0" destOrd="0" presId="urn:microsoft.com/office/officeart/2005/8/layout/process2"/>
-    <dgm:cxn modelId="{69DB1BBF-3556-488D-8173-FD26C9444E67}" type="presOf" srcId="{B83A0FBC-AD66-4C31-B62B-119781B29E9E}" destId="{27B05FEB-FB31-4ADB-94C7-43578F35A78F}" srcOrd="0" destOrd="0" presId="urn:microsoft.com/office/officeart/2005/8/layout/process2"/>
-    <dgm:cxn modelId="{2E117A53-532B-4F59-827F-C2CD82BD610D}" type="presParOf" srcId="{AA47E1FC-6EDE-4B5F-BCA0-8E829B6EB8C6}" destId="{E89D25F6-CCAC-435C-9B8A-63A5AFE875F3}" srcOrd="0" destOrd="0" presId="urn:microsoft.com/office/officeart/2005/8/layout/process2"/>
-    <dgm:cxn modelId="{A39B5AC7-8714-45EC-8E91-ACACC14E7CE8}" type="presParOf" srcId="{AA47E1FC-6EDE-4B5F-BCA0-8E829B6EB8C6}" destId="{70DDE6B7-0621-4D5A-BA2E-668A985EDB39}" srcOrd="1" destOrd="0" presId="urn:microsoft.com/office/officeart/2005/8/layout/process2"/>
-    <dgm:cxn modelId="{A08C9AF6-F15B-49C2-A242-6BEEBD416A13}" type="presParOf" srcId="{70DDE6B7-0621-4D5A-BA2E-668A985EDB39}" destId="{C29833C0-2C7E-4908-93F3-718BA3CCD601}" srcOrd="0" destOrd="0" presId="urn:microsoft.com/office/officeart/2005/8/layout/process2"/>
-    <dgm:cxn modelId="{B296930F-70EB-405C-87CA-F4E50CAC67D8}" type="presParOf" srcId="{AA47E1FC-6EDE-4B5F-BCA0-8E829B6EB8C6}" destId="{B334BE17-BBE0-41BB-B0C6-93D50CFD0245}" srcOrd="2" destOrd="0" presId="urn:microsoft.com/office/officeart/2005/8/layout/process2"/>
-    <dgm:cxn modelId="{BECF6B43-79AD-4466-B262-1A532B862102}" type="presParOf" srcId="{AA47E1FC-6EDE-4B5F-BCA0-8E829B6EB8C6}" destId="{D2095EDE-5AF2-4DBA-AAE5-EE9DE44ED189}" srcOrd="3" destOrd="0" presId="urn:microsoft.com/office/officeart/2005/8/layout/process2"/>
-    <dgm:cxn modelId="{938FBF06-D9D9-4A2D-A7F3-1AD4A22D4419}" type="presParOf" srcId="{D2095EDE-5AF2-4DBA-AAE5-EE9DE44ED189}" destId="{370814D2-094E-42C4-84D1-BDF61A989CC0}" srcOrd="0" destOrd="0" presId="urn:microsoft.com/office/officeart/2005/8/layout/process2"/>
-    <dgm:cxn modelId="{48D6251C-415F-47FC-8B23-6A08D32B0865}" type="presParOf" srcId="{AA47E1FC-6EDE-4B5F-BCA0-8E829B6EB8C6}" destId="{34B6B5AC-3E6A-4BC5-83C5-A8F8C847E029}" srcOrd="4" destOrd="0" presId="urn:microsoft.com/office/officeart/2005/8/layout/process2"/>
-    <dgm:cxn modelId="{8278E4FE-0B2E-487C-A09F-5FB9DABB1B25}" type="presParOf" srcId="{AA47E1FC-6EDE-4B5F-BCA0-8E829B6EB8C6}" destId="{E4987F6F-E9CC-40EE-8921-9E5AF43C4759}" srcOrd="5" destOrd="0" presId="urn:microsoft.com/office/officeart/2005/8/layout/process2"/>
-    <dgm:cxn modelId="{71549628-B47C-4FF8-BDE0-6516EA3F5755}" type="presParOf" srcId="{E4987F6F-E9CC-40EE-8921-9E5AF43C4759}" destId="{FF85D896-FD80-4109-9BD9-5C74823E4996}" srcOrd="0" destOrd="0" presId="urn:microsoft.com/office/officeart/2005/8/layout/process2"/>
-    <dgm:cxn modelId="{299A4453-0E21-4BAC-AAFE-3F7D3038EC65}" type="presParOf" srcId="{AA47E1FC-6EDE-4B5F-BCA0-8E829B6EB8C6}" destId="{78D4D61A-A9CB-4281-9D7A-9EB4627BD64E}" srcOrd="6" destOrd="0" presId="urn:microsoft.com/office/officeart/2005/8/layout/process2"/>
-    <dgm:cxn modelId="{87334FC2-E61F-4EA2-9F92-9EA7781B5C6A}" type="presParOf" srcId="{AA47E1FC-6EDE-4B5F-BCA0-8E829B6EB8C6}" destId="{EB1EC089-DBD0-40C6-B490-FE161F8B4AAF}" srcOrd="7" destOrd="0" presId="urn:microsoft.com/office/officeart/2005/8/layout/process2"/>
-    <dgm:cxn modelId="{BF495ABA-1A3E-4001-9AF8-3324D6C01812}" type="presParOf" srcId="{EB1EC089-DBD0-40C6-B490-FE161F8B4AAF}" destId="{24043461-DF72-40D9-BD41-7C94200D06D6}" srcOrd="0" destOrd="0" presId="urn:microsoft.com/office/officeart/2005/8/layout/process2"/>
-    <dgm:cxn modelId="{D0ACC3BB-5694-465B-A3BE-28562B277F13}" type="presParOf" srcId="{AA47E1FC-6EDE-4B5F-BCA0-8E829B6EB8C6}" destId="{0FD39CD5-B5FC-4D99-956D-448077D094A3}" srcOrd="8" destOrd="0" presId="urn:microsoft.com/office/officeart/2005/8/layout/process2"/>
-    <dgm:cxn modelId="{2F83F04C-9231-4754-B461-99DBFD294FB7}" type="presParOf" srcId="{AA47E1FC-6EDE-4B5F-BCA0-8E829B6EB8C6}" destId="{C78EB9EE-231E-4B32-80D2-16D636A882EC}" srcOrd="9" destOrd="0" presId="urn:microsoft.com/office/officeart/2005/8/layout/process2"/>
-    <dgm:cxn modelId="{AB5CFE26-179E-468A-A446-7F714250C189}" type="presParOf" srcId="{C78EB9EE-231E-4B32-80D2-16D636A882EC}" destId="{E48F01A4-A5BE-4B58-B6B1-4FC0526E28D0}" srcOrd="0" destOrd="0" presId="urn:microsoft.com/office/officeart/2005/8/layout/process2"/>
-    <dgm:cxn modelId="{E4041AAA-D808-4D27-A5A2-9BA650F83CA5}" type="presParOf" srcId="{AA47E1FC-6EDE-4B5F-BCA0-8E829B6EB8C6}" destId="{B22D5E97-BA4B-40F9-A308-1B098F6FAC75}" srcOrd="10" destOrd="0" presId="urn:microsoft.com/office/officeart/2005/8/layout/process2"/>
-    <dgm:cxn modelId="{4A61A3DB-5D76-4102-A3EC-9DE39DB37764}" type="presParOf" srcId="{AA47E1FC-6EDE-4B5F-BCA0-8E829B6EB8C6}" destId="{947DA86D-49DC-4DEA-B119-7AD1543F6EAA}" srcOrd="11" destOrd="0" presId="urn:microsoft.com/office/officeart/2005/8/layout/process2"/>
-    <dgm:cxn modelId="{4C5E3C61-D7B9-4163-9A7F-134887DE42D9}" type="presParOf" srcId="{947DA86D-49DC-4DEA-B119-7AD1543F6EAA}" destId="{569D0844-EBF8-47FC-8F1E-B7CA0871CAC2}" srcOrd="0" destOrd="0" presId="urn:microsoft.com/office/officeart/2005/8/layout/process2"/>
-    <dgm:cxn modelId="{040EC4BD-A876-4CC0-8D09-618B1E581316}" type="presParOf" srcId="{AA47E1FC-6EDE-4B5F-BCA0-8E829B6EB8C6}" destId="{6063364B-0982-48CD-BC80-658D068BF1CD}" srcOrd="12" destOrd="0" presId="urn:microsoft.com/office/officeart/2005/8/layout/process2"/>
-    <dgm:cxn modelId="{04473564-153F-41CE-8C22-F42F34BBB40C}" type="presParOf" srcId="{AA47E1FC-6EDE-4B5F-BCA0-8E829B6EB8C6}" destId="{27DEF100-434B-499A-ACDF-9809F50B617C}" srcOrd="13" destOrd="0" presId="urn:microsoft.com/office/officeart/2005/8/layout/process2"/>
-    <dgm:cxn modelId="{4D77B5F3-A884-4097-ADB6-46122B34F858}" type="presParOf" srcId="{27DEF100-434B-499A-ACDF-9809F50B617C}" destId="{B1774E45-BEAD-496A-957E-09900035B21E}" srcOrd="0" destOrd="0" presId="urn:microsoft.com/office/officeart/2005/8/layout/process2"/>
-    <dgm:cxn modelId="{7E8F2ABC-7423-4CCF-A3F5-53FC406ED602}" type="presParOf" srcId="{AA47E1FC-6EDE-4B5F-BCA0-8E829B6EB8C6}" destId="{B02EB46D-58FA-4A2D-AB4C-56609E951B78}" srcOrd="14" destOrd="0" presId="urn:microsoft.com/office/officeart/2005/8/layout/process2"/>
-    <dgm:cxn modelId="{C1D08F50-E509-45FE-A4B6-506A9CFC80F1}" type="presParOf" srcId="{AA47E1FC-6EDE-4B5F-BCA0-8E829B6EB8C6}" destId="{27B05FEB-FB31-4ADB-94C7-43578F35A78F}" srcOrd="15" destOrd="0" presId="urn:microsoft.com/office/officeart/2005/8/layout/process2"/>
-    <dgm:cxn modelId="{3F587F15-676A-48E9-8FD8-6B4FAF67568F}" type="presParOf" srcId="{27B05FEB-FB31-4ADB-94C7-43578F35A78F}" destId="{3FD3659C-78E0-4640-A964-1AADE1FEDC52}" srcOrd="0" destOrd="0" presId="urn:microsoft.com/office/officeart/2005/8/layout/process2"/>
-    <dgm:cxn modelId="{B3C78599-2EF3-4D2C-8B07-2447D57623DD}" type="presParOf" srcId="{AA47E1FC-6EDE-4B5F-BCA0-8E829B6EB8C6}" destId="{C56D6B9F-B937-4148-AC8F-0EFDF6B8B977}" srcOrd="16" destOrd="0" presId="urn:microsoft.com/office/officeart/2005/8/layout/process2"/>
-    <dgm:cxn modelId="{D15CB6EE-7677-491F-A488-4ED5ED59FAD6}" type="presParOf" srcId="{AA47E1FC-6EDE-4B5F-BCA0-8E829B6EB8C6}" destId="{A5F8736E-3D83-4F13-BAAF-2EE51B0D20C7}" srcOrd="17" destOrd="0" presId="urn:microsoft.com/office/officeart/2005/8/layout/process2"/>
-    <dgm:cxn modelId="{7CE7ADDB-BCF8-4888-B6EE-63C1CD8BB676}" type="presParOf" srcId="{A5F8736E-3D83-4F13-BAAF-2EE51B0D20C7}" destId="{D7AC04AC-C462-4F7F-A600-D7CA786A1CE3}" srcOrd="0" destOrd="0" presId="urn:microsoft.com/office/officeart/2005/8/layout/process2"/>
-    <dgm:cxn modelId="{F6C66C72-8527-4A6C-8D4D-F2FF80092027}" type="presParOf" srcId="{AA47E1FC-6EDE-4B5F-BCA0-8E829B6EB8C6}" destId="{B822A495-FD00-4EB1-B7AB-AE76B55B21ED}" srcOrd="18" destOrd="0" presId="urn:microsoft.com/office/officeart/2005/8/layout/process2"/>
-    <dgm:cxn modelId="{B8878748-8CF5-4AEF-8544-DD43AB39E612}" type="presParOf" srcId="{AA47E1FC-6EDE-4B5F-BCA0-8E829B6EB8C6}" destId="{FD5786D8-A4DC-4582-958A-4AC7313ECD9B}" srcOrd="19" destOrd="0" presId="urn:microsoft.com/office/officeart/2005/8/layout/process2"/>
-    <dgm:cxn modelId="{37C9E1C1-38B7-4045-853A-DBE2820D5734}" type="presParOf" srcId="{FD5786D8-A4DC-4582-958A-4AC7313ECD9B}" destId="{34672244-A5CD-424B-AC2B-3C78C8F2C7CF}" srcOrd="0" destOrd="0" presId="urn:microsoft.com/office/officeart/2005/8/layout/process2"/>
-    <dgm:cxn modelId="{527496A5-FD3D-467D-905C-F8B0013965BE}" type="presParOf" srcId="{AA47E1FC-6EDE-4B5F-BCA0-8E829B6EB8C6}" destId="{7B195BE9-0D3B-42D9-843E-A95F991EA744}" srcOrd="20" destOrd="0" presId="urn:microsoft.com/office/officeart/2005/8/layout/process2"/>
-    <dgm:cxn modelId="{C687345D-4679-47F5-B8FF-0EDC4B6B469B}" type="presParOf" srcId="{AA47E1FC-6EDE-4B5F-BCA0-8E829B6EB8C6}" destId="{726A699A-54D6-4EDB-9999-9183C97B1493}" srcOrd="21" destOrd="0" presId="urn:microsoft.com/office/officeart/2005/8/layout/process2"/>
-    <dgm:cxn modelId="{792094DA-B7A4-4390-84B4-5D30131676F2}" type="presParOf" srcId="{726A699A-54D6-4EDB-9999-9183C97B1493}" destId="{804EAAA9-2E21-4469-B3ED-1011B31CFF14}" srcOrd="0" destOrd="0" presId="urn:microsoft.com/office/officeart/2005/8/layout/process2"/>
-    <dgm:cxn modelId="{C26DBA69-BCB6-4788-A2D2-C9C42E8A9365}" type="presParOf" srcId="{AA47E1FC-6EDE-4B5F-BCA0-8E829B6EB8C6}" destId="{DF187C5B-7042-41A1-85CE-A7BA697CB23F}" srcOrd="22" destOrd="0" presId="urn:microsoft.com/office/officeart/2005/8/layout/process2"/>
+    <dgm:cxn modelId="{200B556E-DBB0-44C6-B9AE-064D3A52392D}" type="presOf" srcId="{6923FE1F-7E14-4408-9BA5-148E39882655}" destId="{27DEF100-434B-499A-ACDF-9809F50B617C}" srcOrd="0" destOrd="0" presId="urn:microsoft.com/office/officeart/2005/8/layout/process2"/>
+    <dgm:cxn modelId="{75B9A4A7-3257-46EE-A3BF-097128255776}" type="presOf" srcId="{12438D75-65A3-45FA-80C1-208C06964CB9}" destId="{34B6B5AC-3E6A-4BC5-83C5-A8F8C847E029}" srcOrd="0" destOrd="0" presId="urn:microsoft.com/office/officeart/2005/8/layout/process2"/>
+    <dgm:cxn modelId="{36F9D50A-7CC6-488B-B70B-F36CDB3CCAAC}" type="presParOf" srcId="{AA47E1FC-6EDE-4B5F-BCA0-8E829B6EB8C6}" destId="{E89D25F6-CCAC-435C-9B8A-63A5AFE875F3}" srcOrd="0" destOrd="0" presId="urn:microsoft.com/office/officeart/2005/8/layout/process2"/>
+    <dgm:cxn modelId="{CCEAA73A-4AF0-4DE8-BFE7-0AEAAB11C51F}" type="presParOf" srcId="{AA47E1FC-6EDE-4B5F-BCA0-8E829B6EB8C6}" destId="{70DDE6B7-0621-4D5A-BA2E-668A985EDB39}" srcOrd="1" destOrd="0" presId="urn:microsoft.com/office/officeart/2005/8/layout/process2"/>
+    <dgm:cxn modelId="{E5E559B5-1CAD-4CA2-BAF8-02FCC2A02E55}" type="presParOf" srcId="{70DDE6B7-0621-4D5A-BA2E-668A985EDB39}" destId="{C29833C0-2C7E-4908-93F3-718BA3CCD601}" srcOrd="0" destOrd="0" presId="urn:microsoft.com/office/officeart/2005/8/layout/process2"/>
+    <dgm:cxn modelId="{E332000E-6A42-43BC-8FC1-5024C9D8A6BF}" type="presParOf" srcId="{AA47E1FC-6EDE-4B5F-BCA0-8E829B6EB8C6}" destId="{B334BE17-BBE0-41BB-B0C6-93D50CFD0245}" srcOrd="2" destOrd="0" presId="urn:microsoft.com/office/officeart/2005/8/layout/process2"/>
+    <dgm:cxn modelId="{2AA57618-C232-43E9-94F6-0DA822D48E65}" type="presParOf" srcId="{AA47E1FC-6EDE-4B5F-BCA0-8E829B6EB8C6}" destId="{D2095EDE-5AF2-4DBA-AAE5-EE9DE44ED189}" srcOrd="3" destOrd="0" presId="urn:microsoft.com/office/officeart/2005/8/layout/process2"/>
+    <dgm:cxn modelId="{2368244A-5BF3-4144-9373-FE412D07CD7A}" type="presParOf" srcId="{D2095EDE-5AF2-4DBA-AAE5-EE9DE44ED189}" destId="{370814D2-094E-42C4-84D1-BDF61A989CC0}" srcOrd="0" destOrd="0" presId="urn:microsoft.com/office/officeart/2005/8/layout/process2"/>
+    <dgm:cxn modelId="{750EF08E-9013-4DA3-BF81-D0A0F10CC921}" type="presParOf" srcId="{AA47E1FC-6EDE-4B5F-BCA0-8E829B6EB8C6}" destId="{34B6B5AC-3E6A-4BC5-83C5-A8F8C847E029}" srcOrd="4" destOrd="0" presId="urn:microsoft.com/office/officeart/2005/8/layout/process2"/>
+    <dgm:cxn modelId="{8016B3B4-2E2D-4B99-8E97-A2BFA876BC65}" type="presParOf" srcId="{AA47E1FC-6EDE-4B5F-BCA0-8E829B6EB8C6}" destId="{E4987F6F-E9CC-40EE-8921-9E5AF43C4759}" srcOrd="5" destOrd="0" presId="urn:microsoft.com/office/officeart/2005/8/layout/process2"/>
+    <dgm:cxn modelId="{9E92711F-1BFE-4E36-B48A-E2F5BD36CBB9}" type="presParOf" srcId="{E4987F6F-E9CC-40EE-8921-9E5AF43C4759}" destId="{FF85D896-FD80-4109-9BD9-5C74823E4996}" srcOrd="0" destOrd="0" presId="urn:microsoft.com/office/officeart/2005/8/layout/process2"/>
+    <dgm:cxn modelId="{C3FD7952-F604-42B8-B68E-C0F4F2972384}" type="presParOf" srcId="{AA47E1FC-6EDE-4B5F-BCA0-8E829B6EB8C6}" destId="{78D4D61A-A9CB-4281-9D7A-9EB4627BD64E}" srcOrd="6" destOrd="0" presId="urn:microsoft.com/office/officeart/2005/8/layout/process2"/>
+    <dgm:cxn modelId="{084CA7A5-85E8-411C-AE76-008DD8C4AF7F}" type="presParOf" srcId="{AA47E1FC-6EDE-4B5F-BCA0-8E829B6EB8C6}" destId="{EB1EC089-DBD0-40C6-B490-FE161F8B4AAF}" srcOrd="7" destOrd="0" presId="urn:microsoft.com/office/officeart/2005/8/layout/process2"/>
+    <dgm:cxn modelId="{B60B7A82-1D9C-4A11-8776-D62D10A97CF8}" type="presParOf" srcId="{EB1EC089-DBD0-40C6-B490-FE161F8B4AAF}" destId="{24043461-DF72-40D9-BD41-7C94200D06D6}" srcOrd="0" destOrd="0" presId="urn:microsoft.com/office/officeart/2005/8/layout/process2"/>
+    <dgm:cxn modelId="{1ECBA072-9F52-4730-8522-85C98949A63C}" type="presParOf" srcId="{AA47E1FC-6EDE-4B5F-BCA0-8E829B6EB8C6}" destId="{0FD39CD5-B5FC-4D99-956D-448077D094A3}" srcOrd="8" destOrd="0" presId="urn:microsoft.com/office/officeart/2005/8/layout/process2"/>
+    <dgm:cxn modelId="{9DFBE1F3-A2CF-408D-9044-78E5295ABEB1}" type="presParOf" srcId="{AA47E1FC-6EDE-4B5F-BCA0-8E829B6EB8C6}" destId="{C78EB9EE-231E-4B32-80D2-16D636A882EC}" srcOrd="9" destOrd="0" presId="urn:microsoft.com/office/officeart/2005/8/layout/process2"/>
+    <dgm:cxn modelId="{011A5113-FF3B-4E51-9138-FFE1A63158DE}" type="presParOf" srcId="{C78EB9EE-231E-4B32-80D2-16D636A882EC}" destId="{E48F01A4-A5BE-4B58-B6B1-4FC0526E28D0}" srcOrd="0" destOrd="0" presId="urn:microsoft.com/office/officeart/2005/8/layout/process2"/>
+    <dgm:cxn modelId="{31447A4C-0335-4F7D-8E85-1C720A4EBF8E}" type="presParOf" srcId="{AA47E1FC-6EDE-4B5F-BCA0-8E829B6EB8C6}" destId="{B22D5E97-BA4B-40F9-A308-1B098F6FAC75}" srcOrd="10" destOrd="0" presId="urn:microsoft.com/office/officeart/2005/8/layout/process2"/>
+    <dgm:cxn modelId="{D08646B6-A7CF-4F33-90E3-9F0B33C4F0F3}" type="presParOf" srcId="{AA47E1FC-6EDE-4B5F-BCA0-8E829B6EB8C6}" destId="{947DA86D-49DC-4DEA-B119-7AD1543F6EAA}" srcOrd="11" destOrd="0" presId="urn:microsoft.com/office/officeart/2005/8/layout/process2"/>
+    <dgm:cxn modelId="{CFBE7E41-678C-48C6-BBB1-8BF6691393F2}" type="presParOf" srcId="{947DA86D-49DC-4DEA-B119-7AD1543F6EAA}" destId="{569D0844-EBF8-47FC-8F1E-B7CA0871CAC2}" srcOrd="0" destOrd="0" presId="urn:microsoft.com/office/officeart/2005/8/layout/process2"/>
+    <dgm:cxn modelId="{EFE01C12-57CA-4CE9-B28D-057A15AEE14A}" type="presParOf" srcId="{AA47E1FC-6EDE-4B5F-BCA0-8E829B6EB8C6}" destId="{6063364B-0982-48CD-BC80-658D068BF1CD}" srcOrd="12" destOrd="0" presId="urn:microsoft.com/office/officeart/2005/8/layout/process2"/>
+    <dgm:cxn modelId="{15725936-E986-4608-BBA6-2985F258A378}" type="presParOf" srcId="{AA47E1FC-6EDE-4B5F-BCA0-8E829B6EB8C6}" destId="{27DEF100-434B-499A-ACDF-9809F50B617C}" srcOrd="13" destOrd="0" presId="urn:microsoft.com/office/officeart/2005/8/layout/process2"/>
+    <dgm:cxn modelId="{59A9A2F0-F600-4630-A336-C49ACABDBBC1}" type="presParOf" srcId="{27DEF100-434B-499A-ACDF-9809F50B617C}" destId="{B1774E45-BEAD-496A-957E-09900035B21E}" srcOrd="0" destOrd="0" presId="urn:microsoft.com/office/officeart/2005/8/layout/process2"/>
+    <dgm:cxn modelId="{989B79B4-2019-4890-B97C-5E8C2F26DB63}" type="presParOf" srcId="{AA47E1FC-6EDE-4B5F-BCA0-8E829B6EB8C6}" destId="{B02EB46D-58FA-4A2D-AB4C-56609E951B78}" srcOrd="14" destOrd="0" presId="urn:microsoft.com/office/officeart/2005/8/layout/process2"/>
+    <dgm:cxn modelId="{58B7B979-F2E9-4566-A610-E8367F2F46F4}" type="presParOf" srcId="{AA47E1FC-6EDE-4B5F-BCA0-8E829B6EB8C6}" destId="{27B05FEB-FB31-4ADB-94C7-43578F35A78F}" srcOrd="15" destOrd="0" presId="urn:microsoft.com/office/officeart/2005/8/layout/process2"/>
+    <dgm:cxn modelId="{2206399F-7AD2-442E-B685-FD94CEEECA5F}" type="presParOf" srcId="{27B05FEB-FB31-4ADB-94C7-43578F35A78F}" destId="{3FD3659C-78E0-4640-A964-1AADE1FEDC52}" srcOrd="0" destOrd="0" presId="urn:microsoft.com/office/officeart/2005/8/layout/process2"/>
+    <dgm:cxn modelId="{1DCB7BFC-1626-4F96-9FAB-4B66B6CFAA3F}" type="presParOf" srcId="{AA47E1FC-6EDE-4B5F-BCA0-8E829B6EB8C6}" destId="{C56D6B9F-B937-4148-AC8F-0EFDF6B8B977}" srcOrd="16" destOrd="0" presId="urn:microsoft.com/office/officeart/2005/8/layout/process2"/>
+    <dgm:cxn modelId="{10149058-0086-4788-9F3C-AECCF77A168A}" type="presParOf" srcId="{AA47E1FC-6EDE-4B5F-BCA0-8E829B6EB8C6}" destId="{A5F8736E-3D83-4F13-BAAF-2EE51B0D20C7}" srcOrd="17" destOrd="0" presId="urn:microsoft.com/office/officeart/2005/8/layout/process2"/>
+    <dgm:cxn modelId="{0D99B0C5-50B9-47C2-A477-96A79128BFA4}" type="presParOf" srcId="{A5F8736E-3D83-4F13-BAAF-2EE51B0D20C7}" destId="{D7AC04AC-C462-4F7F-A600-D7CA786A1CE3}" srcOrd="0" destOrd="0" presId="urn:microsoft.com/office/officeart/2005/8/layout/process2"/>
+    <dgm:cxn modelId="{D0C3D541-D2F5-4854-A2F1-ED5B65D04BB9}" type="presParOf" srcId="{AA47E1FC-6EDE-4B5F-BCA0-8E829B6EB8C6}" destId="{B822A495-FD00-4EB1-B7AB-AE76B55B21ED}" srcOrd="18" destOrd="0" presId="urn:microsoft.com/office/officeart/2005/8/layout/process2"/>
+    <dgm:cxn modelId="{4B3EA29C-09DC-4752-A6D0-7F6C6814643F}" type="presParOf" srcId="{AA47E1FC-6EDE-4B5F-BCA0-8E829B6EB8C6}" destId="{FD5786D8-A4DC-4582-958A-4AC7313ECD9B}" srcOrd="19" destOrd="0" presId="urn:microsoft.com/office/officeart/2005/8/layout/process2"/>
+    <dgm:cxn modelId="{F4C04CA0-8B8F-4A4C-945D-034192C4762D}" type="presParOf" srcId="{FD5786D8-A4DC-4582-958A-4AC7313ECD9B}" destId="{34672244-A5CD-424B-AC2B-3C78C8F2C7CF}" srcOrd="0" destOrd="0" presId="urn:microsoft.com/office/officeart/2005/8/layout/process2"/>
+    <dgm:cxn modelId="{700257B8-F913-49A4-BAE2-9A8FEFB0C235}" type="presParOf" srcId="{AA47E1FC-6EDE-4B5F-BCA0-8E829B6EB8C6}" destId="{7B195BE9-0D3B-42D9-843E-A95F991EA744}" srcOrd="20" destOrd="0" presId="urn:microsoft.com/office/officeart/2005/8/layout/process2"/>
+    <dgm:cxn modelId="{FD426DF9-DB4A-4EB5-9619-29A0F84792F9}" type="presParOf" srcId="{AA47E1FC-6EDE-4B5F-BCA0-8E829B6EB8C6}" destId="{726A699A-54D6-4EDB-9999-9183C97B1493}" srcOrd="21" destOrd="0" presId="urn:microsoft.com/office/officeart/2005/8/layout/process2"/>
+    <dgm:cxn modelId="{2F5044F6-9F04-4849-B2EC-FCADA1A57D26}" type="presParOf" srcId="{726A699A-54D6-4EDB-9999-9183C97B1493}" destId="{804EAAA9-2E21-4469-B3ED-1011B31CFF14}" srcOrd="0" destOrd="0" presId="urn:microsoft.com/office/officeart/2005/8/layout/process2"/>
+    <dgm:cxn modelId="{AD5624E0-399E-4915-8B61-FF91A5817373}" type="presParOf" srcId="{AA47E1FC-6EDE-4B5F-BCA0-8E829B6EB8C6}" destId="{DF187C5B-7042-41A1-85CE-A7BA697CB23F}" srcOrd="22" destOrd="0" presId="urn:microsoft.com/office/officeart/2005/8/layout/process2"/>
   </dgm:cxnLst>
   <dgm:bg/>
   <dgm:whole/>
@@ -23517,7 +24250,7 @@
 </file>
 
 <file path=customXml/itemProps1.xml><?xml version="1.0" encoding="utf-8"?>
-<ds:datastoreItem xmlns:ds="http://schemas.openxmlformats.org/officeDocument/2006/customXml" ds:itemID="{C7015FE0-6A52-41EE-9E82-EC47A390694D}">
+<ds:datastoreItem xmlns:ds="http://schemas.openxmlformats.org/officeDocument/2006/customXml" ds:itemID="{13C76E28-16FB-48EE-B23E-69D54409BECC}">
   <ds:schemaRefs>
     <ds:schemaRef ds:uri="http://schemas.openxmlformats.org/officeDocument/2006/bibliography"/>
   </ds:schemaRefs>

</xml_diff>

<commit_message>
Update danh muc tai lieu tham khao
</commit_message>
<xml_diff>
--- a/docs/Qbot.docx
+++ b/docs/Qbot.docx
@@ -13573,58 +13573,192 @@
     <w:p>
       <w:pPr>
         <w:rPr>
+          <w:ins w:id="1207" w:author="Kien Hoang" w:date="2019-05-20T15:41:00Z"/>
           <w:rFonts w:ascii="Times New Roman" w:hAnsi="Times New Roman" w:cs="Times New Roman"/>
           <w:lang w:eastAsia="en-US" w:bidi="ar-SA"/>
-          <w:rPrChange w:id="1207" w:author="Thai Nguyen Viet" w:date="2019-04-20T10:52:00Z">
-            <w:rPr>
-              <w:lang w:eastAsia="en-US" w:bidi="ar-SA"/>
-            </w:rPr>
-          </w:rPrChange>
-        </w:rPr>
-      </w:pPr>
-      <w:bookmarkStart w:id="1208" w:name="_GoBack"/>
-      <w:bookmarkEnd w:id="1208"/>
+        </w:rPr>
+      </w:pPr>
+      <w:ins w:id="1208" w:author="Kien Hoang" w:date="2019-05-20T15:41:00Z">
+        <w:r>
+          <w:rPr>
+            <w:rFonts w:ascii="Times New Roman" w:hAnsi="Times New Roman" w:cs="Times New Roman"/>
+            <w:lang w:eastAsia="en-US" w:bidi="ar-SA"/>
+          </w:rPr>
+          <w:t>1. Video references (https://goo.gl/qYCSt4)</w:t>
+        </w:r>
+      </w:ins>
     </w:p>
     <w:p>
       <w:pPr>
         <w:rPr>
-          <w:rFonts w:ascii="Times New Roman" w:hAnsi="Times New Roman" w:cs="Times New Roman"/>
-          <w:rPrChange w:id="1209" w:author="Thai Nguyen Viet" w:date="2019-04-20T10:52:00Z">
-            <w:rPr/>
-          </w:rPrChange>
-        </w:rPr>
-      </w:pPr>
+          <w:ins w:id="1209" w:author="Kien Hoang" w:date="2019-05-20T15:41:00Z"/>
+          <w:rFonts w:ascii="Times New Roman" w:hAnsi="Times New Roman" w:cs="Times New Roman"/>
+          <w:lang w:eastAsia="en-US" w:bidi="ar-SA"/>
+        </w:rPr>
+      </w:pPr>
+      <w:ins w:id="1210" w:author="Kien Hoang" w:date="2019-05-20T15:41:00Z">
+        <w:r>
+          <w:rPr>
+            <w:rFonts w:ascii="Times New Roman" w:hAnsi="Times New Roman" w:cs="Times New Roman"/>
+            <w:lang w:eastAsia="en-US" w:bidi="ar-SA"/>
+          </w:rPr>
+          <w:t>2. Chi tiết phần cứng</w:t>
+        </w:r>
+      </w:ins>
     </w:p>
     <w:p>
       <w:pPr>
         <w:rPr>
-          <w:rFonts w:ascii="Times New Roman" w:hAnsi="Times New Roman" w:cs="Times New Roman"/>
-          <w:rPrChange w:id="1210" w:author="Thai Nguyen Viet" w:date="2019-04-20T10:52:00Z">
-            <w:rPr/>
-          </w:rPrChange>
-        </w:rPr>
-      </w:pPr>
+          <w:ins w:id="1211" w:author="Kien Hoang" w:date="2019-05-20T15:41:00Z"/>
+          <w:rFonts w:ascii="Times New Roman" w:hAnsi="Times New Roman" w:cs="Times New Roman"/>
+          <w:lang w:eastAsia="en-US" w:bidi="ar-SA"/>
+        </w:rPr>
+      </w:pPr>
+      <w:ins w:id="1212" w:author="Kien Hoang" w:date="2019-05-20T15:41:00Z">
+        <w:r>
+          <w:rPr>
+            <w:rFonts w:ascii="Times New Roman" w:hAnsi="Times New Roman" w:cs="Times New Roman"/>
+            <w:lang w:eastAsia="en-US" w:bidi="ar-SA"/>
+          </w:rPr>
+          <w:t>Motor (https://chotroihn.vn/dong-co-giam-toc-ja12-n20-3-12vdc/)</w:t>
+        </w:r>
+      </w:ins>
     </w:p>
     <w:p>
       <w:pPr>
         <w:rPr>
-          <w:rFonts w:ascii="Times New Roman" w:hAnsi="Times New Roman" w:cs="Times New Roman"/>
-          <w:rPrChange w:id="1211" w:author="Thai Nguyen Viet" w:date="2019-04-20T10:52:00Z">
-            <w:rPr/>
-          </w:rPrChange>
-        </w:rPr>
-      </w:pPr>
+          <w:ins w:id="1213" w:author="Kien Hoang" w:date="2019-05-20T15:41:00Z"/>
+          <w:rFonts w:ascii="Times New Roman" w:hAnsi="Times New Roman" w:cs="Times New Roman"/>
+          <w:lang w:eastAsia="en-US" w:bidi="ar-SA"/>
+        </w:rPr>
+      </w:pPr>
+      <w:ins w:id="1214" w:author="Kien Hoang" w:date="2019-05-20T15:41:00Z">
+        <w:r>
+          <w:rPr>
+            <w:rFonts w:ascii="Times New Roman" w:hAnsi="Times New Roman" w:cs="Times New Roman"/>
+            <w:lang w:eastAsia="en-US" w:bidi="ar-SA"/>
+          </w:rPr>
+          <w:t>3</w:t>
+        </w:r>
+        <w:r>
+          <w:rPr>
+            <w:rFonts w:ascii="Times New Roman" w:hAnsi="Times New Roman" w:cs="Times New Roman"/>
+            <w:lang w:eastAsia="en-US" w:bidi="ar-SA"/>
+          </w:rPr>
+          <w:t>. Web tài liệu (https://www.dropbox.com/sh/j71cx7dj1nww4z6/AAAmD9s6R15CTErFykYmA90-a?dl=0)</w:t>
+        </w:r>
+      </w:ins>
     </w:p>
     <w:p>
       <w:pPr>
         <w:rPr>
-          <w:ins w:id="1212" w:author="Thai Nguyen Viet" w:date="2019-05-07T09:58:00Z"/>
-          <w:del w:id="1213" w:author="Kien Hoang" w:date="2019-05-20T15:39:00Z"/>
-          <w:rFonts w:ascii="Times New Roman" w:hAnsi="Times New Roman" w:cs="Times New Roman"/>
-        </w:rPr>
-      </w:pPr>
-      <w:ins w:id="1214" w:author="Thai Nguyen Viet" w:date="2019-05-07T09:58:00Z">
-        <w:del w:id="1215" w:author="Kien Hoang" w:date="2019-05-20T15:39:00Z">
+          <w:ins w:id="1215" w:author="Kien Hoang" w:date="2019-05-20T15:41:00Z"/>
+          <w:rFonts w:ascii="Times New Roman" w:hAnsi="Times New Roman" w:cs="Times New Roman"/>
+          <w:lang w:eastAsia="en-US" w:bidi="ar-SA"/>
+        </w:rPr>
+      </w:pPr>
+      <w:ins w:id="1216" w:author="Kien Hoang" w:date="2019-05-20T15:41:00Z">
+        <w:r>
+          <w:rPr>
+            <w:rFonts w:ascii="Times New Roman" w:hAnsi="Times New Roman" w:cs="Times New Roman"/>
+            <w:lang w:eastAsia="en-US" w:bidi="ar-SA"/>
+          </w:rPr>
+          <w:t>4</w:t>
+        </w:r>
+        <w:r>
+          <w:rPr>
+            <w:rFonts w:ascii="Times New Roman" w:hAnsi="Times New Roman" w:cs="Times New Roman"/>
+            <w:lang w:eastAsia="en-US" w:bidi="ar-SA"/>
+          </w:rPr>
+          <w:t>. Web sản phẩm (http://www.lewansoul.com/product/detail-3.html)</w:t>
+        </w:r>
+      </w:ins>
+    </w:p>
+    <w:p>
+      <w:pPr>
+        <w:rPr>
+          <w:rFonts w:ascii="Times New Roman" w:hAnsi="Times New Roman" w:cs="Times New Roman"/>
+          <w:lang w:eastAsia="en-US" w:bidi="ar-SA"/>
+          <w:rPrChange w:id="1217" w:author="Thai Nguyen Viet" w:date="2019-04-20T10:52:00Z">
+            <w:rPr>
+              <w:lang w:eastAsia="en-US" w:bidi="ar-SA"/>
+            </w:rPr>
+          </w:rPrChange>
+        </w:rPr>
+      </w:pPr>
+      <w:ins w:id="1218" w:author="Kien Hoang" w:date="2019-05-20T15:41:00Z">
+        <w:r>
+          <w:rPr>
+            <w:rFonts w:ascii="Times New Roman" w:hAnsi="Times New Roman" w:cs="Times New Roman"/>
+            <w:lang w:eastAsia="en-US" w:bidi="ar-SA"/>
+          </w:rPr>
+          <w:t xml:space="preserve">5.Video </w:t>
+        </w:r>
+        <w:r>
+          <w:rPr>
+            <w:rFonts w:ascii="Times New Roman" w:hAnsi="Times New Roman" w:cs="Times New Roman"/>
+            <w:lang w:eastAsia="en-US" w:bidi="ar-SA"/>
+          </w:rPr>
+          <w:t>hướ</w:t>
+        </w:r>
+        <w:r>
+          <w:rPr>
+            <w:rFonts w:ascii="Times New Roman" w:hAnsi="Times New Roman" w:cs="Times New Roman"/>
+            <w:lang w:eastAsia="en-US" w:bidi="ar-SA"/>
+          </w:rPr>
+          <w:t xml:space="preserve">ng </w:t>
+        </w:r>
+        <w:r>
+          <w:rPr>
+            <w:rFonts w:ascii="Times New Roman" w:hAnsi="Times New Roman" w:cs="Times New Roman"/>
+            <w:lang w:eastAsia="en-US" w:bidi="ar-SA"/>
+          </w:rPr>
+          <w:t>dẫn (https://www.youtube.com/watch?v=cizVxb6m__I&amp;list=PLQYW5Ukp-1D9WI0qLRJsEDkl3EqfTtpkw&amp;index=2&amp;t=0s)</w:t>
+        </w:r>
+      </w:ins>
+      <w:bookmarkStart w:id="1219" w:name="_GoBack"/>
+      <w:bookmarkEnd w:id="1219"/>
+    </w:p>
+    <w:p>
+      <w:pPr>
+        <w:rPr>
+          <w:rFonts w:ascii="Times New Roman" w:hAnsi="Times New Roman" w:cs="Times New Roman"/>
+          <w:rPrChange w:id="1220" w:author="Thai Nguyen Viet" w:date="2019-04-20T10:52:00Z">
+            <w:rPr/>
+          </w:rPrChange>
+        </w:rPr>
+      </w:pPr>
+    </w:p>
+    <w:p>
+      <w:pPr>
+        <w:rPr>
+          <w:rFonts w:ascii="Times New Roman" w:hAnsi="Times New Roman" w:cs="Times New Roman"/>
+          <w:rPrChange w:id="1221" w:author="Thai Nguyen Viet" w:date="2019-04-20T10:52:00Z">
+            <w:rPr/>
+          </w:rPrChange>
+        </w:rPr>
+      </w:pPr>
+    </w:p>
+    <w:p>
+      <w:pPr>
+        <w:rPr>
+          <w:rFonts w:ascii="Times New Roman" w:hAnsi="Times New Roman" w:cs="Times New Roman"/>
+          <w:rPrChange w:id="1222" w:author="Thai Nguyen Viet" w:date="2019-04-20T10:52:00Z">
+            <w:rPr/>
+          </w:rPrChange>
+        </w:rPr>
+      </w:pPr>
+    </w:p>
+    <w:p>
+      <w:pPr>
+        <w:rPr>
+          <w:ins w:id="1223" w:author="Thai Nguyen Viet" w:date="2019-05-07T09:58:00Z"/>
+          <w:del w:id="1224" w:author="Kien Hoang" w:date="2019-05-20T15:39:00Z"/>
+          <w:rFonts w:ascii="Times New Roman" w:hAnsi="Times New Roman" w:cs="Times New Roman"/>
+        </w:rPr>
+      </w:pPr>
+      <w:ins w:id="1225" w:author="Thai Nguyen Viet" w:date="2019-05-07T09:58:00Z">
+        <w:del w:id="1226" w:author="Kien Hoang" w:date="2019-05-20T15:39:00Z">
           <w:r>
             <w:rPr>
               <w:rFonts w:ascii="Times New Roman" w:hAnsi="Times New Roman" w:cs="Times New Roman"/>
@@ -13637,17 +13771,17 @@
     <w:p>
       <w:pPr>
         <w:rPr>
-          <w:del w:id="1216" w:author="Kien Hoang" w:date="2019-05-20T15:39:00Z"/>
-          <w:rFonts w:ascii="Times New Roman" w:hAnsi="Times New Roman" w:cs="Times New Roman"/>
-          <w:rPrChange w:id="1217" w:author="Thai Nguyen Viet" w:date="2019-04-20T10:52:00Z">
-            <w:rPr>
-              <w:del w:id="1218" w:author="Kien Hoang" w:date="2019-05-20T15:39:00Z"/>
-            </w:rPr>
-          </w:rPrChange>
-        </w:rPr>
-      </w:pPr>
-      <w:ins w:id="1219" w:author="Thai Nguyen Viet" w:date="2019-05-07T09:58:00Z">
-        <w:del w:id="1220" w:author="Kien Hoang" w:date="2019-05-20T15:39:00Z">
+          <w:del w:id="1227" w:author="Kien Hoang" w:date="2019-05-20T15:39:00Z"/>
+          <w:rFonts w:ascii="Times New Roman" w:hAnsi="Times New Roman" w:cs="Times New Roman"/>
+          <w:rPrChange w:id="1228" w:author="Thai Nguyen Viet" w:date="2019-04-20T10:52:00Z">
+            <w:rPr>
+              <w:del w:id="1229" w:author="Kien Hoang" w:date="2019-05-20T15:39:00Z"/>
+            </w:rPr>
+          </w:rPrChange>
+        </w:rPr>
+      </w:pPr>
+      <w:ins w:id="1230" w:author="Thai Nguyen Viet" w:date="2019-05-07T09:58:00Z">
+        <w:del w:id="1231" w:author="Kien Hoang" w:date="2019-05-20T15:39:00Z">
           <w:r>
             <w:rPr>
               <w:rFonts w:ascii="Times New Roman" w:hAnsi="Times New Roman" w:cs="Times New Roman"/>
@@ -13661,7 +13795,7 @@
       <w:pPr>
         <w:rPr>
           <w:rFonts w:ascii="Times New Roman" w:hAnsi="Times New Roman" w:cs="Times New Roman"/>
-          <w:rPrChange w:id="1221" w:author="Thai Nguyen Viet" w:date="2019-04-20T10:52:00Z">
+          <w:rPrChange w:id="1232" w:author="Thai Nguyen Viet" w:date="2019-04-20T10:52:00Z">
             <w:rPr/>
           </w:rPrChange>
         </w:rPr>
@@ -13671,7 +13805,7 @@
       <w:pPr>
         <w:rPr>
           <w:rFonts w:ascii="Times New Roman" w:hAnsi="Times New Roman" w:cs="Times New Roman"/>
-          <w:rPrChange w:id="1222" w:author="Thai Nguyen Viet" w:date="2019-04-20T10:52:00Z">
+          <w:rPrChange w:id="1233" w:author="Thai Nguyen Viet" w:date="2019-04-20T10:52:00Z">
             <w:rPr/>
           </w:rPrChange>
         </w:rPr>
@@ -13681,7 +13815,7 @@
       <w:pPr>
         <w:rPr>
           <w:rFonts w:ascii="Times New Roman" w:hAnsi="Times New Roman" w:cs="Times New Roman"/>
-          <w:rPrChange w:id="1223" w:author="Thai Nguyen Viet" w:date="2019-04-20T10:52:00Z">
+          <w:rPrChange w:id="1234" w:author="Thai Nguyen Viet" w:date="2019-04-20T10:52:00Z">
             <w:rPr/>
           </w:rPrChange>
         </w:rPr>
@@ -13691,7 +13825,7 @@
       <w:pPr>
         <w:rPr>
           <w:rFonts w:ascii="Times New Roman" w:hAnsi="Times New Roman" w:cs="Times New Roman"/>
-          <w:rPrChange w:id="1224" w:author="Thai Nguyen Viet" w:date="2019-04-20T10:52:00Z">
+          <w:rPrChange w:id="1235" w:author="Thai Nguyen Viet" w:date="2019-04-20T10:52:00Z">
             <w:rPr/>
           </w:rPrChange>
         </w:rPr>
@@ -13701,7 +13835,7 @@
       <w:pPr>
         <w:rPr>
           <w:rFonts w:ascii="Times New Roman" w:hAnsi="Times New Roman" w:cs="Times New Roman"/>
-          <w:rPrChange w:id="1225" w:author="Thai Nguyen Viet" w:date="2019-04-20T10:52:00Z">
+          <w:rPrChange w:id="1236" w:author="Thai Nguyen Viet" w:date="2019-04-20T10:52:00Z">
             <w:rPr/>
           </w:rPrChange>
         </w:rPr>
@@ -13711,7 +13845,7 @@
       <w:pPr>
         <w:rPr>
           <w:rFonts w:ascii="Times New Roman" w:hAnsi="Times New Roman" w:cs="Times New Roman"/>
-          <w:rPrChange w:id="1226" w:author="Thai Nguyen Viet" w:date="2019-04-20T10:52:00Z">
+          <w:rPrChange w:id="1237" w:author="Thai Nguyen Viet" w:date="2019-04-20T10:52:00Z">
             <w:rPr/>
           </w:rPrChange>
         </w:rPr>
@@ -13721,7 +13855,7 @@
       <w:pPr>
         <w:rPr>
           <w:rFonts w:ascii="Times New Roman" w:hAnsi="Times New Roman" w:cs="Times New Roman"/>
-          <w:rPrChange w:id="1227" w:author="Thai Nguyen Viet" w:date="2019-04-20T10:52:00Z">
+          <w:rPrChange w:id="1238" w:author="Thai Nguyen Viet" w:date="2019-04-20T10:52:00Z">
             <w:rPr/>
           </w:rPrChange>
         </w:rPr>
@@ -20853,87 +20987,87 @@
     </dgm:pt>
   </dgm:ptLst>
   <dgm:cxnLst>
-    <dgm:cxn modelId="{4DCAC5C8-C003-4509-BA07-1809C286D701}" type="presOf" srcId="{6CBC3C3B-FCCC-4863-BE12-6A56787F4276}" destId="{D2095EDE-5AF2-4DBA-AAE5-EE9DE44ED189}" srcOrd="0" destOrd="0" presId="urn:microsoft.com/office/officeart/2005/8/layout/process2"/>
-    <dgm:cxn modelId="{0107B1BC-91BE-4FC6-8329-ACA8987FCE8B}" type="presOf" srcId="{B865185F-BBC2-46AA-9FB9-F6F539EFB415}" destId="{7B195BE9-0D3B-42D9-843E-A95F991EA744}" srcOrd="0" destOrd="0" presId="urn:microsoft.com/office/officeart/2005/8/layout/process2"/>
+    <dgm:cxn modelId="{1053EC9B-8459-414A-966D-5811EE0D98AE}" type="presOf" srcId="{D6878242-E137-4D26-8E4F-A43721AA03C0}" destId="{70DDE6B7-0621-4D5A-BA2E-668A985EDB39}" srcOrd="0" destOrd="0" presId="urn:microsoft.com/office/officeart/2005/8/layout/process2"/>
+    <dgm:cxn modelId="{5AF7D880-7541-4F54-8E3F-3D0D301F1237}" type="presOf" srcId="{AB1A41AC-907A-4788-A560-70701E1CEA0B}" destId="{B822A495-FD00-4EB1-B7AB-AE76B55B21ED}" srcOrd="0" destOrd="0" presId="urn:microsoft.com/office/officeart/2005/8/layout/process2"/>
     <dgm:cxn modelId="{F5EAF81A-7282-45E5-A2A2-E8C041589216}" srcId="{A52D3F97-7970-4E7E-82A0-832CAFC4BB5C}" destId="{12438D75-65A3-45FA-80C1-208C06964CB9}" srcOrd="2" destOrd="0" parTransId="{6B33455B-A2F3-40C2-850E-15A8D15973D2}" sibTransId="{AA9BE435-7864-4E17-B027-7042CAD8E33D}"/>
-    <dgm:cxn modelId="{DC3693B3-CF19-4E5E-BA31-1C6DB16D45D5}" type="presOf" srcId="{1F32396F-ACC9-443C-B695-8F7BE39DBF4C}" destId="{E89D25F6-CCAC-435C-9B8A-63A5AFE875F3}" srcOrd="0" destOrd="0" presId="urn:microsoft.com/office/officeart/2005/8/layout/process2"/>
-    <dgm:cxn modelId="{7BB02D24-A6B1-4E92-B556-F8637A253710}" type="presOf" srcId="{D20C5607-B956-4FAE-91A6-640DD5795BFC}" destId="{569D0844-EBF8-47FC-8F1E-B7CA0871CAC2}" srcOrd="1" destOrd="0" presId="urn:microsoft.com/office/officeart/2005/8/layout/process2"/>
-    <dgm:cxn modelId="{B03783AA-979D-45BF-B902-253BC379C70F}" type="presOf" srcId="{B83A0FBC-AD66-4C31-B62B-119781B29E9E}" destId="{27B05FEB-FB31-4ADB-94C7-43578F35A78F}" srcOrd="0" destOrd="0" presId="urn:microsoft.com/office/officeart/2005/8/layout/process2"/>
-    <dgm:cxn modelId="{58A10CD4-FECF-4854-A92E-671839B003A8}" type="presOf" srcId="{2DCC4287-F6FE-4F62-8685-2B7BA9402E74}" destId="{C56D6B9F-B937-4148-AC8F-0EFDF6B8B977}" srcOrd="0" destOrd="0" presId="urn:microsoft.com/office/officeart/2005/8/layout/process2"/>
-    <dgm:cxn modelId="{64806E45-7129-4EAA-A7C4-FB5A96C83A06}" type="presOf" srcId="{A4F63631-D9EE-4DC3-A168-5B109544EEA2}" destId="{DF187C5B-7042-41A1-85CE-A7BA697CB23F}" srcOrd="0" destOrd="0" presId="urn:microsoft.com/office/officeart/2005/8/layout/process2"/>
-    <dgm:cxn modelId="{6E21D372-AB78-4B5F-9A35-1E3B065FA2C4}" type="presOf" srcId="{450B1300-8BBF-407E-9986-D51961989355}" destId="{B02EB46D-58FA-4A2D-AB4C-56609E951B78}" srcOrd="0" destOrd="0" presId="urn:microsoft.com/office/officeart/2005/8/layout/process2"/>
-    <dgm:cxn modelId="{36483516-8ABD-4583-8B0E-E600876328DA}" type="presOf" srcId="{08406936-EAAC-4D36-8572-5934E15AE6BE}" destId="{A5F8736E-3D83-4F13-BAAF-2EE51B0D20C7}" srcOrd="0" destOrd="0" presId="urn:microsoft.com/office/officeart/2005/8/layout/process2"/>
-    <dgm:cxn modelId="{87471F6E-DF2D-4A9A-B2F3-BE76EBDE22AD}" type="presOf" srcId="{8D8E891F-AD7E-4FBC-9B2B-BFFFA53E2128}" destId="{726A699A-54D6-4EDB-9999-9183C97B1493}" srcOrd="0" destOrd="0" presId="urn:microsoft.com/office/officeart/2005/8/layout/process2"/>
-    <dgm:cxn modelId="{E87C256F-D912-417B-A3B1-F4486059BB64}" type="presOf" srcId="{8B610267-32E8-4686-9873-0C58CE70AFFD}" destId="{C78EB9EE-231E-4B32-80D2-16D636A882EC}" srcOrd="0" destOrd="0" presId="urn:microsoft.com/office/officeart/2005/8/layout/process2"/>
-    <dgm:cxn modelId="{C0B654CA-CE53-4DD3-931D-D050FD855F9C}" type="presOf" srcId="{80EE2030-4CA6-4B45-99DE-A500576DC7D9}" destId="{B334BE17-BBE0-41BB-B0C6-93D50CFD0245}" srcOrd="0" destOrd="0" presId="urn:microsoft.com/office/officeart/2005/8/layout/process2"/>
-    <dgm:cxn modelId="{1352C236-2BA4-4428-A1BC-CE1F50A67B4D}" type="presOf" srcId="{AB1A41AC-907A-4788-A560-70701E1CEA0B}" destId="{B822A495-FD00-4EB1-B7AB-AE76B55B21ED}" srcOrd="0" destOrd="0" presId="urn:microsoft.com/office/officeart/2005/8/layout/process2"/>
+    <dgm:cxn modelId="{7DA4EAE7-B64B-4C94-AD89-F940C7C77F91}" type="presOf" srcId="{6CBC3C3B-FCCC-4863-BE12-6A56787F4276}" destId="{370814D2-094E-42C4-84D1-BDF61A989CC0}" srcOrd="1" destOrd="0" presId="urn:microsoft.com/office/officeart/2005/8/layout/process2"/>
+    <dgm:cxn modelId="{BE40FE80-A513-4452-B380-4B77776C2C87}" type="presOf" srcId="{5EDD5B85-715C-4192-8C56-5C2063356290}" destId="{24043461-DF72-40D9-BD41-7C94200D06D6}" srcOrd="1" destOrd="0" presId="urn:microsoft.com/office/officeart/2005/8/layout/process2"/>
+    <dgm:cxn modelId="{E0C859CC-77A3-434C-8B43-CA74A8B1167B}" type="presOf" srcId="{768AD2F7-222C-4887-BCB7-66123C041104}" destId="{0FD39CD5-B5FC-4D99-956D-448077D094A3}" srcOrd="0" destOrd="0" presId="urn:microsoft.com/office/officeart/2005/8/layout/process2"/>
+    <dgm:cxn modelId="{20FCFC42-4EC1-4893-9C61-442773396A19}" type="presOf" srcId="{08406936-EAAC-4D36-8572-5934E15AE6BE}" destId="{D7AC04AC-C462-4F7F-A600-D7CA786A1CE3}" srcOrd="1" destOrd="0" presId="urn:microsoft.com/office/officeart/2005/8/layout/process2"/>
+    <dgm:cxn modelId="{77CAA4B5-19F3-4970-B373-45FCA4350D6E}" type="presOf" srcId="{1F32396F-ACC9-443C-B695-8F7BE39DBF4C}" destId="{E89D25F6-CCAC-435C-9B8A-63A5AFE875F3}" srcOrd="0" destOrd="0" presId="urn:microsoft.com/office/officeart/2005/8/layout/process2"/>
+    <dgm:cxn modelId="{C84216ED-5275-4610-ADE4-7CAFC582DBF1}" type="presOf" srcId="{AA9BE435-7864-4E17-B027-7042CAD8E33D}" destId="{FF85D896-FD80-4109-9BD9-5C74823E4996}" srcOrd="1" destOrd="0" presId="urn:microsoft.com/office/officeart/2005/8/layout/process2"/>
+    <dgm:cxn modelId="{B23EE995-D636-4390-B4DA-B108FD586EB2}" type="presOf" srcId="{D20C5607-B956-4FAE-91A6-640DD5795BFC}" destId="{569D0844-EBF8-47FC-8F1E-B7CA0871CAC2}" srcOrd="1" destOrd="0" presId="urn:microsoft.com/office/officeart/2005/8/layout/process2"/>
+    <dgm:cxn modelId="{57DE4BE8-61FB-42B7-AB49-284FD6CE84BF}" type="presOf" srcId="{4D5BCFE4-DEBF-4035-AD1E-235DC64D9B4C}" destId="{6063364B-0982-48CD-BC80-658D068BF1CD}" srcOrd="0" destOrd="0" presId="urn:microsoft.com/office/officeart/2005/8/layout/process2"/>
+    <dgm:cxn modelId="{2406E39D-3697-48E1-A5C5-BB67BAC3293E}" type="presOf" srcId="{D6878242-E137-4D26-8E4F-A43721AA03C0}" destId="{C29833C0-2C7E-4908-93F3-718BA3CCD601}" srcOrd="1" destOrd="0" presId="urn:microsoft.com/office/officeart/2005/8/layout/process2"/>
+    <dgm:cxn modelId="{EFD872F8-3FE7-4133-AC98-2F082C64962E}" type="presOf" srcId="{6CBC3C3B-FCCC-4863-BE12-6A56787F4276}" destId="{D2095EDE-5AF2-4DBA-AAE5-EE9DE44ED189}" srcOrd="0" destOrd="0" presId="urn:microsoft.com/office/officeart/2005/8/layout/process2"/>
+    <dgm:cxn modelId="{75EF7650-4ACD-4331-B3EA-78D8D877E067}" type="presOf" srcId="{450B1300-8BBF-407E-9986-D51961989355}" destId="{B02EB46D-58FA-4A2D-AB4C-56609E951B78}" srcOrd="0" destOrd="0" presId="urn:microsoft.com/office/officeart/2005/8/layout/process2"/>
+    <dgm:cxn modelId="{5C043C6D-C6BA-4B55-A77E-9B1374532E46}" type="presOf" srcId="{80EE2030-4CA6-4B45-99DE-A500576DC7D9}" destId="{B334BE17-BBE0-41BB-B0C6-93D50CFD0245}" srcOrd="0" destOrd="0" presId="urn:microsoft.com/office/officeart/2005/8/layout/process2"/>
     <dgm:cxn modelId="{BBBD7F51-B63D-4C90-A520-BF6C688B2EC1}" srcId="{A52D3F97-7970-4E7E-82A0-832CAFC4BB5C}" destId="{AB1A41AC-907A-4788-A560-70701E1CEA0B}" srcOrd="9" destOrd="0" parTransId="{C38CF9AA-C3B9-495A-9BE7-40A8D5E7A95B}" sibTransId="{43EA7916-FDDD-47CC-92AC-AFCA57277A96}"/>
+    <dgm:cxn modelId="{F0DB20B4-1947-4D85-8703-84EB16813B92}" type="presOf" srcId="{5A54E1C2-4E63-449C-BE40-D8DBD7BD341D}" destId="{B22D5E97-BA4B-40F9-A308-1B098F6FAC75}" srcOrd="0" destOrd="0" presId="urn:microsoft.com/office/officeart/2005/8/layout/process2"/>
     <dgm:cxn modelId="{78E2940A-5E47-48E4-B841-E26A7865FFE6}" srcId="{A52D3F97-7970-4E7E-82A0-832CAFC4BB5C}" destId="{5A54E1C2-4E63-449C-BE40-D8DBD7BD341D}" srcOrd="5" destOrd="0" parTransId="{048AC6C6-7551-48E1-B1E6-AB7B926EB5DE}" sibTransId="{D20C5607-B956-4FAE-91A6-640DD5795BFC}"/>
     <dgm:cxn modelId="{CEC1DD78-CA00-4ACD-8062-23AEF687F8E3}" srcId="{A52D3F97-7970-4E7E-82A0-832CAFC4BB5C}" destId="{B865185F-BBC2-46AA-9FB9-F6F539EFB415}" srcOrd="10" destOrd="0" parTransId="{E189979F-3554-4924-80F1-2B5508B279F3}" sibTransId="{8D8E891F-AD7E-4FBC-9B2B-BFFFA53E2128}"/>
-    <dgm:cxn modelId="{77E670BA-BE5A-4C25-97F4-08C777D7F59E}" type="presOf" srcId="{AA9BE435-7864-4E17-B027-7042CAD8E33D}" destId="{FF85D896-FD80-4109-9BD9-5C74823E4996}" srcOrd="1" destOrd="0" presId="urn:microsoft.com/office/officeart/2005/8/layout/process2"/>
-    <dgm:cxn modelId="{39D0E3C0-2AAA-460E-8B97-DC79118040A9}" type="presOf" srcId="{43EA7916-FDDD-47CC-92AC-AFCA57277A96}" destId="{FD5786D8-A4DC-4582-958A-4AC7313ECD9B}" srcOrd="0" destOrd="0" presId="urn:microsoft.com/office/officeart/2005/8/layout/process2"/>
-    <dgm:cxn modelId="{7CC32729-4B79-45D6-B1BB-2D20C0837751}" type="presOf" srcId="{AA9BE435-7864-4E17-B027-7042CAD8E33D}" destId="{E4987F6F-E9CC-40EE-8921-9E5AF43C4759}" srcOrd="0" destOrd="0" presId="urn:microsoft.com/office/officeart/2005/8/layout/process2"/>
-    <dgm:cxn modelId="{B61A3C2E-A5DB-4D6D-A5F9-482AFB15442D}" type="presOf" srcId="{43EA7916-FDDD-47CC-92AC-AFCA57277A96}" destId="{34672244-A5CD-424B-AC2B-3C78C8F2C7CF}" srcOrd="1" destOrd="0" presId="urn:microsoft.com/office/officeart/2005/8/layout/process2"/>
-    <dgm:cxn modelId="{EBED50F1-797B-4040-B8B9-C5ECBD97C996}" type="presOf" srcId="{A52D3F97-7970-4E7E-82A0-832CAFC4BB5C}" destId="{AA47E1FC-6EDE-4B5F-BCA0-8E829B6EB8C6}" srcOrd="0" destOrd="0" presId="urn:microsoft.com/office/officeart/2005/8/layout/process2"/>
-    <dgm:cxn modelId="{5EC731C9-59EF-4838-8595-4C1B91536AA3}" type="presOf" srcId="{3BFC03A6-174A-473C-B1E8-651F3B5CD010}" destId="{78D4D61A-A9CB-4281-9D7A-9EB4627BD64E}" srcOrd="0" destOrd="0" presId="urn:microsoft.com/office/officeart/2005/8/layout/process2"/>
+    <dgm:cxn modelId="{5584E66B-8723-4E4A-97C2-5D9C721EA210}" type="presOf" srcId="{A4F63631-D9EE-4DC3-A168-5B109544EEA2}" destId="{DF187C5B-7042-41A1-85CE-A7BA697CB23F}" srcOrd="0" destOrd="0" presId="urn:microsoft.com/office/officeart/2005/8/layout/process2"/>
+    <dgm:cxn modelId="{6CACD41D-7BD1-44D9-BD91-ECDB8B6F13D6}" type="presOf" srcId="{B83A0FBC-AD66-4C31-B62B-119781B29E9E}" destId="{27B05FEB-FB31-4ADB-94C7-43578F35A78F}" srcOrd="0" destOrd="0" presId="urn:microsoft.com/office/officeart/2005/8/layout/process2"/>
     <dgm:cxn modelId="{29AC1DB3-B76C-4009-987E-D407B73741F6}" srcId="{A52D3F97-7970-4E7E-82A0-832CAFC4BB5C}" destId="{2DCC4287-F6FE-4F62-8685-2B7BA9402E74}" srcOrd="8" destOrd="0" parTransId="{C1D21773-3E64-4F9D-BCF3-7138E941AAAB}" sibTransId="{08406936-EAAC-4D36-8572-5934E15AE6BE}"/>
-    <dgm:cxn modelId="{C7FDF5A9-EB80-49CF-87B1-F8813641A255}" type="presOf" srcId="{5A54E1C2-4E63-449C-BE40-D8DBD7BD341D}" destId="{B22D5E97-BA4B-40F9-A308-1B098F6FAC75}" srcOrd="0" destOrd="0" presId="urn:microsoft.com/office/officeart/2005/8/layout/process2"/>
-    <dgm:cxn modelId="{DC12E382-A2FC-4EE6-AFE8-D9A16589345B}" type="presOf" srcId="{8B610267-32E8-4686-9873-0C58CE70AFFD}" destId="{E48F01A4-A5BE-4B58-B6B1-4FC0526E28D0}" srcOrd="1" destOrd="0" presId="urn:microsoft.com/office/officeart/2005/8/layout/process2"/>
-    <dgm:cxn modelId="{4B4E7D4D-5C4C-4CEB-986E-974F83A2E342}" type="presOf" srcId="{5EDD5B85-715C-4192-8C56-5C2063356290}" destId="{24043461-DF72-40D9-BD41-7C94200D06D6}" srcOrd="1" destOrd="0" presId="urn:microsoft.com/office/officeart/2005/8/layout/process2"/>
-    <dgm:cxn modelId="{43C09C37-68F6-4898-8518-5A64ECD0FCD4}" type="presOf" srcId="{B83A0FBC-AD66-4C31-B62B-119781B29E9E}" destId="{3FD3659C-78E0-4640-A964-1AADE1FEDC52}" srcOrd="1" destOrd="0" presId="urn:microsoft.com/office/officeart/2005/8/layout/process2"/>
+    <dgm:cxn modelId="{9709F98B-451A-450E-9DB4-786FC0848436}" type="presOf" srcId="{2DCC4287-F6FE-4F62-8685-2B7BA9402E74}" destId="{C56D6B9F-B937-4148-AC8F-0EFDF6B8B977}" srcOrd="0" destOrd="0" presId="urn:microsoft.com/office/officeart/2005/8/layout/process2"/>
+    <dgm:cxn modelId="{C961F395-5E2E-4CBF-BB29-97416B97CE7B}" type="presOf" srcId="{6923FE1F-7E14-4408-9BA5-148E39882655}" destId="{27DEF100-434B-499A-ACDF-9809F50B617C}" srcOrd="0" destOrd="0" presId="urn:microsoft.com/office/officeart/2005/8/layout/process2"/>
+    <dgm:cxn modelId="{7C1ABACF-31F2-4B4C-934E-A8B5A1993676}" type="presOf" srcId="{08406936-EAAC-4D36-8572-5934E15AE6BE}" destId="{A5F8736E-3D83-4F13-BAAF-2EE51B0D20C7}" srcOrd="0" destOrd="0" presId="urn:microsoft.com/office/officeart/2005/8/layout/process2"/>
+    <dgm:cxn modelId="{78E3B98D-09F5-44B2-9FEB-F96256503AB4}" type="presOf" srcId="{6923FE1F-7E14-4408-9BA5-148E39882655}" destId="{B1774E45-BEAD-496A-957E-09900035B21E}" srcOrd="1" destOrd="0" presId="urn:microsoft.com/office/officeart/2005/8/layout/process2"/>
+    <dgm:cxn modelId="{1D2AB0EA-2665-43C9-B2FE-A9E6AAFDC023}" type="presOf" srcId="{5EDD5B85-715C-4192-8C56-5C2063356290}" destId="{EB1EC089-DBD0-40C6-B490-FE161F8B4AAF}" srcOrd="0" destOrd="0" presId="urn:microsoft.com/office/officeart/2005/8/layout/process2"/>
+    <dgm:cxn modelId="{16F70C57-D4CD-4D0B-970B-2EEC6C25DFF8}" type="presOf" srcId="{A52D3F97-7970-4E7E-82A0-832CAFC4BB5C}" destId="{AA47E1FC-6EDE-4B5F-BCA0-8E829B6EB8C6}" srcOrd="0" destOrd="0" presId="urn:microsoft.com/office/officeart/2005/8/layout/process2"/>
+    <dgm:cxn modelId="{48DCDCBA-7007-47E6-B274-EB5B8773D6B6}" srcId="{A52D3F97-7970-4E7E-82A0-832CAFC4BB5C}" destId="{A4F63631-D9EE-4DC3-A168-5B109544EEA2}" srcOrd="11" destOrd="0" parTransId="{EC3359FE-D6FC-4492-BED1-A6FA9E0AA816}" sibTransId="{4A9FCA7F-70D2-4A9B-9821-11D203A5D08F}"/>
     <dgm:cxn modelId="{B254761E-BE78-4D06-AC95-2DE5325A4904}" srcId="{A52D3F97-7970-4E7E-82A0-832CAFC4BB5C}" destId="{80EE2030-4CA6-4B45-99DE-A500576DC7D9}" srcOrd="1" destOrd="0" parTransId="{D5BD73BE-03AD-48D7-8E2B-D0F0D154555E}" sibTransId="{6CBC3C3B-FCCC-4863-BE12-6A56787F4276}"/>
-    <dgm:cxn modelId="{48DCDCBA-7007-47E6-B274-EB5B8773D6B6}" srcId="{A52D3F97-7970-4E7E-82A0-832CAFC4BB5C}" destId="{A4F63631-D9EE-4DC3-A168-5B109544EEA2}" srcOrd="11" destOrd="0" parTransId="{EC3359FE-D6FC-4492-BED1-A6FA9E0AA816}" sibTransId="{4A9FCA7F-70D2-4A9B-9821-11D203A5D08F}"/>
     <dgm:cxn modelId="{0198F07C-4930-4A1B-90F2-BB3E61DD161E}" srcId="{A52D3F97-7970-4E7E-82A0-832CAFC4BB5C}" destId="{1F32396F-ACC9-443C-B695-8F7BE39DBF4C}" srcOrd="0" destOrd="0" parTransId="{D002BF33-0DB9-4B10-9E22-B4F679D093A9}" sibTransId="{D6878242-E137-4D26-8E4F-A43721AA03C0}"/>
     <dgm:cxn modelId="{45A23B2C-75A8-4D6E-A413-1ADFDF93BAD0}" srcId="{A52D3F97-7970-4E7E-82A0-832CAFC4BB5C}" destId="{450B1300-8BBF-407E-9986-D51961989355}" srcOrd="7" destOrd="0" parTransId="{D9121E7D-1201-4070-B72E-1285B2916791}" sibTransId="{B83A0FBC-AD66-4C31-B62B-119781B29E9E}"/>
+    <dgm:cxn modelId="{7792614C-2CF5-4A6E-AF1B-8DD7A3B26E0A}" type="presOf" srcId="{B83A0FBC-AD66-4C31-B62B-119781B29E9E}" destId="{3FD3659C-78E0-4640-A964-1AADE1FEDC52}" srcOrd="1" destOrd="0" presId="urn:microsoft.com/office/officeart/2005/8/layout/process2"/>
+    <dgm:cxn modelId="{AE3672E4-8772-40F0-9974-07C87E3C7E47}" type="presOf" srcId="{8B610267-32E8-4686-9873-0C58CE70AFFD}" destId="{C78EB9EE-231E-4B32-80D2-16D636A882EC}" srcOrd="0" destOrd="0" presId="urn:microsoft.com/office/officeart/2005/8/layout/process2"/>
+    <dgm:cxn modelId="{ACE8036E-4B39-4765-8AA4-34105DC287B3}" type="presOf" srcId="{8D8E891F-AD7E-4FBC-9B2B-BFFFA53E2128}" destId="{726A699A-54D6-4EDB-9999-9183C97B1493}" srcOrd="0" destOrd="0" presId="urn:microsoft.com/office/officeart/2005/8/layout/process2"/>
     <dgm:cxn modelId="{D9E07AB7-0D1C-4474-901A-D318608FB80F}" srcId="{A52D3F97-7970-4E7E-82A0-832CAFC4BB5C}" destId="{3BFC03A6-174A-473C-B1E8-651F3B5CD010}" srcOrd="3" destOrd="0" parTransId="{91253DE8-ED39-40EE-B7A5-78A9381E8EA9}" sibTransId="{5EDD5B85-715C-4192-8C56-5C2063356290}"/>
-    <dgm:cxn modelId="{EC0BFD02-4EF6-4593-8792-9C8CBF4637D1}" type="presOf" srcId="{08406936-EAAC-4D36-8572-5934E15AE6BE}" destId="{D7AC04AC-C462-4F7F-A600-D7CA786A1CE3}" srcOrd="1" destOrd="0" presId="urn:microsoft.com/office/officeart/2005/8/layout/process2"/>
+    <dgm:cxn modelId="{2D4B5741-1F88-4186-9B2B-52B1F018B284}" type="presOf" srcId="{12438D75-65A3-45FA-80C1-208C06964CB9}" destId="{34B6B5AC-3E6A-4BC5-83C5-A8F8C847E029}" srcOrd="0" destOrd="0" presId="urn:microsoft.com/office/officeart/2005/8/layout/process2"/>
+    <dgm:cxn modelId="{45EE4C5A-7E81-4F15-9A56-338677497797}" type="presOf" srcId="{8D8E891F-AD7E-4FBC-9B2B-BFFFA53E2128}" destId="{804EAAA9-2E21-4469-B3ED-1011B31CFF14}" srcOrd="1" destOrd="0" presId="urn:microsoft.com/office/officeart/2005/8/layout/process2"/>
+    <dgm:cxn modelId="{00C9F91F-0585-49B8-9031-46D199B060E6}" type="presOf" srcId="{8B610267-32E8-4686-9873-0C58CE70AFFD}" destId="{E48F01A4-A5BE-4B58-B6B1-4FC0526E28D0}" srcOrd="1" destOrd="0" presId="urn:microsoft.com/office/officeart/2005/8/layout/process2"/>
     <dgm:cxn modelId="{86EA6BCC-081B-4F3C-A5FA-22703FBCC021}" srcId="{A52D3F97-7970-4E7E-82A0-832CAFC4BB5C}" destId="{4D5BCFE4-DEBF-4035-AD1E-235DC64D9B4C}" srcOrd="6" destOrd="0" parTransId="{758782E8-F6DE-4C6E-BDD2-C9ADBC8A7B6B}" sibTransId="{6923FE1F-7E14-4408-9BA5-148E39882655}"/>
-    <dgm:cxn modelId="{78589C29-7484-4D26-BF84-AF0C784A6E94}" type="presOf" srcId="{4D5BCFE4-DEBF-4035-AD1E-235DC64D9B4C}" destId="{6063364B-0982-48CD-BC80-658D068BF1CD}" srcOrd="0" destOrd="0" presId="urn:microsoft.com/office/officeart/2005/8/layout/process2"/>
-    <dgm:cxn modelId="{899D1989-36E6-4A42-83DC-A295CAF20AB9}" type="presOf" srcId="{6CBC3C3B-FCCC-4863-BE12-6A56787F4276}" destId="{370814D2-094E-42C4-84D1-BDF61A989CC0}" srcOrd="1" destOrd="0" presId="urn:microsoft.com/office/officeart/2005/8/layout/process2"/>
-    <dgm:cxn modelId="{855FCED7-1572-4E93-B38C-1107F7AA9065}" type="presOf" srcId="{D6878242-E137-4D26-8E4F-A43721AA03C0}" destId="{C29833C0-2C7E-4908-93F3-718BA3CCD601}" srcOrd="1" destOrd="0" presId="urn:microsoft.com/office/officeart/2005/8/layout/process2"/>
-    <dgm:cxn modelId="{02E48C7C-86BC-4C0E-B40D-C214E4C39959}" type="presOf" srcId="{D20C5607-B956-4FAE-91A6-640DD5795BFC}" destId="{947DA86D-49DC-4DEA-B119-7AD1543F6EAA}" srcOrd="0" destOrd="0" presId="urn:microsoft.com/office/officeart/2005/8/layout/process2"/>
-    <dgm:cxn modelId="{6B79A6C2-A250-4D94-B84D-7E0E04FC5127}" type="presOf" srcId="{5EDD5B85-715C-4192-8C56-5C2063356290}" destId="{EB1EC089-DBD0-40C6-B490-FE161F8B4AAF}" srcOrd="0" destOrd="0" presId="urn:microsoft.com/office/officeart/2005/8/layout/process2"/>
-    <dgm:cxn modelId="{C19D6E66-5D43-4E1B-A8CB-CDCF08215B25}" type="presOf" srcId="{D6878242-E137-4D26-8E4F-A43721AA03C0}" destId="{70DDE6B7-0621-4D5A-BA2E-668A985EDB39}" srcOrd="0" destOrd="0" presId="urn:microsoft.com/office/officeart/2005/8/layout/process2"/>
-    <dgm:cxn modelId="{171B1B43-2430-43A5-9A0A-02C5DA467155}" type="presOf" srcId="{6923FE1F-7E14-4408-9BA5-148E39882655}" destId="{B1774E45-BEAD-496A-957E-09900035B21E}" srcOrd="1" destOrd="0" presId="urn:microsoft.com/office/officeart/2005/8/layout/process2"/>
-    <dgm:cxn modelId="{36847321-49BE-4291-BABB-34683BE5C030}" type="presOf" srcId="{8D8E891F-AD7E-4FBC-9B2B-BFFFA53E2128}" destId="{804EAAA9-2E21-4469-B3ED-1011B31CFF14}" srcOrd="1" destOrd="0" presId="urn:microsoft.com/office/officeart/2005/8/layout/process2"/>
-    <dgm:cxn modelId="{D9521D26-53D5-4C10-9646-DA164281D94C}" type="presOf" srcId="{768AD2F7-222C-4887-BCB7-66123C041104}" destId="{0FD39CD5-B5FC-4D99-956D-448077D094A3}" srcOrd="0" destOrd="0" presId="urn:microsoft.com/office/officeart/2005/8/layout/process2"/>
+    <dgm:cxn modelId="{9452728C-4B6A-4211-ABD4-AC71A3632723}" type="presOf" srcId="{B865185F-BBC2-46AA-9FB9-F6F539EFB415}" destId="{7B195BE9-0D3B-42D9-843E-A95F991EA744}" srcOrd="0" destOrd="0" presId="urn:microsoft.com/office/officeart/2005/8/layout/process2"/>
+    <dgm:cxn modelId="{8B8CC01C-EA70-421A-A395-B9147BBAFF05}" type="presOf" srcId="{D20C5607-B956-4FAE-91A6-640DD5795BFC}" destId="{947DA86D-49DC-4DEA-B119-7AD1543F6EAA}" srcOrd="0" destOrd="0" presId="urn:microsoft.com/office/officeart/2005/8/layout/process2"/>
     <dgm:cxn modelId="{CBBC1627-DD63-456F-B047-A480EAE11677}" srcId="{A52D3F97-7970-4E7E-82A0-832CAFC4BB5C}" destId="{768AD2F7-222C-4887-BCB7-66123C041104}" srcOrd="4" destOrd="0" parTransId="{7F0E92E4-6CC1-4413-992A-9B1B8311D1F0}" sibTransId="{8B610267-32E8-4686-9873-0C58CE70AFFD}"/>
-    <dgm:cxn modelId="{200B556E-DBB0-44C6-B9AE-064D3A52392D}" type="presOf" srcId="{6923FE1F-7E14-4408-9BA5-148E39882655}" destId="{27DEF100-434B-499A-ACDF-9809F50B617C}" srcOrd="0" destOrd="0" presId="urn:microsoft.com/office/officeart/2005/8/layout/process2"/>
-    <dgm:cxn modelId="{75B9A4A7-3257-46EE-A3BF-097128255776}" type="presOf" srcId="{12438D75-65A3-45FA-80C1-208C06964CB9}" destId="{34B6B5AC-3E6A-4BC5-83C5-A8F8C847E029}" srcOrd="0" destOrd="0" presId="urn:microsoft.com/office/officeart/2005/8/layout/process2"/>
-    <dgm:cxn modelId="{36F9D50A-7CC6-488B-B70B-F36CDB3CCAAC}" type="presParOf" srcId="{AA47E1FC-6EDE-4B5F-BCA0-8E829B6EB8C6}" destId="{E89D25F6-CCAC-435C-9B8A-63A5AFE875F3}" srcOrd="0" destOrd="0" presId="urn:microsoft.com/office/officeart/2005/8/layout/process2"/>
-    <dgm:cxn modelId="{CCEAA73A-4AF0-4DE8-BFE7-0AEAAB11C51F}" type="presParOf" srcId="{AA47E1FC-6EDE-4B5F-BCA0-8E829B6EB8C6}" destId="{70DDE6B7-0621-4D5A-BA2E-668A985EDB39}" srcOrd="1" destOrd="0" presId="urn:microsoft.com/office/officeart/2005/8/layout/process2"/>
-    <dgm:cxn modelId="{E5E559B5-1CAD-4CA2-BAF8-02FCC2A02E55}" type="presParOf" srcId="{70DDE6B7-0621-4D5A-BA2E-668A985EDB39}" destId="{C29833C0-2C7E-4908-93F3-718BA3CCD601}" srcOrd="0" destOrd="0" presId="urn:microsoft.com/office/officeart/2005/8/layout/process2"/>
-    <dgm:cxn modelId="{E332000E-6A42-43BC-8FC1-5024C9D8A6BF}" type="presParOf" srcId="{AA47E1FC-6EDE-4B5F-BCA0-8E829B6EB8C6}" destId="{B334BE17-BBE0-41BB-B0C6-93D50CFD0245}" srcOrd="2" destOrd="0" presId="urn:microsoft.com/office/officeart/2005/8/layout/process2"/>
-    <dgm:cxn modelId="{2AA57618-C232-43E9-94F6-0DA822D48E65}" type="presParOf" srcId="{AA47E1FC-6EDE-4B5F-BCA0-8E829B6EB8C6}" destId="{D2095EDE-5AF2-4DBA-AAE5-EE9DE44ED189}" srcOrd="3" destOrd="0" presId="urn:microsoft.com/office/officeart/2005/8/layout/process2"/>
-    <dgm:cxn modelId="{2368244A-5BF3-4144-9373-FE412D07CD7A}" type="presParOf" srcId="{D2095EDE-5AF2-4DBA-AAE5-EE9DE44ED189}" destId="{370814D2-094E-42C4-84D1-BDF61A989CC0}" srcOrd="0" destOrd="0" presId="urn:microsoft.com/office/officeart/2005/8/layout/process2"/>
-    <dgm:cxn modelId="{750EF08E-9013-4DA3-BF81-D0A0F10CC921}" type="presParOf" srcId="{AA47E1FC-6EDE-4B5F-BCA0-8E829B6EB8C6}" destId="{34B6B5AC-3E6A-4BC5-83C5-A8F8C847E029}" srcOrd="4" destOrd="0" presId="urn:microsoft.com/office/officeart/2005/8/layout/process2"/>
-    <dgm:cxn modelId="{8016B3B4-2E2D-4B99-8E97-A2BFA876BC65}" type="presParOf" srcId="{AA47E1FC-6EDE-4B5F-BCA0-8E829B6EB8C6}" destId="{E4987F6F-E9CC-40EE-8921-9E5AF43C4759}" srcOrd="5" destOrd="0" presId="urn:microsoft.com/office/officeart/2005/8/layout/process2"/>
-    <dgm:cxn modelId="{9E92711F-1BFE-4E36-B48A-E2F5BD36CBB9}" type="presParOf" srcId="{E4987F6F-E9CC-40EE-8921-9E5AF43C4759}" destId="{FF85D896-FD80-4109-9BD9-5C74823E4996}" srcOrd="0" destOrd="0" presId="urn:microsoft.com/office/officeart/2005/8/layout/process2"/>
-    <dgm:cxn modelId="{C3FD7952-F604-42B8-B68E-C0F4F2972384}" type="presParOf" srcId="{AA47E1FC-6EDE-4B5F-BCA0-8E829B6EB8C6}" destId="{78D4D61A-A9CB-4281-9D7A-9EB4627BD64E}" srcOrd="6" destOrd="0" presId="urn:microsoft.com/office/officeart/2005/8/layout/process2"/>
-    <dgm:cxn modelId="{084CA7A5-85E8-411C-AE76-008DD8C4AF7F}" type="presParOf" srcId="{AA47E1FC-6EDE-4B5F-BCA0-8E829B6EB8C6}" destId="{EB1EC089-DBD0-40C6-B490-FE161F8B4AAF}" srcOrd="7" destOrd="0" presId="urn:microsoft.com/office/officeart/2005/8/layout/process2"/>
-    <dgm:cxn modelId="{B60B7A82-1D9C-4A11-8776-D62D10A97CF8}" type="presParOf" srcId="{EB1EC089-DBD0-40C6-B490-FE161F8B4AAF}" destId="{24043461-DF72-40D9-BD41-7C94200D06D6}" srcOrd="0" destOrd="0" presId="urn:microsoft.com/office/officeart/2005/8/layout/process2"/>
-    <dgm:cxn modelId="{1ECBA072-9F52-4730-8522-85C98949A63C}" type="presParOf" srcId="{AA47E1FC-6EDE-4B5F-BCA0-8E829B6EB8C6}" destId="{0FD39CD5-B5FC-4D99-956D-448077D094A3}" srcOrd="8" destOrd="0" presId="urn:microsoft.com/office/officeart/2005/8/layout/process2"/>
-    <dgm:cxn modelId="{9DFBE1F3-A2CF-408D-9044-78E5295ABEB1}" type="presParOf" srcId="{AA47E1FC-6EDE-4B5F-BCA0-8E829B6EB8C6}" destId="{C78EB9EE-231E-4B32-80D2-16D636A882EC}" srcOrd="9" destOrd="0" presId="urn:microsoft.com/office/officeart/2005/8/layout/process2"/>
-    <dgm:cxn modelId="{011A5113-FF3B-4E51-9138-FFE1A63158DE}" type="presParOf" srcId="{C78EB9EE-231E-4B32-80D2-16D636A882EC}" destId="{E48F01A4-A5BE-4B58-B6B1-4FC0526E28D0}" srcOrd="0" destOrd="0" presId="urn:microsoft.com/office/officeart/2005/8/layout/process2"/>
-    <dgm:cxn modelId="{31447A4C-0335-4F7D-8E85-1C720A4EBF8E}" type="presParOf" srcId="{AA47E1FC-6EDE-4B5F-BCA0-8E829B6EB8C6}" destId="{B22D5E97-BA4B-40F9-A308-1B098F6FAC75}" srcOrd="10" destOrd="0" presId="urn:microsoft.com/office/officeart/2005/8/layout/process2"/>
-    <dgm:cxn modelId="{D08646B6-A7CF-4F33-90E3-9F0B33C4F0F3}" type="presParOf" srcId="{AA47E1FC-6EDE-4B5F-BCA0-8E829B6EB8C6}" destId="{947DA86D-49DC-4DEA-B119-7AD1543F6EAA}" srcOrd="11" destOrd="0" presId="urn:microsoft.com/office/officeart/2005/8/layout/process2"/>
-    <dgm:cxn modelId="{CFBE7E41-678C-48C6-BBB1-8BF6691393F2}" type="presParOf" srcId="{947DA86D-49DC-4DEA-B119-7AD1543F6EAA}" destId="{569D0844-EBF8-47FC-8F1E-B7CA0871CAC2}" srcOrd="0" destOrd="0" presId="urn:microsoft.com/office/officeart/2005/8/layout/process2"/>
-    <dgm:cxn modelId="{EFE01C12-57CA-4CE9-B28D-057A15AEE14A}" type="presParOf" srcId="{AA47E1FC-6EDE-4B5F-BCA0-8E829B6EB8C6}" destId="{6063364B-0982-48CD-BC80-658D068BF1CD}" srcOrd="12" destOrd="0" presId="urn:microsoft.com/office/officeart/2005/8/layout/process2"/>
-    <dgm:cxn modelId="{15725936-E986-4608-BBA6-2985F258A378}" type="presParOf" srcId="{AA47E1FC-6EDE-4B5F-BCA0-8E829B6EB8C6}" destId="{27DEF100-434B-499A-ACDF-9809F50B617C}" srcOrd="13" destOrd="0" presId="urn:microsoft.com/office/officeart/2005/8/layout/process2"/>
-    <dgm:cxn modelId="{59A9A2F0-F600-4630-A336-C49ACABDBBC1}" type="presParOf" srcId="{27DEF100-434B-499A-ACDF-9809F50B617C}" destId="{B1774E45-BEAD-496A-957E-09900035B21E}" srcOrd="0" destOrd="0" presId="urn:microsoft.com/office/officeart/2005/8/layout/process2"/>
-    <dgm:cxn modelId="{989B79B4-2019-4890-B97C-5E8C2F26DB63}" type="presParOf" srcId="{AA47E1FC-6EDE-4B5F-BCA0-8E829B6EB8C6}" destId="{B02EB46D-58FA-4A2D-AB4C-56609E951B78}" srcOrd="14" destOrd="0" presId="urn:microsoft.com/office/officeart/2005/8/layout/process2"/>
-    <dgm:cxn modelId="{58B7B979-F2E9-4566-A610-E8367F2F46F4}" type="presParOf" srcId="{AA47E1FC-6EDE-4B5F-BCA0-8E829B6EB8C6}" destId="{27B05FEB-FB31-4ADB-94C7-43578F35A78F}" srcOrd="15" destOrd="0" presId="urn:microsoft.com/office/officeart/2005/8/layout/process2"/>
-    <dgm:cxn modelId="{2206399F-7AD2-442E-B685-FD94CEEECA5F}" type="presParOf" srcId="{27B05FEB-FB31-4ADB-94C7-43578F35A78F}" destId="{3FD3659C-78E0-4640-A964-1AADE1FEDC52}" srcOrd="0" destOrd="0" presId="urn:microsoft.com/office/officeart/2005/8/layout/process2"/>
-    <dgm:cxn modelId="{1DCB7BFC-1626-4F96-9FAB-4B66B6CFAA3F}" type="presParOf" srcId="{AA47E1FC-6EDE-4B5F-BCA0-8E829B6EB8C6}" destId="{C56D6B9F-B937-4148-AC8F-0EFDF6B8B977}" srcOrd="16" destOrd="0" presId="urn:microsoft.com/office/officeart/2005/8/layout/process2"/>
-    <dgm:cxn modelId="{10149058-0086-4788-9F3C-AECCF77A168A}" type="presParOf" srcId="{AA47E1FC-6EDE-4B5F-BCA0-8E829B6EB8C6}" destId="{A5F8736E-3D83-4F13-BAAF-2EE51B0D20C7}" srcOrd="17" destOrd="0" presId="urn:microsoft.com/office/officeart/2005/8/layout/process2"/>
-    <dgm:cxn modelId="{0D99B0C5-50B9-47C2-A477-96A79128BFA4}" type="presParOf" srcId="{A5F8736E-3D83-4F13-BAAF-2EE51B0D20C7}" destId="{D7AC04AC-C462-4F7F-A600-D7CA786A1CE3}" srcOrd="0" destOrd="0" presId="urn:microsoft.com/office/officeart/2005/8/layout/process2"/>
-    <dgm:cxn modelId="{D0C3D541-D2F5-4854-A2F1-ED5B65D04BB9}" type="presParOf" srcId="{AA47E1FC-6EDE-4B5F-BCA0-8E829B6EB8C6}" destId="{B822A495-FD00-4EB1-B7AB-AE76B55B21ED}" srcOrd="18" destOrd="0" presId="urn:microsoft.com/office/officeart/2005/8/layout/process2"/>
-    <dgm:cxn modelId="{4B3EA29C-09DC-4752-A6D0-7F6C6814643F}" type="presParOf" srcId="{AA47E1FC-6EDE-4B5F-BCA0-8E829B6EB8C6}" destId="{FD5786D8-A4DC-4582-958A-4AC7313ECD9B}" srcOrd="19" destOrd="0" presId="urn:microsoft.com/office/officeart/2005/8/layout/process2"/>
-    <dgm:cxn modelId="{F4C04CA0-8B8F-4A4C-945D-034192C4762D}" type="presParOf" srcId="{FD5786D8-A4DC-4582-958A-4AC7313ECD9B}" destId="{34672244-A5CD-424B-AC2B-3C78C8F2C7CF}" srcOrd="0" destOrd="0" presId="urn:microsoft.com/office/officeart/2005/8/layout/process2"/>
-    <dgm:cxn modelId="{700257B8-F913-49A4-BAE2-9A8FEFB0C235}" type="presParOf" srcId="{AA47E1FC-6EDE-4B5F-BCA0-8E829B6EB8C6}" destId="{7B195BE9-0D3B-42D9-843E-A95F991EA744}" srcOrd="20" destOrd="0" presId="urn:microsoft.com/office/officeart/2005/8/layout/process2"/>
-    <dgm:cxn modelId="{FD426DF9-DB4A-4EB5-9619-29A0F84792F9}" type="presParOf" srcId="{AA47E1FC-6EDE-4B5F-BCA0-8E829B6EB8C6}" destId="{726A699A-54D6-4EDB-9999-9183C97B1493}" srcOrd="21" destOrd="0" presId="urn:microsoft.com/office/officeart/2005/8/layout/process2"/>
-    <dgm:cxn modelId="{2F5044F6-9F04-4849-B2EC-FCADA1A57D26}" type="presParOf" srcId="{726A699A-54D6-4EDB-9999-9183C97B1493}" destId="{804EAAA9-2E21-4469-B3ED-1011B31CFF14}" srcOrd="0" destOrd="0" presId="urn:microsoft.com/office/officeart/2005/8/layout/process2"/>
-    <dgm:cxn modelId="{AD5624E0-399E-4915-8B61-FF91A5817373}" type="presParOf" srcId="{AA47E1FC-6EDE-4B5F-BCA0-8E829B6EB8C6}" destId="{DF187C5B-7042-41A1-85CE-A7BA697CB23F}" srcOrd="22" destOrd="0" presId="urn:microsoft.com/office/officeart/2005/8/layout/process2"/>
+    <dgm:cxn modelId="{C57601E8-C911-49FD-9060-22A50932D265}" type="presOf" srcId="{43EA7916-FDDD-47CC-92AC-AFCA57277A96}" destId="{34672244-A5CD-424B-AC2B-3C78C8F2C7CF}" srcOrd="1" destOrd="0" presId="urn:microsoft.com/office/officeart/2005/8/layout/process2"/>
+    <dgm:cxn modelId="{A1F955FB-1229-4EB5-A850-374834D25506}" type="presOf" srcId="{43EA7916-FDDD-47CC-92AC-AFCA57277A96}" destId="{FD5786D8-A4DC-4582-958A-4AC7313ECD9B}" srcOrd="0" destOrd="0" presId="urn:microsoft.com/office/officeart/2005/8/layout/process2"/>
+    <dgm:cxn modelId="{A88786B0-770F-43B3-9F2B-027A957F065A}" type="presOf" srcId="{AA9BE435-7864-4E17-B027-7042CAD8E33D}" destId="{E4987F6F-E9CC-40EE-8921-9E5AF43C4759}" srcOrd="0" destOrd="0" presId="urn:microsoft.com/office/officeart/2005/8/layout/process2"/>
+    <dgm:cxn modelId="{D6D095FE-2636-4FF9-96C7-378ACB65BD3F}" type="presOf" srcId="{3BFC03A6-174A-473C-B1E8-651F3B5CD010}" destId="{78D4D61A-A9CB-4281-9D7A-9EB4627BD64E}" srcOrd="0" destOrd="0" presId="urn:microsoft.com/office/officeart/2005/8/layout/process2"/>
+    <dgm:cxn modelId="{904959B9-E5FD-4C08-954A-9C04C46854B1}" type="presParOf" srcId="{AA47E1FC-6EDE-4B5F-BCA0-8E829B6EB8C6}" destId="{E89D25F6-CCAC-435C-9B8A-63A5AFE875F3}" srcOrd="0" destOrd="0" presId="urn:microsoft.com/office/officeart/2005/8/layout/process2"/>
+    <dgm:cxn modelId="{6501C967-3B57-4459-9E31-403369448D9C}" type="presParOf" srcId="{AA47E1FC-6EDE-4B5F-BCA0-8E829B6EB8C6}" destId="{70DDE6B7-0621-4D5A-BA2E-668A985EDB39}" srcOrd="1" destOrd="0" presId="urn:microsoft.com/office/officeart/2005/8/layout/process2"/>
+    <dgm:cxn modelId="{EDE3D5AC-C576-4472-A934-16BCD4EE33D4}" type="presParOf" srcId="{70DDE6B7-0621-4D5A-BA2E-668A985EDB39}" destId="{C29833C0-2C7E-4908-93F3-718BA3CCD601}" srcOrd="0" destOrd="0" presId="urn:microsoft.com/office/officeart/2005/8/layout/process2"/>
+    <dgm:cxn modelId="{3883088A-97A9-412D-9718-2883F9E9795A}" type="presParOf" srcId="{AA47E1FC-6EDE-4B5F-BCA0-8E829B6EB8C6}" destId="{B334BE17-BBE0-41BB-B0C6-93D50CFD0245}" srcOrd="2" destOrd="0" presId="urn:microsoft.com/office/officeart/2005/8/layout/process2"/>
+    <dgm:cxn modelId="{BF0BB280-0FCB-49A2-A12B-01B965724F98}" type="presParOf" srcId="{AA47E1FC-6EDE-4B5F-BCA0-8E829B6EB8C6}" destId="{D2095EDE-5AF2-4DBA-AAE5-EE9DE44ED189}" srcOrd="3" destOrd="0" presId="urn:microsoft.com/office/officeart/2005/8/layout/process2"/>
+    <dgm:cxn modelId="{56B2E1DA-CD72-4AE8-A868-5A556D38361B}" type="presParOf" srcId="{D2095EDE-5AF2-4DBA-AAE5-EE9DE44ED189}" destId="{370814D2-094E-42C4-84D1-BDF61A989CC0}" srcOrd="0" destOrd="0" presId="urn:microsoft.com/office/officeart/2005/8/layout/process2"/>
+    <dgm:cxn modelId="{9B8ABAEC-A772-401C-8209-533474A2A1A2}" type="presParOf" srcId="{AA47E1FC-6EDE-4B5F-BCA0-8E829B6EB8C6}" destId="{34B6B5AC-3E6A-4BC5-83C5-A8F8C847E029}" srcOrd="4" destOrd="0" presId="urn:microsoft.com/office/officeart/2005/8/layout/process2"/>
+    <dgm:cxn modelId="{7D54B907-0E82-4EBB-B090-42B618F6F124}" type="presParOf" srcId="{AA47E1FC-6EDE-4B5F-BCA0-8E829B6EB8C6}" destId="{E4987F6F-E9CC-40EE-8921-9E5AF43C4759}" srcOrd="5" destOrd="0" presId="urn:microsoft.com/office/officeart/2005/8/layout/process2"/>
+    <dgm:cxn modelId="{98AF0B1A-F57A-47A9-B43E-E90A8C3BC224}" type="presParOf" srcId="{E4987F6F-E9CC-40EE-8921-9E5AF43C4759}" destId="{FF85D896-FD80-4109-9BD9-5C74823E4996}" srcOrd="0" destOrd="0" presId="urn:microsoft.com/office/officeart/2005/8/layout/process2"/>
+    <dgm:cxn modelId="{AA1123A4-9814-495B-939E-A6B7BEC6213A}" type="presParOf" srcId="{AA47E1FC-6EDE-4B5F-BCA0-8E829B6EB8C6}" destId="{78D4D61A-A9CB-4281-9D7A-9EB4627BD64E}" srcOrd="6" destOrd="0" presId="urn:microsoft.com/office/officeart/2005/8/layout/process2"/>
+    <dgm:cxn modelId="{24CB706C-B28A-41AD-88CC-A818A823C8D4}" type="presParOf" srcId="{AA47E1FC-6EDE-4B5F-BCA0-8E829B6EB8C6}" destId="{EB1EC089-DBD0-40C6-B490-FE161F8B4AAF}" srcOrd="7" destOrd="0" presId="urn:microsoft.com/office/officeart/2005/8/layout/process2"/>
+    <dgm:cxn modelId="{D0D7BF63-1CD0-491F-ACE7-AFBA9444FF93}" type="presParOf" srcId="{EB1EC089-DBD0-40C6-B490-FE161F8B4AAF}" destId="{24043461-DF72-40D9-BD41-7C94200D06D6}" srcOrd="0" destOrd="0" presId="urn:microsoft.com/office/officeart/2005/8/layout/process2"/>
+    <dgm:cxn modelId="{9D0B5A8E-1F4D-4310-BFE3-DB8A51D45EBB}" type="presParOf" srcId="{AA47E1FC-6EDE-4B5F-BCA0-8E829B6EB8C6}" destId="{0FD39CD5-B5FC-4D99-956D-448077D094A3}" srcOrd="8" destOrd="0" presId="urn:microsoft.com/office/officeart/2005/8/layout/process2"/>
+    <dgm:cxn modelId="{68286AC1-4313-4989-B993-874FE41C6DFC}" type="presParOf" srcId="{AA47E1FC-6EDE-4B5F-BCA0-8E829B6EB8C6}" destId="{C78EB9EE-231E-4B32-80D2-16D636A882EC}" srcOrd="9" destOrd="0" presId="urn:microsoft.com/office/officeart/2005/8/layout/process2"/>
+    <dgm:cxn modelId="{192F2011-46A7-4CAD-BFF2-209A224D9CFF}" type="presParOf" srcId="{C78EB9EE-231E-4B32-80D2-16D636A882EC}" destId="{E48F01A4-A5BE-4B58-B6B1-4FC0526E28D0}" srcOrd="0" destOrd="0" presId="urn:microsoft.com/office/officeart/2005/8/layout/process2"/>
+    <dgm:cxn modelId="{B8CDE7F2-5064-4D25-B017-3EE18FEE8363}" type="presParOf" srcId="{AA47E1FC-6EDE-4B5F-BCA0-8E829B6EB8C6}" destId="{B22D5E97-BA4B-40F9-A308-1B098F6FAC75}" srcOrd="10" destOrd="0" presId="urn:microsoft.com/office/officeart/2005/8/layout/process2"/>
+    <dgm:cxn modelId="{62784576-D348-45CB-A311-F6F48A1324EC}" type="presParOf" srcId="{AA47E1FC-6EDE-4B5F-BCA0-8E829B6EB8C6}" destId="{947DA86D-49DC-4DEA-B119-7AD1543F6EAA}" srcOrd="11" destOrd="0" presId="urn:microsoft.com/office/officeart/2005/8/layout/process2"/>
+    <dgm:cxn modelId="{A067C854-A8F3-4780-9729-C3B6144D7BBD}" type="presParOf" srcId="{947DA86D-49DC-4DEA-B119-7AD1543F6EAA}" destId="{569D0844-EBF8-47FC-8F1E-B7CA0871CAC2}" srcOrd="0" destOrd="0" presId="urn:microsoft.com/office/officeart/2005/8/layout/process2"/>
+    <dgm:cxn modelId="{4A0E21AA-C206-4F29-98E3-49260BDC6525}" type="presParOf" srcId="{AA47E1FC-6EDE-4B5F-BCA0-8E829B6EB8C6}" destId="{6063364B-0982-48CD-BC80-658D068BF1CD}" srcOrd="12" destOrd="0" presId="urn:microsoft.com/office/officeart/2005/8/layout/process2"/>
+    <dgm:cxn modelId="{330DD5EA-20A6-46CB-966D-66B079EEED8B}" type="presParOf" srcId="{AA47E1FC-6EDE-4B5F-BCA0-8E829B6EB8C6}" destId="{27DEF100-434B-499A-ACDF-9809F50B617C}" srcOrd="13" destOrd="0" presId="urn:microsoft.com/office/officeart/2005/8/layout/process2"/>
+    <dgm:cxn modelId="{400D0ED4-11FC-4D16-BBAA-A6F2A49536FE}" type="presParOf" srcId="{27DEF100-434B-499A-ACDF-9809F50B617C}" destId="{B1774E45-BEAD-496A-957E-09900035B21E}" srcOrd="0" destOrd="0" presId="urn:microsoft.com/office/officeart/2005/8/layout/process2"/>
+    <dgm:cxn modelId="{3C26EA54-B340-4C8D-9697-2065EC87382D}" type="presParOf" srcId="{AA47E1FC-6EDE-4B5F-BCA0-8E829B6EB8C6}" destId="{B02EB46D-58FA-4A2D-AB4C-56609E951B78}" srcOrd="14" destOrd="0" presId="urn:microsoft.com/office/officeart/2005/8/layout/process2"/>
+    <dgm:cxn modelId="{92E15F97-DAD8-4A77-89D9-80B1AA8AA902}" type="presParOf" srcId="{AA47E1FC-6EDE-4B5F-BCA0-8E829B6EB8C6}" destId="{27B05FEB-FB31-4ADB-94C7-43578F35A78F}" srcOrd="15" destOrd="0" presId="urn:microsoft.com/office/officeart/2005/8/layout/process2"/>
+    <dgm:cxn modelId="{11C15CD4-2463-46F3-8CB2-C4F1CC0614F7}" type="presParOf" srcId="{27B05FEB-FB31-4ADB-94C7-43578F35A78F}" destId="{3FD3659C-78E0-4640-A964-1AADE1FEDC52}" srcOrd="0" destOrd="0" presId="urn:microsoft.com/office/officeart/2005/8/layout/process2"/>
+    <dgm:cxn modelId="{B71CC272-15B6-452C-A2E0-ACCAE7520907}" type="presParOf" srcId="{AA47E1FC-6EDE-4B5F-BCA0-8E829B6EB8C6}" destId="{C56D6B9F-B937-4148-AC8F-0EFDF6B8B977}" srcOrd="16" destOrd="0" presId="urn:microsoft.com/office/officeart/2005/8/layout/process2"/>
+    <dgm:cxn modelId="{38F09C6E-1D73-49B6-AB98-35A845BBC254}" type="presParOf" srcId="{AA47E1FC-6EDE-4B5F-BCA0-8E829B6EB8C6}" destId="{A5F8736E-3D83-4F13-BAAF-2EE51B0D20C7}" srcOrd="17" destOrd="0" presId="urn:microsoft.com/office/officeart/2005/8/layout/process2"/>
+    <dgm:cxn modelId="{D5588EA8-AB7B-42C6-B67B-DF29FF8458A5}" type="presParOf" srcId="{A5F8736E-3D83-4F13-BAAF-2EE51B0D20C7}" destId="{D7AC04AC-C462-4F7F-A600-D7CA786A1CE3}" srcOrd="0" destOrd="0" presId="urn:microsoft.com/office/officeart/2005/8/layout/process2"/>
+    <dgm:cxn modelId="{B647C734-CBCB-4F66-BF20-6F46F09C7207}" type="presParOf" srcId="{AA47E1FC-6EDE-4B5F-BCA0-8E829B6EB8C6}" destId="{B822A495-FD00-4EB1-B7AB-AE76B55B21ED}" srcOrd="18" destOrd="0" presId="urn:microsoft.com/office/officeart/2005/8/layout/process2"/>
+    <dgm:cxn modelId="{E34D45C4-5DFC-454E-856B-05A09BCCDDB1}" type="presParOf" srcId="{AA47E1FC-6EDE-4B5F-BCA0-8E829B6EB8C6}" destId="{FD5786D8-A4DC-4582-958A-4AC7313ECD9B}" srcOrd="19" destOrd="0" presId="urn:microsoft.com/office/officeart/2005/8/layout/process2"/>
+    <dgm:cxn modelId="{0D45B7CC-28DF-45B3-8274-6E489618C557}" type="presParOf" srcId="{FD5786D8-A4DC-4582-958A-4AC7313ECD9B}" destId="{34672244-A5CD-424B-AC2B-3C78C8F2C7CF}" srcOrd="0" destOrd="0" presId="urn:microsoft.com/office/officeart/2005/8/layout/process2"/>
+    <dgm:cxn modelId="{B0C582FE-72D1-4F41-A985-AA6705BEDF09}" type="presParOf" srcId="{AA47E1FC-6EDE-4B5F-BCA0-8E829B6EB8C6}" destId="{7B195BE9-0D3B-42D9-843E-A95F991EA744}" srcOrd="20" destOrd="0" presId="urn:microsoft.com/office/officeart/2005/8/layout/process2"/>
+    <dgm:cxn modelId="{892E9DA5-3508-4983-B01E-03334D7B507C}" type="presParOf" srcId="{AA47E1FC-6EDE-4B5F-BCA0-8E829B6EB8C6}" destId="{726A699A-54D6-4EDB-9999-9183C97B1493}" srcOrd="21" destOrd="0" presId="urn:microsoft.com/office/officeart/2005/8/layout/process2"/>
+    <dgm:cxn modelId="{092D2EB9-2D48-440C-B794-C5E952CF18FD}" type="presParOf" srcId="{726A699A-54D6-4EDB-9999-9183C97B1493}" destId="{804EAAA9-2E21-4469-B3ED-1011B31CFF14}" srcOrd="0" destOrd="0" presId="urn:microsoft.com/office/officeart/2005/8/layout/process2"/>
+    <dgm:cxn modelId="{E875D07C-3668-48E0-BF66-01739E9757AC}" type="presParOf" srcId="{AA47E1FC-6EDE-4B5F-BCA0-8E829B6EB8C6}" destId="{DF187C5B-7042-41A1-85CE-A7BA697CB23F}" srcOrd="22" destOrd="0" presId="urn:microsoft.com/office/officeart/2005/8/layout/process2"/>
   </dgm:cxnLst>
   <dgm:bg/>
   <dgm:whole/>
@@ -24250,7 +24384,7 @@
 </file>
 
 <file path=customXml/itemProps1.xml><?xml version="1.0" encoding="utf-8"?>
-<ds:datastoreItem xmlns:ds="http://schemas.openxmlformats.org/officeDocument/2006/customXml" ds:itemID="{13C76E28-16FB-48EE-B23E-69D54409BECC}">
+<ds:datastoreItem xmlns:ds="http://schemas.openxmlformats.org/officeDocument/2006/customXml" ds:itemID="{9094840A-9101-4BB4-8B6D-514FE1A4726E}">
   <ds:schemaRefs>
     <ds:schemaRef ds:uri="http://schemas.openxmlformats.org/officeDocument/2006/bibliography"/>
   </ds:schemaRefs>

</xml_diff>